<commit_message>
add minor changes to formatting and title page
</commit_message>
<xml_diff>
--- a/working_drafts/TXeco_ms_v0.1.docx
+++ b/working_drafts/TXeco_ms_v0.1.docx
@@ -5,18 +5,517 @@
     <w:p>
       <w:pPr>
         <w:spacing w:line="360" w:lineRule="auto"/>
-      </w:pPr>
-      <w:r>
-        <w:t xml:space="preserve">Terrestrial biosphere models predict leaf photosynthesis based on positive relationships between soil nitrogen, leaf nitrogen, and photosynthetic capacity. While many have documented positive empirical relationships between soil nitrogen and </w:t>
-      </w:r>
-      <w:r>
-        <w:t>leaf nitrogen, recent work leveraging photosynthetic least-cost theory suggests that leaf nitrogen allocation is better explained through aboveground local climate or interactions between aboveground climate and soil nutrients than by soil nutrient availability alone.</w:t>
-      </w:r>
-    </w:p>
-    <w:p>
-      <w:pPr>
-        <w:spacing w:line="360" w:lineRule="auto"/>
-      </w:pPr>
+        <w:rPr>
+          <w:b/>
+          <w:bCs/>
+        </w:rPr>
+      </w:pPr>
+      <w:r>
+        <w:rPr>
+          <w:b/>
+          <w:bCs/>
+        </w:rPr>
+        <w:t>Target Journals:</w:t>
+      </w:r>
+    </w:p>
+    <w:p>
+      <w:pPr>
+        <w:spacing w:line="360" w:lineRule="auto"/>
+        <w:rPr>
+          <w:b/>
+          <w:bCs/>
+        </w:rPr>
+      </w:pPr>
+    </w:p>
+    <w:p>
+      <w:pPr>
+        <w:spacing w:line="360" w:lineRule="auto"/>
+        <w:rPr>
+          <w:b/>
+          <w:bCs/>
+        </w:rPr>
+      </w:pPr>
+      <w:r>
+        <w:rPr>
+          <w:b/>
+          <w:bCs/>
+        </w:rPr>
+        <w:t>T</w:t>
+      </w:r>
+      <w:r>
+        <w:rPr>
+          <w:b/>
+          <w:bCs/>
+        </w:rPr>
+        <w:t>itle</w:t>
+      </w:r>
+      <w:r>
+        <w:t>:</w:t>
+      </w:r>
+      <w:r>
+        <w:rPr>
+          <w:b/>
+          <w:bCs/>
+        </w:rPr>
+        <w:t xml:space="preserve"> </w:t>
+      </w:r>
+      <w:r>
+        <w:rPr>
+          <w:b/>
+          <w:bCs/>
+        </w:rPr>
+        <w:t>Soil nitrogen availability increases the positive effect of aridity on water use efficiency</w:t>
+      </w:r>
+    </w:p>
+    <w:p>
+      <w:pPr>
+        <w:spacing w:line="360" w:lineRule="auto"/>
+        <w:rPr>
+          <w:b/>
+          <w:bCs/>
+        </w:rPr>
+      </w:pPr>
+    </w:p>
+    <w:p>
+      <w:pPr>
+        <w:spacing w:line="360" w:lineRule="auto"/>
+      </w:pPr>
+      <w:r>
+        <w:rPr>
+          <w:b/>
+          <w:bCs/>
+        </w:rPr>
+        <w:t>Running Head:</w:t>
+      </w:r>
+    </w:p>
+    <w:p>
+      <w:pPr>
+        <w:spacing w:line="360" w:lineRule="auto"/>
+        <w:rPr>
+          <w:b/>
+          <w:bCs/>
+        </w:rPr>
+      </w:pPr>
+    </w:p>
+    <w:p>
+      <w:pPr>
+        <w:spacing w:line="360" w:lineRule="auto"/>
+      </w:pPr>
+      <w:r>
+        <w:rPr>
+          <w:b/>
+          <w:bCs/>
+        </w:rPr>
+        <w:t>Author List:</w:t>
+      </w:r>
+      <w:r>
+        <w:t xml:space="preserve"> Evan A. Perkowski, Nicholas G. Smith</w:t>
+      </w:r>
+    </w:p>
+    <w:p>
+      <w:pPr>
+        <w:spacing w:line="360" w:lineRule="auto"/>
+      </w:pPr>
+      <w:r>
+        <w:rPr>
+          <w:b/>
+          <w:bCs/>
+        </w:rPr>
+        <w:t>Author Affiliations:</w:t>
+      </w:r>
+      <w:r>
+        <w:t xml:space="preserve"> Department of Biological Sciences, Texas Tech University, Lubbock, TX</w:t>
+      </w:r>
+    </w:p>
+    <w:p>
+      <w:pPr>
+        <w:spacing w:line="360" w:lineRule="auto"/>
+        <w:rPr>
+          <w:b/>
+        </w:rPr>
+      </w:pPr>
+    </w:p>
+    <w:p>
+      <w:pPr>
+        <w:spacing w:line="360" w:lineRule="auto"/>
+        <w:rPr>
+          <w:b/>
+        </w:rPr>
+      </w:pPr>
+      <w:r>
+        <w:rPr>
+          <w:b/>
+        </w:rPr>
+        <w:t>Manuscript compilation details</w:t>
+      </w:r>
+    </w:p>
+    <w:p>
+      <w:pPr>
+        <w:spacing w:line="360" w:lineRule="auto"/>
+        <w:rPr>
+          <w:bCs/>
+        </w:rPr>
+      </w:pPr>
+      <w:r>
+        <w:rPr>
+          <w:b/>
+        </w:rPr>
+        <w:t>Abstract:</w:t>
+      </w:r>
+      <w:r>
+        <w:rPr>
+          <w:bCs/>
+        </w:rPr>
+        <w:t xml:space="preserve"> </w:t>
+      </w:r>
+      <w:r>
+        <w:rPr>
+          <w:bCs/>
+        </w:rPr>
+        <w:t>XXX</w:t>
+      </w:r>
+      <w:r>
+        <w:rPr>
+          <w:bCs/>
+        </w:rPr>
+        <w:t xml:space="preserve"> words</w:t>
+      </w:r>
+    </w:p>
+    <w:p>
+      <w:pPr>
+        <w:spacing w:line="360" w:lineRule="auto"/>
+        <w:rPr>
+          <w:bCs/>
+        </w:rPr>
+      </w:pPr>
+      <w:r>
+        <w:rPr>
+          <w:b/>
+        </w:rPr>
+        <w:t>Main text word count</w:t>
+      </w:r>
+      <w:r>
+        <w:rPr>
+          <w:bCs/>
+        </w:rPr>
+        <w:t xml:space="preserve">: XXX </w:t>
+      </w:r>
+      <w:r>
+        <w:rPr>
+          <w:bCs/>
+        </w:rPr>
+        <w:t xml:space="preserve">words </w:t>
+      </w:r>
+    </w:p>
+    <w:p>
+      <w:pPr>
+        <w:spacing w:line="360" w:lineRule="auto"/>
+        <w:ind w:firstLine="720"/>
+        <w:rPr>
+          <w:bCs/>
+        </w:rPr>
+      </w:pPr>
+      <w:r>
+        <w:rPr>
+          <w:bCs/>
+        </w:rPr>
+        <w:t>Introduction: XXX words</w:t>
+      </w:r>
+    </w:p>
+    <w:p>
+      <w:pPr>
+        <w:spacing w:line="360" w:lineRule="auto"/>
+        <w:ind w:firstLine="720"/>
+        <w:rPr>
+          <w:bCs/>
+        </w:rPr>
+      </w:pPr>
+      <w:r>
+        <w:rPr>
+          <w:bCs/>
+        </w:rPr>
+        <w:t>Methods: XXX words</w:t>
+      </w:r>
+    </w:p>
+    <w:p>
+      <w:pPr>
+        <w:spacing w:line="360" w:lineRule="auto"/>
+        <w:ind w:firstLine="720"/>
+        <w:rPr>
+          <w:bCs/>
+        </w:rPr>
+      </w:pPr>
+      <w:r>
+        <w:rPr>
+          <w:bCs/>
+        </w:rPr>
+        <w:t>Results: XXX words (not including text in figures or tables)</w:t>
+      </w:r>
+    </w:p>
+    <w:p>
+      <w:pPr>
+        <w:spacing w:line="360" w:lineRule="auto"/>
+        <w:ind w:firstLine="720"/>
+        <w:rPr>
+          <w:bCs/>
+        </w:rPr>
+      </w:pPr>
+      <w:r>
+        <w:rPr>
+          <w:bCs/>
+        </w:rPr>
+        <w:t>Discussion: XXX words (27% of total word count)</w:t>
+      </w:r>
+    </w:p>
+    <w:p>
+      <w:pPr>
+        <w:spacing w:line="360" w:lineRule="auto"/>
+        <w:rPr>
+          <w:bCs/>
+        </w:rPr>
+      </w:pPr>
+      <w:r>
+        <w:rPr>
+          <w:b/>
+        </w:rPr>
+        <w:t>References</w:t>
+      </w:r>
+      <w:r>
+        <w:rPr>
+          <w:bCs/>
+        </w:rPr>
+        <w:t>: XXX</w:t>
+      </w:r>
+    </w:p>
+    <w:p>
+      <w:pPr>
+        <w:spacing w:line="360" w:lineRule="auto"/>
+        <w:rPr>
+          <w:bCs/>
+        </w:rPr>
+      </w:pPr>
+      <w:r>
+        <w:rPr>
+          <w:b/>
+        </w:rPr>
+        <w:t>Tables and Figures</w:t>
+      </w:r>
+      <w:r>
+        <w:rPr>
+          <w:bCs/>
+        </w:rPr>
+        <w:t>: XXX</w:t>
+      </w:r>
+    </w:p>
+    <w:p>
+      <w:pPr>
+        <w:spacing w:line="360" w:lineRule="auto"/>
+        <w:rPr>
+          <w:b/>
+          <w:bCs/>
+        </w:rPr>
+      </w:pPr>
+      <w:r>
+        <w:rPr>
+          <w:b/>
+        </w:rPr>
+        <w:t>Supplemental Information</w:t>
+      </w:r>
+      <w:r>
+        <w:rPr>
+          <w:bCs/>
+        </w:rPr>
+        <w:t>:</w:t>
+      </w:r>
+    </w:p>
+    <w:p>
+      <w:pPr>
+        <w:spacing w:line="360" w:lineRule="auto"/>
+        <w:rPr>
+          <w:b/>
+          <w:bCs/>
+        </w:rPr>
+      </w:pPr>
+      <w:r>
+        <w:rPr>
+          <w:b/>
+          <w:bCs/>
+        </w:rPr>
+        <w:br w:type="page"/>
+      </w:r>
+    </w:p>
+    <w:p>
+      <w:pPr>
+        <w:spacing w:line="360" w:lineRule="auto"/>
+      </w:pPr>
+      <w:r>
+        <w:rPr>
+          <w:b/>
+          <w:bCs/>
+        </w:rPr>
+        <w:lastRenderedPageBreak/>
+        <w:t>Abstract</w:t>
+      </w:r>
+    </w:p>
+    <w:p>
+      <w:pPr>
+        <w:spacing w:line="360" w:lineRule="auto"/>
+        <w:rPr>
+          <w:rFonts w:cs="Times New Roman"/>
+        </w:rPr>
+      </w:pPr>
+      <w:r>
+        <w:rPr>
+          <w:rFonts w:cs="Times New Roman"/>
+        </w:rPr>
+        <w:t xml:space="preserve">Terrestrial biosphere models commonly predict leaf photosynthesis based on positive relationships between soil nitrogen, leaf nitrogen, and photosynthetic capacity. While positive empirical relationships between soil nitrogen and leaf nitrogen are common, recent work leveraging photosynthetic least-cost theory indicates that interactions between aboveground climate and soil nitrogen may be a more reliable predictor of leaf nitrogen allocation than soil nitrogen alone. Specifically, the theory predicts that increasing aridity will increase leaf nitrogen allocation, which will allow individuals to maintain photosynthesis at lower water use. It also predicts that soil nitrogen availability should increase the positive effect of aridity on leaf nitrogen allocation and water-use efficiency. However, few direct tests of this theory exist, and </w:t>
+      </w:r>
+      <w:r>
+        <w:t>the timescale that plants respond to is unknown</w:t>
+      </w:r>
+      <w:r>
+        <w:rPr>
+          <w:rFonts w:cs="Times New Roman"/>
+        </w:rPr>
+        <w:t>. To test the theory, we measured leaf nitrogen and water-use efficiency at 25 sites scattered across a precipitation and soil nitrogen availability gradient in Texas.</w:t>
+      </w:r>
+      <w:r>
+        <w:rPr>
+          <w:rFonts w:cs="Times New Roman"/>
+        </w:rPr>
+        <w:t xml:space="preserve"> We found that soil nitrogen availability increased the positive effect of aridity on leaf nitrogen per leaf mass, but only in C</w:t>
+      </w:r>
+      <w:r>
+        <w:rPr>
+          <w:rFonts w:cs="Times New Roman"/>
+          <w:vertAlign w:val="subscript"/>
+        </w:rPr>
+        <w:t>3</w:t>
+      </w:r>
+      <w:r>
+        <w:rPr>
+          <w:rFonts w:cs="Times New Roman"/>
+        </w:rPr>
+        <w:t xml:space="preserve"> graminoid and herbaceous species. We also observed that soil nitrogen availability increased the positive effect of aridity on water use efficiency, a pattern also only observed in </w:t>
+      </w:r>
+      <w:r>
+        <w:rPr>
+          <w:rFonts w:cs="Times New Roman"/>
+        </w:rPr>
+        <w:t>C</w:t>
+      </w:r>
+      <w:r>
+        <w:rPr>
+          <w:rFonts w:cs="Times New Roman"/>
+          <w:vertAlign w:val="subscript"/>
+        </w:rPr>
+        <w:t>3</w:t>
+      </w:r>
+      <w:r>
+        <w:rPr>
+          <w:rFonts w:cs="Times New Roman"/>
+        </w:rPr>
+        <w:t xml:space="preserve"> graminoid and herbaceous species</w:t>
+      </w:r>
+      <w:r>
+        <w:rPr>
+          <w:rFonts w:cs="Times New Roman"/>
+        </w:rPr>
+        <w:t xml:space="preserve">. These results support patterns expected from photosynthetic least-cost </w:t>
+      </w:r>
+      <w:r>
+        <w:rPr>
+          <w:rFonts w:cs="Times New Roman"/>
+        </w:rPr>
+        <w:t>theory and</w:t>
+      </w:r>
+      <w:r>
+        <w:rPr>
+          <w:rFonts w:cs="Times New Roman"/>
+        </w:rPr>
+        <w:t xml:space="preserve"> </w:t>
+      </w:r>
+      <w:r>
+        <w:rPr>
+          <w:rFonts w:cs="Times New Roman"/>
+        </w:rPr>
+        <w:t>support a mechanism explaining increased leaf nitrogen allocation in arid or dryland systems.</w:t>
+      </w:r>
+    </w:p>
+    <w:p>
+      <w:r>
+        <w:br w:type="page"/>
+      </w:r>
+    </w:p>
+    <w:p>
+      <w:pPr>
+        <w:spacing w:line="360" w:lineRule="auto"/>
+        <w:rPr>
+          <w:b/>
+          <w:bCs/>
+        </w:rPr>
+      </w:pPr>
+      <w:r>
+        <w:rPr>
+          <w:b/>
+          <w:bCs/>
+        </w:rPr>
+        <w:lastRenderedPageBreak/>
+        <w:t>Introduction</w:t>
+      </w:r>
+    </w:p>
+    <w:p>
+      <w:pPr>
+        <w:spacing w:line="360" w:lineRule="auto"/>
+      </w:pPr>
+      <w:r>
+        <w:t xml:space="preserve">The land surface component of Earth system models commonly </w:t>
+      </w:r>
+      <w:proofErr w:type="gramStart"/>
+      <w:r>
+        <w:t>predict</w:t>
+      </w:r>
+      <w:proofErr w:type="gramEnd"/>
+      <w:r>
+        <w:t xml:space="preserve"> leaf photosynthesis based on positive relationships between soil nitrogen, leaf nitrogen, and photosynthetic capacity. While positive empirical relationships between soil nitrogen and leaf nitrogen are common, recent work indicates that leaf nitrogen allocation may be better explained either through aboveground climate, species identity, or interactions between aboveground climate, species identity, and soil nitrogen availability. </w:t>
+      </w:r>
+    </w:p>
+    <w:p>
+      <w:pPr>
+        <w:spacing w:line="360" w:lineRule="auto"/>
+      </w:pPr>
+    </w:p>
+    <w:p>
+      <w:pPr>
+        <w:spacing w:line="360" w:lineRule="auto"/>
+      </w:pPr>
+      <w:r>
+        <w:t xml:space="preserve">Photosynthetic least-cost theory provides a possible explanation explaining the integrative role of soil nutrient availability and aboveground climate. The theory predicts that plants allocate nitrogen to photosynthetic leaf tissue </w:t>
+      </w:r>
+      <w:r>
+        <w:t xml:space="preserve">such that costs of acquiring and using nitrogen and water are minimized at a given photosynthetic rate. Under situations where water is limiting, the theory predicts that plants should increase leaf nitrogen allocation </w:t>
+      </w:r>
+      <w:proofErr w:type="gramStart"/>
+      <w:r>
+        <w:t>in order to</w:t>
+      </w:r>
+      <w:proofErr w:type="gramEnd"/>
+      <w:r>
+        <w:t xml:space="preserve"> sacrifice inefficient use of the relatively more abundant resource, nitrogen, for more efficient use of the relatively less abundant resource, water.</w:t>
+      </w:r>
+    </w:p>
+    <w:p>
+      <w:pPr>
+        <w:spacing w:line="360" w:lineRule="auto"/>
+      </w:pPr>
+    </w:p>
+    <w:p>
+      <w:pPr>
+        <w:spacing w:line="360" w:lineRule="auto"/>
+      </w:pPr>
+      <w:r>
+        <w:t>To date, few direct tests of photosynthetic least-cost theory exist, and the timescale that plants respond to remains relatively unknown. Understanding primary drivers of leaf nitrogen allocation and mechanisms underlying these responses is critical to inform future land surface and Earth system model development.</w:t>
+      </w:r>
     </w:p>
     <w:p>
       <w:pPr>
@@ -43,10 +542,7 @@
         <w:t xml:space="preserve">is home to a </w:t>
       </w:r>
       <w:r>
-        <w:t xml:space="preserve">diverse climatic gradient, with mean annual precipitation ranging from XX to XX and mean annual temperature ranging from XX to XX, and a wide range in soil characteristics and nutrient availability ranges. </w:t>
-      </w:r>
-      <w:r>
-        <w:t>Following patterns expected from photosynthetic least-cost theory, we hypothesized that increasing aridity would increase leaf nitrogen allocation, which would allow individuals to maintain photosynthesis at lower water us</w:t>
+        <w:t>diverse climatic gradient, with mean annual precipitation ranging from XX to XX and mean annual temperature ranging from XX to XX, and a wide range in soil characteristics and nutrient availability ranges. Following patterns expected from photosynthetic least-cost theory, we hypothesized that increasing aridity would increase leaf nitrogen allocation, which would allow individuals to maintain photosynthesis at lower water us</w:t>
       </w:r>
       <w:r>
         <w:t>age</w:t>
@@ -73,21 +569,13 @@
     <w:p>
       <w:pPr>
         <w:spacing w:line="360" w:lineRule="auto"/>
-        <w:rPr>
-          <w:b/>
-          <w:bCs/>
-        </w:rPr>
-      </w:pPr>
-    </w:p>
-    <w:p>
-      <w:pPr>
-        <w:spacing w:line="360" w:lineRule="auto"/>
-      </w:pPr>
-      <w:r>
-        <w:rPr>
-          <w:b/>
-          <w:bCs/>
-        </w:rPr>
+      </w:pPr>
+      <w:r>
+        <w:rPr>
+          <w:b/>
+          <w:bCs/>
+        </w:rPr>
+        <w:lastRenderedPageBreak/>
         <w:t>Methods</w:t>
       </w:r>
     </w:p>
@@ -153,13 +641,7 @@
         <w:t>5</w:t>
       </w:r>
       <w:r>
-        <w:t xml:space="preserve"> </w:t>
-      </w:r>
-      <w:r>
-        <w:t>properties</w:t>
-      </w:r>
-      <w:r>
-        <w:t xml:space="preserve"> (1</w:t>
+        <w:t xml:space="preserve"> properties (1</w:t>
       </w:r>
       <w:r>
         <w:t>1</w:t>
@@ -288,13 +770,7 @@
         <w:rPr>
           <w:rFonts w:cs="Times New Roman"/>
         </w:rPr>
-        <w:t>we attached a</w:t>
-      </w:r>
-      <w:r>
-        <w:rPr>
-          <w:rFonts w:cs="Times New Roman"/>
-        </w:rPr>
-        <w:t xml:space="preserve"> </w:t>
+        <w:t xml:space="preserve">we attached a </w:t>
       </w:r>
       <w:proofErr w:type="spellStart"/>
       <w:r>
@@ -322,13 +798,7 @@
         <w:rPr>
           <w:rFonts w:cs="Times New Roman"/>
         </w:rPr>
-        <w:t xml:space="preserve"> Inc., East Lansing, MI, USA) </w:t>
-      </w:r>
-      <w:r>
-        <w:rPr>
-          <w:rFonts w:cs="Times New Roman"/>
-        </w:rPr>
-        <w:t>prior to leaf collection to obtain chlorophyll fluorescence data and gather snapshot photochemical parameters that drive leaf photosynthesis.</w:t>
+        <w:t xml:space="preserve"> Inc., East Lansing, MI, USA) prior to leaf collection to obtain chlorophyll fluorescence data and gather snapshot photochemical parameters that drive leaf photosynthesis.</w:t>
       </w:r>
     </w:p>
     <w:p>
@@ -346,84 +816,77 @@
       <w:pPr>
         <w:spacing w:line="360" w:lineRule="auto"/>
         <w:rPr>
+          <w:rFonts w:cs="Times New Roman"/>
+        </w:rPr>
+      </w:pPr>
+      <w:r>
+        <w:rPr>
+          <w:rFonts w:cs="Times New Roman"/>
+        </w:rPr>
+        <w:t>Following initial property visits, five properties for each sampling year were selected for a second, more intensive sampling effort</w:t>
+      </w:r>
+      <w:r>
+        <w:rPr>
+          <w:rFonts w:cs="Times New Roman"/>
+        </w:rPr>
+        <w:t xml:space="preserve">. The five properties were chosen based on site position along the climatic gradient in Texas, landowner cooperation and approval, and species similarity relative to the other four properties. The five properties received a second visit to put mixed bed </w:t>
+      </w:r>
+      <w:r>
+        <w:rPr>
+          <w:rFonts w:cs="Times New Roman"/>
+        </w:rPr>
+        <w:lastRenderedPageBreak/>
+        <w:t>ion exchange resin bags into the soil ~10cm below the litter-cleared soil surface to accumulate soil nitrate-nitrite and ammonium concentrations over a month</w:t>
+      </w:r>
+      <w:r>
+        <w:rPr>
+          <w:rFonts w:cs="Times New Roman"/>
+        </w:rPr>
+        <w:t xml:space="preserve">. Activated resin bags (see </w:t>
+      </w:r>
+      <w:r>
+        <w:rPr>
           <w:rFonts w:eastAsia="Times New Roman" w:cs="Times New Roman"/>
           <w:i/>
           <w:iCs/>
         </w:rPr>
-      </w:pPr>
-      <w:r>
-        <w:rPr>
-          <w:rFonts w:cs="Times New Roman"/>
-        </w:rPr>
-        <w:t>Following initial property visits, five properties for each sampling year were selected for a second, more intensive sampling effort</w:t>
-      </w:r>
-      <w:r>
-        <w:rPr>
-          <w:rFonts w:cs="Times New Roman"/>
-        </w:rPr>
-        <w:t>. The five properties were chosen based on site position along the climatic gradient in Texas, landowner cooperation and approval, and species similarity relative to the other four properties. The five properties received a second visit to put mixed bed ion exchange resin bags into the soil ~10cm below the litter-cleared soil surface to accumulate soil nitrate-nitrite and ammonium concentrations over a month</w:t>
-      </w:r>
-      <w:r>
-        <w:rPr>
-          <w:rFonts w:cs="Times New Roman"/>
-        </w:rPr>
-        <w:t xml:space="preserve">. Activated resin bags (see </w:t>
-      </w:r>
-      <w:r>
+        <w:t>Soil characteristics and soil nutrient availability</w:t>
+      </w:r>
+      <w:r>
+        <w:rPr>
+          <w:rFonts w:cs="Times New Roman"/>
+        </w:rPr>
+        <w:t>) were inserted at random locations on the property, but were within 1,000m of each other</w:t>
+      </w:r>
+      <w:r>
+        <w:rPr>
+          <w:rFonts w:cs="Times New Roman"/>
+        </w:rPr>
+        <w:t xml:space="preserve">. </w:t>
+      </w:r>
+    </w:p>
+    <w:p>
+      <w:pPr>
+        <w:spacing w:line="360" w:lineRule="auto"/>
+        <w:rPr>
+          <w:rFonts w:cs="Times New Roman"/>
+        </w:rPr>
+      </w:pPr>
+    </w:p>
+    <w:p>
+      <w:pPr>
+        <w:spacing w:line="360" w:lineRule="auto"/>
         <w:rPr>
           <w:rFonts w:eastAsia="Times New Roman" w:cs="Times New Roman"/>
           <w:i/>
           <w:iCs/>
         </w:rPr>
-        <w:t>Soil characteristics and soil nutrient availability</w:t>
-      </w:r>
-      <w:r>
-        <w:rPr>
-          <w:rFonts w:cs="Times New Roman"/>
-        </w:rPr>
-        <w:t>) were inserted at random locations on the property, but were within 1,000m of each other</w:t>
-      </w:r>
-      <w:r>
-        <w:rPr>
-          <w:rFonts w:cs="Times New Roman"/>
-        </w:rPr>
-        <w:t xml:space="preserve">. About one month following initial property visits and resin bag insertion, primary properties were visited a final time for a more labor-intensive sampling effort. Sampling at each primary property visit was completed by setting up </w:t>
-      </w:r>
-      <w:r>
-        <w:rPr>
-          <w:rFonts w:cs="Times New Roman"/>
-        </w:rPr>
-        <w:t xml:space="preserve">5, 1m </w:t>
-      </w:r>
-      <w:r>
-        <w:rPr>
-          <w:rFonts w:cs="Times New Roman"/>
-        </w:rPr>
-        <w:t>x</w:t>
-      </w:r>
-      <w:r>
-        <w:rPr>
-          <w:rFonts w:cs="Times New Roman"/>
-        </w:rPr>
-        <w:t xml:space="preserve"> 1m square plots </w:t>
-      </w:r>
-      <w:r>
-        <w:rPr>
-          <w:rFonts w:cs="Times New Roman"/>
-        </w:rPr>
-        <w:t xml:space="preserve">coupled </w:t>
-      </w:r>
-      <w:r>
-        <w:rPr>
-          <w:rFonts w:cs="Times New Roman"/>
-        </w:rPr>
-        <w:t>with a 1m</w:t>
-      </w:r>
-      <w:r>
-        <w:rPr>
-          <w:rFonts w:cs="Times New Roman"/>
-        </w:rPr>
-        <w:t xml:space="preserve"> x</w:t>
+      </w:pPr>
+      <w:r>
+        <w:rPr>
+          <w:rFonts w:cs="Times New Roman"/>
+        </w:rPr>
+        <w:t>About one month following initial property visits and resin bag insertion, primary properties were visited a final time for a more labor-intensive sampling effort. Sampling at each primary property visit was completed by setting up 5, 1m x 1m square plots coupled with a 1m x</w:t>
       </w:r>
       <w:r>
         <w:rPr>
@@ -447,7 +910,65 @@
         <w:rPr>
           <w:rFonts w:cs="Times New Roman"/>
         </w:rPr>
-        <w:t xml:space="preserve"> In each square plot, species</w:t>
+        <w:t xml:space="preserve"> In each square plot, species composition was determined through percent cover estimates using the Daubenmire method </w:t>
+      </w:r>
+      <w:r>
+        <w:rPr>
+          <w:rFonts w:cs="Times New Roman"/>
+        </w:rPr>
+        <w:fldChar w:fldCharType="begin" w:fldLock="1"/>
+      </w:r>
+      <w:r>
+        <w:rPr>
+          <w:rFonts w:cs="Times New Roman"/>
+        </w:rPr>
+        <w:instrText>ADDIN CSL_CITATION {"citationItems":[{"id":"ITEM-1","itemData":{"author":[{"dropping-particle":"","family":"Bonham","given":"Charles D","non-dropping-particle":"","parse-names":false,"suffix":""},{"dropping-particle":"","family":"Mergen","given":"Daryl E","non-dropping-particle":"","parse-names":false,"suffix":""},{"dropping-particle":"","family":"Montoya","given":"Sam","non-dropping-particle":"","parse-names":false,"suffix":""}],"container-title":"Rangelands","id":"ITEM-1","issue":"1","issued":{"date-parts":[["2004"]]},"page":"17-22","title":"Plant cover estimation: a contiguous Daubenmire frame","type":"article-journal","volume":"26"},"uris":["http://www.mendeley.com/documents/?uuid=2742278b-b136-40ae-bd19-9a49767c5a45"]},{"id":"ITEM-2","itemData":{"author":[{"dropping-particle":"","family":"Daubenmire","given":"R F","non-dropping-particle":"","parse-names":false,"suffix":""}],"container-title":"Northwest Science","id":"ITEM-2","issued":{"date-parts":[["1959"]]},"page":"39-64","title":"Canopy coverage method of vegetation analysis","type":"article-journal","volume":"33"},"uris":["http://www.mendeley.com/documents/?uuid=d8f26fe8-e8e7-4ead-839a-0cfff0cfa56f"]}],"mendeley":{"formattedCitation":"(Daubenmire, 1959; Bonham &lt;i&gt;et al.&lt;/i&gt;, 2004)","plainTextFormattedCitation":"(Daubenmire, 1959; Bonham et al., 2004)","previouslyFormattedCitation":"(Daubenmire, 1959; Bonham &lt;i&gt;et al.&lt;/i&gt;, 2004)"},"properties":{"noteIndex":0},"schema":"https://github.com/citation-style-language/schema/raw/master/csl-citation.json"}</w:instrText>
+      </w:r>
+      <w:r>
+        <w:rPr>
+          <w:rFonts w:cs="Times New Roman"/>
+        </w:rPr>
+        <w:fldChar w:fldCharType="separate"/>
+      </w:r>
+      <w:r>
+        <w:rPr>
+          <w:rFonts w:cs="Times New Roman"/>
+          <w:noProof/>
+        </w:rPr>
+        <w:t xml:space="preserve">(Daubenmire, 1959; Bonham </w:t>
+      </w:r>
+      <w:r>
+        <w:rPr>
+          <w:rFonts w:cs="Times New Roman"/>
+          <w:i/>
+          <w:noProof/>
+        </w:rPr>
+        <w:t>et al.</w:t>
+      </w:r>
+      <w:r>
+        <w:rPr>
+          <w:rFonts w:cs="Times New Roman"/>
+          <w:noProof/>
+        </w:rPr>
+        <w:t>, 2004)</w:t>
+      </w:r>
+      <w:r>
+        <w:rPr>
+          <w:rFonts w:cs="Times New Roman"/>
+        </w:rPr>
+        <w:fldChar w:fldCharType="end"/>
+      </w:r>
+      <w:r>
+        <w:rPr>
+          <w:rFonts w:cs="Times New Roman"/>
+        </w:rPr>
+        <w:t xml:space="preserve"> and leaves of all species present in the plot were collected. </w:t>
+      </w:r>
+      <w:r>
+        <w:rPr>
+          <w:rFonts w:cs="Times New Roman"/>
+        </w:rPr>
+        <w:t>Leaf area per ground area measurements were collected at 5 points in each square plot using a LI-COR 2200C (Li-COR Biosciences, Lincoln, NE, USA), and were used to estimate plot-level leaf area index. A composite soil sample was also collected down to 10 centimeters below the soil surface within each square plot.</w:t>
       </w:r>
       <w:r>
         <w:rPr>
@@ -459,126 +980,7 @@
         <w:rPr>
           <w:rFonts w:cs="Times New Roman"/>
         </w:rPr>
-        <w:t>composition was determined</w:t>
-      </w:r>
-      <w:r>
-        <w:rPr>
-          <w:rFonts w:cs="Times New Roman"/>
-        </w:rPr>
-        <w:t xml:space="preserve"> through percent cover estimates using the Daubenmire method </w:t>
-      </w:r>
-      <w:r>
-        <w:rPr>
-          <w:rFonts w:cs="Times New Roman"/>
-        </w:rPr>
-        <w:fldChar w:fldCharType="begin" w:fldLock="1"/>
-      </w:r>
-      <w:r>
-        <w:rPr>
-          <w:rFonts w:cs="Times New Roman"/>
-        </w:rPr>
-        <w:instrText>ADDIN CSL_CITATION {"citationItems":[{"id":"ITEM-1","itemData":{"author":[{"dropping-particle":"","family":"Bonham","given":"Charles D","non-dropping-particle":"","parse-names":false,"suffix":""},{"dropping-particle":"","family":"Mergen","given":"Daryl E","non-dropping-particle":"","parse-names":false,"suffix":""},{"dropping-particle":"","family":"Montoya","given":"Sam","non-dropping-particle":"","parse-names":false,"suffix":""}],"container-title":"Rangelands","id":"ITEM-1","issue":"1","issued":{"date-parts":[["2004"]]},"page":"17-22","title":"Plant cover estimation: a contiguous Daubenmire frame","type":"article-journal","volume":"26"},"uris":["http://www.mendeley.com/documents/?uuid=2742278b-b136-40ae-bd19-9a49767c5a45"]},{"id":"ITEM-2","itemData":{"author":[{"dropping-particle":"","family":"Daubenmire","given":"R F","non-dropping-particle":"","parse-names":false,"suffix":""}],"container-title":"Northwest Science","id":"ITEM-2","issued":{"date-parts":[["1959"]]},"page":"39-64","title":"Canopy coverage method of vegetation analysis","type":"article-journal","volume":"33"},"uris":["http://www.mendeley.com/documents/?uuid=d8f26fe8-e8e7-4ead-839a-0cfff0cfa56f"]}],"mendeley":{"formattedCitation":"(Daubenmire, 1959; Bonham &lt;i&gt;et al.&lt;/i&gt;, 2004)","plainTextFormattedCitation":"(Daubenmire, 1959; Bonham et al., 2004)","previouslyFormattedCitation":"(Bonham &lt;i&gt;et al.&lt;/i&gt;, 2004)"},"properties":{"noteIndex":0},"schema":"https://github.com/citation-style-language/schema/raw/master/csl-citation.json"}</w:instrText>
-      </w:r>
-      <w:r>
-        <w:rPr>
-          <w:rFonts w:cs="Times New Roman"/>
-        </w:rPr>
-        <w:fldChar w:fldCharType="separate"/>
-      </w:r>
-      <w:r>
-        <w:rPr>
-          <w:rFonts w:cs="Times New Roman"/>
-          <w:noProof/>
-        </w:rPr>
-        <w:t xml:space="preserve">(Daubenmire, 1959; Bonham </w:t>
-      </w:r>
-      <w:r>
-        <w:rPr>
-          <w:rFonts w:cs="Times New Roman"/>
-          <w:i/>
-          <w:noProof/>
-        </w:rPr>
-        <w:t>et al.</w:t>
-      </w:r>
-      <w:r>
-        <w:rPr>
-          <w:rFonts w:cs="Times New Roman"/>
-          <w:noProof/>
-        </w:rPr>
-        <w:t>, 2004)</w:t>
-      </w:r>
-      <w:r>
-        <w:rPr>
-          <w:rFonts w:cs="Times New Roman"/>
-        </w:rPr>
-        <w:fldChar w:fldCharType="end"/>
-      </w:r>
-      <w:r>
-        <w:rPr>
-          <w:rFonts w:cs="Times New Roman"/>
-        </w:rPr>
-        <w:t xml:space="preserve"> and leaves of all species present in the plot were collected. </w:t>
-      </w:r>
-      <w:r>
-        <w:rPr>
-          <w:rFonts w:cs="Times New Roman"/>
-        </w:rPr>
-        <w:t>Leaf area per ground area measurements were collected at 5 points in each square plot</w:t>
-      </w:r>
-      <w:r>
-        <w:rPr>
-          <w:rFonts w:cs="Times New Roman"/>
-        </w:rPr>
-        <w:t xml:space="preserve"> using a LI-COR 2200C (Li-COR Biosciences, Lincoln, NE, USA), and were </w:t>
-      </w:r>
-      <w:r>
-        <w:rPr>
-          <w:rFonts w:cs="Times New Roman"/>
-        </w:rPr>
-        <w:lastRenderedPageBreak/>
-        <w:t>used to estimate plot-level leaf area index</w:t>
-      </w:r>
-      <w:r>
-        <w:rPr>
-          <w:rFonts w:cs="Times New Roman"/>
-        </w:rPr>
-        <w:t>. A composite soil sample was also collected down to 10 centimeters below the soil surface within each square plot</w:t>
-      </w:r>
-      <w:r>
-        <w:rPr>
-          <w:rFonts w:cs="Times New Roman"/>
-        </w:rPr>
-        <w:t>.</w:t>
-      </w:r>
-      <w:r>
-        <w:rPr>
-          <w:rFonts w:cs="Times New Roman"/>
-        </w:rPr>
-        <w:t xml:space="preserve"> </w:t>
-      </w:r>
-      <w:r>
-        <w:rPr>
-          <w:rFonts w:cs="Times New Roman"/>
-        </w:rPr>
-        <w:t>The rectangular</w:t>
-      </w:r>
-      <w:r>
-        <w:rPr>
-          <w:rFonts w:cs="Times New Roman"/>
-        </w:rPr>
-        <w:t xml:space="preserve"> 1m x 0.1m</w:t>
-      </w:r>
-      <w:r>
-        <w:rPr>
-          <w:rFonts w:cs="Times New Roman"/>
-        </w:rPr>
-        <w:t xml:space="preserve"> plot was clipped for aboveground biomass</w:t>
-      </w:r>
-      <w:r>
-        <w:rPr>
-          <w:rFonts w:cs="Times New Roman"/>
-        </w:rPr>
-        <w:t>.</w:t>
+        <w:t>The rectangular 1m x 0.1m plot was clipped for aboveground biomass.</w:t>
       </w:r>
     </w:p>
     <w:p>
@@ -785,6 +1187,7 @@
         <w:rPr>
           <w:rFonts w:eastAsia="Times New Roman" w:cs="Times New Roman"/>
         </w:rPr>
+        <w:lastRenderedPageBreak/>
         <w:t>Additionally, we acquired gridded daily temperature, precipitation, and vapor pressure deficit from PRISM, again at a 4-km spatial resolution</w:t>
       </w:r>
       <w:r>
@@ -850,13 +1253,7 @@
         <w:rPr>
           <w:rFonts w:eastAsia="Times New Roman" w:cs="Times New Roman"/>
         </w:rPr>
-        <w:t>2).</w:t>
-      </w:r>
-      <w:r>
-        <w:rPr>
-          <w:rFonts w:eastAsia="Times New Roman" w:cs="Times New Roman"/>
-        </w:rPr>
-        <w:t xml:space="preserve"> PRISM data were downloaded using the ‘prism’ R package </w:t>
+        <w:t xml:space="preserve">2). PRISM data were downloaded using the ‘prism’ R package </w:t>
       </w:r>
       <w:r>
         <w:rPr>
@@ -893,19 +1290,59 @@
         <w:rPr>
           <w:rFonts w:eastAsia="Times New Roman" w:cs="Times New Roman"/>
         </w:rPr>
-        <w:t xml:space="preserve">. We extracted daily mean temperature, maximum </w:t>
-      </w:r>
-      <w:r>
-        <w:rPr>
-          <w:rFonts w:eastAsia="Times New Roman" w:cs="Times New Roman"/>
-        </w:rPr>
-        <w:t>temperature, minimum temperature, precipitation, maximum vapor pressure deficit, and minimum vapor pressure deficit from the grid cell that contained each field site</w:t>
-      </w:r>
-      <w:r>
-        <w:rPr>
-          <w:rFonts w:eastAsia="Times New Roman" w:cs="Times New Roman"/>
-        </w:rPr>
-        <w:t xml:space="preserve"> for the 30 days leading up to each property visit.</w:t>
+        <w:t>. We extracted daily mean temperature, maximum temperature, minimum temperature, precipitation, maximum vapor pressure deficit, and minimum vapor pressure deficit from the grid cell that contained each field site for the 30 days leading up to each property visit.</w:t>
+      </w:r>
+      <w:r>
+        <w:rPr>
+          <w:rFonts w:eastAsia="Times New Roman" w:cs="Times New Roman"/>
+        </w:rPr>
+        <w:t xml:space="preserve"> We used the PRISM dataset in lieu of local weather station data because the closest weather station for several rural properties were &gt;20-km away and at a different aspect slope or elevation than the property.</w:t>
+      </w:r>
+    </w:p>
+    <w:p>
+      <w:pPr>
+        <w:spacing w:line="360" w:lineRule="auto"/>
+        <w:rPr>
+          <w:rFonts w:eastAsia="Times New Roman" w:cs="Times New Roman"/>
+        </w:rPr>
+      </w:pPr>
+    </w:p>
+    <w:p>
+      <w:pPr>
+        <w:spacing w:line="360" w:lineRule="auto"/>
+        <w:rPr>
+          <w:rFonts w:eastAsia="Times New Roman" w:cs="Times New Roman"/>
+        </w:rPr>
+      </w:pPr>
+      <w:r>
+        <w:rPr>
+          <w:rFonts w:eastAsia="Times New Roman" w:cs="Times New Roman"/>
+        </w:rPr>
+        <w:t>Using daily mean temperature</w:t>
+      </w:r>
+      <w:r>
+        <w:rPr>
+          <w:rFonts w:eastAsia="Times New Roman" w:cs="Times New Roman"/>
+        </w:rPr>
+        <w:t>,</w:t>
+      </w:r>
+      <w:r>
+        <w:rPr>
+          <w:rFonts w:eastAsia="Times New Roman" w:cs="Times New Roman"/>
+        </w:rPr>
+        <w:t xml:space="preserve"> precipitation</w:t>
+      </w:r>
+      <w:r>
+        <w:rPr>
+          <w:rFonts w:eastAsia="Times New Roman" w:cs="Times New Roman"/>
+        </w:rPr>
+        <w:t xml:space="preserve">, and </w:t>
+      </w:r>
+      <w:r>
+        <w:rPr>
+          <w:rFonts w:eastAsia="Times New Roman" w:cs="Times New Roman"/>
+        </w:rPr>
+        <w:t>number of</w:t>
       </w:r>
       <w:r>
         <w:rPr>
@@ -917,64 +1354,6 @@
         <w:rPr>
           <w:rFonts w:eastAsia="Times New Roman" w:cs="Times New Roman"/>
         </w:rPr>
-        <w:t>We used the PRISM dataset in lieu of local weather station data because the closest weather station for several rural properties were &gt;20-km away and at a different aspect slope or elevation than the property.</w:t>
-      </w:r>
-    </w:p>
-    <w:p>
-      <w:pPr>
-        <w:spacing w:line="360" w:lineRule="auto"/>
-        <w:rPr>
-          <w:rFonts w:eastAsia="Times New Roman" w:cs="Times New Roman"/>
-        </w:rPr>
-      </w:pPr>
-    </w:p>
-    <w:p>
-      <w:pPr>
-        <w:spacing w:line="360" w:lineRule="auto"/>
-        <w:rPr>
-          <w:rFonts w:eastAsia="Times New Roman" w:cs="Times New Roman"/>
-        </w:rPr>
-      </w:pPr>
-      <w:r>
-        <w:rPr>
-          <w:rFonts w:eastAsia="Times New Roman" w:cs="Times New Roman"/>
-        </w:rPr>
-        <w:t>Using daily mean temperature</w:t>
-      </w:r>
-      <w:r>
-        <w:rPr>
-          <w:rFonts w:eastAsia="Times New Roman" w:cs="Times New Roman"/>
-        </w:rPr>
-        <w:t>,</w:t>
-      </w:r>
-      <w:r>
-        <w:rPr>
-          <w:rFonts w:eastAsia="Times New Roman" w:cs="Times New Roman"/>
-        </w:rPr>
-        <w:t xml:space="preserve"> precipitation</w:t>
-      </w:r>
-      <w:r>
-        <w:rPr>
-          <w:rFonts w:eastAsia="Times New Roman" w:cs="Times New Roman"/>
-        </w:rPr>
-        <w:t xml:space="preserve">, and </w:t>
-      </w:r>
-      <w:r>
-        <w:rPr>
-          <w:rFonts w:eastAsia="Times New Roman" w:cs="Times New Roman"/>
-        </w:rPr>
-        <w:t>number of</w:t>
-      </w:r>
-      <w:r>
-        <w:rPr>
-          <w:rFonts w:eastAsia="Times New Roman" w:cs="Times New Roman"/>
-        </w:rPr>
-        <w:t xml:space="preserve"> </w:t>
-      </w:r>
-      <w:r>
-        <w:rPr>
-          <w:rFonts w:eastAsia="Times New Roman" w:cs="Times New Roman"/>
-        </w:rPr>
         <w:t xml:space="preserve">daily </w:t>
       </w:r>
       <w:r>
@@ -1011,14 +1390,7 @@
         <w:rPr>
           <w:rFonts w:eastAsia="Times New Roman" w:cs="Times New Roman"/>
         </w:rPr>
-        <w:t xml:space="preserve">an R implementation of </w:t>
-      </w:r>
-      <w:r>
-        <w:rPr>
-          <w:rFonts w:eastAsia="Times New Roman" w:cs="Times New Roman"/>
-        </w:rPr>
-        <w:lastRenderedPageBreak/>
-        <w:t xml:space="preserve">the SPLASH model described in </w:t>
+        <w:t xml:space="preserve">an R implementation of the SPLASH model described in </w:t>
       </w:r>
       <w:r>
         <w:rPr>
@@ -1265,13 +1637,7 @@
         <w:rPr>
           <w:color w:val="000000"/>
         </w:rPr>
-        <w:t>taken</w:t>
-      </w:r>
-      <w:r>
-        <w:rPr>
-          <w:color w:val="000000"/>
-        </w:rPr>
-        <w:t xml:space="preserve"> immediately following each property visit</w:t>
+        <w:t>taken immediately following each property visit</w:t>
       </w:r>
       <w:r>
         <w:rPr>
@@ -1364,7 +1730,7 @@
         <w:rPr>
           <w:color w:val="000000"/>
         </w:rPr>
-        <w:instrText>ADDIN CSL_CITATION {"citationItems":[{"id":"ITEM-1","itemData":{"DOI":"10.1038/nmeth.2089","ISSN":"1548-7105","PMID":"22930834","abstract":"For the past 25 years NIH Image and ImageJ software have been pioneers as open tools for the analysis of scientific images. We discuss the origins, challenges and solutions of these two programs, and how their history can serve to advise and inform other software projects.","author":[{"dropping-particle":"","family":"Schneider","given":"Caroline A","non-dropping-particle":"","parse-names":false,"suffix":""},{"dropping-particle":"","family":"Rasband","given":"Wayne S","non-dropping-particle":"","parse-names":false,"suffix":""},{"dropping-particle":"","family":"Eliceiri","given":"Kevin W","non-dropping-particle":"","parse-names":false,"suffix":""}],"container-title":"Nature methods","id":"ITEM-1","issue":"7","issued":{"date-parts":[["2012","7"]]},"page":"671-675","title":"NIH Image to ImageJ: 25 years of image analysis.","type":"article-journal","volume":"9"},"uris":["http://www.mendeley.com/documents/?uuid=6b914044-468b-40c6-8046-c87ca4f654ed"]}],"mendeley":{"formattedCitation":"(Schneider et al., 2012)","plainTextFormattedCitation":"(Schneider et al., 2012)","previouslyFormattedCitation":"(Schneider et al., 2012)"},"properties":{"noteIndex":0},"schema":"https://github.com/citation-style-language/schema/raw/master/csl-citation.json"}</w:instrText>
+        <w:instrText>ADDIN CSL_CITATION {"citationItems":[{"id":"ITEM-1","itemData":{"DOI":"10.1038/nmeth.2089","ISSN":"1548-7105","PMID":"22930834","abstract":"For the past 25 years NIH Image and ImageJ software have been pioneers as open tools for the analysis of scientific images. We discuss the origins, challenges and solutions of these two programs, and how their history can serve to advise and inform other software projects.","author":[{"dropping-particle":"","family":"Schneider","given":"Caroline A","non-dropping-particle":"","parse-names":false,"suffix":""},{"dropping-particle":"","family":"Rasband","given":"Wayne S","non-dropping-particle":"","parse-names":false,"suffix":""},{"dropping-particle":"","family":"Eliceiri","given":"Kevin W","non-dropping-particle":"","parse-names":false,"suffix":""}],"container-title":"Nature methods","id":"ITEM-1","issue":"7","issued":{"date-parts":[["2012","7"]]},"page":"671-675","title":"NIH Image to ImageJ: 25 years of image analysis.","type":"article-journal","volume":"9"},"uris":["http://www.mendeley.com/documents/?uuid=6b914044-468b-40c6-8046-c87ca4f654ed"]}],"mendeley":{"formattedCitation":"(Schneider &lt;i&gt;et al.&lt;/i&gt;, 2012)","plainTextFormattedCitation":"(Schneider et al., 2012)","previouslyFormattedCitation":"(Schneider et al., 2012)"},"properties":{"noteIndex":0},"schema":"https://github.com/citation-style-language/schema/raw/master/csl-citation.json"}</w:instrText>
       </w:r>
       <w:r>
         <w:rPr>
@@ -1377,7 +1743,22 @@
           <w:noProof/>
           <w:color w:val="000000"/>
         </w:rPr>
-        <w:t>(Schneider et al., 2012)</w:t>
+        <w:t xml:space="preserve">(Schneider </w:t>
+      </w:r>
+      <w:r>
+        <w:rPr>
+          <w:i/>
+          <w:noProof/>
+          <w:color w:val="000000"/>
+        </w:rPr>
+        <w:t>et al.</w:t>
+      </w:r>
+      <w:r>
+        <w:rPr>
+          <w:noProof/>
+          <w:color w:val="000000"/>
+        </w:rPr>
+        <w:t>, 2012)</w:t>
       </w:r>
       <w:r>
         <w:rPr>
@@ -1504,13 +1885,7 @@
         <w:rPr>
           <w:color w:val="000000"/>
         </w:rPr>
-        <w:t>through elemental combustion analysis (</w:t>
-      </w:r>
-      <w:r>
-        <w:rPr>
-          <w:color w:val="000000"/>
-        </w:rPr>
-        <w:t xml:space="preserve">Costech-4010, </w:t>
+        <w:t xml:space="preserve">through elemental combustion analysis (Costech-4010, </w:t>
       </w:r>
       <w:proofErr w:type="spellStart"/>
       <w:r>
@@ -1524,13 +1899,7 @@
         <w:rPr>
           <w:color w:val="000000"/>
         </w:rPr>
-        <w:t xml:space="preserve"> Instruments, Valencia, CA) </w:t>
-      </w:r>
-      <w:r>
-        <w:rPr>
-          <w:color w:val="000000"/>
-        </w:rPr>
-        <w:t>and leaf</w:t>
+        <w:t xml:space="preserve"> Instruments, Valencia, CA) and leaf</w:t>
       </w:r>
       <w:r>
         <w:rPr>
@@ -1562,13 +1931,7 @@
         <w:rPr>
           <w:color w:val="000000"/>
         </w:rPr>
-        <w:t xml:space="preserve"> through isotope ratio mass spectroscopy.</w:t>
-      </w:r>
-      <w:r>
-        <w:rPr>
-          <w:color w:val="000000"/>
-        </w:rPr>
-        <w:t xml:space="preserve"> We sent leaf samples to the University of California-Davis Stable Isotope facility to acquire leaf </w:t>
+        <w:t xml:space="preserve"> through isotope ratio mass spectroscopy. We sent leaf samples to the University of California-Davis Stable Isotope facility to acquire leaf </w:t>
       </w:r>
       <w:r>
         <w:rPr>
@@ -1600,7 +1963,14 @@
         <w:rPr>
           <w:color w:val="000000"/>
         </w:rPr>
-        <w:t xml:space="preserve">Leaf nitrogen </w:t>
+        <w:t xml:space="preserve">Leaf </w:t>
+      </w:r>
+      <w:r>
+        <w:rPr>
+          <w:color w:val="000000"/>
+        </w:rPr>
+        <w:lastRenderedPageBreak/>
+        <w:t xml:space="preserve">nitrogen </w:t>
       </w:r>
       <w:r>
         <w:rPr>
@@ -1889,7 +2259,7 @@
         <w:rPr>
           <w:color w:val="000000"/>
         </w:rPr>
-        <w:instrText>ADDIN CSL_CITATION {"citationItems":[{"id":"ITEM-1","itemData":{"DOI":"10.1146/annurev.pp.40.060189.002443","ISSN":"1040-2519","author":[{"dropping-particle":"","family":"Farquhar","given":"Graham D","non-dropping-particle":"","parse-names":false,"suffix":""},{"dropping-particle":"","family":"Ehleringer","given":"J R","non-dropping-particle":"","parse-names":false,"suffix":""},{"dropping-particle":"","family":"Hubick","given":"K T","non-dropping-particle":"","parse-names":false,"suffix":""}],"container-title":"Annual Review of Plant Physiology and Plant Molecular Biology","id":"ITEM-1","issue":"1","issued":{"date-parts":[["1989","6"]]},"page":"503-537","title":"Carbon isotope discrimination and photosynthesis","type":"article-journal","volume":"40"},"uris":["http://www.mendeley.com/documents/?uuid=d77967cc-0b2e-490f-ab7d-545a165fb29b"]}],"mendeley":{"formattedCitation":"(Farquhar et al., 1989)","manualFormatting":"Farquhar et al. (1989)","plainTextFormattedCitation":"(Farquhar et al., 1989)","previouslyFormattedCitation":"(Farquhar et al., 1989)"},"properties":{"noteIndex":0},"schema":"https://github.com/citation-style-language/schema/raw/master/csl-citation.json"}</w:instrText>
+        <w:instrText>ADDIN CSL_CITATION {"citationItems":[{"id":"ITEM-1","itemData":{"DOI":"10.1146/annurev.pp.40.060189.002443","ISSN":"1040-2519","author":[{"dropping-particle":"","family":"Farquhar","given":"Graham D","non-dropping-particle":"","parse-names":false,"suffix":""},{"dropping-particle":"","family":"Ehleringer","given":"J R","non-dropping-particle":"","parse-names":false,"suffix":""},{"dropping-particle":"","family":"Hubick","given":"K T","non-dropping-particle":"","parse-names":false,"suffix":""}],"container-title":"Annual Review of Plant Physiology and Plant Molecular Biology","id":"ITEM-1","issue":"1","issued":{"date-parts":[["1989","6"]]},"page":"503-537","title":"Carbon isotope discrimination and photosynthesis","type":"article-journal","volume":"40"},"uris":["http://www.mendeley.com/documents/?uuid=d77967cc-0b2e-490f-ab7d-545a165fb29b"]}],"mendeley":{"formattedCitation":"(Farquhar &lt;i&gt;et al.&lt;/i&gt;, 1989)","manualFormatting":"Farquhar et al. (1989)","plainTextFormattedCitation":"(Farquhar et al., 1989)","previouslyFormattedCitation":"(Farquhar et al., 1989)"},"properties":{"noteIndex":0},"schema":"https://github.com/citation-style-language/schema/raw/master/csl-citation.json"}</w:instrText>
       </w:r>
       <w:r>
         <w:rPr>
@@ -1963,7 +2333,7 @@
         <w:rPr>
           <w:color w:val="000000"/>
         </w:rPr>
-        <w:instrText>ADDIN CSL_CITATION {"citationItems":[{"id":"ITEM-1","itemData":{"DOI":"10.1111/nph.12423","ISSN":"0028-646X","author":[{"dropping-particle":"","family":"Cernusak","given":"Lucas A","non-dropping-particle":"","parse-names":false,"suffix":""},{"dropping-particle":"","family":"Ubierna","given":"Nerea","non-dropping-particle":"","parse-names":false,"suffix":""},{"dropping-particle":"","family":"Winter","given":"Klaus","non-dropping-particle":"","parse-names":false,"suffix":""},{"dropping-particle":"","family":"Holtum","given":"Joseph A M","non-dropping-particle":"","parse-names":false,"suffix":""},{"dropping-particle":"","family":"Marshall","given":"John D","non-dropping-particle":"","parse-names":false,"suffix":""},{"dropping-particle":"","family":"Farquhar","given":"Graham D","non-dropping-particle":"","parse-names":false,"suffix":""}],"container-title":"New Phytologist","id":"ITEM-1","issue":"4","issued":{"date-parts":[["2013","12","31"]]},"page":"950-965","title":"Environmental and physiological determinants of carbon isotope discrimination in terrestrial plants","type":"article-journal","volume":"200"},"uris":["http://www.mendeley.com/documents/?uuid=cd886a9c-b742-409f-8839-609e52483372"]}],"mendeley":{"formattedCitation":"(Cernusak et al., 2013)","manualFormatting":"Cernusak et al. (2013","plainTextFormattedCitation":"(Cernusak et al., 2013)","previouslyFormattedCitation":"(Cernusak et al., 2013)"},"properties":{"noteIndex":0},"schema":"https://github.com/citation-style-language/schema/raw/master/csl-citation.json"}</w:instrText>
+        <w:instrText>ADDIN CSL_CITATION {"citationItems":[{"id":"ITEM-1","itemData":{"DOI":"10.1111/nph.12423","ISSN":"0028-646X","author":[{"dropping-particle":"","family":"Cernusak","given":"Lucas A","non-dropping-particle":"","parse-names":false,"suffix":""},{"dropping-particle":"","family":"Ubierna","given":"Nerea","non-dropping-particle":"","parse-names":false,"suffix":""},{"dropping-particle":"","family":"Winter","given":"Klaus","non-dropping-particle":"","parse-names":false,"suffix":""},{"dropping-particle":"","family":"Holtum","given":"Joseph A M","non-dropping-particle":"","parse-names":false,"suffix":""},{"dropping-particle":"","family":"Marshall","given":"John D","non-dropping-particle":"","parse-names":false,"suffix":""},{"dropping-particle":"","family":"Farquhar","given":"Graham D","non-dropping-particle":"","parse-names":false,"suffix":""}],"container-title":"New Phytologist","id":"ITEM-1","issue":"4","issued":{"date-parts":[["2013","12","31"]]},"page":"950-965","title":"Environmental and physiological determinants of carbon isotope discrimination in terrestrial plants","type":"article-journal","volume":"200"},"uris":["http://www.mendeley.com/documents/?uuid=cd886a9c-b742-409f-8839-609e52483372"]}],"mendeley":{"formattedCitation":"(Cernusak &lt;i&gt;et al.&lt;/i&gt;, 2013)","manualFormatting":"Cernusak et al. (2013","plainTextFormattedCitation":"(Cernusak et al., 2013)","previouslyFormattedCitation":"(Cernusak et al., 2013)"},"properties":{"noteIndex":0},"schema":"https://github.com/citation-style-language/schema/raw/master/csl-citation.json"}</w:instrText>
       </w:r>
       <w:r>
         <w:rPr>
@@ -2839,7 +3209,7 @@
         <w:rPr>
           <w:color w:val="000000"/>
         </w:rPr>
-        <w:instrText>ADDIN CSL_CITATION {"citationItems":[{"id":"ITEM-1","itemData":{"DOI":"10.1146/annurev.pp.40.060189.002443","ISSN":"1040-2519","author":[{"dropping-particle":"","family":"Farquhar","given":"Graham D","non-dropping-particle":"","parse-names":false,"suffix":""},{"dropping-particle":"","family":"Ehleringer","given":"J R","non-dropping-particle":"","parse-names":false,"suffix":""},{"dropping-particle":"","family":"Hubick","given":"K T","non-dropping-particle":"","parse-names":false,"suffix":""}],"container-title":"Annual Review of Plant Physiology and Plant Molecular Biology","id":"ITEM-1","issue":"1","issued":{"date-parts":[["1989","6"]]},"page":"503-537","title":"Carbon isotope discrimination and photosynthesis","type":"article-journal","volume":"40"},"uris":["http://www.mendeley.com/documents/?uuid=d77967cc-0b2e-490f-ab7d-545a165fb29b"]},{"id":"ITEM-2","itemData":{"DOI":"10.1038/277121a0","ISSN":"0028-0836","author":[{"dropping-particle":"","family":"Keeling","given":"Charles D","non-dropping-particle":"","parse-names":false,"suffix":""},{"dropping-particle":"","family":"Mook","given":"Wim G","non-dropping-particle":"","parse-names":false,"suffix":""},{"dropping-particle":"","family":"Tans","given":"Pieter P","non-dropping-particle":"","parse-names":false,"suffix":""}],"container-title":"Nature","id":"ITEM-2","issue":"5692","issued":{"date-parts":[["1979","1","1"]]},"page":"121-123","title":"Recent trends in the &lt;sup&gt;13&lt;/sup&gt;C/&lt;sup&gt;12&lt;/sup&gt;C ratio of atmospheric carbon dioxide","type":"article-journal","volume":"277"},"uris":["http://www.mendeley.com/documents/?uuid=5b753373-5952-40b2-8d1c-5f652cc2a382"]}],"mendeley":{"formattedCitation":"(Farquhar et al., 1989; Keeling et al., 1979)","plainTextFormattedCitation":"(Farquhar et al., 1989; Keeling et al., 1979)","previouslyFormattedCitation":"(Farquhar et al., 1989; Keeling et al., 1979)"},"properties":{"noteIndex":0},"schema":"https://github.com/citation-style-language/schema/raw/master/csl-citation.json"}</w:instrText>
+        <w:instrText>ADDIN CSL_CITATION {"citationItems":[{"id":"ITEM-1","itemData":{"DOI":"10.1146/annurev.pp.40.060189.002443","ISSN":"1040-2519","author":[{"dropping-particle":"","family":"Farquhar","given":"Graham D","non-dropping-particle":"","parse-names":false,"suffix":""},{"dropping-particle":"","family":"Ehleringer","given":"J R","non-dropping-particle":"","parse-names":false,"suffix":""},{"dropping-particle":"","family":"Hubick","given":"K T","non-dropping-particle":"","parse-names":false,"suffix":""}],"container-title":"Annual Review of Plant Physiology and Plant Molecular Biology","id":"ITEM-1","issue":"1","issued":{"date-parts":[["1989","6"]]},"page":"503-537","title":"Carbon isotope discrimination and photosynthesis","type":"article-journal","volume":"40"},"uris":["http://www.mendeley.com/documents/?uuid=d77967cc-0b2e-490f-ab7d-545a165fb29b"]},{"id":"ITEM-2","itemData":{"DOI":"10.1038/277121a0","ISSN":"0028-0836","author":[{"dropping-particle":"","family":"Keeling","given":"Charles D","non-dropping-particle":"","parse-names":false,"suffix":""},{"dropping-particle":"","family":"Mook","given":"Wim G","non-dropping-particle":"","parse-names":false,"suffix":""},{"dropping-particle":"","family":"Tans","given":"Pieter P","non-dropping-particle":"","parse-names":false,"suffix":""}],"container-title":"Nature","id":"ITEM-2","issue":"5692","issued":{"date-parts":[["1979","1","1"]]},"page":"121-123","title":"Recent trends in the &lt;sup&gt;13&lt;/sup&gt;C/&lt;sup&gt;12&lt;/sup&gt;C ratio of atmospheric carbon dioxide","type":"article-journal","volume":"277"},"uris":["http://www.mendeley.com/documents/?uuid=5b753373-5952-40b2-8d1c-5f652cc2a382"]}],"mendeley":{"formattedCitation":"(Keeling &lt;i&gt;et al.&lt;/i&gt;, 1979; Farquhar &lt;i&gt;et al.&lt;/i&gt;, 1989)","plainTextFormattedCitation":"(Keeling et al., 1979; Farquhar et al., 1989)","previouslyFormattedCitation":"(Farquhar et al., 1989; Keeling et al., 1979)"},"properties":{"noteIndex":0},"schema":"https://github.com/citation-style-language/schema/raw/master/csl-citation.json"}</w:instrText>
       </w:r>
       <w:r>
         <w:rPr>
@@ -2852,7 +3222,37 @@
           <w:noProof/>
           <w:color w:val="000000"/>
         </w:rPr>
-        <w:t>(Farquhar et al., 1989; Keeling et al., 1979)</w:t>
+        <w:t xml:space="preserve">(Keeling </w:t>
+      </w:r>
+      <w:r>
+        <w:rPr>
+          <w:i/>
+          <w:noProof/>
+          <w:color w:val="000000"/>
+        </w:rPr>
+        <w:t>et al.</w:t>
+      </w:r>
+      <w:r>
+        <w:rPr>
+          <w:noProof/>
+          <w:color w:val="000000"/>
+        </w:rPr>
+        <w:t xml:space="preserve">, 1979; Farquhar </w:t>
+      </w:r>
+      <w:r>
+        <w:rPr>
+          <w:i/>
+          <w:noProof/>
+          <w:color w:val="000000"/>
+        </w:rPr>
+        <w:t>et al.</w:t>
+      </w:r>
+      <w:r>
+        <w:rPr>
+          <w:noProof/>
+          <w:color w:val="000000"/>
+        </w:rPr>
+        <w:t>, 1989)</w:t>
       </w:r>
       <w:r>
         <w:rPr>
@@ -2954,7 +3354,7 @@
         <w:rPr>
           <w:color w:val="000000"/>
         </w:rPr>
-        <w:instrText>ADDIN CSL_CITATION {"citationItems":[{"id":"ITEM-1","itemData":{"DOI":"10.1146/annurev.pp.40.060189.002443","ISSN":"1040-2519","author":[{"dropping-particle":"","family":"Farquhar","given":"Graham D","non-dropping-particle":"","parse-names":false,"suffix":""},{"dropping-particle":"","family":"Ehleringer","given":"J R","non-dropping-particle":"","parse-names":false,"suffix":""},{"dropping-particle":"","family":"Hubick","given":"K T","non-dropping-particle":"","parse-names":false,"suffix":""}],"container-title":"Annual Review of Plant Physiology and Plant Molecular Biology","id":"ITEM-1","issue":"1","issued":{"date-parts":[["1989","6"]]},"page":"503-537","title":"Carbon isotope discrimination and photosynthesis","type":"article-journal","volume":"40"},"uris":["http://www.mendeley.com/documents/?uuid=d77967cc-0b2e-490f-ab7d-545a165fb29b"]}],"mendeley":{"formattedCitation":"(Farquhar et al., 1989)","plainTextFormattedCitation":"(Farquhar et al., 1989)","previouslyFormattedCitation":"(Farquhar et al., 1989)"},"properties":{"noteIndex":0},"schema":"https://github.com/citation-style-language/schema/raw/master/csl-citation.json"}</w:instrText>
+        <w:instrText>ADDIN CSL_CITATION {"citationItems":[{"id":"ITEM-1","itemData":{"DOI":"10.1146/annurev.pp.40.060189.002443","ISSN":"1040-2519","author":[{"dropping-particle":"","family":"Farquhar","given":"Graham D","non-dropping-particle":"","parse-names":false,"suffix":""},{"dropping-particle":"","family":"Ehleringer","given":"J R","non-dropping-particle":"","parse-names":false,"suffix":""},{"dropping-particle":"","family":"Hubick","given":"K T","non-dropping-particle":"","parse-names":false,"suffix":""}],"container-title":"Annual Review of Plant Physiology and Plant Molecular Biology","id":"ITEM-1","issue":"1","issued":{"date-parts":[["1989","6"]]},"page":"503-537","title":"Carbon isotope discrimination and photosynthesis","type":"article-journal","volume":"40"},"uris":["http://www.mendeley.com/documents/?uuid=d77967cc-0b2e-490f-ab7d-545a165fb29b"]}],"mendeley":{"formattedCitation":"(Farquhar &lt;i&gt;et al.&lt;/i&gt;, 1989)","plainTextFormattedCitation":"(Farquhar et al., 1989)","previouslyFormattedCitation":"(Farquhar et al., 1989)"},"properties":{"noteIndex":0},"schema":"https://github.com/citation-style-language/schema/raw/master/csl-citation.json"}</w:instrText>
       </w:r>
       <w:r>
         <w:rPr>
@@ -2967,7 +3367,22 @@
           <w:noProof/>
           <w:color w:val="000000"/>
         </w:rPr>
-        <w:t>(Farquhar et al., 1989)</w:t>
+        <w:t xml:space="preserve">(Farquhar </w:t>
+      </w:r>
+      <w:r>
+        <w:rPr>
+          <w:i/>
+          <w:noProof/>
+          <w:color w:val="000000"/>
+        </w:rPr>
+        <w:t>et al.</w:t>
+      </w:r>
+      <w:r>
+        <w:rPr>
+          <w:noProof/>
+          <w:color w:val="000000"/>
+        </w:rPr>
+        <w:t>, 1989)</w:t>
       </w:r>
       <w:r>
         <w:rPr>
@@ -3118,7 +3533,14 @@
         <w:rPr>
           <w:color w:val="000000" w:themeColor="text1"/>
         </w:rPr>
-        <w:t xml:space="preserve"> for 20 minutes, then in 2 M NaCl until pH of the saline solution stabilized</w:t>
+        <w:t xml:space="preserve"> for 20 minutes, </w:t>
+      </w:r>
+      <w:r>
+        <w:rPr>
+          <w:color w:val="000000" w:themeColor="text1"/>
+        </w:rPr>
+        <w:lastRenderedPageBreak/>
+        <w:t>then in 2 M NaCl until pH of the saline solution stabilized</w:t>
       </w:r>
       <w:r>
         <w:rPr>
@@ -3136,7 +3558,7 @@
         <w:rPr>
           <w:color w:val="000000" w:themeColor="text1"/>
         </w:rPr>
-        <w:instrText>ADDIN CSL_CITATION {"citationItems":[{"id":"ITEM-1","itemData":{"DOI":"10.1111/j.1365-2486.2008.01549.x","ISSN":"13541013","author":[{"dropping-particle":"","family":"Allison","given":"Steven D","non-dropping-particle":"","parse-names":false,"suffix":""},{"dropping-particle":"","family":"Czimczik","given":"Claudia I","non-dropping-particle":"","parse-names":false,"suffix":""},{"dropping-particle":"","family":"Treseder","given":"Kathleen K","non-dropping-particle":"","parse-names":false,"suffix":""}],"container-title":"Global Change Biology","id":"ITEM-1","issue":"5","issued":{"date-parts":[["2008","5"]]},"page":"1156-1168","title":"Microbial activity and soil respiration under nitrogen addition in Alaskan boreal forest","type":"article-journal","volume":"14"},"uris":["http://www.mendeley.com/documents/?uuid=73f92e6d-49bc-4572-9f37-390c9c8dcfb9"]}],"mendeley":{"formattedCitation":"(Allison et al., 2008)","manualFormatting":"Allison et al. (2008)","plainTextFormattedCitation":"(Allison et al., 2008)","previouslyFormattedCitation":"(Allison et al., 2008)"},"properties":{"noteIndex":0},"schema":"https://github.com/citation-style-language/schema/raw/master/csl-citation.json"}</w:instrText>
+        <w:instrText>ADDIN CSL_CITATION {"citationItems":[{"id":"ITEM-1","itemData":{"DOI":"10.1111/j.1365-2486.2008.01549.x","ISSN":"13541013","author":[{"dropping-particle":"","family":"Allison","given":"Steven D","non-dropping-particle":"","parse-names":false,"suffix":""},{"dropping-particle":"","family":"Czimczik","given":"Claudia I","non-dropping-particle":"","parse-names":false,"suffix":""},{"dropping-particle":"","family":"Treseder","given":"Kathleen K","non-dropping-particle":"","parse-names":false,"suffix":""}],"container-title":"Global Change Biology","id":"ITEM-1","issue":"5","issued":{"date-parts":[["2008","5"]]},"page":"1156-1168","title":"Microbial activity and soil respiration under nitrogen addition in Alaskan boreal forest","type":"article-journal","volume":"14"},"uris":["http://www.mendeley.com/documents/?uuid=73f92e6d-49bc-4572-9f37-390c9c8dcfb9"]}],"mendeley":{"formattedCitation":"(Allison &lt;i&gt;et al.&lt;/i&gt;, 2008)","manualFormatting":"Allison et al. (2008)","plainTextFormattedCitation":"(Allison et al., 2008)","previouslyFormattedCitation":"(Allison et al., 2008)"},"properties":{"noteIndex":0},"schema":"https://github.com/citation-style-language/schema/raw/master/csl-citation.json"}</w:instrText>
       </w:r>
       <w:r>
         <w:rPr>
@@ -3175,13 +3597,7 @@
         <w:rPr>
           <w:color w:val="000000" w:themeColor="text1"/>
         </w:rPr>
-        <w:t xml:space="preserve">. </w:t>
-      </w:r>
-      <w:r>
-        <w:rPr>
-          <w:color w:val="000000" w:themeColor="text1"/>
-        </w:rPr>
-        <w:t>Five</w:t>
+        <w:t>. Five</w:t>
       </w:r>
       <w:r>
         <w:rPr>
@@ -3390,7 +3806,7 @@
         <w:rPr>
           <w:color w:val="000000" w:themeColor="text1"/>
         </w:rPr>
-        <w:instrText>ADDIN CSL_CITATION {"citationItems":[{"id":"ITEM-1","itemData":{"DOI":"10.1021/ac60252a045","ISSN":"0003-2700","author":[{"dropping-particle":"","family":"Weatherburn","given":"M W","non-dropping-particle":"","parse-names":false,"suffix":""}],"container-title":"Analytical Chemistry","id":"ITEM-1","issue":"8","issued":{"date-parts":[["1967","7","1"]]},"page":"971-974","title":"Phenol-hypochlorite reaction for determination of ammonia","type":"article-journal","volume":"39"},"uris":["http://www.mendeley.com/documents/?uuid=47b1885b-6ba6-4c35-a231-3995516adac8"]},{"id":"ITEM-2","itemData":{"DOI":"10.2136/sssaj1998.03615995006200020026x","ISSN":"0361-5995","author":[{"dropping-particle":"","family":"Rhine","given":"E D","non-dropping-particle":"","parse-names":false,"suffix":""},{"dropping-particle":"","family":"Mulvaney","given":"R L","non-dropping-particle":"","parse-names":false,"suffix":""},{"dropping-particle":"","family":"Pratt","given":"E J","non-dropping-particle":"","parse-names":false,"suffix":""},{"dropping-particle":"","family":"Sims","given":"G K","non-dropping-particle":"","parse-names":false,"suffix":""}],"container-title":"Soil Science Society of America Journal","id":"ITEM-2","issue":"2","issued":{"date-parts":[["1998"]]},"page":"473","title":"Improving the Berthelot reaction for determining ammonium in soil extracts and water","type":"article-journal","volume":"62"},"uris":["http://www.mendeley.com/documents/?uuid=9ec8dff1-a71c-43c4-8c3c-38d9dfce04bb"]}],"mendeley":{"formattedCitation":"(Rhine et al., 1998; Weatherburn, 1967)","plainTextFormattedCitation":"(Rhine et al., 1998; Weatherburn, 1967)","previouslyFormattedCitation":"(Rhine et al., 1998; Weatherburn, 1967)"},"properties":{"noteIndex":0},"schema":"https://github.com/citation-style-language/schema/raw/master/csl-citation.json"}</w:instrText>
+        <w:instrText>ADDIN CSL_CITATION {"citationItems":[{"id":"ITEM-1","itemData":{"DOI":"10.1021/ac60252a045","ISSN":"0003-2700","author":[{"dropping-particle":"","family":"Weatherburn","given":"M W","non-dropping-particle":"","parse-names":false,"suffix":""}],"container-title":"Analytical Chemistry","id":"ITEM-1","issue":"8","issued":{"date-parts":[["1967","7","1"]]},"page":"971-974","title":"Phenol-hypochlorite reaction for determination of ammonia","type":"article-journal","volume":"39"},"uris":["http://www.mendeley.com/documents/?uuid=47b1885b-6ba6-4c35-a231-3995516adac8"]},{"id":"ITEM-2","itemData":{"DOI":"10.2136/sssaj1998.03615995006200020026x","ISSN":"0361-5995","author":[{"dropping-particle":"","family":"Rhine","given":"E D","non-dropping-particle":"","parse-names":false,"suffix":""},{"dropping-particle":"","family":"Mulvaney","given":"R L","non-dropping-particle":"","parse-names":false,"suffix":""},{"dropping-particle":"","family":"Pratt","given":"E J","non-dropping-particle":"","parse-names":false,"suffix":""},{"dropping-particle":"","family":"Sims","given":"G K","non-dropping-particle":"","parse-names":false,"suffix":""}],"container-title":"Soil Science Society of America Journal","id":"ITEM-2","issue":"2","issued":{"date-parts":[["1998"]]},"page":"473","title":"Improving the Berthelot reaction for determining ammonium in soil extracts and water","type":"article-journal","volume":"62"},"uris":["http://www.mendeley.com/documents/?uuid=9ec8dff1-a71c-43c4-8c3c-38d9dfce04bb"]}],"mendeley":{"formattedCitation":"(Weatherburn, 1967; Rhine &lt;i&gt;et al.&lt;/i&gt;, 1998)","plainTextFormattedCitation":"(Weatherburn, 1967; Rhine et al., 1998)","previouslyFormattedCitation":"(Rhine et al., 1998; Weatherburn, 1967)"},"properties":{"noteIndex":0},"schema":"https://github.com/citation-style-language/schema/raw/master/csl-citation.json"}</w:instrText>
       </w:r>
       <w:r>
         <w:rPr>
@@ -3403,7 +3819,22 @@
           <w:noProof/>
           <w:color w:val="000000" w:themeColor="text1"/>
         </w:rPr>
-        <w:t>(Rhine et al., 1998; Weatherburn, 1967)</w:t>
+        <w:t xml:space="preserve">(Weatherburn, 1967; Rhine </w:t>
+      </w:r>
+      <w:r>
+        <w:rPr>
+          <w:i/>
+          <w:noProof/>
+          <w:color w:val="000000" w:themeColor="text1"/>
+        </w:rPr>
+        <w:t>et al.</w:t>
+      </w:r>
+      <w:r>
+        <w:rPr>
+          <w:noProof/>
+          <w:color w:val="000000" w:themeColor="text1"/>
+        </w:rPr>
+        <w:t>, 1998)</w:t>
       </w:r>
       <w:r>
         <w:rPr>
@@ -3415,13 +3846,7 @@
         <w:rPr>
           <w:color w:val="000000" w:themeColor="text1"/>
         </w:rPr>
-        <w:t xml:space="preserve">. Both nitrate-N and ammonium-N protocols were optimized for use with a microplate reader </w:t>
-      </w:r>
-      <w:r>
-        <w:rPr>
-          <w:color w:val="000000" w:themeColor="text1"/>
-        </w:rPr>
-        <w:t>(</w:t>
+        <w:t>. Both nitrate-N and ammonium-N protocols were optimized for use with a microplate reader (</w:t>
       </w:r>
       <w:proofErr w:type="spellStart"/>
       <w:r>
@@ -3455,14 +3880,7 @@
         <w:rPr>
           <w:color w:val="000000" w:themeColor="text1"/>
         </w:rPr>
-        <w:t xml:space="preserve">. We also used a series of negative and positive controls throughout each well plate to verify the accuracy and precision of our measurements. Soil inorganic nitrogen </w:t>
-      </w:r>
-      <w:r>
-        <w:rPr>
-          <w:color w:val="000000" w:themeColor="text1"/>
-        </w:rPr>
-        <w:lastRenderedPageBreak/>
-        <w:t>availability (mg L</w:t>
+        <w:t>. We also used a series of negative and positive controls throughout each well plate to verify the accuracy and precision of our measurements. Soil inorganic nitrogen availability (mg L</w:t>
       </w:r>
       <w:r>
         <w:rPr>
@@ -3550,7 +3968,7 @@
         <w:rPr>
           <w:color w:val="000000" w:themeColor="text1"/>
         </w:rPr>
-        <w:instrText>ADDIN CSL_CITATION {"citationItems":[{"id":"ITEM-1","itemData":{"DOI":"10.1111/j.1365-2486.2008.01549.x","ISSN":"13541013","author":[{"dropping-particle":"","family":"Allison","given":"Steven D","non-dropping-particle":"","parse-names":false,"suffix":""},{"dropping-particle":"","family":"Czimczik","given":"Claudia I","non-dropping-particle":"","parse-names":false,"suffix":""},{"dropping-particle":"","family":"Treseder","given":"Kathleen K","non-dropping-particle":"","parse-names":false,"suffix":""}],"container-title":"Global Change Biology","id":"ITEM-1","issue":"5","issued":{"date-parts":[["2008","5"]]},"page":"1156-1168","title":"Microbial activity and soil respiration under nitrogen addition in Alaskan boreal forest","type":"article-journal","volume":"14"},"uris":["http://www.mendeley.com/documents/?uuid=73f92e6d-49bc-4572-9f37-390c9c8dcfb9"]}],"mendeley":{"formattedCitation":"(Allison et al., 2008)","manualFormatting":"Allison et al. (2008)","plainTextFormattedCitation":"(Allison et al., 2008)","previouslyFormattedCitation":"(Allison et al., 2008)"},"properties":{"noteIndex":0},"schema":"https://github.com/citation-style-language/schema/raw/master/csl-citation.json"}</w:instrText>
+        <w:instrText>ADDIN CSL_CITATION {"citationItems":[{"id":"ITEM-1","itemData":{"DOI":"10.1111/j.1365-2486.2008.01549.x","ISSN":"13541013","author":[{"dropping-particle":"","family":"Allison","given":"Steven D","non-dropping-particle":"","parse-names":false,"suffix":""},{"dropping-particle":"","family":"Czimczik","given":"Claudia I","non-dropping-particle":"","parse-names":false,"suffix":""},{"dropping-particle":"","family":"Treseder","given":"Kathleen K","non-dropping-particle":"","parse-names":false,"suffix":""}],"container-title":"Global Change Biology","id":"ITEM-1","issue":"5","issued":{"date-parts":[["2008","5"]]},"page":"1156-1168","title":"Microbial activity and soil respiration under nitrogen addition in Alaskan boreal forest","type":"article-journal","volume":"14"},"uris":["http://www.mendeley.com/documents/?uuid=73f92e6d-49bc-4572-9f37-390c9c8dcfb9"]}],"mendeley":{"formattedCitation":"(Allison &lt;i&gt;et al.&lt;/i&gt;, 2008)","manualFormatting":"Allison et al. (2008)","plainTextFormattedCitation":"(Allison et al., 2008)","previouslyFormattedCitation":"(Allison et al., 2008)"},"properties":{"noteIndex":0},"schema":"https://github.com/citation-style-language/schema/raw/master/csl-citation.json"}</w:instrText>
       </w:r>
       <w:r>
         <w:rPr>
@@ -3647,6 +4065,1358 @@
           <w:color w:val="000000" w:themeColor="text1"/>
         </w:rPr>
         <w:t>Statistical analysis</w:t>
+      </w:r>
+    </w:p>
+    <w:p>
+      <w:pPr>
+        <w:autoSpaceDE w:val="0"/>
+        <w:autoSpaceDN w:val="0"/>
+        <w:adjustRightInd w:val="0"/>
+        <w:spacing w:line="360" w:lineRule="auto"/>
+        <w:rPr>
+          <w:color w:val="000000" w:themeColor="text1"/>
+        </w:rPr>
+      </w:pPr>
+      <w:r>
+        <w:rPr>
+          <w:color w:val="000000" w:themeColor="text1"/>
+        </w:rPr>
+        <w:t xml:space="preserve">We constructed a series of linear mixed-effects models to explore the effect of soil nitrogen availability and aboveground climate on leaf nitrogen allocation and water use efficiency. </w:t>
+      </w:r>
+    </w:p>
+    <w:p>
+      <w:pPr>
+        <w:autoSpaceDE w:val="0"/>
+        <w:autoSpaceDN w:val="0"/>
+        <w:adjustRightInd w:val="0"/>
+        <w:spacing w:line="360" w:lineRule="auto"/>
+        <w:rPr>
+          <w:color w:val="000000" w:themeColor="text1"/>
+        </w:rPr>
+      </w:pPr>
+    </w:p>
+    <w:p>
+      <w:pPr>
+        <w:autoSpaceDE w:val="0"/>
+        <w:autoSpaceDN w:val="0"/>
+        <w:adjustRightInd w:val="0"/>
+        <w:spacing w:line="360" w:lineRule="auto"/>
+        <w:rPr>
+          <w:color w:val="000000" w:themeColor="text1"/>
+        </w:rPr>
+      </w:pPr>
+    </w:p>
+    <w:p>
+      <w:pPr>
+        <w:autoSpaceDE w:val="0"/>
+        <w:autoSpaceDN w:val="0"/>
+        <w:adjustRightInd w:val="0"/>
+        <w:spacing w:line="360" w:lineRule="auto"/>
+        <w:rPr>
+          <w:color w:val="000000" w:themeColor="text1"/>
+        </w:rPr>
+      </w:pPr>
+      <w:r>
+        <w:rPr>
+          <w:b/>
+          <w:bCs/>
+          <w:color w:val="000000" w:themeColor="text1"/>
+        </w:rPr>
+        <w:t>Results</w:t>
+      </w:r>
+    </w:p>
+    <w:p>
+      <w:pPr>
+        <w:autoSpaceDE w:val="0"/>
+        <w:autoSpaceDN w:val="0"/>
+        <w:adjustRightInd w:val="0"/>
+        <w:spacing w:line="360" w:lineRule="auto"/>
+        <w:rPr>
+          <w:color w:val="000000" w:themeColor="text1"/>
+        </w:rPr>
+      </w:pPr>
+    </w:p>
+    <w:p>
+      <w:pPr>
+        <w:autoSpaceDE w:val="0"/>
+        <w:autoSpaceDN w:val="0"/>
+        <w:adjustRightInd w:val="0"/>
+        <w:spacing w:line="360" w:lineRule="auto"/>
+        <w:rPr>
+          <w:color w:val="000000" w:themeColor="text1"/>
+        </w:rPr>
+      </w:pPr>
+    </w:p>
+    <w:p>
+      <w:pPr>
+        <w:autoSpaceDE w:val="0"/>
+        <w:autoSpaceDN w:val="0"/>
+        <w:adjustRightInd w:val="0"/>
+        <w:spacing w:line="360" w:lineRule="auto"/>
+        <w:rPr>
+          <w:color w:val="000000" w:themeColor="text1"/>
+        </w:rPr>
+      </w:pPr>
+      <w:r>
+        <w:rPr>
+          <w:b/>
+          <w:bCs/>
+          <w:color w:val="000000" w:themeColor="text1"/>
+        </w:rPr>
+        <w:t>Discussion</w:t>
+      </w:r>
+    </w:p>
+    <w:p>
+      <w:pPr>
+        <w:autoSpaceDE w:val="0"/>
+        <w:autoSpaceDN w:val="0"/>
+        <w:adjustRightInd w:val="0"/>
+        <w:spacing w:line="360" w:lineRule="auto"/>
+        <w:rPr>
+          <w:color w:val="000000" w:themeColor="text1"/>
+        </w:rPr>
+      </w:pPr>
+    </w:p>
+    <w:p>
+      <w:pPr>
+        <w:autoSpaceDE w:val="0"/>
+        <w:autoSpaceDN w:val="0"/>
+        <w:adjustRightInd w:val="0"/>
+        <w:spacing w:line="360" w:lineRule="auto"/>
+        <w:rPr>
+          <w:color w:val="000000" w:themeColor="text1"/>
+        </w:rPr>
+      </w:pPr>
+    </w:p>
+    <w:p>
+      <w:pPr>
+        <w:rPr>
+          <w:color w:val="000000" w:themeColor="text1"/>
+        </w:rPr>
+      </w:pPr>
+      <w:r>
+        <w:rPr>
+          <w:color w:val="000000" w:themeColor="text1"/>
+        </w:rPr>
+        <w:br w:type="page"/>
+      </w:r>
+    </w:p>
+    <w:p>
+      <w:pPr>
+        <w:autoSpaceDE w:val="0"/>
+        <w:autoSpaceDN w:val="0"/>
+        <w:adjustRightInd w:val="0"/>
+        <w:spacing w:line="360" w:lineRule="auto"/>
+        <w:rPr>
+          <w:b/>
+          <w:bCs/>
+          <w:color w:val="000000" w:themeColor="text1"/>
+        </w:rPr>
+      </w:pPr>
+      <w:r>
+        <w:rPr>
+          <w:b/>
+          <w:bCs/>
+          <w:color w:val="000000" w:themeColor="text1"/>
+        </w:rPr>
+        <w:lastRenderedPageBreak/>
+        <w:t>References</w:t>
+      </w:r>
+    </w:p>
+    <w:p>
+      <w:pPr>
+        <w:autoSpaceDE w:val="0"/>
+        <w:autoSpaceDN w:val="0"/>
+        <w:adjustRightInd w:val="0"/>
+        <w:spacing w:line="360" w:lineRule="auto"/>
+        <w:rPr>
+          <w:b/>
+          <w:bCs/>
+          <w:color w:val="000000" w:themeColor="text1"/>
+        </w:rPr>
+      </w:pPr>
+    </w:p>
+    <w:p>
+      <w:pPr>
+        <w:widowControl w:val="0"/>
+        <w:autoSpaceDE w:val="0"/>
+        <w:autoSpaceDN w:val="0"/>
+        <w:adjustRightInd w:val="0"/>
+        <w:spacing w:line="360" w:lineRule="auto"/>
+        <w:rPr>
+          <w:rFonts w:cs="Times New Roman"/>
+          <w:noProof/>
+        </w:rPr>
+      </w:pPr>
+      <w:r>
+        <w:rPr>
+          <w:b/>
+          <w:bCs/>
+          <w:color w:val="000000" w:themeColor="text1"/>
+        </w:rPr>
+        <w:fldChar w:fldCharType="begin" w:fldLock="1"/>
+      </w:r>
+      <w:r>
+        <w:rPr>
+          <w:b/>
+          <w:bCs/>
+          <w:color w:val="000000" w:themeColor="text1"/>
+        </w:rPr>
+        <w:instrText xml:space="preserve">ADDIN Mendeley Bibliography CSL_BIBLIOGRAPHY </w:instrText>
+      </w:r>
+      <w:r>
+        <w:rPr>
+          <w:b/>
+          <w:bCs/>
+          <w:color w:val="000000" w:themeColor="text1"/>
+        </w:rPr>
+        <w:fldChar w:fldCharType="separate"/>
+      </w:r>
+      <w:r>
+        <w:rPr>
+          <w:rFonts w:cs="Times New Roman"/>
+          <w:b/>
+          <w:bCs/>
+          <w:noProof/>
+        </w:rPr>
+        <w:t>Allison SD, Czimczik CI, Treseder KK</w:t>
+      </w:r>
+      <w:r>
+        <w:rPr>
+          <w:rFonts w:cs="Times New Roman"/>
+          <w:noProof/>
+        </w:rPr>
+        <w:t xml:space="preserve">. </w:t>
+      </w:r>
+      <w:r>
+        <w:rPr>
+          <w:rFonts w:cs="Times New Roman"/>
+          <w:b/>
+          <w:bCs/>
+          <w:noProof/>
+        </w:rPr>
+        <w:t>2008</w:t>
+      </w:r>
+      <w:r>
+        <w:rPr>
+          <w:rFonts w:cs="Times New Roman"/>
+          <w:noProof/>
+        </w:rPr>
+        <w:t xml:space="preserve">. Microbial activity and soil respiration under nitrogen addition in Alaskan boreal forest. </w:t>
+      </w:r>
+      <w:r>
+        <w:rPr>
+          <w:rFonts w:cs="Times New Roman"/>
+          <w:i/>
+          <w:iCs/>
+          <w:noProof/>
+        </w:rPr>
+        <w:t>Global Change Biology</w:t>
+      </w:r>
+      <w:r>
+        <w:rPr>
+          <w:rFonts w:cs="Times New Roman"/>
+          <w:noProof/>
+        </w:rPr>
+        <w:t xml:space="preserve"> </w:t>
+      </w:r>
+      <w:r>
+        <w:rPr>
+          <w:rFonts w:cs="Times New Roman"/>
+          <w:b/>
+          <w:bCs/>
+          <w:noProof/>
+        </w:rPr>
+        <w:t>14</w:t>
+      </w:r>
+      <w:r>
+        <w:rPr>
+          <w:rFonts w:cs="Times New Roman"/>
+          <w:noProof/>
+        </w:rPr>
+        <w:t>: 1156–1168.</w:t>
+      </w:r>
+    </w:p>
+    <w:p>
+      <w:pPr>
+        <w:widowControl w:val="0"/>
+        <w:autoSpaceDE w:val="0"/>
+        <w:autoSpaceDN w:val="0"/>
+        <w:adjustRightInd w:val="0"/>
+        <w:spacing w:line="360" w:lineRule="auto"/>
+        <w:rPr>
+          <w:rFonts w:cs="Times New Roman"/>
+          <w:noProof/>
+        </w:rPr>
+      </w:pPr>
+      <w:r>
+        <w:rPr>
+          <w:rFonts w:cs="Times New Roman"/>
+          <w:b/>
+          <w:bCs/>
+          <w:noProof/>
+        </w:rPr>
+        <w:t>Bonham CD, Mergen DE, Montoya S</w:t>
+      </w:r>
+      <w:r>
+        <w:rPr>
+          <w:rFonts w:cs="Times New Roman"/>
+          <w:noProof/>
+        </w:rPr>
+        <w:t xml:space="preserve">. </w:t>
+      </w:r>
+      <w:r>
+        <w:rPr>
+          <w:rFonts w:cs="Times New Roman"/>
+          <w:b/>
+          <w:bCs/>
+          <w:noProof/>
+        </w:rPr>
+        <w:t>2004</w:t>
+      </w:r>
+      <w:r>
+        <w:rPr>
+          <w:rFonts w:cs="Times New Roman"/>
+          <w:noProof/>
+        </w:rPr>
+        <w:t xml:space="preserve">. Plant cover estimation: a contiguous Daubenmire frame. </w:t>
+      </w:r>
+      <w:r>
+        <w:rPr>
+          <w:rFonts w:cs="Times New Roman"/>
+          <w:i/>
+          <w:iCs/>
+          <w:noProof/>
+        </w:rPr>
+        <w:t>Rangelands</w:t>
+      </w:r>
+      <w:r>
+        <w:rPr>
+          <w:rFonts w:cs="Times New Roman"/>
+          <w:noProof/>
+        </w:rPr>
+        <w:t xml:space="preserve"> </w:t>
+      </w:r>
+      <w:r>
+        <w:rPr>
+          <w:rFonts w:cs="Times New Roman"/>
+          <w:b/>
+          <w:bCs/>
+          <w:noProof/>
+        </w:rPr>
+        <w:t>26</w:t>
+      </w:r>
+      <w:r>
+        <w:rPr>
+          <w:rFonts w:cs="Times New Roman"/>
+          <w:noProof/>
+        </w:rPr>
+        <w:t>: 17–22.</w:t>
+      </w:r>
+    </w:p>
+    <w:p>
+      <w:pPr>
+        <w:widowControl w:val="0"/>
+        <w:autoSpaceDE w:val="0"/>
+        <w:autoSpaceDN w:val="0"/>
+        <w:adjustRightInd w:val="0"/>
+        <w:spacing w:line="360" w:lineRule="auto"/>
+        <w:rPr>
+          <w:rFonts w:cs="Times New Roman"/>
+          <w:noProof/>
+        </w:rPr>
+      </w:pPr>
+      <w:r>
+        <w:rPr>
+          <w:rFonts w:cs="Times New Roman"/>
+          <w:b/>
+          <w:bCs/>
+          <w:noProof/>
+        </w:rPr>
+        <w:t>Cernusak LA, Ubierna N, Winter K, Holtum JAM, Marshall JD, Farquhar GD</w:t>
+      </w:r>
+      <w:r>
+        <w:rPr>
+          <w:rFonts w:cs="Times New Roman"/>
+          <w:noProof/>
+        </w:rPr>
+        <w:t xml:space="preserve">. </w:t>
+      </w:r>
+      <w:r>
+        <w:rPr>
+          <w:rFonts w:cs="Times New Roman"/>
+          <w:b/>
+          <w:bCs/>
+          <w:noProof/>
+        </w:rPr>
+        <w:t>2013</w:t>
+      </w:r>
+      <w:r>
+        <w:rPr>
+          <w:rFonts w:cs="Times New Roman"/>
+          <w:noProof/>
+        </w:rPr>
+        <w:t xml:space="preserve">. Environmental and physiological determinants of carbon isotope discrimination in terrestrial plants. </w:t>
+      </w:r>
+      <w:r>
+        <w:rPr>
+          <w:rFonts w:cs="Times New Roman"/>
+          <w:i/>
+          <w:iCs/>
+          <w:noProof/>
+        </w:rPr>
+        <w:t>New Phytologist</w:t>
+      </w:r>
+      <w:r>
+        <w:rPr>
+          <w:rFonts w:cs="Times New Roman"/>
+          <w:noProof/>
+        </w:rPr>
+        <w:t xml:space="preserve"> </w:t>
+      </w:r>
+      <w:r>
+        <w:rPr>
+          <w:rFonts w:cs="Times New Roman"/>
+          <w:b/>
+          <w:bCs/>
+          <w:noProof/>
+        </w:rPr>
+        <w:t>200</w:t>
+      </w:r>
+      <w:r>
+        <w:rPr>
+          <w:rFonts w:cs="Times New Roman"/>
+          <w:noProof/>
+        </w:rPr>
+        <w:t>: 950–965.</w:t>
+      </w:r>
+    </w:p>
+    <w:p>
+      <w:pPr>
+        <w:widowControl w:val="0"/>
+        <w:autoSpaceDE w:val="0"/>
+        <w:autoSpaceDN w:val="0"/>
+        <w:adjustRightInd w:val="0"/>
+        <w:spacing w:line="360" w:lineRule="auto"/>
+        <w:rPr>
+          <w:rFonts w:cs="Times New Roman"/>
+          <w:noProof/>
+        </w:rPr>
+      </w:pPr>
+      <w:r>
+        <w:rPr>
+          <w:rFonts w:cs="Times New Roman"/>
+          <w:b/>
+          <w:bCs/>
+          <w:noProof/>
+        </w:rPr>
+        <w:t>Daubenmire RF</w:t>
+      </w:r>
+      <w:r>
+        <w:rPr>
+          <w:rFonts w:cs="Times New Roman"/>
+          <w:noProof/>
+        </w:rPr>
+        <w:t xml:space="preserve">. </w:t>
+      </w:r>
+      <w:r>
+        <w:rPr>
+          <w:rFonts w:cs="Times New Roman"/>
+          <w:b/>
+          <w:bCs/>
+          <w:noProof/>
+        </w:rPr>
+        <w:t>1959</w:t>
+      </w:r>
+      <w:r>
+        <w:rPr>
+          <w:rFonts w:cs="Times New Roman"/>
+          <w:noProof/>
+        </w:rPr>
+        <w:t xml:space="preserve">. Canopy coverage method of vegetation analysis. </w:t>
+      </w:r>
+      <w:r>
+        <w:rPr>
+          <w:rFonts w:cs="Times New Roman"/>
+          <w:i/>
+          <w:iCs/>
+          <w:noProof/>
+        </w:rPr>
+        <w:t>Northwest Science</w:t>
+      </w:r>
+      <w:r>
+        <w:rPr>
+          <w:rFonts w:cs="Times New Roman"/>
+          <w:noProof/>
+        </w:rPr>
+        <w:t xml:space="preserve"> </w:t>
+      </w:r>
+      <w:r>
+        <w:rPr>
+          <w:rFonts w:cs="Times New Roman"/>
+          <w:b/>
+          <w:bCs/>
+          <w:noProof/>
+        </w:rPr>
+        <w:t>33</w:t>
+      </w:r>
+      <w:r>
+        <w:rPr>
+          <w:rFonts w:cs="Times New Roman"/>
+          <w:noProof/>
+        </w:rPr>
+        <w:t>: 39–64.</w:t>
+      </w:r>
+    </w:p>
+    <w:p>
+      <w:pPr>
+        <w:widowControl w:val="0"/>
+        <w:autoSpaceDE w:val="0"/>
+        <w:autoSpaceDN w:val="0"/>
+        <w:adjustRightInd w:val="0"/>
+        <w:spacing w:line="360" w:lineRule="auto"/>
+        <w:rPr>
+          <w:rFonts w:cs="Times New Roman"/>
+          <w:noProof/>
+        </w:rPr>
+      </w:pPr>
+      <w:r>
+        <w:rPr>
+          <w:rFonts w:cs="Times New Roman"/>
+          <w:b/>
+          <w:bCs/>
+          <w:noProof/>
+        </w:rPr>
+        <w:t>Davis TW, Prentice IC, Stocker BD, Thomas RT, Whitley RJ, Wang H, Evans BJ, Gallego-Sala A V, Sykes MT, Cramer W</w:t>
+      </w:r>
+      <w:r>
+        <w:rPr>
+          <w:rFonts w:cs="Times New Roman"/>
+          <w:noProof/>
+        </w:rPr>
+        <w:t xml:space="preserve">. </w:t>
+      </w:r>
+      <w:r>
+        <w:rPr>
+          <w:rFonts w:cs="Times New Roman"/>
+          <w:b/>
+          <w:bCs/>
+          <w:noProof/>
+        </w:rPr>
+        <w:t>2017</w:t>
+      </w:r>
+      <w:r>
+        <w:rPr>
+          <w:rFonts w:cs="Times New Roman"/>
+          <w:noProof/>
+        </w:rPr>
+        <w:t xml:space="preserve">. Simple process-led algorithms for simulating habitats (SPLASH v.1.0): robust indices of radiation, evapotranspiration and plant-available moisture. </w:t>
+      </w:r>
+      <w:r>
+        <w:rPr>
+          <w:rFonts w:cs="Times New Roman"/>
+          <w:i/>
+          <w:iCs/>
+          <w:noProof/>
+        </w:rPr>
+        <w:t>Geoscientific Model Development</w:t>
+      </w:r>
+      <w:r>
+        <w:rPr>
+          <w:rFonts w:cs="Times New Roman"/>
+          <w:noProof/>
+        </w:rPr>
+        <w:t xml:space="preserve"> </w:t>
+      </w:r>
+      <w:r>
+        <w:rPr>
+          <w:rFonts w:cs="Times New Roman"/>
+          <w:b/>
+          <w:bCs/>
+          <w:noProof/>
+        </w:rPr>
+        <w:t>10</w:t>
+      </w:r>
+      <w:r>
+        <w:rPr>
+          <w:rFonts w:cs="Times New Roman"/>
+          <w:noProof/>
+        </w:rPr>
+        <w:t>: 689–708.</w:t>
+      </w:r>
+    </w:p>
+    <w:p>
+      <w:pPr>
+        <w:widowControl w:val="0"/>
+        <w:autoSpaceDE w:val="0"/>
+        <w:autoSpaceDN w:val="0"/>
+        <w:adjustRightInd w:val="0"/>
+        <w:spacing w:line="360" w:lineRule="auto"/>
+        <w:rPr>
+          <w:rFonts w:cs="Times New Roman"/>
+          <w:noProof/>
+        </w:rPr>
+      </w:pPr>
+      <w:r>
+        <w:rPr>
+          <w:rFonts w:cs="Times New Roman"/>
+          <w:b/>
+          <w:bCs/>
+          <w:noProof/>
+        </w:rPr>
+        <w:t>Doane TA, Horwáth WR</w:t>
+      </w:r>
+      <w:r>
+        <w:rPr>
+          <w:rFonts w:cs="Times New Roman"/>
+          <w:noProof/>
+        </w:rPr>
+        <w:t xml:space="preserve">. </w:t>
+      </w:r>
+      <w:r>
+        <w:rPr>
+          <w:rFonts w:cs="Times New Roman"/>
+          <w:b/>
+          <w:bCs/>
+          <w:noProof/>
+        </w:rPr>
+        <w:t>2003</w:t>
+      </w:r>
+      <w:r>
+        <w:rPr>
+          <w:rFonts w:cs="Times New Roman"/>
+          <w:noProof/>
+        </w:rPr>
+        <w:t xml:space="preserve">. Spectrophotometric determination of nitrate with a single reagent. </w:t>
+      </w:r>
+      <w:r>
+        <w:rPr>
+          <w:rFonts w:cs="Times New Roman"/>
+          <w:i/>
+          <w:iCs/>
+          <w:noProof/>
+        </w:rPr>
+        <w:t>Analytical Letters</w:t>
+      </w:r>
+      <w:r>
+        <w:rPr>
+          <w:rFonts w:cs="Times New Roman"/>
+          <w:noProof/>
+        </w:rPr>
+        <w:t xml:space="preserve"> </w:t>
+      </w:r>
+      <w:r>
+        <w:rPr>
+          <w:rFonts w:cs="Times New Roman"/>
+          <w:b/>
+          <w:bCs/>
+          <w:noProof/>
+        </w:rPr>
+        <w:t>36</w:t>
+      </w:r>
+      <w:r>
+        <w:rPr>
+          <w:rFonts w:cs="Times New Roman"/>
+          <w:noProof/>
+        </w:rPr>
+        <w:t>: 2713–2722.</w:t>
+      </w:r>
+    </w:p>
+    <w:p>
+      <w:pPr>
+        <w:widowControl w:val="0"/>
+        <w:autoSpaceDE w:val="0"/>
+        <w:autoSpaceDN w:val="0"/>
+        <w:adjustRightInd w:val="0"/>
+        <w:spacing w:line="360" w:lineRule="auto"/>
+        <w:rPr>
+          <w:rFonts w:cs="Times New Roman"/>
+          <w:noProof/>
+        </w:rPr>
+      </w:pPr>
+      <w:r>
+        <w:rPr>
+          <w:rFonts w:cs="Times New Roman"/>
+          <w:b/>
+          <w:bCs/>
+          <w:noProof/>
+        </w:rPr>
+        <w:t>Farquhar GD, Ehleringer JR, Hubick KT</w:t>
+      </w:r>
+      <w:r>
+        <w:rPr>
+          <w:rFonts w:cs="Times New Roman"/>
+          <w:noProof/>
+        </w:rPr>
+        <w:t xml:space="preserve">. </w:t>
+      </w:r>
+      <w:r>
+        <w:rPr>
+          <w:rFonts w:cs="Times New Roman"/>
+          <w:b/>
+          <w:bCs/>
+          <w:noProof/>
+        </w:rPr>
+        <w:t>1989</w:t>
+      </w:r>
+      <w:r>
+        <w:rPr>
+          <w:rFonts w:cs="Times New Roman"/>
+          <w:noProof/>
+        </w:rPr>
+        <w:t xml:space="preserve">. Carbon isotope discrimination and photosynthesis. </w:t>
+      </w:r>
+      <w:r>
+        <w:rPr>
+          <w:rFonts w:cs="Times New Roman"/>
+          <w:i/>
+          <w:iCs/>
+          <w:noProof/>
+        </w:rPr>
+        <w:t>Annual Review of Plant Physiology and Plant Molecular Biology</w:t>
+      </w:r>
+      <w:r>
+        <w:rPr>
+          <w:rFonts w:cs="Times New Roman"/>
+          <w:noProof/>
+        </w:rPr>
+        <w:t xml:space="preserve"> </w:t>
+      </w:r>
+      <w:r>
+        <w:rPr>
+          <w:rFonts w:cs="Times New Roman"/>
+          <w:b/>
+          <w:bCs/>
+          <w:noProof/>
+        </w:rPr>
+        <w:t>40</w:t>
+      </w:r>
+      <w:r>
+        <w:rPr>
+          <w:rFonts w:cs="Times New Roman"/>
+          <w:noProof/>
+        </w:rPr>
+        <w:t>: 503–537.</w:t>
+      </w:r>
+    </w:p>
+    <w:p>
+      <w:pPr>
+        <w:widowControl w:val="0"/>
+        <w:autoSpaceDE w:val="0"/>
+        <w:autoSpaceDN w:val="0"/>
+        <w:adjustRightInd w:val="0"/>
+        <w:spacing w:line="360" w:lineRule="auto"/>
+        <w:rPr>
+          <w:rFonts w:cs="Times New Roman"/>
+          <w:noProof/>
+        </w:rPr>
+      </w:pPr>
+      <w:r>
+        <w:rPr>
+          <w:rFonts w:cs="Times New Roman"/>
+          <w:b/>
+          <w:bCs/>
+          <w:noProof/>
+        </w:rPr>
+        <w:t>Hart E, Bell K</w:t>
+      </w:r>
+      <w:r>
+        <w:rPr>
+          <w:rFonts w:cs="Times New Roman"/>
+          <w:noProof/>
+        </w:rPr>
+        <w:t xml:space="preserve">. </w:t>
+      </w:r>
+      <w:r>
+        <w:rPr>
+          <w:rFonts w:cs="Times New Roman"/>
+          <w:b/>
+          <w:bCs/>
+          <w:noProof/>
+        </w:rPr>
+        <w:t>2015</w:t>
+      </w:r>
+      <w:r>
+        <w:rPr>
+          <w:rFonts w:cs="Times New Roman"/>
+          <w:noProof/>
+        </w:rPr>
+        <w:t>. prism: Access data from the Oregon State Prism climate project.</w:t>
+      </w:r>
+    </w:p>
+    <w:p>
+      <w:pPr>
+        <w:widowControl w:val="0"/>
+        <w:autoSpaceDE w:val="0"/>
+        <w:autoSpaceDN w:val="0"/>
+        <w:adjustRightInd w:val="0"/>
+        <w:spacing w:line="360" w:lineRule="auto"/>
+        <w:rPr>
+          <w:rFonts w:cs="Times New Roman"/>
+          <w:noProof/>
+        </w:rPr>
+      </w:pPr>
+      <w:r>
+        <w:rPr>
+          <w:rFonts w:cs="Times New Roman"/>
+          <w:b/>
+          <w:bCs/>
+          <w:noProof/>
+        </w:rPr>
+        <w:t>Katabuchi M</w:t>
+      </w:r>
+      <w:r>
+        <w:rPr>
+          <w:rFonts w:cs="Times New Roman"/>
+          <w:noProof/>
+        </w:rPr>
+        <w:t xml:space="preserve">. </w:t>
+      </w:r>
+      <w:r>
+        <w:rPr>
+          <w:rFonts w:cs="Times New Roman"/>
+          <w:b/>
+          <w:bCs/>
+          <w:noProof/>
+        </w:rPr>
+        <w:t>2015</w:t>
+      </w:r>
+      <w:r>
+        <w:rPr>
+          <w:rFonts w:cs="Times New Roman"/>
+          <w:noProof/>
+        </w:rPr>
+        <w:t xml:space="preserve">. LeafArea: An R package for rapid digital analysis of leaf area. </w:t>
+      </w:r>
+      <w:r>
+        <w:rPr>
+          <w:rFonts w:cs="Times New Roman"/>
+          <w:i/>
+          <w:iCs/>
+          <w:noProof/>
+        </w:rPr>
+        <w:t>Ecological Research</w:t>
+      </w:r>
+      <w:r>
+        <w:rPr>
+          <w:rFonts w:cs="Times New Roman"/>
+          <w:noProof/>
+        </w:rPr>
+        <w:t xml:space="preserve"> </w:t>
+      </w:r>
+      <w:r>
+        <w:rPr>
+          <w:rFonts w:cs="Times New Roman"/>
+          <w:b/>
+          <w:bCs/>
+          <w:noProof/>
+        </w:rPr>
+        <w:t>30</w:t>
+      </w:r>
+      <w:r>
+        <w:rPr>
+          <w:rFonts w:cs="Times New Roman"/>
+          <w:noProof/>
+        </w:rPr>
+        <w:t>: 1073–1077.</w:t>
+      </w:r>
+    </w:p>
+    <w:p>
+      <w:pPr>
+        <w:widowControl w:val="0"/>
+        <w:autoSpaceDE w:val="0"/>
+        <w:autoSpaceDN w:val="0"/>
+        <w:adjustRightInd w:val="0"/>
+        <w:spacing w:line="360" w:lineRule="auto"/>
+        <w:rPr>
+          <w:rFonts w:cs="Times New Roman"/>
+          <w:noProof/>
+        </w:rPr>
+      </w:pPr>
+      <w:r>
+        <w:rPr>
+          <w:rFonts w:cs="Times New Roman"/>
+          <w:b/>
+          <w:bCs/>
+          <w:noProof/>
+        </w:rPr>
+        <w:t>Keeling CD, Mook WG, Tans PP</w:t>
+      </w:r>
+      <w:r>
+        <w:rPr>
+          <w:rFonts w:cs="Times New Roman"/>
+          <w:noProof/>
+        </w:rPr>
+        <w:t xml:space="preserve">. </w:t>
+      </w:r>
+      <w:r>
+        <w:rPr>
+          <w:rFonts w:cs="Times New Roman"/>
+          <w:b/>
+          <w:bCs/>
+          <w:noProof/>
+        </w:rPr>
+        <w:t>1979</w:t>
+      </w:r>
+      <w:r>
+        <w:rPr>
+          <w:rFonts w:cs="Times New Roman"/>
+          <w:noProof/>
+        </w:rPr>
+        <w:t xml:space="preserve">. Recent trends in the </w:t>
+      </w:r>
+      <w:r>
+        <w:rPr>
+          <w:rFonts w:cs="Times New Roman"/>
+          <w:noProof/>
+          <w:vertAlign w:val="superscript"/>
+        </w:rPr>
+        <w:t>13</w:t>
+      </w:r>
+      <w:r>
+        <w:rPr>
+          <w:rFonts w:cs="Times New Roman"/>
+          <w:noProof/>
+        </w:rPr>
+        <w:t>C/</w:t>
+      </w:r>
+      <w:r>
+        <w:rPr>
+          <w:rFonts w:cs="Times New Roman"/>
+          <w:noProof/>
+          <w:vertAlign w:val="superscript"/>
+        </w:rPr>
+        <w:t>12</w:t>
+      </w:r>
+      <w:r>
+        <w:rPr>
+          <w:rFonts w:cs="Times New Roman"/>
+          <w:noProof/>
+        </w:rPr>
+        <w:t xml:space="preserve">C ratio of atmospheric carbon dioxide. </w:t>
+      </w:r>
+      <w:r>
+        <w:rPr>
+          <w:rFonts w:cs="Times New Roman"/>
+          <w:i/>
+          <w:iCs/>
+          <w:noProof/>
+        </w:rPr>
+        <w:t>Nature</w:t>
+      </w:r>
+      <w:r>
+        <w:rPr>
+          <w:rFonts w:cs="Times New Roman"/>
+          <w:noProof/>
+        </w:rPr>
+        <w:t xml:space="preserve"> </w:t>
+      </w:r>
+      <w:r>
+        <w:rPr>
+          <w:rFonts w:cs="Times New Roman"/>
+          <w:b/>
+          <w:bCs/>
+          <w:noProof/>
+        </w:rPr>
+        <w:t>277</w:t>
+      </w:r>
+      <w:r>
+        <w:rPr>
+          <w:rFonts w:cs="Times New Roman"/>
+          <w:noProof/>
+        </w:rPr>
+        <w:t>: 121–123.</w:t>
+      </w:r>
+    </w:p>
+    <w:p>
+      <w:pPr>
+        <w:widowControl w:val="0"/>
+        <w:autoSpaceDE w:val="0"/>
+        <w:autoSpaceDN w:val="0"/>
+        <w:adjustRightInd w:val="0"/>
+        <w:spacing w:line="360" w:lineRule="auto"/>
+        <w:rPr>
+          <w:rFonts w:cs="Times New Roman"/>
+          <w:noProof/>
+        </w:rPr>
+      </w:pPr>
+      <w:r>
+        <w:rPr>
+          <w:rFonts w:cs="Times New Roman"/>
+          <w:b/>
+          <w:bCs/>
+          <w:noProof/>
+        </w:rPr>
+        <w:t>Lhomme J-P</w:t>
+      </w:r>
+      <w:r>
+        <w:rPr>
+          <w:rFonts w:cs="Times New Roman"/>
+          <w:noProof/>
+        </w:rPr>
+        <w:t xml:space="preserve">. </w:t>
+      </w:r>
+      <w:r>
+        <w:rPr>
+          <w:rFonts w:cs="Times New Roman"/>
+          <w:b/>
+          <w:bCs/>
+          <w:noProof/>
+        </w:rPr>
+        <w:t>1997</w:t>
+      </w:r>
+      <w:r>
+        <w:rPr>
+          <w:rFonts w:cs="Times New Roman"/>
+          <w:noProof/>
+        </w:rPr>
+        <w:t xml:space="preserve">. A theoretical basis for the Priestley-Taylor coefficient. </w:t>
+      </w:r>
+      <w:r>
+        <w:rPr>
+          <w:rFonts w:cs="Times New Roman"/>
+          <w:i/>
+          <w:iCs/>
+          <w:noProof/>
+        </w:rPr>
+        <w:t>Boundary-Layer Meteorology</w:t>
+      </w:r>
+      <w:r>
+        <w:rPr>
+          <w:rFonts w:cs="Times New Roman"/>
+          <w:noProof/>
+        </w:rPr>
+        <w:t xml:space="preserve"> </w:t>
+      </w:r>
+      <w:r>
+        <w:rPr>
+          <w:rFonts w:cs="Times New Roman"/>
+          <w:b/>
+          <w:bCs/>
+          <w:noProof/>
+        </w:rPr>
+        <w:t>82</w:t>
+      </w:r>
+      <w:r>
+        <w:rPr>
+          <w:rFonts w:cs="Times New Roman"/>
+          <w:noProof/>
+        </w:rPr>
+        <w:t>: 179–191.</w:t>
+      </w:r>
+    </w:p>
+    <w:p>
+      <w:pPr>
+        <w:widowControl w:val="0"/>
+        <w:autoSpaceDE w:val="0"/>
+        <w:autoSpaceDN w:val="0"/>
+        <w:adjustRightInd w:val="0"/>
+        <w:spacing w:line="360" w:lineRule="auto"/>
+        <w:rPr>
+          <w:rFonts w:cs="Times New Roman"/>
+          <w:noProof/>
+        </w:rPr>
+      </w:pPr>
+      <w:r>
+        <w:rPr>
+          <w:rFonts w:cs="Times New Roman"/>
+          <w:b/>
+          <w:bCs/>
+          <w:noProof/>
+        </w:rPr>
+        <w:t>Priestley CHB, Taylor RJ</w:t>
+      </w:r>
+      <w:r>
+        <w:rPr>
+          <w:rFonts w:cs="Times New Roman"/>
+          <w:noProof/>
+        </w:rPr>
+        <w:t xml:space="preserve">. </w:t>
+      </w:r>
+      <w:r>
+        <w:rPr>
+          <w:rFonts w:cs="Times New Roman"/>
+          <w:b/>
+          <w:bCs/>
+          <w:noProof/>
+        </w:rPr>
+        <w:t>1972</w:t>
+      </w:r>
+      <w:r>
+        <w:rPr>
+          <w:rFonts w:cs="Times New Roman"/>
+          <w:noProof/>
+        </w:rPr>
+        <w:t xml:space="preserve">. On the assessment of surface heat flux and evaporation using large-scale parameters. </w:t>
+      </w:r>
+      <w:r>
+        <w:rPr>
+          <w:rFonts w:cs="Times New Roman"/>
+          <w:b/>
+          <w:bCs/>
+          <w:noProof/>
+        </w:rPr>
+        <w:t>100</w:t>
+      </w:r>
+      <w:r>
+        <w:rPr>
+          <w:rFonts w:cs="Times New Roman"/>
+          <w:noProof/>
+        </w:rPr>
+        <w:t>: 81–92.</w:t>
+      </w:r>
+    </w:p>
+    <w:p>
+      <w:pPr>
+        <w:widowControl w:val="0"/>
+        <w:autoSpaceDE w:val="0"/>
+        <w:autoSpaceDN w:val="0"/>
+        <w:adjustRightInd w:val="0"/>
+        <w:spacing w:line="360" w:lineRule="auto"/>
+        <w:rPr>
+          <w:rFonts w:cs="Times New Roman"/>
+          <w:noProof/>
+        </w:rPr>
+      </w:pPr>
+      <w:r>
+        <w:rPr>
+          <w:rFonts w:cs="Times New Roman"/>
+          <w:b/>
+          <w:bCs/>
+          <w:noProof/>
+        </w:rPr>
+        <w:t>Rhine ED, Mulvaney RL, Pratt EJ, Sims GK</w:t>
+      </w:r>
+      <w:r>
+        <w:rPr>
+          <w:rFonts w:cs="Times New Roman"/>
+          <w:noProof/>
+        </w:rPr>
+        <w:t xml:space="preserve">. </w:t>
+      </w:r>
+      <w:r>
+        <w:rPr>
+          <w:rFonts w:cs="Times New Roman"/>
+          <w:b/>
+          <w:bCs/>
+          <w:noProof/>
+        </w:rPr>
+        <w:t>1998</w:t>
+      </w:r>
+      <w:r>
+        <w:rPr>
+          <w:rFonts w:cs="Times New Roman"/>
+          <w:noProof/>
+        </w:rPr>
+        <w:t xml:space="preserve">. Improving the Berthelot reaction for determining ammonium in soil extracts and water. </w:t>
+      </w:r>
+      <w:r>
+        <w:rPr>
+          <w:rFonts w:cs="Times New Roman"/>
+          <w:i/>
+          <w:iCs/>
+          <w:noProof/>
+        </w:rPr>
+        <w:t>Soil Science Society of America Journal</w:t>
+      </w:r>
+      <w:r>
+        <w:rPr>
+          <w:rFonts w:cs="Times New Roman"/>
+          <w:noProof/>
+        </w:rPr>
+        <w:t xml:space="preserve"> </w:t>
+      </w:r>
+      <w:r>
+        <w:rPr>
+          <w:rFonts w:cs="Times New Roman"/>
+          <w:b/>
+          <w:bCs/>
+          <w:noProof/>
+        </w:rPr>
+        <w:t>62</w:t>
+      </w:r>
+      <w:r>
+        <w:rPr>
+          <w:rFonts w:cs="Times New Roman"/>
+          <w:noProof/>
+        </w:rPr>
+        <w:t>: 473.</w:t>
+      </w:r>
+    </w:p>
+    <w:p>
+      <w:pPr>
+        <w:widowControl w:val="0"/>
+        <w:autoSpaceDE w:val="0"/>
+        <w:autoSpaceDN w:val="0"/>
+        <w:adjustRightInd w:val="0"/>
+        <w:spacing w:line="360" w:lineRule="auto"/>
+        <w:rPr>
+          <w:rFonts w:cs="Times New Roman"/>
+          <w:noProof/>
+        </w:rPr>
+      </w:pPr>
+      <w:r>
+        <w:rPr>
+          <w:rFonts w:cs="Times New Roman"/>
+          <w:b/>
+          <w:bCs/>
+          <w:noProof/>
+        </w:rPr>
+        <w:lastRenderedPageBreak/>
+        <w:t>Schneider CA, Rasband WS, Eliceiri KW</w:t>
+      </w:r>
+      <w:r>
+        <w:rPr>
+          <w:rFonts w:cs="Times New Roman"/>
+          <w:noProof/>
+        </w:rPr>
+        <w:t xml:space="preserve">. </w:t>
+      </w:r>
+      <w:r>
+        <w:rPr>
+          <w:rFonts w:cs="Times New Roman"/>
+          <w:b/>
+          <w:bCs/>
+          <w:noProof/>
+        </w:rPr>
+        <w:t>2012</w:t>
+      </w:r>
+      <w:r>
+        <w:rPr>
+          <w:rFonts w:cs="Times New Roman"/>
+          <w:noProof/>
+        </w:rPr>
+        <w:t xml:space="preserve">. NIH Image to ImageJ: 25 years of image analysis. </w:t>
+      </w:r>
+      <w:r>
+        <w:rPr>
+          <w:rFonts w:cs="Times New Roman"/>
+          <w:i/>
+          <w:iCs/>
+          <w:noProof/>
+        </w:rPr>
+        <w:t>Nature methods</w:t>
+      </w:r>
+      <w:r>
+        <w:rPr>
+          <w:rFonts w:cs="Times New Roman"/>
+          <w:noProof/>
+        </w:rPr>
+        <w:t xml:space="preserve"> </w:t>
+      </w:r>
+      <w:r>
+        <w:rPr>
+          <w:rFonts w:cs="Times New Roman"/>
+          <w:b/>
+          <w:bCs/>
+          <w:noProof/>
+        </w:rPr>
+        <w:t>9</w:t>
+      </w:r>
+      <w:r>
+        <w:rPr>
+          <w:rFonts w:cs="Times New Roman"/>
+          <w:noProof/>
+        </w:rPr>
+        <w:t>: 671–675.</w:t>
+      </w:r>
+    </w:p>
+    <w:p>
+      <w:pPr>
+        <w:widowControl w:val="0"/>
+        <w:autoSpaceDE w:val="0"/>
+        <w:autoSpaceDN w:val="0"/>
+        <w:adjustRightInd w:val="0"/>
+        <w:spacing w:line="360" w:lineRule="auto"/>
+        <w:rPr>
+          <w:rFonts w:cs="Times New Roman"/>
+          <w:noProof/>
+        </w:rPr>
+      </w:pPr>
+      <w:r>
+        <w:rPr>
+          <w:rFonts w:cs="Times New Roman"/>
+          <w:b/>
+          <w:bCs/>
+          <w:noProof/>
+        </w:rPr>
+        <w:t>Weatherburn MW</w:t>
+      </w:r>
+      <w:r>
+        <w:rPr>
+          <w:rFonts w:cs="Times New Roman"/>
+          <w:noProof/>
+        </w:rPr>
+        <w:t xml:space="preserve">. </w:t>
+      </w:r>
+      <w:r>
+        <w:rPr>
+          <w:rFonts w:cs="Times New Roman"/>
+          <w:b/>
+          <w:bCs/>
+          <w:noProof/>
+        </w:rPr>
+        <w:t>1967</w:t>
+      </w:r>
+      <w:r>
+        <w:rPr>
+          <w:rFonts w:cs="Times New Roman"/>
+          <w:noProof/>
+        </w:rPr>
+        <w:t xml:space="preserve">. Phenol-hypochlorite reaction for determination of ammonia. </w:t>
+      </w:r>
+      <w:r>
+        <w:rPr>
+          <w:rFonts w:cs="Times New Roman"/>
+          <w:i/>
+          <w:iCs/>
+          <w:noProof/>
+        </w:rPr>
+        <w:t>Analytical Chemistry</w:t>
+      </w:r>
+      <w:r>
+        <w:rPr>
+          <w:rFonts w:cs="Times New Roman"/>
+          <w:noProof/>
+        </w:rPr>
+        <w:t xml:space="preserve"> </w:t>
+      </w:r>
+      <w:r>
+        <w:rPr>
+          <w:rFonts w:cs="Times New Roman"/>
+          <w:b/>
+          <w:bCs/>
+          <w:noProof/>
+        </w:rPr>
+        <w:t>39</w:t>
+      </w:r>
+      <w:r>
+        <w:rPr>
+          <w:rFonts w:cs="Times New Roman"/>
+          <w:noProof/>
+        </w:rPr>
+        <w:t>: 971–974.</w:t>
+      </w:r>
+    </w:p>
+    <w:p>
+      <w:pPr>
+        <w:autoSpaceDE w:val="0"/>
+        <w:autoSpaceDN w:val="0"/>
+        <w:adjustRightInd w:val="0"/>
+        <w:spacing w:line="360" w:lineRule="auto"/>
+        <w:rPr>
+          <w:b/>
+          <w:bCs/>
+          <w:color w:val="000000" w:themeColor="text1"/>
+        </w:rPr>
+      </w:pPr>
+      <w:r>
+        <w:rPr>
+          <w:b/>
+          <w:bCs/>
+          <w:color w:val="000000" w:themeColor="text1"/>
+        </w:rPr>
+        <w:fldChar w:fldCharType="end"/>
       </w:r>
     </w:p>
     <w:sectPr>
@@ -4146,7 +5916,6 @@
     <w:basedOn w:val="Normal"/>
     <w:link w:val="CommentTextChar"/>
     <w:uiPriority w:val="99"/>
-    <w:semiHidden/>
     <w:unhideWhenUsed/>
     <w:rsid w:val="00A25850"/>
     <w:rPr>
@@ -4159,7 +5928,6 @@
     <w:basedOn w:val="DefaultParagraphFont"/>
     <w:link w:val="CommentText"/>
     <w:uiPriority w:val="99"/>
-    <w:semiHidden/>
     <w:rsid w:val="00A25850"/>
     <w:rPr>
       <w:sz w:val="20"/>

</xml_diff>

<commit_message>
remove gadm shapefile and slightly modify bad draft of methods
</commit_message>
<xml_diff>
--- a/working_drafts/TXeco_ms_v0.1.docx
+++ b/working_drafts/TXeco_ms_v0.1.docx
@@ -166,19 +166,7 @@
         <w:rPr>
           <w:bCs/>
         </w:rPr>
-        <w:t xml:space="preserve"> </w:t>
-      </w:r>
-      <w:r>
-        <w:rPr>
-          <w:bCs/>
-        </w:rPr>
-        <w:t>XXX</w:t>
-      </w:r>
-      <w:r>
-        <w:rPr>
-          <w:bCs/>
-        </w:rPr>
-        <w:t xml:space="preserve"> words</w:t>
+        <w:t xml:space="preserve"> XXX words</w:t>
       </w:r>
     </w:p>
     <w:p>
@@ -198,13 +186,7 @@
         <w:rPr>
           <w:bCs/>
         </w:rPr>
-        <w:t xml:space="preserve">: XXX </w:t>
-      </w:r>
-      <w:r>
-        <w:rPr>
-          <w:bCs/>
-        </w:rPr>
-        <w:t xml:space="preserve">words </w:t>
+        <w:t xml:space="preserve">: XXX words </w:t>
       </w:r>
     </w:p>
     <w:p>
@@ -377,13 +359,7 @@
         <w:rPr>
           <w:rFonts w:cs="Times New Roman"/>
         </w:rPr>
-        <w:t>. To test the theory, we measured leaf nitrogen and water-use efficiency at 25 sites scattered across a precipitation and soil nitrogen availability gradient in Texas.</w:t>
-      </w:r>
-      <w:r>
-        <w:rPr>
-          <w:rFonts w:cs="Times New Roman"/>
-        </w:rPr>
-        <w:t xml:space="preserve"> We found that soil nitrogen availability increased the positive effect of aridity on leaf nitrogen per leaf mass, but only in C</w:t>
+        <w:t>. To test the theory, we measured leaf nitrogen and water-use efficiency at 25 sites scattered across a precipitation and soil nitrogen availability gradient in Texas. We found that soil nitrogen availability increased the positive effect of aridity on leaf nitrogen per leaf mass, but only in C</w:t>
       </w:r>
       <w:r>
         <w:rPr>
@@ -396,13 +372,7 @@
         <w:rPr>
           <w:rFonts w:cs="Times New Roman"/>
         </w:rPr>
-        <w:t xml:space="preserve"> graminoid and herbaceous species. We also observed that soil nitrogen availability increased the positive effect of aridity on water use efficiency, a pattern also only observed in </w:t>
-      </w:r>
-      <w:r>
-        <w:rPr>
-          <w:rFonts w:cs="Times New Roman"/>
-        </w:rPr>
-        <w:t>C</w:t>
+        <w:t xml:space="preserve"> graminoid and herbaceous species. We also observed that soil nitrogen availability increased the positive effect of aridity on water use efficiency, a pattern also only observed in C</w:t>
       </w:r>
       <w:r>
         <w:rPr>
@@ -415,13 +385,7 @@
         <w:rPr>
           <w:rFonts w:cs="Times New Roman"/>
         </w:rPr>
-        <w:t xml:space="preserve"> graminoid and herbaceous species</w:t>
-      </w:r>
-      <w:r>
-        <w:rPr>
-          <w:rFonts w:cs="Times New Roman"/>
-        </w:rPr>
-        <w:t xml:space="preserve">. These results support patterns expected from photosynthetic least-cost </w:t>
+        <w:t xml:space="preserve"> graminoid and herbaceous species. These results support patterns expected from photosynthetic least-cost </w:t>
       </w:r>
       <w:r>
         <w:rPr>
@@ -1578,7 +1542,19 @@
         <w:rPr>
           <w:rFonts w:eastAsia="Times New Roman" w:cs="Times New Roman"/>
         </w:rPr>
-        <w:t xml:space="preserve"> We also estimated property growing season aridity as a function of mean precipitation and </w:t>
+        <w:t xml:space="preserve"> </w:t>
+      </w:r>
+      <w:r>
+        <w:rPr>
+          <w:rFonts w:eastAsia="Times New Roman" w:cs="Times New Roman"/>
+        </w:rPr>
+        <w:t>P</w:t>
+      </w:r>
+      <w:r>
+        <w:rPr>
+          <w:rFonts w:eastAsia="Times New Roman" w:cs="Times New Roman"/>
+        </w:rPr>
+        <w:t xml:space="preserve">roperty growing season aridity as a function of mean precipitation and </w:t>
       </w:r>
       <w:r>
         <w:rPr>
@@ -1591,6 +1567,12 @@
           <w:rFonts w:eastAsia="Times New Roman" w:cs="Times New Roman"/>
         </w:rPr>
         <w:t xml:space="preserve"> of the previous three months leading up to each property visit.</w:t>
+      </w:r>
+      <w:r>
+        <w:rPr>
+          <w:rFonts w:eastAsia="Times New Roman" w:cs="Times New Roman"/>
+        </w:rPr>
+        <w:t xml:space="preserve"> We also estimated normal property aridity as a function of 1991-2020 mean annual precipitation divided by normal potential evapotranspiration.</w:t>
       </w:r>
     </w:p>
     <w:p>

</xml_diff>

<commit_message>
add details and structure to introduction
</commit_message>
<xml_diff>
--- a/working_drafts/TXeco_ms_v0.1.docx
+++ b/working_drafts/TXeco_ms_v0.1.docx
@@ -60,10 +60,6 @@
         <w:t xml:space="preserve"> </w:t>
       </w:r>
       <w:r>
-        <w:rPr>
-          <w:b/>
-          <w:bCs/>
-        </w:rPr>
         <w:t>Soil nitrogen availability increases the positive effect of aridity on water use efficiency</w:t>
       </w:r>
     </w:p>
@@ -449,15 +445,231 @@
         <w:ind w:firstLine="720"/>
       </w:pPr>
       <w:r>
-        <w:t xml:space="preserve">The land surface component of Earth system models commonly </w:t>
-      </w:r>
-      <w:proofErr w:type="gramStart"/>
-      <w:r>
-        <w:t>predict</w:t>
-      </w:r>
-      <w:proofErr w:type="gramEnd"/>
-      <w:r>
-        <w:t xml:space="preserve"> leaf photosynthesis based on positive relationships between soil nitrogen, leaf nitrogen, and photosynthetic capacity. While positive empirical relationships between soil nitrogen and leaf nitrogen are common, recent work indicates that leaf nitrogen allocation may be better explained either through aboveground climate, species identity, or interactions between aboveground climate, species identity, and soil nitrogen availability. </w:t>
+        <w:t>Photosynthesis couples carbon and nitrogen cycles in terrestrial ecosystems</w:t>
+      </w:r>
+      <w:r>
+        <w:t xml:space="preserve"> </w:t>
+      </w:r>
+      <w:r>
+        <w:fldChar w:fldCharType="begin" w:fldLock="1"/>
+      </w:r>
+      <w:r>
+        <w:instrText>ADDIN CSL_CITATION {"citationItems":[{"id":"ITEM-1","itemData":{"DOI":"10.1126/science.1091390","ISSN":"0036-8075","abstract":"To develop low-energy architecture, designers need knowledge about passive cooling techniques and shading devices. This paper focuses on the impact of management strategies for external mobile shadings and cooling by natural ventilation. Various control rules are simulated for both techniques. Resulting energy demand and comfort conditions are discussed. For shadings, strategies based on both internal temperature and solar irradiation set points are shown to be more efficient than strategies based on solar irradiation or internal temperature alone. For natural ventilation, strategies limiting the flow rate when outside temperature exceeds internal temperature are found to have no major impact on comfort conditions for the Belgian weather. A flow rate limitation when external temperature drops is found to be efficient to save energy. Objectives of this paper are to show that management choices have a real impact on energy and comfort criteria and to help designers to choose the adequate management rules for their projects. © 2005 Elsevier Ltd. All rights reserved.","author":[{"dropping-particle":"","family":"Hungate","given":"Bruce A","non-dropping-particle":"","parse-names":false,"suffix":""},{"dropping-particle":"","family":"Dukes","given":"Jeffrey S","non-dropping-particle":"","parse-names":false,"suffix":""},{"dropping-particle":"","family":"Shaw","given":"M Rebecca","non-dropping-particle":"","parse-names":false,"suffix":""},{"dropping-particle":"","family":"Luo","given":"Yiqi","non-dropping-particle":"","parse-names":false,"suffix":""},{"dropping-particle":"","family":"Field","given":"Christopher B","non-dropping-particle":"","parse-names":false,"suffix":""}],"container-title":"Science","id":"ITEM-1","issue":"5650","issued":{"date-parts":[["2003","11","28"]]},"note":"Models that incorporate nutrient cycling predict much less CO2 sequestration (i.e. uptake via photosynthesis) than models that lack these feedbacks. \n\nTherefore, models that do not include nutrient feedbacks tend to overestimate carbon uptake under CO2, and may not be as realistic as those that include nutrient cycling","page":"1512-1513","title":"Nitrogen and climate change","type":"article-journal","volume":"302"},"uris":["http://www.mendeley.com/documents/?uuid=27d5f9a2-ef0f-4622-8624-6b2e99d109bc"]}],"mendeley":{"formattedCitation":"(Hungate &lt;i&gt;et al.&lt;/i&gt;, 2003)","plainTextFormattedCitation":"(Hungate et al., 2003)","previouslyFormattedCitation":"(Hungate &lt;i&gt;et al.&lt;/i&gt;, 2003)"},"properties":{"noteIndex":0},"schema":"https://github.com/citation-style-language/schema/raw/master/csl-citation.json"}</w:instrText>
+      </w:r>
+      <w:r>
+        <w:fldChar w:fldCharType="separate"/>
+      </w:r>
+      <w:r>
+        <w:rPr>
+          <w:noProof/>
+        </w:rPr>
+        <w:t xml:space="preserve">(Hungate </w:t>
+      </w:r>
+      <w:r>
+        <w:rPr>
+          <w:i/>
+          <w:noProof/>
+        </w:rPr>
+        <w:t>et al.</w:t>
+      </w:r>
+      <w:r>
+        <w:rPr>
+          <w:noProof/>
+        </w:rPr>
+        <w:t>, 2003)</w:t>
+      </w:r>
+      <w:r>
+        <w:fldChar w:fldCharType="end"/>
+      </w:r>
+      <w:r>
+        <w:t>.</w:t>
+      </w:r>
+      <w:r>
+        <w:t xml:space="preserve"> Specifically, p</w:t>
+      </w:r>
+      <w:r>
+        <w:t>lants fix carbon dioxide from the atmosphere into simple sugars using enzymes, such as Ribulose-1,5-bisphosphate</w:t>
+      </w:r>
+      <w:r>
+        <w:t xml:space="preserve"> carboxylase/oxygenase (“Rubisco”)</w:t>
+      </w:r>
+      <w:r>
+        <w:t xml:space="preserve">, that have large nitrogen requirements to build and maintain </w:t>
+      </w:r>
+      <w:r>
+        <w:fldChar w:fldCharType="begin" w:fldLock="1"/>
+      </w:r>
+      <w:r>
+        <w:instrText>ADDIN CSL_CITATION {"citationItems":[{"id":"ITEM-1","itemData":{"DOI":"10.1007/BF00377192","ISSN":"0029-8549","author":[{"dropping-particle":"","family":"Evans","given":"John R","non-dropping-particle":"","parse-names":false,"suffix":""}],"container-title":"Oecologia","id":"ITEM-1","issue":"1","issued":{"date-parts":[["1989","1"]]},"page":"9-19","title":"Photosynthesis and nitrogen relationships in leaves of C3 plants","type":"article-journal","volume":"78"},"uris":["http://www.mendeley.com/documents/?uuid=20ca2eec-0707-46d9-b95a-10c6371d8aab"]}],"mendeley":{"formattedCitation":"(Evans, 1989)","plainTextFormattedCitation":"(Evans, 1989)","previouslyFormattedCitation":"(Evans, 1989)"},"properties":{"noteIndex":0},"schema":"https://github.com/citation-style-language/schema/raw/master/csl-citation.json"}</w:instrText>
+      </w:r>
+      <w:r>
+        <w:fldChar w:fldCharType="separate"/>
+      </w:r>
+      <w:r>
+        <w:rPr>
+          <w:noProof/>
+        </w:rPr>
+        <w:t>(Evans, 1989)</w:t>
+      </w:r>
+      <w:r>
+        <w:fldChar w:fldCharType="end"/>
+      </w:r>
+      <w:r>
+        <w:t>.</w:t>
+      </w:r>
+      <w:r>
+        <w:t xml:space="preserve"> </w:t>
+      </w:r>
+      <w:r>
+        <w:t>Recent photosynthetically derived carbon can be accumulated as biomass</w:t>
+      </w:r>
+      <w:r>
+        <w:t xml:space="preserve"> (</w:t>
+      </w:r>
+      <w:r>
+        <w:rPr>
+          <w:highlight w:val="yellow"/>
+        </w:rPr>
+        <w:t>cite</w:t>
+      </w:r>
+      <w:r>
+        <w:t xml:space="preserve">), </w:t>
+      </w:r>
+      <w:r>
+        <w:t xml:space="preserve">lost </w:t>
+      </w:r>
+      <w:r>
+        <w:t>as a substrate of</w:t>
+      </w:r>
+      <w:r>
+        <w:t xml:space="preserve"> respiration</w:t>
+      </w:r>
+      <w:r>
+        <w:t xml:space="preserve"> </w:t>
+      </w:r>
+      <w:r>
+        <w:fldChar w:fldCharType="begin" w:fldLock="1"/>
+      </w:r>
+      <w:r>
+        <w:instrText>ADDIN CSL_CITATION {"citationItems":[{"id":"ITEM-1","itemData":{"DOI":"10.1093/oxfordjournals.aob.a084753","ISSN":"1095-8290","abstract":"The dark respiration of the whole shoots (stems and leaves) and stems only of plants of commercial sugar-cane cultivars (Saccharum hybrids) of different ages was measured in a large respiration chamber. The respiration rates of all parts of the plants were closely related to ambient temperature. On a unit dry-weight basis leaves respire faster than stalks at the same temperature. However, as the stalks grow and their dry weight increases with age and greatly exceeds that of the leaves the greatest loss of carbohydrate by respiration occurs from the stalks. The percentage loss of gross photosynthate due to respiration has been estimated for different stages of growth. The loss depends on the age of the plant and the relative proportions of leaf and stalk. It can range from some 20 per cent in actively growing young plants to at least 50 per cent in 18-month-old plants of an irrigated crop in Natal.","author":[{"dropping-particle":"","family":"Glover","given":"J","non-dropping-particle":"","parse-names":false,"suffix":""}],"container-title":"Annals of Botany","id":"ITEM-1","issue":"4","issued":{"date-parts":[["1973","9"]]},"page":"845-852","title":"The dark respiration of sugar-cane and the loss of photosynthate during the growth of a crop","type":"article-journal","volume":"37"},"uris":["http://www.mendeley.com/documents/?uuid=e0c77188-ce11-4d25-b425-bdc5d0f8fe18"]}],"mendeley":{"formattedCitation":"(Glover, 1973)","plainTextFormattedCitation":"(Glover, 1973)"},"properties":{"noteIndex":0},"schema":"https://github.com/citation-style-language/schema/raw/master/csl-citation.json"}</w:instrText>
+      </w:r>
+      <w:r>
+        <w:fldChar w:fldCharType="separate"/>
+      </w:r>
+      <w:r>
+        <w:rPr>
+          <w:noProof/>
+        </w:rPr>
+        <w:t>(Glover, 1973)</w:t>
+      </w:r>
+      <w:r>
+        <w:fldChar w:fldCharType="end"/>
+      </w:r>
+      <w:r>
+        <w:t>, or allocated belowground</w:t>
+      </w:r>
+      <w:r>
+        <w:t xml:space="preserve"> to acquire nutrients</w:t>
+      </w:r>
+      <w:r>
+        <w:t>. Belowground photosynthate can be used to acquire nutrients</w:t>
+      </w:r>
+      <w:r>
+        <w:t xml:space="preserve"> either directly from the soil (</w:t>
+      </w:r>
+      <w:r>
+        <w:rPr>
+          <w:highlight w:val="yellow"/>
+        </w:rPr>
+        <w:t>cite</w:t>
+      </w:r>
+      <w:r>
+        <w:t xml:space="preserve">), indirectly through root exudates that prime soil microbial communities </w:t>
+      </w:r>
+      <w:r>
+        <w:t xml:space="preserve">and organic matter decomposition </w:t>
+      </w:r>
+      <w:r>
+        <w:fldChar w:fldCharType="begin" w:fldLock="1"/>
+      </w:r>
+      <w:r>
+        <w:instrText>ADDIN CSL_CITATION {"citationItems":[{"id":"ITEM-1","itemData":{"DOI":"10.1002/ece3.311","ISSN":"20457758","abstract":"Increased temperatures and concomitant changes in vegetation patterns are expected to dramatically alter the functioning of northern ecosystems over the next few decades. Predicting the ecosystem response to such a shift in climate and vegetation is complicated by the lack of knowledge about the links between aboveground biota and belowground process rates. Current models suggest that increasing temperatures and rising concentrations of atmospheric CO 2 will be partly mitigated by elevated C sequestration in plant biomass and soil. How- ever, empirical evidence does not always support this assumption, as elevated temperature and CO2 concentrations also accelerate the belowground C flux, in many cases extending to increased decomposition of soil organic matter (SOM) and ultimately resulting in decreased soil C stocks. The mechanism behind the increase has remained largely unknown, but it has been suggested that priming might be the causative agent. Here, we provide quantitative evidence of a strong coupling between root exudation, SOM decomposition, and release of plant available N caused by rhizosphere priming effects. As plants tend to increase belowground C allocation with increased temperatures and CO2 concentrations, priming effects need to be considered in our long-term analysis of soil C bud- gets in a changing environment. The extent of priming seems to be intimately linked to resource availability, as shifts in the stoichiometric nutrient demands of plants and microorganisms will lead to either cooperation (resulting in prim- ing) or competition (no priming will occur). The findings lead us on the way to resolve the varying response of primary production, SOM decomposition, and release of plant available N to elevated temperatures, CO2 concentrations, and N availability.","author":[{"dropping-particle":"","family":"Bengtson","given":"Per","non-dropping-particle":"","parse-names":false,"suffix":""},{"dropping-particle":"","family":"Barker","given":"Jason","non-dropping-particle":"","parse-names":false,"suffix":""},{"dropping-particle":"","family":"Grayston","given":"Sue J","non-dropping-particle":"","parse-names":false,"suffix":""}],"container-title":"Ecology and Evolution","id":"ITEM-1","issue":"8","issued":{"date-parts":[["2012","8"]]},"page":"1843-1852","title":"Evidence of a strong coupling between root exudation, C and N availability, and stimulated SOM decomposition caused by rhizosphere priming effects","type":"article-journal","volume":"2"},"uris":["http://www.mendeley.com/documents/?uuid=94d1eae2-82a1-4ec4-9971-1e51b88fde42"]}],"mendeley":{"formattedCitation":"(Bengtson &lt;i&gt;et al.&lt;/i&gt;, 2012)","plainTextFormattedCitation":"(Bengtson et al., 2012)","previouslyFormattedCitation":"(Bengtson &lt;i&gt;et al.&lt;/i&gt;, 2012)"},"properties":{"noteIndex":0},"schema":"https://github.com/citation-style-language/schema/raw/master/csl-citation.json"}</w:instrText>
+      </w:r>
+      <w:r>
+        <w:fldChar w:fldCharType="separate"/>
+      </w:r>
+      <w:r>
+        <w:rPr>
+          <w:noProof/>
+        </w:rPr>
+        <w:t xml:space="preserve">(Bengtson </w:t>
+      </w:r>
+      <w:r>
+        <w:rPr>
+          <w:i/>
+          <w:noProof/>
+        </w:rPr>
+        <w:t>et al.</w:t>
+      </w:r>
+      <w:r>
+        <w:rPr>
+          <w:noProof/>
+        </w:rPr>
+        <w:t>, 2012)</w:t>
+      </w:r>
+      <w:r>
+        <w:fldChar w:fldCharType="end"/>
+      </w:r>
+      <w:r>
+        <w:t xml:space="preserve">, or indirectly through symbioses with mycorrhizal fungi and/or symbiotic nitrogen-fixing bacteria </w:t>
+      </w:r>
+      <w:r>
+        <w:fldChar w:fldCharType="begin" w:fldLock="1"/>
+      </w:r>
+      <w:r>
+        <w:instrText>ADDIN CSL_CITATION {"citationItems":[{"id":"ITEM-1","itemData":{"author":[{"dropping-particle":"","family":"Smith","given":"Sally E","non-dropping-particle":"","parse-names":false,"suffix":""},{"dropping-particle":"","family":"Read","given":"David J","non-dropping-particle":"","parse-names":false,"suffix":""}],"id":"ITEM-1","issued":{"date-parts":[["2008"]]},"title":"Mycorrhizal Symbiosis","type":"book"},"uris":["http://www.mendeley.com/documents/?uuid=7de52699-7fb0-461b-b0db-02c8da38a432"]}],"mendeley":{"formattedCitation":"(Smith &amp; Read, 2008)","plainTextFormattedCitation":"(Smith &amp; Read, 2008)","previouslyFormattedCitation":"(Smith &amp; Read, 2008)"},"properties":{"noteIndex":0},"schema":"https://github.com/citation-style-language/schema/raw/master/csl-citation.json"}</w:instrText>
+      </w:r>
+      <w:r>
+        <w:fldChar w:fldCharType="separate"/>
+      </w:r>
+      <w:r>
+        <w:rPr>
+          <w:noProof/>
+        </w:rPr>
+        <w:t>(Smith &amp; Read, 2008)</w:t>
+      </w:r>
+      <w:r>
+        <w:fldChar w:fldCharType="end"/>
+      </w:r>
+      <w:r>
+        <w:t>. Of these</w:t>
+      </w:r>
+      <w:r>
+        <w:t xml:space="preserve"> carbon</w:t>
+      </w:r>
+      <w:r>
+        <w:t xml:space="preserve"> fates, previous studies note that large percentages of recent photosynthate get allocated belowground for nutrient acquisition </w:t>
+      </w:r>
+      <w:r>
+        <w:t>(</w:t>
+      </w:r>
+      <w:r>
+        <w:t xml:space="preserve">greater than </w:t>
+      </w:r>
+      <w:r>
+        <w:t xml:space="preserve">30% in some cases; </w:t>
+      </w:r>
+      <w:r>
+        <w:rPr>
+          <w:highlight w:val="yellow"/>
+        </w:rPr>
+        <w:t>cite</w:t>
+      </w:r>
+      <w:r>
+        <w:t>)</w:t>
+      </w:r>
+      <w:r>
+        <w:t>.</w:t>
       </w:r>
     </w:p>
     <w:p>
@@ -466,18 +678,108 @@
         <w:ind w:firstLine="720"/>
       </w:pPr>
       <w:r>
-        <w:t xml:space="preserve">Photosynthetic least-cost theory provides a possible explanation explaining the integrative role of soil nutrient availability and aboveground climate. The theory predicts that plants allocate nitrogen to photosynthetic leaf tissue </w:t>
-      </w:r>
-      <w:r>
-        <w:t xml:space="preserve">such that costs of acquiring and using nitrogen and water are minimized at a given photosynthetic rate. Under situations where water is limiting, the theory predicts that plants should increase leaf nitrogen allocation </w:t>
-      </w:r>
-      <w:proofErr w:type="gramStart"/>
-      <w:r>
-        <w:t>in order to</w:t>
-      </w:r>
-      <w:proofErr w:type="gramEnd"/>
-      <w:r>
-        <w:t xml:space="preserve"> sacrifice inefficient use of the relatively more abundant resource, nitrogen, for more efficient use of the relatively less abundant resource, water.</w:t>
+        <w:t xml:space="preserve">Given that </w:t>
+      </w:r>
+      <w:r>
+        <w:t>most</w:t>
+      </w:r>
+      <w:r>
+        <w:t xml:space="preserve"> leaf nitrogen gets allocated to the construction and maintenance of photosynthetic machinery, and the large portion of recent photosynthate that gets allocated belowground for nutrient acquisition, many have found positive relationships between soil nitrogen availability, leaf nitrogen allocation, and photosynthetic capacity</w:t>
+      </w:r>
+      <w:r>
+        <w:t xml:space="preserve"> </w:t>
+      </w:r>
+      <w:r>
+        <w:fldChar w:fldCharType="begin" w:fldLock="1"/>
+      </w:r>
+      <w:r>
+        <w:instrText>ADDIN CSL_CITATION {"citationItems":[{"id":"ITEM-1","itemData":{"author":[{"dropping-particle":"","family":"Brix","given":"H","non-dropping-particle":"","parse-names":false,"suffix":""}],"container-title":"Forest Science","id":"ITEM-1","issue":"4","issued":{"date-parts":[["1971"]]},"page":"407-414","title":"Effects of nitrogen fertilization on photosynthesis and respiration in Douglas-fir","type":"article-journal","volume":"17"},"uris":["http://www.mendeley.com/documents/?uuid=0d816862-8b2e-4a7d-a608-cc70ebf504cb"]},{"id":"ITEM-2","itemData":{"DOI":"10.1002/ece3.1173","ISSN":"20457758","author":[{"dropping-particle":"","family":"Walker","given":"Anthony P","non-dropping-particle":"","parse-names":false,"suffix":""},{"dropping-particle":"","family":"Beckerman","given":"Andrew P","non-dropping-particle":"","parse-names":false,"suffix":""},{"dropping-particle":"","family":"Gu","given":"Lianhong","non-dropping-particle":"","parse-names":false,"suffix":""},{"dropping-particle":"","family":"Kattge","given":"Jens","non-dropping-particle":"","parse-names":false,"suffix":""},{"dropping-particle":"","family":"Cernusak","given":"Lucas A","non-dropping-particle":"","parse-names":false,"suffix":""},{"dropping-particle":"","family":"Domingues","given":"Tomas F","non-dropping-particle":"","parse-names":false,"suffix":""},{"dropping-particle":"","family":"Scales","given":"Joanna C","non-dropping-particle":"","parse-names":false,"suffix":""},{"dropping-particle":"","family":"Wohlfahrt","given":"Georg","non-dropping-particle":"","parse-names":false,"suffix":""},{"dropping-particle":"","family":"Wullschleger","given":"Stan D","non-dropping-particle":"","parse-names":false,"suffix":""},{"dropping-particle":"","family":"Woodward","given":"F. Ian","non-dropping-particle":"","parse-names":false,"suffix":""}],"container-title":"Ecology and Evolution","id":"ITEM-2","issue":"16","issued":{"date-parts":[["2014","8"]]},"page":"3218-3235","title":"The relationship of leaf photosynthetic traits - Vcmax and Jmax - to leaf nitrogen, leaf phosphorus, and specific leaf area: a meta-analysis and modeling study","type":"article-journal","volume":"4"},"uris":["http://www.mendeley.com/documents/?uuid=f2d11739-e7fe-4603-a9bb-fc59ddb6a65c"]}],"mendeley":{"formattedCitation":"(Brix, 1971; Walker &lt;i&gt;et al.&lt;/i&gt;, 2014)","plainTextFormattedCitation":"(Brix, 1971; Walker et al., 2014)","previouslyFormattedCitation":"(Brix, 1971; Walker &lt;i&gt;et al.&lt;/i&gt;, 2014)"},"properties":{"noteIndex":0},"schema":"https://github.com/citation-style-language/schema/raw/master/csl-citation.json"}</w:instrText>
+      </w:r>
+      <w:r>
+        <w:fldChar w:fldCharType="separate"/>
+      </w:r>
+      <w:r>
+        <w:rPr>
+          <w:noProof/>
+        </w:rPr>
+        <w:t xml:space="preserve">(Brix, 1971; Walker </w:t>
+      </w:r>
+      <w:r>
+        <w:rPr>
+          <w:i/>
+          <w:noProof/>
+        </w:rPr>
+        <w:t>et al.</w:t>
+      </w:r>
+      <w:r>
+        <w:rPr>
+          <w:noProof/>
+        </w:rPr>
+        <w:t>, 2014)</w:t>
+      </w:r>
+      <w:r>
+        <w:fldChar w:fldCharType="end"/>
+      </w:r>
+      <w:r>
+        <w:t>.</w:t>
+      </w:r>
+      <w:r>
+        <w:t xml:space="preserve"> However, contemporary analyses using optimality and photosynthetic least-cost theoretical frameworks indicate that leaf nitrogen allocation can be reliably predicted independent of soil nitrogen availability</w:t>
+      </w:r>
+      <w:r>
+        <w:t xml:space="preserve"> </w:t>
+      </w:r>
+      <w:r>
+        <w:fldChar w:fldCharType="begin" w:fldLock="1"/>
+      </w:r>
+      <w:r>
+        <w:instrText>ADDIN CSL_CITATION {"citationItems":[{"id":"ITEM-1","itemData":{"DOI":"10.1111/nph.16558","ISSN":"0028-646X","author":[{"dropping-particle":"","family":"Dong","given":"Ning","non-dropping-particle":"","parse-names":false,"suffix":""},{"dropping-particle":"","family":"Prentice","given":"Iain Colin","non-dropping-particle":"","parse-names":false,"suffix":""},{"dropping-particle":"","family":"Wright","given":"Ian J","non-dropping-particle":"","parse-names":false,"suffix":""},{"dropping-particle":"","family":"Evans","given":"Bradley J","non-dropping-particle":"","parse-names":false,"suffix":""},{"dropping-particle":"","family":"Togashi","given":"Henrique F","non-dropping-particle":"","parse-names":false,"suffix":""},{"dropping-particle":"","family":"Caddy-Retalic","given":"Stefan","non-dropping-particle":"","parse-names":false,"suffix":""},{"dropping-particle":"","family":"McInerney","given":"Francesca A","non-dropping-particle":"","parse-names":false,"suffix":""},{"dropping-particle":"","family":"Sparrow","given":"Ben","non-dropping-particle":"","parse-names":false,"suffix":""},{"dropping-particle":"","family":"Leitch","given":"Emrys","non-dropping-particle":"","parse-names":false,"suffix":""},{"dropping-particle":"","family":"Lowe","given":"Andrew J","non-dropping-particle":"","parse-names":false,"suffix":""}],"container-title":"New Phytologist","id":"ITEM-1","issue":"1","issued":{"date-parts":[["2020","10","24"]]},"page":"82-94","title":"Components of leaf‐trait variation along environmental gradients","type":"article-journal","volume":"228"},"uris":["http://www.mendeley.com/documents/?uuid=665ee559-637a-4c3e-ab28-1c199c696d00"]},{"id":"ITEM-2","itemData":{"DOI":"10.5194/bg-14-481-2017","ISSN":"1726-4189","abstract":"Abstract. Nitrogen content per unit leaf area (Narea) is a key variable in plant functional ecology and biogeochemistry. Narea comprises a structural component, which scales with leaf mass per area (LMA), and a metabolic component, which scales with Rubisco capacity. The co-ordination hypothesis, as implemented in LPJ and related global vegetation models, predicts that Rubisco capacity should be directly proportional to irradiance but should decrease with increases in ci : ca and temperature because the amount of Rubisco required to achieve a given assimilation rate declines with increases in both. We tested these predictions using LMA, leaf δ13C, and leaf N measurements on complete species assemblages sampled at sites on a north–south transect from tropical to temperate Australia. Partial effects of mean canopy irradiance, mean annual temperature, and ci : ca (from δ13C) on Narea were all significant and their directions and magnitudes were in line with predictions. Over 80 % of the variance in community-mean (ln) Narea was accounted for by these predictors plus LMA. Moreover, Narea could be decomposed into two components, one proportional to LMA (slightly steeper in N-fixers), and the other to Rubisco capacity as predicted by the co-ordination hypothesis. Trait gradient analysis revealed ci : ca to be perfectly plastic, while species turnover contributed about half the variation in LMA and Narea. Interest has surged in methods to predict continuous leaf-trait variation from environmental factors, in order to improve ecosystem models. Coupled carbon–nitrogen models require a method to predict Narea that is more realistic than the widespread assumptions that Narea is proportional to photosynthetic capacity, and/or that Narea (and photosynthetic capacity) are determined by N supply from the soil. Our results indicate that Narea has a useful degree of predictability, from a combination of LMA and ci : ca – themselves in part environmentally determined – with Rubisco activity, as predicted from local growing conditions. This finding is consistent with a plant-centred approach to modelling, emphasizing the adaptive regulation of traits. Models that account for biodiversity will also need to partition community-level trait variation into components due to phenotypic plasticity and/or genotypic differentiation within species vs. progressive species replacement, along environmental gradients. Our analysis suggests that variation in Narea is about evenly split …","author":[{"dropping-particle":"","family":"Dong","given":"Ning","non-dropping-particle":"","parse-names":false,"suffix":""},{"dropping-particle":"","family":"Prentice","given":"Iain Colin","non-dropping-particle":"","parse-names":false,"suffix":""},{"dropping-particle":"","family":"Evans","given":"Bradley J","non-dropping-particle":"","parse-names":false,"suffix":""},{"dropping-particle":"","family":"Caddy-Retalic","given":"Stefan","non-dropping-particle":"","parse-names":false,"suffix":""},{"dropping-particle":"","family":"Lowe","given":"Andrew J","non-dropping-particle":"","parse-names":false,"suffix":""},{"dropping-particle":"","family":"Wright","given":"Ian J","non-dropping-particle":"","parse-names":false,"suffix":""}],"container-title":"Biogeosciences","id":"ITEM-2","issue":"2","issued":{"date-parts":[["2017","1","30"]]},"page":"481-495","title":"Leaf nitrogen from first principles: field evidence for adaptive variation with climate","type":"article-journal","volume":"14"},"uris":["http://www.mendeley.com/documents/?uuid=d26886a5-de26-4a8d-afa2-a17d2a28ee6e"]}],"mendeley":{"formattedCitation":"(Dong &lt;i&gt;et al.&lt;/i&gt;, 2017, 2020)","plainTextFormattedCitation":"(Dong et al., 2017, 2020)","previouslyFormattedCitation":"(Dong &lt;i&gt;et al.&lt;/i&gt;, 2017, 2020)"},"properties":{"noteIndex":0},"schema":"https://github.com/citation-style-language/schema/raw/master/csl-citation.json"}</w:instrText>
+      </w:r>
+      <w:r>
+        <w:fldChar w:fldCharType="separate"/>
+      </w:r>
+      <w:r>
+        <w:rPr>
+          <w:noProof/>
+        </w:rPr>
+        <w:t xml:space="preserve">(Dong </w:t>
+      </w:r>
+      <w:r>
+        <w:rPr>
+          <w:i/>
+          <w:noProof/>
+        </w:rPr>
+        <w:t>et al.</w:t>
+      </w:r>
+      <w:r>
+        <w:rPr>
+          <w:noProof/>
+        </w:rPr>
+        <w:t>, 2017, 2020)</w:t>
+      </w:r>
+      <w:r>
+        <w:fldChar w:fldCharType="end"/>
+      </w:r>
+      <w:r>
+        <w:t>, and may instead be driven by leaf demand to build and maintain photosynthetic machinery.</w:t>
+      </w:r>
+      <w:r>
+        <w:t xml:space="preserve"> These studies indicate that leaf nitrogen allocation can be predicted by growing season temperature, growing season irradiance, growing season vapor pressure deficit, leaf mass per area, or soil </w:t>
+      </w:r>
+      <w:proofErr w:type="spellStart"/>
+      <w:r>
+        <w:t>pH.</w:t>
+      </w:r>
+      <w:proofErr w:type="spellEnd"/>
+      <w:r>
+        <w:t xml:space="preserve"> Further, relationships </w:t>
+      </w:r>
+      <w:r>
+        <w:lastRenderedPageBreak/>
+        <w:t xml:space="preserve">between soil nitrogen availability and leaf nitrogen allocation likely depend on plant demand to acquire nutrients, which varies by species, species acquisition strategy, and phenology. Thus, there is a need to better understand </w:t>
+      </w:r>
+      <w:r>
+        <w:t>primary drivers of leaf nitrogen allocation across different spatiotemporal scales.</w:t>
       </w:r>
     </w:p>
     <w:p>
@@ -486,7 +788,10 @@
         <w:ind w:firstLine="720"/>
       </w:pPr>
       <w:r>
-        <w:t>To date, few direct tests of photosynthetic least-cost theory exist, and the timescale that plants respond to remains relatively unknown. Understanding primary drivers of leaf nitrogen allocation and mechanisms underlying these responses is critical to inform future land surface and Earth system model development.</w:t>
+        <w:t xml:space="preserve">Photosynthetic least-cost theory provides a possible explanation for the integrative role of soil nitrogen availability, aboveground climate, and leaf traits on leaf nitrogen allocation. The theory predicts that plants allocate nitrogen to photosynthetic leaf tissue to maximize photosynthetic carbon gain at the lowest summed cost of using nitrogen and water. The theory predicts that nitrogen and water use are substitutable, such that an increase in either nitrogen or water should induce a predictable acclimation response. For example, plants growing in arid or semiarid regions are predicted to have increased leaf nitrogen allocation, as this response allows a given photosynthetic rate to be achieved with </w:t>
+      </w:r>
+      <w:r>
+        <w:t>decreased stomatal conductance and water use.</w:t>
       </w:r>
     </w:p>
     <w:p>
@@ -495,10 +800,25 @@
         <w:ind w:firstLine="720"/>
       </w:pPr>
       <w:r>
+        <w:t>To date, few direct tests of photosynthetic least-cost theory exist, and the climatic timescale that leaf nitrogen allocation responds to remains unknown and untested. Understanding primary drivers of leaf nitrogen allocation and the mechanisms underlying these responses is crucial to inform the development of future terrestrial biosphere and Earth system models.</w:t>
+      </w:r>
+    </w:p>
+    <w:p>
+      <w:pPr>
+        <w:spacing w:line="480" w:lineRule="auto"/>
+        <w:ind w:firstLine="720"/>
+      </w:pPr>
+      <w:r>
         <w:t xml:space="preserve">In summer 2020 and 2021, we measured </w:t>
       </w:r>
       <w:r>
-        <w:t>leaf and soil traits in XX individuals spanning XX species across a broad climatic gradient in central and eastern Texas.</w:t>
+        <w:t>leaf and soil traits in XX individuals spanning XX species</w:t>
+      </w:r>
+      <w:r>
+        <w:t xml:space="preserve"> at 25 total sites </w:t>
+      </w:r>
+      <w:r>
+        <w:t>across a broad climatic gradient in central and eastern Texas.</w:t>
       </w:r>
       <w:r>
         <w:t xml:space="preserve"> </w:t>
@@ -510,43 +830,38 @@
         <w:t xml:space="preserve">is home to a </w:t>
       </w:r>
       <w:r>
-        <w:t xml:space="preserve">diverse climatic gradient, with mean annual precipitation ranging from XX to XX and mean annual temperature ranging from XX to XX, and a wide range in soil characteristics and nutrient availability ranges. Following patterns expected from photosynthetic least-cost theory, we </w:t>
+        <w:t>diverse climatic gradient, with mean annual precipitation ranging from XX to XX and mean annual temperature ranging from XX to XX, and a wide range in soil characteristics and nutrient availability ranges. Following patterns expected from photosynthetic least-cost theory, we hypothesized that increasing aridity would increase leaf nitrogen allocation, which would allow individuals to maintain photosynthesis at lower water us</w:t>
+      </w:r>
+      <w:r>
+        <w:t>age</w:t>
+      </w:r>
+      <w:r>
+        <w:t>.</w:t>
+      </w:r>
+      <w:r>
+        <w:t xml:space="preserve"> </w:t>
+      </w:r>
+      <w:r>
+        <w:t xml:space="preserve">We also hypothesized </w:t>
       </w:r>
       <w:r>
         <w:lastRenderedPageBreak/>
-        <w:t>hypothesized that increasing aridity would increase leaf nitrogen allocation, which would allow individuals to maintain photosynthesis at lower water us</w:t>
-      </w:r>
-      <w:r>
-        <w:t>age</w:t>
-      </w:r>
-      <w:r>
-        <w:t>.</w:t>
-      </w:r>
-      <w:r>
-        <w:t xml:space="preserve"> </w:t>
-      </w:r>
-      <w:r>
-        <w:t>We also hypothesized that soil nutrient availability would increase the positive effect of aridity on leaf nitrogen allocation and water use efficiency.</w:t>
-      </w:r>
-    </w:p>
-    <w:p>
-      <w:pPr>
-        <w:spacing w:line="480" w:lineRule="auto"/>
-        <w:rPr>
-          <w:b/>
-          <w:bCs/>
-        </w:rPr>
-      </w:pPr>
-    </w:p>
-    <w:p>
-      <w:pPr>
-        <w:spacing w:line="480" w:lineRule="auto"/>
-      </w:pPr>
-      <w:r>
-        <w:rPr>
-          <w:b/>
-          <w:bCs/>
-        </w:rPr>
+        <w:t>that soil nutrient availability would increase the positive effect of aridity on leaf nitrogen allocation and water use efficiency.</w:t>
+      </w:r>
+      <w:r>
+        <w:br w:type="page"/>
+      </w:r>
+    </w:p>
+    <w:p>
+      <w:pPr>
+        <w:spacing w:line="480" w:lineRule="auto"/>
+      </w:pPr>
+      <w:r>
+        <w:rPr>
+          <w:b/>
+          <w:bCs/>
+        </w:rPr>
+        <w:lastRenderedPageBreak/>
         <w:t>Methods</w:t>
       </w:r>
     </w:p>
@@ -653,32 +968,99 @@
         <w:ind w:firstLine="720"/>
       </w:pPr>
       <w:r>
-        <w:t xml:space="preserve">Due to the uncertainty of the </w:t>
-      </w:r>
-      <w:r>
-        <w:t>SARS-CoV-2 pandemic and high regional contagion risks at the time of the 2020 field season, we divided property visits into initial property visits and</w:t>
+        <w:t>Due to the uncertainty of the SARS-CoV-2 pandemic and high regional contagion risks at the time of the 2020 field season, we divided property visits into initial property visits and primary property visits. This was done to maximize data acquisition and safely minimize human-to-human contact for any given field excursion.</w:t>
       </w:r>
       <w:r>
         <w:t xml:space="preserve"> </w:t>
       </w:r>
       <w:r>
-        <w:t>primary property visits. This was done to maximize data acquisition and safely minimize human-to-human contact for any given field excursion.</w:t>
+        <w:t>We repeated this property visit schedule in 2021 to replicate our 2020 sampling effort. Initial property visits were conducted at each of the 14 properties in 2020 between June 15 and June 21, and at each of the 15 properties in 2021 between May 25 and June 1.</w:t>
+      </w:r>
+    </w:p>
+    <w:p>
+      <w:pPr>
+        <w:spacing w:line="480" w:lineRule="auto"/>
+        <w:ind w:firstLine="720"/>
+        <w:rPr>
+          <w:rFonts w:cs="Times New Roman"/>
+        </w:rPr>
+      </w:pPr>
+      <w:r>
+        <w:t>Initial property visits served as an initial survey of the property</w:t>
+      </w:r>
+      <w:r>
+        <w:t xml:space="preserve"> for later primary site selection</w:t>
+      </w:r>
+      <w:r>
+        <w:t>. At each property, leaves of three individuals of the five most dominant species</w:t>
       </w:r>
       <w:r>
         <w:t xml:space="preserve"> </w:t>
       </w:r>
       <w:r>
-        <w:t xml:space="preserve">We repeated this property visit schedule in 2021 </w:t>
+        <w:t xml:space="preserve">were </w:t>
       </w:r>
       <w:r>
         <w:lastRenderedPageBreak/>
-        <w:t>to replicate our 2020 sampling effort. Initial property visits were conducted at each of the 14 properties in 2020 between June 15 and June 21</w:t>
-      </w:r>
-      <w:r>
-        <w:t>, and at each of the 15 properties in 2021 between May 25 and June 1</w:t>
-      </w:r>
-      <w:r>
-        <w:t>.</w:t>
+        <w:t>collected at random locations in each property. C</w:t>
+      </w:r>
+      <w:r>
+        <w:t>omposite soil samples</w:t>
+      </w:r>
+      <w:r>
+        <w:t xml:space="preserve"> and leaf area per ground area measurements were also collected</w:t>
+      </w:r>
+      <w:r>
+        <w:t xml:space="preserve"> at random locations in each property</w:t>
+      </w:r>
+      <w:r>
+        <w:t xml:space="preserve">. In the 2021 field season, we attached a </w:t>
+      </w:r>
+      <w:proofErr w:type="spellStart"/>
+      <w:r>
+        <w:t>MultispeQ</w:t>
+      </w:r>
+      <w:proofErr w:type="spellEnd"/>
+      <w:r>
+        <w:t xml:space="preserve"> photosynthesis </w:t>
+      </w:r>
+      <w:r>
+        <w:rPr>
+          <w:rFonts w:cs="Times New Roman"/>
+        </w:rPr>
+        <w:t>device (</w:t>
+      </w:r>
+      <w:proofErr w:type="spellStart"/>
+      <w:r>
+        <w:rPr>
+          <w:rFonts w:cs="Times New Roman"/>
+        </w:rPr>
+        <w:t>PhotosynQ</w:t>
+      </w:r>
+      <w:proofErr w:type="spellEnd"/>
+      <w:r>
+        <w:rPr>
+          <w:rFonts w:cs="Times New Roman"/>
+        </w:rPr>
+        <w:t xml:space="preserve"> Inc., East Lansing, MI, USA) prior to leaf collection to obtain chlorophyll fluorescence data and gather snapshot photochemical parameters that drive leaf photosynthesis.</w:t>
+      </w:r>
+      <w:r>
+        <w:rPr>
+          <w:rFonts w:cs="Times New Roman"/>
+        </w:rPr>
+        <w:t xml:space="preserve"> In 2020, initial property visits were conducted at each of the 14 properties between June 15 and June 21</w:t>
+      </w:r>
+      <w:r>
+        <w:rPr>
+          <w:rFonts w:cs="Times New Roman"/>
+        </w:rPr>
+        <w:t xml:space="preserve"> and, i</w:t>
+      </w:r>
+      <w:r>
+        <w:rPr>
+          <w:rFonts w:cs="Times New Roman"/>
+        </w:rPr>
+        <w:t>n 2021, were conducted at each of the 15 properties between May 25 and June 1.</w:t>
       </w:r>
     </w:p>
     <w:p>
@@ -690,119 +1072,46 @@
         </w:rPr>
       </w:pPr>
       <w:r>
-        <w:t>Initial property visits served as an initial survey of the property</w:t>
-      </w:r>
-      <w:r>
-        <w:t xml:space="preserve"> for later primary site selection</w:t>
-      </w:r>
-      <w:r>
-        <w:t>. At each property, leaves of three individuals of the five most dominant species</w:t>
-      </w:r>
-      <w:r>
+        <w:rPr>
+          <w:rFonts w:cs="Times New Roman"/>
+        </w:rPr>
+        <w:t>Following initial property visits, five properties for each sampling year were selected for a second, more intensive sampling effort</w:t>
+      </w:r>
+      <w:r>
+        <w:rPr>
+          <w:rFonts w:cs="Times New Roman"/>
+        </w:rPr>
+        <w:t xml:space="preserve">. The five properties were chosen based on site position along the climatic gradient in Texas, landowner cooperation and approval, and species similarity relative to the other four properties. </w:t>
+      </w:r>
+      <w:r>
+        <w:rPr>
+          <w:rFonts w:cs="Times New Roman"/>
+        </w:rPr>
+        <w:t>Each primary property</w:t>
+      </w:r>
+      <w:r>
+        <w:rPr>
+          <w:rFonts w:cs="Times New Roman"/>
+        </w:rPr>
+        <w:t xml:space="preserve"> visit consisted of </w:t>
+      </w:r>
+      <w:r>
+        <w:rPr>
+          <w:rFonts w:cs="Times New Roman"/>
+        </w:rPr>
+        <w:t>setting up 5, 1m x 1m square plots coupled with a 1m x</w:t>
+      </w:r>
+      <w:r>
+        <w:rPr>
+          <w:rFonts w:cs="Times New Roman"/>
+        </w:rPr>
         <w:t xml:space="preserve"> </w:t>
       </w:r>
       <w:r>
-        <w:t>were collected at random locations in each property</w:t>
-      </w:r>
-      <w:r>
-        <w:t>. C</w:t>
-      </w:r>
-      <w:r>
-        <w:t>omposite soil samples</w:t>
-      </w:r>
-      <w:r>
-        <w:t xml:space="preserve"> and leaf area per ground area measurements were also collected</w:t>
-      </w:r>
-      <w:r>
-        <w:t xml:space="preserve"> at random locations in each property</w:t>
-      </w:r>
-      <w:r>
-        <w:t xml:space="preserve">. In the 2021 field season, we attached a </w:t>
-      </w:r>
-      <w:proofErr w:type="spellStart"/>
-      <w:r>
-        <w:t>MultispeQ</w:t>
-      </w:r>
-      <w:proofErr w:type="spellEnd"/>
-      <w:r>
-        <w:t xml:space="preserve"> photosynthesis </w:t>
-      </w:r>
-      <w:r>
-        <w:rPr>
-          <w:rFonts w:cs="Times New Roman"/>
-        </w:rPr>
-        <w:t>device (</w:t>
-      </w:r>
-      <w:proofErr w:type="spellStart"/>
-      <w:r>
-        <w:rPr>
-          <w:rFonts w:cs="Times New Roman"/>
-        </w:rPr>
-        <w:t>PhotosynQ</w:t>
-      </w:r>
-      <w:proofErr w:type="spellEnd"/>
-      <w:r>
-        <w:rPr>
-          <w:rFonts w:cs="Times New Roman"/>
-        </w:rPr>
-        <w:t xml:space="preserve"> Inc., East Lansing, MI, USA) prior to leaf collection to obtain chlorophyll fluorescence data and gather snapshot photochemical parameters that drive leaf photosynthesis.</w:t>
-      </w:r>
-      <w:r>
-        <w:rPr>
-          <w:rFonts w:cs="Times New Roman"/>
-        </w:rPr>
-        <w:t xml:space="preserve"> In 2020, initial property visits were conducted at each of the 14 properties between June 15 and June 21</w:t>
-      </w:r>
-      <w:r>
-        <w:rPr>
-          <w:rFonts w:cs="Times New Roman"/>
-        </w:rPr>
-        <w:t xml:space="preserve"> and, i</w:t>
-      </w:r>
-      <w:r>
-        <w:rPr>
-          <w:rFonts w:cs="Times New Roman"/>
-        </w:rPr>
-        <w:t>n 2021, were conducted at each of the 15 properties between May 25 and June 1.</w:t>
-      </w:r>
-    </w:p>
-    <w:p>
-      <w:pPr>
-        <w:spacing w:line="480" w:lineRule="auto"/>
-        <w:ind w:firstLine="720"/>
-        <w:rPr>
-          <w:rFonts w:cs="Times New Roman"/>
-        </w:rPr>
-      </w:pPr>
-      <w:r>
-        <w:rPr>
-          <w:rFonts w:cs="Times New Roman"/>
-        </w:rPr>
-        <w:t>Following initial property visits, five properties for each sampling year were selected for a second, more intensive sampling effort</w:t>
-      </w:r>
-      <w:r>
-        <w:rPr>
-          <w:rFonts w:cs="Times New Roman"/>
-        </w:rPr>
-        <w:t xml:space="preserve">. The five properties were chosen based on site position along the climatic gradient in Texas, landowner cooperation and approval, and species similarity relative to the other four properties. </w:t>
-      </w:r>
-      <w:r>
-        <w:rPr>
-          <w:rFonts w:cs="Times New Roman"/>
-        </w:rPr>
-        <w:t>Each primary property</w:t>
-      </w:r>
-      <w:r>
-        <w:rPr>
-          <w:rFonts w:cs="Times New Roman"/>
-        </w:rPr>
-        <w:t xml:space="preserve"> visit consisted of </w:t>
-      </w:r>
-      <w:r>
-        <w:rPr>
-          <w:rFonts w:cs="Times New Roman"/>
-        </w:rPr>
-        <w:t>setting up 5, 1m x 1m square plots coupled with a 1m x</w:t>
+        <w:rPr>
+          <w:rFonts w:cs="Times New Roman"/>
+        </w:rPr>
+        <w:t>0.1m rectangular plot adjacent to each square plot.</w:t>
       </w:r>
       <w:r>
         <w:rPr>
@@ -814,7 +1123,65 @@
         <w:rPr>
           <w:rFonts w:cs="Times New Roman"/>
         </w:rPr>
-        <w:t>0.1m rectangular plot adjacent to each square plot.</w:t>
+        <w:t xml:space="preserve">In each square plot, species composition was determined through percent cover estimates using the Daubenmire method </w:t>
+      </w:r>
+      <w:r>
+        <w:rPr>
+          <w:rFonts w:cs="Times New Roman"/>
+        </w:rPr>
+        <w:fldChar w:fldCharType="begin" w:fldLock="1"/>
+      </w:r>
+      <w:r>
+        <w:rPr>
+          <w:rFonts w:cs="Times New Roman"/>
+        </w:rPr>
+        <w:instrText>ADDIN CSL_CITATION {"citationItems":[{"id":"ITEM-1","itemData":{"author":[{"dropping-particle":"","family":"Bonham","given":"Charles D","non-dropping-particle":"","parse-names":false,"suffix":""},{"dropping-particle":"","family":"Mergen","given":"Daryl E","non-dropping-particle":"","parse-names":false,"suffix":""},{"dropping-particle":"","family":"Montoya","given":"Sam","non-dropping-particle":"","parse-names":false,"suffix":""}],"container-title":"Rangelands","id":"ITEM-1","issue":"1","issued":{"date-parts":[["2004"]]},"page":"17-22","title":"Plant cover estimation: a contiguous Daubenmire frame","type":"article-journal","volume":"26"},"uris":["http://www.mendeley.com/documents/?uuid=2742278b-b136-40ae-bd19-9a49767c5a45"]},{"id":"ITEM-2","itemData":{"author":[{"dropping-particle":"","family":"Daubenmire","given":"Rexford F","non-dropping-particle":"","parse-names":false,"suffix":""}],"container-title":"Northwest Science","id":"ITEM-2","issued":{"date-parts":[["1959"]]},"page":"39-64","title":"Canopy coverage method of vegetation analysis","type":"article-journal","volume":"33"},"uris":["http://www.mendeley.com/documents/?uuid=d8f26fe8-e8e7-4ead-839a-0cfff0cfa56f"]}],"mendeley":{"formattedCitation":"(Daubenmire, 1959; Bonham &lt;i&gt;et al.&lt;/i&gt;, 2004)","plainTextFormattedCitation":"(Daubenmire, 1959; Bonham et al., 2004)","previouslyFormattedCitation":"(Daubenmire, 1959; Bonham &lt;i&gt;et al.&lt;/i&gt;, 2004)"},"properties":{"noteIndex":0},"schema":"https://github.com/citation-style-language/schema/raw/master/csl-citation.json"}</w:instrText>
+      </w:r>
+      <w:r>
+        <w:rPr>
+          <w:rFonts w:cs="Times New Roman"/>
+        </w:rPr>
+        <w:fldChar w:fldCharType="separate"/>
+      </w:r>
+      <w:r>
+        <w:rPr>
+          <w:rFonts w:cs="Times New Roman"/>
+          <w:noProof/>
+        </w:rPr>
+        <w:t xml:space="preserve">(Daubenmire, 1959; Bonham </w:t>
+      </w:r>
+      <w:r>
+        <w:rPr>
+          <w:rFonts w:cs="Times New Roman"/>
+          <w:i/>
+          <w:noProof/>
+        </w:rPr>
+        <w:t>et al.</w:t>
+      </w:r>
+      <w:r>
+        <w:rPr>
+          <w:rFonts w:cs="Times New Roman"/>
+          <w:noProof/>
+        </w:rPr>
+        <w:t>, 2004)</w:t>
+      </w:r>
+      <w:r>
+        <w:rPr>
+          <w:rFonts w:cs="Times New Roman"/>
+        </w:rPr>
+        <w:fldChar w:fldCharType="end"/>
+      </w:r>
+      <w:r>
+        <w:rPr>
+          <w:rFonts w:cs="Times New Roman"/>
+        </w:rPr>
+        <w:t xml:space="preserve"> and leaves of all species present in the plot were collected. </w:t>
+      </w:r>
+      <w:r>
+        <w:rPr>
+          <w:rFonts w:cs="Times New Roman"/>
+        </w:rPr>
+        <w:t>Leaf area per ground area measurements were collected at 5 points in each square plot using a LI-COR 2200C (Li-COR Biosciences, Lincoln, NE, USA), and were used to estimate plot-level leaf area index. A composite soil sample was also collected down to 10 centimeters below the soil surface within each square plot.</w:t>
       </w:r>
       <w:r>
         <w:rPr>
@@ -826,84 +1193,7 @@
         <w:rPr>
           <w:rFonts w:cs="Times New Roman"/>
         </w:rPr>
-        <w:t xml:space="preserve">In each square plot, species composition was determined through percent cover estimates using the Daubenmire method </w:t>
-      </w:r>
-      <w:r>
-        <w:rPr>
-          <w:rFonts w:cs="Times New Roman"/>
-        </w:rPr>
-        <w:fldChar w:fldCharType="begin" w:fldLock="1"/>
-      </w:r>
-      <w:r>
-        <w:rPr>
-          <w:rFonts w:cs="Times New Roman"/>
-        </w:rPr>
-        <w:instrText>ADDIN CSL_CITATION {"citationItems":[{"id":"ITEM-1","itemData":{"author":[{"dropping-particle":"","family":"Bonham","given":"Charles D","non-dropping-particle":"","parse-names":false,"suffix":""},{"dropping-particle":"","family":"Mergen","given":"Daryl E","non-dropping-particle":"","parse-names":false,"suffix":""},{"dropping-particle":"","family":"Montoya","given":"Sam","non-dropping-particle":"","parse-names":false,"suffix":""}],"container-title":"Rangelands","id":"ITEM-1","issue":"1","issued":{"date-parts":[["2004"]]},"page":"17-22","title":"Plant cover estimation: a contiguous Daubenmire frame","type":"article-journal","volume":"26"},"uris":["http://www.mendeley.com/documents/?uuid=2742278b-b136-40ae-bd19-9a49767c5a45"]},{"id":"ITEM-2","itemData":{"author":[{"dropping-particle":"","family":"Daubenmire","given":"R F","non-dropping-particle":"","parse-names":false,"suffix":""}],"container-title":"Northwest Science","id":"ITEM-2","issued":{"date-parts":[["1959"]]},"page":"39-64","title":"Canopy coverage method of vegetation analysis","type":"article-journal","volume":"33"},"uris":["http://www.mendeley.com/documents/?uuid=d8f26fe8-e8e7-4ead-839a-0cfff0cfa56f"]}],"mendeley":{"formattedCitation":"(Daubenmire, 1959; Bonham &lt;i&gt;et al.&lt;/i&gt;, 2004)","plainTextFormattedCitation":"(Daubenmire, 1959; Bonham et al., 2004)","previouslyFormattedCitation":"(Daubenmire, 1959; Bonham &lt;i&gt;et al.&lt;/i&gt;, 2004)"},"properties":{"noteIndex":0},"schema":"https://github.com/citation-style-language/schema/raw/master/csl-citation.json"}</w:instrText>
-      </w:r>
-      <w:r>
-        <w:rPr>
-          <w:rFonts w:cs="Times New Roman"/>
-        </w:rPr>
-        <w:fldChar w:fldCharType="separate"/>
-      </w:r>
-      <w:r>
-        <w:rPr>
-          <w:rFonts w:cs="Times New Roman"/>
-          <w:noProof/>
-        </w:rPr>
-        <w:t xml:space="preserve">(Daubenmire, 1959; Bonham </w:t>
-      </w:r>
-      <w:r>
-        <w:rPr>
-          <w:rFonts w:cs="Times New Roman"/>
-          <w:i/>
-          <w:noProof/>
-        </w:rPr>
-        <w:t>et al.</w:t>
-      </w:r>
-      <w:r>
-        <w:rPr>
-          <w:rFonts w:cs="Times New Roman"/>
-          <w:noProof/>
-        </w:rPr>
-        <w:t>, 2004)</w:t>
-      </w:r>
-      <w:r>
-        <w:rPr>
-          <w:rFonts w:cs="Times New Roman"/>
-        </w:rPr>
-        <w:fldChar w:fldCharType="end"/>
-      </w:r>
-      <w:r>
-        <w:rPr>
-          <w:rFonts w:cs="Times New Roman"/>
-        </w:rPr>
-        <w:t xml:space="preserve"> and leaves of all species present in the plot were collected. </w:t>
-      </w:r>
-      <w:r>
-        <w:rPr>
-          <w:rFonts w:cs="Times New Roman"/>
-        </w:rPr>
-        <w:t>Leaf area per ground area measurements were collected at 5 points in each square plot using a LI-COR 2200C (Li-COR Biosciences, Lincoln, NE, USA), and were used to estimate plot-level leaf area index. A composite soil sample was also collected down to 10 centimeters below the soil surface within each square plot.</w:t>
-      </w:r>
-      <w:r>
-        <w:rPr>
-          <w:rFonts w:cs="Times New Roman"/>
-        </w:rPr>
-        <w:t xml:space="preserve"> </w:t>
-      </w:r>
-      <w:r>
-        <w:rPr>
-          <w:rFonts w:cs="Times New Roman"/>
-        </w:rPr>
-        <w:t xml:space="preserve">The rectangular 1m x 0.1m plot </w:t>
-      </w:r>
-      <w:r>
-        <w:rPr>
-          <w:rFonts w:cs="Times New Roman"/>
-        </w:rPr>
-        <w:lastRenderedPageBreak/>
-        <w:t>was clipped for aboveground biomass.</w:t>
+        <w:t>The rectangular 1m x 0.1m plot was clipped for aboveground biomass.</w:t>
       </w:r>
       <w:r>
         <w:rPr>
@@ -959,6 +1249,7 @@
         </w:rPr>
       </w:pPr>
       <w:r>
+        <w:lastRenderedPageBreak/>
         <w:t xml:space="preserve">We acquired gridded 1991-2020 </w:t>
       </w:r>
       <w:r>
@@ -1298,137 +1589,228 @@
         <w:rPr>
           <w:rFonts w:eastAsia="Times New Roman" w:cs="Times New Roman"/>
         </w:rPr>
+        <w:t xml:space="preserve"> We used the PRISM dataset in lieu of local weather station data because the closest weather station for several rural properties were </w:t>
+      </w:r>
+      <w:r>
+        <w:rPr>
+          <w:rFonts w:eastAsia="Times New Roman" w:cs="Times New Roman"/>
+        </w:rPr>
+        <w:t xml:space="preserve">greater than </w:t>
+      </w:r>
+      <w:r>
+        <w:rPr>
+          <w:rFonts w:eastAsia="Times New Roman" w:cs="Times New Roman"/>
+        </w:rPr>
+        <w:t>20</w:t>
+      </w:r>
+      <w:r>
+        <w:rPr>
+          <w:rFonts w:eastAsia="Times New Roman" w:cs="Times New Roman"/>
+        </w:rPr>
+        <w:t xml:space="preserve"> kilometers </w:t>
+      </w:r>
+      <w:r>
+        <w:rPr>
+          <w:rFonts w:eastAsia="Times New Roman" w:cs="Times New Roman"/>
+        </w:rPr>
+        <w:t>away and at a different aspect slope or elevation than the property</w:t>
+      </w:r>
+      <w:r>
+        <w:rPr>
+          <w:rFonts w:eastAsia="Times New Roman" w:cs="Times New Roman"/>
+        </w:rPr>
+        <w:t xml:space="preserve"> itself</w:t>
+      </w:r>
+      <w:r>
+        <w:rPr>
+          <w:rFonts w:eastAsia="Times New Roman" w:cs="Times New Roman"/>
+        </w:rPr>
+        <w:t>.</w:t>
+      </w:r>
+    </w:p>
+    <w:p>
+      <w:pPr>
+        <w:spacing w:line="480" w:lineRule="auto"/>
+        <w:ind w:firstLine="720"/>
+        <w:rPr>
+          <w:rFonts w:eastAsia="Times New Roman" w:cs="Times New Roman"/>
+        </w:rPr>
+      </w:pPr>
+      <w:r>
+        <w:rPr>
+          <w:rFonts w:eastAsia="Times New Roman" w:cs="Times New Roman"/>
+        </w:rPr>
+        <w:lastRenderedPageBreak/>
+        <w:t>Using daily mean temperature</w:t>
+      </w:r>
+      <w:r>
+        <w:rPr>
+          <w:rFonts w:eastAsia="Times New Roman" w:cs="Times New Roman"/>
+        </w:rPr>
+        <w:t>,</w:t>
+      </w:r>
+      <w:r>
+        <w:rPr>
+          <w:rFonts w:eastAsia="Times New Roman" w:cs="Times New Roman"/>
+        </w:rPr>
+        <w:t xml:space="preserve"> precipitation</w:t>
+      </w:r>
+      <w:r>
+        <w:rPr>
+          <w:rFonts w:eastAsia="Times New Roman" w:cs="Times New Roman"/>
+        </w:rPr>
+        <w:t xml:space="preserve">, and </w:t>
+      </w:r>
+      <w:r>
+        <w:rPr>
+          <w:rFonts w:eastAsia="Times New Roman" w:cs="Times New Roman"/>
+        </w:rPr>
+        <w:t>number of</w:t>
+      </w:r>
+      <w:r>
+        <w:rPr>
+          <w:rFonts w:eastAsia="Times New Roman" w:cs="Times New Roman"/>
+        </w:rPr>
         <w:t xml:space="preserve"> </w:t>
       </w:r>
       <w:r>
         <w:rPr>
           <w:rFonts w:eastAsia="Times New Roman" w:cs="Times New Roman"/>
         </w:rPr>
-        <w:lastRenderedPageBreak/>
-        <w:t xml:space="preserve">We used the PRISM dataset in lieu of local weather station data because the closest weather station for several rural properties were </w:t>
-      </w:r>
-      <w:r>
-        <w:rPr>
-          <w:rFonts w:eastAsia="Times New Roman" w:cs="Times New Roman"/>
-        </w:rPr>
-        <w:t xml:space="preserve">greater than </w:t>
-      </w:r>
-      <w:r>
-        <w:rPr>
-          <w:rFonts w:eastAsia="Times New Roman" w:cs="Times New Roman"/>
-        </w:rPr>
-        <w:t>20</w:t>
-      </w:r>
-      <w:r>
-        <w:rPr>
-          <w:rFonts w:eastAsia="Times New Roman" w:cs="Times New Roman"/>
-        </w:rPr>
-        <w:t xml:space="preserve"> kilometers </w:t>
-      </w:r>
-      <w:r>
-        <w:rPr>
-          <w:rFonts w:eastAsia="Times New Roman" w:cs="Times New Roman"/>
-        </w:rPr>
-        <w:t>away and at a different aspect slope or elevation than the property</w:t>
-      </w:r>
-      <w:r>
-        <w:rPr>
-          <w:rFonts w:eastAsia="Times New Roman" w:cs="Times New Roman"/>
-        </w:rPr>
-        <w:t xml:space="preserve"> itself</w:t>
-      </w:r>
-      <w:r>
-        <w:rPr>
-          <w:rFonts w:eastAsia="Times New Roman" w:cs="Times New Roman"/>
-        </w:rPr>
-        <w:t>.</w:t>
-      </w:r>
-    </w:p>
-    <w:p>
-      <w:pPr>
-        <w:spacing w:line="480" w:lineRule="auto"/>
-        <w:ind w:firstLine="720"/>
-        <w:rPr>
-          <w:rFonts w:eastAsia="Times New Roman" w:cs="Times New Roman"/>
-        </w:rPr>
-      </w:pPr>
-      <w:r>
-        <w:rPr>
-          <w:rFonts w:eastAsia="Times New Roman" w:cs="Times New Roman"/>
-        </w:rPr>
-        <w:t>Using daily mean temperature</w:t>
-      </w:r>
-      <w:r>
-        <w:rPr>
-          <w:rFonts w:eastAsia="Times New Roman" w:cs="Times New Roman"/>
-        </w:rPr>
-        <w:t>,</w:t>
-      </w:r>
-      <w:r>
-        <w:rPr>
-          <w:rFonts w:eastAsia="Times New Roman" w:cs="Times New Roman"/>
-        </w:rPr>
-        <w:t xml:space="preserve"> precipitation</w:t>
-      </w:r>
-      <w:r>
-        <w:rPr>
-          <w:rFonts w:eastAsia="Times New Roman" w:cs="Times New Roman"/>
-        </w:rPr>
-        <w:t xml:space="preserve">, and </w:t>
-      </w:r>
-      <w:r>
-        <w:rPr>
-          <w:rFonts w:eastAsia="Times New Roman" w:cs="Times New Roman"/>
-        </w:rPr>
-        <w:t>number of</w:t>
-      </w:r>
-      <w:r>
-        <w:rPr>
-          <w:rFonts w:eastAsia="Times New Roman" w:cs="Times New Roman"/>
+        <w:t xml:space="preserve">daily </w:t>
+      </w:r>
+      <w:r>
+        <w:rPr>
+          <w:rFonts w:eastAsia="Times New Roman" w:cs="Times New Roman"/>
+        </w:rPr>
+        <w:t>sunlight hour</w:t>
+      </w:r>
+      <w:r>
+        <w:rPr>
+          <w:rFonts w:eastAsia="Times New Roman" w:cs="Times New Roman"/>
+        </w:rPr>
+        <w:t>s</w:t>
+      </w:r>
+      <w:r>
+        <w:rPr>
+          <w:rFonts w:eastAsia="Times New Roman" w:cs="Times New Roman"/>
+        </w:rPr>
+        <w:t xml:space="preserve">, </w:t>
+      </w:r>
+      <w:r>
+        <w:rPr>
+          <w:rFonts w:eastAsia="Times New Roman" w:cs="Times New Roman"/>
+        </w:rPr>
+        <w:t xml:space="preserve">we estimated plant-available surface moisture using the ‘splash’ R package, </w:t>
+      </w:r>
+      <w:r>
+        <w:rPr>
+          <w:rFonts w:eastAsia="Times New Roman" w:cs="Times New Roman"/>
+        </w:rPr>
+        <w:t xml:space="preserve">which is </w:t>
+      </w:r>
+      <w:r>
+        <w:rPr>
+          <w:rFonts w:eastAsia="Times New Roman" w:cs="Times New Roman"/>
+        </w:rPr>
+        <w:t xml:space="preserve">an R implementation of the SPLASH model described in </w:t>
+      </w:r>
+      <w:r>
+        <w:rPr>
+          <w:rFonts w:eastAsia="Times New Roman" w:cs="Times New Roman"/>
+        </w:rPr>
+        <w:fldChar w:fldCharType="begin" w:fldLock="1"/>
+      </w:r>
+      <w:r>
+        <w:rPr>
+          <w:rFonts w:eastAsia="Times New Roman" w:cs="Times New Roman"/>
+        </w:rPr>
+        <w:instrText>ADDIN CSL_CITATION {"citationItems":[{"id":"ITEM-1","itemData":{"DOI":"https://doi.org/10.5194/gmd-10-689-2017","author":[{"dropping-particle":"","family":"Davis","given":"Tyler W","non-dropping-particle":"","parse-names":false,"suffix":""},{"dropping-particle":"","family":"Prentice","given":"I Colin","non-dropping-particle":"","parse-names":false,"suffix":""},{"dropping-particle":"","family":"Stocker","given":"Benjamin D","non-dropping-particle":"","parse-names":false,"suffix":""},{"dropping-particle":"","family":"Thomas","given":"Rebecca T","non-dropping-particle":"","parse-names":false,"suffix":""},{"dropping-particle":"","family":"Whitley","given":"Rhys J","non-dropping-particle":"","parse-names":false,"suffix":""},{"dropping-particle":"","family":"Wang","given":"Han","non-dropping-particle":"","parse-names":false,"suffix":""},{"dropping-particle":"","family":"Evans","given":"Bradley J","non-dropping-particle":"","parse-names":false,"suffix":""},{"dropping-particle":"V","family":"Gallego-Sala","given":"Angela","non-dropping-particle":"","parse-names":false,"suffix":""},{"dropping-particle":"","family":"Sykes","given":"Martin T","non-dropping-particle":"","parse-names":false,"suffix":""},{"dropping-particle":"","family":"Cramer","given":"Wolfgang","non-dropping-particle":"","parse-names":false,"suffix":""}],"container-title":"Geoscientific Model Development","id":"ITEM-1","issued":{"date-parts":[["2017"]]},"page":"689-708","title":"Simple process-led algorithms for simulating habitats (SPLASH v.1.0): robust indices of radiation, evapotranspiration and plant-available moisture","type":"article-journal","volume":"10"},"uris":["http://www.mendeley.com/documents/?uuid=95801b65-73a7-4890-84c3-a1902fec7bf3"]}],"mendeley":{"formattedCitation":"(Davis &lt;i&gt;et al.&lt;/i&gt;, 2017)","manualFormatting":"Davis et al. (2017)","plainTextFormattedCitation":"(Davis et al., 2017)","previouslyFormattedCitation":"(Davis &lt;i&gt;et al.&lt;/i&gt;, 2017)"},"properties":{"noteIndex":0},"schema":"https://github.com/citation-style-language/schema/raw/master/csl-citation.json"}</w:instrText>
+      </w:r>
+      <w:r>
+        <w:rPr>
+          <w:rFonts w:eastAsia="Times New Roman" w:cs="Times New Roman"/>
+        </w:rPr>
+        <w:fldChar w:fldCharType="separate"/>
+      </w:r>
+      <w:r>
+        <w:rPr>
+          <w:rFonts w:eastAsia="Times New Roman" w:cs="Times New Roman"/>
+          <w:noProof/>
+        </w:rPr>
+        <w:t xml:space="preserve">Davis </w:t>
+      </w:r>
+      <w:r>
+        <w:rPr>
+          <w:rFonts w:eastAsia="Times New Roman" w:cs="Times New Roman"/>
+          <w:i/>
+          <w:noProof/>
+        </w:rPr>
+        <w:t>et al.</w:t>
+      </w:r>
+      <w:r>
+        <w:rPr>
+          <w:rFonts w:eastAsia="Times New Roman" w:cs="Times New Roman"/>
+          <w:noProof/>
         </w:rPr>
         <w:t xml:space="preserve"> </w:t>
       </w:r>
       <w:r>
         <w:rPr>
           <w:rFonts w:eastAsia="Times New Roman" w:cs="Times New Roman"/>
-        </w:rPr>
-        <w:t xml:space="preserve">daily </w:t>
-      </w:r>
-      <w:r>
-        <w:rPr>
-          <w:rFonts w:eastAsia="Times New Roman" w:cs="Times New Roman"/>
-        </w:rPr>
-        <w:t>sunlight hour</w:t>
-      </w:r>
-      <w:r>
-        <w:rPr>
-          <w:rFonts w:eastAsia="Times New Roman" w:cs="Times New Roman"/>
-        </w:rPr>
-        <w:t>s</w:t>
-      </w:r>
-      <w:r>
-        <w:rPr>
-          <w:rFonts w:eastAsia="Times New Roman" w:cs="Times New Roman"/>
-        </w:rPr>
-        <w:t xml:space="preserve">, </w:t>
-      </w:r>
-      <w:r>
-        <w:rPr>
-          <w:rFonts w:eastAsia="Times New Roman" w:cs="Times New Roman"/>
-        </w:rPr>
-        <w:t xml:space="preserve">we estimated plant-available surface moisture using the ‘splash’ R package, </w:t>
-      </w:r>
-      <w:r>
-        <w:rPr>
-          <w:rFonts w:eastAsia="Times New Roman" w:cs="Times New Roman"/>
-        </w:rPr>
-        <w:t xml:space="preserve">which is </w:t>
-      </w:r>
-      <w:r>
-        <w:rPr>
-          <w:rFonts w:eastAsia="Times New Roman" w:cs="Times New Roman"/>
-        </w:rPr>
-        <w:t xml:space="preserve">an R implementation of the SPLASH model described in </w:t>
+          <w:noProof/>
+        </w:rPr>
+        <w:t>(</w:t>
+      </w:r>
+      <w:r>
+        <w:rPr>
+          <w:rFonts w:eastAsia="Times New Roman" w:cs="Times New Roman"/>
+          <w:noProof/>
+        </w:rPr>
+        <w:t>2017)</w:t>
+      </w:r>
+      <w:r>
+        <w:rPr>
+          <w:rFonts w:eastAsia="Times New Roman" w:cs="Times New Roman"/>
+        </w:rPr>
+        <w:fldChar w:fldCharType="end"/>
+      </w:r>
+      <w:r>
+        <w:rPr>
+          <w:rFonts w:eastAsia="Times New Roman" w:cs="Times New Roman"/>
+        </w:rPr>
+        <w:t xml:space="preserve">. The SPLASH model estimates plant-available surface moisture </w:t>
+      </w:r>
+      <w:r>
+        <w:rPr>
+          <w:rFonts w:eastAsia="Times New Roman" w:cs="Times New Roman"/>
+        </w:rPr>
+        <w:t>using</w:t>
+      </w:r>
+      <w:r>
+        <w:rPr>
+          <w:rFonts w:eastAsia="Times New Roman" w:cs="Times New Roman"/>
+        </w:rPr>
+        <w:t xml:space="preserve"> the Priestley-Taylor coefficient (</w:t>
+      </w:r>
+      <w:r>
+        <w:rPr>
+          <w:rFonts w:eastAsia="Times New Roman" w:cs="Times New Roman"/>
+          <w:lang w:val="el-GR"/>
+        </w:rPr>
+        <w:t>α</w:t>
+      </w:r>
+      <w:r>
+        <w:rPr>
+          <w:rFonts w:eastAsia="Times New Roman" w:cs="Times New Roman"/>
+        </w:rPr>
+        <w:t xml:space="preserve">), which is </w:t>
+      </w:r>
+      <w:r>
+        <w:rPr>
+          <w:rFonts w:eastAsia="Times New Roman" w:cs="Times New Roman"/>
+        </w:rPr>
+        <w:t xml:space="preserve">calculated as the ratio of actual evapotranspiration to equilibrium evapotranspiration </w:t>
       </w:r>
       <w:r>
         <w:rPr>
@@ -1440,104 +1822,7 @@
         <w:rPr>
           <w:rFonts w:eastAsia="Times New Roman" w:cs="Times New Roman"/>
         </w:rPr>
-        <w:instrText>ADDIN CSL_CITATION {"citationItems":[{"id":"ITEM-1","itemData":{"DOI":"https://doi.org/10.5194/gmd-10-689-2017","author":[{"dropping-particle":"","family":"Davis","given":"Tyler W","non-dropping-particle":"","parse-names":false,"suffix":""},{"dropping-particle":"","family":"Prentice","given":"I Colin","non-dropping-particle":"","parse-names":false,"suffix":""},{"dropping-particle":"","family":"Stocker","given":"Benjamin D","non-dropping-particle":"","parse-names":false,"suffix":""},{"dropping-particle":"","family":"Thomas","given":"Rebecca T","non-dropping-particle":"","parse-names":false,"suffix":""},{"dropping-particle":"","family":"Whitley","given":"Rhys J","non-dropping-particle":"","parse-names":false,"suffix":""},{"dropping-particle":"","family":"Wang","given":"Han","non-dropping-particle":"","parse-names":false,"suffix":""},{"dropping-particle":"","family":"Evans","given":"Bradley J","non-dropping-particle":"","parse-names":false,"suffix":""},{"dropping-particle":"V","family":"Gallego-Sala","given":"Angela","non-dropping-particle":"","parse-names":false,"suffix":""},{"dropping-particle":"","family":"Sykes","given":"Martin T","non-dropping-particle":"","parse-names":false,"suffix":""},{"dropping-particle":"","family":"Cramer","given":"Wolfgang","non-dropping-particle":"","parse-names":false,"suffix":""}],"container-title":"Geoscientific Model Development","id":"ITEM-1","issued":{"date-parts":[["2017"]]},"page":"689-708","title":"Simple process-led algorithms for simulating habitats (SPLASH v.1.0): robust indices of radiation, evapotranspiration and plant-available moisture","type":"article-journal","volume":"10"},"uris":["http://www.mendeley.com/documents/?uuid=95801b65-73a7-4890-84c3-a1902fec7bf3"]}],"mendeley":{"formattedCitation":"(Davis &lt;i&gt;et al.&lt;/i&gt;, 2017)","manualFormatting":"Davis et al. (2017)","plainTextFormattedCitation":"(Davis et al., 2017)","previouslyFormattedCitation":"(Davis &lt;i&gt;et al.&lt;/i&gt;, 2017)"},"properties":{"noteIndex":0},"schema":"https://github.com/citation-style-language/schema/raw/master/csl-citation.json"}</w:instrText>
-      </w:r>
-      <w:r>
-        <w:rPr>
-          <w:rFonts w:eastAsia="Times New Roman" w:cs="Times New Roman"/>
-        </w:rPr>
-        <w:fldChar w:fldCharType="separate"/>
-      </w:r>
-      <w:r>
-        <w:rPr>
-          <w:rFonts w:eastAsia="Times New Roman" w:cs="Times New Roman"/>
-          <w:noProof/>
-        </w:rPr>
-        <w:t xml:space="preserve">Davis </w:t>
-      </w:r>
-      <w:r>
-        <w:rPr>
-          <w:rFonts w:eastAsia="Times New Roman" w:cs="Times New Roman"/>
-          <w:i/>
-          <w:noProof/>
-        </w:rPr>
-        <w:t>et al.</w:t>
-      </w:r>
-      <w:r>
-        <w:rPr>
-          <w:rFonts w:eastAsia="Times New Roman" w:cs="Times New Roman"/>
-          <w:noProof/>
-        </w:rPr>
-        <w:t xml:space="preserve"> </w:t>
-      </w:r>
-      <w:r>
-        <w:rPr>
-          <w:rFonts w:eastAsia="Times New Roman" w:cs="Times New Roman"/>
-          <w:noProof/>
-        </w:rPr>
-        <w:t>(</w:t>
-      </w:r>
-      <w:r>
-        <w:rPr>
-          <w:rFonts w:eastAsia="Times New Roman" w:cs="Times New Roman"/>
-          <w:noProof/>
-        </w:rPr>
-        <w:t>2017)</w:t>
-      </w:r>
-      <w:r>
-        <w:rPr>
-          <w:rFonts w:eastAsia="Times New Roman" w:cs="Times New Roman"/>
-        </w:rPr>
-        <w:fldChar w:fldCharType="end"/>
-      </w:r>
-      <w:r>
-        <w:rPr>
-          <w:rFonts w:eastAsia="Times New Roman" w:cs="Times New Roman"/>
-        </w:rPr>
-        <w:t xml:space="preserve">. The SPLASH model estimates plant-available surface moisture </w:t>
-      </w:r>
-      <w:r>
-        <w:rPr>
-          <w:rFonts w:eastAsia="Times New Roman" w:cs="Times New Roman"/>
-        </w:rPr>
-        <w:t>using</w:t>
-      </w:r>
-      <w:r>
-        <w:rPr>
-          <w:rFonts w:eastAsia="Times New Roman" w:cs="Times New Roman"/>
-        </w:rPr>
-        <w:t xml:space="preserve"> the Priestley-Taylor coefficient (</w:t>
-      </w:r>
-      <w:r>
-        <w:rPr>
-          <w:rFonts w:eastAsia="Times New Roman" w:cs="Times New Roman"/>
-          <w:lang w:val="el-GR"/>
-        </w:rPr>
-        <w:t>α</w:t>
-      </w:r>
-      <w:r>
-        <w:rPr>
-          <w:rFonts w:eastAsia="Times New Roman" w:cs="Times New Roman"/>
-        </w:rPr>
-        <w:t xml:space="preserve">), which is </w:t>
-      </w:r>
-      <w:r>
-        <w:rPr>
-          <w:rFonts w:eastAsia="Times New Roman" w:cs="Times New Roman"/>
-        </w:rPr>
-        <w:t xml:space="preserve">calculated as the ratio of actual evapotranspiration to equilibrium evapotranspiration </w:t>
-      </w:r>
-      <w:r>
-        <w:rPr>
-          <w:rFonts w:eastAsia="Times New Roman" w:cs="Times New Roman"/>
-        </w:rPr>
-        <w:fldChar w:fldCharType="begin" w:fldLock="1"/>
-      </w:r>
-      <w:r>
-        <w:rPr>
-          <w:rFonts w:eastAsia="Times New Roman" w:cs="Times New Roman"/>
-        </w:rPr>
-        <w:instrText>ADDIN CSL_CITATION {"citationItems":[{"id":"ITEM-1","itemData":{"abstract":"The relationship between potential evaporation and arealevaporation is assessed using a closed-box model of the convectiveboundary layer (CBL). Potential evaporation is defined as theevaporation that would occur from a hypothetical saturated surface,with radiative properties similar to those of the whole area, and smallenough that the excess moisture flux does not modify thecharacteristics of the CBL. It is shown that the equilibrium rate ofpotential evaporation is given by Ep0=αE0,where E0 is the equilibrium evaporation (radiative termof the Penman formula), and α is a coefficient similar to thePriestley-Taylor coefficient. Its expression is ?=1+[1/(?+1)](</w:instrText>
+        <w:instrText>ADDIN CSL_CITATION {"citationItems":[{"id":"ITEM-1","itemData":{"DOI":"10.1023/A:1000281114105","ISSN":"0006-8314","abstract":"The relationship between potential evaporation and arealevaporation is assessed using a closed-box model of the convectiveboundary layer (CBL). Potential evaporation is defined as theevaporation that would occur from a hypothetical saturated surface,with radiative properties similar to those of the whole area, and smallenough that the excess moisture flux does not modify thecharacteristics of the CBL. It is shown that the equilibrium rate ofpotential evaporation is given by Ep0=αE0,where E0 is the equilibrium evaporation (radiative termof the Penman formula), and α is a coefficient similar to thePriestley-Taylor coefficient. Its expression is ?=1+[1/(?+1)](</w:instrText>
       </w:r>
       <w:r>
         <w:rPr>
@@ -1585,7 +1870,7 @@
         <w:rPr>
           <w:rFonts w:eastAsia="Times New Roman" w:cs="Times New Roman"/>
         </w:rPr>
-        <w:instrText xml:space="preserve"> is the areal surface resistance, ra is the localaerodynamic resistance, and ε is the dimensionless slope of thesaturation specific humidity at the temperature of the air. Itscalculated value is around 1 for any saturated surface surrounded bywater, about 1.3 for saturated grass surrounded by well-watered grassand can be greater than 3 over saturated forest surrounded by forest.The formulation obtained provides a theoretical basis to the overallmean value of 1.26, empirically found by Priestley and Taylor for thecoefficient α. Examining, at the light of this formulation, thecomplementary relationship between potential and actual evaporation(as proposed by Bouchet and Morton), it appears that the sum ofthese two magnitudes is not a constant at equilibrium, but depends onthe value of the areal surface resistance","author":[{"dropping-particle":"","family":"Lhomme","given":"J-P","non-dropping-particle":"","parse-names":false,"suffix":""}],"container-title":"Boundary-Layer Meteorology","id":"ITEM-1","issued":{"date-parts":[["1997"]]},"page":"179-191","title":"A theoretical basis for the Priestley-Taylor coefficient","type":"article-journal","volume":"82"},"uris":["http://www.mendeley.com/documents/?uuid=ac867c5c-8d51-4d48-80c7-b462627436ed"]},{"id":"ITEM-2","itemData":{"author":[{"dropping-particle":"","family":"Priestley","given":"C H B","non-dropping-particle":"","parse-names":false,"suffix":""},{"dropping-particle":"","family":"Taylor","given":"R J","non-dropping-particle":"","parse-names":false,"suffix":""}],"id":"ITEM-2","issue":"2","issued":{"date-parts":[["1972"]]},"page":"81-92","title":"On the assessment of surface heat flux and evaporation using large-scale parameters","type":"article-journal","volume":"100"},"uris":["http://www.mendeley.com/documents/?uuid=5070c5bb-72bd-4c6b-9049-c1d6579223dd"]}],"mendeley":{"formattedCitation":"(Priestley &amp; Taylor, 1972; Lhomme, 1997)","plainTextFormattedCitation":"(Priestley &amp; Taylor, 1972; Lhomme, 1997)","previouslyFormattedCitation":"(Priestley &amp; Taylor, 1972; Lhomme, 1997)"},"properties":{"noteIndex":0},"schema":"https://github.com/citation-style-language/schema/raw/master/csl-citation.json"}</w:instrText>
+        <w:instrText xml:space="preserve"> is the areal surface resistance, ra is the localaerodynamic resistance, and ε is the dimensionless slope of thesaturation specific humidity at the temperature of the air. Itscalculated value is around 1 for any saturated surface surrounded bywater, about 1.3 for saturated grass surrounded by well-watered grassand can be greater than 3 over saturated forest surrounded by forest.The formulation obtained provides a theoretical basis to the overallmean value of 1.26, empirically found by Priestley and Taylor for thecoefficient α. Examining, at the light of this formulation, thecomplementary relationship between potential and actual evaporation(as proposed by Bouchet and Morton), it appears that the sum ofthese two magnitudes is not a constant at equilibrium, but depends onthe value of the areal surface resistance","author":[{"dropping-particle":"","family":"Lhomme","given":"J-P","non-dropping-particle":"","parse-names":false,"suffix":""}],"container-title":"Boundary-Layer Meteorology","id":"ITEM-1","issue":"2","issued":{"date-parts":[["1997","2"]]},"page":"179-191","title":"A theoretical basis for the Priestley-Taylor coefficient","type":"article-journal","volume":"82"},"uris":["http://www.mendeley.com/documents/?uuid=ac867c5c-8d51-4d48-80c7-b462627436ed"]},{"id":"ITEM-2","itemData":{"DOI":"10.1175/1520-0493(1972)100&lt;0081:OTAOSH&gt;2.3.CO;2","ISSN":"0027-0644","author":[{"dropping-particle":"","family":"Priestley","given":"C H B","non-dropping-particle":"","parse-names":false,"suffix":""},{"dropping-particle":"","family":"Taylor","given":"R J","non-dropping-particle":"","parse-names":false,"suffix":""}],"container-title":"Monthly Weather Review","id":"ITEM-2","issue":"2","issued":{"date-parts":[["1972","2"]]},"page":"81-92","title":"On the Assessment of Surface Heat Flux and Evaporation Using Large-Scale Parameters","type":"article-journal","volume":"100"},"uris":["http://www.mendeley.com/documents/?uuid=5070c5bb-72bd-4c6b-9049-c1d6579223dd"]}],"mendeley":{"formattedCitation":"(Priestley &amp; Taylor, 1972; Lhomme, 1997)","plainTextFormattedCitation":"(Priestley &amp; Taylor, 1972; Lhomme, 1997)","previouslyFormattedCitation":"(Priestley &amp; Taylor, 1972; Lhomme, 1997)"},"properties":{"noteIndex":0},"schema":"https://github.com/citation-style-language/schema/raw/master/csl-citation.json"}</w:instrText>
       </w:r>
       <w:r>
         <w:rPr>
@@ -1795,7 +2080,7 @@
         <w:rPr>
           <w:color w:val="000000"/>
         </w:rPr>
-        <w:instrText>ADDIN CSL_CITATION {"citationItems":[{"id":"ITEM-1","itemData":{"DOI":"10.1038/nmeth.2089","ISSN":"1548-7105","PMID":"22930834","abstract":"For the past 25 years NIH Image and ImageJ software have been pioneers as open tools for the analysis of scientific images. We discuss the origins, challenges and solutions of these two programs, and how their history can serve to advise and inform other software projects.","author":[{"dropping-particle":"","family":"Schneider","given":"Caroline A","non-dropping-particle":"","parse-names":false,"suffix":""},{"dropping-particle":"","family":"Rasband","given":"Wayne S","non-dropping-particle":"","parse-names":false,"suffix":""},{"dropping-particle":"","family":"Eliceiri","given":"Kevin W","non-dropping-particle":"","parse-names":false,"suffix":""}],"container-title":"Nature methods","id":"ITEM-1","issue":"7","issued":{"date-parts":[["2012","7"]]},"page":"671-675","title":"NIH Image to ImageJ: 25 years of image analysis.","type":"article-journal","volume":"9"},"uris":["http://www.mendeley.com/documents/?uuid=6b914044-468b-40c6-8046-c87ca4f654ed"]}],"mendeley":{"formattedCitation":"(Schneider &lt;i&gt;et al.&lt;/i&gt;, 2012)","plainTextFormattedCitation":"(Schneider et al., 2012)","previouslyFormattedCitation":"(Schneider et al., 2012)"},"properties":{"noteIndex":0},"schema":"https://github.com/citation-style-language/schema/raw/master/csl-citation.json"}</w:instrText>
+        <w:instrText>ADDIN CSL_CITATION {"citationItems":[{"id":"ITEM-1","itemData":{"DOI":"10.1038/nmeth.2089","ISSN":"1548-7105","PMID":"22930834","abstract":"For the past 25 years NIH Image and ImageJ software have been pioneers as open tools for the analysis of scientific images. We discuss the origins, challenges and solutions of these two programs, and how their history can serve to advise and inform other software projects.","author":[{"dropping-particle":"","family":"Schneider","given":"Caroline A","non-dropping-particle":"","parse-names":false,"suffix":""},{"dropping-particle":"","family":"Rasband","given":"Wayne S","non-dropping-particle":"","parse-names":false,"suffix":""},{"dropping-particle":"","family":"Eliceiri","given":"Kevin W","non-dropping-particle":"","parse-names":false,"suffix":""}],"container-title":"Nature methods","id":"ITEM-1","issue":"7","issued":{"date-parts":[["2012","7"]]},"page":"671-675","title":"NIH Image to ImageJ: 25 years of image analysis.","type":"article-journal","volume":"9"},"uris":["http://www.mendeley.com/documents/?uuid=6b914044-468b-40c6-8046-c87ca4f654ed"]}],"mendeley":{"formattedCitation":"(Schneider &lt;i&gt;et al.&lt;/i&gt;, 2012)","plainTextFormattedCitation":"(Schneider et al., 2012)","previouslyFormattedCitation":"(Schneider &lt;i&gt;et al.&lt;/i&gt;, 2012)"},"properties":{"noteIndex":0},"schema":"https://github.com/citation-style-language/schema/raw/master/csl-citation.json"}</w:instrText>
       </w:r>
       <w:r>
         <w:rPr>
@@ -2028,14 +2313,7 @@
         <w:rPr>
           <w:color w:val="000000"/>
         </w:rPr>
-        <w:t xml:space="preserve">Leaf </w:t>
-      </w:r>
-      <w:r>
-        <w:rPr>
-          <w:color w:val="000000"/>
-        </w:rPr>
-        <w:lastRenderedPageBreak/>
-        <w:t xml:space="preserve">nitrogen </w:t>
+        <w:t xml:space="preserve">Leaf nitrogen </w:t>
       </w:r>
       <w:r>
         <w:rPr>
@@ -2197,6 +2475,7 @@
         <w:rPr>
           <w:color w:val="000000"/>
         </w:rPr>
+        <w:lastRenderedPageBreak/>
         <w:t xml:space="preserve">We used leaf </w:t>
       </w:r>
       <w:r>
@@ -2314,7 +2593,7 @@
         <w:rPr>
           <w:color w:val="000000"/>
         </w:rPr>
-        <w:instrText>ADDIN CSL_CITATION {"citationItems":[{"id":"ITEM-1","itemData":{"DOI":"10.1146/annurev.pp.40.060189.002443","ISSN":"1040-2519","author":[{"dropping-particle":"","family":"Farquhar","given":"Graham D","non-dropping-particle":"","parse-names":false,"suffix":""},{"dropping-particle":"","family":"Ehleringer","given":"J R","non-dropping-particle":"","parse-names":false,"suffix":""},{"dropping-particle":"","family":"Hubick","given":"K T","non-dropping-particle":"","parse-names":false,"suffix":""}],"container-title":"Annual Review of Plant Physiology and Plant Molecular Biology","id":"ITEM-1","issue":"1","issued":{"date-parts":[["1989","6"]]},"page":"503-537","title":"Carbon isotope discrimination and photosynthesis","type":"article-journal","volume":"40"},"uris":["http://www.mendeley.com/documents/?uuid=d77967cc-0b2e-490f-ab7d-545a165fb29b"]}],"mendeley":{"formattedCitation":"(Farquhar &lt;i&gt;et al.&lt;/i&gt;, 1989)","manualFormatting":"Farquhar et al. (1989)","plainTextFormattedCitation":"(Farquhar et al., 1989)","previouslyFormattedCitation":"(Farquhar et al., 1989)"},"properties":{"noteIndex":0},"schema":"https://github.com/citation-style-language/schema/raw/master/csl-citation.json"}</w:instrText>
+        <w:instrText>ADDIN CSL_CITATION {"citationItems":[{"id":"ITEM-1","itemData":{"DOI":"10.1146/annurev.pp.40.060189.002443","ISSN":"1040-2519","author":[{"dropping-particle":"","family":"Farquhar","given":"Graham D","non-dropping-particle":"","parse-names":false,"suffix":""},{"dropping-particle":"","family":"Ehleringer","given":"J R","non-dropping-particle":"","parse-names":false,"suffix":""},{"dropping-particle":"","family":"Hubick","given":"K T","non-dropping-particle":"","parse-names":false,"suffix":""}],"container-title":"Annual Review of Plant Physiology and Plant Molecular Biology","id":"ITEM-1","issue":"1","issued":{"date-parts":[["1989","6"]]},"page":"503-537","title":"Carbon isotope discrimination and photosynthesis","type":"article-journal","volume":"40"},"uris":["http://www.mendeley.com/documents/?uuid=d77967cc-0b2e-490f-ab7d-545a165fb29b"]}],"mendeley":{"formattedCitation":"(Farquhar &lt;i&gt;et al.&lt;/i&gt;, 1989)","manualFormatting":"Farquhar et al. (1989)","plainTextFormattedCitation":"(Farquhar et al., 1989)","previouslyFormattedCitation":"(Farquhar &lt;i&gt;et al.&lt;/i&gt;, 1989)"},"properties":{"noteIndex":0},"schema":"https://github.com/citation-style-language/schema/raw/master/csl-citation.json"}</w:instrText>
       </w:r>
       <w:r>
         <w:rPr>
@@ -2388,7 +2667,7 @@
         <w:rPr>
           <w:color w:val="000000"/>
         </w:rPr>
-        <w:instrText>ADDIN CSL_CITATION {"citationItems":[{"id":"ITEM-1","itemData":{"DOI":"10.1111/nph.12423","ISSN":"0028-646X","author":[{"dropping-particle":"","family":"Cernusak","given":"Lucas A","non-dropping-particle":"","parse-names":false,"suffix":""},{"dropping-particle":"","family":"Ubierna","given":"Nerea","non-dropping-particle":"","parse-names":false,"suffix":""},{"dropping-particle":"","family":"Winter","given":"Klaus","non-dropping-particle":"","parse-names":false,"suffix":""},{"dropping-particle":"","family":"Holtum","given":"Joseph A M","non-dropping-particle":"","parse-names":false,"suffix":""},{"dropping-particle":"","family":"Marshall","given":"John D","non-dropping-particle":"","parse-names":false,"suffix":""},{"dropping-particle":"","family":"Farquhar","given":"Graham D","non-dropping-particle":"","parse-names":false,"suffix":""}],"container-title":"New Phytologist","id":"ITEM-1","issue":"4","issued":{"date-parts":[["2013","12","31"]]},"page":"950-965","title":"Environmental and physiological determinants of carbon isotope discrimination in terrestrial plants","type":"article-journal","volume":"200"},"uris":["http://www.mendeley.com/documents/?uuid=cd886a9c-b742-409f-8839-609e52483372"]}],"mendeley":{"formattedCitation":"(Cernusak &lt;i&gt;et al.&lt;/i&gt;, 2013)","manualFormatting":"Cernusak et al. (2013","plainTextFormattedCitation":"(Cernusak et al., 2013)","previouslyFormattedCitation":"(Cernusak et al., 2013)"},"properties":{"noteIndex":0},"schema":"https://github.com/citation-style-language/schema/raw/master/csl-citation.json"}</w:instrText>
+        <w:instrText>ADDIN CSL_CITATION {"citationItems":[{"id":"ITEM-1","itemData":{"DOI":"10.1111/nph.12423","ISSN":"0028-646X","PMID":"23902460","abstract":"Stable carbon isotope ratios (δ13C) of terrestrial plants are employed across a diverse range of applications in environmental and plant sciences; however, the kind of information that is desired from the δ13C signal often differs. At the extremes, it ranges between purely environmental and purely biological. Here, we review environmental drivers of variation in carbon isotope discrimination (Δ) in terrestrial plants, and the biological processes that can either damp or amplify the response. For C3 plants, where Δ is primarily controlled by the ratio of intercellular to ambient CO2 concentrations (ci/ca), coordination between stomatal conductance and photosynthesis and leaf area adjustment tends to constrain the potential environmentally driven range of Δ. For C4 plants, variation in bundle-sheath leakiness to CO2 can either damp or amplify the effects of ci/ca on Δ. For plants with crassulacean acid metabolism (CAM), Δ varies over a relatively large range as a function of the proportion of daytime to night-time CO2 fixation. This range can be substantially broadened by environmental effects on Δ when carbon uptake takes place primarily during the day. The effective use of Δ across its full range of applications will require a holistic view of the interplay between environmental control and physiological modulation of the environmental signal. © 2013 New Phytologist Trust.","author":[{"dropping-particle":"","family":"Cernusak","given":"Lucas A","non-dropping-particle":"","parse-names":false,"suffix":""},{"dropping-particle":"","family":"Ubierna","given":"Nerea","non-dropping-particle":"","parse-names":false,"suffix":""},{"dropping-particle":"","family":"Winter","given":"Klaus","non-dropping-particle":"","parse-names":false,"suffix":""},{"dropping-particle":"","family":"Holtum","given":"Joseph A M","non-dropping-particle":"","parse-names":false,"suffix":""},{"dropping-particle":"","family":"Marshall","given":"John D","non-dropping-particle":"","parse-names":false,"suffix":""},{"dropping-particle":"","family":"Farquhar","given":"Graham D","non-dropping-particle":"","parse-names":false,"suffix":""}],"container-title":"New Phytologist","id":"ITEM-1","issue":"4","issued":{"date-parts":[["2013","12","31"]]},"page":"950-965","title":"Environmental and physiological determinants of carbon isotope discrimination in terrestrial plants","type":"article-journal","volume":"200"},"uris":["http://www.mendeley.com/documents/?uuid=1a1f59b8-bfd6-41c4-8c20-0f059a21f509"]}],"mendeley":{"formattedCitation":"(Cernusak &lt;i&gt;et al.&lt;/i&gt;, 2013)","manualFormatting":"Cernusak et al. (2013","plainTextFormattedCitation":"(Cernusak et al., 2013)","previouslyFormattedCitation":"(Cernusak &lt;i&gt;et al.&lt;/i&gt;, 2013)"},"properties":{"noteIndex":0},"schema":"https://github.com/citation-style-language/schema/raw/master/csl-citation.json"}</w:instrText>
       </w:r>
       <w:r>
         <w:rPr>
@@ -3264,7 +3543,7 @@
         <w:rPr>
           <w:color w:val="000000"/>
         </w:rPr>
-        <w:instrText>ADDIN CSL_CITATION {"citationItems":[{"id":"ITEM-1","itemData":{"DOI":"10.1146/annurev.pp.40.060189.002443","ISSN":"1040-2519","author":[{"dropping-particle":"","family":"Farquhar","given":"Graham D","non-dropping-particle":"","parse-names":false,"suffix":""},{"dropping-particle":"","family":"Ehleringer","given":"J R","non-dropping-particle":"","parse-names":false,"suffix":""},{"dropping-particle":"","family":"Hubick","given":"K T","non-dropping-particle":"","parse-names":false,"suffix":""}],"container-title":"Annual Review of Plant Physiology and Plant Molecular Biology","id":"ITEM-1","issue":"1","issued":{"date-parts":[["1989","6"]]},"page":"503-537","title":"Carbon isotope discrimination and photosynthesis","type":"article-journal","volume":"40"},"uris":["http://www.mendeley.com/documents/?uuid=d77967cc-0b2e-490f-ab7d-545a165fb29b"]},{"id":"ITEM-2","itemData":{"DOI":"10.1038/277121a0","ISSN":"0028-0836","author":[{"dropping-particle":"","family":"Keeling","given":"Charles D","non-dropping-particle":"","parse-names":false,"suffix":""},{"dropping-particle":"","family":"Mook","given":"Wim G","non-dropping-particle":"","parse-names":false,"suffix":""},{"dropping-particle":"","family":"Tans","given":"Pieter P","non-dropping-particle":"","parse-names":false,"suffix":""}],"container-title":"Nature","id":"ITEM-2","issue":"5692","issued":{"date-parts":[["1979","1","1"]]},"page":"121-123","title":"Recent trends in the &lt;sup&gt;13&lt;/sup&gt;C/&lt;sup&gt;12&lt;/sup&gt;C ratio of atmospheric carbon dioxide","type":"article-journal","volume":"277"},"uris":["http://www.mendeley.com/documents/?uuid=5b753373-5952-40b2-8d1c-5f652cc2a382"]}],"mendeley":{"formattedCitation":"(Keeling &lt;i&gt;et al.&lt;/i&gt;, 1979; Farquhar &lt;i&gt;et al.&lt;/i&gt;, 1989)","plainTextFormattedCitation":"(Keeling et al., 1979; Farquhar et al., 1989)","previouslyFormattedCitation":"(Farquhar et al., 1989; Keeling et al., 1979)"},"properties":{"noteIndex":0},"schema":"https://github.com/citation-style-language/schema/raw/master/csl-citation.json"}</w:instrText>
+        <w:instrText>ADDIN CSL_CITATION {"citationItems":[{"id":"ITEM-1","itemData":{"DOI":"10.1146/annurev.pp.40.060189.002443","ISSN":"1040-2519","author":[{"dropping-particle":"","family":"Farquhar","given":"Graham D","non-dropping-particle":"","parse-names":false,"suffix":""},{"dropping-particle":"","family":"Ehleringer","given":"J R","non-dropping-particle":"","parse-names":false,"suffix":""},{"dropping-particle":"","family":"Hubick","given":"K T","non-dropping-particle":"","parse-names":false,"suffix":""}],"container-title":"Annual Review of Plant Physiology and Plant Molecular Biology","id":"ITEM-1","issue":"1","issued":{"date-parts":[["1989","6"]]},"page":"503-537","title":"Carbon isotope discrimination and photosynthesis","type":"article-journal","volume":"40"},"uris":["http://www.mendeley.com/documents/?uuid=d77967cc-0b2e-490f-ab7d-545a165fb29b"]},{"id":"ITEM-2","itemData":{"DOI":"10.1038/277121a0","ISSN":"0028-0836","author":[{"dropping-particle":"","family":"Keeling","given":"Charles D","non-dropping-particle":"","parse-names":false,"suffix":""},{"dropping-particle":"","family":"Mook","given":"Wim G","non-dropping-particle":"","parse-names":false,"suffix":""},{"dropping-particle":"","family":"Tans","given":"Pieter P","non-dropping-particle":"","parse-names":false,"suffix":""}],"container-title":"Nature","id":"ITEM-2","issue":"5692","issued":{"date-parts":[["1979","1","1"]]},"page":"121-123","title":"Recent trends in the &lt;sup&gt;13&lt;/sup&gt;C/&lt;sup&gt;12&lt;/sup&gt;C ratio of atmospheric carbon dioxide","type":"article-journal","volume":"277"},"uris":["http://www.mendeley.com/documents/?uuid=5b753373-5952-40b2-8d1c-5f652cc2a382"]}],"mendeley":{"formattedCitation":"(Keeling &lt;i&gt;et al.&lt;/i&gt;, 1979; Farquhar &lt;i&gt;et al.&lt;/i&gt;, 1989)","plainTextFormattedCitation":"(Keeling et al., 1979; Farquhar et al., 1989)","previouslyFormattedCitation":"(Keeling &lt;i&gt;et al.&lt;/i&gt;, 1979; Farquhar &lt;i&gt;et al.&lt;/i&gt;, 1989)"},"properties":{"noteIndex":0},"schema":"https://github.com/citation-style-language/schema/raw/master/csl-citation.json"}</w:instrText>
       </w:r>
       <w:r>
         <w:rPr>
@@ -3409,7 +3688,7 @@
         <w:rPr>
           <w:color w:val="000000"/>
         </w:rPr>
-        <w:instrText>ADDIN CSL_CITATION {"citationItems":[{"id":"ITEM-1","itemData":{"DOI":"10.1146/annurev.pp.40.060189.002443","ISSN":"1040-2519","author":[{"dropping-particle":"","family":"Farquhar","given":"Graham D","non-dropping-particle":"","parse-names":false,"suffix":""},{"dropping-particle":"","family":"Ehleringer","given":"J R","non-dropping-particle":"","parse-names":false,"suffix":""},{"dropping-particle":"","family":"Hubick","given":"K T","non-dropping-particle":"","parse-names":false,"suffix":""}],"container-title":"Annual Review of Plant Physiology and Plant Molecular Biology","id":"ITEM-1","issue":"1","issued":{"date-parts":[["1989","6"]]},"page":"503-537","title":"Carbon isotope discrimination and photosynthesis","type":"article-journal","volume":"40"},"uris":["http://www.mendeley.com/documents/?uuid=d77967cc-0b2e-490f-ab7d-545a165fb29b"]}],"mendeley":{"formattedCitation":"(Farquhar &lt;i&gt;et al.&lt;/i&gt;, 1989)","plainTextFormattedCitation":"(Farquhar et al., 1989)","previouslyFormattedCitation":"(Farquhar et al., 1989)"},"properties":{"noteIndex":0},"schema":"https://github.com/citation-style-language/schema/raw/master/csl-citation.json"}</w:instrText>
+        <w:instrText>ADDIN CSL_CITATION {"citationItems":[{"id":"ITEM-1","itemData":{"DOI":"10.1146/annurev.pp.40.060189.002443","ISSN":"1040-2519","author":[{"dropping-particle":"","family":"Farquhar","given":"Graham D","non-dropping-particle":"","parse-names":false,"suffix":""},{"dropping-particle":"","family":"Ehleringer","given":"J R","non-dropping-particle":"","parse-names":false,"suffix":""},{"dropping-particle":"","family":"Hubick","given":"K T","non-dropping-particle":"","parse-names":false,"suffix":""}],"container-title":"Annual Review of Plant Physiology and Plant Molecular Biology","id":"ITEM-1","issue":"1","issued":{"date-parts":[["1989","6"]]},"page":"503-537","title":"Carbon isotope discrimination and photosynthesis","type":"article-journal","volume":"40"},"uris":["http://www.mendeley.com/documents/?uuid=d77967cc-0b2e-490f-ab7d-545a165fb29b"]}],"mendeley":{"formattedCitation":"(Farquhar &lt;i&gt;et al.&lt;/i&gt;, 1989)","plainTextFormattedCitation":"(Farquhar et al., 1989)","previouslyFormattedCitation":"(Farquhar &lt;i&gt;et al.&lt;/i&gt;, 1989)"},"properties":{"noteIndex":0},"schema":"https://github.com/citation-style-language/schema/raw/master/csl-citation.json"}</w:instrText>
       </w:r>
       <w:r>
         <w:rPr>
@@ -3470,207 +3749,119 @@
         <w:adjustRightInd w:val="0"/>
         <w:spacing w:line="480" w:lineRule="auto"/>
         <w:rPr>
+          <w:color w:val="000000"/>
+        </w:rPr>
+      </w:pPr>
+      <w:r>
+        <w:rPr>
+          <w:color w:val="000000"/>
+        </w:rPr>
+        <w:t xml:space="preserve">Using calculated </w:t>
+      </w:r>
+      <w:r>
+        <w:rPr>
+          <w:color w:val="000000"/>
+          <w:lang w:val="el-GR"/>
+        </w:rPr>
+        <w:t>χ</w:t>
+      </w:r>
+      <w:r>
+        <w:rPr>
+          <w:color w:val="000000"/>
+        </w:rPr>
+        <w:t xml:space="preserve"> values</w:t>
+      </w:r>
+      <w:r>
+        <w:rPr>
+          <w:color w:val="000000"/>
+        </w:rPr>
+        <w:t xml:space="preserve">, we then estimated </w:t>
+      </w:r>
+      <w:r>
+        <w:rPr>
+          <w:color w:val="000000"/>
+          <w:lang w:val="el-GR"/>
+        </w:rPr>
+        <w:t>β</w:t>
+      </w:r>
+      <w:r>
+        <w:rPr>
+          <w:color w:val="000000"/>
+        </w:rPr>
+        <w:t xml:space="preserve"> using</w:t>
+      </w:r>
+      <w:r>
+        <w:rPr>
+          <w:color w:val="000000"/>
+        </w:rPr>
+        <w:t xml:space="preserve"> equations in </w:t>
+      </w:r>
+      <w:r>
+        <w:rPr>
+          <w:color w:val="000000"/>
+        </w:rPr>
+        <w:fldChar w:fldCharType="begin" w:fldLock="1"/>
+      </w:r>
+      <w:r>
+        <w:rPr>
+          <w:color w:val="000000"/>
+        </w:rPr>
+        <w:instrText>ADDIN CSL_CITATION {"citationItems":[{"id":"ITEM-1","itemData":{"DOI":"10.1111/ele.12211","ISSN":"1461023X","abstract":"A novel framework is presented for the analysis of ecophysiological field measurements and modelling. The hypothesis ‘leaves minimise the summed unit costs of transpiration and carboxylation’ predicts leaf-internal/ambient CO 2 ratios (c i/c a) and slopes of maximum carboxylation rate (Vcmax ) or leaf nitrogen (Narea ) vs. stomatal conductance. Analysis of data on woody species from contrasting climates (cold-hot, dry-wet) yielded steeper slopes and lower mean c i /c a ratios at the dry or cold sites than at the wet or hot sites. High atmospheric vapour pressure deficit implies low c i / c a in dry climates. High water viscosity (more costly transport) and low photorespiration (less costly photosynthesis) imply low c i /ca in cold climates. Observed site-mean c i /c a shifts are pre- dicted quantitatively for temperature contrasts (by photorespiration plus viscosity effects) and approximately for aridity contrasts. The theory explains the dependency of c i /ca ratios on temper- ature and vapour pressure deficit, and observed relationships of leaf d13 C and Narea to aridity","author":[{"dropping-particle":"","family":"Prentice","given":"I Colin","non-dropping-particle":"","parse-names":false,"suffix":""},{"dropping-particle":"","family":"Dong","given":"Ning","non-dropping-particle":"","parse-names":false,"suffix":""},{"dropping-particle":"","family":"Gleason","given":"Sean M","non-dropping-particle":"","parse-names":false,"suffix":""},{"dropping-particle":"","family":"Maire","given":"Vincent","non-dropping-particle":"","parse-names":false,"suffix":""},{"dropping-particle":"","family":"Wright","given":"Ian J","non-dropping-particle":"","parse-names":false,"suffix":""}],"container-title":"Ecology Letters","id":"ITEM-1","issue":"1","issued":{"date-parts":[["2014","1"]]},"page":"82-91","title":"Balancing the costs of carbon gain and water transport: testing a new theoretical framework for plant functional ecology","type":"article-journal","volume":"17"},"uris":["http://www.mendeley.com/documents/?uuid=e847e008-126f-46c3-a215-d3160662c7ab"]}],"mendeley":{"formattedCitation":"(Prentice &lt;i&gt;et al.&lt;/i&gt;, 2014)","manualFormatting":"Prentice et al. (2014)","plainTextFormattedCitation":"(Prentice et al., 2014)","previouslyFormattedCitation":"(Prentice &lt;i&gt;et al.&lt;/i&gt;, 2014)"},"properties":{"noteIndex":0},"schema":"https://github.com/citation-style-language/schema/raw/master/csl-citation.json"}</w:instrText>
+      </w:r>
+      <w:r>
+        <w:rPr>
+          <w:color w:val="000000"/>
+        </w:rPr>
+        <w:fldChar w:fldCharType="separate"/>
+      </w:r>
+      <w:r>
+        <w:rPr>
+          <w:noProof/>
+          <w:color w:val="000000"/>
+        </w:rPr>
+        <w:t xml:space="preserve">Prentice </w:t>
+      </w:r>
+      <w:r>
+        <w:rPr>
           <w:i/>
-          <w:iCs/>
-          <w:color w:val="000000"/>
-        </w:rPr>
-      </w:pPr>
-      <w:r>
-        <w:rPr>
-          <w:i/>
-          <w:iCs/>
-          <w:color w:val="000000"/>
-        </w:rPr>
-        <w:t>Edaphic characteristics</w:t>
-      </w:r>
-    </w:p>
-    <w:p>
-      <w:pPr>
-        <w:spacing w:line="480" w:lineRule="auto"/>
-        <w:ind w:firstLine="720"/>
-        <w:rPr>
-          <w:rFonts w:eastAsia="Times New Roman" w:cs="Times New Roman"/>
-        </w:rPr>
-      </w:pPr>
-      <w:r>
-        <w:rPr>
-          <w:rFonts w:eastAsia="Times New Roman" w:cs="Times New Roman"/>
-        </w:rPr>
-        <w:t>Composite soil samples from</w:t>
-      </w:r>
-      <w:r>
-        <w:rPr>
-          <w:rFonts w:eastAsia="Times New Roman" w:cs="Times New Roman"/>
-        </w:rPr>
-        <w:t xml:space="preserve"> all property visits</w:t>
-      </w:r>
-      <w:r>
-        <w:rPr>
-          <w:rFonts w:eastAsia="Times New Roman" w:cs="Times New Roman"/>
-        </w:rPr>
-        <w:t xml:space="preserve"> were</w:t>
-      </w:r>
-      <w:r>
-        <w:rPr>
-          <w:rFonts w:eastAsia="Times New Roman" w:cs="Times New Roman"/>
+          <w:noProof/>
+          <w:color w:val="000000"/>
+        </w:rPr>
+        <w:t>et al.</w:t>
+      </w:r>
+      <w:r>
+        <w:rPr>
+          <w:noProof/>
+          <w:color w:val="000000"/>
         </w:rPr>
         <w:t xml:space="preserve"> </w:t>
       </w:r>
       <w:r>
         <w:rPr>
-          <w:rFonts w:eastAsia="Times New Roman" w:cs="Times New Roman"/>
-        </w:rPr>
-        <w:t xml:space="preserve">sent to the Texas </w:t>
-      </w:r>
-      <w:r>
-        <w:rPr>
-          <w:rFonts w:eastAsia="Times New Roman" w:cs="Times New Roman"/>
-        </w:rPr>
-        <w:t xml:space="preserve">A&amp;M Soil, Water and Forage Laboratory to quantify soil pH, cation exchange capacity, and macronutrient </w:t>
-      </w:r>
-      <w:r>
-        <w:rPr>
-          <w:rFonts w:eastAsia="Times New Roman" w:cs="Times New Roman"/>
-        </w:rPr>
-        <w:lastRenderedPageBreak/>
-        <w:t>concentrations. We also determined soil texture using the simple jar method</w:t>
-      </w:r>
-      <w:r>
-        <w:rPr>
-          <w:rFonts w:eastAsia="Times New Roman" w:cs="Times New Roman"/>
-        </w:rPr>
-        <w:t xml:space="preserve"> to determine percent silt, clay, and sand.</w:t>
-      </w:r>
-    </w:p>
-    <w:p>
-      <w:pPr>
-        <w:spacing w:line="480" w:lineRule="auto"/>
-        <w:rPr>
-          <w:rFonts w:eastAsia="Times New Roman" w:cs="Times New Roman"/>
-        </w:rPr>
-      </w:pPr>
-    </w:p>
-    <w:p>
-      <w:pPr>
-        <w:spacing w:line="480" w:lineRule="auto"/>
-        <w:rPr>
-          <w:rFonts w:eastAsia="Times New Roman" w:cs="Times New Roman"/>
-        </w:rPr>
-      </w:pPr>
-      <w:r>
-        <w:rPr>
-          <w:rFonts w:eastAsia="Times New Roman" w:cs="Times New Roman"/>
-          <w:i/>
-          <w:iCs/>
-        </w:rPr>
-        <w:t>Plant functional type assignment</w:t>
-      </w:r>
-    </w:p>
-    <w:p>
-      <w:pPr>
-        <w:spacing w:line="480" w:lineRule="auto"/>
-        <w:rPr>
-          <w:rFonts w:eastAsia="Times New Roman" w:cs="Times New Roman"/>
-        </w:rPr>
-      </w:pPr>
-      <w:r>
-        <w:rPr>
-          <w:rFonts w:eastAsia="Times New Roman" w:cs="Times New Roman"/>
-        </w:rPr>
-        <w:tab/>
-      </w:r>
-      <w:r>
-        <w:rPr>
-          <w:rFonts w:eastAsia="Times New Roman" w:cs="Times New Roman"/>
-        </w:rPr>
-        <w:t>Collected species were assigned a plant functional type based on their photosynthetic pathway (C</w:t>
-      </w:r>
-      <w:r>
-        <w:rPr>
-          <w:rFonts w:eastAsia="Times New Roman" w:cs="Times New Roman"/>
-          <w:vertAlign w:val="subscript"/>
-        </w:rPr>
-        <w:t>3</w:t>
-      </w:r>
-      <w:r>
-        <w:rPr>
-          <w:rFonts w:eastAsia="Times New Roman" w:cs="Times New Roman"/>
-        </w:rPr>
-        <w:t>, C</w:t>
-      </w:r>
-      <w:r>
-        <w:rPr>
-          <w:rFonts w:eastAsia="Times New Roman" w:cs="Times New Roman"/>
-          <w:vertAlign w:val="subscript"/>
-        </w:rPr>
-        <w:t>4</w:t>
-      </w:r>
-      <w:r>
-        <w:rPr>
-          <w:rFonts w:eastAsia="Times New Roman" w:cs="Times New Roman"/>
-        </w:rPr>
-        <w:t>), lifespan (annual, perennial), and growth habit (graminoid, forb, etc.). This created four distinct plant functional types within our dataset: C</w:t>
-      </w:r>
-      <w:r>
-        <w:rPr>
-          <w:rFonts w:eastAsia="Times New Roman" w:cs="Times New Roman"/>
-          <w:vertAlign w:val="subscript"/>
-        </w:rPr>
-        <w:t>3</w:t>
-      </w:r>
-      <w:r>
-        <w:rPr>
-          <w:rFonts w:eastAsia="Times New Roman" w:cs="Times New Roman"/>
-        </w:rPr>
-        <w:t xml:space="preserve"> annual forbs (), C</w:t>
-      </w:r>
-      <w:r>
-        <w:rPr>
-          <w:rFonts w:eastAsia="Times New Roman" w:cs="Times New Roman"/>
-          <w:vertAlign w:val="subscript"/>
-        </w:rPr>
-        <w:t>3</w:t>
-      </w:r>
-      <w:r>
-        <w:rPr>
-          <w:rFonts w:eastAsia="Times New Roman" w:cs="Times New Roman"/>
-        </w:rPr>
-        <w:t xml:space="preserve"> annual graminoids (), C</w:t>
-      </w:r>
-      <w:r>
-        <w:rPr>
-          <w:rFonts w:eastAsia="Times New Roman" w:cs="Times New Roman"/>
-          <w:vertAlign w:val="subscript"/>
-        </w:rPr>
-        <w:t>4</w:t>
-      </w:r>
-      <w:r>
-        <w:rPr>
-          <w:rFonts w:eastAsia="Times New Roman" w:cs="Times New Roman"/>
-        </w:rPr>
-        <w:t xml:space="preserve"> graminoids, and C</w:t>
-      </w:r>
-      <w:r>
-        <w:rPr>
-          <w:rFonts w:eastAsia="Times New Roman" w:cs="Times New Roman"/>
-          <w:vertAlign w:val="subscript"/>
-        </w:rPr>
-        <w:t>3</w:t>
-      </w:r>
-      <w:r>
-        <w:rPr>
-          <w:rFonts w:eastAsia="Times New Roman" w:cs="Times New Roman"/>
-        </w:rPr>
-        <w:t xml:space="preserve"> shrubs ().</w:t>
-      </w:r>
-    </w:p>
-    <w:p>
-      <w:pPr>
-        <w:spacing w:line="480" w:lineRule="auto"/>
-        <w:rPr>
-          <w:rFonts w:eastAsia="Times New Roman" w:cs="Times New Roman"/>
-        </w:rPr>
-      </w:pPr>
+          <w:noProof/>
+          <w:color w:val="000000"/>
+        </w:rPr>
+        <w:t>(</w:t>
+      </w:r>
+      <w:r>
+        <w:rPr>
+          <w:noProof/>
+          <w:color w:val="000000"/>
+        </w:rPr>
+        <w:t>2014)</w:t>
+      </w:r>
+      <w:r>
+        <w:rPr>
+          <w:color w:val="000000"/>
+        </w:rPr>
+        <w:fldChar w:fldCharType="end"/>
+      </w:r>
+      <w:r>
+        <w:rPr>
+          <w:color w:val="000000"/>
+        </w:rPr>
+        <w:t xml:space="preserve">, where: </w:t>
+      </w:r>
     </w:p>
     <w:p>
       <w:pPr>
@@ -3679,7 +3870,7 @@
         <w:adjustRightInd w:val="0"/>
         <w:spacing w:line="480" w:lineRule="auto"/>
         <w:rPr>
-          <w:color w:val="000000" w:themeColor="text1"/>
+          <w:color w:val="000000"/>
         </w:rPr>
       </w:pPr>
     </w:p>
@@ -3690,6 +3881,242 @@
         <w:adjustRightInd w:val="0"/>
         <w:spacing w:line="480" w:lineRule="auto"/>
         <w:rPr>
+          <w:color w:val="000000"/>
+        </w:rPr>
+      </w:pPr>
+    </w:p>
+    <w:p>
+      <w:pPr>
+        <w:autoSpaceDE w:val="0"/>
+        <w:autoSpaceDN w:val="0"/>
+        <w:adjustRightInd w:val="0"/>
+        <w:spacing w:line="480" w:lineRule="auto"/>
+        <w:rPr>
+          <w:color w:val="000000"/>
+        </w:rPr>
+      </w:pPr>
+    </w:p>
+    <w:p>
+      <w:pPr>
+        <w:autoSpaceDE w:val="0"/>
+        <w:autoSpaceDN w:val="0"/>
+        <w:adjustRightInd w:val="0"/>
+        <w:spacing w:line="480" w:lineRule="auto"/>
+        <w:rPr>
+          <w:i/>
+          <w:iCs/>
+          <w:color w:val="000000"/>
+        </w:rPr>
+      </w:pPr>
+      <w:r>
+        <w:rPr>
+          <w:i/>
+          <w:iCs/>
+          <w:color w:val="000000"/>
+        </w:rPr>
+        <w:t>Edaphic characteristics</w:t>
+      </w:r>
+    </w:p>
+    <w:p>
+      <w:pPr>
+        <w:spacing w:line="480" w:lineRule="auto"/>
+        <w:ind w:firstLine="720"/>
+        <w:rPr>
+          <w:rFonts w:eastAsia="Times New Roman" w:cs="Times New Roman"/>
+        </w:rPr>
+      </w:pPr>
+      <w:r>
+        <w:rPr>
+          <w:rFonts w:eastAsia="Times New Roman" w:cs="Times New Roman"/>
+        </w:rPr>
+        <w:lastRenderedPageBreak/>
+        <w:t>Composite soil samples from</w:t>
+      </w:r>
+      <w:r>
+        <w:rPr>
+          <w:rFonts w:eastAsia="Times New Roman" w:cs="Times New Roman"/>
+        </w:rPr>
+        <w:t xml:space="preserve"> all property visits</w:t>
+      </w:r>
+      <w:r>
+        <w:rPr>
+          <w:rFonts w:eastAsia="Times New Roman" w:cs="Times New Roman"/>
+        </w:rPr>
+        <w:t xml:space="preserve"> were</w:t>
+      </w:r>
+      <w:r>
+        <w:rPr>
+          <w:rFonts w:eastAsia="Times New Roman" w:cs="Times New Roman"/>
+        </w:rPr>
+        <w:t xml:space="preserve"> </w:t>
+      </w:r>
+      <w:r>
+        <w:rPr>
+          <w:rFonts w:eastAsia="Times New Roman" w:cs="Times New Roman"/>
+        </w:rPr>
+        <w:t xml:space="preserve">sent to the Texas </w:t>
+      </w:r>
+      <w:r>
+        <w:rPr>
+          <w:rFonts w:eastAsia="Times New Roman" w:cs="Times New Roman"/>
+        </w:rPr>
+        <w:t>A&amp;M Soil, Water and Forage Laboratory to quantify soil pH, cation exchange capacity, and macronutrient concentrations. We also determined soil texture using the simple jar method</w:t>
+      </w:r>
+      <w:r>
+        <w:rPr>
+          <w:rFonts w:eastAsia="Times New Roman" w:cs="Times New Roman"/>
+        </w:rPr>
+        <w:t xml:space="preserve"> to determine percent silt, clay, and sand.</w:t>
+      </w:r>
+    </w:p>
+    <w:p>
+      <w:pPr>
+        <w:spacing w:line="480" w:lineRule="auto"/>
+        <w:rPr>
+          <w:rFonts w:eastAsia="Times New Roman" w:cs="Times New Roman"/>
+        </w:rPr>
+      </w:pPr>
+    </w:p>
+    <w:p>
+      <w:pPr>
+        <w:spacing w:line="480" w:lineRule="auto"/>
+        <w:rPr>
+          <w:rFonts w:eastAsia="Times New Roman" w:cs="Times New Roman"/>
+        </w:rPr>
+      </w:pPr>
+      <w:r>
+        <w:rPr>
+          <w:rFonts w:eastAsia="Times New Roman" w:cs="Times New Roman"/>
+          <w:i/>
+          <w:iCs/>
+        </w:rPr>
+        <w:t>Plant functional type assignment</w:t>
+      </w:r>
+    </w:p>
+    <w:p>
+      <w:pPr>
+        <w:spacing w:line="480" w:lineRule="auto"/>
+        <w:rPr>
+          <w:rFonts w:eastAsia="Times New Roman" w:cs="Times New Roman"/>
+        </w:rPr>
+      </w:pPr>
+      <w:r>
+        <w:rPr>
+          <w:rFonts w:eastAsia="Times New Roman" w:cs="Times New Roman"/>
+        </w:rPr>
+        <w:tab/>
+      </w:r>
+      <w:r>
+        <w:rPr>
+          <w:rFonts w:eastAsia="Times New Roman" w:cs="Times New Roman"/>
+        </w:rPr>
+        <w:t>Collected species were assigned a plant functional type based on their photosynthetic pathway (C</w:t>
+      </w:r>
+      <w:r>
+        <w:rPr>
+          <w:rFonts w:eastAsia="Times New Roman" w:cs="Times New Roman"/>
+          <w:vertAlign w:val="subscript"/>
+        </w:rPr>
+        <w:t>3</w:t>
+      </w:r>
+      <w:r>
+        <w:rPr>
+          <w:rFonts w:eastAsia="Times New Roman" w:cs="Times New Roman"/>
+        </w:rPr>
+        <w:t>, C</w:t>
+      </w:r>
+      <w:r>
+        <w:rPr>
+          <w:rFonts w:eastAsia="Times New Roman" w:cs="Times New Roman"/>
+          <w:vertAlign w:val="subscript"/>
+        </w:rPr>
+        <w:t>4</w:t>
+      </w:r>
+      <w:r>
+        <w:rPr>
+          <w:rFonts w:eastAsia="Times New Roman" w:cs="Times New Roman"/>
+        </w:rPr>
+        <w:t>), lifespan (annual, perennial), and growth habit (graminoid, forb, etc.). This created four distinct plant functional types within our dataset: C</w:t>
+      </w:r>
+      <w:r>
+        <w:rPr>
+          <w:rFonts w:eastAsia="Times New Roman" w:cs="Times New Roman"/>
+          <w:vertAlign w:val="subscript"/>
+        </w:rPr>
+        <w:t>3</w:t>
+      </w:r>
+      <w:r>
+        <w:rPr>
+          <w:rFonts w:eastAsia="Times New Roman" w:cs="Times New Roman"/>
+        </w:rPr>
+        <w:t xml:space="preserve"> annual forbs (), C</w:t>
+      </w:r>
+      <w:r>
+        <w:rPr>
+          <w:rFonts w:eastAsia="Times New Roman" w:cs="Times New Roman"/>
+          <w:vertAlign w:val="subscript"/>
+        </w:rPr>
+        <w:t>3</w:t>
+      </w:r>
+      <w:r>
+        <w:rPr>
+          <w:rFonts w:eastAsia="Times New Roman" w:cs="Times New Roman"/>
+        </w:rPr>
+        <w:t xml:space="preserve"> annual graminoids (), C</w:t>
+      </w:r>
+      <w:r>
+        <w:rPr>
+          <w:rFonts w:eastAsia="Times New Roman" w:cs="Times New Roman"/>
+          <w:vertAlign w:val="subscript"/>
+        </w:rPr>
+        <w:t>4</w:t>
+      </w:r>
+      <w:r>
+        <w:rPr>
+          <w:rFonts w:eastAsia="Times New Roman" w:cs="Times New Roman"/>
+        </w:rPr>
+        <w:t xml:space="preserve"> graminoids, and C</w:t>
+      </w:r>
+      <w:r>
+        <w:rPr>
+          <w:rFonts w:eastAsia="Times New Roman" w:cs="Times New Roman"/>
+          <w:vertAlign w:val="subscript"/>
+        </w:rPr>
+        <w:t>3</w:t>
+      </w:r>
+      <w:r>
+        <w:rPr>
+          <w:rFonts w:eastAsia="Times New Roman" w:cs="Times New Roman"/>
+        </w:rPr>
+        <w:t xml:space="preserve"> shrubs ().</w:t>
+      </w:r>
+    </w:p>
+    <w:p>
+      <w:pPr>
+        <w:spacing w:line="480" w:lineRule="auto"/>
+        <w:rPr>
+          <w:rFonts w:eastAsia="Times New Roman" w:cs="Times New Roman"/>
+        </w:rPr>
+      </w:pPr>
+    </w:p>
+    <w:p>
+      <w:pPr>
+        <w:autoSpaceDE w:val="0"/>
+        <w:autoSpaceDN w:val="0"/>
+        <w:adjustRightInd w:val="0"/>
+        <w:spacing w:line="480" w:lineRule="auto"/>
+        <w:rPr>
+          <w:color w:val="000000" w:themeColor="text1"/>
+        </w:rPr>
+      </w:pPr>
+    </w:p>
+    <w:p>
+      <w:pPr>
+        <w:autoSpaceDE w:val="0"/>
+        <w:autoSpaceDN w:val="0"/>
+        <w:adjustRightInd w:val="0"/>
+        <w:spacing w:line="480" w:lineRule="auto"/>
+        <w:rPr>
           <w:color w:val="000000" w:themeColor="text1"/>
         </w:rPr>
       </w:pPr>
@@ -3765,7 +4192,14 @@
         <w:rPr>
           <w:color w:val="000000" w:themeColor="text1"/>
         </w:rPr>
-        <w:t>We constructed a series of linear mixed-effects models to determine appropriate short-term temperature and precipitation timescales to include in the models explained above. To determine the short-term temperature timescale to include in our models, constructed a series of models using a series o</w:t>
+        <w:t xml:space="preserve">We constructed a series of linear mixed-effects models to determine appropriate short-term temperature and precipitation timescales to include in the models explained above. To determine </w:t>
+      </w:r>
+      <w:r>
+        <w:rPr>
+          <w:color w:val="000000" w:themeColor="text1"/>
+        </w:rPr>
+        <w:lastRenderedPageBreak/>
+        <w:t>the short-term temperature timescale to include in our models, constructed a series of models using a series o</w:t>
       </w:r>
     </w:p>
     <w:p>
@@ -3783,7 +4217,6 @@
         <w:rPr>
           <w:color w:val="000000" w:themeColor="text1"/>
         </w:rPr>
-        <w:lastRenderedPageBreak/>
         <w:t xml:space="preserve">we used Akaike Information Criterion with </w:t>
       </w:r>
     </w:p>
@@ -3874,21 +4307,7 @@
         <w:rPr>
           <w:color w:val="000000" w:themeColor="text1"/>
         </w:rPr>
-        <w:t xml:space="preserve"> Species was included as a random intercept </w:t>
-      </w:r>
-      <w:proofErr w:type="spellStart"/>
-      <w:r>
-        <w:rPr>
-          <w:color w:val="000000" w:themeColor="text1"/>
-        </w:rPr>
-        <w:t>term.</w:t>
-      </w:r>
-      <w:proofErr w:type="spellEnd"/>
-      <w:r>
-        <w:rPr>
-          <w:color w:val="000000" w:themeColor="text1"/>
-        </w:rPr>
-        <w:t xml:space="preserve"> We used a series of time ranges </w:t>
+        <w:t xml:space="preserve"> Species was included as a random intercept term. We used a series of time ranges </w:t>
       </w:r>
       <w:r>
         <w:rPr>
@@ -4068,7 +4487,14 @@
         <w:rPr>
           <w:color w:val="000000" w:themeColor="text1"/>
         </w:rPr>
-        <w:t xml:space="preserve"> to select the daily climate threshold that best explained effects of edaphic characteristics on leaf nitrogen allocation and water use efficiency. This was done using a sequence of mean daily temperature and total precipitation values that ranged from five days before each site visit to thirty days before each site visit on a single day timestep.</w:t>
+        <w:t xml:space="preserve"> to select the daily climate threshold that best explained effects of edaphic characteristics on leaf nitrogen allocation and water use efficiency. This was done using a sequence of mean </w:t>
+      </w:r>
+      <w:r>
+        <w:rPr>
+          <w:color w:val="000000" w:themeColor="text1"/>
+        </w:rPr>
+        <w:lastRenderedPageBreak/>
+        <w:t>daily temperature and total precipitation values that ranged from five days before each site visit to thirty days before each site visit on a single day timestep.</w:t>
       </w:r>
     </w:p>
     <w:p>
@@ -4267,7 +4693,7 @@
           <w:bCs/>
           <w:noProof/>
         </w:rPr>
-        <w:t>Allison SD, Czimczik CI, Treseder KK</w:t>
+        <w:t>Bengtson P, Barker J, Grayston SJ</w:t>
       </w:r>
       <w:r>
         <w:rPr>
@@ -4283,14 +4709,14 @@
           <w:bCs/>
           <w:noProof/>
         </w:rPr>
-        <w:t>2008</w:t>
-      </w:r>
-      <w:r>
-        <w:rPr>
-          <w:rFonts w:cs="Times New Roman"/>
-          <w:noProof/>
-        </w:rPr>
-        <w:t xml:space="preserve">. Microbial activity and soil respiration under nitrogen addition in Alaskan boreal forest. </w:t>
+        <w:t>2012</w:t>
+      </w:r>
+      <w:r>
+        <w:rPr>
+          <w:rFonts w:cs="Times New Roman"/>
+          <w:noProof/>
+        </w:rPr>
+        <w:t xml:space="preserve">. Evidence of a strong coupling between root exudation, C and N availability, and stimulated SOM decomposition caused by rhizosphere priming effects. </w:t>
       </w:r>
       <w:r>
         <w:rPr>
@@ -4299,7 +4725,7 @@
           <w:iCs/>
           <w:noProof/>
         </w:rPr>
-        <w:t>Global Change Biology</w:t>
+        <w:t>Ecology and Evolution</w:t>
       </w:r>
       <w:r>
         <w:rPr>
@@ -4315,14 +4741,14 @@
           <w:bCs/>
           <w:noProof/>
         </w:rPr>
-        <w:t>14</w:t>
-      </w:r>
-      <w:r>
-        <w:rPr>
-          <w:rFonts w:cs="Times New Roman"/>
-          <w:noProof/>
-        </w:rPr>
-        <w:t>: 1156–1168.</w:t>
+        <w:t>2</w:t>
+      </w:r>
+      <w:r>
+        <w:rPr>
+          <w:rFonts w:cs="Times New Roman"/>
+          <w:noProof/>
+        </w:rPr>
+        <w:t>: 1843–1852.</w:t>
       </w:r>
     </w:p>
     <w:p>
@@ -4421,7 +4847,7 @@
           <w:bCs/>
           <w:noProof/>
         </w:rPr>
-        <w:t>Cernusak LA, Ubierna N, Winter K, Holtum JAM, Marshall JD, Farquhar GD</w:t>
+        <w:t>Brix H</w:t>
       </w:r>
       <w:r>
         <w:rPr>
@@ -4437,14 +4863,14 @@
           <w:bCs/>
           <w:noProof/>
         </w:rPr>
-        <w:t>2013</w:t>
-      </w:r>
-      <w:r>
-        <w:rPr>
-          <w:rFonts w:cs="Times New Roman"/>
-          <w:noProof/>
-        </w:rPr>
-        <w:t xml:space="preserve">. Environmental and physiological determinants of carbon isotope discrimination in terrestrial plants. </w:t>
+        <w:t>1971</w:t>
+      </w:r>
+      <w:r>
+        <w:rPr>
+          <w:rFonts w:cs="Times New Roman"/>
+          <w:noProof/>
+        </w:rPr>
+        <w:t xml:space="preserve">. Effects of nitrogen fertilization on photosynthesis and respiration in Douglas-fir. </w:t>
       </w:r>
       <w:r>
         <w:rPr>
@@ -4453,7 +4879,7 @@
           <w:iCs/>
           <w:noProof/>
         </w:rPr>
-        <w:t>New Phytologist</w:t>
+        <w:t>Forest Science</w:t>
       </w:r>
       <w:r>
         <w:rPr>
@@ -4469,14 +4895,14 @@
           <w:bCs/>
           <w:noProof/>
         </w:rPr>
-        <w:t>200</w:t>
-      </w:r>
-      <w:r>
-        <w:rPr>
-          <w:rFonts w:cs="Times New Roman"/>
-          <w:noProof/>
-        </w:rPr>
-        <w:t>: 950–965.</w:t>
+        <w:t>17</w:t>
+      </w:r>
+      <w:r>
+        <w:rPr>
+          <w:rFonts w:cs="Times New Roman"/>
+          <w:noProof/>
+        </w:rPr>
+        <w:t>: 407–414.</w:t>
       </w:r>
     </w:p>
     <w:p>
@@ -4498,7 +4924,7 @@
           <w:bCs/>
           <w:noProof/>
         </w:rPr>
-        <w:t>Daubenmire RF</w:t>
+        <w:t>Cernusak LA, Ubierna N, Winter K, Holtum JAM, Marshall JD, Farquhar GD</w:t>
       </w:r>
       <w:r>
         <w:rPr>
@@ -4514,14 +4940,14 @@
           <w:bCs/>
           <w:noProof/>
         </w:rPr>
-        <w:t>1959</w:t>
-      </w:r>
-      <w:r>
-        <w:rPr>
-          <w:rFonts w:cs="Times New Roman"/>
-          <w:noProof/>
-        </w:rPr>
-        <w:t xml:space="preserve">. Canopy coverage method of vegetation analysis. </w:t>
+        <w:t>2013</w:t>
+      </w:r>
+      <w:r>
+        <w:rPr>
+          <w:rFonts w:cs="Times New Roman"/>
+          <w:noProof/>
+        </w:rPr>
+        <w:t xml:space="preserve">. Environmental and physiological determinants of carbon isotope discrimination in terrestrial plants. </w:t>
       </w:r>
       <w:r>
         <w:rPr>
@@ -4530,7 +4956,7 @@
           <w:iCs/>
           <w:noProof/>
         </w:rPr>
-        <w:t>Northwest Science</w:t>
+        <w:t>New Phytologist</w:t>
       </w:r>
       <w:r>
         <w:rPr>
@@ -4546,14 +4972,14 @@
           <w:bCs/>
           <w:noProof/>
         </w:rPr>
-        <w:t>33</w:t>
-      </w:r>
-      <w:r>
-        <w:rPr>
-          <w:rFonts w:cs="Times New Roman"/>
-          <w:noProof/>
-        </w:rPr>
-        <w:t>: 39–64.</w:t>
+        <w:t>200</w:t>
+      </w:r>
+      <w:r>
+        <w:rPr>
+          <w:rFonts w:cs="Times New Roman"/>
+          <w:noProof/>
+        </w:rPr>
+        <w:t>: 950–965.</w:t>
       </w:r>
     </w:p>
     <w:p>
@@ -4575,7 +5001,7 @@
           <w:bCs/>
           <w:noProof/>
         </w:rPr>
-        <w:t>Davis TW, Prentice IC, Stocker BD, Thomas RT, Whitley RJ, Wang H, Evans BJ, Gallego-Sala A V, Sykes MT, Cramer W</w:t>
+        <w:t>Daubenmire RF</w:t>
       </w:r>
       <w:r>
         <w:rPr>
@@ -4591,14 +5017,14 @@
           <w:bCs/>
           <w:noProof/>
         </w:rPr>
-        <w:t>2017</w:t>
-      </w:r>
-      <w:r>
-        <w:rPr>
-          <w:rFonts w:cs="Times New Roman"/>
-          <w:noProof/>
-        </w:rPr>
-        <w:t xml:space="preserve">. Simple process-led algorithms for simulating habitats (SPLASH v.1.0): robust indices of radiation, evapotranspiration and plant-available moisture. </w:t>
+        <w:t>1959</w:t>
+      </w:r>
+      <w:r>
+        <w:rPr>
+          <w:rFonts w:cs="Times New Roman"/>
+          <w:noProof/>
+        </w:rPr>
+        <w:t xml:space="preserve">. Canopy coverage method of vegetation analysis. </w:t>
       </w:r>
       <w:r>
         <w:rPr>
@@ -4607,7 +5033,7 @@
           <w:iCs/>
           <w:noProof/>
         </w:rPr>
-        <w:t>Geoscientific Model Development</w:t>
+        <w:t>Northwest Science</w:t>
       </w:r>
       <w:r>
         <w:rPr>
@@ -4623,14 +5049,14 @@
           <w:bCs/>
           <w:noProof/>
         </w:rPr>
-        <w:t>10</w:t>
-      </w:r>
-      <w:r>
-        <w:rPr>
-          <w:rFonts w:cs="Times New Roman"/>
-          <w:noProof/>
-        </w:rPr>
-        <w:t>: 689–708.</w:t>
+        <w:t>33</w:t>
+      </w:r>
+      <w:r>
+        <w:rPr>
+          <w:rFonts w:cs="Times New Roman"/>
+          <w:noProof/>
+        </w:rPr>
+        <w:t>: 39–64.</w:t>
       </w:r>
     </w:p>
     <w:p>
@@ -4652,7 +5078,7 @@
           <w:bCs/>
           <w:noProof/>
         </w:rPr>
-        <w:t>Doane TA, Horwáth WR</w:t>
+        <w:t>Davis TW, Prentice IC, Stocker BD, Thomas RT, Whitley RJ, Wang H, Evans BJ, Gallego-Sala A V, Sykes MT, Cramer W</w:t>
       </w:r>
       <w:r>
         <w:rPr>
@@ -4668,14 +5094,14 @@
           <w:bCs/>
           <w:noProof/>
         </w:rPr>
-        <w:t>2003</w:t>
-      </w:r>
-      <w:r>
-        <w:rPr>
-          <w:rFonts w:cs="Times New Roman"/>
-          <w:noProof/>
-        </w:rPr>
-        <w:t xml:space="preserve">. Spectrophotometric determination of nitrate with a single reagent. </w:t>
+        <w:t>2017</w:t>
+      </w:r>
+      <w:r>
+        <w:rPr>
+          <w:rFonts w:cs="Times New Roman"/>
+          <w:noProof/>
+        </w:rPr>
+        <w:t xml:space="preserve">. Simple process-led algorithms for simulating habitats (SPLASH v.1.0): robust indices of radiation, evapotranspiration and plant-available moisture. </w:t>
       </w:r>
       <w:r>
         <w:rPr>
@@ -4684,7 +5110,7 @@
           <w:iCs/>
           <w:noProof/>
         </w:rPr>
-        <w:t>Analytical Letters</w:t>
+        <w:t>Geoscientific Model Development</w:t>
       </w:r>
       <w:r>
         <w:rPr>
@@ -4700,14 +5126,14 @@
           <w:bCs/>
           <w:noProof/>
         </w:rPr>
-        <w:t>36</w:t>
-      </w:r>
-      <w:r>
-        <w:rPr>
-          <w:rFonts w:cs="Times New Roman"/>
-          <w:noProof/>
-        </w:rPr>
-        <w:t>: 2713–2722.</w:t>
+        <w:t>10</w:t>
+      </w:r>
+      <w:r>
+        <w:rPr>
+          <w:rFonts w:cs="Times New Roman"/>
+          <w:noProof/>
+        </w:rPr>
+        <w:t>: 689–708.</w:t>
       </w:r>
     </w:p>
     <w:p>
@@ -4729,7 +5155,7 @@
           <w:bCs/>
           <w:noProof/>
         </w:rPr>
-        <w:t>Farquhar GD, Ehleringer JR, Hubick KT</w:t>
+        <w:t>Dong N, Prentice IC, Evans BJ, Caddy-Retalic S, Lowe AJ, Wright IJ</w:t>
       </w:r>
       <w:r>
         <w:rPr>
@@ -4745,14 +5171,14 @@
           <w:bCs/>
           <w:noProof/>
         </w:rPr>
-        <w:t>1989</w:t>
-      </w:r>
-      <w:r>
-        <w:rPr>
-          <w:rFonts w:cs="Times New Roman"/>
-          <w:noProof/>
-        </w:rPr>
-        <w:t xml:space="preserve">. Carbon isotope discrimination and photosynthesis. </w:t>
+        <w:t>2017</w:t>
+      </w:r>
+      <w:r>
+        <w:rPr>
+          <w:rFonts w:cs="Times New Roman"/>
+          <w:noProof/>
+        </w:rPr>
+        <w:t xml:space="preserve">. Leaf nitrogen from first principles: field evidence for adaptive variation with climate. </w:t>
       </w:r>
       <w:r>
         <w:rPr>
@@ -4761,7 +5187,7 @@
           <w:iCs/>
           <w:noProof/>
         </w:rPr>
-        <w:t>Annual Review of Plant Physiology and Plant Molecular Biology</w:t>
+        <w:t>Biogeosciences</w:t>
       </w:r>
       <w:r>
         <w:rPr>
@@ -4777,14 +5203,14 @@
           <w:bCs/>
           <w:noProof/>
         </w:rPr>
-        <w:t>40</w:t>
-      </w:r>
-      <w:r>
-        <w:rPr>
-          <w:rFonts w:cs="Times New Roman"/>
-          <w:noProof/>
-        </w:rPr>
-        <w:t>: 503–537.</w:t>
+        <w:t>14</w:t>
+      </w:r>
+      <w:r>
+        <w:rPr>
+          <w:rFonts w:cs="Times New Roman"/>
+          <w:noProof/>
+        </w:rPr>
+        <w:t>: 481–495.</w:t>
       </w:r>
     </w:p>
     <w:p>
@@ -4806,7 +5232,7 @@
           <w:bCs/>
           <w:noProof/>
         </w:rPr>
-        <w:t>Hart E, Bell K</w:t>
+        <w:t>Dong N, Prentice IC, Wright IJ, Evans BJ, Togashi HF, Caddy-Retalic S, McInerney FA, Sparrow B, Leitch E, Lowe AJ</w:t>
       </w:r>
       <w:r>
         <w:rPr>
@@ -4822,14 +5248,54 @@
           <w:bCs/>
           <w:noProof/>
         </w:rPr>
-        <w:t>2015</w:t>
-      </w:r>
-      <w:r>
-        <w:rPr>
-          <w:rFonts w:cs="Times New Roman"/>
-          <w:noProof/>
-        </w:rPr>
-        <w:t>. prism: Access data from the Oregon State Prism climate project.</w:t>
+        <w:t>2020</w:t>
+      </w:r>
+      <w:r>
+        <w:rPr>
+          <w:rFonts w:cs="Times New Roman"/>
+          <w:noProof/>
+        </w:rPr>
+        <w:t xml:space="preserve">. Components of leaf‐trait variation along environmental </w:t>
+      </w:r>
+      <w:r>
+        <w:rPr>
+          <w:rFonts w:cs="Times New Roman"/>
+          <w:noProof/>
+        </w:rPr>
+        <w:lastRenderedPageBreak/>
+        <w:t xml:space="preserve">gradients. </w:t>
+      </w:r>
+      <w:r>
+        <w:rPr>
+          <w:rFonts w:cs="Times New Roman"/>
+          <w:i/>
+          <w:iCs/>
+          <w:noProof/>
+        </w:rPr>
+        <w:t>New Phytologist</w:t>
+      </w:r>
+      <w:r>
+        <w:rPr>
+          <w:rFonts w:cs="Times New Roman"/>
+          <w:noProof/>
+        </w:rPr>
+        <w:t xml:space="preserve"> </w:t>
+      </w:r>
+      <w:r>
+        <w:rPr>
+          <w:rFonts w:cs="Times New Roman"/>
+          <w:b/>
+          <w:bCs/>
+          <w:noProof/>
+        </w:rPr>
+        <w:t>228</w:t>
+      </w:r>
+      <w:r>
+        <w:rPr>
+          <w:rFonts w:cs="Times New Roman"/>
+          <w:noProof/>
+        </w:rPr>
+        <w:t>: 82–94.</w:t>
       </w:r>
     </w:p>
     <w:p>
@@ -4851,7 +5317,7 @@
           <w:bCs/>
           <w:noProof/>
         </w:rPr>
-        <w:t>Katabuchi M</w:t>
+        <w:t>Evans JR</w:t>
       </w:r>
       <w:r>
         <w:rPr>
@@ -4867,14 +5333,14 @@
           <w:bCs/>
           <w:noProof/>
         </w:rPr>
-        <w:t>2015</w:t>
-      </w:r>
-      <w:r>
-        <w:rPr>
-          <w:rFonts w:cs="Times New Roman"/>
-          <w:noProof/>
-        </w:rPr>
-        <w:t xml:space="preserve">. LeafArea: An R package for rapid digital analysis of leaf area. </w:t>
+        <w:t>1989</w:t>
+      </w:r>
+      <w:r>
+        <w:rPr>
+          <w:rFonts w:cs="Times New Roman"/>
+          <w:noProof/>
+        </w:rPr>
+        <w:t xml:space="preserve">. Photosynthesis and nitrogen relationships in leaves of C3 plants. </w:t>
       </w:r>
       <w:r>
         <w:rPr>
@@ -4883,7 +5349,7 @@
           <w:iCs/>
           <w:noProof/>
         </w:rPr>
-        <w:t>Ecological Research</w:t>
+        <w:t>Oecologia</w:t>
       </w:r>
       <w:r>
         <w:rPr>
@@ -4899,14 +5365,14 @@
           <w:bCs/>
           <w:noProof/>
         </w:rPr>
-        <w:t>30</w:t>
-      </w:r>
-      <w:r>
-        <w:rPr>
-          <w:rFonts w:cs="Times New Roman"/>
-          <w:noProof/>
-        </w:rPr>
-        <w:t>: 1073–1077.</w:t>
+        <w:t>78</w:t>
+      </w:r>
+      <w:r>
+        <w:rPr>
+          <w:rFonts w:cs="Times New Roman"/>
+          <w:noProof/>
+        </w:rPr>
+        <w:t>: 9–19.</w:t>
       </w:r>
     </w:p>
     <w:p>
@@ -4928,7 +5394,7 @@
           <w:bCs/>
           <w:noProof/>
         </w:rPr>
-        <w:t>Keeling CD, Mook WG, Tans PP</w:t>
+        <w:t>Farquhar GD, Ehleringer JR, Hubick KT</w:t>
       </w:r>
       <w:r>
         <w:rPr>
@@ -4944,52 +5410,14 @@
           <w:bCs/>
           <w:noProof/>
         </w:rPr>
-        <w:t>1979</w:t>
-      </w:r>
-      <w:r>
-        <w:rPr>
-          <w:rFonts w:cs="Times New Roman"/>
-          <w:noProof/>
-        </w:rPr>
-        <w:t xml:space="preserve">. Recent trends in the </w:t>
-      </w:r>
-      <w:r>
-        <w:rPr>
-          <w:rFonts w:cs="Times New Roman"/>
-          <w:noProof/>
-          <w:vertAlign w:val="superscript"/>
-        </w:rPr>
-        <w:t>13</w:t>
-      </w:r>
-      <w:r>
-        <w:rPr>
-          <w:rFonts w:cs="Times New Roman"/>
-          <w:noProof/>
-        </w:rPr>
-        <w:t>C/</w:t>
-      </w:r>
-      <w:r>
-        <w:rPr>
-          <w:rFonts w:cs="Times New Roman"/>
-          <w:noProof/>
-          <w:vertAlign w:val="superscript"/>
-        </w:rPr>
-        <w:t>12</w:t>
-      </w:r>
-      <w:r>
-        <w:rPr>
-          <w:rFonts w:cs="Times New Roman"/>
-          <w:noProof/>
-        </w:rPr>
-        <w:t xml:space="preserve">C ratio of atmospheric </w:t>
-      </w:r>
-      <w:r>
-        <w:rPr>
-          <w:rFonts w:cs="Times New Roman"/>
-          <w:noProof/>
-        </w:rPr>
-        <w:lastRenderedPageBreak/>
-        <w:t xml:space="preserve">carbon dioxide. </w:t>
+        <w:t>1989</w:t>
+      </w:r>
+      <w:r>
+        <w:rPr>
+          <w:rFonts w:cs="Times New Roman"/>
+          <w:noProof/>
+        </w:rPr>
+        <w:t xml:space="preserve">. Carbon isotope discrimination and photosynthesis. </w:t>
       </w:r>
       <w:r>
         <w:rPr>
@@ -4998,7 +5426,7 @@
           <w:iCs/>
           <w:noProof/>
         </w:rPr>
-        <w:t>Nature</w:t>
+        <w:t>Annual Review of Plant Physiology and Plant Molecular Biology</w:t>
       </w:r>
       <w:r>
         <w:rPr>
@@ -5014,14 +5442,14 @@
           <w:bCs/>
           <w:noProof/>
         </w:rPr>
-        <w:t>277</w:t>
-      </w:r>
-      <w:r>
-        <w:rPr>
-          <w:rFonts w:cs="Times New Roman"/>
-          <w:noProof/>
-        </w:rPr>
-        <w:t>: 121–123.</w:t>
+        <w:t>40</w:t>
+      </w:r>
+      <w:r>
+        <w:rPr>
+          <w:rFonts w:cs="Times New Roman"/>
+          <w:noProof/>
+        </w:rPr>
+        <w:t>: 503–537.</w:t>
       </w:r>
     </w:p>
     <w:p>
@@ -5043,7 +5471,7 @@
           <w:bCs/>
           <w:noProof/>
         </w:rPr>
-        <w:t>Lhomme J-P</w:t>
+        <w:t>Glover J</w:t>
       </w:r>
       <w:r>
         <w:rPr>
@@ -5059,14 +5487,14 @@
           <w:bCs/>
           <w:noProof/>
         </w:rPr>
-        <w:t>1997</w:t>
-      </w:r>
-      <w:r>
-        <w:rPr>
-          <w:rFonts w:cs="Times New Roman"/>
-          <w:noProof/>
-        </w:rPr>
-        <w:t xml:space="preserve">. A theoretical basis for the Priestley-Taylor coefficient. </w:t>
+        <w:t>1973</w:t>
+      </w:r>
+      <w:r>
+        <w:rPr>
+          <w:rFonts w:cs="Times New Roman"/>
+          <w:noProof/>
+        </w:rPr>
+        <w:t xml:space="preserve">. The dark respiration of sugar-cane and the loss of photosynthate during the growth of a crop. </w:t>
       </w:r>
       <w:r>
         <w:rPr>
@@ -5075,7 +5503,7 @@
           <w:iCs/>
           <w:noProof/>
         </w:rPr>
-        <w:t>Boundary-Layer Meteorology</w:t>
+        <w:t>Annals of Botany</w:t>
       </w:r>
       <w:r>
         <w:rPr>
@@ -5091,14 +5519,14 @@
           <w:bCs/>
           <w:noProof/>
         </w:rPr>
-        <w:t>82</w:t>
-      </w:r>
-      <w:r>
-        <w:rPr>
-          <w:rFonts w:cs="Times New Roman"/>
-          <w:noProof/>
-        </w:rPr>
-        <w:t>: 179–191.</w:t>
+        <w:t>37</w:t>
+      </w:r>
+      <w:r>
+        <w:rPr>
+          <w:rFonts w:cs="Times New Roman"/>
+          <w:noProof/>
+        </w:rPr>
+        <w:t>: 845–852.</w:t>
       </w:r>
     </w:p>
     <w:p>
@@ -5120,7 +5548,7 @@
           <w:bCs/>
           <w:noProof/>
         </w:rPr>
-        <w:t>Priestley CHB, Taylor RJ</w:t>
+        <w:t>Hart E, Bell K</w:t>
       </w:r>
       <w:r>
         <w:rPr>
@@ -5136,30 +5564,14 @@
           <w:bCs/>
           <w:noProof/>
         </w:rPr>
-        <w:t>1972</w:t>
-      </w:r>
-      <w:r>
-        <w:rPr>
-          <w:rFonts w:cs="Times New Roman"/>
-          <w:noProof/>
-        </w:rPr>
-        <w:t xml:space="preserve">. On the assessment of surface heat flux and evaporation using large-scale parameters. </w:t>
-      </w:r>
-      <w:r>
-        <w:rPr>
-          <w:rFonts w:cs="Times New Roman"/>
-          <w:b/>
-          <w:bCs/>
-          <w:noProof/>
-        </w:rPr>
-        <w:t>100</w:t>
-      </w:r>
-      <w:r>
-        <w:rPr>
-          <w:rFonts w:cs="Times New Roman"/>
-          <w:noProof/>
-        </w:rPr>
-        <w:t>: 81–92.</w:t>
+        <w:t>2015</w:t>
+      </w:r>
+      <w:r>
+        <w:rPr>
+          <w:rFonts w:cs="Times New Roman"/>
+          <w:noProof/>
+        </w:rPr>
+        <w:t>. prism: Access data from the Oregon State Prism climate project.</w:t>
       </w:r>
     </w:p>
     <w:p>
@@ -5181,7 +5593,7 @@
           <w:bCs/>
           <w:noProof/>
         </w:rPr>
-        <w:t>Rhine ED, Mulvaney RL, Pratt EJ, Sims GK</w:t>
+        <w:t>Hungate BA, Dukes JS, Shaw MR, Luo Y, Field CB</w:t>
       </w:r>
       <w:r>
         <w:rPr>
@@ -5197,14 +5609,14 @@
           <w:bCs/>
           <w:noProof/>
         </w:rPr>
-        <w:t>1998</w:t>
-      </w:r>
-      <w:r>
-        <w:rPr>
-          <w:rFonts w:cs="Times New Roman"/>
-          <w:noProof/>
-        </w:rPr>
-        <w:t xml:space="preserve">. Improving the Berthelot reaction for determining ammonium in soil extracts and water. </w:t>
+        <w:t>2003</w:t>
+      </w:r>
+      <w:r>
+        <w:rPr>
+          <w:rFonts w:cs="Times New Roman"/>
+          <w:noProof/>
+        </w:rPr>
+        <w:t xml:space="preserve">. Nitrogen and climate change. </w:t>
       </w:r>
       <w:r>
         <w:rPr>
@@ -5213,7 +5625,7 @@
           <w:iCs/>
           <w:noProof/>
         </w:rPr>
-        <w:t>Soil Science Society of America Journal</w:t>
+        <w:t>Science</w:t>
       </w:r>
       <w:r>
         <w:rPr>
@@ -5229,14 +5641,14 @@
           <w:bCs/>
           <w:noProof/>
         </w:rPr>
-        <w:t>62</w:t>
-      </w:r>
-      <w:r>
-        <w:rPr>
-          <w:rFonts w:cs="Times New Roman"/>
-          <w:noProof/>
-        </w:rPr>
-        <w:t>: 473.</w:t>
+        <w:t>302</w:t>
+      </w:r>
+      <w:r>
+        <w:rPr>
+          <w:rFonts w:cs="Times New Roman"/>
+          <w:noProof/>
+        </w:rPr>
+        <w:t>: 1512–1513.</w:t>
       </w:r>
     </w:p>
     <w:p>
@@ -5258,7 +5670,7 @@
           <w:bCs/>
           <w:noProof/>
         </w:rPr>
-        <w:t>Schneider CA, Rasband WS, Eliceiri KW</w:t>
+        <w:t>Katabuchi M</w:t>
       </w:r>
       <w:r>
         <w:rPr>
@@ -5274,14 +5686,14 @@
           <w:bCs/>
           <w:noProof/>
         </w:rPr>
-        <w:t>2012</w:t>
-      </w:r>
-      <w:r>
-        <w:rPr>
-          <w:rFonts w:cs="Times New Roman"/>
-          <w:noProof/>
-        </w:rPr>
-        <w:t xml:space="preserve">. NIH Image to ImageJ: 25 years of image analysis. </w:t>
+        <w:t>2015</w:t>
+      </w:r>
+      <w:r>
+        <w:rPr>
+          <w:rFonts w:cs="Times New Roman"/>
+          <w:noProof/>
+        </w:rPr>
+        <w:t xml:space="preserve">. LeafArea: An R package for rapid digital analysis of leaf area. </w:t>
       </w:r>
       <w:r>
         <w:rPr>
@@ -5290,7 +5702,7 @@
           <w:iCs/>
           <w:noProof/>
         </w:rPr>
-        <w:t>Nature methods</w:t>
+        <w:t>Ecological Research</w:t>
       </w:r>
       <w:r>
         <w:rPr>
@@ -5306,14 +5718,14 @@
           <w:bCs/>
           <w:noProof/>
         </w:rPr>
-        <w:t>9</w:t>
-      </w:r>
-      <w:r>
-        <w:rPr>
-          <w:rFonts w:cs="Times New Roman"/>
-          <w:noProof/>
-        </w:rPr>
-        <w:t>: 671–675.</w:t>
+        <w:t>30</w:t>
+      </w:r>
+      <w:r>
+        <w:rPr>
+          <w:rFonts w:cs="Times New Roman"/>
+          <w:noProof/>
+        </w:rPr>
+        <w:t>: 1073–1077.</w:t>
       </w:r>
     </w:p>
     <w:p>
@@ -5335,7 +5747,7 @@
           <w:bCs/>
           <w:noProof/>
         </w:rPr>
-        <w:t>Weatherburn MW</w:t>
+        <w:t>Keeling CD, Mook WG, Tans PP</w:t>
       </w:r>
       <w:r>
         <w:rPr>
@@ -5351,14 +5763,44 @@
           <w:bCs/>
           <w:noProof/>
         </w:rPr>
-        <w:t>1967</w:t>
-      </w:r>
-      <w:r>
-        <w:rPr>
-          <w:rFonts w:cs="Times New Roman"/>
-          <w:noProof/>
-        </w:rPr>
-        <w:t xml:space="preserve">. Phenol-hypochlorite reaction for determination of ammonia. </w:t>
+        <w:t>1979</w:t>
+      </w:r>
+      <w:r>
+        <w:rPr>
+          <w:rFonts w:cs="Times New Roman"/>
+          <w:noProof/>
+        </w:rPr>
+        <w:t xml:space="preserve">. Recent trends in the </w:t>
+      </w:r>
+      <w:r>
+        <w:rPr>
+          <w:rFonts w:cs="Times New Roman"/>
+          <w:noProof/>
+          <w:vertAlign w:val="superscript"/>
+        </w:rPr>
+        <w:t>13</w:t>
+      </w:r>
+      <w:r>
+        <w:rPr>
+          <w:rFonts w:cs="Times New Roman"/>
+          <w:noProof/>
+        </w:rPr>
+        <w:t>C/</w:t>
+      </w:r>
+      <w:r>
+        <w:rPr>
+          <w:rFonts w:cs="Times New Roman"/>
+          <w:noProof/>
+          <w:vertAlign w:val="superscript"/>
+        </w:rPr>
+        <w:t>12</w:t>
+      </w:r>
+      <w:r>
+        <w:rPr>
+          <w:rFonts w:cs="Times New Roman"/>
+          <w:noProof/>
+        </w:rPr>
+        <w:t xml:space="preserve">C ratio of atmospheric carbon dioxide. </w:t>
       </w:r>
       <w:r>
         <w:rPr>
@@ -5367,7 +5809,7 @@
           <w:iCs/>
           <w:noProof/>
         </w:rPr>
-        <w:t>Analytical Chemistry</w:t>
+        <w:t>Nature</w:t>
       </w:r>
       <w:r>
         <w:rPr>
@@ -5383,18 +5825,466 @@
           <w:bCs/>
           <w:noProof/>
         </w:rPr>
-        <w:t>39</w:t>
-      </w:r>
-      <w:r>
-        <w:rPr>
-          <w:rFonts w:cs="Times New Roman"/>
-          <w:noProof/>
-        </w:rPr>
-        <w:t>: 971–974.</w:t>
-      </w:r>
-    </w:p>
-    <w:p>
-      <w:pPr>
+        <w:t>277</w:t>
+      </w:r>
+      <w:r>
+        <w:rPr>
+          <w:rFonts w:cs="Times New Roman"/>
+          <w:noProof/>
+        </w:rPr>
+        <w:t>: 121–123.</w:t>
+      </w:r>
+    </w:p>
+    <w:p>
+      <w:pPr>
+        <w:widowControl w:val="0"/>
+        <w:autoSpaceDE w:val="0"/>
+        <w:autoSpaceDN w:val="0"/>
+        <w:adjustRightInd w:val="0"/>
+        <w:spacing w:line="480" w:lineRule="auto"/>
+        <w:rPr>
+          <w:rFonts w:cs="Times New Roman"/>
+          <w:noProof/>
+        </w:rPr>
+      </w:pPr>
+      <w:r>
+        <w:rPr>
+          <w:rFonts w:cs="Times New Roman"/>
+          <w:b/>
+          <w:bCs/>
+          <w:noProof/>
+        </w:rPr>
+        <w:t>Lhomme J-P</w:t>
+      </w:r>
+      <w:r>
+        <w:rPr>
+          <w:rFonts w:cs="Times New Roman"/>
+          <w:noProof/>
+        </w:rPr>
+        <w:t xml:space="preserve">. </w:t>
+      </w:r>
+      <w:r>
+        <w:rPr>
+          <w:rFonts w:cs="Times New Roman"/>
+          <w:b/>
+          <w:bCs/>
+          <w:noProof/>
+        </w:rPr>
+        <w:t>1997</w:t>
+      </w:r>
+      <w:r>
+        <w:rPr>
+          <w:rFonts w:cs="Times New Roman"/>
+          <w:noProof/>
+        </w:rPr>
+        <w:t xml:space="preserve">. A theoretical basis for the Priestley-Taylor coefficient. </w:t>
+      </w:r>
+      <w:r>
+        <w:rPr>
+          <w:rFonts w:cs="Times New Roman"/>
+          <w:i/>
+          <w:iCs/>
+          <w:noProof/>
+        </w:rPr>
+        <w:t>Boundary-Layer Meteorology</w:t>
+      </w:r>
+      <w:r>
+        <w:rPr>
+          <w:rFonts w:cs="Times New Roman"/>
+          <w:noProof/>
+        </w:rPr>
+        <w:t xml:space="preserve"> </w:t>
+      </w:r>
+      <w:r>
+        <w:rPr>
+          <w:rFonts w:cs="Times New Roman"/>
+          <w:b/>
+          <w:bCs/>
+          <w:noProof/>
+        </w:rPr>
+        <w:t>82</w:t>
+      </w:r>
+      <w:r>
+        <w:rPr>
+          <w:rFonts w:cs="Times New Roman"/>
+          <w:noProof/>
+        </w:rPr>
+        <w:t>: 179–191.</w:t>
+      </w:r>
+    </w:p>
+    <w:p>
+      <w:pPr>
+        <w:widowControl w:val="0"/>
+        <w:autoSpaceDE w:val="0"/>
+        <w:autoSpaceDN w:val="0"/>
+        <w:adjustRightInd w:val="0"/>
+        <w:spacing w:line="480" w:lineRule="auto"/>
+        <w:rPr>
+          <w:rFonts w:cs="Times New Roman"/>
+          <w:noProof/>
+        </w:rPr>
+      </w:pPr>
+      <w:r>
+        <w:rPr>
+          <w:rFonts w:cs="Times New Roman"/>
+          <w:b/>
+          <w:bCs/>
+          <w:noProof/>
+        </w:rPr>
+        <w:t>Prentice IC, Dong N, Gleason SM, Maire V, Wright IJ</w:t>
+      </w:r>
+      <w:r>
+        <w:rPr>
+          <w:rFonts w:cs="Times New Roman"/>
+          <w:noProof/>
+        </w:rPr>
+        <w:t xml:space="preserve">. </w:t>
+      </w:r>
+      <w:r>
+        <w:rPr>
+          <w:rFonts w:cs="Times New Roman"/>
+          <w:b/>
+          <w:bCs/>
+          <w:noProof/>
+        </w:rPr>
+        <w:t>2014</w:t>
+      </w:r>
+      <w:r>
+        <w:rPr>
+          <w:rFonts w:cs="Times New Roman"/>
+          <w:noProof/>
+        </w:rPr>
+        <w:t xml:space="preserve">. Balancing the costs of carbon gain and water transport: testing a new theoretical framework for plant functional ecology. </w:t>
+      </w:r>
+      <w:r>
+        <w:rPr>
+          <w:rFonts w:cs="Times New Roman"/>
+          <w:i/>
+          <w:iCs/>
+          <w:noProof/>
+        </w:rPr>
+        <w:t>Ecology Letters</w:t>
+      </w:r>
+      <w:r>
+        <w:rPr>
+          <w:rFonts w:cs="Times New Roman"/>
+          <w:noProof/>
+        </w:rPr>
+        <w:t xml:space="preserve"> </w:t>
+      </w:r>
+      <w:r>
+        <w:rPr>
+          <w:rFonts w:cs="Times New Roman"/>
+          <w:b/>
+          <w:bCs/>
+          <w:noProof/>
+        </w:rPr>
+        <w:t>17</w:t>
+      </w:r>
+      <w:r>
+        <w:rPr>
+          <w:rFonts w:cs="Times New Roman"/>
+          <w:noProof/>
+        </w:rPr>
+        <w:t>: 82–91.</w:t>
+      </w:r>
+    </w:p>
+    <w:p>
+      <w:pPr>
+        <w:widowControl w:val="0"/>
+        <w:autoSpaceDE w:val="0"/>
+        <w:autoSpaceDN w:val="0"/>
+        <w:adjustRightInd w:val="0"/>
+        <w:spacing w:line="480" w:lineRule="auto"/>
+        <w:rPr>
+          <w:rFonts w:cs="Times New Roman"/>
+          <w:noProof/>
+        </w:rPr>
+      </w:pPr>
+      <w:r>
+        <w:rPr>
+          <w:rFonts w:cs="Times New Roman"/>
+          <w:b/>
+          <w:bCs/>
+          <w:noProof/>
+        </w:rPr>
+        <w:t>Priestley CHB, Taylor RJ</w:t>
+      </w:r>
+      <w:r>
+        <w:rPr>
+          <w:rFonts w:cs="Times New Roman"/>
+          <w:noProof/>
+        </w:rPr>
+        <w:t xml:space="preserve">. </w:t>
+      </w:r>
+      <w:r>
+        <w:rPr>
+          <w:rFonts w:cs="Times New Roman"/>
+          <w:b/>
+          <w:bCs/>
+          <w:noProof/>
+        </w:rPr>
+        <w:t>1972</w:t>
+      </w:r>
+      <w:r>
+        <w:rPr>
+          <w:rFonts w:cs="Times New Roman"/>
+          <w:noProof/>
+        </w:rPr>
+        <w:t xml:space="preserve">. On the Assessment of Surface Heat Flux and Evaporation Using Large-Scale Parameters. </w:t>
+      </w:r>
+      <w:r>
+        <w:rPr>
+          <w:rFonts w:cs="Times New Roman"/>
+          <w:i/>
+          <w:iCs/>
+          <w:noProof/>
+        </w:rPr>
+        <w:t>Monthly Weather Review</w:t>
+      </w:r>
+      <w:r>
+        <w:rPr>
+          <w:rFonts w:cs="Times New Roman"/>
+          <w:noProof/>
+        </w:rPr>
+        <w:t xml:space="preserve"> </w:t>
+      </w:r>
+      <w:r>
+        <w:rPr>
+          <w:rFonts w:cs="Times New Roman"/>
+          <w:b/>
+          <w:bCs/>
+          <w:noProof/>
+        </w:rPr>
+        <w:t>100</w:t>
+      </w:r>
+      <w:r>
+        <w:rPr>
+          <w:rFonts w:cs="Times New Roman"/>
+          <w:noProof/>
+        </w:rPr>
+        <w:t>: 81–92.</w:t>
+      </w:r>
+    </w:p>
+    <w:p>
+      <w:pPr>
+        <w:widowControl w:val="0"/>
+        <w:autoSpaceDE w:val="0"/>
+        <w:autoSpaceDN w:val="0"/>
+        <w:adjustRightInd w:val="0"/>
+        <w:spacing w:line="480" w:lineRule="auto"/>
+        <w:rPr>
+          <w:rFonts w:cs="Times New Roman"/>
+          <w:noProof/>
+        </w:rPr>
+      </w:pPr>
+      <w:r>
+        <w:rPr>
+          <w:rFonts w:cs="Times New Roman"/>
+          <w:b/>
+          <w:bCs/>
+          <w:noProof/>
+        </w:rPr>
+        <w:t>Schneider CA, Rasband WS, Eliceiri KW</w:t>
+      </w:r>
+      <w:r>
+        <w:rPr>
+          <w:rFonts w:cs="Times New Roman"/>
+          <w:noProof/>
+        </w:rPr>
+        <w:t xml:space="preserve">. </w:t>
+      </w:r>
+      <w:r>
+        <w:rPr>
+          <w:rFonts w:cs="Times New Roman"/>
+          <w:b/>
+          <w:bCs/>
+          <w:noProof/>
+        </w:rPr>
+        <w:t>2012</w:t>
+      </w:r>
+      <w:r>
+        <w:rPr>
+          <w:rFonts w:cs="Times New Roman"/>
+          <w:noProof/>
+        </w:rPr>
+        <w:t xml:space="preserve">. NIH Image to ImageJ: 25 years of image analysis. </w:t>
+      </w:r>
+      <w:r>
+        <w:rPr>
+          <w:rFonts w:cs="Times New Roman"/>
+          <w:i/>
+          <w:iCs/>
+          <w:noProof/>
+        </w:rPr>
+        <w:t>Nature methods</w:t>
+      </w:r>
+      <w:r>
+        <w:rPr>
+          <w:rFonts w:cs="Times New Roman"/>
+          <w:noProof/>
+        </w:rPr>
+        <w:t xml:space="preserve"> </w:t>
+      </w:r>
+      <w:r>
+        <w:rPr>
+          <w:rFonts w:cs="Times New Roman"/>
+          <w:b/>
+          <w:bCs/>
+          <w:noProof/>
+        </w:rPr>
+        <w:t>9</w:t>
+      </w:r>
+      <w:r>
+        <w:rPr>
+          <w:rFonts w:cs="Times New Roman"/>
+          <w:noProof/>
+        </w:rPr>
+        <w:t>: 671–675.</w:t>
+      </w:r>
+    </w:p>
+    <w:p>
+      <w:pPr>
+        <w:widowControl w:val="0"/>
+        <w:autoSpaceDE w:val="0"/>
+        <w:autoSpaceDN w:val="0"/>
+        <w:adjustRightInd w:val="0"/>
+        <w:spacing w:line="480" w:lineRule="auto"/>
+        <w:rPr>
+          <w:rFonts w:cs="Times New Roman"/>
+          <w:noProof/>
+        </w:rPr>
+      </w:pPr>
+      <w:r>
+        <w:rPr>
+          <w:rFonts w:cs="Times New Roman"/>
+          <w:b/>
+          <w:bCs/>
+          <w:noProof/>
+        </w:rPr>
+        <w:lastRenderedPageBreak/>
+        <w:t>Smith SE, Read DJ</w:t>
+      </w:r>
+      <w:r>
+        <w:rPr>
+          <w:rFonts w:cs="Times New Roman"/>
+          <w:noProof/>
+        </w:rPr>
+        <w:t xml:space="preserve">. </w:t>
+      </w:r>
+      <w:r>
+        <w:rPr>
+          <w:rFonts w:cs="Times New Roman"/>
+          <w:b/>
+          <w:bCs/>
+          <w:noProof/>
+        </w:rPr>
+        <w:t>2008</w:t>
+      </w:r>
+      <w:r>
+        <w:rPr>
+          <w:rFonts w:cs="Times New Roman"/>
+          <w:noProof/>
+        </w:rPr>
+        <w:t xml:space="preserve">. </w:t>
+      </w:r>
+      <w:r>
+        <w:rPr>
+          <w:rFonts w:cs="Times New Roman"/>
+          <w:i/>
+          <w:iCs/>
+          <w:noProof/>
+        </w:rPr>
+        <w:t>Mycorrhizal Symbiosis</w:t>
+      </w:r>
+      <w:r>
+        <w:rPr>
+          <w:rFonts w:cs="Times New Roman"/>
+          <w:noProof/>
+        </w:rPr>
+        <w:t>.</w:t>
+      </w:r>
+    </w:p>
+    <w:p>
+      <w:pPr>
+        <w:widowControl w:val="0"/>
+        <w:autoSpaceDE w:val="0"/>
+        <w:autoSpaceDN w:val="0"/>
+        <w:adjustRightInd w:val="0"/>
+        <w:spacing w:line="480" w:lineRule="auto"/>
+        <w:rPr>
+          <w:rFonts w:cs="Times New Roman"/>
+          <w:noProof/>
+        </w:rPr>
+      </w:pPr>
+      <w:r>
+        <w:rPr>
+          <w:rFonts w:cs="Times New Roman"/>
+          <w:b/>
+          <w:bCs/>
+          <w:noProof/>
+        </w:rPr>
+        <w:t>Walker AP, Beckerman AP, Gu L, Kattge J, Cernusak LA, Domingues TF, Scales JC, Wohlfahrt G, Wullschleger SD, Woodward FI</w:t>
+      </w:r>
+      <w:r>
+        <w:rPr>
+          <w:rFonts w:cs="Times New Roman"/>
+          <w:noProof/>
+        </w:rPr>
+        <w:t xml:space="preserve">. </w:t>
+      </w:r>
+      <w:r>
+        <w:rPr>
+          <w:rFonts w:cs="Times New Roman"/>
+          <w:b/>
+          <w:bCs/>
+          <w:noProof/>
+        </w:rPr>
+        <w:t>2014</w:t>
+      </w:r>
+      <w:r>
+        <w:rPr>
+          <w:rFonts w:cs="Times New Roman"/>
+          <w:noProof/>
+        </w:rPr>
+        <w:t xml:space="preserve">. The relationship of leaf photosynthetic traits - Vcmax and Jmax - to leaf nitrogen, leaf phosphorus, and specific leaf area: a meta-analysis and modeling study. </w:t>
+      </w:r>
+      <w:r>
+        <w:rPr>
+          <w:rFonts w:cs="Times New Roman"/>
+          <w:i/>
+          <w:iCs/>
+          <w:noProof/>
+        </w:rPr>
+        <w:t>Ecology and Evolution</w:t>
+      </w:r>
+      <w:r>
+        <w:rPr>
+          <w:rFonts w:cs="Times New Roman"/>
+          <w:noProof/>
+        </w:rPr>
+        <w:t xml:space="preserve"> </w:t>
+      </w:r>
+      <w:r>
+        <w:rPr>
+          <w:rFonts w:cs="Times New Roman"/>
+          <w:b/>
+          <w:bCs/>
+          <w:noProof/>
+        </w:rPr>
+        <w:t>4</w:t>
+      </w:r>
+      <w:r>
+        <w:rPr>
+          <w:rFonts w:cs="Times New Roman"/>
+          <w:noProof/>
+        </w:rPr>
+        <w:t>: 3218–3235.</w:t>
+      </w:r>
+    </w:p>
+    <w:p>
+      <w:pPr>
+        <w:widowControl w:val="0"/>
         <w:autoSpaceDE w:val="0"/>
         <w:autoSpaceDN w:val="0"/>
         <w:adjustRightInd w:val="0"/>

</xml_diff>

<commit_message>
add a bit of structure to methods
</commit_message>
<xml_diff>
--- a/working_drafts/TXeco_ms_v0.1.docx
+++ b/working_drafts/TXeco_ms_v0.1.docx
@@ -542,16 +542,22 @@
         <w:t>as a substrate of</w:t>
       </w:r>
       <w:r>
-        <w:t xml:space="preserve"> respiration</w:t>
-      </w:r>
-      <w:r>
         <w:t xml:space="preserve"> </w:t>
       </w:r>
       <w:r>
+        <w:t xml:space="preserve">plant </w:t>
+      </w:r>
+      <w:r>
+        <w:t>respiration</w:t>
+      </w:r>
+      <w:r>
+        <w:t xml:space="preserve"> </w:t>
+      </w:r>
+      <w:r>
         <w:fldChar w:fldCharType="begin" w:fldLock="1"/>
       </w:r>
       <w:r>
-        <w:instrText>ADDIN CSL_CITATION {"citationItems":[{"id":"ITEM-1","itemData":{"DOI":"10.1093/oxfordjournals.aob.a084753","ISSN":"1095-8290","abstract":"The dark respiration of the whole shoots (stems and leaves) and stems only of plants of commercial sugar-cane cultivars (Saccharum hybrids) of different ages was measured in a large respiration chamber. The respiration rates of all parts of the plants were closely related to ambient temperature. On a unit dry-weight basis leaves respire faster than stalks at the same temperature. However, as the stalks grow and their dry weight increases with age and greatly exceeds that of the leaves the greatest loss of carbohydrate by respiration occurs from the stalks. The percentage loss of gross photosynthate due to respiration has been estimated for different stages of growth. The loss depends on the age of the plant and the relative proportions of leaf and stalk. It can range from some 20 per cent in actively growing young plants to at least 50 per cent in 18-month-old plants of an irrigated crop in Natal.","author":[{"dropping-particle":"","family":"Glover","given":"J","non-dropping-particle":"","parse-names":false,"suffix":""}],"container-title":"Annals of Botany","id":"ITEM-1","issue":"4","issued":{"date-parts":[["1973","9"]]},"page":"845-852","title":"The dark respiration of sugar-cane and the loss of photosynthate during the growth of a crop","type":"article-journal","volume":"37"},"uris":["http://www.mendeley.com/documents/?uuid=e0c77188-ce11-4d25-b425-bdc5d0f8fe18"]}],"mendeley":{"formattedCitation":"(Glover, 1973)","plainTextFormattedCitation":"(Glover, 1973)"},"properties":{"noteIndex":0},"schema":"https://github.com/citation-style-language/schema/raw/master/csl-citation.json"}</w:instrText>
+        <w:instrText>ADDIN CSL_CITATION {"citationItems":[{"id":"ITEM-1","itemData":{"DOI":"10.1093/oxfordjournals.aob.a084753","ISSN":"1095-8290","abstract":"The dark respiration of the whole shoots (stems and leaves) and stems only of plants of commercial sugar-cane cultivars (Saccharum hybrids) of different ages was measured in a large respiration chamber. The respiration rates of all parts of the plants were closely related to ambient temperature. On a unit dry-weight basis leaves respire faster than stalks at the same temperature. However, as the stalks grow and their dry weight increases with age and greatly exceeds that of the leaves the greatest loss of carbohydrate by respiration occurs from the stalks. The percentage loss of gross photosynthate due to respiration has been estimated for different stages of growth. The loss depends on the age of the plant and the relative proportions of leaf and stalk. It can range from some 20 per cent in actively growing young plants to at least 50 per cent in 18-month-old plants of an irrigated crop in Natal.","author":[{"dropping-particle":"","family":"Glover","given":"J","non-dropping-particle":"","parse-names":false,"suffix":""}],"container-title":"Annals of Botany","id":"ITEM-1","issue":"4","issued":{"date-parts":[["1973","9"]]},"page":"845-852","title":"The dark respiration of sugar-cane and the loss of photosynthate during the growth of a crop","type":"article-journal","volume":"37"},"uris":["http://www.mendeley.com/documents/?uuid=e0c77188-ce11-4d25-b425-bdc5d0f8fe18"]}],"mendeley":{"formattedCitation":"(Glover, 1973)","plainTextFormattedCitation":"(Glover, 1973)","previouslyFormattedCitation":"(Glover, 1973)"},"properties":{"noteIndex":0},"schema":"https://github.com/citation-style-language/schema/raw/master/csl-citation.json"}</w:instrText>
       </w:r>
       <w:r>
         <w:fldChar w:fldCharType="separate"/>
@@ -572,6 +578,9 @@
         <w:t xml:space="preserve"> to acquire nutrients</w:t>
       </w:r>
       <w:r>
+        <w:t xml:space="preserve"> ()</w:t>
+      </w:r>
+      <w:r>
         <w:t>. Belowground photosynthate can be used to acquire nutrients</w:t>
       </w:r>
       <w:r>
@@ -648,10 +657,7 @@
         <w:t xml:space="preserve"> carbon</w:t>
       </w:r>
       <w:r>
-        <w:t xml:space="preserve"> fates, previous studies note that large percentages of recent photosynthate get allocated belowground for nutrient acquisition </w:t>
-      </w:r>
-      <w:r>
-        <w:t>(</w:t>
+        <w:t xml:space="preserve"> fates, previous studies note that large percentages of recent photosynthate get allocated belowground for nutrient acquisition (</w:t>
       </w:r>
       <w:r>
         <w:t xml:space="preserve">greater than </w:t>
@@ -666,25 +672,62 @@
         <w:t>cite</w:t>
       </w:r>
       <w:r>
-        <w:t>)</w:t>
+        <w:t>).</w:t>
+      </w:r>
+    </w:p>
+    <w:p>
+      <w:pPr>
+        <w:spacing w:line="480" w:lineRule="auto"/>
+        <w:ind w:firstLine="720"/>
+      </w:pPr>
+      <w:r>
+        <w:t xml:space="preserve">Given that </w:t>
+      </w:r>
+      <w:r>
+        <w:t>most</w:t>
+      </w:r>
+      <w:r>
+        <w:t xml:space="preserve"> leaf nitrogen gets allocated to the construction and maintenance of photosynthetic machinery, and the large portion of recent photosynthate that gets allocated belowground for nutrient acquisition, many have found positive relationships between soil nitrogen availability, leaf nitrogen allocation, and photosynthetic capacity</w:t>
+      </w:r>
+      <w:r>
+        <w:t xml:space="preserve"> </w:t>
+      </w:r>
+      <w:r>
+        <w:fldChar w:fldCharType="begin" w:fldLock="1"/>
+      </w:r>
+      <w:r>
+        <w:instrText>ADDIN CSL_CITATION {"citationItems":[{"id":"ITEM-1","itemData":{"author":[{"dropping-particle":"","family":"Brix","given":"H","non-dropping-particle":"","parse-names":false,"suffix":""}],"container-title":"Forest Science","id":"ITEM-1","issue":"4","issued":{"date-parts":[["1971"]]},"page":"407-414","title":"Effects of nitrogen fertilization on photosynthesis and respiration in Douglas-fir","type":"article-journal","volume":"17"},"uris":["http://www.mendeley.com/documents/?uuid=0d816862-8b2e-4a7d-a608-cc70ebf504cb"]},{"id":"ITEM-2","itemData":{"DOI":"10.1002/ece3.1173","ISSN":"20457758","author":[{"dropping-particle":"","family":"Walker","given":"Anthony P","non-dropping-particle":"","parse-names":false,"suffix":""},{"dropping-particle":"","family":"Beckerman","given":"Andrew P","non-dropping-particle":"","parse-names":false,"suffix":""},{"dropping-particle":"","family":"Gu","given":"Lianhong","non-dropping-particle":"","parse-names":false,"suffix":""},{"dropping-particle":"","family":"Kattge","given":"Jens","non-dropping-particle":"","parse-names":false,"suffix":""},{"dropping-particle":"","family":"Cernusak","given":"Lucas A","non-dropping-particle":"","parse-names":false,"suffix":""},{"dropping-particle":"","family":"Domingues","given":"Tomas F","non-dropping-particle":"","parse-names":false,"suffix":""},{"dropping-particle":"","family":"Scales","given":"Joanna C","non-dropping-particle":"","parse-names":false,"suffix":""},{"dropping-particle":"","family":"Wohlfahrt","given":"Georg","non-dropping-particle":"","parse-names":false,"suffix":""},{"dropping-particle":"","family":"Wullschleger","given":"Stan D","non-dropping-particle":"","parse-names":false,"suffix":""},{"dropping-particle":"","family":"Woodward","given":"F. Ian","non-dropping-particle":"","parse-names":false,"suffix":""}],"container-title":"Ecology and Evolution","id":"ITEM-2","issue":"16","issued":{"date-parts":[["2014","8"]]},"page":"3218-3235","title":"The relationship of leaf photosynthetic traits - Vcmax and Jmax - to leaf nitrogen, leaf phosphorus, and specific leaf area: a meta-analysis and modeling study","type":"article-journal","volume":"4"},"uris":["http://www.mendeley.com/documents/?uuid=f2d11739-e7fe-4603-a9bb-fc59ddb6a65c"]}],"mendeley":{"formattedCitation":"(Brix, 1971; Walker &lt;i&gt;et al.&lt;/i&gt;, 2014)","plainTextFormattedCitation":"(Brix, 1971; Walker et al., 2014)","previouslyFormattedCitation":"(Brix, 1971; Walker &lt;i&gt;et al.&lt;/i&gt;, 2014)"},"properties":{"noteIndex":0},"schema":"https://github.com/citation-style-language/schema/raw/master/csl-citation.json"}</w:instrText>
+      </w:r>
+      <w:r>
+        <w:fldChar w:fldCharType="separate"/>
+      </w:r>
+      <w:r>
+        <w:rPr>
+          <w:noProof/>
+        </w:rPr>
+        <w:t xml:space="preserve">(Brix, 1971; Walker </w:t>
+      </w:r>
+      <w:r>
+        <w:rPr>
+          <w:i/>
+          <w:noProof/>
+        </w:rPr>
+        <w:t>et al.</w:t>
+      </w:r>
+      <w:r>
+        <w:rPr>
+          <w:noProof/>
+        </w:rPr>
+        <w:t>, 2014)</w:t>
+      </w:r>
+      <w:r>
+        <w:fldChar w:fldCharType="end"/>
       </w:r>
       <w:r>
         <w:t>.</w:t>
       </w:r>
-    </w:p>
-    <w:p>
-      <w:pPr>
-        <w:spacing w:line="480" w:lineRule="auto"/>
-        <w:ind w:firstLine="720"/>
-      </w:pPr>
-      <w:r>
-        <w:t xml:space="preserve">Given that </w:t>
-      </w:r>
-      <w:r>
-        <w:t>most</w:t>
-      </w:r>
-      <w:r>
-        <w:t xml:space="preserve"> leaf nitrogen gets allocated to the construction and maintenance of photosynthetic machinery, and the large portion of recent photosynthate that gets allocated belowground for nutrient acquisition, many have found positive relationships between soil nitrogen availability, leaf nitrogen allocation, and photosynthetic capacity</w:t>
+      <w:r>
+        <w:t xml:space="preserve"> However, contemporary analyses using optimality and photosynthetic least-cost theoretical frameworks indicate that leaf nitrogen allocation can be reliably predicted independent of soil nitrogen availability</w:t>
       </w:r>
       <w:r>
         <w:t xml:space="preserve"> </w:t>
@@ -693,7 +736,7 @@
         <w:fldChar w:fldCharType="begin" w:fldLock="1"/>
       </w:r>
       <w:r>
-        <w:instrText>ADDIN CSL_CITATION {"citationItems":[{"id":"ITEM-1","itemData":{"author":[{"dropping-particle":"","family":"Brix","given":"H","non-dropping-particle":"","parse-names":false,"suffix":""}],"container-title":"Forest Science","id":"ITEM-1","issue":"4","issued":{"date-parts":[["1971"]]},"page":"407-414","title":"Effects of nitrogen fertilization on photosynthesis and respiration in Douglas-fir","type":"article-journal","volume":"17"},"uris":["http://www.mendeley.com/documents/?uuid=0d816862-8b2e-4a7d-a608-cc70ebf504cb"]},{"id":"ITEM-2","itemData":{"DOI":"10.1002/ece3.1173","ISSN":"20457758","author":[{"dropping-particle":"","family":"Walker","given":"Anthony P","non-dropping-particle":"","parse-names":false,"suffix":""},{"dropping-particle":"","family":"Beckerman","given":"Andrew P","non-dropping-particle":"","parse-names":false,"suffix":""},{"dropping-particle":"","family":"Gu","given":"Lianhong","non-dropping-particle":"","parse-names":false,"suffix":""},{"dropping-particle":"","family":"Kattge","given":"Jens","non-dropping-particle":"","parse-names":false,"suffix":""},{"dropping-particle":"","family":"Cernusak","given":"Lucas A","non-dropping-particle":"","parse-names":false,"suffix":""},{"dropping-particle":"","family":"Domingues","given":"Tomas F","non-dropping-particle":"","parse-names":false,"suffix":""},{"dropping-particle":"","family":"Scales","given":"Joanna C","non-dropping-particle":"","parse-names":false,"suffix":""},{"dropping-particle":"","family":"Wohlfahrt","given":"Georg","non-dropping-particle":"","parse-names":false,"suffix":""},{"dropping-particle":"","family":"Wullschleger","given":"Stan D","non-dropping-particle":"","parse-names":false,"suffix":""},{"dropping-particle":"","family":"Woodward","given":"F. Ian","non-dropping-particle":"","parse-names":false,"suffix":""}],"container-title":"Ecology and Evolution","id":"ITEM-2","issue":"16","issued":{"date-parts":[["2014","8"]]},"page":"3218-3235","title":"The relationship of leaf photosynthetic traits - Vcmax and Jmax - to leaf nitrogen, leaf phosphorus, and specific leaf area: a meta-analysis and modeling study","type":"article-journal","volume":"4"},"uris":["http://www.mendeley.com/documents/?uuid=f2d11739-e7fe-4603-a9bb-fc59ddb6a65c"]}],"mendeley":{"formattedCitation":"(Brix, 1971; Walker &lt;i&gt;et al.&lt;/i&gt;, 2014)","plainTextFormattedCitation":"(Brix, 1971; Walker et al., 2014)","previouslyFormattedCitation":"(Brix, 1971; Walker &lt;i&gt;et al.&lt;/i&gt;, 2014)"},"properties":{"noteIndex":0},"schema":"https://github.com/citation-style-language/schema/raw/master/csl-citation.json"}</w:instrText>
+        <w:instrText>ADDIN CSL_CITATION {"citationItems":[{"id":"ITEM-1","itemData":{"DOI":"10.1111/nph.16558","ISSN":"0028-646X","author":[{"dropping-particle":"","family":"Dong","given":"Ning","non-dropping-particle":"","parse-names":false,"suffix":""},{"dropping-particle":"","family":"Prentice","given":"Iain Colin","non-dropping-particle":"","parse-names":false,"suffix":""},{"dropping-particle":"","family":"Wright","given":"Ian J","non-dropping-particle":"","parse-names":false,"suffix":""},{"dropping-particle":"","family":"Evans","given":"Bradley J","non-dropping-particle":"","parse-names":false,"suffix":""},{"dropping-particle":"","family":"Togashi","given":"Henrique F","non-dropping-particle":"","parse-names":false,"suffix":""},{"dropping-particle":"","family":"Caddy-Retalic","given":"Stefan","non-dropping-particle":"","parse-names":false,"suffix":""},{"dropping-particle":"","family":"McInerney","given":"Francesca A","non-dropping-particle":"","parse-names":false,"suffix":""},{"dropping-particle":"","family":"Sparrow","given":"Ben","non-dropping-particle":"","parse-names":false,"suffix":""},{"dropping-particle":"","family":"Leitch","given":"Emrys","non-dropping-particle":"","parse-names":false,"suffix":""},{"dropping-particle":"","family":"Lowe","given":"Andrew J","non-dropping-particle":"","parse-names":false,"suffix":""}],"container-title":"New Phytologist","id":"ITEM-1","issue":"1","issued":{"date-parts":[["2020","10","24"]]},"page":"82-94","title":"Components of leaf‐trait variation along environmental gradients","type":"article-journal","volume":"228"},"uris":["http://www.mendeley.com/documents/?uuid=665ee559-637a-4c3e-ab28-1c199c696d00"]},{"id":"ITEM-2","itemData":{"DOI":"10.5194/bg-14-481-2017","ISSN":"1726-4189","abstract":"Abstract. Nitrogen content per unit leaf area (Narea) is a key variable in plant functional ecology and biogeochemistry. Narea comprises a structural component, which scales with leaf mass per area (LMA), and a metabolic component, which scales with Rubisco capacity. The co-ordination hypothesis, as implemented in LPJ and related global vegetation models, predicts that Rubisco capacity should be directly proportional to irradiance but should decrease with increases in ci : ca and temperature because the amount of Rubisco required to achieve a given assimilation rate declines with increases in both. We tested these predictions using LMA, leaf δ13C, and leaf N measurements on complete species assemblages sampled at sites on a north–south transect from tropical to temperate Australia. Partial effects of mean canopy irradiance, mean annual temperature, and ci : ca (from δ13C) on Narea were all significant and their directions and magnitudes were in line with predictions. Over 80 % of the variance in community-mean (ln) Narea was accounted for by these predictors plus LMA. Moreover, Narea could be decomposed into two components, one proportional to LMA (slightly steeper in N-fixers), and the other to Rubisco capacity as predicted by the co-ordination hypothesis. Trait gradient analysis revealed ci : ca to be perfectly plastic, while species turnover contributed about half the variation in LMA and Narea. Interest has surged in methods to predict continuous leaf-trait variation from environmental factors, in order to improve ecosystem models. Coupled carbon–nitrogen models require a method to predict Narea that is more realistic than the widespread assumptions that Narea is proportional to photosynthetic capacity, and/or that Narea (and photosynthetic capacity) are determined by N supply from the soil. Our results indicate that Narea has a useful degree of predictability, from a combination of LMA and ci : ca – themselves in part environmentally determined – with Rubisco activity, as predicted from local growing conditions. This finding is consistent with a plant-centred approach to modelling, emphasizing the adaptive regulation of traits. Models that account for biodiversity will also need to partition community-level trait variation into components due to phenotypic plasticity and/or genotypic differentiation within species vs. progressive species replacement, along environmental gradients. Our analysis suggests that variation in Narea is about evenly split …","author":[{"dropping-particle":"","family":"Dong","given":"Ning","non-dropping-particle":"","parse-names":false,"suffix":""},{"dropping-particle":"","family":"Prentice","given":"Iain Colin","non-dropping-particle":"","parse-names":false,"suffix":""},{"dropping-particle":"","family":"Evans","given":"Bradley J","non-dropping-particle":"","parse-names":false,"suffix":""},{"dropping-particle":"","family":"Caddy-Retalic","given":"Stefan","non-dropping-particle":"","parse-names":false,"suffix":""},{"dropping-particle":"","family":"Lowe","given":"Andrew J","non-dropping-particle":"","parse-names":false,"suffix":""},{"dropping-particle":"","family":"Wright","given":"Ian J","non-dropping-particle":"","parse-names":false,"suffix":""}],"container-title":"Biogeosciences","id":"ITEM-2","issue":"2","issued":{"date-parts":[["2017","1","30"]]},"page":"481-495","title":"Leaf nitrogen from first principles: field evidence for adaptive variation with climate","type":"article-journal","volume":"14"},"uris":["http://www.mendeley.com/documents/?uuid=d26886a5-de26-4a8d-afa2-a17d2a28ee6e"]}],"mendeley":{"formattedCitation":"(Dong &lt;i&gt;et al.&lt;/i&gt;, 2017, 2020)","plainTextFormattedCitation":"(Dong et al., 2017, 2020)","previouslyFormattedCitation":"(Dong &lt;i&gt;et al.&lt;/i&gt;, 2017, 2020)"},"properties":{"noteIndex":0},"schema":"https://github.com/citation-style-language/schema/raw/master/csl-citation.json"}</w:instrText>
       </w:r>
       <w:r>
         <w:fldChar w:fldCharType="separate"/>
@@ -702,7 +745,7 @@
         <w:rPr>
           <w:noProof/>
         </w:rPr>
-        <w:t xml:space="preserve">(Brix, 1971; Walker </w:t>
+        <w:t xml:space="preserve">(Dong </w:t>
       </w:r>
       <w:r>
         <w:rPr>
@@ -715,55 +758,52 @@
         <w:rPr>
           <w:noProof/>
         </w:rPr>
-        <w:t>, 2014)</w:t>
+        <w:t>, 2017, 2020)</w:t>
       </w:r>
       <w:r>
         <w:fldChar w:fldCharType="end"/>
       </w:r>
       <w:r>
+        <w:t>, and may instead be driven by leaf demand to build and maintain photosynthetic machinery</w:t>
+      </w:r>
+      <w:r>
+        <w:t xml:space="preserve"> </w:t>
+      </w:r>
+      <w:r>
+        <w:fldChar w:fldCharType="begin" w:fldLock="1"/>
+      </w:r>
+      <w:r>
+        <w:instrText>ADDIN CSL_CITATION {"citationItems":[{"id":"ITEM-1","itemData":{"DOI":"10.1111/nph.18076","ISSN":"0028-646X","abstract":"Nitrogen (N) limitation has been considered as a constraint on terrestrial carbon uptake in response to rising CO 2 and climate change. By extension, it has been suggested that declining carboxylation capacity (V cmax) and leaf N content in enhanced-CO 2 experiments and satellite records signify increasing N limitation of primary production. We predicted V cmax using the coordination hypothesis, and estimated changes in leaf-level photosynthetic N for 1982-2016 assuming proportionality with leaf-level V cmax at 25˚C. Whole-canopy photosynthetic N was derived using satellite-based leaf area index (LAI) data and an empirical extinction coefficient for V cmax , and converted to annual N demand using estimated leaf turnover times. The predicted spatial pattern of V cmax shares key features with an independent reconstruction from remotely-sensed leaf chlorophyll content. Predicted leaf photosynthetic N declined by 0.27 % yr-1 , while observed leaf (total) N declined by 0.2-0.25 % yr-1. Predicted global canopy N (and N demand) declined from 1996 onwards, despite increasing LAI. Leaf-level responses to rising CO 2 , and to a lesser extent temperature, may have reduced the canopy requirement for N by more than rising LAI has increased it. This finding provides an alternative explanation for declining leaf N that does not depend on increasing N limitation.","author":[{"dropping-particle":"","family":"Dong","given":"Ning","non-dropping-particle":"","parse-names":false,"suffix":""},{"dropping-particle":"","family":"Wright","given":"Ian J","non-dropping-particle":"","parse-names":false,"suffix":""},{"dropping-particle":"","family":"Chen","given":"Jing M","non-dropping-particle":"","parse-names":false,"suffix":""},{"dropping-particle":"","family":"Luo","given":"Xiangzhong","non-dropping-particle":"","parse-names":false,"suffix":""},{"dropping-particle":"","family":"Wang","given":"Han","non-dropping-particle":"","parse-names":false,"suffix":""},{"dropping-particle":"","family":"Keenan","given":"Trevor F","non-dropping-particle":"","parse-names":false,"suffix":""},{"dropping-particle":"","family":"Smith","given":"Nicholas G","non-dropping-particle":"","parse-names":false,"suffix":""},{"dropping-particle":"","family":"Prentice","given":"Iain Colin","non-dropping-particle":"","parse-names":false,"suffix":""}],"container-title":"New Phytologist","id":"ITEM-1","issued":{"date-parts":[["2022","4","22"]]},"title":"Rising CO2 and warming reduce global canopy demand for nitrogen","type":"article-journal"},"uris":["http://www.mendeley.com/documents/?uuid=8f26b717-0c63-4a11-b766-e27b90eb396f"]}],"mendeley":{"formattedCitation":"(Dong &lt;i&gt;et al.&lt;/i&gt;, 2022)","plainTextFormattedCitation":"(Dong et al., 2022)"},"properties":{"noteIndex":0},"schema":"https://github.com/citation-style-language/schema/raw/master/csl-citation.json"}</w:instrText>
+      </w:r>
+      <w:r>
+        <w:fldChar w:fldCharType="separate"/>
+      </w:r>
+      <w:r>
+        <w:rPr>
+          <w:noProof/>
+        </w:rPr>
+        <w:t xml:space="preserve">(Dong </w:t>
+      </w:r>
+      <w:r>
+        <w:rPr>
+          <w:i/>
+          <w:noProof/>
+        </w:rPr>
+        <w:t>et al.</w:t>
+      </w:r>
+      <w:r>
+        <w:rPr>
+          <w:noProof/>
+        </w:rPr>
+        <w:t>, 2022)</w:t>
+      </w:r>
+      <w:r>
+        <w:fldChar w:fldCharType="end"/>
+      </w:r>
+      <w:r>
         <w:t>.</w:t>
       </w:r>
       <w:r>
-        <w:t xml:space="preserve"> However, contemporary analyses using optimality and photosynthetic least-cost theoretical frameworks indicate that leaf nitrogen allocation can be reliably predicted independent of soil nitrogen availability</w:t>
-      </w:r>
-      <w:r>
-        <w:t xml:space="preserve"> </w:t>
-      </w:r>
-      <w:r>
-        <w:fldChar w:fldCharType="begin" w:fldLock="1"/>
-      </w:r>
-      <w:r>
-        <w:instrText>ADDIN CSL_CITATION {"citationItems":[{"id":"ITEM-1","itemData":{"DOI":"10.1111/nph.16558","ISSN":"0028-646X","author":[{"dropping-particle":"","family":"Dong","given":"Ning","non-dropping-particle":"","parse-names":false,"suffix":""},{"dropping-particle":"","family":"Prentice","given":"Iain Colin","non-dropping-particle":"","parse-names":false,"suffix":""},{"dropping-particle":"","family":"Wright","given":"Ian J","non-dropping-particle":"","parse-names":false,"suffix":""},{"dropping-particle":"","family":"Evans","given":"Bradley J","non-dropping-particle":"","parse-names":false,"suffix":""},{"dropping-particle":"","family":"Togashi","given":"Henrique F","non-dropping-particle":"","parse-names":false,"suffix":""},{"dropping-particle":"","family":"Caddy-Retalic","given":"Stefan","non-dropping-particle":"","parse-names":false,"suffix":""},{"dropping-particle":"","family":"McInerney","given":"Francesca A","non-dropping-particle":"","parse-names":false,"suffix":""},{"dropping-particle":"","family":"Sparrow","given":"Ben","non-dropping-particle":"","parse-names":false,"suffix":""},{"dropping-particle":"","family":"Leitch","given":"Emrys","non-dropping-particle":"","parse-names":false,"suffix":""},{"dropping-particle":"","family":"Lowe","given":"Andrew J","non-dropping-particle":"","parse-names":false,"suffix":""}],"container-title":"New Phytologist","id":"ITEM-1","issue":"1","issued":{"date-parts":[["2020","10","24"]]},"page":"82-94","title":"Components of leaf‐trait variation along environmental gradients","type":"article-journal","volume":"228"},"uris":["http://www.mendeley.com/documents/?uuid=665ee559-637a-4c3e-ab28-1c199c696d00"]},{"id":"ITEM-2","itemData":{"DOI":"10.5194/bg-14-481-2017","ISSN":"1726-4189","abstract":"Abstract. Nitrogen content per unit leaf area (Narea) is a key variable in plant functional ecology and biogeochemistry. Narea comprises a structural component, which scales with leaf mass per area (LMA), and a metabolic component, which scales with Rubisco capacity. The co-ordination hypothesis, as implemented in LPJ and related global vegetation models, predicts that Rubisco capacity should be directly proportional to irradiance but should decrease with increases in ci : ca and temperature because the amount of Rubisco required to achieve a given assimilation rate declines with increases in both. We tested these predictions using LMA, leaf δ13C, and leaf N measurements on complete species assemblages sampled at sites on a north–south transect from tropical to temperate Australia. Partial effects of mean canopy irradiance, mean annual temperature, and ci : ca (from δ13C) on Narea were all significant and their directions and magnitudes were in line with predictions. Over 80 % of the variance in community-mean (ln) Narea was accounted for by these predictors plus LMA. Moreover, Narea could be decomposed into two components, one proportional to LMA (slightly steeper in N-fixers), and the other to Rubisco capacity as predicted by the co-ordination hypothesis. Trait gradient analysis revealed ci : ca to be perfectly plastic, while species turnover contributed about half the variation in LMA and Narea. Interest has surged in methods to predict continuous leaf-trait variation from environmental factors, in order to improve ecosystem models. Coupled carbon–nitrogen models require a method to predict Narea that is more realistic than the widespread assumptions that Narea is proportional to photosynthetic capacity, and/or that Narea (and photosynthetic capacity) are determined by N supply from the soil. Our results indicate that Narea has a useful degree of predictability, from a combination of LMA and ci : ca – themselves in part environmentally determined – with Rubisco activity, as predicted from local growing conditions. This finding is consistent with a plant-centred approach to modelling, emphasizing the adaptive regulation of traits. Models that account for biodiversity will also need to partition community-level trait variation into components due to phenotypic plasticity and/or genotypic differentiation within species vs. progressive species replacement, along environmental gradients. Our analysis suggests that variation in Narea is about evenly split …","author":[{"dropping-particle":"","family":"Dong","given":"Ning","non-dropping-particle":"","parse-names":false,"suffix":""},{"dropping-particle":"","family":"Prentice","given":"Iain Colin","non-dropping-particle":"","parse-names":false,"suffix":""},{"dropping-particle":"","family":"Evans","given":"Bradley J","non-dropping-particle":"","parse-names":false,"suffix":""},{"dropping-particle":"","family":"Caddy-Retalic","given":"Stefan","non-dropping-particle":"","parse-names":false,"suffix":""},{"dropping-particle":"","family":"Lowe","given":"Andrew J","non-dropping-particle":"","parse-names":false,"suffix":""},{"dropping-particle":"","family":"Wright","given":"Ian J","non-dropping-particle":"","parse-names":false,"suffix":""}],"container-title":"Biogeosciences","id":"ITEM-2","issue":"2","issued":{"date-parts":[["2017","1","30"]]},"page":"481-495","title":"Leaf nitrogen from first principles: field evidence for adaptive variation with climate","type":"article-journal","volume":"14"},"uris":["http://www.mendeley.com/documents/?uuid=d26886a5-de26-4a8d-afa2-a17d2a28ee6e"]}],"mendeley":{"formattedCitation":"(Dong &lt;i&gt;et al.&lt;/i&gt;, 2017, 2020)","plainTextFormattedCitation":"(Dong et al., 2017, 2020)","previouslyFormattedCitation":"(Dong &lt;i&gt;et al.&lt;/i&gt;, 2017, 2020)"},"properties":{"noteIndex":0},"schema":"https://github.com/citation-style-language/schema/raw/master/csl-citation.json"}</w:instrText>
-      </w:r>
-      <w:r>
-        <w:fldChar w:fldCharType="separate"/>
-      </w:r>
-      <w:r>
-        <w:rPr>
-          <w:noProof/>
-        </w:rPr>
-        <w:t xml:space="preserve">(Dong </w:t>
-      </w:r>
-      <w:r>
-        <w:rPr>
-          <w:i/>
-          <w:noProof/>
-        </w:rPr>
-        <w:t>et al.</w:t>
-      </w:r>
-      <w:r>
-        <w:rPr>
-          <w:noProof/>
-        </w:rPr>
-        <w:t>, 2017, 2020)</w:t>
-      </w:r>
-      <w:r>
-        <w:fldChar w:fldCharType="end"/>
-      </w:r>
-      <w:r>
-        <w:t>, and may instead be driven by leaf demand to build and maintain photosynthetic machinery.</w:t>
-      </w:r>
-      <w:r>
         <w:t xml:space="preserve"> These studies indicate that leaf nitrogen allocation can be predicted by growing season temperature, growing season irradiance, growing season vapor pressure deficit, leaf mass per area, or soil </w:t>
       </w:r>
       <w:proofErr w:type="spellStart"/>
@@ -772,11 +812,11 @@
       </w:r>
       <w:proofErr w:type="spellEnd"/>
       <w:r>
-        <w:t xml:space="preserve"> Further, relationships </w:t>
+        <w:t xml:space="preserve"> Further, </w:t>
       </w:r>
       <w:r>
         <w:lastRenderedPageBreak/>
-        <w:t xml:space="preserve">between soil nitrogen availability and leaf nitrogen allocation likely depend on plant demand to acquire nutrients, which varies by species, species acquisition strategy, and phenology. Thus, there is a need to better understand </w:t>
+        <w:t xml:space="preserve">relationships between soil nitrogen availability and leaf nitrogen allocation likely depend on plant demand to acquire nutrients, which varies by species, species acquisition strategy, and phenology. Thus, there is a need to better understand </w:t>
       </w:r>
       <w:r>
         <w:t>primary drivers of leaf nitrogen allocation across different spatiotemporal scales.</w:t>
@@ -1068,7 +1108,7 @@
         <w:spacing w:line="480" w:lineRule="auto"/>
         <w:ind w:firstLine="720"/>
         <w:rPr>
-          <w:rFonts w:cs="Times New Roman"/>
+          <w:rFonts w:eastAsia="Times New Roman" w:cs="Times New Roman"/>
         </w:rPr>
       </w:pPr>
       <w:r>
@@ -1175,7 +1215,13 @@
         <w:rPr>
           <w:rFonts w:cs="Times New Roman"/>
         </w:rPr>
-        <w:t xml:space="preserve"> and leaves of all species present in the plot were collected. </w:t>
+        <w:t xml:space="preserve"> and leaves of all species present in the plot were collected.</w:t>
+      </w:r>
+      <w:r>
+        <w:rPr>
+          <w:rFonts w:eastAsia="Times New Roman" w:cs="Times New Roman"/>
+        </w:rPr>
+        <w:t xml:space="preserve"> </w:t>
       </w:r>
       <w:r>
         <w:rPr>
@@ -1613,7 +1659,19 @@
         <w:rPr>
           <w:rFonts w:eastAsia="Times New Roman" w:cs="Times New Roman"/>
         </w:rPr>
-        <w:t>away and at a different aspect slope or elevation than the property</w:t>
+        <w:t xml:space="preserve">away and at a different </w:t>
+      </w:r>
+      <w:r>
+        <w:rPr>
+          <w:rFonts w:eastAsia="Times New Roman" w:cs="Times New Roman"/>
+        </w:rPr>
+        <w:t xml:space="preserve">slope direction </w:t>
+      </w:r>
+      <w:r>
+        <w:rPr>
+          <w:rFonts w:eastAsia="Times New Roman" w:cs="Times New Roman"/>
+        </w:rPr>
+        <w:t>or elevation than the property</w:t>
       </w:r>
       <w:r>
         <w:rPr>
@@ -1913,7 +1971,19 @@
         <w:rPr>
           <w:rFonts w:eastAsia="Times New Roman" w:cs="Times New Roman"/>
         </w:rPr>
-        <w:t xml:space="preserve">roperty growing season aridity as a function of mean precipitation and </w:t>
+        <w:t xml:space="preserve">roperty growing season aridity </w:t>
+      </w:r>
+      <w:r>
+        <w:rPr>
+          <w:rFonts w:eastAsia="Times New Roman" w:cs="Times New Roman"/>
+        </w:rPr>
+        <w:t xml:space="preserve">was also calculated </w:t>
+      </w:r>
+      <w:r>
+        <w:rPr>
+          <w:rFonts w:eastAsia="Times New Roman" w:cs="Times New Roman"/>
+        </w:rPr>
+        <w:t xml:space="preserve">as a function of mean precipitation and </w:t>
       </w:r>
       <w:r>
         <w:rPr>
@@ -2452,12 +2522,6 @@
           <w:color w:val="000000"/>
         </w:rPr>
         <w:t>.</w:t>
-      </w:r>
-      <w:r>
-        <w:rPr>
-          <w:color w:val="000000"/>
-        </w:rPr>
-        <w:t xml:space="preserve"> </w:t>
       </w:r>
     </w:p>
     <w:p>
@@ -3733,12 +3797,204 @@
     </w:p>
     <w:p>
       <w:pPr>
+        <w:spacing w:line="480" w:lineRule="auto"/>
+        <w:ind w:firstLine="720"/>
+        <w:rPr>
+          <w:rFonts w:eastAsia="Times New Roman" w:cs="Times New Roman"/>
+        </w:rPr>
+      </w:pPr>
+      <w:r>
+        <w:rPr>
+          <w:rFonts w:eastAsia="Times New Roman" w:cs="Times New Roman"/>
+        </w:rPr>
+        <w:t>Composite soil samples from</w:t>
+      </w:r>
+      <w:r>
+        <w:rPr>
+          <w:rFonts w:eastAsia="Times New Roman" w:cs="Times New Roman"/>
+        </w:rPr>
+        <w:t xml:space="preserve"> all property visits</w:t>
+      </w:r>
+      <w:r>
+        <w:rPr>
+          <w:rFonts w:eastAsia="Times New Roman" w:cs="Times New Roman"/>
+        </w:rPr>
+        <w:t xml:space="preserve"> were</w:t>
+      </w:r>
+      <w:r>
+        <w:rPr>
+          <w:rFonts w:eastAsia="Times New Roman" w:cs="Times New Roman"/>
+        </w:rPr>
+        <w:t xml:space="preserve"> </w:t>
+      </w:r>
+      <w:r>
+        <w:rPr>
+          <w:rFonts w:eastAsia="Times New Roman" w:cs="Times New Roman"/>
+        </w:rPr>
+        <w:t xml:space="preserve">sent to the Texas </w:t>
+      </w:r>
+      <w:r>
+        <w:rPr>
+          <w:rFonts w:eastAsia="Times New Roman" w:cs="Times New Roman"/>
+        </w:rPr>
+        <w:t>A&amp;M Soil, Water and Forage Laboratory to quantify soil pH, cation exchange capacity, and macronutrient concentrations. We also determined soil texture using the simple jar method</w:t>
+      </w:r>
+      <w:r>
+        <w:rPr>
+          <w:rFonts w:eastAsia="Times New Roman" w:cs="Times New Roman"/>
+        </w:rPr>
+        <w:t xml:space="preserve"> to determine percent silt, clay, and sand</w:t>
+      </w:r>
+      <w:r>
+        <w:rPr>
+          <w:rFonts w:eastAsia="Times New Roman" w:cs="Times New Roman"/>
+        </w:rPr>
+        <w:t>, as percent clay has been shown in previous analyses to modify expected photosynthetic least-cost patterns</w:t>
+      </w:r>
+      <w:r>
+        <w:rPr>
+          <w:rFonts w:eastAsia="Times New Roman" w:cs="Times New Roman"/>
+        </w:rPr>
+        <w:t>.</w:t>
+      </w:r>
+    </w:p>
+    <w:p>
+      <w:pPr>
+        <w:spacing w:line="480" w:lineRule="auto"/>
+        <w:rPr>
+          <w:rFonts w:eastAsia="Times New Roman" w:cs="Times New Roman"/>
+        </w:rPr>
+      </w:pPr>
+    </w:p>
+    <w:p>
+      <w:pPr>
+        <w:spacing w:line="480" w:lineRule="auto"/>
+        <w:rPr>
+          <w:rFonts w:eastAsia="Times New Roman" w:cs="Times New Roman"/>
+        </w:rPr>
+      </w:pPr>
+      <w:r>
+        <w:rPr>
+          <w:rFonts w:eastAsia="Times New Roman" w:cs="Times New Roman"/>
+          <w:i/>
+          <w:iCs/>
+        </w:rPr>
+        <w:t>Plant functional type assignment</w:t>
+      </w:r>
+    </w:p>
+    <w:p>
+      <w:pPr>
+        <w:spacing w:line="480" w:lineRule="auto"/>
+        <w:rPr>
+          <w:rFonts w:eastAsia="Times New Roman" w:cs="Times New Roman"/>
+        </w:rPr>
+      </w:pPr>
+      <w:r>
+        <w:rPr>
+          <w:rFonts w:eastAsia="Times New Roman" w:cs="Times New Roman"/>
+        </w:rPr>
+        <w:lastRenderedPageBreak/>
+        <w:tab/>
+      </w:r>
+      <w:r>
+        <w:rPr>
+          <w:rFonts w:eastAsia="Times New Roman" w:cs="Times New Roman"/>
+        </w:rPr>
+        <w:t>Collected species were assigned a plant functional type based on their photosynthetic pathway (C</w:t>
+      </w:r>
+      <w:r>
+        <w:rPr>
+          <w:rFonts w:eastAsia="Times New Roman" w:cs="Times New Roman"/>
+          <w:vertAlign w:val="subscript"/>
+        </w:rPr>
+        <w:t>3</w:t>
+      </w:r>
+      <w:r>
+        <w:rPr>
+          <w:rFonts w:eastAsia="Times New Roman" w:cs="Times New Roman"/>
+        </w:rPr>
+        <w:t>, C</w:t>
+      </w:r>
+      <w:r>
+        <w:rPr>
+          <w:rFonts w:eastAsia="Times New Roman" w:cs="Times New Roman"/>
+          <w:vertAlign w:val="subscript"/>
+        </w:rPr>
+        <w:t>4</w:t>
+      </w:r>
+      <w:r>
+        <w:rPr>
+          <w:rFonts w:eastAsia="Times New Roman" w:cs="Times New Roman"/>
+        </w:rPr>
+        <w:t>), lifespan (annual, perennial), and growth habit (graminoid, forb, etc.). This created four distinct plant functional types within our dataset: C</w:t>
+      </w:r>
+      <w:r>
+        <w:rPr>
+          <w:rFonts w:eastAsia="Times New Roman" w:cs="Times New Roman"/>
+          <w:vertAlign w:val="subscript"/>
+        </w:rPr>
+        <w:t>3</w:t>
+      </w:r>
+      <w:r>
+        <w:rPr>
+          <w:rFonts w:eastAsia="Times New Roman" w:cs="Times New Roman"/>
+        </w:rPr>
+        <w:t xml:space="preserve"> annual forbs (), C</w:t>
+      </w:r>
+      <w:r>
+        <w:rPr>
+          <w:rFonts w:eastAsia="Times New Roman" w:cs="Times New Roman"/>
+          <w:vertAlign w:val="subscript"/>
+        </w:rPr>
+        <w:t>3</w:t>
+      </w:r>
+      <w:r>
+        <w:rPr>
+          <w:rFonts w:eastAsia="Times New Roman" w:cs="Times New Roman"/>
+        </w:rPr>
+        <w:t xml:space="preserve"> annual graminoids (), C</w:t>
+      </w:r>
+      <w:r>
+        <w:rPr>
+          <w:rFonts w:eastAsia="Times New Roman" w:cs="Times New Roman"/>
+          <w:vertAlign w:val="subscript"/>
+        </w:rPr>
+        <w:t>4</w:t>
+      </w:r>
+      <w:r>
+        <w:rPr>
+          <w:rFonts w:eastAsia="Times New Roman" w:cs="Times New Roman"/>
+        </w:rPr>
+        <w:t xml:space="preserve"> graminoids, and C</w:t>
+      </w:r>
+      <w:r>
+        <w:rPr>
+          <w:rFonts w:eastAsia="Times New Roman" w:cs="Times New Roman"/>
+          <w:vertAlign w:val="subscript"/>
+        </w:rPr>
+        <w:t>3</w:t>
+      </w:r>
+      <w:r>
+        <w:rPr>
+          <w:rFonts w:eastAsia="Times New Roman" w:cs="Times New Roman"/>
+        </w:rPr>
+        <w:t xml:space="preserve"> shrubs ().</w:t>
+      </w:r>
+      <w:r>
+        <w:rPr>
+          <w:rFonts w:eastAsia="Times New Roman" w:cs="Times New Roman"/>
+        </w:rPr>
+        <w:t xml:space="preserve"> We used plant functional type as the primary descriptor of species as we were unable to identify several species down to a genus level.</w:t>
+      </w:r>
+    </w:p>
+    <w:p>
+      <w:pPr>
         <w:autoSpaceDE w:val="0"/>
         <w:autoSpaceDN w:val="0"/>
         <w:adjustRightInd w:val="0"/>
         <w:spacing w:line="480" w:lineRule="auto"/>
         <w:rPr>
-          <w:color w:val="000000"/>
+          <w:color w:val="000000" w:themeColor="text1"/>
         </w:rPr>
       </w:pPr>
     </w:p>
@@ -3749,118 +4005,16 @@
         <w:adjustRightInd w:val="0"/>
         <w:spacing w:line="480" w:lineRule="auto"/>
         <w:rPr>
-          <w:color w:val="000000"/>
-        </w:rPr>
-      </w:pPr>
-      <w:r>
-        <w:rPr>
-          <w:color w:val="000000"/>
-        </w:rPr>
-        <w:t xml:space="preserve">Using calculated </w:t>
-      </w:r>
-      <w:r>
-        <w:rPr>
-          <w:color w:val="000000"/>
-          <w:lang w:val="el-GR"/>
-        </w:rPr>
-        <w:t>χ</w:t>
-      </w:r>
-      <w:r>
-        <w:rPr>
-          <w:color w:val="000000"/>
-        </w:rPr>
-        <w:t xml:space="preserve"> values</w:t>
-      </w:r>
-      <w:r>
-        <w:rPr>
-          <w:color w:val="000000"/>
-        </w:rPr>
-        <w:t xml:space="preserve">, we then estimated </w:t>
-      </w:r>
-      <w:r>
-        <w:rPr>
-          <w:color w:val="000000"/>
-          <w:lang w:val="el-GR"/>
-        </w:rPr>
-        <w:t>β</w:t>
-      </w:r>
-      <w:r>
-        <w:rPr>
-          <w:color w:val="000000"/>
-        </w:rPr>
-        <w:t xml:space="preserve"> using</w:t>
-      </w:r>
-      <w:r>
-        <w:rPr>
-          <w:color w:val="000000"/>
-        </w:rPr>
-        <w:t xml:space="preserve"> equations in </w:t>
-      </w:r>
-      <w:r>
-        <w:rPr>
-          <w:color w:val="000000"/>
-        </w:rPr>
-        <w:fldChar w:fldCharType="begin" w:fldLock="1"/>
-      </w:r>
-      <w:r>
-        <w:rPr>
-          <w:color w:val="000000"/>
-        </w:rPr>
-        <w:instrText>ADDIN CSL_CITATION {"citationItems":[{"id":"ITEM-1","itemData":{"DOI":"10.1111/ele.12211","ISSN":"1461023X","abstract":"A novel framework is presented for the analysis of ecophysiological field measurements and modelling. The hypothesis ‘leaves minimise the summed unit costs of transpiration and carboxylation’ predicts leaf-internal/ambient CO 2 ratios (c i/c a) and slopes of maximum carboxylation rate (Vcmax ) or leaf nitrogen (Narea ) vs. stomatal conductance. Analysis of data on woody species from contrasting climates (cold-hot, dry-wet) yielded steeper slopes and lower mean c i /c a ratios at the dry or cold sites than at the wet or hot sites. High atmospheric vapour pressure deficit implies low c i / c a in dry climates. High water viscosity (more costly transport) and low photorespiration (less costly photosynthesis) imply low c i /ca in cold climates. Observed site-mean c i /c a shifts are pre- dicted quantitatively for temperature contrasts (by photorespiration plus viscosity effects) and approximately for aridity contrasts. The theory explains the dependency of c i /ca ratios on temper- ature and vapour pressure deficit, and observed relationships of leaf d13 C and Narea to aridity","author":[{"dropping-particle":"","family":"Prentice","given":"I Colin","non-dropping-particle":"","parse-names":false,"suffix":""},{"dropping-particle":"","family":"Dong","given":"Ning","non-dropping-particle":"","parse-names":false,"suffix":""},{"dropping-particle":"","family":"Gleason","given":"Sean M","non-dropping-particle":"","parse-names":false,"suffix":""},{"dropping-particle":"","family":"Maire","given":"Vincent","non-dropping-particle":"","parse-names":false,"suffix":""},{"dropping-particle":"","family":"Wright","given":"Ian J","non-dropping-particle":"","parse-names":false,"suffix":""}],"container-title":"Ecology Letters","id":"ITEM-1","issue":"1","issued":{"date-parts":[["2014","1"]]},"page":"82-91","title":"Balancing the costs of carbon gain and water transport: testing a new theoretical framework for plant functional ecology","type":"article-journal","volume":"17"},"uris":["http://www.mendeley.com/documents/?uuid=e847e008-126f-46c3-a215-d3160662c7ab"]}],"mendeley":{"formattedCitation":"(Prentice &lt;i&gt;et al.&lt;/i&gt;, 2014)","manualFormatting":"Prentice et al. (2014)","plainTextFormattedCitation":"(Prentice et al., 2014)","previouslyFormattedCitation":"(Prentice &lt;i&gt;et al.&lt;/i&gt;, 2014)"},"properties":{"noteIndex":0},"schema":"https://github.com/citation-style-language/schema/raw/master/csl-citation.json"}</w:instrText>
-      </w:r>
-      <w:r>
-        <w:rPr>
-          <w:color w:val="000000"/>
-        </w:rPr>
-        <w:fldChar w:fldCharType="separate"/>
-      </w:r>
-      <w:r>
-        <w:rPr>
-          <w:noProof/>
-          <w:color w:val="000000"/>
-        </w:rPr>
-        <w:t xml:space="preserve">Prentice </w:t>
-      </w:r>
+          <w:color w:val="000000" w:themeColor="text1"/>
+        </w:rPr>
+      </w:pPr>
       <w:r>
         <w:rPr>
           <w:i/>
-          <w:noProof/>
-          <w:color w:val="000000"/>
-        </w:rPr>
-        <w:t>et al.</w:t>
-      </w:r>
-      <w:r>
-        <w:rPr>
-          <w:noProof/>
-          <w:color w:val="000000"/>
-        </w:rPr>
-        <w:t xml:space="preserve"> </w:t>
-      </w:r>
-      <w:r>
-        <w:rPr>
-          <w:noProof/>
-          <w:color w:val="000000"/>
-        </w:rPr>
-        <w:t>(</w:t>
-      </w:r>
-      <w:r>
-        <w:rPr>
-          <w:noProof/>
-          <w:color w:val="000000"/>
-        </w:rPr>
-        <w:t>2014)</w:t>
-      </w:r>
-      <w:r>
-        <w:rPr>
-          <w:color w:val="000000"/>
-        </w:rPr>
-        <w:fldChar w:fldCharType="end"/>
-      </w:r>
-      <w:r>
-        <w:rPr>
-          <w:color w:val="000000"/>
-        </w:rPr>
-        <w:t xml:space="preserve">, where: </w:t>
+          <w:iCs/>
+          <w:color w:val="000000" w:themeColor="text1"/>
+        </w:rPr>
+        <w:t>Statistical analysis</w:t>
       </w:r>
     </w:p>
     <w:p>
@@ -3869,10 +4023,41 @@
         <w:autoSpaceDN w:val="0"/>
         <w:adjustRightInd w:val="0"/>
         <w:spacing w:line="480" w:lineRule="auto"/>
-        <w:rPr>
-          <w:color w:val="000000"/>
-        </w:rPr>
-      </w:pPr>
+        <w:ind w:firstLine="720"/>
+        <w:rPr>
+          <w:color w:val="000000" w:themeColor="text1"/>
+        </w:rPr>
+      </w:pPr>
+      <w:r>
+        <w:rPr>
+          <w:color w:val="000000" w:themeColor="text1"/>
+        </w:rPr>
+        <w:t>We constructed a series of linear mixed-effects models to explore the effect</w:t>
+      </w:r>
+      <w:r>
+        <w:rPr>
+          <w:color w:val="000000" w:themeColor="text1"/>
+        </w:rPr>
+        <w:t>s of edaphic and climatic factors on leaf nitrogen allocation and water use efficiency.</w:t>
+      </w:r>
+      <w:r>
+        <w:rPr>
+          <w:color w:val="000000" w:themeColor="text1"/>
+        </w:rPr>
+        <w:t xml:space="preserve"> </w:t>
+      </w:r>
+      <w:r>
+        <w:rPr>
+          <w:color w:val="000000" w:themeColor="text1"/>
+        </w:rPr>
+        <w:t>We included soil nitrogen availability, soil pH, mean annual temperature, mean annual precipitation, short-term temperature, and short-term precipitation as continuous fixed effects</w:t>
+      </w:r>
+      <w:r>
+        <w:rPr>
+          <w:color w:val="000000" w:themeColor="text1"/>
+        </w:rPr>
+        <w:t xml:space="preserve">, with plant functional type as a categorical fixed effect. We also included interactions between all fixed effects as additional model coefficients. To account for interspecies variation within each plant functional type, we included species as a random intercept term. </w:t>
+      </w:r>
     </w:p>
     <w:p>
       <w:pPr>
@@ -3880,10 +4065,23 @@
         <w:autoSpaceDN w:val="0"/>
         <w:adjustRightInd w:val="0"/>
         <w:spacing w:line="480" w:lineRule="auto"/>
-        <w:rPr>
-          <w:color w:val="000000"/>
-        </w:rPr>
-      </w:pPr>
+        <w:ind w:firstLine="720"/>
+        <w:rPr>
+          <w:color w:val="000000" w:themeColor="text1"/>
+        </w:rPr>
+      </w:pPr>
+      <w:r>
+        <w:rPr>
+          <w:color w:val="000000" w:themeColor="text1"/>
+        </w:rPr>
+        <w:t xml:space="preserve">Short-term temperature and precipitation were chosen using model selection. </w:t>
+      </w:r>
+      <w:r>
+        <w:rPr>
+          <w:color w:val="000000" w:themeColor="text1"/>
+        </w:rPr>
+        <w:t>We constructed a series of linear mixed-effects models to determine appropriate short-term temperature and precipitation timescales to include in the models explained above. To determine the short-term temperature timescale to include in our models, constructed a series of models using a series o</w:t>
+      </w:r>
     </w:p>
     <w:p>
       <w:pPr>
@@ -3891,10 +4089,17 @@
         <w:autoSpaceDN w:val="0"/>
         <w:adjustRightInd w:val="0"/>
         <w:spacing w:line="480" w:lineRule="auto"/>
-        <w:rPr>
-          <w:color w:val="000000"/>
-        </w:rPr>
-      </w:pPr>
+        <w:ind w:firstLine="720"/>
+        <w:rPr>
+          <w:color w:val="000000" w:themeColor="text1"/>
+        </w:rPr>
+      </w:pPr>
+      <w:r>
+        <w:rPr>
+          <w:color w:val="000000" w:themeColor="text1"/>
+        </w:rPr>
+        <w:t xml:space="preserve">we used Akaike Information Criterion with </w:t>
+      </w:r>
     </w:p>
     <w:p>
       <w:pPr>
@@ -3902,200 +4107,9 @@
         <w:autoSpaceDN w:val="0"/>
         <w:adjustRightInd w:val="0"/>
         <w:spacing w:line="480" w:lineRule="auto"/>
-        <w:rPr>
-          <w:i/>
-          <w:iCs/>
-          <w:color w:val="000000"/>
-        </w:rPr>
-      </w:pPr>
-      <w:r>
-        <w:rPr>
-          <w:i/>
-          <w:iCs/>
-          <w:color w:val="000000"/>
-        </w:rPr>
-        <w:t>Edaphic characteristics</w:t>
-      </w:r>
-    </w:p>
-    <w:p>
-      <w:pPr>
-        <w:spacing w:line="480" w:lineRule="auto"/>
         <w:ind w:firstLine="720"/>
         <w:rPr>
-          <w:rFonts w:eastAsia="Times New Roman" w:cs="Times New Roman"/>
-        </w:rPr>
-      </w:pPr>
-      <w:r>
-        <w:rPr>
-          <w:rFonts w:eastAsia="Times New Roman" w:cs="Times New Roman"/>
-        </w:rPr>
-        <w:lastRenderedPageBreak/>
-        <w:t>Composite soil samples from</w:t>
-      </w:r>
-      <w:r>
-        <w:rPr>
-          <w:rFonts w:eastAsia="Times New Roman" w:cs="Times New Roman"/>
-        </w:rPr>
-        <w:t xml:space="preserve"> all property visits</w:t>
-      </w:r>
-      <w:r>
-        <w:rPr>
-          <w:rFonts w:eastAsia="Times New Roman" w:cs="Times New Roman"/>
-        </w:rPr>
-        <w:t xml:space="preserve"> were</w:t>
-      </w:r>
-      <w:r>
-        <w:rPr>
-          <w:rFonts w:eastAsia="Times New Roman" w:cs="Times New Roman"/>
-        </w:rPr>
-        <w:t xml:space="preserve"> </w:t>
-      </w:r>
-      <w:r>
-        <w:rPr>
-          <w:rFonts w:eastAsia="Times New Roman" w:cs="Times New Roman"/>
-        </w:rPr>
-        <w:t xml:space="preserve">sent to the Texas </w:t>
-      </w:r>
-      <w:r>
-        <w:rPr>
-          <w:rFonts w:eastAsia="Times New Roman" w:cs="Times New Roman"/>
-        </w:rPr>
-        <w:t>A&amp;M Soil, Water and Forage Laboratory to quantify soil pH, cation exchange capacity, and macronutrient concentrations. We also determined soil texture using the simple jar method</w:t>
-      </w:r>
-      <w:r>
-        <w:rPr>
-          <w:rFonts w:eastAsia="Times New Roman" w:cs="Times New Roman"/>
-        </w:rPr>
-        <w:t xml:space="preserve"> to determine percent silt, clay, and sand.</w:t>
-      </w:r>
-    </w:p>
-    <w:p>
-      <w:pPr>
-        <w:spacing w:line="480" w:lineRule="auto"/>
-        <w:rPr>
-          <w:rFonts w:eastAsia="Times New Roman" w:cs="Times New Roman"/>
-        </w:rPr>
-      </w:pPr>
-    </w:p>
-    <w:p>
-      <w:pPr>
-        <w:spacing w:line="480" w:lineRule="auto"/>
-        <w:rPr>
-          <w:rFonts w:eastAsia="Times New Roman" w:cs="Times New Roman"/>
-        </w:rPr>
-      </w:pPr>
-      <w:r>
-        <w:rPr>
-          <w:rFonts w:eastAsia="Times New Roman" w:cs="Times New Roman"/>
-          <w:i/>
-          <w:iCs/>
-        </w:rPr>
-        <w:t>Plant functional type assignment</w:t>
-      </w:r>
-    </w:p>
-    <w:p>
-      <w:pPr>
-        <w:spacing w:line="480" w:lineRule="auto"/>
-        <w:rPr>
-          <w:rFonts w:eastAsia="Times New Roman" w:cs="Times New Roman"/>
-        </w:rPr>
-      </w:pPr>
-      <w:r>
-        <w:rPr>
-          <w:rFonts w:eastAsia="Times New Roman" w:cs="Times New Roman"/>
-        </w:rPr>
-        <w:tab/>
-      </w:r>
-      <w:r>
-        <w:rPr>
-          <w:rFonts w:eastAsia="Times New Roman" w:cs="Times New Roman"/>
-        </w:rPr>
-        <w:t>Collected species were assigned a plant functional type based on their photosynthetic pathway (C</w:t>
-      </w:r>
-      <w:r>
-        <w:rPr>
-          <w:rFonts w:eastAsia="Times New Roman" w:cs="Times New Roman"/>
-          <w:vertAlign w:val="subscript"/>
-        </w:rPr>
-        <w:t>3</w:t>
-      </w:r>
-      <w:r>
-        <w:rPr>
-          <w:rFonts w:eastAsia="Times New Roman" w:cs="Times New Roman"/>
-        </w:rPr>
-        <w:t>, C</w:t>
-      </w:r>
-      <w:r>
-        <w:rPr>
-          <w:rFonts w:eastAsia="Times New Roman" w:cs="Times New Roman"/>
-          <w:vertAlign w:val="subscript"/>
-        </w:rPr>
-        <w:t>4</w:t>
-      </w:r>
-      <w:r>
-        <w:rPr>
-          <w:rFonts w:eastAsia="Times New Roman" w:cs="Times New Roman"/>
-        </w:rPr>
-        <w:t>), lifespan (annual, perennial), and growth habit (graminoid, forb, etc.). This created four distinct plant functional types within our dataset: C</w:t>
-      </w:r>
-      <w:r>
-        <w:rPr>
-          <w:rFonts w:eastAsia="Times New Roman" w:cs="Times New Roman"/>
-          <w:vertAlign w:val="subscript"/>
-        </w:rPr>
-        <w:t>3</w:t>
-      </w:r>
-      <w:r>
-        <w:rPr>
-          <w:rFonts w:eastAsia="Times New Roman" w:cs="Times New Roman"/>
-        </w:rPr>
-        <w:t xml:space="preserve"> annual forbs (), C</w:t>
-      </w:r>
-      <w:r>
-        <w:rPr>
-          <w:rFonts w:eastAsia="Times New Roman" w:cs="Times New Roman"/>
-          <w:vertAlign w:val="subscript"/>
-        </w:rPr>
-        <w:t>3</w:t>
-      </w:r>
-      <w:r>
-        <w:rPr>
-          <w:rFonts w:eastAsia="Times New Roman" w:cs="Times New Roman"/>
-        </w:rPr>
-        <w:t xml:space="preserve"> annual graminoids (), C</w:t>
-      </w:r>
-      <w:r>
-        <w:rPr>
-          <w:rFonts w:eastAsia="Times New Roman" w:cs="Times New Roman"/>
-          <w:vertAlign w:val="subscript"/>
-        </w:rPr>
-        <w:t>4</w:t>
-      </w:r>
-      <w:r>
-        <w:rPr>
-          <w:rFonts w:eastAsia="Times New Roman" w:cs="Times New Roman"/>
-        </w:rPr>
-        <w:t xml:space="preserve"> graminoids, and C</w:t>
-      </w:r>
-      <w:r>
-        <w:rPr>
-          <w:rFonts w:eastAsia="Times New Roman" w:cs="Times New Roman"/>
-          <w:vertAlign w:val="subscript"/>
-        </w:rPr>
-        <w:t>3</w:t>
-      </w:r>
-      <w:r>
-        <w:rPr>
-          <w:rFonts w:eastAsia="Times New Roman" w:cs="Times New Roman"/>
-        </w:rPr>
-        <w:t xml:space="preserve"> shrubs ().</w:t>
-      </w:r>
-    </w:p>
-    <w:p>
-      <w:pPr>
-        <w:spacing w:line="480" w:lineRule="auto"/>
-        <w:rPr>
-          <w:rFonts w:eastAsia="Times New Roman" w:cs="Times New Roman"/>
+          <w:color w:val="000000" w:themeColor="text1"/>
         </w:rPr>
       </w:pPr>
     </w:p>
@@ -4105,6 +4119,7 @@
         <w:autoSpaceDN w:val="0"/>
         <w:adjustRightInd w:val="0"/>
         <w:spacing w:line="480" w:lineRule="auto"/>
+        <w:ind w:firstLine="720"/>
         <w:rPr>
           <w:color w:val="000000" w:themeColor="text1"/>
         </w:rPr>
@@ -4116,17 +4131,71 @@
         <w:autoSpaceDN w:val="0"/>
         <w:adjustRightInd w:val="0"/>
         <w:spacing w:line="480" w:lineRule="auto"/>
+        <w:ind w:firstLine="720"/>
         <w:rPr>
           <w:color w:val="000000" w:themeColor="text1"/>
         </w:rPr>
       </w:pPr>
       <w:r>
         <w:rPr>
-          <w:i/>
-          <w:iCs/>
           <w:color w:val="000000" w:themeColor="text1"/>
         </w:rPr>
-        <w:t>Statistical analysis</w:t>
+        <w:lastRenderedPageBreak/>
+        <w:t>W</w:t>
+      </w:r>
+      <w:r>
+        <w:rPr>
+          <w:color w:val="000000" w:themeColor="text1"/>
+        </w:rPr>
+        <w:t>e constructed a series of single factor mixed effects models where</w:t>
+      </w:r>
+      <w:r>
+        <w:rPr>
+          <w:color w:val="000000" w:themeColor="text1"/>
+        </w:rPr>
+        <w:t xml:space="preserve"> either</w:t>
+      </w:r>
+      <w:r>
+        <w:rPr>
+          <w:color w:val="000000" w:themeColor="text1"/>
+        </w:rPr>
+        <w:t xml:space="preserve"> short-term temperature </w:t>
+      </w:r>
+      <w:r>
+        <w:rPr>
+          <w:color w:val="000000" w:themeColor="text1"/>
+        </w:rPr>
+        <w:t xml:space="preserve">or short-term precipitation </w:t>
+      </w:r>
+      <w:r>
+        <w:rPr>
+          <w:color w:val="000000" w:themeColor="text1"/>
+        </w:rPr>
+        <w:t>was included as the only fixed effec</w:t>
+      </w:r>
+      <w:r>
+        <w:rPr>
+          <w:color w:val="000000" w:themeColor="text1"/>
+        </w:rPr>
+        <w:t>t</w:t>
+      </w:r>
+      <w:r>
+        <w:rPr>
+          <w:color w:val="000000" w:themeColor="text1"/>
+        </w:rPr>
+        <w:t>.</w:t>
+      </w:r>
+      <w:r>
+        <w:rPr>
+          <w:color w:val="000000" w:themeColor="text1"/>
+        </w:rPr>
+        <w:t xml:space="preserve"> Species was included as a random intercept term. We used a series of time ranges </w:t>
+      </w:r>
+      <w:r>
+        <w:rPr>
+          <w:color w:val="000000" w:themeColor="text1"/>
+        </w:rPr>
+        <w:t xml:space="preserve"> </w:t>
       </w:r>
     </w:p>
     <w:p>
@@ -4140,36 +4209,6 @@
           <w:color w:val="000000" w:themeColor="text1"/>
         </w:rPr>
       </w:pPr>
-      <w:r>
-        <w:rPr>
-          <w:color w:val="000000" w:themeColor="text1"/>
-        </w:rPr>
-        <w:t>We constructed a series of linear mixed-effects models to explore the effect</w:t>
-      </w:r>
-      <w:r>
-        <w:rPr>
-          <w:color w:val="000000" w:themeColor="text1"/>
-        </w:rPr>
-        <w:t>s of edaphic and climatic factors on leaf nitrogen allocation and water use efficiency.</w:t>
-      </w:r>
-      <w:r>
-        <w:rPr>
-          <w:color w:val="000000" w:themeColor="text1"/>
-        </w:rPr>
-        <w:t xml:space="preserve"> </w:t>
-      </w:r>
-      <w:r>
-        <w:rPr>
-          <w:color w:val="000000" w:themeColor="text1"/>
-        </w:rPr>
-        <w:t>We included soil nitrogen availability, soil pH, mean annual temperature, mean annual precipitation, short-term temperature, and short-term precipitation as continuous fixed effects</w:t>
-      </w:r>
-      <w:r>
-        <w:rPr>
-          <w:color w:val="000000" w:themeColor="text1"/>
-        </w:rPr>
-        <w:t xml:space="preserve">, with plant functional type as a categorical fixed effect. We also included interactions between all fixed effects as additional model coefficients. To account for interspecies variation within each plant functional type, we included species as a random intercept term. </w:t>
-      </w:r>
     </w:p>
     <w:p>
       <w:pPr>
@@ -4182,25 +4221,6 @@
           <w:color w:val="000000" w:themeColor="text1"/>
         </w:rPr>
       </w:pPr>
-      <w:r>
-        <w:rPr>
-          <w:color w:val="000000" w:themeColor="text1"/>
-        </w:rPr>
-        <w:t xml:space="preserve">Short-term temperature and precipitation were chosen using model selection. </w:t>
-      </w:r>
-      <w:r>
-        <w:rPr>
-          <w:color w:val="000000" w:themeColor="text1"/>
-        </w:rPr>
-        <w:t xml:space="preserve">We constructed a series of linear mixed-effects models to determine appropriate short-term temperature and precipitation timescales to include in the models explained above. To determine </w:t>
-      </w:r>
-      <w:r>
-        <w:rPr>
-          <w:color w:val="000000" w:themeColor="text1"/>
-        </w:rPr>
-        <w:lastRenderedPageBreak/>
-        <w:t>the short-term temperature timescale to include in our models, constructed a series of models using a series o</w:t>
-      </w:r>
     </w:p>
     <w:p>
       <w:pPr>
@@ -4217,7 +4237,7 @@
         <w:rPr>
           <w:color w:val="000000" w:themeColor="text1"/>
         </w:rPr>
-        <w:t xml:space="preserve">we used Akaike Information Criterion with </w:t>
+        <w:t>Species was included as a random intercept term to maintain the random effect structure.</w:t>
       </w:r>
     </w:p>
     <w:p>
@@ -4243,6 +4263,12 @@
           <w:color w:val="000000" w:themeColor="text1"/>
         </w:rPr>
       </w:pPr>
+      <w:r>
+        <w:rPr>
+          <w:color w:val="000000" w:themeColor="text1"/>
+        </w:rPr>
+        <w:t xml:space="preserve">Specifically, we constructed a series of single factor mixed effects models for both </w:t>
+      </w:r>
     </w:p>
     <w:p>
       <w:pPr>
@@ -4255,66 +4281,6 @@
           <w:color w:val="000000" w:themeColor="text1"/>
         </w:rPr>
       </w:pPr>
-      <w:r>
-        <w:rPr>
-          <w:color w:val="000000" w:themeColor="text1"/>
-        </w:rPr>
-        <w:t>W</w:t>
-      </w:r>
-      <w:r>
-        <w:rPr>
-          <w:color w:val="000000" w:themeColor="text1"/>
-        </w:rPr>
-        <w:t>e constructed a series of single factor mixed effects models where</w:t>
-      </w:r>
-      <w:r>
-        <w:rPr>
-          <w:color w:val="000000" w:themeColor="text1"/>
-        </w:rPr>
-        <w:t xml:space="preserve"> either</w:t>
-      </w:r>
-      <w:r>
-        <w:rPr>
-          <w:color w:val="000000" w:themeColor="text1"/>
-        </w:rPr>
-        <w:t xml:space="preserve"> short-term temperature </w:t>
-      </w:r>
-      <w:r>
-        <w:rPr>
-          <w:color w:val="000000" w:themeColor="text1"/>
-        </w:rPr>
-        <w:t xml:space="preserve">or short-term precipitation </w:t>
-      </w:r>
-      <w:r>
-        <w:rPr>
-          <w:color w:val="000000" w:themeColor="text1"/>
-        </w:rPr>
-        <w:t>was included as the only fixed effec</w:t>
-      </w:r>
-      <w:r>
-        <w:rPr>
-          <w:color w:val="000000" w:themeColor="text1"/>
-        </w:rPr>
-        <w:t>t</w:t>
-      </w:r>
-      <w:r>
-        <w:rPr>
-          <w:color w:val="000000" w:themeColor="text1"/>
-        </w:rPr>
-        <w:t>.</w:t>
-      </w:r>
-      <w:r>
-        <w:rPr>
-          <w:color w:val="000000" w:themeColor="text1"/>
-        </w:rPr>
-        <w:t xml:space="preserve"> Species was included as a random intercept term. We used a series of time ranges </w:t>
-      </w:r>
-      <w:r>
-        <w:rPr>
-          <w:color w:val="000000" w:themeColor="text1"/>
-        </w:rPr>
-        <w:t xml:space="preserve"> </w:t>
-      </w:r>
     </w:p>
     <w:p>
       <w:pPr>
@@ -4327,6 +4293,12 @@
           <w:color w:val="000000" w:themeColor="text1"/>
         </w:rPr>
       </w:pPr>
+      <w:r>
+        <w:rPr>
+          <w:color w:val="000000" w:themeColor="text1"/>
+        </w:rPr>
+        <w:t>we used Akaike Information Criterion and Bayesian Information Criterion to</w:t>
+      </w:r>
     </w:p>
     <w:p>
       <w:pPr>
@@ -4355,7 +4327,7 @@
         <w:rPr>
           <w:color w:val="000000" w:themeColor="text1"/>
         </w:rPr>
-        <w:t>Species was included as a random intercept term to maintain the random effect structure.</w:t>
+        <w:t>Climatic timescales were chosen using Akaike Information Criterion and Bayesian Information Criterion to select</w:t>
       </w:r>
     </w:p>
     <w:p>
@@ -4381,12 +4353,6 @@
           <w:color w:val="000000" w:themeColor="text1"/>
         </w:rPr>
       </w:pPr>
-      <w:r>
-        <w:rPr>
-          <w:color w:val="000000" w:themeColor="text1"/>
-        </w:rPr>
-        <w:t xml:space="preserve">Specifically, we constructed a series of single factor mixed effects models for both </w:t>
-      </w:r>
     </w:p>
     <w:p>
       <w:pPr>
@@ -4399,102 +4365,11 @@
           <w:color w:val="000000" w:themeColor="text1"/>
         </w:rPr>
       </w:pPr>
-    </w:p>
-    <w:p>
-      <w:pPr>
-        <w:autoSpaceDE w:val="0"/>
-        <w:autoSpaceDN w:val="0"/>
-        <w:adjustRightInd w:val="0"/>
-        <w:spacing w:line="480" w:lineRule="auto"/>
-        <w:ind w:firstLine="720"/>
+      <w:r>
         <w:rPr>
           <w:color w:val="000000" w:themeColor="text1"/>
         </w:rPr>
-      </w:pPr>
-      <w:r>
-        <w:rPr>
-          <w:color w:val="000000" w:themeColor="text1"/>
-        </w:rPr>
-        <w:t>we used Akaike Information Criterion and Bayesian Information Criterion to</w:t>
-      </w:r>
-    </w:p>
-    <w:p>
-      <w:pPr>
-        <w:autoSpaceDE w:val="0"/>
-        <w:autoSpaceDN w:val="0"/>
-        <w:adjustRightInd w:val="0"/>
-        <w:spacing w:line="480" w:lineRule="auto"/>
-        <w:ind w:firstLine="720"/>
-        <w:rPr>
-          <w:color w:val="000000" w:themeColor="text1"/>
-        </w:rPr>
-      </w:pPr>
-    </w:p>
-    <w:p>
-      <w:pPr>
-        <w:autoSpaceDE w:val="0"/>
-        <w:autoSpaceDN w:val="0"/>
-        <w:adjustRightInd w:val="0"/>
-        <w:spacing w:line="480" w:lineRule="auto"/>
-        <w:ind w:firstLine="720"/>
-        <w:rPr>
-          <w:color w:val="000000" w:themeColor="text1"/>
-        </w:rPr>
-      </w:pPr>
-      <w:r>
-        <w:rPr>
-          <w:color w:val="000000" w:themeColor="text1"/>
-        </w:rPr>
-        <w:t>Climatic timescales were chosen using Akaike Information Criterion and Bayesian Information Criterion to select</w:t>
-      </w:r>
-    </w:p>
-    <w:p>
-      <w:pPr>
-        <w:autoSpaceDE w:val="0"/>
-        <w:autoSpaceDN w:val="0"/>
-        <w:adjustRightInd w:val="0"/>
-        <w:spacing w:line="480" w:lineRule="auto"/>
-        <w:ind w:firstLine="720"/>
-        <w:rPr>
-          <w:color w:val="000000" w:themeColor="text1"/>
-        </w:rPr>
-      </w:pPr>
-    </w:p>
-    <w:p>
-      <w:pPr>
-        <w:autoSpaceDE w:val="0"/>
-        <w:autoSpaceDN w:val="0"/>
-        <w:adjustRightInd w:val="0"/>
-        <w:spacing w:line="480" w:lineRule="auto"/>
-        <w:ind w:firstLine="720"/>
-        <w:rPr>
-          <w:color w:val="000000" w:themeColor="text1"/>
-        </w:rPr>
-      </w:pPr>
-    </w:p>
-    <w:p>
-      <w:pPr>
-        <w:autoSpaceDE w:val="0"/>
-        <w:autoSpaceDN w:val="0"/>
-        <w:adjustRightInd w:val="0"/>
-        <w:spacing w:line="480" w:lineRule="auto"/>
-        <w:ind w:firstLine="720"/>
-        <w:rPr>
-          <w:color w:val="000000" w:themeColor="text1"/>
-        </w:rPr>
-      </w:pPr>
-      <w:r>
-        <w:rPr>
-          <w:color w:val="000000" w:themeColor="text1"/>
-        </w:rPr>
-        <w:t xml:space="preserve"> to select the daily climate threshold that best explained effects of edaphic characteristics on leaf nitrogen allocation and water use efficiency. This was done using a sequence of mean </w:t>
-      </w:r>
-      <w:r>
-        <w:rPr>
-          <w:color w:val="000000" w:themeColor="text1"/>
-        </w:rPr>
-        <w:lastRenderedPageBreak/>
-        <w:t>daily temperature and total precipitation values that ranged from five days before each site visit to thirty days before each site visit on a single day timestep.</w:t>
+        <w:t xml:space="preserve"> to select the daily climate threshold that best explained effects of edaphic characteristics on leaf nitrogen allocation and water use efficiency. This was done using a sequence of mean daily temperature and total precipitation values that ranged from five days before each site visit to thirty days before each site visit on a single day timestep.</w:t>
       </w:r>
     </w:p>
     <w:p>
@@ -5317,7 +5192,7 @@
           <w:bCs/>
           <w:noProof/>
         </w:rPr>
-        <w:t>Evans JR</w:t>
+        <w:t>Dong N, Wright IJ, Chen JM, Luo X, Wang H, Keenan TF, Smith NG, Prentice IC</w:t>
       </w:r>
       <w:r>
         <w:rPr>
@@ -5333,14 +5208,14 @@
           <w:bCs/>
           <w:noProof/>
         </w:rPr>
-        <w:t>1989</w:t>
-      </w:r>
-      <w:r>
-        <w:rPr>
-          <w:rFonts w:cs="Times New Roman"/>
-          <w:noProof/>
-        </w:rPr>
-        <w:t xml:space="preserve">. Photosynthesis and nitrogen relationships in leaves of C3 plants. </w:t>
+        <w:t>2022</w:t>
+      </w:r>
+      <w:r>
+        <w:rPr>
+          <w:rFonts w:cs="Times New Roman"/>
+          <w:noProof/>
+        </w:rPr>
+        <w:t xml:space="preserve">. Rising CO2 and warming reduce global canopy demand for nitrogen. </w:t>
       </w:r>
       <w:r>
         <w:rPr>
@@ -5349,30 +5224,14 @@
           <w:iCs/>
           <w:noProof/>
         </w:rPr>
-        <w:t>Oecologia</w:t>
-      </w:r>
-      <w:r>
-        <w:rPr>
-          <w:rFonts w:cs="Times New Roman"/>
-          <w:noProof/>
-        </w:rPr>
-        <w:t xml:space="preserve"> </w:t>
-      </w:r>
-      <w:r>
-        <w:rPr>
-          <w:rFonts w:cs="Times New Roman"/>
-          <w:b/>
-          <w:bCs/>
-          <w:noProof/>
-        </w:rPr>
-        <w:t>78</w:t>
-      </w:r>
-      <w:r>
-        <w:rPr>
-          <w:rFonts w:cs="Times New Roman"/>
-          <w:noProof/>
-        </w:rPr>
-        <w:t>: 9–19.</w:t>
+        <w:t>New Phytologist</w:t>
+      </w:r>
+      <w:r>
+        <w:rPr>
+          <w:rFonts w:cs="Times New Roman"/>
+          <w:noProof/>
+        </w:rPr>
+        <w:t>.</w:t>
       </w:r>
     </w:p>
     <w:p>
@@ -5394,7 +5253,7 @@
           <w:bCs/>
           <w:noProof/>
         </w:rPr>
-        <w:t>Farquhar GD, Ehleringer JR, Hubick KT</w:t>
+        <w:t>Evans JR</w:t>
       </w:r>
       <w:r>
         <w:rPr>
@@ -5417,7 +5276,7 @@
           <w:rFonts w:cs="Times New Roman"/>
           <w:noProof/>
         </w:rPr>
-        <w:t xml:space="preserve">. Carbon isotope discrimination and photosynthesis. </w:t>
+        <w:t xml:space="preserve">. Photosynthesis and nitrogen relationships in leaves of C3 plants. </w:t>
       </w:r>
       <w:r>
         <w:rPr>
@@ -5426,7 +5285,7 @@
           <w:iCs/>
           <w:noProof/>
         </w:rPr>
-        <w:t>Annual Review of Plant Physiology and Plant Molecular Biology</w:t>
+        <w:t>Oecologia</w:t>
       </w:r>
       <w:r>
         <w:rPr>
@@ -5442,14 +5301,14 @@
           <w:bCs/>
           <w:noProof/>
         </w:rPr>
-        <w:t>40</w:t>
-      </w:r>
-      <w:r>
-        <w:rPr>
-          <w:rFonts w:cs="Times New Roman"/>
-          <w:noProof/>
-        </w:rPr>
-        <w:t>: 503–537.</w:t>
+        <w:t>78</w:t>
+      </w:r>
+      <w:r>
+        <w:rPr>
+          <w:rFonts w:cs="Times New Roman"/>
+          <w:noProof/>
+        </w:rPr>
+        <w:t>: 9–19.</w:t>
       </w:r>
     </w:p>
     <w:p>
@@ -5471,7 +5330,7 @@
           <w:bCs/>
           <w:noProof/>
         </w:rPr>
-        <w:t>Glover J</w:t>
+        <w:t>Farquhar GD, Ehleringer JR, Hubick KT</w:t>
       </w:r>
       <w:r>
         <w:rPr>
@@ -5487,14 +5346,14 @@
           <w:bCs/>
           <w:noProof/>
         </w:rPr>
-        <w:t>1973</w:t>
-      </w:r>
-      <w:r>
-        <w:rPr>
-          <w:rFonts w:cs="Times New Roman"/>
-          <w:noProof/>
-        </w:rPr>
-        <w:t xml:space="preserve">. The dark respiration of sugar-cane and the loss of photosynthate during the growth of a crop. </w:t>
+        <w:t>1989</w:t>
+      </w:r>
+      <w:r>
+        <w:rPr>
+          <w:rFonts w:cs="Times New Roman"/>
+          <w:noProof/>
+        </w:rPr>
+        <w:t xml:space="preserve">. Carbon isotope discrimination and photosynthesis. </w:t>
       </w:r>
       <w:r>
         <w:rPr>
@@ -5503,7 +5362,7 @@
           <w:iCs/>
           <w:noProof/>
         </w:rPr>
-        <w:t>Annals of Botany</w:t>
+        <w:t>Annual Review of Plant Physiology and Plant Molecular Biology</w:t>
       </w:r>
       <w:r>
         <w:rPr>
@@ -5519,14 +5378,14 @@
           <w:bCs/>
           <w:noProof/>
         </w:rPr>
-        <w:t>37</w:t>
-      </w:r>
-      <w:r>
-        <w:rPr>
-          <w:rFonts w:cs="Times New Roman"/>
-          <w:noProof/>
-        </w:rPr>
-        <w:t>: 845–852.</w:t>
+        <w:t>40</w:t>
+      </w:r>
+      <w:r>
+        <w:rPr>
+          <w:rFonts w:cs="Times New Roman"/>
+          <w:noProof/>
+        </w:rPr>
+        <w:t>: 503–537.</w:t>
       </w:r>
     </w:p>
     <w:p>
@@ -5548,7 +5407,7 @@
           <w:bCs/>
           <w:noProof/>
         </w:rPr>
-        <w:t>Hart E, Bell K</w:t>
+        <w:t>Glover J</w:t>
       </w:r>
       <w:r>
         <w:rPr>
@@ -5564,14 +5423,46 @@
           <w:bCs/>
           <w:noProof/>
         </w:rPr>
-        <w:t>2015</w:t>
-      </w:r>
-      <w:r>
-        <w:rPr>
-          <w:rFonts w:cs="Times New Roman"/>
-          <w:noProof/>
-        </w:rPr>
-        <w:t>. prism: Access data from the Oregon State Prism climate project.</w:t>
+        <w:t>1973</w:t>
+      </w:r>
+      <w:r>
+        <w:rPr>
+          <w:rFonts w:cs="Times New Roman"/>
+          <w:noProof/>
+        </w:rPr>
+        <w:t xml:space="preserve">. The dark respiration of sugar-cane and the loss of photosynthate during the growth of a crop. </w:t>
+      </w:r>
+      <w:r>
+        <w:rPr>
+          <w:rFonts w:cs="Times New Roman"/>
+          <w:i/>
+          <w:iCs/>
+          <w:noProof/>
+        </w:rPr>
+        <w:t>Annals of Botany</w:t>
+      </w:r>
+      <w:r>
+        <w:rPr>
+          <w:rFonts w:cs="Times New Roman"/>
+          <w:noProof/>
+        </w:rPr>
+        <w:t xml:space="preserve"> </w:t>
+      </w:r>
+      <w:r>
+        <w:rPr>
+          <w:rFonts w:cs="Times New Roman"/>
+          <w:b/>
+          <w:bCs/>
+          <w:noProof/>
+        </w:rPr>
+        <w:t>37</w:t>
+      </w:r>
+      <w:r>
+        <w:rPr>
+          <w:rFonts w:cs="Times New Roman"/>
+          <w:noProof/>
+        </w:rPr>
+        <w:t>: 845–852.</w:t>
       </w:r>
     </w:p>
     <w:p>
@@ -5593,7 +5484,7 @@
           <w:bCs/>
           <w:noProof/>
         </w:rPr>
-        <w:t>Hungate BA, Dukes JS, Shaw MR, Luo Y, Field CB</w:t>
+        <w:t>Hart E, Bell K</w:t>
       </w:r>
       <w:r>
         <w:rPr>
@@ -5609,46 +5500,14 @@
           <w:bCs/>
           <w:noProof/>
         </w:rPr>
-        <w:t>2003</w:t>
-      </w:r>
-      <w:r>
-        <w:rPr>
-          <w:rFonts w:cs="Times New Roman"/>
-          <w:noProof/>
-        </w:rPr>
-        <w:t xml:space="preserve">. Nitrogen and climate change. </w:t>
-      </w:r>
-      <w:r>
-        <w:rPr>
-          <w:rFonts w:cs="Times New Roman"/>
-          <w:i/>
-          <w:iCs/>
-          <w:noProof/>
-        </w:rPr>
-        <w:t>Science</w:t>
-      </w:r>
-      <w:r>
-        <w:rPr>
-          <w:rFonts w:cs="Times New Roman"/>
-          <w:noProof/>
-        </w:rPr>
-        <w:t xml:space="preserve"> </w:t>
-      </w:r>
-      <w:r>
-        <w:rPr>
-          <w:rFonts w:cs="Times New Roman"/>
-          <w:b/>
-          <w:bCs/>
-          <w:noProof/>
-        </w:rPr>
-        <w:t>302</w:t>
-      </w:r>
-      <w:r>
-        <w:rPr>
-          <w:rFonts w:cs="Times New Roman"/>
-          <w:noProof/>
-        </w:rPr>
-        <w:t>: 1512–1513.</w:t>
+        <w:t>2015</w:t>
+      </w:r>
+      <w:r>
+        <w:rPr>
+          <w:rFonts w:cs="Times New Roman"/>
+          <w:noProof/>
+        </w:rPr>
+        <w:t>. prism: Access data from the Oregon State Prism climate project.</w:t>
       </w:r>
     </w:p>
     <w:p>
@@ -5670,7 +5529,7 @@
           <w:bCs/>
           <w:noProof/>
         </w:rPr>
-        <w:t>Katabuchi M</w:t>
+        <w:t>Hungate BA, Dukes JS, Shaw MR, Luo Y, Field CB</w:t>
       </w:r>
       <w:r>
         <w:rPr>
@@ -5686,14 +5545,14 @@
           <w:bCs/>
           <w:noProof/>
         </w:rPr>
-        <w:t>2015</w:t>
-      </w:r>
-      <w:r>
-        <w:rPr>
-          <w:rFonts w:cs="Times New Roman"/>
-          <w:noProof/>
-        </w:rPr>
-        <w:t xml:space="preserve">. LeafArea: An R package for rapid digital analysis of leaf area. </w:t>
+        <w:t>2003</w:t>
+      </w:r>
+      <w:r>
+        <w:rPr>
+          <w:rFonts w:cs="Times New Roman"/>
+          <w:noProof/>
+        </w:rPr>
+        <w:t xml:space="preserve">. Nitrogen and climate change. </w:t>
       </w:r>
       <w:r>
         <w:rPr>
@@ -5702,7 +5561,7 @@
           <w:iCs/>
           <w:noProof/>
         </w:rPr>
-        <w:t>Ecological Research</w:t>
+        <w:t>Science</w:t>
       </w:r>
       <w:r>
         <w:rPr>
@@ -5718,14 +5577,14 @@
           <w:bCs/>
           <w:noProof/>
         </w:rPr>
-        <w:t>30</w:t>
-      </w:r>
-      <w:r>
-        <w:rPr>
-          <w:rFonts w:cs="Times New Roman"/>
-          <w:noProof/>
-        </w:rPr>
-        <w:t>: 1073–1077.</w:t>
+        <w:t>302</w:t>
+      </w:r>
+      <w:r>
+        <w:rPr>
+          <w:rFonts w:cs="Times New Roman"/>
+          <w:noProof/>
+        </w:rPr>
+        <w:t>: 1512–1513.</w:t>
       </w:r>
     </w:p>
     <w:p>
@@ -5747,7 +5606,7 @@
           <w:bCs/>
           <w:noProof/>
         </w:rPr>
-        <w:t>Keeling CD, Mook WG, Tans PP</w:t>
+        <w:t>Katabuchi M</w:t>
       </w:r>
       <w:r>
         <w:rPr>
@@ -5763,44 +5622,14 @@
           <w:bCs/>
           <w:noProof/>
         </w:rPr>
-        <w:t>1979</w:t>
-      </w:r>
-      <w:r>
-        <w:rPr>
-          <w:rFonts w:cs="Times New Roman"/>
-          <w:noProof/>
-        </w:rPr>
-        <w:t xml:space="preserve">. Recent trends in the </w:t>
-      </w:r>
-      <w:r>
-        <w:rPr>
-          <w:rFonts w:cs="Times New Roman"/>
-          <w:noProof/>
-          <w:vertAlign w:val="superscript"/>
-        </w:rPr>
-        <w:t>13</w:t>
-      </w:r>
-      <w:r>
-        <w:rPr>
-          <w:rFonts w:cs="Times New Roman"/>
-          <w:noProof/>
-        </w:rPr>
-        <w:t>C/</w:t>
-      </w:r>
-      <w:r>
-        <w:rPr>
-          <w:rFonts w:cs="Times New Roman"/>
-          <w:noProof/>
-          <w:vertAlign w:val="superscript"/>
-        </w:rPr>
-        <w:t>12</w:t>
-      </w:r>
-      <w:r>
-        <w:rPr>
-          <w:rFonts w:cs="Times New Roman"/>
-          <w:noProof/>
-        </w:rPr>
-        <w:t xml:space="preserve">C ratio of atmospheric carbon dioxide. </w:t>
+        <w:t>2015</w:t>
+      </w:r>
+      <w:r>
+        <w:rPr>
+          <w:rFonts w:cs="Times New Roman"/>
+          <w:noProof/>
+        </w:rPr>
+        <w:t xml:space="preserve">. LeafArea: An R package for rapid digital analysis of leaf area. </w:t>
       </w:r>
       <w:r>
         <w:rPr>
@@ -5809,7 +5638,7 @@
           <w:iCs/>
           <w:noProof/>
         </w:rPr>
-        <w:t>Nature</w:t>
+        <w:t>Ecological Research</w:t>
       </w:r>
       <w:r>
         <w:rPr>
@@ -5825,14 +5654,14 @@
           <w:bCs/>
           <w:noProof/>
         </w:rPr>
-        <w:t>277</w:t>
-      </w:r>
-      <w:r>
-        <w:rPr>
-          <w:rFonts w:cs="Times New Roman"/>
-          <w:noProof/>
-        </w:rPr>
-        <w:t>: 121–123.</w:t>
+        <w:t>30</w:t>
+      </w:r>
+      <w:r>
+        <w:rPr>
+          <w:rFonts w:cs="Times New Roman"/>
+          <w:noProof/>
+        </w:rPr>
+        <w:t>: 1073–1077.</w:t>
       </w:r>
     </w:p>
     <w:p>
@@ -5854,7 +5683,7 @@
           <w:bCs/>
           <w:noProof/>
         </w:rPr>
-        <w:t>Lhomme J-P</w:t>
+        <w:t>Keeling CD, Mook WG, Tans PP</w:t>
       </w:r>
       <w:r>
         <w:rPr>
@@ -5870,14 +5699,44 @@
           <w:bCs/>
           <w:noProof/>
         </w:rPr>
-        <w:t>1997</w:t>
-      </w:r>
-      <w:r>
-        <w:rPr>
-          <w:rFonts w:cs="Times New Roman"/>
-          <w:noProof/>
-        </w:rPr>
-        <w:t xml:space="preserve">. A theoretical basis for the Priestley-Taylor coefficient. </w:t>
+        <w:t>1979</w:t>
+      </w:r>
+      <w:r>
+        <w:rPr>
+          <w:rFonts w:cs="Times New Roman"/>
+          <w:noProof/>
+        </w:rPr>
+        <w:t xml:space="preserve">. Recent trends in the </w:t>
+      </w:r>
+      <w:r>
+        <w:rPr>
+          <w:rFonts w:cs="Times New Roman"/>
+          <w:noProof/>
+          <w:vertAlign w:val="superscript"/>
+        </w:rPr>
+        <w:t>13</w:t>
+      </w:r>
+      <w:r>
+        <w:rPr>
+          <w:rFonts w:cs="Times New Roman"/>
+          <w:noProof/>
+        </w:rPr>
+        <w:t>C/</w:t>
+      </w:r>
+      <w:r>
+        <w:rPr>
+          <w:rFonts w:cs="Times New Roman"/>
+          <w:noProof/>
+          <w:vertAlign w:val="superscript"/>
+        </w:rPr>
+        <w:t>12</w:t>
+      </w:r>
+      <w:r>
+        <w:rPr>
+          <w:rFonts w:cs="Times New Roman"/>
+          <w:noProof/>
+        </w:rPr>
+        <w:t xml:space="preserve">C ratio of atmospheric carbon dioxide. </w:t>
       </w:r>
       <w:r>
         <w:rPr>
@@ -5886,7 +5745,7 @@
           <w:iCs/>
           <w:noProof/>
         </w:rPr>
-        <w:t>Boundary-Layer Meteorology</w:t>
+        <w:t>Nature</w:t>
       </w:r>
       <w:r>
         <w:rPr>
@@ -5902,14 +5761,14 @@
           <w:bCs/>
           <w:noProof/>
         </w:rPr>
-        <w:t>82</w:t>
-      </w:r>
-      <w:r>
-        <w:rPr>
-          <w:rFonts w:cs="Times New Roman"/>
-          <w:noProof/>
-        </w:rPr>
-        <w:t>: 179–191.</w:t>
+        <w:t>277</w:t>
+      </w:r>
+      <w:r>
+        <w:rPr>
+          <w:rFonts w:cs="Times New Roman"/>
+          <w:noProof/>
+        </w:rPr>
+        <w:t>: 121–123.</w:t>
       </w:r>
     </w:p>
     <w:p>
@@ -5931,7 +5790,7 @@
           <w:bCs/>
           <w:noProof/>
         </w:rPr>
-        <w:t>Prentice IC, Dong N, Gleason SM, Maire V, Wright IJ</w:t>
+        <w:t>Lhomme J-P</w:t>
       </w:r>
       <w:r>
         <w:rPr>
@@ -5947,14 +5806,14 @@
           <w:bCs/>
           <w:noProof/>
         </w:rPr>
-        <w:t>2014</w:t>
-      </w:r>
-      <w:r>
-        <w:rPr>
-          <w:rFonts w:cs="Times New Roman"/>
-          <w:noProof/>
-        </w:rPr>
-        <w:t xml:space="preserve">. Balancing the costs of carbon gain and water transport: testing a new theoretical framework for plant functional ecology. </w:t>
+        <w:t>1997</w:t>
+      </w:r>
+      <w:r>
+        <w:rPr>
+          <w:rFonts w:cs="Times New Roman"/>
+          <w:noProof/>
+        </w:rPr>
+        <w:t xml:space="preserve">. A theoretical basis for the Priestley-Taylor coefficient. </w:t>
       </w:r>
       <w:r>
         <w:rPr>
@@ -5963,7 +5822,7 @@
           <w:iCs/>
           <w:noProof/>
         </w:rPr>
-        <w:t>Ecology Letters</w:t>
+        <w:t>Boundary-Layer Meteorology</w:t>
       </w:r>
       <w:r>
         <w:rPr>
@@ -5979,14 +5838,14 @@
           <w:bCs/>
           <w:noProof/>
         </w:rPr>
-        <w:t>17</w:t>
-      </w:r>
-      <w:r>
-        <w:rPr>
-          <w:rFonts w:cs="Times New Roman"/>
-          <w:noProof/>
-        </w:rPr>
-        <w:t>: 82–91.</w:t>
+        <w:t>82</w:t>
+      </w:r>
+      <w:r>
+        <w:rPr>
+          <w:rFonts w:cs="Times New Roman"/>
+          <w:noProof/>
+        </w:rPr>
+        <w:t>: 179–191.</w:t>
       </w:r>
     </w:p>
     <w:p>
@@ -6008,7 +5867,7 @@
           <w:bCs/>
           <w:noProof/>
         </w:rPr>
-        <w:t>Priestley CHB, Taylor RJ</w:t>
+        <w:t>Prentice IC, Dong N, Gleason SM, Maire V, Wright IJ</w:t>
       </w:r>
       <w:r>
         <w:rPr>
@@ -6024,14 +5883,14 @@
           <w:bCs/>
           <w:noProof/>
         </w:rPr>
-        <w:t>1972</w:t>
-      </w:r>
-      <w:r>
-        <w:rPr>
-          <w:rFonts w:cs="Times New Roman"/>
-          <w:noProof/>
-        </w:rPr>
-        <w:t xml:space="preserve">. On the Assessment of Surface Heat Flux and Evaporation Using Large-Scale Parameters. </w:t>
+        <w:t>2014</w:t>
+      </w:r>
+      <w:r>
+        <w:rPr>
+          <w:rFonts w:cs="Times New Roman"/>
+          <w:noProof/>
+        </w:rPr>
+        <w:t xml:space="preserve">. Balancing the costs of carbon gain and water transport: testing a new theoretical framework for plant functional ecology. </w:t>
       </w:r>
       <w:r>
         <w:rPr>
@@ -6040,7 +5899,7 @@
           <w:iCs/>
           <w:noProof/>
         </w:rPr>
-        <w:t>Monthly Weather Review</w:t>
+        <w:t>Ecology Letters</w:t>
       </w:r>
       <w:r>
         <w:rPr>
@@ -6056,14 +5915,14 @@
           <w:bCs/>
           <w:noProof/>
         </w:rPr>
-        <w:t>100</w:t>
-      </w:r>
-      <w:r>
-        <w:rPr>
-          <w:rFonts w:cs="Times New Roman"/>
-          <w:noProof/>
-        </w:rPr>
-        <w:t>: 81–92.</w:t>
+        <w:t>17</w:t>
+      </w:r>
+      <w:r>
+        <w:rPr>
+          <w:rFonts w:cs="Times New Roman"/>
+          <w:noProof/>
+        </w:rPr>
+        <w:t>: 82–91.</w:t>
       </w:r>
     </w:p>
     <w:p>
@@ -6085,7 +5944,7 @@
           <w:bCs/>
           <w:noProof/>
         </w:rPr>
-        <w:t>Schneider CA, Rasband WS, Eliceiri KW</w:t>
+        <w:t>Priestley CHB, Taylor RJ</w:t>
       </w:r>
       <w:r>
         <w:rPr>
@@ -6101,14 +5960,14 @@
           <w:bCs/>
           <w:noProof/>
         </w:rPr>
-        <w:t>2012</w:t>
-      </w:r>
-      <w:r>
-        <w:rPr>
-          <w:rFonts w:cs="Times New Roman"/>
-          <w:noProof/>
-        </w:rPr>
-        <w:t xml:space="preserve">. NIH Image to ImageJ: 25 years of image analysis. </w:t>
+        <w:t>1972</w:t>
+      </w:r>
+      <w:r>
+        <w:rPr>
+          <w:rFonts w:cs="Times New Roman"/>
+          <w:noProof/>
+        </w:rPr>
+        <w:t xml:space="preserve">. On the Assessment of Surface Heat Flux and Evaporation Using Large-Scale Parameters. </w:t>
       </w:r>
       <w:r>
         <w:rPr>
@@ -6117,7 +5976,7 @@
           <w:iCs/>
           <w:noProof/>
         </w:rPr>
-        <w:t>Nature methods</w:t>
+        <w:t>Monthly Weather Review</w:t>
       </w:r>
       <w:r>
         <w:rPr>
@@ -6133,14 +5992,14 @@
           <w:bCs/>
           <w:noProof/>
         </w:rPr>
-        <w:t>9</w:t>
-      </w:r>
-      <w:r>
-        <w:rPr>
-          <w:rFonts w:cs="Times New Roman"/>
-          <w:noProof/>
-        </w:rPr>
-        <w:t>: 671–675.</w:t>
+        <w:t>100</w:t>
+      </w:r>
+      <w:r>
+        <w:rPr>
+          <w:rFonts w:cs="Times New Roman"/>
+          <w:noProof/>
+        </w:rPr>
+        <w:t>: 81–92.</w:t>
       </w:r>
     </w:p>
     <w:p>
@@ -6163,6 +6022,83 @@
           <w:noProof/>
         </w:rPr>
         <w:lastRenderedPageBreak/>
+        <w:t>Schneider CA, Rasband WS, Eliceiri KW</w:t>
+      </w:r>
+      <w:r>
+        <w:rPr>
+          <w:rFonts w:cs="Times New Roman"/>
+          <w:noProof/>
+        </w:rPr>
+        <w:t xml:space="preserve">. </w:t>
+      </w:r>
+      <w:r>
+        <w:rPr>
+          <w:rFonts w:cs="Times New Roman"/>
+          <w:b/>
+          <w:bCs/>
+          <w:noProof/>
+        </w:rPr>
+        <w:t>2012</w:t>
+      </w:r>
+      <w:r>
+        <w:rPr>
+          <w:rFonts w:cs="Times New Roman"/>
+          <w:noProof/>
+        </w:rPr>
+        <w:t xml:space="preserve">. NIH Image to ImageJ: 25 years of image analysis. </w:t>
+      </w:r>
+      <w:r>
+        <w:rPr>
+          <w:rFonts w:cs="Times New Roman"/>
+          <w:i/>
+          <w:iCs/>
+          <w:noProof/>
+        </w:rPr>
+        <w:t>Nature methods</w:t>
+      </w:r>
+      <w:r>
+        <w:rPr>
+          <w:rFonts w:cs="Times New Roman"/>
+          <w:noProof/>
+        </w:rPr>
+        <w:t xml:space="preserve"> </w:t>
+      </w:r>
+      <w:r>
+        <w:rPr>
+          <w:rFonts w:cs="Times New Roman"/>
+          <w:b/>
+          <w:bCs/>
+          <w:noProof/>
+        </w:rPr>
+        <w:t>9</w:t>
+      </w:r>
+      <w:r>
+        <w:rPr>
+          <w:rFonts w:cs="Times New Roman"/>
+          <w:noProof/>
+        </w:rPr>
+        <w:t>: 671–675.</w:t>
+      </w:r>
+    </w:p>
+    <w:p>
+      <w:pPr>
+        <w:widowControl w:val="0"/>
+        <w:autoSpaceDE w:val="0"/>
+        <w:autoSpaceDN w:val="0"/>
+        <w:adjustRightInd w:val="0"/>
+        <w:spacing w:line="480" w:lineRule="auto"/>
+        <w:rPr>
+          <w:rFonts w:cs="Times New Roman"/>
+          <w:noProof/>
+        </w:rPr>
+      </w:pPr>
+      <w:r>
+        <w:rPr>
+          <w:rFonts w:cs="Times New Roman"/>
+          <w:b/>
+          <w:bCs/>
+          <w:noProof/>
+        </w:rPr>
         <w:t>Smith SE, Read DJ</w:t>
       </w:r>
       <w:r>

</xml_diff>

<commit_message>
add minor changes to ms and rename 0to90 day climate mean file
</commit_message>
<xml_diff>
--- a/working_drafts/TXeco_ms_v0.1.docx
+++ b/working_drafts/TXeco_ms_v0.1.docx
@@ -445,7 +445,28 @@
         <w:ind w:firstLine="720"/>
       </w:pPr>
       <w:r>
-        <w:t>Photosynthesis couples carbon and nitrogen cycles in terrestrial ecosystems</w:t>
+        <w:t>Terrestrial biosphere models, which comprise the land surface component of Earth system models, are sensitive to the formulation of photosynthetic processes</w:t>
+      </w:r>
+      <w:r>
+        <w:t xml:space="preserve"> ()</w:t>
+      </w:r>
+      <w:r>
+        <w:t>. This is because photosynthesis is the largest carbon flux between the atmosphere</w:t>
+      </w:r>
+      <w:r>
+        <w:t xml:space="preserve"> and terrestrial biosphere</w:t>
+      </w:r>
+      <w:r>
+        <w:t>,</w:t>
+      </w:r>
+      <w:r>
+        <w:t xml:space="preserve"> and is constrained by</w:t>
+      </w:r>
+      <w:r>
+        <w:t xml:space="preserve"> ecosystem</w:t>
+      </w:r>
+      <w:r>
+        <w:t xml:space="preserve"> carbon and nutrient biogeochemical cycles</w:t>
       </w:r>
       <w:r>
         <w:t xml:space="preserve"> </w:t>
@@ -454,7 +475,7 @@
         <w:fldChar w:fldCharType="begin" w:fldLock="1"/>
       </w:r>
       <w:r>
-        <w:instrText>ADDIN CSL_CITATION {"citationItems":[{"id":"ITEM-1","itemData":{"DOI":"10.1126/science.1091390","ISSN":"0036-8075","abstract":"To develop low-energy architecture, designers need knowledge about passive cooling techniques and shading devices. This paper focuses on the impact of management strategies for external mobile shadings and cooling by natural ventilation. Various control rules are simulated for both techniques. Resulting energy demand and comfort conditions are discussed. For shadings, strategies based on both internal temperature and solar irradiation set points are shown to be more efficient than strategies based on solar irradiation or internal temperature alone. For natural ventilation, strategies limiting the flow rate when outside temperature exceeds internal temperature are found to have no major impact on comfort conditions for the Belgian weather. A flow rate limitation when external temperature drops is found to be efficient to save energy. Objectives of this paper are to show that management choices have a real impact on energy and comfort criteria and to help designers to choose the adequate management rules for their projects. © 2005 Elsevier Ltd. All rights reserved.","author":[{"dropping-particle":"","family":"Hungate","given":"Bruce A","non-dropping-particle":"","parse-names":false,"suffix":""},{"dropping-particle":"","family":"Dukes","given":"Jeffrey S","non-dropping-particle":"","parse-names":false,"suffix":""},{"dropping-particle":"","family":"Shaw","given":"M Rebecca","non-dropping-particle":"","parse-names":false,"suffix":""},{"dropping-particle":"","family":"Luo","given":"Yiqi","non-dropping-particle":"","parse-names":false,"suffix":""},{"dropping-particle":"","family":"Field","given":"Christopher B","non-dropping-particle":"","parse-names":false,"suffix":""}],"container-title":"Science","id":"ITEM-1","issue":"5650","issued":{"date-parts":[["2003","11","28"]]},"note":"Models that incorporate nutrient cycling predict much less CO2 sequestration (i.e. uptake via photosynthesis) than models that lack these feedbacks. \n\nTherefore, models that do not include nutrient feedbacks tend to overestimate carbon uptake under CO2, and may not be as realistic as those that include nutrient cycling","page":"1512-1513","title":"Nitrogen and climate change","type":"article-journal","volume":"302"},"uris":["http://www.mendeley.com/documents/?uuid=27d5f9a2-ef0f-4622-8624-6b2e99d109bc"]}],"mendeley":{"formattedCitation":"(Hungate &lt;i&gt;et al.&lt;/i&gt;, 2003)","plainTextFormattedCitation":"(Hungate et al., 2003)","previouslyFormattedCitation":"(Hungate &lt;i&gt;et al.&lt;/i&gt;, 2003)"},"properties":{"noteIndex":0},"schema":"https://github.com/citation-style-language/schema/raw/master/csl-citation.json"}</w:instrText>
+        <w:instrText>ADDIN CSL_CITATION {"citationItems":[{"id":"ITEM-1","itemData":{"author":[{"dropping-particle":"","family":"IPCC","given":"","non-dropping-particle":"","parse-names":false,"suffix":""}],"id":"ITEM-1","issued":{"date-parts":[["2013"]]},"title":"Climate Change 2013: The Physical Science Basis. Contribution of Working Group I to the Fifth Assessment Report of the Intergovernmental Panel on Climate Change","type":"report"},"uris":["http://www.mendeley.com/documents/?uuid=e29664ea-7c72-41ce-9b14-f487ba00dbc9"]},{"id":"ITEM-2","itemData":{"DOI":"10.1126/science.1091390","ISSN":"0036-8075","abstract":"To develop low-energy architecture, designers need knowledge about passive cooling techniques and shading devices. This paper focuses on the impact of management strategies for external mobile shadings and cooling by natural ventilation. Various control rules are simulated for both techniques. Resulting energy demand and comfort conditions are discussed. For shadings, strategies based on both internal temperature and solar irradiation set points are shown to be more efficient than strategies based on solar irradiation or internal temperature alone. For natural ventilation, strategies limiting the flow rate when outside temperature exceeds internal temperature are found to have no major impact on comfort conditions for the Belgian weather. A flow rate limitation when external temperature drops is found to be efficient to save energy. Objectives of this paper are to show that management choices have a real impact on energy and comfort criteria and to help designers to choose the adequate management rules for their projects. © 2005 Elsevier Ltd. All rights reserved.","author":[{"dropping-particle":"","family":"Hungate","given":"Bruce A","non-dropping-particle":"","parse-names":false,"suffix":""},{"dropping-particle":"","family":"Dukes","given":"Jeffrey S","non-dropping-particle":"","parse-names":false,"suffix":""},{"dropping-particle":"","family":"Shaw","given":"M Rebecca","non-dropping-particle":"","parse-names":false,"suffix":""},{"dropping-particle":"","family":"Luo","given":"Yiqi","non-dropping-particle":"","parse-names":false,"suffix":""},{"dropping-particle":"","family":"Field","given":"Christopher B","non-dropping-particle":"","parse-names":false,"suffix":""}],"container-title":"Science","id":"ITEM-2","issue":"5650","issued":{"date-parts":[["2003","11","28"]]},"note":"Models that incorporate nutrient cycling predict much less CO2 sequestration (i.e. uptake via photosynthesis) than models that lack these feedbacks. \n\nTherefore, models that do not include nutrient feedbacks tend to overestimate carbon uptake under CO2, and may not be as realistic as those that include nutrient cycling","page":"1512-1513","title":"Nitrogen and climate change","type":"article-journal","volume":"302"},"uris":["http://www.mendeley.com/documents/?uuid=27d5f9a2-ef0f-4622-8624-6b2e99d109bc"]},{"id":"ITEM-3","itemData":{"DOI":"10.1890/06-2057.1","abstract":"Our meta-analysis of 126 nitrogen addition experiments evaluated nitrogen (N) limitation of net primary production (NPP) in terrestrial ecosystems. We tested the hypothesis that N limitation is widespread among biomes and influenced by geography and climate. We used the response ratio (R ffi ANPPN/ANPPctrl) of aboveground plant growth in fertilized to control plots and found that most ecosystems are nitrogen limited with an average 29% growth response to nitrogen (i.e., R ¼ 1.29). The response ratio was significant within temperate forests (R ¼ 1.19), tropical forests (R ¼ 1.60), temperate grasslands (R ¼ 1.53), tropical grasslands (R ¼ 1.26), wetlands (R ¼ 1.16), and tundra (R ¼ 1.35), but not deserts. Eight tropical forest studies had been conducted on very young volcanic soils in Hawaii, and this subgroup was strongly N limited (R ¼ 2.13), which resulted in a negative correlation between forest R and latitude. The degree of N limitation in the remainder of the tropical forest studies (R ¼ 1.20) was comparable to that of temperate forests, and when the young Hawaiian subgroup was excluded, forest R did not vary with latitude. Grassland response increased with latitude, but was independent of temperature and precipitation. These results suggest that the global N and C cycles interact strongly and that geography can mediate ecosystem response to N within certain biome types.","author":[{"dropping-particle":"","family":"LeBauer","given":"David S","non-dropping-particle":"","parse-names":false,"suffix":""},{"dropping-particle":"","family":"Treseder","given":"Kathleen","non-dropping-particle":"","parse-names":false,"suffix":""}],"container-title":"Ecology","id":"ITEM-3","issue":"2","issued":{"date-parts":[["2008"]]},"page":"371-379","title":"Nitrogen limitation of net primary productivity","type":"article-journal","volume":"89"},"uris":["http://www.mendeley.com/documents/?uuid=9a0f3748-3fb9-483a-aeb3-fcaab5fa4acc"]},{"id":"ITEM-4","itemData":{"DOI":"10.1038/nplants.2015.80","ISSN":"2055-0278","author":[{"dropping-particle":"","family":"Fay","given":"Philip A","non-dropping-particle":"","parse-names":false,"suffix":""},{"dropping-particle":"","family":"Prober","given":"Suzanne M","non-dropping-particle":"","parse-names":false,"suffix":""},{"dropping-particle":"","family":"Harpole","given":"W Stanley","non-dropping-particle":"","parse-names":false,"suffix":""},{"dropping-particle":"","family":"Knops","given":"Johannes M H","non-dropping-particle":"","parse-names":false,"suffix":""},{"dropping-particle":"","family":"Bakker","given":"Jonathan D","non-dropping-particle":"","parse-names":false,"suffix":""},{"dropping-particle":"","family":"Borer","given":"Elizabeth T","non-dropping-particle":"","parse-names":false,"suffix":""},{"dropping-particle":"","family":"Lind","given":"Eric M","non-dropping-particle":"","parse-names":false,"suffix":""},{"dropping-particle":"","family":"MacDougall","given":"Andrew S","non-dropping-particle":"","parse-names":false,"suffix":""},{"dropping-particle":"","family":"Seabloom","given":"Eric W","non-dropping-particle":"","parse-names":false,"suffix":""},{"dropping-particle":"","family":"Wragg","given":"Peter D","non-dropping-particle":"","parse-names":false,"suffix":""},{"dropping-particle":"","family":"Adler","given":"Peter B","non-dropping-particle":"","parse-names":false,"suffix":""},{"dropping-particle":"","family":"Blumenthal","given":"Dana M","non-dropping-particle":"","parse-names":false,"suffix":""},{"dropping-particle":"","family":"Buckley","given":"Yvonne M","non-dropping-particle":"","parse-names":false,"suffix":""},{"dropping-particle":"","family":"Chu","given":"Chengjin","non-dropping-particle":"","parse-names":false,"suffix":""},{"dropping-particle":"","family":"Cleland","given":"Elsa E","non-dropping-particle":"","parse-names":false,"suffix":""},{"dropping-particle":"","family":"Collins","given":"Scott L","non-dropping-particle":"","parse-names":false,"suffix":""},{"dropping-particle":"","family":"Davies","given":"Kendi F","non-dropping-particle":"","parse-names":false,"suffix":""},{"dropping-particle":"","family":"Du","given":"Guozhen","non-dropping-particle":"","parse-names":false,"suffix":""},{"dropping-particle":"","family":"Feng","given":"Xiaohui","non-dropping-particle":"","parse-names":false,"suffix":""},{"dropping-particle":"","family":"Firn","given":"Jennifer","non-dropping-particle":"","parse-names":false,"suffix":""},{"dropping-particle":"","family":"Gruner","given":"Daniel S","non-dropping-particle":"","parse-names":false,"suffix":""},{"dropping-particle":"","family":"Hagenah","given":"Nicole","non-dropping-particle":"","parse-names":false,"suffix":""},{"dropping-particle":"","family":"Hautier","given":"Yann","non-dropping-particle":"","parse-names":false,"suffix":""},{"dropping-particle":"","family":"Heckman","given":"Robert W","non-dropping-particle":"","parse-names":false,"suffix":""},{"dropping-particle":"","family":"Jin","given":"Virginia L","non-dropping-particle":"","parse-names":false,"suffix":""},{"dropping-particle":"","family":"Kirkman","given":"Kevin P","non-dropping-particle":"","parse-names":false,"suffix":""},{"dropping-particle":"","family":"Klein","given":"Julia A","non-dropping-particle":"","parse-names":false,"suffix":""},{"dropping-particle":"","family":"Ladwig","given":"Laura M","non-dropping-particle":"","parse-names":false,"suffix":""},{"dropping-particle":"","family":"Li","given":"Qi","non-dropping-particle":"","parse-names":false,"suffix":""},{"dropping-particle":"","family":"McCulley","given":"Rebecca L","non-dropping-particle":"","parse-names":false,"suffix":""},{"dropping-particle":"","family":"Melbourne","given":"Brett A","non-dropping-particle":"","parse-names":false,"suffix":""},{"dropping-particle":"","family":"Mitchell","given":"Charles E","non-dropping-particle":"","parse-names":false,"suffix":""},{"dropping-particle":"","family":"Moore","given":"Joslin L","non-dropping-particle":"","parse-names":false,"suffix":""},{"dropping-particle":"","family":"Morgan","given":"John W","non-dropping-particle":"","parse-names":false,"suffix":""},{"dropping-particle":"","family":"Risch","given":"Anita C","non-dropping-particle":"","parse-names":false,"suffix":""},{"dropping-particle":"","family":"Schütz","given":"Martin","non-dropping-particle":"","parse-names":false,"suffix":""},{"dropping-particle":"","family":"Stevens","given":"Carly J","non-dropping-particle":"","parse-names":false,"suffix":""},{"dropping-particle":"","family":"Wedin","given":"David A","non-dropping-particle":"","parse-names":false,"suffix":""},{"dropping-particle":"","family":"Yang","given":"Louie H","non-dropping-particle":"","parse-names":false,"suffix":""}],"container-title":"Nature Plants","id":"ITEM-4","issue":"7","issued":{"date-parts":[["2015","7","6"]]},"page":"15080","title":"Grassland productivity limited by multiple nutrients","type":"article-journal","volume":"1"},"uris":["http://www.mendeley.com/documents/?uuid=a62c0db7-4b0d-43d0-870c-34311e8a7ebe"]}],"mendeley":{"formattedCitation":"(Hungate &lt;i&gt;et al.&lt;/i&gt;, 2003; LeBauer &amp; Treseder, 2008; IPCC, 2013; Fay &lt;i&gt;et al.&lt;/i&gt;, 2015)","plainTextFormattedCitation":"(Hungate et al., 2003; LeBauer &amp; Treseder, 2008; IPCC, 2013; Fay et al., 2015)","previouslyFormattedCitation":"(Hungate &lt;i&gt;et al.&lt;/i&gt;, 2003; LeBauer &amp; Treseder, 2008; IPCC, 2013; Fay &lt;i&gt;et al.&lt;/i&gt;, 2015)"},"properties":{"noteIndex":0},"schema":"https://github.com/citation-style-language/schema/raw/master/csl-citation.json"}</w:instrText>
       </w:r>
       <w:r>
         <w:fldChar w:fldCharType="separate"/>
@@ -476,31 +497,90 @@
         <w:rPr>
           <w:noProof/>
         </w:rPr>
-        <w:t>, 2003)</w:t>
+        <w:t xml:space="preserve">, 2003; LeBauer &amp; Treseder, 2008; IPCC, 2013; Fay </w:t>
+      </w:r>
+      <w:r>
+        <w:rPr>
+          <w:i/>
+          <w:noProof/>
+        </w:rPr>
+        <w:t>et al.</w:t>
+      </w:r>
+      <w:r>
+        <w:rPr>
+          <w:noProof/>
+        </w:rPr>
+        <w:t>, 2015)</w:t>
       </w:r>
       <w:r>
         <w:fldChar w:fldCharType="end"/>
       </w:r>
       <w:r>
+        <w:t xml:space="preserve">. </w:t>
+      </w:r>
+      <w:r>
+        <w:t xml:space="preserve">Many </w:t>
+      </w:r>
+      <w:r>
+        <w:t xml:space="preserve">terrestrial biosphere models formulate photosynthesis by </w:t>
+      </w:r>
+      <w:r>
+        <w:t>parameterizing</w:t>
+      </w:r>
+      <w:r>
+        <w:t xml:space="preserve"> photosynthetic capacity within plant functional types through positive relationships between soil nutrient availability, leaf nutrient allocation, and photosynthetic capacity</w:t>
+      </w:r>
+      <w:r>
+        <w:t xml:space="preserve"> </w:t>
+      </w:r>
+      <w:r>
+        <w:fldChar w:fldCharType="begin" w:fldLock="1"/>
+      </w:r>
+      <w:r>
+        <w:instrText>ADDIN CSL_CITATION {"citationItems":[{"id":"ITEM-1","itemData":{"DOI":"10.1007/s11120-013-9818-1","ISSN":"0166-8595","author":[{"dropping-particle":"","family":"Rogers","given":"Alistair","non-dropping-particle":"","parse-names":false,"suffix":""}],"container-title":"Photosynthesis Research","id":"ITEM-1","issue":"1-2","issued":{"date-parts":[["2014","2","7"]]},"page":"15-29","title":"The use and misuse of V&lt;sub&gt;c,max&lt;/sub&gt; in Earth System Models","type":"article-journal","volume":"119"},"uris":["http://www.mendeley.com/documents/?uuid=25f28ff1-7c62-46f2-9b1d-60fafb9797ef"]},{"id":"ITEM-2","itemData":{"DOI":"10.1111/nph.14283","ISSN":"0028646X","author":[{"dropping-particle":"","family":"Rogers","given":"Alistair","non-dropping-particle":"","parse-names":false,"suffix":""},{"dropping-particle":"","family":"Medlyn","given":"Belinda E","non-dropping-particle":"","parse-names":false,"suffix":""},{"dropping-particle":"","family":"Dukes","given":"Jeffrey S","non-dropping-particle":"","parse-names":false,"suffix":""},{"dropping-particle":"","family":"Bonan","given":"Gordon","non-dropping-particle":"","parse-names":false,"suffix":""},{"dropping-particle":"","family":"Caemmerer","given":"Susanne","non-dropping-particle":"von","parse-names":false,"suffix":""},{"dropping-particle":"","family":"Dietze","given":"Michael C","non-dropping-particle":"","parse-names":false,"suffix":""},{"dropping-particle":"","family":"Kattge","given":"Jens","non-dropping-particle":"","parse-names":false,"suffix":""},{"dropping-particle":"","family":"Leakey","given":"Andrew D B","non-dropping-particle":"","parse-names":false,"suffix":""},{"dropping-particle":"","family":"Mercado","given":"Lina M","non-dropping-particle":"","parse-names":false,"suffix":""},{"dropping-particle":"","family":"Niinemets","given":"Ülo","non-dropping-particle":"","parse-names":false,"suffix":""},{"dropping-particle":"","family":"Prentice","given":"I Colin","non-dropping-particle":"","parse-names":false,"suffix":""},{"dropping-particle":"","family":"Serbin","given":"Shawn P","non-dropping-particle":"","parse-names":false,"suffix":""},{"dropping-particle":"","family":"Sitch","given":"Stephen","non-dropping-particle":"","parse-names":false,"suffix":""},{"dropping-particle":"","family":"Way","given":"Danielle A","non-dropping-particle":"","parse-names":false,"suffix":""},{"dropping-particle":"","family":"Zaehle","given":"Sönke","non-dropping-particle":"","parse-names":false,"suffix":""}],"container-title":"New Phytologist","id":"ITEM-2","issue":"1","issued":{"date-parts":[["2017","1"]]},"page":"22-42","title":"A roadmap for improving the representation of photosynthesis in Earth system models","type":"article-journal","volume":"213"},"uris":["http://www.mendeley.com/documents/?uuid=2b8771ac-5f1d-4259-ab38-c0c6999be44d"]}],"mendeley":{"formattedCitation":"(Rogers, 2014; Rogers &lt;i&gt;et al.&lt;/i&gt;, 2017)","plainTextFormattedCitation":"(Rogers, 2014; Rogers et al., 2017)","previouslyFormattedCitation":"(Rogers, 2014; Rogers &lt;i&gt;et al.&lt;/i&gt;, 2017)"},"properties":{"noteIndex":0},"schema":"https://github.com/citation-style-language/schema/raw/master/csl-citation.json"}</w:instrText>
+      </w:r>
+      <w:r>
+        <w:fldChar w:fldCharType="separate"/>
+      </w:r>
+      <w:r>
+        <w:rPr>
+          <w:noProof/>
+        </w:rPr>
+        <w:t xml:space="preserve">(Rogers, 2014; Rogers </w:t>
+      </w:r>
+      <w:r>
+        <w:rPr>
+          <w:i/>
+          <w:noProof/>
+        </w:rPr>
+        <w:t>et al.</w:t>
+      </w:r>
+      <w:r>
+        <w:rPr>
+          <w:noProof/>
+        </w:rPr>
+        <w:t>, 2017)</w:t>
+      </w:r>
+      <w:r>
+        <w:fldChar w:fldCharType="end"/>
+      </w:r>
+      <w:r>
         <w:t>.</w:t>
       </w:r>
       <w:r>
-        <w:t xml:space="preserve"> Specifically, p</w:t>
-      </w:r>
-      <w:r>
-        <w:t>lants fix carbon dioxide from the atmosphere into simple sugars using enzymes, such as Ribulose-1,5-bisphosphate</w:t>
-      </w:r>
-      <w:r>
-        <w:t xml:space="preserve"> carboxylase/oxygenase (“Rubisco”)</w:t>
-      </w:r>
-      <w:r>
-        <w:t xml:space="preserve">, that have large nitrogen requirements to build and maintain </w:t>
+        <w:t xml:space="preserve"> While empirical support for these relationships is abundan</w:t>
+      </w:r>
+      <w:r>
+        <w:t>t</w:t>
+      </w:r>
+      <w:r>
+        <w:t xml:space="preserve"> </w:t>
       </w:r>
       <w:r>
         <w:fldChar w:fldCharType="begin" w:fldLock="1"/>
       </w:r>
       <w:r>
-        <w:instrText>ADDIN CSL_CITATION {"citationItems":[{"id":"ITEM-1","itemData":{"DOI":"10.1007/BF00377192","ISSN":"0029-8549","author":[{"dropping-particle":"","family":"Evans","given":"John R","non-dropping-particle":"","parse-names":false,"suffix":""}],"container-title":"Oecologia","id":"ITEM-1","issue":"1","issued":{"date-parts":[["1989","1"]]},"page":"9-19","title":"Photosynthesis and nitrogen relationships in leaves of C3 plants","type":"article-journal","volume":"78"},"uris":["http://www.mendeley.com/documents/?uuid=20ca2eec-0707-46d9-b95a-10c6371d8aab"]}],"mendeley":{"formattedCitation":"(Evans, 1989)","plainTextFormattedCitation":"(Evans, 1989)","previouslyFormattedCitation":"(Evans, 1989)"},"properties":{"noteIndex":0},"schema":"https://github.com/citation-style-language/schema/raw/master/csl-citation.json"}</w:instrText>
+        <w:instrText>ADDIN CSL_CITATION {"citationItems":[{"id":"ITEM-1","itemData":{"author":[{"dropping-particle":"","family":"Brix","given":"H","non-dropping-particle":"","parse-names":false,"suffix":""}],"container-title":"Forest Science","id":"ITEM-1","issue":"4","issued":{"date-parts":[["1971"]]},"page":"407-414","title":"Effects of nitrogen fertilization on photosynthesis and respiration in Douglas-fir","type":"article-journal","volume":"17"},"uris":["http://www.mendeley.com/documents/?uuid=0d816862-8b2e-4a7d-a608-cc70ebf504cb"]},{"id":"ITEM-2","itemData":{"DOI":"10.1002/ece3.1173","ISSN":"20457758","author":[{"dropping-particle":"","family":"Walker","given":"Anthony P","non-dropping-particle":"","parse-names":false,"suffix":""},{"dropping-particle":"","family":"Beckerman","given":"Andrew P","non-dropping-particle":"","parse-names":false,"suffix":""},{"dropping-particle":"","family":"Gu","given":"Lianhong","non-dropping-particle":"","parse-names":false,"suffix":""},{"dropping-particle":"","family":"Kattge","given":"Jens","non-dropping-particle":"","parse-names":false,"suffix":""},{"dropping-particle":"","family":"Cernusak","given":"Lucas A","non-dropping-particle":"","parse-names":false,"suffix":""},{"dropping-particle":"","family":"Domingues","given":"Tomas F","non-dropping-particle":"","parse-names":false,"suffix":""},{"dropping-particle":"","family":"Scales","given":"Joanna C","non-dropping-particle":"","parse-names":false,"suffix":""},{"dropping-particle":"","family":"Wohlfahrt","given":"Georg","non-dropping-particle":"","parse-names":false,"suffix":""},{"dropping-particle":"","family":"Wullschleger","given":"Stan D","non-dropping-particle":"","parse-names":false,"suffix":""},{"dropping-particle":"","family":"Woodward","given":"F. Ian","non-dropping-particle":"","parse-names":false,"suffix":""}],"container-title":"Ecology and Evolution","id":"ITEM-2","issue":"16","issued":{"date-parts":[["2014","8"]]},"page":"3218-3235","title":"The relationship of leaf photosynthetic traits - Vcmax and Jmax - to leaf nitrogen, leaf phosphorus, and specific leaf area: a meta-analysis and modeling study","type":"article-journal","volume":"4"},"uris":["http://www.mendeley.com/documents/?uuid=f2d11739-e7fe-4603-a9bb-fc59ddb6a65c"]},{"id":"ITEM-3","itemData":{"author":[{"dropping-particle":"","family":"Evans","given":"John R","non-dropping-particle":"","parse-names":false,"suffix":""},{"dropping-particle":"","family":"Seemann","given":"Jeffrey R","non-dropping-particle":"","parse-names":false,"suffix":""}],"container-title":"Photosynthesis","id":"ITEM-3","issued":{"date-parts":[["1989"]]},"page":"183-205","title":"The allocation of protein nitrogen in the photosynthetic apparatus: costs, consequences, and control","type":"article-journal","volume":"8"},"uris":["http://www.mendeley.com/documents/?uuid=b85d6cb6-b3cb-471b-9b1b-d018e804566a"]},{"id":"ITEM-4","itemData":{"DOI":"10.1007/BF00377192","ISSN":"0029-8549","author":[{"dropping-particle":"","family":"Evans","given":"John R","non-dropping-particle":"","parse-names":false,"suffix":""}],"container-title":"Oecologia","id":"ITEM-4","issue":"1","issued":{"date-parts":[["1989","1"]]},"page":"9-19","title":"Photosynthesis and nitrogen relationships in leaves of C3 plants","type":"article-journal","volume":"78"},"uris":["http://www.mendeley.com/documents/?uuid=20ca2eec-0707-46d9-b95a-10c6371d8aab"]},{"id":"ITEM-5","itemData":{"DOI":"10.1038/s41559-018-0790-1","ISSN":"2397-334X","author":[{"dropping-particle":"","family":"Firn","given":"Jennifer","non-dropping-particle":"","parse-names":false,"suffix":""},{"dropping-particle":"","family":"McGree","given":"James M","non-dropping-particle":"","parse-names":false,"suffix":""},{"dropping-particle":"","family":"Harvey","given":"Eric","non-dropping-particle":"","parse-names":false,"suffix":""},{"dropping-particle":"","family":"Flores-Moreno","given":"Habacuc","non-dropping-particle":"","parse-names":false,"suffix":""},{"dropping-particle":"","family":"Schütz","given":"Martin","non-dropping-particle":"","parse-names":false,"suffix":""},{"dropping-particle":"","family":"Buckley","given":"Yvonne M","non-dropping-particle":"","parse-names":false,"suffix":""},{"dropping-particle":"","family":"Borer","given":"Elizabeth T","non-dropping-particle":"","parse-names":false,"suffix":""},{"dropping-particle":"","family":"Seabloom","given":"Eric W","non-dropping-particle":"","parse-names":false,"suffix":""},{"dropping-particle":"","family":"Pierre","given":"Kimberly J","non-dropping-particle":"La","parse-names":false,"suffix":""},{"dropping-particle":"","family":"MacDougall","given":"Andrew S","non-dropping-particle":"","parse-names":false,"suffix":""},{"dropping-particle":"","family":"Prober","given":"Suzanne M","non-dropping-particle":"","parse-names":false,"suffix":""},{"dropping-particle":"","family":"Stevens","given":"Carly J","non-dropping-particle":"","parse-names":false,"suffix":""},{"dropping-particle":"","family":"Sullivan","given":"Lauren L","non-dropping-particle":"","parse-names":false,"suffix":""},{"dropping-particle":"","family":"Porter","given":"Erica","non-dropping-particle":"","parse-names":false,"suffix":""},{"dropping-particle":"","family":"Ladouceur","given":"Emma","non-dropping-particle":"","parse-names":false,"suffix":""},{"dropping-particle":"","family":"Allen","given":"Charlotte","non-dropping-particle":"","parse-names":false,"suffix":""},{"dropping-particle":"","family":"Moromizato","given":"Karine H","non-dropping-particle":"","parse-names":false,"suffix":""},{"dropping-particle":"","family":"Morgan","given":"John W","non-dropping-particle":"","parse-names":false,"suffix":""},{"dropping-particle":"","family":"Harpole","given":"W Stanley","non-dropping-particle":"","parse-names":false,"suffix":""},{"dropping-particle":"","family":"Hautier","given":"Yann","non-dropping-particle":"","parse-names":false,"suffix":""},{"dropping-particle":"","family":"Eisenhauer","given":"Nico","non-dropping-particle":"","parse-names":false,"suffix":""},{"dropping-particle":"","family":"Wright","given":"Justin P","non-dropping-particle":"","parse-names":false,"suffix":""},{"dropping-particle":"","family":"Adler","given":"Peter B","non-dropping-particle":"","parse-names":false,"suffix":""},{"dropping-particle":"","family":"Arnillas","given":"Carlos Alberto","non-dropping-particle":"","parse-names":false,"suffix":""},{"dropping-particle":"","family":"Bakker","given":"Jonathan D","non-dropping-particle":"","parse-names":false,"suffix":""},{"dropping-particle":"","family":"Biederman","given":"Lori","non-dropping-particle":"","parse-names":false,"suffix":""},{"dropping-particle":"","family":"Broadbent","given":"Arthur A D","non-dropping-particle":"","parse-names":false,"suffix":""},{"dropping-particle":"","family":"Brown","given":"Cynthia S","non-dropping-particle":"","parse-names":false,"suffix":""},{"dropping-particle":"","family":"Bugalho","given":"Miguel N","non-dropping-particle":"","parse-names":false,"suffix":""},{"dropping-particle":"","family":"Caldeira","given":"Maria C","non-dropping-particle":"","parse-names":false,"suffix":""},{"dropping-particle":"","family":"Cleland","given":"Elsa E","non-dropping-particle":"","parse-names":false,"suffix":""},{"dropping-particle":"","family":"Ebeling","given":"Anne","non-dropping-particle":"","parse-names":false,"suffix":""},{"dropping-particle":"","family":"Fay","given":"Philip A","non-dropping-particle":"","parse-names":false,"suffix":""},{"dropping-particle":"","family":"Hagenah","given":"Nicole","non-dropping-particle":"","parse-names":false,"suffix":""},{"dropping-particle":"","family":"Kleinhesselink","given":"Andrew R","non-dropping-particle":"","parse-names":false,"suffix":""},{"dropping-particle":"","family":"Mitchell","given":"Rachel","non-dropping-particle":"","parse-names":false,"suffix":""},{"dropping-particle":"","family":"Moore","given":"Joslin L","non-dropping-particle":"","parse-names":false,"suffix":""},{"dropping-particle":"","family":"Nogueira","given":"Carla","non-dropping-particle":"","parse-names":false,"suffix":""},{"dropping-particle":"","family":"Peri","given":"Pablo Luis","non-dropping-particle":"","parse-names":false,"suffix":""},{"dropping-particle":"","family":"Roscher","given":"Christiane","non-dropping-particle":"","parse-names":false,"suffix":""},{"dropping-particle":"","family":"Smith","given":"Melinda D","non-dropping-particle":"","parse-names":false,"suffix":""},{"dropping-particle":"","family":"Wragg","given":"Peter D","non-dropping-particle":"","parse-names":false,"suffix":""},{"dropping-particle":"","family":"Risch","given":"Anita C","non-dropping-particle":"","parse-names":false,"suffix":""}],"container-title":"Nature Ecology &amp; Evolution","id":"ITEM-5","issue":"3","issued":{"date-parts":[["2019","3","4"]]},"page":"400-406","title":"Leaf nutrients, not specific leaf area, are consistent indicators of elevated nutrient inputs","type":"article-journal","volume":"3"},"uris":["http://www.mendeley.com/documents/?uuid=aa4fd087-f2a3-4dc4-b20c-8e5dbc931ba3"]}],"mendeley":{"formattedCitation":"(Brix, 1971; Evans &amp; Seemann, 1989; Evans, 1989; Walker &lt;i&gt;et al.&lt;/i&gt;, 2014; Firn &lt;i&gt;et al.&lt;/i&gt;, 2019)","plainTextFormattedCitation":"(Brix, 1971; Evans &amp; Seemann, 1989; Evans, 1989; Walker et al., 2014; Firn et al., 2019)","previouslyFormattedCitation":"(Brix, 1971; Evans &amp; Seemann, 1989; Evans, 1989; Walker &lt;i&gt;et al.&lt;/i&gt;, 2014; Firn &lt;i&gt;et al.&lt;/i&gt;, 2019)"},"properties":{"noteIndex":0},"schema":"https://github.com/citation-style-language/schema/raw/master/csl-citation.json"}</w:instrText>
       </w:r>
       <w:r>
         <w:fldChar w:fldCharType="separate"/>
@@ -509,384 +589,572 @@
         <w:rPr>
           <w:noProof/>
         </w:rPr>
-        <w:t>(Evans, 1989)</w:t>
+        <w:t xml:space="preserve">(Brix, 1971; Evans &amp; Seemann, 1989; Evans, 1989; Walker </w:t>
+      </w:r>
+      <w:r>
+        <w:rPr>
+          <w:i/>
+          <w:noProof/>
+        </w:rPr>
+        <w:t>et al.</w:t>
+      </w:r>
+      <w:r>
+        <w:rPr>
+          <w:noProof/>
+        </w:rPr>
+        <w:t xml:space="preserve">, 2014; Firn </w:t>
+      </w:r>
+      <w:r>
+        <w:rPr>
+          <w:i/>
+          <w:noProof/>
+        </w:rPr>
+        <w:t>et al.</w:t>
+      </w:r>
+      <w:r>
+        <w:rPr>
+          <w:noProof/>
+        </w:rPr>
+        <w:t>, 2019)</w:t>
       </w:r>
       <w:r>
         <w:fldChar w:fldCharType="end"/>
       </w:r>
       <w:r>
+        <w:t xml:space="preserve">, </w:t>
+      </w:r>
+      <w:r>
+        <w:t>plant</w:t>
+      </w:r>
+      <w:r>
+        <w:t xml:space="preserve"> acclimation responses to </w:t>
+      </w:r>
+      <w:r>
+        <w:t>changing</w:t>
+      </w:r>
+      <w:r>
+        <w:t xml:space="preserve"> environment</w:t>
+      </w:r>
+      <w:r>
+        <w:t>s (e.g., increasing CO</w:t>
+      </w:r>
+      <w:r>
+        <w:rPr>
+          <w:vertAlign w:val="subscript"/>
+        </w:rPr>
+        <w:t>2</w:t>
+      </w:r>
+      <w:r>
+        <w:t>,</w:t>
+      </w:r>
+      <w:r>
+        <w:t xml:space="preserve"> light availability,</w:t>
+      </w:r>
+      <w:r>
+        <w:t xml:space="preserve"> temperature, precipitation variability, etc.) can</w:t>
+      </w:r>
+      <w:r>
+        <w:t xml:space="preserve"> </w:t>
+      </w:r>
+      <w:r>
+        <w:t>alter leaf nutrient allocation and photosynthetic capacity independent of soil nutrient availability</w:t>
+      </w:r>
+      <w:r>
+        <w:t xml:space="preserve"> </w:t>
+      </w:r>
+      <w:r>
+        <w:fldChar w:fldCharType="begin" w:fldLock="1"/>
+      </w:r>
+      <w:r>
+        <w:instrText>ADDIN CSL_CITATION {"citationItems":[{"id":"ITEM-1","itemData":{"DOI":"10.1111/nph.15754","ISSN":"14698137","PMID":"30802971","abstract":"By means of meta-analyses we determined how 70 traits related to plant anatomy, morphology, chemistry, physiology, growth and reproduction are affected by daily light integral (DLI; mol photons m−2 d−1). A large database including 500 experiments with 760 plant species enabled us to determine generalized dose–response curves. Many traits increase with DLI in a saturating fashion. Some showed a more than 10-fold increase over the DLI range of 1–50 mol m−2 d−1, such as the number of seeds produced per plant and the actual rate of photosynthesis. Strong decreases with DLI (up to three-fold) were observed for leaf area ratio and leaf payback time. Plasticity differences among species groups were generally small compared with the overall responses to DLI. However, for a number of traits, including photosynthetic capacity and realized growth, we found woody and shade-tolerant species to have lower plasticity. We further conclude that the direction and degree of trait changes adheres with responses to plant density and to vertical light gradients within plant canopies. This synthesis provides a strong quantitative basis for understanding plant acclimation to light, from molecular to whole plant responses, but also identifies the variables that currently form weak spots in our knowledge, such as respiration and reproductive characteristics.","author":[{"dropping-particle":"","family":"Poorter","given":"Hendrik","non-dropping-particle":"","parse-names":false,"suffix":""},{"dropping-particle":"","family":"Niinemets","given":"Ülo","non-dropping-particle":"","parse-names":false,"suffix":""},{"dropping-particle":"","family":"Ntagkas","given":"Nikolaos","non-dropping-particle":"","parse-names":false,"suffix":""},{"dropping-particle":"","family":"Siebenkäs","given":"Alrun","non-dropping-particle":"","parse-names":false,"suffix":""},{"dropping-particle":"","family":"Mäenpää","given":"Maarit","non-dropping-particle":"","parse-names":false,"suffix":""},{"dropping-particle":"","family":"Matsubara","given":"Shizue","non-dropping-particle":"","parse-names":false,"suffix":""},{"dropping-particle":"","family":"Pons","given":"Thijs L.","non-dropping-particle":"","parse-names":false,"suffix":""}],"container-title":"New Phytologist","id":"ITEM-1","issue":"3","issued":{"date-parts":[["2019"]]},"page":"1073-1105","title":"A meta-analysis of plant responses to light intensity for 70 traits ranging from molecules to whole plant performance","type":"article-journal","volume":"223"},"uris":["http://www.mendeley.com/documents/?uuid=86a18846-91e4-4117-9a34-18208cff398a"]},{"id":"ITEM-2","itemData":{"DOI":"10.1111/nph.17802","ISSN":"14698137","PMID":"34657301","abstract":"Generalised dose–response curves are essential to understand how plants acclimate to atmospheric CO2. We carried out a meta-analysis of 630 experiments in which C3 plants were experimentally grown at different [CO2] under relatively benign conditions, and derived dose–response curves for 85 phenotypic traits. These curves were characterised by form, plasticity, consistency and reliability. Considered over a range of 200–1200 µmol mol−1 CO2, some traits more than doubled (e.g. area-based photosynthesis; intrinsic water-use efficiency), whereas others more than halved (area-based transpiration). At current atmospheric [CO2], 64% of the total stimulation in biomass over the 200–1200 µmol mol−1 range has already been realised. We also mapped the trait responses of plants to [CO2] against those we have quantified before for light intensity. For most traits, CO2 and light responses were of similar direction. However, some traits (such as reproductive effort) only responded to light, others (such as plant height) only to [CO2], and some traits (such as area-based transpiration) responded in opposite directions. This synthesis provides a comprehensive picture of plant responses to [CO2] at different integration levels and offers the quantitative dose–response curves that can be used to improve global change simulation models.","author":[{"dropping-particle":"","family":"Poorter","given":"Hendrik","non-dropping-particle":"","parse-names":false,"suffix":""},{"dropping-particle":"","family":"Knopf","given":"Oliver","non-dropping-particle":"","parse-names":false,"suffix":""},{"dropping-particle":"","family":"Wright","given":"Ian J","non-dropping-particle":"","parse-names":false,"suffix":""},{"dropping-particle":"","family":"Temme","given":"Andries A","non-dropping-particle":"","parse-names":false,"suffix":""},{"dropping-particle":"","family":"Hogewoning","given":"Sander W","non-dropping-particle":"","parse-names":false,"suffix":""},{"dropping-particle":"","family":"Graf","given":"Alexander","non-dropping-particle":"","parse-names":false,"suffix":""},{"dropping-particle":"","family":"Cernusak","given":"Lucas A","non-dropping-particle":"","parse-names":false,"suffix":""},{"dropping-particle":"","family":"Pons","given":"Thijs L","non-dropping-particle":"","parse-names":false,"suffix":""}],"container-title":"New Phytologist","id":"ITEM-2","issue":"4","issued":{"date-parts":[["2022"]]},"page":"1560-1596","title":"A meta-analysis of responses of C3 plants to atmospheric CO2: dose–response curves for 85 traits ranging from the molecular to the whole-plant level","type":"article-journal","volume":"233"},"uris":["http://www.mendeley.com/documents/?uuid=e206fbac-5f81-4b6c-b009-89d7b2066fdb"]},{"id":"ITEM-3","itemData":{"DOI":"10.1038/s41467-021-25163-9","ISSN":"2041-1723","abstract":"Plants invest a considerable amount of leaf nitrogen in the photosynthetic enzyme ribulose-1,5-bisphosphate carboxylase-oxygenase (RuBisCO), forming a strong coupling of nitrogen and photosynthetic capacity. Variability in the nitrogen-photosynthesis relationship indicates different nitrogen use strategies of plants (i.e., the fraction nitrogen allocated to RuBisCO; fLNR), however, the reason for this remains unclear as widely different nitrogen use strategies are adopted in photosynthesis models. Here, we use a comprehensive database of in situ observations, a remote sensing product of leaf chlorophyll and ancillary climate and soil data, to examine the global distribution in fLNR using a random forest model. We find global fLNR is 18.2 ± 6.2%, with its variation largely driven by negative dependence on leaf mass per area and positive dependence on leaf phosphorus. Some climate and soil factors (i.e., light, atmospheric dryness, soil pH, and sand) have considerable positive influences on fLNR regionally. This study provides insight into the nitrogen-photosynthesis relationship of plants globally and an improved understanding of the global distribution of photosynthetic potential.","author":[{"dropping-particle":"","family":"Luo","given":"Xiangzhong","non-dropping-particle":"","parse-names":false,"suffix":""},{"dropping-particle":"","family":"Keenan","given":"Trevor F","non-dropping-particle":"","parse-names":false,"suffix":""},{"dropping-particle":"","family":"Chen","given":"Jing M","non-dropping-particle":"","parse-names":false,"suffix":""},{"dropping-particle":"","family":"Croft","given":"Holly","non-dropping-particle":"","parse-names":false,"suffix":""},{"dropping-particle":"","family":"Prentice","given":"I Colin","non-dropping-particle":"","parse-names":false,"suffix":""},{"dropping-particle":"","family":"Smith","given":"Nicholas G","non-dropping-particle":"","parse-names":false,"suffix":""},{"dropping-particle":"","family":"Walker","given":"Anthony P","non-dropping-particle":"","parse-names":false,"suffix":""},{"dropping-particle":"","family":"Wang","given":"Han","non-dropping-particle":"","parse-names":false,"suffix":""},{"dropping-particle":"","family":"Wang","given":"Rong","non-dropping-particle":"","parse-names":false,"suffix":""},{"dropping-particle":"","family":"Xu","given":"Chonggang","non-dropping-particle":"","parse-names":false,"suffix":""},{"dropping-particle":"","family":"Zhang","given":"Yao","non-dropping-particle":"","parse-names":false,"suffix":""}],"container-title":"Nature Communications","id":"ITEM-3","issue":"1","issued":{"date-parts":[["2021","12","11"]]},"page":"4866","title":"Global variation in the fraction of leaf nitrogen allocated to photosynthesis","type":"article-journal","volume":"12"},"uris":["http://www.mendeley.com/documents/?uuid=62a830f1-e0ca-44ad-b8d0-98375daf280e"]}],"mendeley":{"formattedCitation":"(Poorter &lt;i&gt;et al.&lt;/i&gt;, 2019, 2022; Luo &lt;i&gt;et al.&lt;/i&gt;, 2021)","plainTextFormattedCitation":"(Poorter et al., 2019, 2022; Luo et al., 2021)","previouslyFormattedCitation":"(Poorter &lt;i&gt;et al.&lt;/i&gt;, 2019, 2022; Luo &lt;i&gt;et al.&lt;/i&gt;, 2021)"},"properties":{"noteIndex":0},"schema":"https://github.com/citation-style-language/schema/raw/master/csl-citation.json"}</w:instrText>
+      </w:r>
+      <w:r>
+        <w:fldChar w:fldCharType="separate"/>
+      </w:r>
+      <w:r>
+        <w:rPr>
+          <w:noProof/>
+        </w:rPr>
+        <w:t xml:space="preserve">(Poorter </w:t>
+      </w:r>
+      <w:r>
+        <w:rPr>
+          <w:i/>
+          <w:noProof/>
+        </w:rPr>
+        <w:t>et al.</w:t>
+      </w:r>
+      <w:r>
+        <w:rPr>
+          <w:noProof/>
+        </w:rPr>
+        <w:t xml:space="preserve">, 2019, 2022; Luo </w:t>
+      </w:r>
+      <w:r>
+        <w:rPr>
+          <w:i/>
+          <w:noProof/>
+        </w:rPr>
+        <w:t>et al.</w:t>
+      </w:r>
+      <w:r>
+        <w:rPr>
+          <w:noProof/>
+        </w:rPr>
+        <w:t>, 2021)</w:t>
+      </w:r>
+      <w:r>
+        <w:fldChar w:fldCharType="end"/>
+      </w:r>
+      <w:r>
+        <w:t xml:space="preserve">. The inability of </w:t>
+      </w:r>
+      <w:r>
+        <w:t xml:space="preserve">many terrestrial biosphere </w:t>
+      </w:r>
+      <w:r>
+        <w:t>models to capture such acclimation responses to environmental change casts uncertainty in the ability of these models to accurately simulate robust photosynthetic responses to global change</w:t>
+      </w:r>
+      <w:r>
+        <w:t xml:space="preserve"> </w:t>
+      </w:r>
+      <w:r>
+        <w:fldChar w:fldCharType="begin" w:fldLock="1"/>
+      </w:r>
+      <w:r>
+        <w:instrText>ADDIN CSL_CITATION {"citationItems":[{"id":"ITEM-1","itemData":{"DOI":"10.1111/j.1365-2486.2012.02797.x","ISSN":"13541013","PMID":"23504720","abstract":"To realistically simulate climate feedbacks from the land surface to the atmosphere, models must replicate the responses of plants to environmental changes. Several processes, operating at various scales, cause the responses of photosynthesis and plant respiration to temperature and CO2 to change over time of exposure to new or changing environmental conditions. Here, we review the latest empirical evidence that short-term responses of plant carbon exchange rates to temperature and CO2 are modified by plant photosynthetic and respiratory acclimation as well as biogeochemical feedbacks. We assess the frequency with which these responses have been incorporated into vegetation models, and highlight recently designed algorithms that can facilitate their incorporation. Few models currently include representations of the long-term plant responses that have been recorded by empirical studies, likely because these responses are still poorly understood at scales relevant for models. Studies show that, at a regional scale, simulated carbon flux between the atmosphere and vegetation can dramatically differ between versions of models that do and do not include acclimation. However, the realism of these results is difficult to evaluate, as algorithm development is still in an early stage, and a limited number of data are available. We provide a series of recommendations that suggest how a combination of empirical and modeling studies can produce mechanistic algorithms that will realistically simulate longer term responses within global-scale models. © 2012 Blackwell Publishing Ltd.","author":[{"dropping-particle":"","family":"Smith","given":"Nicholas G","non-dropping-particle":"","parse-names":false,"suffix":""},{"dropping-particle":"","family":"Dukes","given":"Jeffrey S","non-dropping-particle":"","parse-names":false,"suffix":""}],"container-title":"Global Change Biology","id":"ITEM-1","issue":"1","issued":{"date-parts":[["2013"]]},"page":"45-63","title":"Plant respiration and photosynthesis in global-scale models: Incorporating acclimation to temperature and CO&lt;sub&gt;2&lt;/sub&gt;","type":"article-journal","volume":"19"},"uris":["http://www.mendeley.com/documents/?uuid=b45ebbbe-9cfa-41ef-9337-8bc2bfdfb16b"]},{"id":"ITEM-2","itemData":{"DOI":"10.1111/nph.17558","ISSN":"14698137","PMID":"34131932","abstract":"Global vegetation and land-surface models embody interdisciplinary scientific understanding of the behaviour of plants and ecosystems, and are indispensable to project the impacts of environmental change on vegetation and the interactions between vegetation and climate. However, systematic errors and persistently large differences among carbon and water cycle projections by different models highlight the limitations of current process formulations. In this review, focusing on core plant functions in the terrestrial carbon and water cycles, we show how unifying hypotheses derived from eco-evolutionary optimality (EEO) principles can provide novel, parameter-sparse representations of plant and vegetation processes. We present case studies that demonstrate how EEO generates parsimonious representations of core, leaf-level processes that are individually testable and supported by evidence. EEO approaches to photosynthesis and primary production, dark respiration and stomatal behaviour are ripe for implementation in global models. EEO approaches to other important traits, including the leaf economics spectrum and applications of EEO at the community level are active research areas. Independently tested modules emerging from EEO studies could profitably be integrated into modelling frameworks that account for the multiple time scales on which plants and plant communities adjust to environmental change.","author":[{"dropping-particle":"","family":"Harrison","given":"Sandy P","non-dropping-particle":"","parse-names":false,"suffix":""},{"dropping-particle":"","family":"Cramer","given":"Wolfgang","non-dropping-particle":"","parse-names":false,"suffix":""},{"dropping-particle":"","family":"Franklin","given":"Oskar","non-dropping-particle":"","parse-names":false,"suffix":""},{"dropping-particle":"","family":"Prentice","given":"Iain Colin","non-dropping-particle":"","parse-names":false,"suffix":""},{"dropping-particle":"","family":"Wang","given":"Han","non-dropping-particle":"","parse-names":false,"suffix":""},{"dropping-particle":"","family":"Brännström","given":"Åke","non-dropping-particle":"","parse-names":false,"suffix":""},{"dropping-particle":"","family":"Boer","given":"Hugo","non-dropping-particle":"de","parse-names":false,"suffix":""},{"dropping-particle":"","family":"Dieckmann","given":"Ulf","non-dropping-particle":"","parse-names":false,"suffix":""},{"dropping-particle":"","family":"Joshi","given":"Jaideep","non-dropping-particle":"","parse-names":false,"suffix":""},{"dropping-particle":"","family":"Keenan","given":"Trevor F","non-dropping-particle":"","parse-names":false,"suffix":""},{"dropping-particle":"","family":"Lavergne","given":"Aliénor","non-dropping-particle":"","parse-names":false,"suffix":""},{"dropping-particle":"","family":"Manzoni","given":"Stefano","non-dropping-particle":"","parse-names":false,"suffix":""},{"dropping-particle":"","family":"Mengoli","given":"Giulia","non-dropping-particle":"","parse-names":false,"suffix":""},{"dropping-particle":"","family":"Morfopoulos","given":"Catherine","non-dropping-particle":"","parse-names":false,"suffix":""},{"dropping-particle":"","family":"Peñuelas","given":"Josep","non-dropping-particle":"","parse-names":false,"suffix":""},{"dropping-particle":"","family":"Pietsch","given":"Stephan","non-dropping-particle":"","parse-names":false,"suffix":""},{"dropping-particle":"","family":"Rebel","given":"Karin T","non-dropping-particle":"","parse-names":false,"suffix":""},{"dropping-particle":"","family":"Ryu","given":"Youngryel","non-dropping-particle":"","parse-names":false,"suffix":""},{"dropping-particle":"","family":"Smith","given":"Nicholas G","non-dropping-particle":"","parse-names":false,"suffix":""},{"dropping-particle":"","family":"Stocker","given":"Benjamin D","non-dropping-particle":"","parse-names":false,"suffix":""},{"dropping-particle":"","family":"Wright","given":"Ian J","non-dropping-particle":"","parse-names":false,"suffix":""}],"container-title":"New Phytologist","id":"ITEM-2","issue":"6","issued":{"date-parts":[["2021"]]},"page":"2125-2141","title":"Eco-evolutionary optimality as a means to improve vegetation and land-surface models","type":"article-journal","volume":"231"},"uris":["http://www.mendeley.com/documents/?uuid=2837baf0-53ee-43fe-941a-4c071cdb25c8"]}],"mendeley":{"formattedCitation":"(Smith &amp; Dukes, 2013; Harrison &lt;i&gt;et al.&lt;/i&gt;, 2021)","plainTextFormattedCitation":"(Smith &amp; Dukes, 2013; Harrison et al., 2021)","previouslyFormattedCitation":"(Smith &amp; Dukes, 2013; Harrison &lt;i&gt;et al.&lt;/i&gt;, 2021)"},"properties":{"noteIndex":0},"schema":"https://github.com/citation-style-language/schema/raw/master/csl-citation.json"}</w:instrText>
+      </w:r>
+      <w:r>
+        <w:fldChar w:fldCharType="separate"/>
+      </w:r>
+      <w:r>
+        <w:rPr>
+          <w:noProof/>
+        </w:rPr>
+        <w:t xml:space="preserve">(Smith &amp; Dukes, 2013; Harrison </w:t>
+      </w:r>
+      <w:r>
+        <w:rPr>
+          <w:i/>
+          <w:noProof/>
+        </w:rPr>
+        <w:t>et al.</w:t>
+      </w:r>
+      <w:r>
+        <w:rPr>
+          <w:noProof/>
+        </w:rPr>
+        <w:t>, 2021)</w:t>
+      </w:r>
+      <w:r>
+        <w:fldChar w:fldCharType="end"/>
+      </w:r>
+      <w:r>
         <w:t>.</w:t>
       </w:r>
+    </w:p>
+    <w:p>
+      <w:pPr>
+        <w:spacing w:line="480" w:lineRule="auto"/>
+        <w:ind w:firstLine="720"/>
+      </w:pPr>
+      <w:r>
+        <w:t xml:space="preserve">Contemporary analyses using photosynthetic least-cost </w:t>
+      </w:r>
+      <w:r>
+        <w:t>theory</w:t>
+      </w:r>
+      <w:r>
+        <w:t xml:space="preserve"> suggest that leaf nutrient allocation</w:t>
+      </w:r>
+      <w:r>
+        <w:t>,</w:t>
+      </w:r>
+      <w:r>
+        <w:t xml:space="preserve"> photosynthetic capacity</w:t>
+      </w:r>
+      <w:r>
+        <w:t>, and relationships between leaf nutrient allocation</w:t>
+      </w:r>
+      <w:r>
+        <w:t xml:space="preserve"> and photosynthetic capacity may be</w:t>
+      </w:r>
+      <w:r>
+        <w:t xml:space="preserve"> better predicted through factors that influence leaf nutrient demand to build and maintain photosynthetic machinery </w:t>
+      </w:r>
+      <w:r>
+        <w:fldChar w:fldCharType="begin" w:fldLock="1"/>
+      </w:r>
+      <w:r>
+        <w:instrText>ADDIN CSL_CITATION {"citationItems":[{"id":"ITEM-1","itemData":{"DOI":"10.1111/nph.16558","ISSN":"0028-646X","author":[{"dropping-particle":"","family":"Dong","given":"Ning","non-dropping-particle":"","parse-names":false,"suffix":""},{"dropping-particle":"","family":"Prentice","given":"Iain Colin","non-dropping-particle":"","parse-names":false,"suffix":""},{"dropping-particle":"","family":"Wright","given":"Ian J","non-dropping-particle":"","parse-names":false,"suffix":""},{"dropping-particle":"","family":"Evans","given":"Bradley J","non-dropping-particle":"","parse-names":false,"suffix":""},{"dropping-particle":"","family":"Togashi","given":"Henrique F","non-dropping-particle":"","parse-names":false,"suffix":""},{"dropping-particle":"","family":"Caddy-Retalic","given":"Stefan","non-dropping-particle":"","parse-names":false,"suffix":""},{"dropping-particle":"","family":"McInerney","given":"Francesca A","non-dropping-particle":"","parse-names":false,"suffix":""},{"dropping-particle":"","family":"Sparrow","given":"Ben","non-dropping-particle":"","parse-names":false,"suffix":""},{"dropping-particle":"","family":"Leitch","given":"Emrys","non-dropping-particle":"","parse-names":false,"suffix":""},{"dropping-particle":"","family":"Lowe","given":"Andrew J","non-dropping-particle":"","parse-names":false,"suffix":""}],"container-title":"New Phytologist","id":"ITEM-1","issue":"1","issued":{"date-parts":[["2020","10","24"]]},"page":"82-94","title":"Components of leaf‐trait variation along environmental gradients","type":"article-journal","volume":"228"},"uris":["http://www.mendeley.com/documents/?uuid=665ee559-637a-4c3e-ab28-1c199c696d00"]},{"id":"ITEM-2","itemData":{"DOI":"10.5194/bg-14-481-2017","ISSN":"1726-4189","abstract":"Abstract. Nitrogen content per unit leaf area (Narea) is a key variable in plant functional ecology and biogeochemistry. Narea comprises a structural component, which scales with leaf mass per area (LMA), and a metabolic component, which scales with Rubisco capacity. The co-ordination hypothesis, as implemented in LPJ and related global vegetation models, predicts that Rubisco capacity should be directly proportional to irradiance but should decrease with increases in ci : ca and temperature because the amount of Rubisco required to achieve a given assimilation rate declines with increases in both. We tested these predictions using LMA, leaf δ13C, and leaf N measurements on complete species assemblages sampled at sites on a north–south transect from tropical to temperate Australia. Partial effects of mean canopy irradiance, mean annual temperature, and ci : ca (from δ13C) on Narea were all significant and their directions and magnitudes were in line with predictions. Over 80 % of the variance in community-mean (ln) Narea was accounted for by these predictors plus LMA. Moreover, Narea could be decomposed into two components, one proportional to LMA (slightly steeper in N-fixers), and the other to Rubisco capacity as predicted by the co-ordination hypothesis. Trait gradient analysis revealed ci : ca to be perfectly plastic, while species turnover contributed about half the variation in LMA and Narea. Interest has surged in methods to predict continuous leaf-trait variation from environmental factors, in order to improve ecosystem models. Coupled carbon–nitrogen models require a method to predict Narea that is more realistic than the widespread assumptions that Narea is proportional to photosynthetic capacity, and/or that Narea (and photosynthetic capacity) are determined by N supply from the soil. Our results indicate that Narea has a useful degree of predictability, from a combination of LMA and ci : ca – themselves in part environmentally determined – with Rubisco activity, as predicted from local growing conditions. This finding is consistent with a plant-centred approach to modelling, emphasizing the adaptive regulation of traits. Models that account for biodiversity will also need to partition community-level trait variation into components due to phenotypic plasticity and/or genotypic differentiation within species vs. progressive species replacement, along environmental gradients. Our analysis suggests that variation in Narea is about evenly split …","author":[{"dropping-particle":"","family":"Dong","given":"Ning","non-dropping-particle":"","parse-names":false,"suffix":""},{"dropping-particle":"","family":"Prentice","given":"Iain Colin","non-dropping-particle":"","parse-names":false,"suffix":""},{"dropping-particle":"","family":"Evans","given":"Bradley J","non-dropping-particle":"","parse-names":false,"suffix":""},{"dropping-particle":"","family":"Caddy-Retalic","given":"Stefan","non-dropping-particle":"","parse-names":false,"suffix":""},{"dropping-particle":"","family":"Lowe","given":"Andrew J","non-dropping-particle":"","parse-names":false,"suffix":""},{"dropping-particle":"","family":"Wright","given":"Ian J","non-dropping-particle":"","parse-names":false,"suffix":""}],"container-title":"Biogeosciences","id":"ITEM-2","issue":"2","issued":{"date-parts":[["2017","1","30"]]},"page":"481-495","title":"Leaf nitrogen from first principles: field evidence for adaptive variation with climate","type":"article-journal","volume":"14"},"uris":["http://www.mendeley.com/documents/?uuid=d26886a5-de26-4a8d-afa2-a17d2a28ee6e"]},{"id":"ITEM-3","itemData":{"DOI":"10.1111/ele.13210","ISSN":"1461-023X","abstract":"Earth system models (ESMs) use photosynthetic capacity, indexed by the maximum Rubisco car- boxylation rate (Vcmax), to simulate carbon assimilation and typically rely on empirical estimates, including an assumed dependence on leaf nitrogen determined from soil fertility. In contrast, new theory, based on biochemical coordination and co-optimization of carboxylation and water costs for photosynthesis, suggests that optimal Vcmax can be predicted from climate alone, irrespective of soil fertility. Here, we develop this theory and find it captures 64% of observed variability in a global, field-measured Vcmax dataset for C3 plants. Soil fertility indices explained substantially less variation (32%). These results indicate that environmentally regulated biophysical constraints and light availability are the first-order drivers of global photosynthetic capacity. Through acclimation and adaptation, plants efficiently utilize resources at the leaf level, thus maximizing potential resource use for growth and reproduction. Our theory offers a robust strategy for dynamically predicting photosynthetic capacity in ESMs.","author":[{"dropping-particle":"","family":"Smith","given":"Nicholas G","non-dropping-particle":"","parse-names":false,"suffix":""},{"dropping-particle":"","family":"Keenan","given":"Trevor F","non-dropping-particle":"","parse-names":false,"suffix":""},{"dropping-particle":"","family":"Prentice","given":"I C","non-dropping-particle":"","parse-names":false,"suffix":""},{"dropping-particle":"","family":"Wang","given":"Han","non-dropping-particle":"","parse-names":false,"suffix":""},{"dropping-particle":"","family":"Wright","given":"Ian J","non-dropping-particle":"","parse-names":false,"suffix":""},{"dropping-particle":"","family":"Niinemets","given":"Ülo","non-dropping-particle":"","parse-names":false,"suffix":""},{"dropping-particle":"","family":"Crous","given":"Kristine Y","non-dropping-particle":"","parse-names":false,"suffix":""},{"dropping-particle":"","family":"Domingues","given":"Tomas F","non-dropping-particle":"","parse-names":false,"suffix":""},{"dropping-particle":"","family":"Guerrieri","given":"Rossella","non-dropping-particle":"","parse-names":false,"suffix":""},{"dropping-particle":"","family":"Ishida","given":"FY oko","non-dropping-particle":"","parse-names":false,"suffix":""},{"dropping-particle":"","family":"Kattge","given":"Jens","non-dropping-particle":"","parse-names":false,"suffix":""},{"dropping-particle":"","family":"Kruger","given":"Eric L","non-dropping-particle":"","parse-names":false,"suffix":""},{"dropping-particle":"","family":"Maire","given":"Vincent","non-dropping-particle":"","parse-names":false,"suffix":""},{"dropping-particle":"","family":"Rogers","given":"Alistair","non-dropping-particle":"","parse-names":false,"suffix":""},{"dropping-particle":"","family":"Serbin","given":"Shawn P","non-dropping-particle":"","parse-names":false,"suffix":""},{"dropping-particle":"","family":"Tarvainen","given":"Lasse","non-dropping-particle":"","parse-names":false,"suffix":""},{"dropping-particle":"","family":"Togashi","given":"Henrique F","non-dropping-particle":"","parse-names":false,"suffix":""},{"dropping-particle":"","family":"Townsend","given":"Philip A","non-dropping-particle":"","parse-names":false,"suffix":""},{"dropping-particle":"","family":"Wang","given":"Meng","non-dropping-particle":"","parse-names":false,"suffix":""},{"dropping-particle":"","family":"Weerasinghe","given":"Lasantha K","non-dropping-particle":"","parse-names":false,"suffix":""},{"dropping-particle":"","family":"Zhou","given":"Shuang-Xi","non-dropping-particle":"","parse-names":false,"suffix":""}],"container-title":"Ecology Letters","editor":[{"dropping-particle":"","family":"Niu","given":"Shuli","non-dropping-particle":"","parse-names":false,"suffix":""}],"id":"ITEM-3","issue":"3","issued":{"date-parts":[["2019","3","4"]]},"page":"506-517","title":"Global photosynthetic capacity is optimized to the environment","type":"article-journal","volume":"22"},"uris":["http://www.mendeley.com/documents/?uuid=de810a7b-b01e-4be3-a228-03946531e91d"]},{"id":"ITEM-4","itemData":{"DOI":"10.1111/nph.16702","ISSN":"0028-646X","abstract":"\u000f Photosynthetic ‘least-cost’ theory posits that the optimal trait combination for a given envi- ronment is that where the summed costs of photosynthetic water and nutrient acquisition/ use are minimised. The effects of soil water and nutrient availability on photosynthesis should be stronger as climate-related costs for both resources increase. \u000f Two independent datasets of photosynthetic traits, Globamax (1509 species, 288 sites) and Glob13C (3645 species, 594 sites), were used to quantify biophysical and biochemical limita- tions of photosynthesis and the key variable Ci /Ca (CO 2 drawdown during photosynthesis). Climate and soil variables were associated with both datasets. \u000f The biochemical photosynthetic capacity was higher on alkaline soils. This effect was strongest at more arid sites, where water unit-costs are presumably higher. Higher values of soil silt and depth increased Ci /Ca, likely by providing greater H 2O supply, alleviating biophys- ical photosynthetic limitation when soil water is scarce. \u000f Climate is important in controlling the optimal balance of H 2 O and N costs for photosynthe- sis, but soil properties change these costs, both directly and indirectly. In total, soil properties modify the climate-demand driven predictions of Ci /Ca by up to 30% at a global scale.","author":[{"dropping-particle":"","family":"Paillassa","given":"Jennifer","non-dropping-particle":"","parse-names":false,"suffix":""},{"dropping-particle":"","family":"Wright","given":"Ian J","non-dropping-particle":"","parse-names":false,"suffix":""},{"dropping-particle":"","family":"Prentice","given":"I Colin","non-dropping-particle":"","parse-names":false,"suffix":""},{"dropping-particle":"","family":"Pepin","given":"Steeve","non-dropping-particle":"","parse-names":false,"suffix":""},{"dropping-particle":"","family":"Smith","given":"Nicholas G","non-dropping-particle":"","parse-names":false,"suffix":""},{"dropping-particle":"","family":"Ethier","given":"Gilbert","non-dropping-particle":"","parse-names":false,"suffix":""},{"dropping-particle":"","family":"Westerband","given":"Andrea C","non-dropping-particle":"","parse-names":false,"suffix":""},{"dropping-particle":"","family":"Lamarque","given":"Laurent J","non-dropping-particle":"","parse-names":false,"suffix":""},{"dropping-particle":"","family":"Wang","given":"Han","non-dropping-particle":"","parse-names":false,"suffix":""},{"dropping-particle":"","family":"Cornwell","given":"William K","non-dropping-particle":"","parse-names":false,"suffix":""},{"dropping-particle":"","family":"Maire","given":"Vincent","non-dropping-particle":"","parse-names":false,"suffix":""}],"container-title":"New Phytologist","id":"ITEM-4","issue":"1","issued":{"date-parts":[["2020","10","9"]]},"page":"121-135","title":"When and where soil is important to modify the carbon and water economy of leaves","type":"article-journal","volume":"228"},"uris":["http://www.mendeley.com/documents/?uuid=7a979be5-4341-4431-bd38-7ceeeada2df2"]},{"id":"ITEM-5","itemData":{"DOI":"10.1111/nph.18076","ISSN":"0028-646X","abstract":"Nitrogen (N) limitation has been considered as a constraint on terrestrial carbon uptake in response to rising CO 2 and climate change. By extension, it has been suggested that declining carboxylation capacity (V cmax) and leaf N content in enhanced-CO 2 experiments and satellite records signify increasing N limitation of primary production. We predicted V cmax using the coordination hypothesis, and estimated changes in leaf-level photosynthetic N for 1982-2016 assuming proportionality with leaf-level V cmax at 25˚C. Whole-canopy photosynthetic N was derived using satellite-based leaf area index (LAI) data and an empirical extinction coefficient for V cmax , and converted to annual N demand using estimated leaf turnover times. The predicted spatial pattern of V cmax shares key features with an independent reconstruction from remotely-sensed leaf chlorophyll content. Predicted leaf photosynthetic N declined by 0.27 % yr-1 , while observed leaf (total) N declined by 0.2-0.25 % yr-1. Predicted global canopy N (and N demand) declined from 1996 onwards, despite increasing LAI. Leaf-level responses to rising CO 2 , and to a lesser extent temperature, may have reduced the canopy requirement for N by more than rising LAI has increased it. This finding provides an alternative explanation for declining leaf N that does not depend on increasing N limitation.","author":[{"dropping-particle":"","family":"Dong","given":"Ning","non-dropping-particle":"","parse-names":false,"suffix":""},{"dropping-particle":"","family":"Wright","given":"Ian J","non-dropping-particle":"","parse-names":false,"suffix":""},{"dropping-particle":"","family":"Chen","given":"Jing M","non-dropping-particle":"","parse-names":false,"suffix":""},{"dropping-particle":"","family":"Luo","given":"Xiangzhong","non-dropping-particle":"","parse-names":false,"suffix":""},{"dropping-particle":"","family":"Wang","given":"Han","non-dropping-particle":"","parse-names":false,"suffix":""},{"dropping-particle":"","family":"Keenan","given":"Trevor F","non-dropping-particle":"","parse-names":false,"suffix":""},{"dropping-particle":"","family":"Smith","given":"Nicholas G","non-dropping-particle":"","parse-names":false,"suffix":""},{"dropping-particle":"","family":"Prentice","given":"Iain Colin","non-dropping-particle":"","parse-names":false,"suffix":""}],"container-title":"New Phytologist","id":"ITEM-5","issued":{"date-parts":[["2022","4","22"]]},"title":"Rising CO2 and warming reduce global canopy demand for nitrogen","type":"article-journal"},"uris":["http://www.mendeley.com/documents/?uuid=8f26b717-0c63-4a11-b766-e27b90eb396f"]}],"mendeley":{"formattedCitation":"(Dong &lt;i&gt;et al.&lt;/i&gt;, 2017, 2020, 2022; Smith &lt;i&gt;et al.&lt;/i&gt;, 2019; Paillassa &lt;i&gt;et al.&lt;/i&gt;, 2020)","plainTextFormattedCitation":"(Dong et al., 2017, 2020, 2022; Smith et al., 2019; Paillassa et al., 2020)","previouslyFormattedCitation":"(Dong &lt;i&gt;et al.&lt;/i&gt;, 2017, 2020, 2022; Smith &lt;i&gt;et al.&lt;/i&gt;, 2019; Paillassa &lt;i&gt;et al.&lt;/i&gt;, 2020)"},"properties":{"noteIndex":0},"schema":"https://github.com/citation-style-language/schema/raw/master/csl-citation.json"}</w:instrText>
+      </w:r>
+      <w:r>
+        <w:fldChar w:fldCharType="separate"/>
+      </w:r>
+      <w:r>
+        <w:rPr>
+          <w:noProof/>
+        </w:rPr>
+        <w:t xml:space="preserve">(Dong </w:t>
+      </w:r>
+      <w:r>
+        <w:rPr>
+          <w:i/>
+          <w:noProof/>
+        </w:rPr>
+        <w:t>et al.</w:t>
+      </w:r>
+      <w:r>
+        <w:rPr>
+          <w:noProof/>
+        </w:rPr>
+        <w:t xml:space="preserve">, 2017, 2020, 2022; Smith </w:t>
+      </w:r>
+      <w:r>
+        <w:rPr>
+          <w:i/>
+          <w:noProof/>
+        </w:rPr>
+        <w:t>et al.</w:t>
+      </w:r>
+      <w:r>
+        <w:rPr>
+          <w:noProof/>
+        </w:rPr>
+        <w:t xml:space="preserve">, 2019; Paillassa </w:t>
+      </w:r>
+      <w:r>
+        <w:rPr>
+          <w:i/>
+          <w:noProof/>
+        </w:rPr>
+        <w:t>et al.</w:t>
+      </w:r>
+      <w:r>
+        <w:rPr>
+          <w:noProof/>
+        </w:rPr>
+        <w:t>, 2020)</w:t>
+      </w:r>
+      <w:r>
+        <w:fldChar w:fldCharType="end"/>
+      </w:r>
+      <w:r>
+        <w:t xml:space="preserve">. </w:t>
+      </w:r>
+      <w:r>
+        <w:t xml:space="preserve">Indeed, studies show that leaf nitrogen </w:t>
+      </w:r>
+      <w:r>
+        <w:t xml:space="preserve">and photosynthetic capacity </w:t>
+      </w:r>
+      <w:r>
+        <w:t xml:space="preserve">can be reliably predicted through mean growing season irradiance, growing season </w:t>
+      </w:r>
+      <w:r>
+        <w:lastRenderedPageBreak/>
+        <w:t xml:space="preserve">temperature, growing season vapor pressure deficit, or edaphic characteristics such as soil pH </w:t>
+      </w:r>
+      <w:r>
+        <w:fldChar w:fldCharType="begin" w:fldLock="1"/>
+      </w:r>
+      <w:r>
+        <w:instrText>ADDIN CSL_CITATION {"citationItems":[{"id":"ITEM-1","itemData":{"DOI":"10.5194/bg-14-481-2017","ISSN":"1726-4189","abstract":"Abstract. Nitrogen content per unit leaf area (Narea) is a key variable in plant functional ecology and biogeochemistry. Narea comprises a structural component, which scales with leaf mass per area (LMA), and a metabolic component, which scales with Rubisco capacity. The co-ordination hypothesis, as implemented in LPJ and related global vegetation models, predicts that Rubisco capacity should be directly proportional to irradiance but should decrease with increases in ci : ca and temperature because the amount of Rubisco required to achieve a given assimilation rate declines with increases in both. We tested these predictions using LMA, leaf δ13C, and leaf N measurements on complete species assemblages sampled at sites on a north–south transect from tropical to temperate Australia. Partial effects of mean canopy irradiance, mean annual temperature, and ci : ca (from δ13C) on Narea were all significant and their directions and magnitudes were in line with predictions. Over 80 % of the variance in community-mean (ln) Narea was accounted for by these predictors plus LMA. Moreover, Narea could be decomposed into two components, one proportional to LMA (slightly steeper in N-fixers), and the other to Rubisco capacity as predicted by the co-ordination hypothesis. Trait gradient analysis revealed ci : ca to be perfectly plastic, while species turnover contributed about half the variation in LMA and Narea. Interest has surged in methods to predict continuous leaf-trait variation from environmental factors, in order to improve ecosystem models. Coupled carbon–nitrogen models require a method to predict Narea that is more realistic than the widespread assumptions that Narea is proportional to photosynthetic capacity, and/or that Narea (and photosynthetic capacity) are determined by N supply from the soil. Our results indicate that Narea has a useful degree of predictability, from a combination of LMA and ci : ca – themselves in part environmentally determined – with Rubisco activity, as predicted from local growing conditions. This finding is consistent with a plant-centred approach to modelling, emphasizing the adaptive regulation of traits. Models that account for biodiversity will also need to partition community-level trait variation into components due to phenotypic plasticity and/or genotypic differentiation within species vs. progressive species replacement, along environmental gradients. Our analysis suggests that variation in Narea is about evenly split …","author":[{"dropping-particle":"","family":"Dong","given":"Ning","non-dropping-particle":"","parse-names":false,"suffix":""},{"dropping-particle":"","family":"Prentice","given":"Iain Colin","non-dropping-particle":"","parse-names":false,"suffix":""},{"dropping-particle":"","family":"Evans","given":"Bradley J","non-dropping-particle":"","parse-names":false,"suffix":""},{"dropping-particle":"","family":"Caddy-Retalic","given":"Stefan","non-dropping-particle":"","parse-names":false,"suffix":""},{"dropping-particle":"","family":"Lowe","given":"Andrew J","non-dropping-particle":"","parse-names":false,"suffix":""},{"dropping-particle":"","family":"Wright","given":"Ian J","non-dropping-particle":"","parse-names":false,"suffix":""}],"container-title":"Biogeosciences","id":"ITEM-1","issue":"2","issued":{"date-parts":[["2017","1","30"]]},"page":"481-495","title":"Leaf nitrogen from first principles: field evidence for adaptive variation with climate","type":"article-journal","volume":"14"},"uris":["http://www.mendeley.com/documents/?uuid=d26886a5-de26-4a8d-afa2-a17d2a28ee6e"]},{"id":"ITEM-2","itemData":{"DOI":"10.1111/nph.16558","ISSN":"0028-646X","author":[{"dropping-particle":"","family":"Dong","given":"Ning","non-dropping-particle":"","parse-names":false,"suffix":""},{"dropping-particle":"","family":"Prentice","given":"Iain Colin","non-dropping-particle":"","parse-names":false,"suffix":""},{"dropping-particle":"","family":"Wright","given":"Ian J","non-dropping-particle":"","parse-names":false,"suffix":""},{"dropping-particle":"","family":"Evans","given":"Bradley J","non-dropping-particle":"","parse-names":false,"suffix":""},{"dropping-particle":"","family":"Togashi","given":"Henrique F","non-dropping-particle":"","parse-names":false,"suffix":""},{"dropping-particle":"","family":"Caddy-Retalic","given":"Stefan","non-dropping-particle":"","parse-names":false,"suffix":""},{"dropping-particle":"","family":"McInerney","given":"Francesca A","non-dropping-particle":"","parse-names":false,"suffix":""},{"dropping-particle":"","family":"Sparrow","given":"Ben","non-dropping-particle":"","parse-names":false,"suffix":""},{"dropping-particle":"","family":"Leitch","given":"Emrys","non-dropping-particle":"","parse-names":false,"suffix":""},{"dropping-particle":"","family":"Lowe","given":"Andrew J","non-dropping-particle":"","parse-names":false,"suffix":""}],"container-title":"New Phytologist","id":"ITEM-2","issue":"1","issued":{"date-parts":[["2020","10","24"]]},"page":"82-94","title":"Components of leaf‐trait variation along environmental gradients","type":"article-journal","volume":"228"},"uris":["http://www.mendeley.com/documents/?uuid=665ee559-637a-4c3e-ab28-1c199c696d00"]},{"id":"ITEM-3","itemData":{"DOI":"10.1111/nph.16702","ISSN":"0028-646X","abstract":"\u000f Photosynthetic ‘least-cost’ theory posits that the optimal trait combination for a given envi- ronment is that where the summed costs of photosynthetic water and nutrient acquisition/ use are minimised. The effects of soil water and nutrient availability on photosynthesis should be stronger as climate-related costs for both resources increase. \u000f Two independent datasets of photosynthetic traits, Globamax (1509 species, 288 sites) and Glob13C (3645 species, 594 sites), were used to quantify biophysical and biochemical limita- tions of photosynthesis and the key variable Ci /Ca (CO 2 drawdown during photosynthesis). Climate and soil variables were associated with both datasets. \u000f The biochemical photosynthetic capacity was higher on alkaline soils. This effect was strongest at more arid sites, where water unit-costs are presumably higher. Higher values of soil silt and depth increased Ci /Ca, likely by providing greater H 2O supply, alleviating biophys- ical photosynthetic limitation when soil water is scarce. \u000f Climate is important in controlling the optimal balance of H 2 O and N costs for photosynthe- sis, but soil properties change these costs, both directly and indirectly. In total, soil properties modify the climate-demand driven predictions of Ci /Ca by up to 30% at a global scale.","author":[{"dropping-particle":"","family":"Paillassa","given":"Jennifer","non-dropping-particle":"","parse-names":false,"suffix":""},{"dropping-particle":"","family":"Wright","given":"Ian J","non-dropping-particle":"","parse-names":false,"suffix":""},{"dropping-particle":"","family":"Prentice","given":"I Colin","non-dropping-particle":"","parse-names":false,"suffix":""},{"dropping-particle":"","family":"Pepin","given":"Steeve","non-dropping-particle":"","parse-names":false,"suffix":""},{"dropping-particle":"","family":"Smith","given":"Nicholas G","non-dropping-particle":"","parse-names":false,"suffix":""},{"dropping-particle":"","family":"Ethier","given":"Gilbert","non-dropping-particle":"","parse-names":false,"suffix":""},{"dropping-particle":"","family":"Westerband","given":"Andrea C","non-dropping-particle":"","parse-names":false,"suffix":""},{"dropping-particle":"","family":"Lamarque","given":"Laurent J","non-dropping-particle":"","parse-names":false,"suffix":""},{"dropping-particle":"","family":"Wang","given":"Han","non-dropping-particle":"","parse-names":false,"suffix":""},{"dropping-particle":"","family":"Cornwell","given":"William K","non-dropping-particle":"","parse-names":false,"suffix":""},{"dropping-particle":"","family":"Maire","given":"Vincent","non-dropping-particle":"","parse-names":false,"suffix":""}],"container-title":"New Phytologist","id":"ITEM-3","issue":"1","issued":{"date-parts":[["2020","10","9"]]},"page":"121-135","title":"When and where soil is important to modify the carbon and water economy of leaves","type":"article-journal","volume":"228"},"uris":["http://www.mendeley.com/documents/?uuid=7a979be5-4341-4431-bd38-7ceeeada2df2"]}],"mendeley":{"formattedCitation":"(Dong &lt;i&gt;et al.&lt;/i&gt;, 2017, 2020; Paillassa &lt;i&gt;et al.&lt;/i&gt;, 2020)","plainTextFormattedCitation":"(Dong et al., 2017, 2020; Paillassa et al., 2020)","previouslyFormattedCitation":"(Dong &lt;i&gt;et al.&lt;/i&gt;, 2017, 2020; Paillassa &lt;i&gt;et al.&lt;/i&gt;, 2020)"},"properties":{"noteIndex":0},"schema":"https://github.com/citation-style-language/schema/raw/master/csl-citation.json"}</w:instrText>
+      </w:r>
+      <w:r>
+        <w:fldChar w:fldCharType="separate"/>
+      </w:r>
+      <w:r>
+        <w:rPr>
+          <w:noProof/>
+        </w:rPr>
+        <w:t xml:space="preserve">(Dong </w:t>
+      </w:r>
+      <w:r>
+        <w:rPr>
+          <w:i/>
+          <w:noProof/>
+        </w:rPr>
+        <w:t>et al.</w:t>
+      </w:r>
+      <w:r>
+        <w:rPr>
+          <w:noProof/>
+        </w:rPr>
+        <w:t xml:space="preserve">, 2017, 2020; Paillassa </w:t>
+      </w:r>
+      <w:r>
+        <w:rPr>
+          <w:i/>
+          <w:noProof/>
+        </w:rPr>
+        <w:t>et al.</w:t>
+      </w:r>
+      <w:r>
+        <w:rPr>
+          <w:noProof/>
+        </w:rPr>
+        <w:t>, 2020)</w:t>
+      </w:r>
+      <w:r>
+        <w:fldChar w:fldCharType="end"/>
+      </w:r>
+      <w:r>
+        <w:t>.</w:t>
+      </w:r>
+      <w:r>
+        <w:t xml:space="preserve"> However, relationships between leaf nitrogen and photosynthetic capacity may also be determined through costs of leaf construction, commonly evidenced through leaf mass per area, or other species identity traits, such as </w:t>
+      </w:r>
+      <w:r>
+        <w:t>whether</w:t>
+      </w:r>
+      <w:r>
+        <w:t xml:space="preserve"> a species associated with nitrogen-fixing bacteria </w:t>
+      </w:r>
+      <w:r>
+        <w:fldChar w:fldCharType="begin" w:fldLock="1"/>
+      </w:r>
+      <w:r>
+        <w:instrText>ADDIN CSL_CITATION {"citationItems":[{"id":"ITEM-1","itemData":{"DOI":"10.5194/bg-14-481-2017","ISSN":"1726-4189","abstract":"Abstract. Nitrogen content per unit leaf area (Narea) is a key variable in plant functional ecology and biogeochemistry. Narea comprises a structural component, which scales with leaf mass per area (LMA), and a metabolic component, which scales with Rubisco capacity. The co-ordination hypothesis, as implemented in LPJ and related global vegetation models, predicts that Rubisco capacity should be directly proportional to irradiance but should decrease with increases in ci : ca and temperature because the amount of Rubisco required to achieve a given assimilation rate declines with increases in both. We tested these predictions using LMA, leaf δ13C, and leaf N measurements on complete species assemblages sampled at sites on a north–south transect from tropical to temperate Australia. Partial effects of mean canopy irradiance, mean annual temperature, and ci : ca (from δ13C) on Narea were all significant and their directions and magnitudes were in line with predictions. Over 80 % of the variance in community-mean (ln) Narea was accounted for by these predictors plus LMA. Moreover, Narea could be decomposed into two components, one proportional to LMA (slightly steeper in N-fixers), and the other to Rubisco capacity as predicted by the co-ordination hypothesis. Trait gradient analysis revealed ci : ca to be perfectly plastic, while species turnover contributed about half the variation in LMA and Narea. Interest has surged in methods to predict continuous leaf-trait variation from environmental factors, in order to improve ecosystem models. Coupled carbon–nitrogen models require a method to predict Narea that is more realistic than the widespread assumptions that Narea is proportional to photosynthetic capacity, and/or that Narea (and photosynthetic capacity) are determined by N supply from the soil. Our results indicate that Narea has a useful degree of predictability, from a combination of LMA and ci : ca – themselves in part environmentally determined – with Rubisco activity, as predicted from local growing conditions. This finding is consistent with a plant-centred approach to modelling, emphasizing the adaptive regulation of traits. Models that account for biodiversity will also need to partition community-level trait variation into components due to phenotypic plasticity and/or genotypic differentiation within species vs. progressive species replacement, along environmental gradients. Our analysis suggests that variation in Narea is about evenly split …","author":[{"dropping-particle":"","family":"Dong","given":"Ning","non-dropping-particle":"","parse-names":false,"suffix":""},{"dropping-particle":"","family":"Prentice","given":"Iain Colin","non-dropping-particle":"","parse-names":false,"suffix":""},{"dropping-particle":"","family":"Evans","given":"Bradley J","non-dropping-particle":"","parse-names":false,"suffix":""},{"dropping-particle":"","family":"Caddy-Retalic","given":"Stefan","non-dropping-particle":"","parse-names":false,"suffix":""},{"dropping-particle":"","family":"Lowe","given":"Andrew J","non-dropping-particle":"","parse-names":false,"suffix":""},{"dropping-particle":"","family":"Wright","given":"Ian J","non-dropping-particle":"","parse-names":false,"suffix":""}],"container-title":"Biogeosciences","id":"ITEM-1","issue":"2","issued":{"date-parts":[["2017","1","30"]]},"page":"481-495","title":"Leaf nitrogen from first principles: field evidence for adaptive variation with climate","type":"article-journal","volume":"14"},"uris":["http://www.mendeley.com/documents/?uuid=d26886a5-de26-4a8d-afa2-a17d2a28ee6e"]}],"mendeley":{"formattedCitation":"(Dong &lt;i&gt;et al.&lt;/i&gt;, 2017)","plainTextFormattedCitation":"(Dong et al., 2017)"},"properties":{"noteIndex":0},"schema":"https://github.com/citation-style-language/schema/raw/master/csl-citation.json"}</w:instrText>
+      </w:r>
+      <w:r>
+        <w:fldChar w:fldCharType="separate"/>
+      </w:r>
+      <w:r>
+        <w:rPr>
+          <w:noProof/>
+        </w:rPr>
+        <w:t xml:space="preserve">(Dong </w:t>
+      </w:r>
+      <w:r>
+        <w:rPr>
+          <w:i/>
+          <w:noProof/>
+        </w:rPr>
+        <w:t>et al.</w:t>
+      </w:r>
+      <w:r>
+        <w:rPr>
+          <w:noProof/>
+        </w:rPr>
+        <w:t>, 2017)</w:t>
+      </w:r>
+      <w:r>
+        <w:fldChar w:fldCharType="end"/>
+      </w:r>
+    </w:p>
+    <w:p>
+      <w:pPr>
+        <w:spacing w:line="480" w:lineRule="auto"/>
+        <w:ind w:firstLine="720"/>
+      </w:pPr>
+      <w:r>
+        <w:t>Photosynthetic least-cost theory provides a useful framework for understanding when and where factors that influence leaf nutrient demand to build and maintain photosynthesis modify leaf nitrogen allocation and photosynthetic capacity.</w:t>
+      </w:r>
       <w:r>
         <w:t xml:space="preserve"> </w:t>
       </w:r>
       <w:r>
-        <w:t>Recent photosynthetically derived carbon can be accumulated as biomass</w:t>
-      </w:r>
-      <w:r>
-        <w:t xml:space="preserve"> (</w:t>
+        <w:t xml:space="preserve">The theory predicts that plants acclimate to their environment by maximizing photosynthetic carbon gain at the lowest summed cost of nitrogen and water usage </w:t>
+      </w:r>
+      <w:r>
+        <w:fldChar w:fldCharType="begin" w:fldLock="1"/>
+      </w:r>
+      <w:r>
+        <w:instrText>ADDIN CSL_CITATION {"citationItems":[{"id":"ITEM-1","itemData":{"DOI":"0003-0147/2003/16101-010387","author":[{"dropping-particle":"","family":"Wright","given":"Ian J","non-dropping-particle":"","parse-names":false,"suffix":""},{"dropping-particle":"","family":"Reich","given":"Peter B","non-dropping-particle":"","parse-names":false,"suffix":""},{"dropping-particle":"","family":"Westoby","given":"Mark","non-dropping-particle":"","parse-names":false,"suffix":""}],"container-title":"The American Naturalist","id":"ITEM-1","issue":"1","issued":{"date-parts":[["2003"]]},"page":"98-111","title":"Least-cost input mixtures of water and nitrogen for photosynthesis","type":"article-journal","volume":"161"},"uris":["http://www.mendeley.com/documents/?uuid=e792122e-1fd1-4c1a-9d09-7bd7a13fee68"]},{"id":"ITEM-2","itemData":{"DOI":"10.1111/ele.12211","ISSN":"1461023X","abstract":"A novel framework is presented for the analysis of ecophysiological field measurements and modelling. The hypothesis ‘leaves minimise the summed unit costs of transpiration and carboxylation’ predicts leaf-internal/ambient CO 2 ratios (c i/c a) and slopes of maximum carboxylation rate (Vcmax ) or leaf nitrogen (Narea ) vs. stomatal conductance. Analysis of data on woody species from contrasting climates (cold-hot, dry-wet) yielded steeper slopes and lower mean c i /c a ratios at the dry or cold sites than at the wet or hot sites. High atmospheric vapour pressure deficit implies low c i / c a in dry climates. High water viscosity (more costly transport) and low photorespiration (less costly photosynthesis) imply low c i /ca in cold climates. Observed site-mean c i /c a shifts are pre- dicted quantitatively for temperature contrasts (by photorespiration plus viscosity effects) and approximately for aridity contrasts. The theory explains the dependency of c i /ca ratios on temper- ature and vapour pressure deficit, and observed relationships of leaf d13 C and Narea to aridity","author":[{"dropping-particle":"","family":"Prentice","given":"I Colin","non-dropping-particle":"","parse-names":false,"suffix":""},{"dropping-particle":"","family":"Dong","given":"Ning","non-dropping-particle":"","parse-names":false,"suffix":""},{"dropping-particle":"","family":"Gleason","given":"Sean M","non-dropping-particle":"","parse-names":false,"suffix":""},{"dropping-particle":"","family":"Maire","given":"Vincent","non-dropping-particle":"","parse-names":false,"suffix":""},{"dropping-particle":"","family":"Wright","given":"Ian J","non-dropping-particle":"","parse-names":false,"suffix":""}],"container-title":"Ecology Letters","id":"ITEM-2","issue":"1","issued":{"date-parts":[["2014","1"]]},"page":"82-91","title":"Balancing the costs of carbon gain and water transport: testing a new theoretical framework for plant functional ecology","type":"article-journal","volume":"17"},"uris":["http://www.mendeley.com/documents/?uuid=e847e008-126f-46c3-a215-d3160662c7ab"]}],"mendeley":{"formattedCitation":"(Wright &lt;i&gt;et al.&lt;/i&gt;, 2003; Prentice &lt;i&gt;et al.&lt;/i&gt;, 2014)","plainTextFormattedCitation":"(Wright et al., 2003; Prentice et al., 2014)","previouslyFormattedCitation":"(Wright &lt;i&gt;et al.&lt;/i&gt;, 2003; Prentice &lt;i&gt;et al.&lt;/i&gt;, 2014)"},"properties":{"noteIndex":0},"schema":"https://github.com/citation-style-language/schema/raw/master/csl-citation.json"}</w:instrText>
+      </w:r>
+      <w:r>
+        <w:fldChar w:fldCharType="separate"/>
+      </w:r>
+      <w:r>
+        <w:rPr>
+          <w:noProof/>
+        </w:rPr>
+        <w:t xml:space="preserve">(Wright </w:t>
+      </w:r>
+      <w:r>
+        <w:rPr>
+          <w:i/>
+          <w:noProof/>
+        </w:rPr>
+        <w:t>et al.</w:t>
+      </w:r>
+      <w:r>
+        <w:rPr>
+          <w:noProof/>
+        </w:rPr>
+        <w:t xml:space="preserve">, 2003; Prentice </w:t>
+      </w:r>
+      <w:r>
+        <w:rPr>
+          <w:i/>
+          <w:noProof/>
+        </w:rPr>
+        <w:t>et al.</w:t>
+      </w:r>
+      <w:r>
+        <w:rPr>
+          <w:noProof/>
+        </w:rPr>
+        <w:t>, 2014)</w:t>
+      </w:r>
+      <w:r>
+        <w:fldChar w:fldCharType="end"/>
+      </w:r>
+      <w:r>
+        <w:t xml:space="preserve">. Nitrogen and water use can be substituted for each other to maintain the lowest summed cost of nitrogen and water use, such that less efficient use of a relatively more abundant resource should be traded for more efficient use of a relatively less abundant resource. For example, plants growing in arid or semiarid systems should acclimate to their growing conditions by increasing leaf nitrogen allocation and decreasing stomatal conductance, allowing a given photosynthetic rate to be maintained with less efficient nitrogen use and more efficient water use. This strategy is particularly useful in arid or semiarid systems because it allows for plants to save water without needing to sacrifice productivity </w:t>
+      </w:r>
+      <w:r>
+        <w:fldChar w:fldCharType="begin" w:fldLock="1"/>
+      </w:r>
+      <w:r>
+        <w:instrText>ADDIN CSL_CITATION {"citationItems":[{"id":"ITEM-1","itemData":{"DOI":"10.1111/nph.16702","ISSN":"0028-646X","abstract":"\u000f Photosynthetic ‘least-cost’ theory posits that the optimal trait combination for a given envi- ronment is that where the summed costs of photosynthetic water and nutrient acquisition/ use are minimised. The effects of soil water and nutrient availability on photosynthesis should be stronger as climate-related costs for both resources increase. \u000f Two independent datasets of photosynthetic traits, Globamax (1509 species, 288 sites) and Glob13C (3645 species, 594 sites), were used to quantify biophysical and biochemical limita- tions of photosynthesis and the key variable Ci /Ca (CO 2 drawdown during photosynthesis). Climate and soil variables were associated with both datasets. \u000f The biochemical photosynthetic capacity was higher on alkaline soils. This effect was strongest at more arid sites, where water unit-costs are presumably higher. Higher values of soil silt and depth increased Ci /Ca, likely by providing greater H 2O supply, alleviating biophys- ical photosynthetic limitation when soil water is scarce. \u000f Climate is important in controlling the optimal balance of H 2 O and N costs for photosynthe- sis, but soil properties change these costs, both directly and indirectly. In total, soil properties modify the climate-demand driven predictions of Ci /Ca by up to 30% at a global scale.","author":[{"dropping-particle":"","family":"Paillassa","given":"Jennifer","non-dropping-particle":"","parse-names":false,"suffix":""},{"dropping-particle":"","family":"Wright","given":"Ian J","non-dropping-particle":"","parse-names":false,"suffix":""},{"dropping-particle":"","family":"Prentice","given":"I Colin","non-dropping-particle":"","parse-names":false,"suffix":""},{"dropping-particle":"","family":"Pepin","given":"Steeve","non-dropping-particle":"","parse-names":false,"suffix":""},{"dropping-particle":"","family":"Smith","given":"Nicholas G","non-dropping-particle":"","parse-names":false,"suffix":""},{"dropping-particle":"","family":"Ethier","given":"Gilbert","non-dropping-particle":"","parse-names":false,"suffix":""},{"dropping-particle":"","family":"Westerband","given":"Andrea C","non-dropping-particle":"","parse-names":false,"suffix":""},{"dropping-particle":"","family":"Lamarque","given":"Laurent J","non-dropping-particle":"","parse-names":false,"suffix":""},{"dropping-particle":"","family":"Wang","given":"Han","non-dropping-particle":"","parse-names":false,"suffix":""},{"dropping-particle":"","family":"Cornwell","given":"William K","non-dropping-particle":"","parse-names":false,"suffix":""},{"dropping-particle":"","family":"Maire","given":"Vincent","non-dropping-particle":"","parse-names":false,"suffix":""}],"container-title":"New Phytologist","id":"ITEM-1","issue":"1","issued":{"date-parts":[["2020","10","9"]]},"page":"121-135","title":"When and where soil is important to modify the carbon and water economy of leaves","type":"article-journal","volume":"228"},"uris":["http://www.mendeley.com/documents/?uuid=7a979be5-4341-4431-bd38-7ceeeada2df2"]}],"mendeley":{"formattedCitation":"(Paillassa &lt;i&gt;et al.&lt;/i&gt;, 2020)","plainTextFormattedCitation":"(Paillassa et al., 2020)","previouslyFormattedCitation":"(Paillassa &lt;i&gt;et al.&lt;/i&gt;, 2020)"},"properties":{"noteIndex":0},"schema":"https://github.com/citation-style-language/schema/raw/master/csl-citation.json"}</w:instrText>
+      </w:r>
+      <w:r>
+        <w:fldChar w:fldCharType="separate"/>
+      </w:r>
+      <w:r>
+        <w:rPr>
+          <w:noProof/>
+        </w:rPr>
+        <w:t xml:space="preserve">(Paillassa </w:t>
+      </w:r>
+      <w:r>
+        <w:rPr>
+          <w:i/>
+          <w:noProof/>
+        </w:rPr>
+        <w:t>et al.</w:t>
+      </w:r>
+      <w:r>
+        <w:rPr>
+          <w:noProof/>
+        </w:rPr>
+        <w:t>, 2020)</w:t>
+      </w:r>
+      <w:r>
+        <w:fldChar w:fldCharType="end"/>
+      </w:r>
+      <w:r>
+        <w:t>.</w:t>
+      </w:r>
+    </w:p>
+    <w:p>
+      <w:pPr>
+        <w:spacing w:line="480" w:lineRule="auto"/>
+        <w:ind w:firstLine="720"/>
+      </w:pPr>
+      <w:r>
+        <w:t xml:space="preserve">While there is a clear need to understand when and where factors influence leaf nutrient demand to build and maintain photosynthetic machinery, it is also imperative that we understand </w:t>
+      </w:r>
+      <w:r>
+        <w:t>the relevant timescales plants typically use to acclimate to their environment</w:t>
+      </w:r>
+      <w:r>
+        <w:t xml:space="preserve">. Smith &amp; Dukes (2017) used model selection techniques to show that photosynthetic biochemical process rates were best predicted by the mean temperature of the seven days leading up to a measurement. </w:t>
+      </w:r>
+      <w:r>
+        <w:lastRenderedPageBreak/>
+        <w:t xml:space="preserve">This was done across temperate </w:t>
+      </w:r>
+      <w:r>
+        <w:t xml:space="preserve">and tropical </w:t>
+      </w:r>
+      <w:r>
+        <w:t>forest sites spanning a large latitudinal gradient</w:t>
+      </w:r>
+      <w:r>
+        <w:t>, and their results are limited to said ecosystem types. Understanding whether these timescales differ across other ecosystem types is also important, especially in grassland systems because they occupy approximately XX% of land in the continental United States and XX% of land globally.</w:t>
+      </w:r>
+    </w:p>
+    <w:p>
+      <w:pPr>
+        <w:spacing w:line="480" w:lineRule="auto"/>
+        <w:ind w:firstLine="720"/>
+      </w:pPr>
+      <w:r>
+        <w:t xml:space="preserve">In this study, we measured leaf traits in </w:t>
       </w:r>
       <w:r>
         <w:rPr>
           <w:highlight w:val="yellow"/>
         </w:rPr>
-        <w:t>cite</w:t>
-      </w:r>
-      <w:r>
-        <w:t xml:space="preserve">), </w:t>
-      </w:r>
-      <w:r>
-        <w:t xml:space="preserve">lost </w:t>
-      </w:r>
-      <w:r>
-        <w:t>as a substrate of</w:t>
-      </w:r>
-      <w:r>
-        <w:t xml:space="preserve"> </w:t>
-      </w:r>
-      <w:r>
-        <w:t xml:space="preserve">plant </w:t>
-      </w:r>
-      <w:r>
-        <w:t>respiration</w:t>
-      </w:r>
-      <w:r>
-        <w:t xml:space="preserve"> </w:t>
-      </w:r>
-      <w:r>
-        <w:fldChar w:fldCharType="begin" w:fldLock="1"/>
-      </w:r>
-      <w:r>
-        <w:instrText>ADDIN CSL_CITATION {"citationItems":[{"id":"ITEM-1","itemData":{"DOI":"10.1093/oxfordjournals.aob.a084753","ISSN":"1095-8290","abstract":"The dark respiration of the whole shoots (stems and leaves) and stems only of plants of commercial sugar-cane cultivars (Saccharum hybrids) of different ages was measured in a large respiration chamber. The respiration rates of all parts of the plants were closely related to ambient temperature. On a unit dry-weight basis leaves respire faster than stalks at the same temperature. However, as the stalks grow and their dry weight increases with age and greatly exceeds that of the leaves the greatest loss of carbohydrate by respiration occurs from the stalks. The percentage loss of gross photosynthate due to respiration has been estimated for different stages of growth. The loss depends on the age of the plant and the relative proportions of leaf and stalk. It can range from some 20 per cent in actively growing young plants to at least 50 per cent in 18-month-old plants of an irrigated crop in Natal.","author":[{"dropping-particle":"","family":"Glover","given":"J","non-dropping-particle":"","parse-names":false,"suffix":""}],"container-title":"Annals of Botany","id":"ITEM-1","issue":"4","issued":{"date-parts":[["1973","9"]]},"page":"845-852","title":"The dark respiration of sugar-cane and the loss of photosynthate during the growth of a crop","type":"article-journal","volume":"37"},"uris":["http://www.mendeley.com/documents/?uuid=e0c77188-ce11-4d25-b425-bdc5d0f8fe18"]}],"mendeley":{"formattedCitation":"(Glover, 1973)","plainTextFormattedCitation":"(Glover, 1973)","previouslyFormattedCitation":"(Glover, 1973)"},"properties":{"noteIndex":0},"schema":"https://github.com/citation-style-language/schema/raw/master/csl-citation.json"}</w:instrText>
-      </w:r>
-      <w:r>
-        <w:fldChar w:fldCharType="separate"/>
-      </w:r>
-      <w:r>
-        <w:rPr>
-          <w:noProof/>
-        </w:rPr>
-        <w:t>(Glover, 1973)</w:t>
-      </w:r>
-      <w:r>
-        <w:fldChar w:fldCharType="end"/>
-      </w:r>
-      <w:r>
-        <w:t>, or allocated belowground</w:t>
-      </w:r>
-      <w:r>
-        <w:t xml:space="preserve"> to acquire nutrients</w:t>
-      </w:r>
-      <w:r>
-        <w:t xml:space="preserve"> ()</w:t>
-      </w:r>
-      <w:r>
-        <w:t>. Belowground photosynthate can be used to acquire nutrients</w:t>
-      </w:r>
-      <w:r>
-        <w:t xml:space="preserve"> either directly from the soil (</w:t>
+        <w:t>XX</w:t>
+      </w:r>
+      <w:r>
+        <w:t xml:space="preserve"> individuals spanning </w:t>
       </w:r>
       <w:r>
         <w:rPr>
           <w:highlight w:val="yellow"/>
         </w:rPr>
-        <w:t>cite</w:t>
-      </w:r>
-      <w:r>
-        <w:t xml:space="preserve">), indirectly through root exudates that prime soil microbial communities </w:t>
-      </w:r>
-      <w:r>
-        <w:t xml:space="preserve">and organic matter decomposition </w:t>
-      </w:r>
-      <w:r>
-        <w:fldChar w:fldCharType="begin" w:fldLock="1"/>
-      </w:r>
-      <w:r>
-        <w:instrText>ADDIN CSL_CITATION {"citationItems":[{"id":"ITEM-1","itemData":{"DOI":"10.1002/ece3.311","ISSN":"20457758","abstract":"Increased temperatures and concomitant changes in vegetation patterns are expected to dramatically alter the functioning of northern ecosystems over the next few decades. Predicting the ecosystem response to such a shift in climate and vegetation is complicated by the lack of knowledge about the links between aboveground biota and belowground process rates. Current models suggest that increasing temperatures and rising concentrations of atmospheric CO 2 will be partly mitigated by elevated C sequestration in plant biomass and soil. How- ever, empirical evidence does not always support this assumption, as elevated temperature and CO2 concentrations also accelerate the belowground C flux, in many cases extending to increased decomposition of soil organic matter (SOM) and ultimately resulting in decreased soil C stocks. The mechanism behind the increase has remained largely unknown, but it has been suggested that priming might be the causative agent. Here, we provide quantitative evidence of a strong coupling between root exudation, SOM decomposition, and release of plant available N caused by rhizosphere priming effects. As plants tend to increase belowground C allocation with increased temperatures and CO2 concentrations, priming effects need to be considered in our long-term analysis of soil C bud- gets in a changing environment. The extent of priming seems to be intimately linked to resource availability, as shifts in the stoichiometric nutrient demands of plants and microorganisms will lead to either cooperation (resulting in prim- ing) or competition (no priming will occur). The findings lead us on the way to resolve the varying response of primary production, SOM decomposition, and release of plant available N to elevated temperatures, CO2 concentrations, and N availability.","author":[{"dropping-particle":"","family":"Bengtson","given":"Per","non-dropping-particle":"","parse-names":false,"suffix":""},{"dropping-particle":"","family":"Barker","given":"Jason","non-dropping-particle":"","parse-names":false,"suffix":""},{"dropping-particle":"","family":"Grayston","given":"Sue J","non-dropping-particle":"","parse-names":false,"suffix":""}],"container-title":"Ecology and Evolution","id":"ITEM-1","issue":"8","issued":{"date-parts":[["2012","8"]]},"page":"1843-1852","title":"Evidence of a strong coupling between root exudation, C and N availability, and stimulated SOM decomposition caused by rhizosphere priming effects","type":"article-journal","volume":"2"},"uris":["http://www.mendeley.com/documents/?uuid=94d1eae2-82a1-4ec4-9971-1e51b88fde42"]}],"mendeley":{"formattedCitation":"(Bengtson &lt;i&gt;et al.&lt;/i&gt;, 2012)","plainTextFormattedCitation":"(Bengtson et al., 2012)","previouslyFormattedCitation":"(Bengtson &lt;i&gt;et al.&lt;/i&gt;, 2012)"},"properties":{"noteIndex":0},"schema":"https://github.com/citation-style-language/schema/raw/master/csl-citation.json"}</w:instrText>
-      </w:r>
-      <w:r>
-        <w:fldChar w:fldCharType="separate"/>
-      </w:r>
-      <w:r>
-        <w:rPr>
-          <w:noProof/>
-        </w:rPr>
-        <w:t xml:space="preserve">(Bengtson </w:t>
-      </w:r>
-      <w:r>
-        <w:rPr>
-          <w:i/>
-          <w:noProof/>
-        </w:rPr>
-        <w:t>et al.</w:t>
-      </w:r>
-      <w:r>
-        <w:rPr>
-          <w:noProof/>
-        </w:rPr>
-        <w:t>, 2012)</w:t>
-      </w:r>
-      <w:r>
-        <w:fldChar w:fldCharType="end"/>
-      </w:r>
-      <w:r>
-        <w:t xml:space="preserve">, or indirectly through symbioses with mycorrhizal fungi and/or symbiotic nitrogen-fixing bacteria </w:t>
-      </w:r>
-      <w:r>
-        <w:fldChar w:fldCharType="begin" w:fldLock="1"/>
-      </w:r>
-      <w:r>
-        <w:instrText>ADDIN CSL_CITATION {"citationItems":[{"id":"ITEM-1","itemData":{"author":[{"dropping-particle":"","family":"Smith","given":"Sally E","non-dropping-particle":"","parse-names":false,"suffix":""},{"dropping-particle":"","family":"Read","given":"David J","non-dropping-particle":"","parse-names":false,"suffix":""}],"id":"ITEM-1","issued":{"date-parts":[["2008"]]},"title":"Mycorrhizal Symbiosis","type":"book"},"uris":["http://www.mendeley.com/documents/?uuid=7de52699-7fb0-461b-b0db-02c8da38a432"]}],"mendeley":{"formattedCitation":"(Smith &amp; Read, 2008)","plainTextFormattedCitation":"(Smith &amp; Read, 2008)","previouslyFormattedCitation":"(Smith &amp; Read, 2008)"},"properties":{"noteIndex":0},"schema":"https://github.com/citation-style-language/schema/raw/master/csl-citation.json"}</w:instrText>
-      </w:r>
-      <w:r>
-        <w:fldChar w:fldCharType="separate"/>
-      </w:r>
-      <w:r>
-        <w:rPr>
-          <w:noProof/>
-        </w:rPr>
-        <w:t>(Smith &amp; Read, 2008)</w:t>
-      </w:r>
-      <w:r>
-        <w:fldChar w:fldCharType="end"/>
-      </w:r>
-      <w:r>
-        <w:t>. Of these</w:t>
-      </w:r>
-      <w:r>
-        <w:t xml:space="preserve"> carbon</w:t>
-      </w:r>
-      <w:r>
-        <w:t xml:space="preserve"> fates, previous studies note that large percentages of recent photosynthate get allocated belowground for nutrient acquisition (</w:t>
-      </w:r>
-      <w:r>
-        <w:t xml:space="preserve">greater than </w:t>
-      </w:r>
-      <w:r>
-        <w:t xml:space="preserve">30% in some cases; </w:t>
+        <w:t>XX</w:t>
+      </w:r>
+      <w:r>
+        <w:t xml:space="preserve"> species across 25 Texan grassland sites in the summers of 2020 and 2021. </w:t>
+      </w:r>
+      <w:r>
+        <w:t xml:space="preserve">Texas is home to a diverse climatic gradient, with mean annual precipitation ranging from </w:t>
       </w:r>
       <w:r>
         <w:rPr>
           <w:highlight w:val="yellow"/>
         </w:rPr>
-        <w:t>cite</w:t>
-      </w:r>
-      <w:r>
-        <w:t>).</w:t>
-      </w:r>
-    </w:p>
-    <w:p>
-      <w:pPr>
-        <w:spacing w:line="480" w:lineRule="auto"/>
-        <w:ind w:firstLine="720"/>
-      </w:pPr>
-      <w:r>
-        <w:t xml:space="preserve">Given that </w:t>
-      </w:r>
-      <w:r>
-        <w:t>most</w:t>
-      </w:r>
-      <w:r>
-        <w:t xml:space="preserve"> leaf nitrogen gets allocated to the construction and maintenance of photosynthetic machinery, and the large portion of recent photosynthate that gets allocated belowground for nutrient acquisition, many have found positive relationships between soil nitrogen availability, leaf nitrogen allocation, and photosynthetic capacity</w:t>
-      </w:r>
-      <w:r>
-        <w:t xml:space="preserve"> </w:t>
-      </w:r>
-      <w:r>
-        <w:fldChar w:fldCharType="begin" w:fldLock="1"/>
-      </w:r>
-      <w:r>
-        <w:instrText>ADDIN CSL_CITATION {"citationItems":[{"id":"ITEM-1","itemData":{"author":[{"dropping-particle":"","family":"Brix","given":"H","non-dropping-particle":"","parse-names":false,"suffix":""}],"container-title":"Forest Science","id":"ITEM-1","issue":"4","issued":{"date-parts":[["1971"]]},"page":"407-414","title":"Effects of nitrogen fertilization on photosynthesis and respiration in Douglas-fir","type":"article-journal","volume":"17"},"uris":["http://www.mendeley.com/documents/?uuid=0d816862-8b2e-4a7d-a608-cc70ebf504cb"]},{"id":"ITEM-2","itemData":{"DOI":"10.1002/ece3.1173","ISSN":"20457758","author":[{"dropping-particle":"","family":"Walker","given":"Anthony P","non-dropping-particle":"","parse-names":false,"suffix":""},{"dropping-particle":"","family":"Beckerman","given":"Andrew P","non-dropping-particle":"","parse-names":false,"suffix":""},{"dropping-particle":"","family":"Gu","given":"Lianhong","non-dropping-particle":"","parse-names":false,"suffix":""},{"dropping-particle":"","family":"Kattge","given":"Jens","non-dropping-particle":"","parse-names":false,"suffix":""},{"dropping-particle":"","family":"Cernusak","given":"Lucas A","non-dropping-particle":"","parse-names":false,"suffix":""},{"dropping-particle":"","family":"Domingues","given":"Tomas F","non-dropping-particle":"","parse-names":false,"suffix":""},{"dropping-particle":"","family":"Scales","given":"Joanna C","non-dropping-particle":"","parse-names":false,"suffix":""},{"dropping-particle":"","family":"Wohlfahrt","given":"Georg","non-dropping-particle":"","parse-names":false,"suffix":""},{"dropping-particle":"","family":"Wullschleger","given":"Stan D","non-dropping-particle":"","parse-names":false,"suffix":""},{"dropping-particle":"","family":"Woodward","given":"F. Ian","non-dropping-particle":"","parse-names":false,"suffix":""}],"container-title":"Ecology and Evolution","id":"ITEM-2","issue":"16","issued":{"date-parts":[["2014","8"]]},"page":"3218-3235","title":"The relationship of leaf photosynthetic traits - Vcmax and Jmax - to leaf nitrogen, leaf phosphorus, and specific leaf area: a meta-analysis and modeling study","type":"article-journal","volume":"4"},"uris":["http://www.mendeley.com/documents/?uuid=f2d11739-e7fe-4603-a9bb-fc59ddb6a65c"]}],"mendeley":{"formattedCitation":"(Brix, 1971; Walker &lt;i&gt;et al.&lt;/i&gt;, 2014)","plainTextFormattedCitation":"(Brix, 1971; Walker et al., 2014)","previouslyFormattedCitation":"(Brix, 1971; Walker &lt;i&gt;et al.&lt;/i&gt;, 2014)"},"properties":{"noteIndex":0},"schema":"https://github.com/citation-style-language/schema/raw/master/csl-citation.json"}</w:instrText>
-      </w:r>
-      <w:r>
-        <w:fldChar w:fldCharType="separate"/>
-      </w:r>
-      <w:r>
-        <w:rPr>
-          <w:noProof/>
-        </w:rPr>
-        <w:t xml:space="preserve">(Brix, 1971; Walker </w:t>
-      </w:r>
-      <w:r>
-        <w:rPr>
-          <w:i/>
-          <w:noProof/>
-        </w:rPr>
-        <w:t>et al.</w:t>
-      </w:r>
-      <w:r>
-        <w:rPr>
-          <w:noProof/>
-        </w:rPr>
-        <w:t>, 2014)</w:t>
-      </w:r>
-      <w:r>
-        <w:fldChar w:fldCharType="end"/>
-      </w:r>
-      <w:r>
-        <w:t>.</w:t>
-      </w:r>
-      <w:r>
-        <w:t xml:space="preserve"> However, contemporary analyses using optimality and photosynthetic least-cost theoretical frameworks indicate that leaf nitrogen allocation can be reliably predicted independent of soil nitrogen availability</w:t>
-      </w:r>
-      <w:r>
-        <w:t xml:space="preserve"> </w:t>
-      </w:r>
-      <w:r>
-        <w:fldChar w:fldCharType="begin" w:fldLock="1"/>
-      </w:r>
-      <w:r>
-        <w:instrText>ADDIN CSL_CITATION {"citationItems":[{"id":"ITEM-1","itemData":{"DOI":"10.1111/nph.16558","ISSN":"0028-646X","author":[{"dropping-particle":"","family":"Dong","given":"Ning","non-dropping-particle":"","parse-names":false,"suffix":""},{"dropping-particle":"","family":"Prentice","given":"Iain Colin","non-dropping-particle":"","parse-names":false,"suffix":""},{"dropping-particle":"","family":"Wright","given":"Ian J","non-dropping-particle":"","parse-names":false,"suffix":""},{"dropping-particle":"","family":"Evans","given":"Bradley J","non-dropping-particle":"","parse-names":false,"suffix":""},{"dropping-particle":"","family":"Togashi","given":"Henrique F","non-dropping-particle":"","parse-names":false,"suffix":""},{"dropping-particle":"","family":"Caddy-Retalic","given":"Stefan","non-dropping-particle":"","parse-names":false,"suffix":""},{"dropping-particle":"","family":"McInerney","given":"Francesca A","non-dropping-particle":"","parse-names":false,"suffix":""},{"dropping-particle":"","family":"Sparrow","given":"Ben","non-dropping-particle":"","parse-names":false,"suffix":""},{"dropping-particle":"","family":"Leitch","given":"Emrys","non-dropping-particle":"","parse-names":false,"suffix":""},{"dropping-particle":"","family":"Lowe","given":"Andrew J","non-dropping-particle":"","parse-names":false,"suffix":""}],"container-title":"New Phytologist","id":"ITEM-1","issue":"1","issued":{"date-parts":[["2020","10","24"]]},"page":"82-94","title":"Components of leaf‐trait variation along environmental gradients","type":"article-journal","volume":"228"},"uris":["http://www.mendeley.com/documents/?uuid=665ee559-637a-4c3e-ab28-1c199c696d00"]},{"id":"ITEM-2","itemData":{"DOI":"10.5194/bg-14-481-2017","ISSN":"1726-4189","abstract":"Abstract. Nitrogen content per unit leaf area (Narea) is a key variable in plant functional ecology and biogeochemistry. Narea comprises a structural component, which scales with leaf mass per area (LMA), and a metabolic component, which scales with Rubisco capacity. The co-ordination hypothesis, as implemented in LPJ and related global vegetation models, predicts that Rubisco capacity should be directly proportional to irradiance but should decrease with increases in ci : ca and temperature because the amount of Rubisco required to achieve a given assimilation rate declines with increases in both. We tested these predictions using LMA, leaf δ13C, and leaf N measurements on complete species assemblages sampled at sites on a north–south transect from tropical to temperate Australia. Partial effects of mean canopy irradiance, mean annual temperature, and ci : ca (from δ13C) on Narea were all significant and their directions and magnitudes were in line with predictions. Over 80 % of the variance in community-mean (ln) Narea was accounted for by these predictors plus LMA. Moreover, Narea could be decomposed into two components, one proportional to LMA (slightly steeper in N-fixers), and the other to Rubisco capacity as predicted by the co-ordination hypothesis. Trait gradient analysis revealed ci : ca to be perfectly plastic, while species turnover contributed about half the variation in LMA and Narea. Interest has surged in methods to predict continuous leaf-trait variation from environmental factors, in order to improve ecosystem models. Coupled carbon–nitrogen models require a method to predict Narea that is more realistic than the widespread assumptions that Narea is proportional to photosynthetic capacity, and/or that Narea (and photosynthetic capacity) are determined by N supply from the soil. Our results indicate that Narea has a useful degree of predictability, from a combination of LMA and ci : ca – themselves in part environmentally determined – with Rubisco activity, as predicted from local growing conditions. This finding is consistent with a plant-centred approach to modelling, emphasizing the adaptive regulation of traits. Models that account for biodiversity will also need to partition community-level trait variation into components due to phenotypic plasticity and/or genotypic differentiation within species vs. progressive species replacement, along environmental gradients. Our analysis suggests that variation in Narea is about evenly split …","author":[{"dropping-particle":"","family":"Dong","given":"Ning","non-dropping-particle":"","parse-names":false,"suffix":""},{"dropping-particle":"","family":"Prentice","given":"Iain Colin","non-dropping-particle":"","parse-names":false,"suffix":""},{"dropping-particle":"","family":"Evans","given":"Bradley J","non-dropping-particle":"","parse-names":false,"suffix":""},{"dropping-particle":"","family":"Caddy-Retalic","given":"Stefan","non-dropping-particle":"","parse-names":false,"suffix":""},{"dropping-particle":"","family":"Lowe","given":"Andrew J","non-dropping-particle":"","parse-names":false,"suffix":""},{"dropping-particle":"","family":"Wright","given":"Ian J","non-dropping-particle":"","parse-names":false,"suffix":""}],"container-title":"Biogeosciences","id":"ITEM-2","issue":"2","issued":{"date-parts":[["2017","1","30"]]},"page":"481-495","title":"Leaf nitrogen from first principles: field evidence for adaptive variation with climate","type":"article-journal","volume":"14"},"uris":["http://www.mendeley.com/documents/?uuid=d26886a5-de26-4a8d-afa2-a17d2a28ee6e"]}],"mendeley":{"formattedCitation":"(Dong &lt;i&gt;et al.&lt;/i&gt;, 2017, 2020)","plainTextFormattedCitation":"(Dong et al., 2017, 2020)","previouslyFormattedCitation":"(Dong &lt;i&gt;et al.&lt;/i&gt;, 2017, 2020)"},"properties":{"noteIndex":0},"schema":"https://github.com/citation-style-language/schema/raw/master/csl-citation.json"}</w:instrText>
-      </w:r>
-      <w:r>
-        <w:fldChar w:fldCharType="separate"/>
-      </w:r>
-      <w:r>
-        <w:rPr>
-          <w:noProof/>
-        </w:rPr>
-        <w:t xml:space="preserve">(Dong </w:t>
-      </w:r>
-      <w:r>
-        <w:rPr>
-          <w:i/>
-          <w:noProof/>
-        </w:rPr>
-        <w:t>et al.</w:t>
-      </w:r>
-      <w:r>
-        <w:rPr>
-          <w:noProof/>
-        </w:rPr>
-        <w:t>, 2017, 2020)</w:t>
-      </w:r>
-      <w:r>
-        <w:fldChar w:fldCharType="end"/>
-      </w:r>
-      <w:r>
-        <w:t>, and may instead be driven by leaf demand to build and maintain photosynthetic machinery</w:t>
-      </w:r>
-      <w:r>
-        <w:t xml:space="preserve"> </w:t>
-      </w:r>
-      <w:r>
-        <w:fldChar w:fldCharType="begin" w:fldLock="1"/>
-      </w:r>
-      <w:r>
-        <w:instrText>ADDIN CSL_CITATION {"citationItems":[{"id":"ITEM-1","itemData":{"DOI":"10.1111/nph.18076","ISSN":"0028-646X","abstract":"Nitrogen (N) limitation has been considered as a constraint on terrestrial carbon uptake in response to rising CO 2 and climate change. By extension, it has been suggested that declining carboxylation capacity (V cmax) and leaf N content in enhanced-CO 2 experiments and satellite records signify increasing N limitation of primary production. We predicted V cmax using the coordination hypothesis, and estimated changes in leaf-level photosynthetic N for 1982-2016 assuming proportionality with leaf-level V cmax at 25˚C. Whole-canopy photosynthetic N was derived using satellite-based leaf area index (LAI) data and an empirical extinction coefficient for V cmax , and converted to annual N demand using estimated leaf turnover times. The predicted spatial pattern of V cmax shares key features with an independent reconstruction from remotely-sensed leaf chlorophyll content. Predicted leaf photosynthetic N declined by 0.27 % yr-1 , while observed leaf (total) N declined by 0.2-0.25 % yr-1. Predicted global canopy N (and N demand) declined from 1996 onwards, despite increasing LAI. Leaf-level responses to rising CO 2 , and to a lesser extent temperature, may have reduced the canopy requirement for N by more than rising LAI has increased it. This finding provides an alternative explanation for declining leaf N that does not depend on increasing N limitation.","author":[{"dropping-particle":"","family":"Dong","given":"Ning","non-dropping-particle":"","parse-names":false,"suffix":""},{"dropping-particle":"","family":"Wright","given":"Ian J","non-dropping-particle":"","parse-names":false,"suffix":""},{"dropping-particle":"","family":"Chen","given":"Jing M","non-dropping-particle":"","parse-names":false,"suffix":""},{"dropping-particle":"","family":"Luo","given":"Xiangzhong","non-dropping-particle":"","parse-names":false,"suffix":""},{"dropping-particle":"","family":"Wang","given":"Han","non-dropping-particle":"","parse-names":false,"suffix":""},{"dropping-particle":"","family":"Keenan","given":"Trevor F","non-dropping-particle":"","parse-names":false,"suffix":""},{"dropping-particle":"","family":"Smith","given":"Nicholas G","non-dropping-particle":"","parse-names":false,"suffix":""},{"dropping-particle":"","family":"Prentice","given":"Iain Colin","non-dropping-particle":"","parse-names":false,"suffix":""}],"container-title":"New Phytologist","id":"ITEM-1","issued":{"date-parts":[["2022","4","22"]]},"title":"Rising CO2 and warming reduce global canopy demand for nitrogen","type":"article-journal"},"uris":["http://www.mendeley.com/documents/?uuid=8f26b717-0c63-4a11-b766-e27b90eb396f"]}],"mendeley":{"formattedCitation":"(Dong &lt;i&gt;et al.&lt;/i&gt;, 2022)","plainTextFormattedCitation":"(Dong et al., 2022)"},"properties":{"noteIndex":0},"schema":"https://github.com/citation-style-language/schema/raw/master/csl-citation.json"}</w:instrText>
-      </w:r>
-      <w:r>
-        <w:fldChar w:fldCharType="separate"/>
-      </w:r>
-      <w:r>
-        <w:rPr>
-          <w:noProof/>
-        </w:rPr>
-        <w:t xml:space="preserve">(Dong </w:t>
-      </w:r>
-      <w:r>
-        <w:rPr>
-          <w:i/>
-          <w:noProof/>
-        </w:rPr>
-        <w:t>et al.</w:t>
-      </w:r>
-      <w:r>
-        <w:rPr>
-          <w:noProof/>
-        </w:rPr>
-        <w:t>, 2022)</w:t>
-      </w:r>
-      <w:r>
-        <w:fldChar w:fldCharType="end"/>
-      </w:r>
-      <w:r>
-        <w:t>.</w:t>
-      </w:r>
-      <w:r>
-        <w:t xml:space="preserve"> These studies indicate that leaf nitrogen allocation can be predicted by growing season temperature, growing season irradiance, growing season vapor pressure deficit, leaf mass per area, or soil </w:t>
-      </w:r>
-      <w:proofErr w:type="spellStart"/>
-      <w:r>
-        <w:t>pH.</w:t>
-      </w:r>
-      <w:proofErr w:type="spellEnd"/>
-      <w:r>
-        <w:t xml:space="preserve"> Further, </w:t>
-      </w:r>
-      <w:r>
-        <w:lastRenderedPageBreak/>
-        <w:t xml:space="preserve">relationships between soil nitrogen availability and leaf nitrogen allocation likely depend on plant demand to acquire nutrients, which varies by species, species acquisition strategy, and phenology. Thus, there is a need to better understand </w:t>
-      </w:r>
-      <w:r>
-        <w:t>primary drivers of leaf nitrogen allocation across different spatiotemporal scales.</w:t>
-      </w:r>
-    </w:p>
-    <w:p>
-      <w:pPr>
-        <w:spacing w:line="480" w:lineRule="auto"/>
-        <w:ind w:firstLine="720"/>
-      </w:pPr>
-      <w:r>
-        <w:t xml:space="preserve">Photosynthetic least-cost theory provides a possible explanation for the integrative role of soil nitrogen availability, aboveground climate, and leaf traits on leaf nitrogen allocation. The theory predicts that plants allocate nitrogen to photosynthetic leaf tissue to maximize photosynthetic carbon gain at the lowest summed cost of using nitrogen and water. The theory predicts that nitrogen and water use are substitutable, such that an increase in either nitrogen or water should induce a predictable acclimation response. For example, plants growing in arid or semiarid regions are predicted to have increased leaf nitrogen allocation, as this response allows a given photosynthetic rate to be achieved with </w:t>
-      </w:r>
-      <w:r>
-        <w:t>decreased stomatal conductance and water use.</w:t>
-      </w:r>
-    </w:p>
-    <w:p>
-      <w:pPr>
-        <w:spacing w:line="480" w:lineRule="auto"/>
-        <w:ind w:firstLine="720"/>
-      </w:pPr>
-      <w:r>
-        <w:t>To date, few direct tests of photosynthetic least-cost theory exist, and the climatic timescale that leaf nitrogen allocation responds to remains unknown and untested. Understanding primary drivers of leaf nitrogen allocation and the mechanisms underlying these responses is crucial to inform the development of future terrestrial biosphere and Earth system models.</w:t>
-      </w:r>
-    </w:p>
-    <w:p>
-      <w:pPr>
-        <w:spacing w:line="480" w:lineRule="auto"/>
-        <w:ind w:firstLine="720"/>
-      </w:pPr>
-      <w:r>
-        <w:t xml:space="preserve">In summer 2020 and 2021, we measured </w:t>
-      </w:r>
-      <w:r>
-        <w:t>leaf and soil traits in XX individuals spanning XX species</w:t>
-      </w:r>
-      <w:r>
-        <w:t xml:space="preserve"> at 25 total sites </w:t>
-      </w:r>
-      <w:r>
-        <w:t>across a broad climatic gradient in central and eastern Texas.</w:t>
-      </w:r>
-      <w:r>
-        <w:t xml:space="preserve"> </w:t>
-      </w:r>
-      <w:r>
-        <w:t xml:space="preserve">Texas </w:t>
-      </w:r>
-      <w:r>
-        <w:t xml:space="preserve">is home to a </w:t>
-      </w:r>
-      <w:r>
-        <w:t>diverse climatic gradient, with mean annual precipitation ranging from XX to XX and mean annual temperature ranging from XX to XX, and a wide range in soil characteristics and nutrient availability ranges. Following patterns expected from photosynthetic least-cost theory, we hypothesized that increasing aridity would increase leaf nitrogen allocation, which would allow individuals to maintain photosynthesis at lower water us</w:t>
-      </w:r>
-      <w:r>
-        <w:t>age</w:t>
-      </w:r>
-      <w:r>
-        <w:t>.</w:t>
-      </w:r>
-      <w:r>
-        <w:t xml:space="preserve"> </w:t>
-      </w:r>
-      <w:r>
-        <w:t xml:space="preserve">We also hypothesized </w:t>
-      </w:r>
-      <w:r>
-        <w:lastRenderedPageBreak/>
-        <w:t>that soil nutrient availability would increase the positive effect of aridity on leaf nitrogen allocation and water use efficiency.</w:t>
+        <w:t>XX</w:t>
+      </w:r>
+      <w:r>
+        <w:t xml:space="preserve"> to </w:t>
+      </w:r>
+      <w:r>
+        <w:rPr>
+          <w:highlight w:val="yellow"/>
+        </w:rPr>
+        <w:t>XX</w:t>
+      </w:r>
+      <w:r>
+        <w:t xml:space="preserve">, mean annual temperature ranging from </w:t>
+      </w:r>
+      <w:r>
+        <w:rPr>
+          <w:highlight w:val="yellow"/>
+        </w:rPr>
+        <w:t>XX</w:t>
+      </w:r>
+      <w:r>
+        <w:t xml:space="preserve"> to </w:t>
+      </w:r>
+      <w:r>
+        <w:rPr>
+          <w:highlight w:val="yellow"/>
+        </w:rPr>
+        <w:t>XX</w:t>
+      </w:r>
+      <w:r>
+        <w:t xml:space="preserve">, and mean annual vapor pressure deficit ranging from </w:t>
+      </w:r>
+      <w:r>
+        <w:rPr>
+          <w:highlight w:val="yellow"/>
+        </w:rPr>
+        <w:t>XX</w:t>
+      </w:r>
+      <w:r>
+        <w:t xml:space="preserve"> to </w:t>
+      </w:r>
+      <w:r>
+        <w:rPr>
+          <w:highlight w:val="yellow"/>
+        </w:rPr>
+        <w:t>XX</w:t>
+      </w:r>
+      <w:r>
+        <w:t xml:space="preserve">. Texas is also home to diverse soils and nutrient availability thresholds. </w:t>
+      </w:r>
+      <w:r>
+        <w:t xml:space="preserve">Following the approach explained in Smith &amp; Dukes (2018), we used model selection to determine whether mean 15-year climatic factors, iterations of short-term climatic factors (one day leading up to thirty days pre-measurement), edaphic characteristics such as soil nutrient availability, cation exchange capacity, or soil pH, or leaf and species identity traits such as leaf mass per area or nitrogen-fixing potential. Given the best model fits, </w:t>
+      </w:r>
+      <w:r>
+        <w:t>we hypothesized that increasing aridity would increase leaf nitrogen allocation, which would allow individuals to maintain photosynthesis at lower water usage. We also hypothesized that soil nutrient availability would increase the positive effect of aridity on leaf nitrogen allocation and water use efficiency.</w:t>
       </w:r>
       <w:r>
         <w:br w:type="page"/>
@@ -1008,13 +1276,25 @@
         <w:ind w:firstLine="720"/>
       </w:pPr>
       <w:r>
-        <w:t>Due to the uncertainty of the SARS-CoV-2 pandemic and high regional contagion risks at the time of the 2020 field season, we divided property visits into initial property visits and primary property visits. This was done to maximize data acquisition and safely minimize human-to-human contact for any given field excursion.</w:t>
+        <w:t>Due to the uncertainty of the SARS-CoV-2 pandemic and high regional contagion risks</w:t>
+      </w:r>
+      <w:r>
+        <w:t xml:space="preserve"> in Texas</w:t>
+      </w:r>
+      <w:r>
+        <w:t xml:space="preserve"> at the time of the 2020 field season, we divided property visits into initial property visits and primary property visits. This was done to maximize data acquisition and safely minimize human-to-human contact for any given field excursion.</w:t>
       </w:r>
       <w:r>
         <w:t xml:space="preserve"> </w:t>
       </w:r>
       <w:r>
-        <w:t>We repeated this property visit schedule in 2021 to replicate our 2020 sampling effort. Initial property visits were conducted at each of the 14 properties in 2020 between June 15 and June 21, and at each of the 15 properties in 2021 between May 25 and June 1.</w:t>
+        <w:t>We repeated this property visit schedule in 2021 to replicate our 2020 sampling effort. Initial property visits were conducted at each of</w:t>
+      </w:r>
+      <w:r>
+        <w:t xml:space="preserve"> </w:t>
+      </w:r>
+      <w:r>
+        <w:t>14 properties in 2020 between June 15 and June 21, and at each of 15 properties in 2021 between May 25 and June 1.</w:t>
       </w:r>
     </w:p>
     <w:p>
@@ -4568,7 +4848,7 @@
           <w:bCs/>
           <w:noProof/>
         </w:rPr>
-        <w:t>Bengtson P, Barker J, Grayston SJ</w:t>
+        <w:t>Bonham CD, Mergen DE, Montoya S</w:t>
       </w:r>
       <w:r>
         <w:rPr>
@@ -4584,14 +4864,14 @@
           <w:bCs/>
           <w:noProof/>
         </w:rPr>
-        <w:t>2012</w:t>
-      </w:r>
-      <w:r>
-        <w:rPr>
-          <w:rFonts w:cs="Times New Roman"/>
-          <w:noProof/>
-        </w:rPr>
-        <w:t xml:space="preserve">. Evidence of a strong coupling between root exudation, C and N availability, and stimulated SOM decomposition caused by rhizosphere priming effects. </w:t>
+        <w:t>2004</w:t>
+      </w:r>
+      <w:r>
+        <w:rPr>
+          <w:rFonts w:cs="Times New Roman"/>
+          <w:noProof/>
+        </w:rPr>
+        <w:t xml:space="preserve">. Plant cover estimation: a contiguous Daubenmire frame. </w:t>
       </w:r>
       <w:r>
         <w:rPr>
@@ -4600,7 +4880,7 @@
           <w:iCs/>
           <w:noProof/>
         </w:rPr>
-        <w:t>Ecology and Evolution</w:t>
+        <w:t>Rangelands</w:t>
       </w:r>
       <w:r>
         <w:rPr>
@@ -4616,14 +4896,14 @@
           <w:bCs/>
           <w:noProof/>
         </w:rPr>
-        <w:t>2</w:t>
-      </w:r>
-      <w:r>
-        <w:rPr>
-          <w:rFonts w:cs="Times New Roman"/>
-          <w:noProof/>
-        </w:rPr>
-        <w:t>: 1843–1852.</w:t>
+        <w:t>26</w:t>
+      </w:r>
+      <w:r>
+        <w:rPr>
+          <w:rFonts w:cs="Times New Roman"/>
+          <w:noProof/>
+        </w:rPr>
+        <w:t>: 17–22.</w:t>
       </w:r>
     </w:p>
     <w:p>
@@ -4645,7 +4925,7 @@
           <w:bCs/>
           <w:noProof/>
         </w:rPr>
-        <w:t>Bonham CD, Mergen DE, Montoya S</w:t>
+        <w:t>Brix H</w:t>
       </w:r>
       <w:r>
         <w:rPr>
@@ -4661,14 +4941,14 @@
           <w:bCs/>
           <w:noProof/>
         </w:rPr>
-        <w:t>2004</w:t>
-      </w:r>
-      <w:r>
-        <w:rPr>
-          <w:rFonts w:cs="Times New Roman"/>
-          <w:noProof/>
-        </w:rPr>
-        <w:t xml:space="preserve">. Plant cover estimation: a contiguous Daubenmire frame. </w:t>
+        <w:t>1971</w:t>
+      </w:r>
+      <w:r>
+        <w:rPr>
+          <w:rFonts w:cs="Times New Roman"/>
+          <w:noProof/>
+        </w:rPr>
+        <w:t xml:space="preserve">. Effects of nitrogen fertilization on photosynthesis and respiration in Douglas-fir. </w:t>
       </w:r>
       <w:r>
         <w:rPr>
@@ -4677,7 +4957,7 @@
           <w:iCs/>
           <w:noProof/>
         </w:rPr>
-        <w:t>Rangelands</w:t>
+        <w:t>Forest Science</w:t>
       </w:r>
       <w:r>
         <w:rPr>
@@ -4693,14 +4973,14 @@
           <w:bCs/>
           <w:noProof/>
         </w:rPr>
-        <w:t>26</w:t>
-      </w:r>
-      <w:r>
-        <w:rPr>
-          <w:rFonts w:cs="Times New Roman"/>
-          <w:noProof/>
-        </w:rPr>
-        <w:t>: 17–22.</w:t>
+        <w:t>17</w:t>
+      </w:r>
+      <w:r>
+        <w:rPr>
+          <w:rFonts w:cs="Times New Roman"/>
+          <w:noProof/>
+        </w:rPr>
+        <w:t>: 407–414.</w:t>
       </w:r>
     </w:p>
     <w:p>
@@ -4722,7 +5002,7 @@
           <w:bCs/>
           <w:noProof/>
         </w:rPr>
-        <w:t>Brix H</w:t>
+        <w:t>Cernusak LA, Ubierna N, Winter K, Holtum JAM, Marshall JD, Farquhar GD</w:t>
       </w:r>
       <w:r>
         <w:rPr>
@@ -4738,14 +5018,14 @@
           <w:bCs/>
           <w:noProof/>
         </w:rPr>
-        <w:t>1971</w:t>
-      </w:r>
-      <w:r>
-        <w:rPr>
-          <w:rFonts w:cs="Times New Roman"/>
-          <w:noProof/>
-        </w:rPr>
-        <w:t xml:space="preserve">. Effects of nitrogen fertilization on photosynthesis and respiration in Douglas-fir. </w:t>
+        <w:t>2013</w:t>
+      </w:r>
+      <w:r>
+        <w:rPr>
+          <w:rFonts w:cs="Times New Roman"/>
+          <w:noProof/>
+        </w:rPr>
+        <w:t xml:space="preserve">. Environmental and physiological determinants of carbon isotope discrimination in terrestrial plants. </w:t>
       </w:r>
       <w:r>
         <w:rPr>
@@ -4754,7 +5034,7 @@
           <w:iCs/>
           <w:noProof/>
         </w:rPr>
-        <w:t>Forest Science</w:t>
+        <w:t>New Phytologist</w:t>
       </w:r>
       <w:r>
         <w:rPr>
@@ -4770,14 +5050,14 @@
           <w:bCs/>
           <w:noProof/>
         </w:rPr>
-        <w:t>17</w:t>
-      </w:r>
-      <w:r>
-        <w:rPr>
-          <w:rFonts w:cs="Times New Roman"/>
-          <w:noProof/>
-        </w:rPr>
-        <w:t>: 407–414.</w:t>
+        <w:t>200</w:t>
+      </w:r>
+      <w:r>
+        <w:rPr>
+          <w:rFonts w:cs="Times New Roman"/>
+          <w:noProof/>
+        </w:rPr>
+        <w:t>: 950–965.</w:t>
       </w:r>
     </w:p>
     <w:p>
@@ -4799,7 +5079,7 @@
           <w:bCs/>
           <w:noProof/>
         </w:rPr>
-        <w:t>Cernusak LA, Ubierna N, Winter K, Holtum JAM, Marshall JD, Farquhar GD</w:t>
+        <w:t>Daubenmire RF</w:t>
       </w:r>
       <w:r>
         <w:rPr>
@@ -4815,14 +5095,14 @@
           <w:bCs/>
           <w:noProof/>
         </w:rPr>
-        <w:t>2013</w:t>
-      </w:r>
-      <w:r>
-        <w:rPr>
-          <w:rFonts w:cs="Times New Roman"/>
-          <w:noProof/>
-        </w:rPr>
-        <w:t xml:space="preserve">. Environmental and physiological determinants of carbon isotope discrimination in terrestrial plants. </w:t>
+        <w:t>1959</w:t>
+      </w:r>
+      <w:r>
+        <w:rPr>
+          <w:rFonts w:cs="Times New Roman"/>
+          <w:noProof/>
+        </w:rPr>
+        <w:t xml:space="preserve">. Canopy coverage method of vegetation analysis. </w:t>
       </w:r>
       <w:r>
         <w:rPr>
@@ -4831,7 +5111,7 @@
           <w:iCs/>
           <w:noProof/>
         </w:rPr>
-        <w:t>New Phytologist</w:t>
+        <w:t>Northwest Science</w:t>
       </w:r>
       <w:r>
         <w:rPr>
@@ -4847,14 +5127,14 @@
           <w:bCs/>
           <w:noProof/>
         </w:rPr>
-        <w:t>200</w:t>
-      </w:r>
-      <w:r>
-        <w:rPr>
-          <w:rFonts w:cs="Times New Roman"/>
-          <w:noProof/>
-        </w:rPr>
-        <w:t>: 950–965.</w:t>
+        <w:t>33</w:t>
+      </w:r>
+      <w:r>
+        <w:rPr>
+          <w:rFonts w:cs="Times New Roman"/>
+          <w:noProof/>
+        </w:rPr>
+        <w:t>: 39–64.</w:t>
       </w:r>
     </w:p>
     <w:p>
@@ -4876,7 +5156,7 @@
           <w:bCs/>
           <w:noProof/>
         </w:rPr>
-        <w:t>Daubenmire RF</w:t>
+        <w:t>Davis TW, Prentice IC, Stocker BD, Thomas RT, Whitley RJ, Wang H, Evans BJ, Gallego-Sala A V, Sykes MT, Cramer W</w:t>
       </w:r>
       <w:r>
         <w:rPr>
@@ -4892,14 +5172,14 @@
           <w:bCs/>
           <w:noProof/>
         </w:rPr>
-        <w:t>1959</w:t>
-      </w:r>
-      <w:r>
-        <w:rPr>
-          <w:rFonts w:cs="Times New Roman"/>
-          <w:noProof/>
-        </w:rPr>
-        <w:t xml:space="preserve">. Canopy coverage method of vegetation analysis. </w:t>
+        <w:t>2017</w:t>
+      </w:r>
+      <w:r>
+        <w:rPr>
+          <w:rFonts w:cs="Times New Roman"/>
+          <w:noProof/>
+        </w:rPr>
+        <w:t xml:space="preserve">. Simple process-led algorithms for simulating habitats (SPLASH v.1.0): robust indices of radiation, evapotranspiration and plant-available moisture. </w:t>
       </w:r>
       <w:r>
         <w:rPr>
@@ -4908,7 +5188,7 @@
           <w:iCs/>
           <w:noProof/>
         </w:rPr>
-        <w:t>Northwest Science</w:t>
+        <w:t>Geoscientific Model Development</w:t>
       </w:r>
       <w:r>
         <w:rPr>
@@ -4924,14 +5204,14 @@
           <w:bCs/>
           <w:noProof/>
         </w:rPr>
-        <w:t>33</w:t>
-      </w:r>
-      <w:r>
-        <w:rPr>
-          <w:rFonts w:cs="Times New Roman"/>
-          <w:noProof/>
-        </w:rPr>
-        <w:t>: 39–64.</w:t>
+        <w:t>10</w:t>
+      </w:r>
+      <w:r>
+        <w:rPr>
+          <w:rFonts w:cs="Times New Roman"/>
+          <w:noProof/>
+        </w:rPr>
+        <w:t>: 689–708.</w:t>
       </w:r>
     </w:p>
     <w:p>
@@ -4953,7 +5233,7 @@
           <w:bCs/>
           <w:noProof/>
         </w:rPr>
-        <w:t>Davis TW, Prentice IC, Stocker BD, Thomas RT, Whitley RJ, Wang H, Evans BJ, Gallego-Sala A V, Sykes MT, Cramer W</w:t>
+        <w:t>Dong N, Prentice IC, Evans BJ, Caddy-Retalic S, Lowe AJ, Wright IJ</w:t>
       </w:r>
       <w:r>
         <w:rPr>
@@ -4976,7 +5256,7 @@
           <w:rFonts w:cs="Times New Roman"/>
           <w:noProof/>
         </w:rPr>
-        <w:t xml:space="preserve">. Simple process-led algorithms for simulating habitats (SPLASH v.1.0): robust indices of radiation, evapotranspiration and plant-available moisture. </w:t>
+        <w:t xml:space="preserve">. Leaf nitrogen from first principles: field evidence for adaptive variation with climate. </w:t>
       </w:r>
       <w:r>
         <w:rPr>
@@ -4985,7 +5265,7 @@
           <w:iCs/>
           <w:noProof/>
         </w:rPr>
-        <w:t>Geoscientific Model Development</w:t>
+        <w:t>Biogeosciences</w:t>
       </w:r>
       <w:r>
         <w:rPr>
@@ -5001,14 +5281,14 @@
           <w:bCs/>
           <w:noProof/>
         </w:rPr>
-        <w:t>10</w:t>
-      </w:r>
-      <w:r>
-        <w:rPr>
-          <w:rFonts w:cs="Times New Roman"/>
-          <w:noProof/>
-        </w:rPr>
-        <w:t>: 689–708.</w:t>
+        <w:t>14</w:t>
+      </w:r>
+      <w:r>
+        <w:rPr>
+          <w:rFonts w:cs="Times New Roman"/>
+          <w:noProof/>
+        </w:rPr>
+        <w:t>: 481–495.</w:t>
       </w:r>
     </w:p>
     <w:p>
@@ -5030,7 +5310,7 @@
           <w:bCs/>
           <w:noProof/>
         </w:rPr>
-        <w:t>Dong N, Prentice IC, Evans BJ, Caddy-Retalic S, Lowe AJ, Wright IJ</w:t>
+        <w:t>Dong N, Prentice IC, Wright IJ, Evans BJ, Togashi HF, Caddy-Retalic S, McInerney FA, Sparrow B, Leitch E, Lowe AJ</w:t>
       </w:r>
       <w:r>
         <w:rPr>
@@ -5046,14 +5326,14 @@
           <w:bCs/>
           <w:noProof/>
         </w:rPr>
-        <w:t>2017</w:t>
-      </w:r>
-      <w:r>
-        <w:rPr>
-          <w:rFonts w:cs="Times New Roman"/>
-          <w:noProof/>
-        </w:rPr>
-        <w:t xml:space="preserve">. Leaf nitrogen from first principles: field evidence for adaptive variation with climate. </w:t>
+        <w:t>2020</w:t>
+      </w:r>
+      <w:r>
+        <w:rPr>
+          <w:rFonts w:cs="Times New Roman"/>
+          <w:noProof/>
+        </w:rPr>
+        <w:t xml:space="preserve">. Components of leaf‐trait variation along environmental gradients. </w:t>
       </w:r>
       <w:r>
         <w:rPr>
@@ -5062,7 +5342,7 @@
           <w:iCs/>
           <w:noProof/>
         </w:rPr>
-        <w:t>Biogeosciences</w:t>
+        <w:t>New Phytologist</w:t>
       </w:r>
       <w:r>
         <w:rPr>
@@ -5078,14 +5358,14 @@
           <w:bCs/>
           <w:noProof/>
         </w:rPr>
-        <w:t>14</w:t>
-      </w:r>
-      <w:r>
-        <w:rPr>
-          <w:rFonts w:cs="Times New Roman"/>
-          <w:noProof/>
-        </w:rPr>
-        <w:t>: 481–495.</w:t>
+        <w:t>228</w:t>
+      </w:r>
+      <w:r>
+        <w:rPr>
+          <w:rFonts w:cs="Times New Roman"/>
+          <w:noProof/>
+        </w:rPr>
+        <w:t>: 82–94.</w:t>
       </w:r>
     </w:p>
     <w:p>
@@ -5107,7 +5387,7 @@
           <w:bCs/>
           <w:noProof/>
         </w:rPr>
-        <w:t>Dong N, Prentice IC, Wright IJ, Evans BJ, Togashi HF, Caddy-Retalic S, McInerney FA, Sparrow B, Leitch E, Lowe AJ</w:t>
+        <w:t>Dong N, Wright IJ, Chen JM, Luo X, Wang H, Keenan TF, Smith NG, Prentice IC</w:t>
       </w:r>
       <w:r>
         <w:rPr>
@@ -5123,22 +5403,14 @@
           <w:bCs/>
           <w:noProof/>
         </w:rPr>
-        <w:t>2020</w:t>
-      </w:r>
-      <w:r>
-        <w:rPr>
-          <w:rFonts w:cs="Times New Roman"/>
-          <w:noProof/>
-        </w:rPr>
-        <w:t xml:space="preserve">. Components of leaf‐trait variation along environmental </w:t>
-      </w:r>
-      <w:r>
-        <w:rPr>
-          <w:rFonts w:cs="Times New Roman"/>
-          <w:noProof/>
-        </w:rPr>
-        <w:lastRenderedPageBreak/>
-        <w:t xml:space="preserve">gradients. </w:t>
+        <w:t>2022</w:t>
+      </w:r>
+      <w:r>
+        <w:rPr>
+          <w:rFonts w:cs="Times New Roman"/>
+          <w:noProof/>
+        </w:rPr>
+        <w:t xml:space="preserve">. Rising CO2 and warming reduce global canopy demand for nitrogen. </w:t>
       </w:r>
       <w:r>
         <w:rPr>
@@ -5154,23 +5426,7 @@
           <w:rFonts w:cs="Times New Roman"/>
           <w:noProof/>
         </w:rPr>
-        <w:t xml:space="preserve"> </w:t>
-      </w:r>
-      <w:r>
-        <w:rPr>
-          <w:rFonts w:cs="Times New Roman"/>
-          <w:b/>
-          <w:bCs/>
-          <w:noProof/>
-        </w:rPr>
-        <w:t>228</w:t>
-      </w:r>
-      <w:r>
-        <w:rPr>
-          <w:rFonts w:cs="Times New Roman"/>
-          <w:noProof/>
-        </w:rPr>
-        <w:t>: 82–94.</w:t>
+        <w:t>.</w:t>
       </w:r>
     </w:p>
     <w:p>
@@ -5192,7 +5448,8 @@
           <w:bCs/>
           <w:noProof/>
         </w:rPr>
-        <w:t>Dong N, Wright IJ, Chen JM, Luo X, Wang H, Keenan TF, Smith NG, Prentice IC</w:t>
+        <w:lastRenderedPageBreak/>
+        <w:t>Evans JR</w:t>
       </w:r>
       <w:r>
         <w:rPr>
@@ -5208,14 +5465,14 @@
           <w:bCs/>
           <w:noProof/>
         </w:rPr>
-        <w:t>2022</w:t>
-      </w:r>
-      <w:r>
-        <w:rPr>
-          <w:rFonts w:cs="Times New Roman"/>
-          <w:noProof/>
-        </w:rPr>
-        <w:t xml:space="preserve">. Rising CO2 and warming reduce global canopy demand for nitrogen. </w:t>
+        <w:t>1989</w:t>
+      </w:r>
+      <w:r>
+        <w:rPr>
+          <w:rFonts w:cs="Times New Roman"/>
+          <w:noProof/>
+        </w:rPr>
+        <w:t xml:space="preserve">. Photosynthesis and nitrogen relationships in leaves of C3 plants. </w:t>
       </w:r>
       <w:r>
         <w:rPr>
@@ -5224,14 +5481,30 @@
           <w:iCs/>
           <w:noProof/>
         </w:rPr>
-        <w:t>New Phytologist</w:t>
-      </w:r>
-      <w:r>
-        <w:rPr>
-          <w:rFonts w:cs="Times New Roman"/>
-          <w:noProof/>
-        </w:rPr>
-        <w:t>.</w:t>
+        <w:t>Oecologia</w:t>
+      </w:r>
+      <w:r>
+        <w:rPr>
+          <w:rFonts w:cs="Times New Roman"/>
+          <w:noProof/>
+        </w:rPr>
+        <w:t xml:space="preserve"> </w:t>
+      </w:r>
+      <w:r>
+        <w:rPr>
+          <w:rFonts w:cs="Times New Roman"/>
+          <w:b/>
+          <w:bCs/>
+          <w:noProof/>
+        </w:rPr>
+        <w:t>78</w:t>
+      </w:r>
+      <w:r>
+        <w:rPr>
+          <w:rFonts w:cs="Times New Roman"/>
+          <w:noProof/>
+        </w:rPr>
+        <w:t>: 9–19.</w:t>
       </w:r>
     </w:p>
     <w:p>
@@ -5253,7 +5526,7 @@
           <w:bCs/>
           <w:noProof/>
         </w:rPr>
-        <w:t>Evans JR</w:t>
+        <w:t>Evans JR, Seemann JR</w:t>
       </w:r>
       <w:r>
         <w:rPr>
@@ -5276,7 +5549,7 @@
           <w:rFonts w:cs="Times New Roman"/>
           <w:noProof/>
         </w:rPr>
-        <w:t xml:space="preserve">. Photosynthesis and nitrogen relationships in leaves of C3 plants. </w:t>
+        <w:t xml:space="preserve">. The allocation of protein nitrogen in the photosynthetic apparatus: costs, consequences, and control. </w:t>
       </w:r>
       <w:r>
         <w:rPr>
@@ -5285,7 +5558,7 @@
           <w:iCs/>
           <w:noProof/>
         </w:rPr>
-        <w:t>Oecologia</w:t>
+        <w:t>Photosynthesis</w:t>
       </w:r>
       <w:r>
         <w:rPr>
@@ -5301,14 +5574,14 @@
           <w:bCs/>
           <w:noProof/>
         </w:rPr>
-        <w:t>78</w:t>
-      </w:r>
-      <w:r>
-        <w:rPr>
-          <w:rFonts w:cs="Times New Roman"/>
-          <w:noProof/>
-        </w:rPr>
-        <w:t>: 9–19.</w:t>
+        <w:t>8</w:t>
+      </w:r>
+      <w:r>
+        <w:rPr>
+          <w:rFonts w:cs="Times New Roman"/>
+          <w:noProof/>
+        </w:rPr>
+        <w:t>: 183–205.</w:t>
       </w:r>
     </w:p>
     <w:p>
@@ -5407,39 +5680,18 @@
           <w:bCs/>
           <w:noProof/>
         </w:rPr>
-        <w:t>Glover J</w:t>
-      </w:r>
-      <w:r>
-        <w:rPr>
-          <w:rFonts w:cs="Times New Roman"/>
-          <w:noProof/>
-        </w:rPr>
-        <w:t xml:space="preserve">. </w:t>
-      </w:r>
-      <w:r>
-        <w:rPr>
-          <w:rFonts w:cs="Times New Roman"/>
-          <w:b/>
-          <w:bCs/>
-          <w:noProof/>
-        </w:rPr>
-        <w:t>1973</w:t>
-      </w:r>
-      <w:r>
-        <w:rPr>
-          <w:rFonts w:cs="Times New Roman"/>
-          <w:noProof/>
-        </w:rPr>
-        <w:t xml:space="preserve">. The dark respiration of sugar-cane and the loss of photosynthate during the growth of a crop. </w:t>
-      </w:r>
-      <w:r>
-        <w:rPr>
-          <w:rFonts w:cs="Times New Roman"/>
+        <w:t xml:space="preserve">Fay PA, Prober SM, Harpole WS, Knops JMH, Bakker JD, Borer ET, Lind EM, MacDougall AS, Seabloom EW, Wragg PD, </w:t>
+      </w:r>
+      <w:r>
+        <w:rPr>
+          <w:rFonts w:cs="Times New Roman"/>
+          <w:b/>
+          <w:bCs/>
           <w:i/>
           <w:iCs/>
           <w:noProof/>
         </w:rPr>
-        <w:t>Annals of Botany</w:t>
+        <w:t>et al.</w:t>
       </w:r>
       <w:r>
         <w:rPr>
@@ -5455,14 +5707,46 @@
           <w:bCs/>
           <w:noProof/>
         </w:rPr>
-        <w:t>37</w:t>
-      </w:r>
-      <w:r>
-        <w:rPr>
-          <w:rFonts w:cs="Times New Roman"/>
-          <w:noProof/>
-        </w:rPr>
-        <w:t>: 845–852.</w:t>
+        <w:t>2015</w:t>
+      </w:r>
+      <w:r>
+        <w:rPr>
+          <w:rFonts w:cs="Times New Roman"/>
+          <w:noProof/>
+        </w:rPr>
+        <w:t xml:space="preserve">. Grassland productivity limited by multiple nutrients. </w:t>
+      </w:r>
+      <w:r>
+        <w:rPr>
+          <w:rFonts w:cs="Times New Roman"/>
+          <w:i/>
+          <w:iCs/>
+          <w:noProof/>
+        </w:rPr>
+        <w:t>Nature Plants</w:t>
+      </w:r>
+      <w:r>
+        <w:rPr>
+          <w:rFonts w:cs="Times New Roman"/>
+          <w:noProof/>
+        </w:rPr>
+        <w:t xml:space="preserve"> </w:t>
+      </w:r>
+      <w:r>
+        <w:rPr>
+          <w:rFonts w:cs="Times New Roman"/>
+          <w:b/>
+          <w:bCs/>
+          <w:noProof/>
+        </w:rPr>
+        <w:t>1</w:t>
+      </w:r>
+      <w:r>
+        <w:rPr>
+          <w:rFonts w:cs="Times New Roman"/>
+          <w:noProof/>
+        </w:rPr>
+        <w:t>: 15080.</w:t>
       </w:r>
     </w:p>
     <w:p>
@@ -5484,30 +5768,73 @@
           <w:bCs/>
           <w:noProof/>
         </w:rPr>
-        <w:t>Hart E, Bell K</w:t>
-      </w:r>
-      <w:r>
-        <w:rPr>
-          <w:rFonts w:cs="Times New Roman"/>
-          <w:noProof/>
-        </w:rPr>
-        <w:t xml:space="preserve">. </w:t>
-      </w:r>
-      <w:r>
-        <w:rPr>
-          <w:rFonts w:cs="Times New Roman"/>
-          <w:b/>
-          <w:bCs/>
-          <w:noProof/>
-        </w:rPr>
-        <w:t>2015</w:t>
-      </w:r>
-      <w:r>
-        <w:rPr>
-          <w:rFonts w:cs="Times New Roman"/>
-          <w:noProof/>
-        </w:rPr>
-        <w:t>. prism: Access data from the Oregon State Prism climate project.</w:t>
+        <w:t xml:space="preserve">Firn J, McGree JM, Harvey E, Flores-Moreno H, Schütz M, Buckley YM, Borer ET, Seabloom EW, La Pierre KJ, MacDougall AS, </w:t>
+      </w:r>
+      <w:r>
+        <w:rPr>
+          <w:rFonts w:cs="Times New Roman"/>
+          <w:b/>
+          <w:bCs/>
+          <w:i/>
+          <w:iCs/>
+          <w:noProof/>
+        </w:rPr>
+        <w:t>et al.</w:t>
+      </w:r>
+      <w:r>
+        <w:rPr>
+          <w:rFonts w:cs="Times New Roman"/>
+          <w:noProof/>
+        </w:rPr>
+        <w:t xml:space="preserve"> </w:t>
+      </w:r>
+      <w:r>
+        <w:rPr>
+          <w:rFonts w:cs="Times New Roman"/>
+          <w:b/>
+          <w:bCs/>
+          <w:noProof/>
+        </w:rPr>
+        <w:t>2019</w:t>
+      </w:r>
+      <w:r>
+        <w:rPr>
+          <w:rFonts w:cs="Times New Roman"/>
+          <w:noProof/>
+        </w:rPr>
+        <w:t xml:space="preserve">. Leaf nutrients, not specific leaf area, are consistent indicators of elevated nutrient inputs. </w:t>
+      </w:r>
+      <w:r>
+        <w:rPr>
+          <w:rFonts w:cs="Times New Roman"/>
+          <w:i/>
+          <w:iCs/>
+          <w:noProof/>
+        </w:rPr>
+        <w:t>Nature Ecology &amp; Evolution</w:t>
+      </w:r>
+      <w:r>
+        <w:rPr>
+          <w:rFonts w:cs="Times New Roman"/>
+          <w:noProof/>
+        </w:rPr>
+        <w:t xml:space="preserve"> </w:t>
+      </w:r>
+      <w:r>
+        <w:rPr>
+          <w:rFonts w:cs="Times New Roman"/>
+          <w:b/>
+          <w:bCs/>
+          <w:noProof/>
+        </w:rPr>
+        <w:t>3</w:t>
+      </w:r>
+      <w:r>
+        <w:rPr>
+          <w:rFonts w:cs="Times New Roman"/>
+          <w:noProof/>
+        </w:rPr>
+        <w:t>: 400–406.</w:t>
       </w:r>
     </w:p>
     <w:p>
@@ -5529,39 +5856,18 @@
           <w:bCs/>
           <w:noProof/>
         </w:rPr>
-        <w:t>Hungate BA, Dukes JS, Shaw MR, Luo Y, Field CB</w:t>
-      </w:r>
-      <w:r>
-        <w:rPr>
-          <w:rFonts w:cs="Times New Roman"/>
-          <w:noProof/>
-        </w:rPr>
-        <w:t xml:space="preserve">. </w:t>
-      </w:r>
-      <w:r>
-        <w:rPr>
-          <w:rFonts w:cs="Times New Roman"/>
-          <w:b/>
-          <w:bCs/>
-          <w:noProof/>
-        </w:rPr>
-        <w:t>2003</w:t>
-      </w:r>
-      <w:r>
-        <w:rPr>
-          <w:rFonts w:cs="Times New Roman"/>
-          <w:noProof/>
-        </w:rPr>
-        <w:t xml:space="preserve">. Nitrogen and climate change. </w:t>
-      </w:r>
-      <w:r>
-        <w:rPr>
-          <w:rFonts w:cs="Times New Roman"/>
+        <w:t xml:space="preserve">Harrison SP, Cramer W, Franklin O, Prentice IC, Wang H, Brännström Å, de Boer H, Dieckmann U, Joshi J, Keenan TF, </w:t>
+      </w:r>
+      <w:r>
+        <w:rPr>
+          <w:rFonts w:cs="Times New Roman"/>
+          <w:b/>
+          <w:bCs/>
           <w:i/>
           <w:iCs/>
           <w:noProof/>
         </w:rPr>
-        <w:t>Science</w:t>
+        <w:t>et al.</w:t>
       </w:r>
       <w:r>
         <w:rPr>
@@ -5577,14 +5883,46 @@
           <w:bCs/>
           <w:noProof/>
         </w:rPr>
-        <w:t>302</w:t>
-      </w:r>
-      <w:r>
-        <w:rPr>
-          <w:rFonts w:cs="Times New Roman"/>
-          <w:noProof/>
-        </w:rPr>
-        <w:t>: 1512–1513.</w:t>
+        <w:t>2021</w:t>
+      </w:r>
+      <w:r>
+        <w:rPr>
+          <w:rFonts w:cs="Times New Roman"/>
+          <w:noProof/>
+        </w:rPr>
+        <w:t xml:space="preserve">. Eco-evolutionary optimality as a means to improve vegetation and land-surface models. </w:t>
+      </w:r>
+      <w:r>
+        <w:rPr>
+          <w:rFonts w:cs="Times New Roman"/>
+          <w:i/>
+          <w:iCs/>
+          <w:noProof/>
+        </w:rPr>
+        <w:t>New Phytologist</w:t>
+      </w:r>
+      <w:r>
+        <w:rPr>
+          <w:rFonts w:cs="Times New Roman"/>
+          <w:noProof/>
+        </w:rPr>
+        <w:t xml:space="preserve"> </w:t>
+      </w:r>
+      <w:r>
+        <w:rPr>
+          <w:rFonts w:cs="Times New Roman"/>
+          <w:b/>
+          <w:bCs/>
+          <w:noProof/>
+        </w:rPr>
+        <w:t>231</w:t>
+      </w:r>
+      <w:r>
+        <w:rPr>
+          <w:rFonts w:cs="Times New Roman"/>
+          <w:noProof/>
+        </w:rPr>
+        <w:t>: 2125–2141.</w:t>
       </w:r>
     </w:p>
     <w:p>
@@ -5606,7 +5944,7 @@
           <w:bCs/>
           <w:noProof/>
         </w:rPr>
-        <w:t>Katabuchi M</w:t>
+        <w:t>Hart E, Bell K</w:t>
       </w:r>
       <w:r>
         <w:rPr>
@@ -5629,39 +5967,7 @@
           <w:rFonts w:cs="Times New Roman"/>
           <w:noProof/>
         </w:rPr>
-        <w:t xml:space="preserve">. LeafArea: An R package for rapid digital analysis of leaf area. </w:t>
-      </w:r>
-      <w:r>
-        <w:rPr>
-          <w:rFonts w:cs="Times New Roman"/>
-          <w:i/>
-          <w:iCs/>
-          <w:noProof/>
-        </w:rPr>
-        <w:t>Ecological Research</w:t>
-      </w:r>
-      <w:r>
-        <w:rPr>
-          <w:rFonts w:cs="Times New Roman"/>
-          <w:noProof/>
-        </w:rPr>
-        <w:t xml:space="preserve"> </w:t>
-      </w:r>
-      <w:r>
-        <w:rPr>
-          <w:rFonts w:cs="Times New Roman"/>
-          <w:b/>
-          <w:bCs/>
-          <w:noProof/>
-        </w:rPr>
-        <w:t>30</w:t>
-      </w:r>
-      <w:r>
-        <w:rPr>
-          <w:rFonts w:cs="Times New Roman"/>
-          <w:noProof/>
-        </w:rPr>
-        <w:t>: 1073–1077.</w:t>
+        <w:t>. prism: Access data from the Oregon State Prism climate project.</w:t>
       </w:r>
     </w:p>
     <w:p>
@@ -5683,7 +5989,7 @@
           <w:bCs/>
           <w:noProof/>
         </w:rPr>
-        <w:t>Keeling CD, Mook WG, Tans PP</w:t>
+        <w:t>Hungate BA, Dukes JS, Shaw MR, Luo Y, Field CB</w:t>
       </w:r>
       <w:r>
         <w:rPr>
@@ -5699,44 +6005,14 @@
           <w:bCs/>
           <w:noProof/>
         </w:rPr>
-        <w:t>1979</w:t>
-      </w:r>
-      <w:r>
-        <w:rPr>
-          <w:rFonts w:cs="Times New Roman"/>
-          <w:noProof/>
-        </w:rPr>
-        <w:t xml:space="preserve">. Recent trends in the </w:t>
-      </w:r>
-      <w:r>
-        <w:rPr>
-          <w:rFonts w:cs="Times New Roman"/>
-          <w:noProof/>
-          <w:vertAlign w:val="superscript"/>
-        </w:rPr>
-        <w:t>13</w:t>
-      </w:r>
-      <w:r>
-        <w:rPr>
-          <w:rFonts w:cs="Times New Roman"/>
-          <w:noProof/>
-        </w:rPr>
-        <w:t>C/</w:t>
-      </w:r>
-      <w:r>
-        <w:rPr>
-          <w:rFonts w:cs="Times New Roman"/>
-          <w:noProof/>
-          <w:vertAlign w:val="superscript"/>
-        </w:rPr>
-        <w:t>12</w:t>
-      </w:r>
-      <w:r>
-        <w:rPr>
-          <w:rFonts w:cs="Times New Roman"/>
-          <w:noProof/>
-        </w:rPr>
-        <w:t xml:space="preserve">C ratio of atmospheric carbon dioxide. </w:t>
+        <w:t>2003</w:t>
+      </w:r>
+      <w:r>
+        <w:rPr>
+          <w:rFonts w:cs="Times New Roman"/>
+          <w:noProof/>
+        </w:rPr>
+        <w:t xml:space="preserve">. Nitrogen and climate change. </w:t>
       </w:r>
       <w:r>
         <w:rPr>
@@ -5745,7 +6021,7 @@
           <w:iCs/>
           <w:noProof/>
         </w:rPr>
-        <w:t>Nature</w:t>
+        <w:t>Science</w:t>
       </w:r>
       <w:r>
         <w:rPr>
@@ -5761,14 +6037,14 @@
           <w:bCs/>
           <w:noProof/>
         </w:rPr>
-        <w:t>277</w:t>
-      </w:r>
-      <w:r>
-        <w:rPr>
-          <w:rFonts w:cs="Times New Roman"/>
-          <w:noProof/>
-        </w:rPr>
-        <w:t>: 121–123.</w:t>
+        <w:t>302</w:t>
+      </w:r>
+      <w:r>
+        <w:rPr>
+          <w:rFonts w:cs="Times New Roman"/>
+          <w:noProof/>
+        </w:rPr>
+        <w:t>: 1512–1513.</w:t>
       </w:r>
     </w:p>
     <w:p>
@@ -5790,7 +6066,7 @@
           <w:bCs/>
           <w:noProof/>
         </w:rPr>
-        <w:t>Lhomme J-P</w:t>
+        <w:t>IPCC</w:t>
       </w:r>
       <w:r>
         <w:rPr>
@@ -5806,14 +6082,14 @@
           <w:bCs/>
           <w:noProof/>
         </w:rPr>
-        <w:t>1997</w:t>
-      </w:r>
-      <w:r>
-        <w:rPr>
-          <w:rFonts w:cs="Times New Roman"/>
-          <w:noProof/>
-        </w:rPr>
-        <w:t xml:space="preserve">. A theoretical basis for the Priestley-Taylor coefficient. </w:t>
+        <w:t>2013</w:t>
+      </w:r>
+      <w:r>
+        <w:rPr>
+          <w:rFonts w:cs="Times New Roman"/>
+          <w:noProof/>
+        </w:rPr>
+        <w:t xml:space="preserve">. </w:t>
       </w:r>
       <w:r>
         <w:rPr>
@@ -5822,30 +6098,14 @@
           <w:iCs/>
           <w:noProof/>
         </w:rPr>
-        <w:t>Boundary-Layer Meteorology</w:t>
-      </w:r>
-      <w:r>
-        <w:rPr>
-          <w:rFonts w:cs="Times New Roman"/>
-          <w:noProof/>
-        </w:rPr>
-        <w:t xml:space="preserve"> </w:t>
-      </w:r>
-      <w:r>
-        <w:rPr>
-          <w:rFonts w:cs="Times New Roman"/>
-          <w:b/>
-          <w:bCs/>
-          <w:noProof/>
-        </w:rPr>
-        <w:t>82</w:t>
-      </w:r>
-      <w:r>
-        <w:rPr>
-          <w:rFonts w:cs="Times New Roman"/>
-          <w:noProof/>
-        </w:rPr>
-        <w:t>: 179–191.</w:t>
+        <w:t>Climate Change 2013: The Physical Science Basis. Contribution of Working Group I to the Fifth Assessment Report of the Intergovernmental Panel on Climate Change</w:t>
+      </w:r>
+      <w:r>
+        <w:rPr>
+          <w:rFonts w:cs="Times New Roman"/>
+          <w:noProof/>
+        </w:rPr>
+        <w:t>.</w:t>
       </w:r>
     </w:p>
     <w:p>
@@ -5867,7 +6127,7 @@
           <w:bCs/>
           <w:noProof/>
         </w:rPr>
-        <w:t>Prentice IC, Dong N, Gleason SM, Maire V, Wright IJ</w:t>
+        <w:t>Katabuchi M</w:t>
       </w:r>
       <w:r>
         <w:rPr>
@@ -5883,14 +6143,14 @@
           <w:bCs/>
           <w:noProof/>
         </w:rPr>
-        <w:t>2014</w:t>
-      </w:r>
-      <w:r>
-        <w:rPr>
-          <w:rFonts w:cs="Times New Roman"/>
-          <w:noProof/>
-        </w:rPr>
-        <w:t xml:space="preserve">. Balancing the costs of carbon gain and water transport: testing a new theoretical framework for plant functional ecology. </w:t>
+        <w:t>2015</w:t>
+      </w:r>
+      <w:r>
+        <w:rPr>
+          <w:rFonts w:cs="Times New Roman"/>
+          <w:noProof/>
+        </w:rPr>
+        <w:t xml:space="preserve">. LeafArea: An R package for rapid digital analysis of leaf area. </w:t>
       </w:r>
       <w:r>
         <w:rPr>
@@ -5899,7 +6159,7 @@
           <w:iCs/>
           <w:noProof/>
         </w:rPr>
-        <w:t>Ecology Letters</w:t>
+        <w:t>Ecological Research</w:t>
       </w:r>
       <w:r>
         <w:rPr>
@@ -5915,14 +6175,14 @@
           <w:bCs/>
           <w:noProof/>
         </w:rPr>
-        <w:t>17</w:t>
-      </w:r>
-      <w:r>
-        <w:rPr>
-          <w:rFonts w:cs="Times New Roman"/>
-          <w:noProof/>
-        </w:rPr>
-        <w:t>: 82–91.</w:t>
+        <w:t>30</w:t>
+      </w:r>
+      <w:r>
+        <w:rPr>
+          <w:rFonts w:cs="Times New Roman"/>
+          <w:noProof/>
+        </w:rPr>
+        <w:t>: 1073–1077.</w:t>
       </w:r>
     </w:p>
     <w:p>
@@ -5944,7 +6204,8 @@
           <w:bCs/>
           <w:noProof/>
         </w:rPr>
-        <w:t>Priestley CHB, Taylor RJ</w:t>
+        <w:lastRenderedPageBreak/>
+        <w:t>Keeling CD, Mook WG, Tans PP</w:t>
       </w:r>
       <w:r>
         <w:rPr>
@@ -5960,14 +6221,44 @@
           <w:bCs/>
           <w:noProof/>
         </w:rPr>
-        <w:t>1972</w:t>
-      </w:r>
-      <w:r>
-        <w:rPr>
-          <w:rFonts w:cs="Times New Roman"/>
-          <w:noProof/>
-        </w:rPr>
-        <w:t xml:space="preserve">. On the Assessment of Surface Heat Flux and Evaporation Using Large-Scale Parameters. </w:t>
+        <w:t>1979</w:t>
+      </w:r>
+      <w:r>
+        <w:rPr>
+          <w:rFonts w:cs="Times New Roman"/>
+          <w:noProof/>
+        </w:rPr>
+        <w:t xml:space="preserve">. Recent trends in the </w:t>
+      </w:r>
+      <w:r>
+        <w:rPr>
+          <w:rFonts w:cs="Times New Roman"/>
+          <w:noProof/>
+          <w:vertAlign w:val="superscript"/>
+        </w:rPr>
+        <w:t>13</w:t>
+      </w:r>
+      <w:r>
+        <w:rPr>
+          <w:rFonts w:cs="Times New Roman"/>
+          <w:noProof/>
+        </w:rPr>
+        <w:t>C/</w:t>
+      </w:r>
+      <w:r>
+        <w:rPr>
+          <w:rFonts w:cs="Times New Roman"/>
+          <w:noProof/>
+          <w:vertAlign w:val="superscript"/>
+        </w:rPr>
+        <w:t>12</w:t>
+      </w:r>
+      <w:r>
+        <w:rPr>
+          <w:rFonts w:cs="Times New Roman"/>
+          <w:noProof/>
+        </w:rPr>
+        <w:t xml:space="preserve">C ratio of atmospheric carbon dioxide. </w:t>
       </w:r>
       <w:r>
         <w:rPr>
@@ -5976,7 +6267,7 @@
           <w:iCs/>
           <w:noProof/>
         </w:rPr>
-        <w:t>Monthly Weather Review</w:t>
+        <w:t>Nature</w:t>
       </w:r>
       <w:r>
         <w:rPr>
@@ -5992,14 +6283,14 @@
           <w:bCs/>
           <w:noProof/>
         </w:rPr>
-        <w:t>100</w:t>
-      </w:r>
-      <w:r>
-        <w:rPr>
-          <w:rFonts w:cs="Times New Roman"/>
-          <w:noProof/>
-        </w:rPr>
-        <w:t>: 81–92.</w:t>
+        <w:t>277</w:t>
+      </w:r>
+      <w:r>
+        <w:rPr>
+          <w:rFonts w:cs="Times New Roman"/>
+          <w:noProof/>
+        </w:rPr>
+        <w:t>: 121–123.</w:t>
       </w:r>
     </w:p>
     <w:p>
@@ -6021,8 +6312,7 @@
           <w:bCs/>
           <w:noProof/>
         </w:rPr>
-        <w:lastRenderedPageBreak/>
-        <w:t>Schneider CA, Rasband WS, Eliceiri KW</w:t>
+        <w:t>LeBauer DS, Treseder K</w:t>
       </w:r>
       <w:r>
         <w:rPr>
@@ -6038,14 +6328,14 @@
           <w:bCs/>
           <w:noProof/>
         </w:rPr>
-        <w:t>2012</w:t>
-      </w:r>
-      <w:r>
-        <w:rPr>
-          <w:rFonts w:cs="Times New Roman"/>
-          <w:noProof/>
-        </w:rPr>
-        <w:t xml:space="preserve">. NIH Image to ImageJ: 25 years of image analysis. </w:t>
+        <w:t>2008</w:t>
+      </w:r>
+      <w:r>
+        <w:rPr>
+          <w:rFonts w:cs="Times New Roman"/>
+          <w:noProof/>
+        </w:rPr>
+        <w:t xml:space="preserve">. Nitrogen limitation of net primary productivity. </w:t>
       </w:r>
       <w:r>
         <w:rPr>
@@ -6054,7 +6344,7 @@
           <w:iCs/>
           <w:noProof/>
         </w:rPr>
-        <w:t>Nature methods</w:t>
+        <w:t>Ecology</w:t>
       </w:r>
       <w:r>
         <w:rPr>
@@ -6070,14 +6360,14 @@
           <w:bCs/>
           <w:noProof/>
         </w:rPr>
-        <w:t>9</w:t>
-      </w:r>
-      <w:r>
-        <w:rPr>
-          <w:rFonts w:cs="Times New Roman"/>
-          <w:noProof/>
-        </w:rPr>
-        <w:t>: 671–675.</w:t>
+        <w:t>89</w:t>
+      </w:r>
+      <w:r>
+        <w:rPr>
+          <w:rFonts w:cs="Times New Roman"/>
+          <w:noProof/>
+        </w:rPr>
+        <w:t>: 371–379.</w:t>
       </w:r>
     </w:p>
     <w:p>
@@ -6099,7 +6389,7 @@
           <w:bCs/>
           <w:noProof/>
         </w:rPr>
-        <w:t>Smith SE, Read DJ</w:t>
+        <w:t>Lhomme J-P</w:t>
       </w:r>
       <w:r>
         <w:rPr>
@@ -6115,14 +6405,14 @@
           <w:bCs/>
           <w:noProof/>
         </w:rPr>
-        <w:t>2008</w:t>
-      </w:r>
-      <w:r>
-        <w:rPr>
-          <w:rFonts w:cs="Times New Roman"/>
-          <w:noProof/>
-        </w:rPr>
-        <w:t xml:space="preserve">. </w:t>
+        <w:t>1997</w:t>
+      </w:r>
+      <w:r>
+        <w:rPr>
+          <w:rFonts w:cs="Times New Roman"/>
+          <w:noProof/>
+        </w:rPr>
+        <w:t xml:space="preserve">. A theoretical basis for the Priestley-Taylor coefficient. </w:t>
       </w:r>
       <w:r>
         <w:rPr>
@@ -6131,14 +6421,30 @@
           <w:iCs/>
           <w:noProof/>
         </w:rPr>
-        <w:t>Mycorrhizal Symbiosis</w:t>
-      </w:r>
-      <w:r>
-        <w:rPr>
-          <w:rFonts w:cs="Times New Roman"/>
-          <w:noProof/>
-        </w:rPr>
-        <w:t>.</w:t>
+        <w:t>Boundary-Layer Meteorology</w:t>
+      </w:r>
+      <w:r>
+        <w:rPr>
+          <w:rFonts w:cs="Times New Roman"/>
+          <w:noProof/>
+        </w:rPr>
+        <w:t xml:space="preserve"> </w:t>
+      </w:r>
+      <w:r>
+        <w:rPr>
+          <w:rFonts w:cs="Times New Roman"/>
+          <w:b/>
+          <w:bCs/>
+          <w:noProof/>
+        </w:rPr>
+        <w:t>82</w:t>
+      </w:r>
+      <w:r>
+        <w:rPr>
+          <w:rFonts w:cs="Times New Roman"/>
+          <w:noProof/>
+        </w:rPr>
+        <w:t>: 179–191.</w:t>
       </w:r>
     </w:p>
     <w:p>
@@ -6160,6 +6466,935 @@
           <w:bCs/>
           <w:noProof/>
         </w:rPr>
+        <w:t xml:space="preserve">Luo X, Keenan TF, Chen JM, Croft H, Prentice IC, Smith NG, Walker AP, Wang H, Wang R, Xu C, </w:t>
+      </w:r>
+      <w:r>
+        <w:rPr>
+          <w:rFonts w:cs="Times New Roman"/>
+          <w:b/>
+          <w:bCs/>
+          <w:i/>
+          <w:iCs/>
+          <w:noProof/>
+        </w:rPr>
+        <w:t>et al.</w:t>
+      </w:r>
+      <w:r>
+        <w:rPr>
+          <w:rFonts w:cs="Times New Roman"/>
+          <w:noProof/>
+        </w:rPr>
+        <w:t xml:space="preserve"> </w:t>
+      </w:r>
+      <w:r>
+        <w:rPr>
+          <w:rFonts w:cs="Times New Roman"/>
+          <w:b/>
+          <w:bCs/>
+          <w:noProof/>
+        </w:rPr>
+        <w:t>2021</w:t>
+      </w:r>
+      <w:r>
+        <w:rPr>
+          <w:rFonts w:cs="Times New Roman"/>
+          <w:noProof/>
+        </w:rPr>
+        <w:t xml:space="preserve">. Global variation in the fraction of leaf nitrogen allocated to photosynthesis. </w:t>
+      </w:r>
+      <w:r>
+        <w:rPr>
+          <w:rFonts w:cs="Times New Roman"/>
+          <w:i/>
+          <w:iCs/>
+          <w:noProof/>
+        </w:rPr>
+        <w:t>Nature Communications</w:t>
+      </w:r>
+      <w:r>
+        <w:rPr>
+          <w:rFonts w:cs="Times New Roman"/>
+          <w:noProof/>
+        </w:rPr>
+        <w:t xml:space="preserve"> </w:t>
+      </w:r>
+      <w:r>
+        <w:rPr>
+          <w:rFonts w:cs="Times New Roman"/>
+          <w:b/>
+          <w:bCs/>
+          <w:noProof/>
+        </w:rPr>
+        <w:t>12</w:t>
+      </w:r>
+      <w:r>
+        <w:rPr>
+          <w:rFonts w:cs="Times New Roman"/>
+          <w:noProof/>
+        </w:rPr>
+        <w:t>: 4866.</w:t>
+      </w:r>
+    </w:p>
+    <w:p>
+      <w:pPr>
+        <w:widowControl w:val="0"/>
+        <w:autoSpaceDE w:val="0"/>
+        <w:autoSpaceDN w:val="0"/>
+        <w:adjustRightInd w:val="0"/>
+        <w:spacing w:line="480" w:lineRule="auto"/>
+        <w:rPr>
+          <w:rFonts w:cs="Times New Roman"/>
+          <w:noProof/>
+        </w:rPr>
+      </w:pPr>
+      <w:r>
+        <w:rPr>
+          <w:rFonts w:cs="Times New Roman"/>
+          <w:b/>
+          <w:bCs/>
+          <w:noProof/>
+        </w:rPr>
+        <w:t xml:space="preserve">Paillassa J, Wright IJ, Prentice IC, Pepin S, Smith NG, Ethier G, Westerband AC, Lamarque LJ, Wang H, Cornwell WK, </w:t>
+      </w:r>
+      <w:r>
+        <w:rPr>
+          <w:rFonts w:cs="Times New Roman"/>
+          <w:b/>
+          <w:bCs/>
+          <w:i/>
+          <w:iCs/>
+          <w:noProof/>
+        </w:rPr>
+        <w:t>et al.</w:t>
+      </w:r>
+      <w:r>
+        <w:rPr>
+          <w:rFonts w:cs="Times New Roman"/>
+          <w:noProof/>
+        </w:rPr>
+        <w:t xml:space="preserve"> </w:t>
+      </w:r>
+      <w:r>
+        <w:rPr>
+          <w:rFonts w:cs="Times New Roman"/>
+          <w:b/>
+          <w:bCs/>
+          <w:noProof/>
+        </w:rPr>
+        <w:t>2020</w:t>
+      </w:r>
+      <w:r>
+        <w:rPr>
+          <w:rFonts w:cs="Times New Roman"/>
+          <w:noProof/>
+        </w:rPr>
+        <w:t xml:space="preserve">. When and where soil is important to modify the carbon and water economy of leaves. </w:t>
+      </w:r>
+      <w:r>
+        <w:rPr>
+          <w:rFonts w:cs="Times New Roman"/>
+          <w:i/>
+          <w:iCs/>
+          <w:noProof/>
+        </w:rPr>
+        <w:t>New Phytologist</w:t>
+      </w:r>
+      <w:r>
+        <w:rPr>
+          <w:rFonts w:cs="Times New Roman"/>
+          <w:noProof/>
+        </w:rPr>
+        <w:t xml:space="preserve"> </w:t>
+      </w:r>
+      <w:r>
+        <w:rPr>
+          <w:rFonts w:cs="Times New Roman"/>
+          <w:b/>
+          <w:bCs/>
+          <w:noProof/>
+        </w:rPr>
+        <w:t>228</w:t>
+      </w:r>
+      <w:r>
+        <w:rPr>
+          <w:rFonts w:cs="Times New Roman"/>
+          <w:noProof/>
+        </w:rPr>
+        <w:t>: 121–135.</w:t>
+      </w:r>
+    </w:p>
+    <w:p>
+      <w:pPr>
+        <w:widowControl w:val="0"/>
+        <w:autoSpaceDE w:val="0"/>
+        <w:autoSpaceDN w:val="0"/>
+        <w:adjustRightInd w:val="0"/>
+        <w:spacing w:line="480" w:lineRule="auto"/>
+        <w:rPr>
+          <w:rFonts w:cs="Times New Roman"/>
+          <w:noProof/>
+        </w:rPr>
+      </w:pPr>
+      <w:r>
+        <w:rPr>
+          <w:rFonts w:cs="Times New Roman"/>
+          <w:b/>
+          <w:bCs/>
+          <w:noProof/>
+        </w:rPr>
+        <w:t>Poorter H, Knopf O, Wright IJ, Temme AA, Hogewoning SW, Graf A, Cernusak LA, Pons TL</w:t>
+      </w:r>
+      <w:r>
+        <w:rPr>
+          <w:rFonts w:cs="Times New Roman"/>
+          <w:noProof/>
+        </w:rPr>
+        <w:t xml:space="preserve">. </w:t>
+      </w:r>
+      <w:r>
+        <w:rPr>
+          <w:rFonts w:cs="Times New Roman"/>
+          <w:b/>
+          <w:bCs/>
+          <w:noProof/>
+        </w:rPr>
+        <w:t>2022</w:t>
+      </w:r>
+      <w:r>
+        <w:rPr>
+          <w:rFonts w:cs="Times New Roman"/>
+          <w:noProof/>
+        </w:rPr>
+        <w:t xml:space="preserve">. A meta-analysis of responses of C3 plants to atmospheric CO2: dose–response curves for 85 traits ranging from the molecular to the whole-plant level. </w:t>
+      </w:r>
+      <w:r>
+        <w:rPr>
+          <w:rFonts w:cs="Times New Roman"/>
+          <w:i/>
+          <w:iCs/>
+          <w:noProof/>
+        </w:rPr>
+        <w:t>New Phytologist</w:t>
+      </w:r>
+      <w:r>
+        <w:rPr>
+          <w:rFonts w:cs="Times New Roman"/>
+          <w:noProof/>
+        </w:rPr>
+        <w:t xml:space="preserve"> </w:t>
+      </w:r>
+      <w:r>
+        <w:rPr>
+          <w:rFonts w:cs="Times New Roman"/>
+          <w:b/>
+          <w:bCs/>
+          <w:noProof/>
+        </w:rPr>
+        <w:t>233</w:t>
+      </w:r>
+      <w:r>
+        <w:rPr>
+          <w:rFonts w:cs="Times New Roman"/>
+          <w:noProof/>
+        </w:rPr>
+        <w:t>: 1560–1596.</w:t>
+      </w:r>
+    </w:p>
+    <w:p>
+      <w:pPr>
+        <w:widowControl w:val="0"/>
+        <w:autoSpaceDE w:val="0"/>
+        <w:autoSpaceDN w:val="0"/>
+        <w:adjustRightInd w:val="0"/>
+        <w:spacing w:line="480" w:lineRule="auto"/>
+        <w:rPr>
+          <w:rFonts w:cs="Times New Roman"/>
+          <w:noProof/>
+        </w:rPr>
+      </w:pPr>
+      <w:r>
+        <w:rPr>
+          <w:rFonts w:cs="Times New Roman"/>
+          <w:b/>
+          <w:bCs/>
+          <w:noProof/>
+        </w:rPr>
+        <w:t>Poorter H, Niinemets Ü, Ntagkas N, Siebenkäs A, Mäenpää M, Matsubara S, Pons TL</w:t>
+      </w:r>
+      <w:r>
+        <w:rPr>
+          <w:rFonts w:cs="Times New Roman"/>
+          <w:noProof/>
+        </w:rPr>
+        <w:t xml:space="preserve">. </w:t>
+      </w:r>
+      <w:r>
+        <w:rPr>
+          <w:rFonts w:cs="Times New Roman"/>
+          <w:b/>
+          <w:bCs/>
+          <w:noProof/>
+        </w:rPr>
+        <w:t>2019</w:t>
+      </w:r>
+      <w:r>
+        <w:rPr>
+          <w:rFonts w:cs="Times New Roman"/>
+          <w:noProof/>
+        </w:rPr>
+        <w:t xml:space="preserve">. A meta-analysis of plant responses to light intensity for 70 traits ranging from molecules to whole plant performance. </w:t>
+      </w:r>
+      <w:r>
+        <w:rPr>
+          <w:rFonts w:cs="Times New Roman"/>
+          <w:i/>
+          <w:iCs/>
+          <w:noProof/>
+        </w:rPr>
+        <w:t>New Phytologist</w:t>
+      </w:r>
+      <w:r>
+        <w:rPr>
+          <w:rFonts w:cs="Times New Roman"/>
+          <w:noProof/>
+        </w:rPr>
+        <w:t xml:space="preserve"> </w:t>
+      </w:r>
+      <w:r>
+        <w:rPr>
+          <w:rFonts w:cs="Times New Roman"/>
+          <w:b/>
+          <w:bCs/>
+          <w:noProof/>
+        </w:rPr>
+        <w:t>223</w:t>
+      </w:r>
+      <w:r>
+        <w:rPr>
+          <w:rFonts w:cs="Times New Roman"/>
+          <w:noProof/>
+        </w:rPr>
+        <w:t>: 1073–1105.</w:t>
+      </w:r>
+    </w:p>
+    <w:p>
+      <w:pPr>
+        <w:widowControl w:val="0"/>
+        <w:autoSpaceDE w:val="0"/>
+        <w:autoSpaceDN w:val="0"/>
+        <w:adjustRightInd w:val="0"/>
+        <w:spacing w:line="480" w:lineRule="auto"/>
+        <w:rPr>
+          <w:rFonts w:cs="Times New Roman"/>
+          <w:noProof/>
+        </w:rPr>
+      </w:pPr>
+      <w:r>
+        <w:rPr>
+          <w:rFonts w:cs="Times New Roman"/>
+          <w:b/>
+          <w:bCs/>
+          <w:noProof/>
+        </w:rPr>
+        <w:t>Prentice IC, Dong N, Gleason SM, Maire V, Wright IJ</w:t>
+      </w:r>
+      <w:r>
+        <w:rPr>
+          <w:rFonts w:cs="Times New Roman"/>
+          <w:noProof/>
+        </w:rPr>
+        <w:t xml:space="preserve">. </w:t>
+      </w:r>
+      <w:r>
+        <w:rPr>
+          <w:rFonts w:cs="Times New Roman"/>
+          <w:b/>
+          <w:bCs/>
+          <w:noProof/>
+        </w:rPr>
+        <w:t>2014</w:t>
+      </w:r>
+      <w:r>
+        <w:rPr>
+          <w:rFonts w:cs="Times New Roman"/>
+          <w:noProof/>
+        </w:rPr>
+        <w:t xml:space="preserve">. Balancing the costs of carbon gain and water transport: testing a new theoretical framework for plant functional ecology. </w:t>
+      </w:r>
+      <w:r>
+        <w:rPr>
+          <w:rFonts w:cs="Times New Roman"/>
+          <w:i/>
+          <w:iCs/>
+          <w:noProof/>
+        </w:rPr>
+        <w:t>Ecology Letters</w:t>
+      </w:r>
+      <w:r>
+        <w:rPr>
+          <w:rFonts w:cs="Times New Roman"/>
+          <w:noProof/>
+        </w:rPr>
+        <w:t xml:space="preserve"> </w:t>
+      </w:r>
+      <w:r>
+        <w:rPr>
+          <w:rFonts w:cs="Times New Roman"/>
+          <w:b/>
+          <w:bCs/>
+          <w:noProof/>
+        </w:rPr>
+        <w:t>17</w:t>
+      </w:r>
+      <w:r>
+        <w:rPr>
+          <w:rFonts w:cs="Times New Roman"/>
+          <w:noProof/>
+        </w:rPr>
+        <w:t>: 82–91.</w:t>
+      </w:r>
+    </w:p>
+    <w:p>
+      <w:pPr>
+        <w:widowControl w:val="0"/>
+        <w:autoSpaceDE w:val="0"/>
+        <w:autoSpaceDN w:val="0"/>
+        <w:adjustRightInd w:val="0"/>
+        <w:spacing w:line="480" w:lineRule="auto"/>
+        <w:rPr>
+          <w:rFonts w:cs="Times New Roman"/>
+          <w:noProof/>
+        </w:rPr>
+      </w:pPr>
+      <w:r>
+        <w:rPr>
+          <w:rFonts w:cs="Times New Roman"/>
+          <w:b/>
+          <w:bCs/>
+          <w:noProof/>
+        </w:rPr>
+        <w:t>Priestley CHB, Taylor RJ</w:t>
+      </w:r>
+      <w:r>
+        <w:rPr>
+          <w:rFonts w:cs="Times New Roman"/>
+          <w:noProof/>
+        </w:rPr>
+        <w:t xml:space="preserve">. </w:t>
+      </w:r>
+      <w:r>
+        <w:rPr>
+          <w:rFonts w:cs="Times New Roman"/>
+          <w:b/>
+          <w:bCs/>
+          <w:noProof/>
+        </w:rPr>
+        <w:t>1972</w:t>
+      </w:r>
+      <w:r>
+        <w:rPr>
+          <w:rFonts w:cs="Times New Roman"/>
+          <w:noProof/>
+        </w:rPr>
+        <w:t xml:space="preserve">. On the Assessment of Surface Heat Flux and Evaporation </w:t>
+      </w:r>
+      <w:r>
+        <w:rPr>
+          <w:rFonts w:cs="Times New Roman"/>
+          <w:noProof/>
+        </w:rPr>
+        <w:lastRenderedPageBreak/>
+        <w:t xml:space="preserve">Using Large-Scale Parameters. </w:t>
+      </w:r>
+      <w:r>
+        <w:rPr>
+          <w:rFonts w:cs="Times New Roman"/>
+          <w:i/>
+          <w:iCs/>
+          <w:noProof/>
+        </w:rPr>
+        <w:t>Monthly Weather Review</w:t>
+      </w:r>
+      <w:r>
+        <w:rPr>
+          <w:rFonts w:cs="Times New Roman"/>
+          <w:noProof/>
+        </w:rPr>
+        <w:t xml:space="preserve"> </w:t>
+      </w:r>
+      <w:r>
+        <w:rPr>
+          <w:rFonts w:cs="Times New Roman"/>
+          <w:b/>
+          <w:bCs/>
+          <w:noProof/>
+        </w:rPr>
+        <w:t>100</w:t>
+      </w:r>
+      <w:r>
+        <w:rPr>
+          <w:rFonts w:cs="Times New Roman"/>
+          <w:noProof/>
+        </w:rPr>
+        <w:t>: 81–92.</w:t>
+      </w:r>
+    </w:p>
+    <w:p>
+      <w:pPr>
+        <w:widowControl w:val="0"/>
+        <w:autoSpaceDE w:val="0"/>
+        <w:autoSpaceDN w:val="0"/>
+        <w:adjustRightInd w:val="0"/>
+        <w:spacing w:line="480" w:lineRule="auto"/>
+        <w:rPr>
+          <w:rFonts w:cs="Times New Roman"/>
+          <w:noProof/>
+        </w:rPr>
+      </w:pPr>
+      <w:r>
+        <w:rPr>
+          <w:rFonts w:cs="Times New Roman"/>
+          <w:b/>
+          <w:bCs/>
+          <w:noProof/>
+        </w:rPr>
+        <w:t>Rogers A</w:t>
+      </w:r>
+      <w:r>
+        <w:rPr>
+          <w:rFonts w:cs="Times New Roman"/>
+          <w:noProof/>
+        </w:rPr>
+        <w:t xml:space="preserve">. </w:t>
+      </w:r>
+      <w:r>
+        <w:rPr>
+          <w:rFonts w:cs="Times New Roman"/>
+          <w:b/>
+          <w:bCs/>
+          <w:noProof/>
+        </w:rPr>
+        <w:t>2014</w:t>
+      </w:r>
+      <w:r>
+        <w:rPr>
+          <w:rFonts w:cs="Times New Roman"/>
+          <w:noProof/>
+        </w:rPr>
+        <w:t>. The use and misuse of V</w:t>
+      </w:r>
+      <w:r>
+        <w:rPr>
+          <w:rFonts w:cs="Times New Roman"/>
+          <w:noProof/>
+          <w:vertAlign w:val="subscript"/>
+        </w:rPr>
+        <w:t>c,max</w:t>
+      </w:r>
+      <w:r>
+        <w:rPr>
+          <w:rFonts w:cs="Times New Roman"/>
+          <w:noProof/>
+        </w:rPr>
+        <w:t xml:space="preserve"> in Earth System Models. </w:t>
+      </w:r>
+      <w:r>
+        <w:rPr>
+          <w:rFonts w:cs="Times New Roman"/>
+          <w:i/>
+          <w:iCs/>
+          <w:noProof/>
+        </w:rPr>
+        <w:t>Photosynthesis Research</w:t>
+      </w:r>
+      <w:r>
+        <w:rPr>
+          <w:rFonts w:cs="Times New Roman"/>
+          <w:noProof/>
+        </w:rPr>
+        <w:t xml:space="preserve"> </w:t>
+      </w:r>
+      <w:r>
+        <w:rPr>
+          <w:rFonts w:cs="Times New Roman"/>
+          <w:b/>
+          <w:bCs/>
+          <w:noProof/>
+        </w:rPr>
+        <w:t>119</w:t>
+      </w:r>
+      <w:r>
+        <w:rPr>
+          <w:rFonts w:cs="Times New Roman"/>
+          <w:noProof/>
+        </w:rPr>
+        <w:t>: 15–29.</w:t>
+      </w:r>
+    </w:p>
+    <w:p>
+      <w:pPr>
+        <w:widowControl w:val="0"/>
+        <w:autoSpaceDE w:val="0"/>
+        <w:autoSpaceDN w:val="0"/>
+        <w:adjustRightInd w:val="0"/>
+        <w:spacing w:line="480" w:lineRule="auto"/>
+        <w:rPr>
+          <w:rFonts w:cs="Times New Roman"/>
+          <w:noProof/>
+        </w:rPr>
+      </w:pPr>
+      <w:r>
+        <w:rPr>
+          <w:rFonts w:cs="Times New Roman"/>
+          <w:b/>
+          <w:bCs/>
+          <w:noProof/>
+        </w:rPr>
+        <w:t xml:space="preserve">Rogers A, Medlyn BE, Dukes JS, Bonan G, von Caemmerer S, Dietze MC, Kattge J, Leakey ADB, Mercado LM, Niinemets Ü, </w:t>
+      </w:r>
+      <w:r>
+        <w:rPr>
+          <w:rFonts w:cs="Times New Roman"/>
+          <w:b/>
+          <w:bCs/>
+          <w:i/>
+          <w:iCs/>
+          <w:noProof/>
+        </w:rPr>
+        <w:t>et al.</w:t>
+      </w:r>
+      <w:r>
+        <w:rPr>
+          <w:rFonts w:cs="Times New Roman"/>
+          <w:noProof/>
+        </w:rPr>
+        <w:t xml:space="preserve"> </w:t>
+      </w:r>
+      <w:r>
+        <w:rPr>
+          <w:rFonts w:cs="Times New Roman"/>
+          <w:b/>
+          <w:bCs/>
+          <w:noProof/>
+        </w:rPr>
+        <w:t>2017</w:t>
+      </w:r>
+      <w:r>
+        <w:rPr>
+          <w:rFonts w:cs="Times New Roman"/>
+          <w:noProof/>
+        </w:rPr>
+        <w:t xml:space="preserve">. A roadmap for improving the representation of photosynthesis in Earth system models. </w:t>
+      </w:r>
+      <w:r>
+        <w:rPr>
+          <w:rFonts w:cs="Times New Roman"/>
+          <w:i/>
+          <w:iCs/>
+          <w:noProof/>
+        </w:rPr>
+        <w:t>New Phytologist</w:t>
+      </w:r>
+      <w:r>
+        <w:rPr>
+          <w:rFonts w:cs="Times New Roman"/>
+          <w:noProof/>
+        </w:rPr>
+        <w:t xml:space="preserve"> </w:t>
+      </w:r>
+      <w:r>
+        <w:rPr>
+          <w:rFonts w:cs="Times New Roman"/>
+          <w:b/>
+          <w:bCs/>
+          <w:noProof/>
+        </w:rPr>
+        <w:t>213</w:t>
+      </w:r>
+      <w:r>
+        <w:rPr>
+          <w:rFonts w:cs="Times New Roman"/>
+          <w:noProof/>
+        </w:rPr>
+        <w:t>: 22–42.</w:t>
+      </w:r>
+    </w:p>
+    <w:p>
+      <w:pPr>
+        <w:widowControl w:val="0"/>
+        <w:autoSpaceDE w:val="0"/>
+        <w:autoSpaceDN w:val="0"/>
+        <w:adjustRightInd w:val="0"/>
+        <w:spacing w:line="480" w:lineRule="auto"/>
+        <w:rPr>
+          <w:rFonts w:cs="Times New Roman"/>
+          <w:noProof/>
+        </w:rPr>
+      </w:pPr>
+      <w:r>
+        <w:rPr>
+          <w:rFonts w:cs="Times New Roman"/>
+          <w:b/>
+          <w:bCs/>
+          <w:noProof/>
+        </w:rPr>
+        <w:t>Schneider CA, Rasband WS, Eliceiri KW</w:t>
+      </w:r>
+      <w:r>
+        <w:rPr>
+          <w:rFonts w:cs="Times New Roman"/>
+          <w:noProof/>
+        </w:rPr>
+        <w:t xml:space="preserve">. </w:t>
+      </w:r>
+      <w:r>
+        <w:rPr>
+          <w:rFonts w:cs="Times New Roman"/>
+          <w:b/>
+          <w:bCs/>
+          <w:noProof/>
+        </w:rPr>
+        <w:t>2012</w:t>
+      </w:r>
+      <w:r>
+        <w:rPr>
+          <w:rFonts w:cs="Times New Roman"/>
+          <w:noProof/>
+        </w:rPr>
+        <w:t xml:space="preserve">. NIH Image to ImageJ: 25 years of image analysis. </w:t>
+      </w:r>
+      <w:r>
+        <w:rPr>
+          <w:rFonts w:cs="Times New Roman"/>
+          <w:i/>
+          <w:iCs/>
+          <w:noProof/>
+        </w:rPr>
+        <w:t>Nature methods</w:t>
+      </w:r>
+      <w:r>
+        <w:rPr>
+          <w:rFonts w:cs="Times New Roman"/>
+          <w:noProof/>
+        </w:rPr>
+        <w:t xml:space="preserve"> </w:t>
+      </w:r>
+      <w:r>
+        <w:rPr>
+          <w:rFonts w:cs="Times New Roman"/>
+          <w:b/>
+          <w:bCs/>
+          <w:noProof/>
+        </w:rPr>
+        <w:t>9</w:t>
+      </w:r>
+      <w:r>
+        <w:rPr>
+          <w:rFonts w:cs="Times New Roman"/>
+          <w:noProof/>
+        </w:rPr>
+        <w:t>: 671–675.</w:t>
+      </w:r>
+    </w:p>
+    <w:p>
+      <w:pPr>
+        <w:widowControl w:val="0"/>
+        <w:autoSpaceDE w:val="0"/>
+        <w:autoSpaceDN w:val="0"/>
+        <w:adjustRightInd w:val="0"/>
+        <w:spacing w:line="480" w:lineRule="auto"/>
+        <w:rPr>
+          <w:rFonts w:cs="Times New Roman"/>
+          <w:noProof/>
+        </w:rPr>
+      </w:pPr>
+      <w:r>
+        <w:rPr>
+          <w:rFonts w:cs="Times New Roman"/>
+          <w:b/>
+          <w:bCs/>
+          <w:noProof/>
+        </w:rPr>
+        <w:t>Smith NG, Dukes JS</w:t>
+      </w:r>
+      <w:r>
+        <w:rPr>
+          <w:rFonts w:cs="Times New Roman"/>
+          <w:noProof/>
+        </w:rPr>
+        <w:t xml:space="preserve">. </w:t>
+      </w:r>
+      <w:r>
+        <w:rPr>
+          <w:rFonts w:cs="Times New Roman"/>
+          <w:b/>
+          <w:bCs/>
+          <w:noProof/>
+        </w:rPr>
+        <w:t>2013</w:t>
+      </w:r>
+      <w:r>
+        <w:rPr>
+          <w:rFonts w:cs="Times New Roman"/>
+          <w:noProof/>
+        </w:rPr>
+        <w:t>. Plant respiration and photosynthesis in global-scale models: Incorporating acclimation to temperature and CO</w:t>
+      </w:r>
+      <w:r>
+        <w:rPr>
+          <w:rFonts w:cs="Times New Roman"/>
+          <w:noProof/>
+          <w:vertAlign w:val="subscript"/>
+        </w:rPr>
+        <w:t>2</w:t>
+      </w:r>
+      <w:r>
+        <w:rPr>
+          <w:rFonts w:cs="Times New Roman"/>
+          <w:noProof/>
+        </w:rPr>
+        <w:t xml:space="preserve">. </w:t>
+      </w:r>
+      <w:r>
+        <w:rPr>
+          <w:rFonts w:cs="Times New Roman"/>
+          <w:i/>
+          <w:iCs/>
+          <w:noProof/>
+        </w:rPr>
+        <w:t>Global Change Biology</w:t>
+      </w:r>
+      <w:r>
+        <w:rPr>
+          <w:rFonts w:cs="Times New Roman"/>
+          <w:noProof/>
+        </w:rPr>
+        <w:t xml:space="preserve"> </w:t>
+      </w:r>
+      <w:r>
+        <w:rPr>
+          <w:rFonts w:cs="Times New Roman"/>
+          <w:b/>
+          <w:bCs/>
+          <w:noProof/>
+        </w:rPr>
+        <w:t>19</w:t>
+      </w:r>
+      <w:r>
+        <w:rPr>
+          <w:rFonts w:cs="Times New Roman"/>
+          <w:noProof/>
+        </w:rPr>
+        <w:t>: 45–63.</w:t>
+      </w:r>
+    </w:p>
+    <w:p>
+      <w:pPr>
+        <w:widowControl w:val="0"/>
+        <w:autoSpaceDE w:val="0"/>
+        <w:autoSpaceDN w:val="0"/>
+        <w:adjustRightInd w:val="0"/>
+        <w:spacing w:line="480" w:lineRule="auto"/>
+        <w:rPr>
+          <w:rFonts w:cs="Times New Roman"/>
+          <w:noProof/>
+        </w:rPr>
+      </w:pPr>
+      <w:r>
+        <w:rPr>
+          <w:rFonts w:cs="Times New Roman"/>
+          <w:b/>
+          <w:bCs/>
+          <w:noProof/>
+        </w:rPr>
+        <w:t xml:space="preserve">Smith NG, Keenan TF, Prentice IC, Wang H, Wright IJ, Niinemets Ü, Crous KY, Domingues TF, Guerrieri R, Ishida F oko, </w:t>
+      </w:r>
+      <w:r>
+        <w:rPr>
+          <w:rFonts w:cs="Times New Roman"/>
+          <w:b/>
+          <w:bCs/>
+          <w:i/>
+          <w:iCs/>
+          <w:noProof/>
+        </w:rPr>
+        <w:t>et al.</w:t>
+      </w:r>
+      <w:r>
+        <w:rPr>
+          <w:rFonts w:cs="Times New Roman"/>
+          <w:noProof/>
+        </w:rPr>
+        <w:t xml:space="preserve"> </w:t>
+      </w:r>
+      <w:r>
+        <w:rPr>
+          <w:rFonts w:cs="Times New Roman"/>
+          <w:b/>
+          <w:bCs/>
+          <w:noProof/>
+        </w:rPr>
+        <w:t>2019</w:t>
+      </w:r>
+      <w:r>
+        <w:rPr>
+          <w:rFonts w:cs="Times New Roman"/>
+          <w:noProof/>
+        </w:rPr>
+        <w:t xml:space="preserve">. Global photosynthetic capacity is optimized to the environment (S Niu, Ed.). </w:t>
+      </w:r>
+      <w:r>
+        <w:rPr>
+          <w:rFonts w:cs="Times New Roman"/>
+          <w:i/>
+          <w:iCs/>
+          <w:noProof/>
+        </w:rPr>
+        <w:t>Ecology Letters</w:t>
+      </w:r>
+      <w:r>
+        <w:rPr>
+          <w:rFonts w:cs="Times New Roman"/>
+          <w:noProof/>
+        </w:rPr>
+        <w:t xml:space="preserve"> </w:t>
+      </w:r>
+      <w:r>
+        <w:rPr>
+          <w:rFonts w:cs="Times New Roman"/>
+          <w:b/>
+          <w:bCs/>
+          <w:noProof/>
+        </w:rPr>
+        <w:t>22</w:t>
+      </w:r>
+      <w:r>
+        <w:rPr>
+          <w:rFonts w:cs="Times New Roman"/>
+          <w:noProof/>
+        </w:rPr>
+        <w:t>: 506–517.</w:t>
+      </w:r>
+    </w:p>
+    <w:p>
+      <w:pPr>
+        <w:widowControl w:val="0"/>
+        <w:autoSpaceDE w:val="0"/>
+        <w:autoSpaceDN w:val="0"/>
+        <w:adjustRightInd w:val="0"/>
+        <w:spacing w:line="480" w:lineRule="auto"/>
+        <w:rPr>
+          <w:rFonts w:cs="Times New Roman"/>
+          <w:noProof/>
+        </w:rPr>
+      </w:pPr>
+      <w:r>
+        <w:rPr>
+          <w:rFonts w:cs="Times New Roman"/>
+          <w:b/>
+          <w:bCs/>
+          <w:noProof/>
+        </w:rPr>
         <w:t>Walker AP, Beckerman AP, Gu L, Kattge J, Cernusak LA, Domingues TF, Scales JC, Wohlfahrt G, Wullschleger SD, Woodward FI</w:t>
       </w:r>
       <w:r>
@@ -6216,6 +7451,83 @@
           <w:noProof/>
         </w:rPr>
         <w:t>: 3218–3235.</w:t>
+      </w:r>
+    </w:p>
+    <w:p>
+      <w:pPr>
+        <w:widowControl w:val="0"/>
+        <w:autoSpaceDE w:val="0"/>
+        <w:autoSpaceDN w:val="0"/>
+        <w:adjustRightInd w:val="0"/>
+        <w:spacing w:line="480" w:lineRule="auto"/>
+        <w:rPr>
+          <w:rFonts w:cs="Times New Roman"/>
+          <w:noProof/>
+        </w:rPr>
+      </w:pPr>
+      <w:r>
+        <w:rPr>
+          <w:rFonts w:cs="Times New Roman"/>
+          <w:b/>
+          <w:bCs/>
+          <w:noProof/>
+        </w:rPr>
+        <w:t>Wright IJ, Reich PB, Westoby M</w:t>
+      </w:r>
+      <w:r>
+        <w:rPr>
+          <w:rFonts w:cs="Times New Roman"/>
+          <w:noProof/>
+        </w:rPr>
+        <w:t xml:space="preserve">. </w:t>
+      </w:r>
+      <w:r>
+        <w:rPr>
+          <w:rFonts w:cs="Times New Roman"/>
+          <w:b/>
+          <w:bCs/>
+          <w:noProof/>
+        </w:rPr>
+        <w:t>2003</w:t>
+      </w:r>
+      <w:r>
+        <w:rPr>
+          <w:rFonts w:cs="Times New Roman"/>
+          <w:noProof/>
+        </w:rPr>
+        <w:t xml:space="preserve">. Least-cost input mixtures of water and nitrogen for photosynthesis. </w:t>
+      </w:r>
+      <w:r>
+        <w:rPr>
+          <w:rFonts w:cs="Times New Roman"/>
+          <w:i/>
+          <w:iCs/>
+          <w:noProof/>
+        </w:rPr>
+        <w:t>The American Naturalist</w:t>
+      </w:r>
+      <w:r>
+        <w:rPr>
+          <w:rFonts w:cs="Times New Roman"/>
+          <w:noProof/>
+        </w:rPr>
+        <w:t xml:space="preserve"> </w:t>
+      </w:r>
+      <w:r>
+        <w:rPr>
+          <w:rFonts w:cs="Times New Roman"/>
+          <w:b/>
+          <w:bCs/>
+          <w:noProof/>
+        </w:rPr>
+        <w:t>161</w:t>
+      </w:r>
+      <w:r>
+        <w:rPr>
+          <w:rFonts w:cs="Times New Roman"/>
+          <w:noProof/>
+        </w:rPr>
+        <w:t>: 98–111.</w:t>
       </w:r>
     </w:p>
     <w:p>

</xml_diff>

<commit_message>
update compiled data sheet with most recent species IDs
</commit_message>
<xml_diff>
--- a/working_drafts/TXeco_ms_v0.1.docx
+++ b/working_drafts/TXeco_ms_v0.1.docx
@@ -1317,7 +1317,13 @@
         <w:t xml:space="preserve"> in Texas</w:t>
       </w:r>
       <w:r>
-        <w:t xml:space="preserve"> at the time of the 2020 field season, we divided property visits into initial property visits and primary property visits to maximize data acquisition and safely minimize human-to-human contact for any given field excursion.</w:t>
+        <w:t xml:space="preserve"> at the time of the 2020 field season, we divided property visits into</w:t>
+      </w:r>
+      <w:r>
+        <w:t xml:space="preserve"> </w:t>
+      </w:r>
+      <w:r>
+        <w:t>initial property visits and primary property visits to maximize data acquisition and safely minimize human-to-human contact for any given field excursion.</w:t>
       </w:r>
       <w:r>
         <w:t xml:space="preserve"> </w:t>
@@ -1363,7 +1369,7 @@
         <w:t>omposite soil samples</w:t>
       </w:r>
       <w:r>
-        <w:t xml:space="preserve"> and leaf area per ground area measurements were also collected</w:t>
+        <w:t xml:space="preserve"> were also collected</w:t>
       </w:r>
       <w:r>
         <w:t xml:space="preserve"> at random locations in each property</w:t>
@@ -1412,7 +1418,7 @@
         <w:rPr>
           <w:rFonts w:cs="Times New Roman"/>
         </w:rPr>
-        <w:t>Following initial property visits, five properties for each sampling year were selected for a second, more intensive sampling effort</w:t>
+        <w:t>Following initial property visits, five properties were selected for a second sampling effort</w:t>
       </w:r>
       <w:r>
         <w:rPr>
@@ -3259,27 +3265,12 @@
       <w:pPr>
         <w:spacing w:line="480" w:lineRule="auto"/>
       </w:pPr>
-      <w:commentRangeStart w:id="1"/>
       <w:r>
         <w:rPr>
           <w:i/>
           <w:iCs/>
         </w:rPr>
-        <w:t>S</w:t>
-      </w:r>
-      <w:commentRangeEnd w:id="1"/>
-      <w:r>
-        <w:rPr>
-          <w:rStyle w:val="CommentReference"/>
-        </w:rPr>
-        <w:commentReference w:id="1"/>
-      </w:r>
-      <w:r>
-        <w:rPr>
-          <w:i/>
-          <w:iCs/>
-        </w:rPr>
-        <w:t>ite climat</w:t>
+        <w:t>Site climat</w:t>
       </w:r>
       <w:r>
         <w:rPr>
@@ -3720,7 +3711,13 @@
           <w:rFonts w:eastAsia="Times New Roman" w:cs="Times New Roman"/>
         </w:rPr>
         <w:lastRenderedPageBreak/>
-        <w:t>Property aridity was</w:t>
+        <w:t>Site</w:t>
+      </w:r>
+      <w:r>
+        <w:rPr>
+          <w:rFonts w:eastAsia="Times New Roman" w:cs="Times New Roman"/>
+        </w:rPr>
+        <w:t xml:space="preserve"> aridity was</w:t>
       </w:r>
       <w:r>
         <w:rPr>
@@ -4160,7 +4157,37 @@
         <w:rPr>
           <w:rFonts w:eastAsia="Times New Roman" w:cs="Times New Roman"/>
         </w:rPr>
-        <w:t xml:space="preserve"> Descriptions of each property, including GPS coordinates, sampling year(s), visit type, 2006-2020 mean annual precipitation, 2006-2020 mean annual temperature, and 2006-2020 mean annual aridity</w:t>
+        <w:t xml:space="preserve"> Descriptions of each property, including GPS coordinates, sampling year(s), visit type, 2006-2020 mean annual precipitation</w:t>
+      </w:r>
+      <w:r>
+        <w:rPr>
+          <w:rFonts w:eastAsia="Times New Roman" w:cs="Times New Roman"/>
+        </w:rPr>
+        <w:t xml:space="preserve"> (MAP)</w:t>
+      </w:r>
+      <w:r>
+        <w:rPr>
+          <w:rFonts w:eastAsia="Times New Roman" w:cs="Times New Roman"/>
+        </w:rPr>
+        <w:t>, 2006-2020 mean annual temperature</w:t>
+      </w:r>
+      <w:r>
+        <w:rPr>
+          <w:rFonts w:eastAsia="Times New Roman" w:cs="Times New Roman"/>
+        </w:rPr>
+        <w:t xml:space="preserve"> (MAT)</w:t>
+      </w:r>
+      <w:r>
+        <w:rPr>
+          <w:rFonts w:eastAsia="Times New Roman" w:cs="Times New Roman"/>
+        </w:rPr>
+        <w:t>, and 2006-2020 mean annual aridity</w:t>
+      </w:r>
+      <w:r>
+        <w:rPr>
+          <w:rFonts w:eastAsia="Times New Roman" w:cs="Times New Roman"/>
+        </w:rPr>
+        <w:t xml:space="preserve"> (MAA)</w:t>
       </w:r>
     </w:p>
     <w:tbl>
@@ -9319,13 +9346,13 @@
         <w:rPr>
           <w:rFonts w:eastAsia="Times New Roman" w:cs="Times New Roman"/>
         </w:rPr>
-        <w:t xml:space="preserve">. </w:t>
-      </w:r>
-      <w:r>
-        <w:rPr>
-          <w:rFonts w:eastAsia="Times New Roman" w:cs="Times New Roman"/>
-        </w:rPr>
-        <w:t xml:space="preserve">To determine the relevant precipitation total timescale that conferred the best fit, we constructed a series of linear mixed-effects models that contained each respective pooled precipitation total as the only fixed effect and species as a random intercept term. This was done for each of </w:t>
+        <w:t>.</w:t>
+      </w:r>
+      <w:r>
+        <w:rPr>
+          <w:rFonts w:eastAsia="Times New Roman" w:cs="Times New Roman"/>
+        </w:rPr>
+        <w:t xml:space="preserve"> This was done by constructing a series of linear mixed-effects models that contained each respective pooled precipitation total or mean air temperature timescale as the only fixed effect and species as a random intercept term. This process was done for each of </w:t>
       </w:r>
       <w:proofErr w:type="spellStart"/>
       <w:r>
@@ -9407,117 +9434,6 @@
           <w:lang w:val="el-GR"/>
         </w:rPr>
         <w:t>χ</w:t>
-      </w:r>
-      <w:r>
-        <w:rPr>
-          <w:rFonts w:eastAsia="Times New Roman" w:cs="Times New Roman"/>
-        </w:rPr>
-        <w:t>. We repeated this process</w:t>
-      </w:r>
-      <w:r>
-        <w:rPr>
-          <w:rFonts w:eastAsia="Times New Roman" w:cs="Times New Roman"/>
-        </w:rPr>
-        <w:t xml:space="preserve"> for mean daily air temperature</w:t>
-      </w:r>
-      <w:r>
-        <w:rPr>
-          <w:rFonts w:eastAsia="Times New Roman" w:cs="Times New Roman"/>
-        </w:rPr>
-        <w:t xml:space="preserve"> using each pooled mean daily air temperature as the only fixed effect</w:t>
-      </w:r>
-      <w:r>
-        <w:rPr>
-          <w:rFonts w:eastAsia="Times New Roman" w:cs="Times New Roman"/>
-        </w:rPr>
-        <w:t xml:space="preserve">. This was repeated with </w:t>
-      </w:r>
-      <w:proofErr w:type="spellStart"/>
-      <w:r>
-        <w:rPr>
-          <w:rFonts w:eastAsia="Times New Roman" w:cs="Times New Roman"/>
-          <w:i/>
-          <w:iCs/>
-        </w:rPr>
-        <w:t>N</w:t>
-      </w:r>
-      <w:r>
-        <w:rPr>
-          <w:rFonts w:eastAsia="Times New Roman" w:cs="Times New Roman"/>
-          <w:vertAlign w:val="subscript"/>
-        </w:rPr>
-        <w:t>mass</w:t>
-      </w:r>
-      <w:proofErr w:type="spellEnd"/>
-      <w:r>
-        <w:rPr>
-          <w:rFonts w:eastAsia="Times New Roman" w:cs="Times New Roman"/>
-        </w:rPr>
-        <w:t xml:space="preserve">, </w:t>
-      </w:r>
-      <w:r>
-        <w:rPr>
-          <w:rFonts w:eastAsia="Times New Roman" w:cs="Times New Roman"/>
-          <w:i/>
-          <w:iCs/>
-        </w:rPr>
-        <w:t>SLA</w:t>
-      </w:r>
-      <w:r>
-        <w:rPr>
-          <w:rFonts w:eastAsia="Times New Roman" w:cs="Times New Roman"/>
-        </w:rPr>
-        <w:t xml:space="preserve">, </w:t>
-      </w:r>
-      <w:proofErr w:type="spellStart"/>
-      <w:r>
-        <w:rPr>
-          <w:rFonts w:eastAsia="Times New Roman" w:cs="Times New Roman"/>
-          <w:i/>
-          <w:iCs/>
-        </w:rPr>
-        <w:t>N</w:t>
-      </w:r>
-      <w:r>
-        <w:rPr>
-          <w:rFonts w:eastAsia="Times New Roman" w:cs="Times New Roman"/>
-          <w:vertAlign w:val="subscript"/>
-        </w:rPr>
-        <w:t>area</w:t>
-      </w:r>
-      <w:proofErr w:type="spellEnd"/>
-      <w:r>
-        <w:rPr>
-          <w:rFonts w:eastAsia="Times New Roman" w:cs="Times New Roman"/>
-        </w:rPr>
-        <w:t>,</w:t>
-      </w:r>
-      <w:r>
-        <w:rPr>
-          <w:rFonts w:eastAsia="Times New Roman" w:cs="Times New Roman"/>
-          <w:i/>
-          <w:iCs/>
-        </w:rPr>
-        <w:t xml:space="preserve"> </w:t>
-      </w:r>
-      <w:r>
-        <w:rPr>
-          <w:rFonts w:eastAsia="Times New Roman" w:cs="Times New Roman"/>
-        </w:rPr>
-        <w:t xml:space="preserve">and </w:t>
-      </w:r>
-      <w:r>
-        <w:rPr>
-          <w:rFonts w:eastAsia="Times New Roman" w:cs="Times New Roman"/>
-          <w:lang w:val="el-GR"/>
-        </w:rPr>
-        <w:t>χ</w:t>
-      </w:r>
-      <w:r>
-        <w:rPr>
-          <w:rFonts w:eastAsia="Times New Roman" w:cs="Times New Roman"/>
-        </w:rPr>
-        <w:t xml:space="preserve"> as response variables</w:t>
       </w:r>
       <w:r>
         <w:rPr>
@@ -9581,7 +9497,6 @@
         <w:rPr>
           <w:rFonts w:eastAsia="Times New Roman" w:cs="Times New Roman"/>
         </w:rPr>
-        <w:lastRenderedPageBreak/>
         <w:t xml:space="preserve">We also used an information-theoretic </w:t>
       </w:r>
       <w:r>
@@ -9681,14 +9596,45 @@
         <w:rPr>
           <w:rFonts w:eastAsia="Times New Roman" w:cs="Times New Roman"/>
         </w:rPr>
-        <w:t xml:space="preserve">. As with precipitation and air temperature, we constructed a series of linear mixed effects models where </w:t>
+        <w:t xml:space="preserve">. </w:t>
+      </w:r>
+      <w:r>
+        <w:rPr>
+          <w:rFonts w:eastAsia="Times New Roman" w:cs="Times New Roman"/>
+        </w:rPr>
+        <w:t>To do this,</w:t>
+      </w:r>
+      <w:r>
+        <w:rPr>
+          <w:rFonts w:eastAsia="Times New Roman" w:cs="Times New Roman"/>
+        </w:rPr>
+        <w:t xml:space="preserve"> we constructed </w:t>
+      </w:r>
+      <w:r>
+        <w:rPr>
+          <w:rFonts w:eastAsia="Times New Roman" w:cs="Times New Roman"/>
+        </w:rPr>
+        <w:t xml:space="preserve">three </w:t>
+      </w:r>
+      <w:r>
+        <w:rPr>
+          <w:rFonts w:eastAsia="Times New Roman" w:cs="Times New Roman"/>
+        </w:rPr>
+        <w:t xml:space="preserve">linear mixed effects models where </w:t>
       </w:r>
       <w:proofErr w:type="gramStart"/>
       <w:r>
         <w:rPr>
           <w:rFonts w:eastAsia="Times New Roman" w:cs="Times New Roman"/>
         </w:rPr>
-        <w:t>30 day</w:t>
+        <w:t xml:space="preserve">30 </w:t>
+      </w:r>
+      <w:r>
+        <w:rPr>
+          <w:rFonts w:eastAsia="Times New Roman" w:cs="Times New Roman"/>
+        </w:rPr>
+        <w:lastRenderedPageBreak/>
+        <w:t>day</w:t>
       </w:r>
       <w:proofErr w:type="gramEnd"/>
       <w:r>
@@ -9828,7 +9774,19 @@
         <w:rPr>
           <w:rFonts w:eastAsia="Times New Roman" w:cs="Times New Roman"/>
         </w:rPr>
-        <w:t xml:space="preserve">After determining the relevant short-term precipitation, temperature, and aridity timescales that conferred the best model fits, we constructed a third series of linear mixed-effects models to investigate primary drivers of </w:t>
+        <w:t>After determining the relevant short-term precipitation, temperature, and aridity timescales that conferred the best model fits, we constructed t</w:t>
+      </w:r>
+      <w:r>
+        <w:rPr>
+          <w:rFonts w:eastAsia="Times New Roman" w:cs="Times New Roman"/>
+        </w:rPr>
+        <w:t>wo separate</w:t>
+      </w:r>
+      <w:r>
+        <w:rPr>
+          <w:rFonts w:eastAsia="Times New Roman" w:cs="Times New Roman"/>
+        </w:rPr>
+        <w:t xml:space="preserve"> series of linear mixed-effects models to investigate primary drivers of </w:t>
       </w:r>
       <w:proofErr w:type="spellStart"/>
       <w:r>
@@ -9915,13 +9873,49 @@
         <w:rPr>
           <w:rFonts w:eastAsia="Times New Roman" w:cs="Times New Roman"/>
         </w:rPr>
-        <w:t xml:space="preserve">. In all models, we included soil nitrogen availability, soil pH, mean annual temperature, mean annual precipitation, the relevant short-term mean daily air temperature, the relevant short-term precipitation total, </w:t>
-      </w:r>
-      <w:r>
-        <w:rPr>
-          <w:rFonts w:eastAsia="Times New Roman" w:cs="Times New Roman"/>
-        </w:rPr>
-        <w:t xml:space="preserve">and the relevant short-term aridity index as separate continuous fixed effects. We also included plant functional type and sampling year as categorical fixed effects, with interaction terms between all fixed effect coefficients. </w:t>
+        <w:t>.</w:t>
+      </w:r>
+      <w:r>
+        <w:rPr>
+          <w:rFonts w:eastAsia="Times New Roman" w:cs="Times New Roman"/>
+        </w:rPr>
+        <w:t xml:space="preserve"> The two separate series were used to delineate initial property visits and primary property visits, as we were not interested in quantifying intra-annual variation. In all models, we included soil nitrogen availability, soil pH, mean annual temperature, mean annual precipitation, the</w:t>
+      </w:r>
+      <w:r>
+        <w:rPr>
+          <w:rFonts w:eastAsia="Times New Roman" w:cs="Times New Roman"/>
+        </w:rPr>
+        <w:t xml:space="preserve"> relevant short-term mean daily air temperature, the relevant short-term precipitation total, </w:t>
+      </w:r>
+      <w:r>
+        <w:rPr>
+          <w:rFonts w:eastAsia="Times New Roman" w:cs="Times New Roman"/>
+        </w:rPr>
+        <w:t xml:space="preserve">and the relevant short-term aridity index as separate continuous fixed effects. We also included plant functional type and sampling year as </w:t>
+      </w:r>
+      <w:r>
+        <w:rPr>
+          <w:rFonts w:eastAsia="Times New Roman" w:cs="Times New Roman"/>
+        </w:rPr>
+        <w:t xml:space="preserve">additional </w:t>
+      </w:r>
+      <w:r>
+        <w:rPr>
+          <w:rFonts w:eastAsia="Times New Roman" w:cs="Times New Roman"/>
+        </w:rPr>
+        <w:t xml:space="preserve">categorical fixed effects, with interaction terms </w:t>
+      </w:r>
+      <w:r>
+        <w:rPr>
+          <w:rFonts w:eastAsia="Times New Roman" w:cs="Times New Roman"/>
+        </w:rPr>
+        <w:t xml:space="preserve">included </w:t>
+      </w:r>
+      <w:r>
+        <w:rPr>
+          <w:rFonts w:eastAsia="Times New Roman" w:cs="Times New Roman"/>
+        </w:rPr>
+        <w:t xml:space="preserve">between all fixed effect coefficients. </w:t>
       </w:r>
       <w:r>
         <w:rPr>
@@ -10034,6 +10028,7 @@
         <w:rPr>
           <w:color w:val="000000" w:themeColor="text1"/>
         </w:rPr>
+        <w:lastRenderedPageBreak/>
         <w:br w:type="page"/>
       </w:r>
     </w:p>
@@ -13055,43 +13050,24 @@
       </w:r>
     </w:p>
   </w:comment>
-  <w:comment w:id="1" w:author="Perkowski, Evan A" w:date="2022-03-24T15:03:00Z" w:initials="PEA">
-    <w:p>
-      <w:pPr>
-        <w:pStyle w:val="CommentText"/>
-      </w:pPr>
-      <w:r>
-        <w:rPr>
-          <w:rStyle w:val="CommentReference"/>
-        </w:rPr>
-        <w:annotationRef/>
-      </w:r>
-      <w:r>
-        <w:t>Need to include bit on climate sunlight hours</w:t>
-      </w:r>
-    </w:p>
-  </w:comment>
 </w:comments>
 </file>
 
 <file path=word/commentsExtended.xml><?xml version="1.0" encoding="utf-8"?>
 <w15:commentsEx xmlns:wpc="http://schemas.microsoft.com/office/word/2010/wordprocessingCanvas" xmlns:cx="http://schemas.microsoft.com/office/drawing/2014/chartex" xmlns:cx1="http://schemas.microsoft.com/office/drawing/2015/9/8/chartex" xmlns:cx2="http://schemas.microsoft.com/office/drawing/2015/10/21/chartex" xmlns:cx3="http://schemas.microsoft.com/office/drawing/2016/5/9/chartex" xmlns:cx4="http://schemas.microsoft.com/office/drawing/2016/5/10/chartex" xmlns:cx5="http://schemas.microsoft.com/office/drawing/2016/5/11/chartex" xmlns:cx6="http://schemas.microsoft.com/office/drawing/2016/5/12/chartex" xmlns:cx7="http://schemas.microsoft.com/office/drawing/2016/5/13/chartex" xmlns:cx8="http://schemas.microsoft.com/office/drawing/2016/5/14/chartex" xmlns:mc="http://schemas.openxmlformats.org/markup-compatibility/2006" xmlns:aink="http://schemas.microsoft.com/office/drawing/2016/ink" xmlns:am3d="http://schemas.microsoft.com/office/drawing/2017/model3d" xmlns:o="urn:schemas-microsoft-com:office:office" xmlns:oel="http://schemas.microsoft.com/office/2019/extlst" xmlns:r="http://schemas.openxmlformats.org/officeDocument/2006/relationships" xmlns:m="http://schemas.openxmlformats.org/officeDocument/2006/math" xmlns:v="urn:schemas-microsoft-com:vml" xmlns:wp14="http://schemas.microsoft.com/office/word/2010/wordprocessingDrawing" xmlns:wp="http://schemas.openxmlformats.org/drawingml/2006/wordprocessingDrawing" xmlns:w10="urn:schemas-microsoft-com:office:word" xmlns:w="http://schemas.openxmlformats.org/wordprocessingml/2006/main" xmlns:w14="http://schemas.microsoft.com/office/word/2010/wordml" xmlns:w15="http://schemas.microsoft.com/office/word/2012/wordml" xmlns:w16cex="http://schemas.microsoft.com/office/word/2018/wordml/cex" xmlns:w16cid="http://schemas.microsoft.com/office/word/2016/wordml/cid" xmlns:w16="http://schemas.microsoft.com/office/word/2018/wordml" xmlns:w16sdtdh="http://schemas.microsoft.com/office/word/2020/wordml/sdtdatahash" xmlns:w16se="http://schemas.microsoft.com/office/word/2015/wordml/symex" xmlns:wpg="http://schemas.microsoft.com/office/word/2010/wordprocessingGroup" xmlns:wpi="http://schemas.microsoft.com/office/word/2010/wordprocessingInk" xmlns:wne="http://schemas.microsoft.com/office/word/2006/wordml" xmlns:wps="http://schemas.microsoft.com/office/word/2010/wordprocessingShape" mc:Ignorable="w14 w15 w16se w16cid w16 w16cex w16sdtdh wp14">
   <w15:commentEx w15:paraId="3E9C5A26" w15:done="0"/>
-  <w15:commentEx w15:paraId="69A7EC25" w15:done="0"/>
 </w15:commentsEx>
 </file>
 
 <file path=word/commentsExtensible.xml><?xml version="1.0" encoding="utf-8"?>
 <w16cex:commentsExtensible xmlns:wpc="http://schemas.microsoft.com/office/word/2010/wordprocessingCanvas" xmlns:cx="http://schemas.microsoft.com/office/drawing/2014/chartex" xmlns:cx1="http://schemas.microsoft.com/office/drawing/2015/9/8/chartex" xmlns:cx2="http://schemas.microsoft.com/office/drawing/2015/10/21/chartex" xmlns:cx3="http://schemas.microsoft.com/office/drawing/2016/5/9/chartex" xmlns:cx4="http://schemas.microsoft.com/office/drawing/2016/5/10/chartex" xmlns:cx5="http://schemas.microsoft.com/office/drawing/2016/5/11/chartex" xmlns:cx6="http://schemas.microsoft.com/office/drawing/2016/5/12/chartex" xmlns:cx7="http://schemas.microsoft.com/office/drawing/2016/5/13/chartex" xmlns:cx8="http://schemas.microsoft.com/office/drawing/2016/5/14/chartex" xmlns:mc="http://schemas.openxmlformats.org/markup-compatibility/2006" xmlns:aink="http://schemas.microsoft.com/office/drawing/2016/ink" xmlns:am3d="http://schemas.microsoft.com/office/drawing/2017/model3d" xmlns:o="urn:schemas-microsoft-com:office:office" xmlns:oel="http://schemas.microsoft.com/office/2019/extlst" xmlns:r="http://schemas.openxmlformats.org/officeDocument/2006/relationships" xmlns:m="http://schemas.openxmlformats.org/officeDocument/2006/math" xmlns:v="urn:schemas-microsoft-com:vml" xmlns:wp14="http://schemas.microsoft.com/office/word/2010/wordprocessingDrawing" xmlns:wp="http://schemas.openxmlformats.org/drawingml/2006/wordprocessingDrawing" xmlns:w10="urn:schemas-microsoft-com:office:word" xmlns:w="http://schemas.openxmlformats.org/wordprocessingml/2006/main" xmlns:w14="http://schemas.microsoft.com/office/word/2010/wordml" xmlns:w15="http://schemas.microsoft.com/office/word/2012/wordml" xmlns:w16cex="http://schemas.microsoft.com/office/word/2018/wordml/cex" xmlns:w16cid="http://schemas.microsoft.com/office/word/2016/wordml/cid" xmlns:w16="http://schemas.microsoft.com/office/word/2018/wordml" xmlns:w16sdtdh="http://schemas.microsoft.com/office/word/2020/wordml/sdtdatahash" xmlns:w16se="http://schemas.microsoft.com/office/word/2015/wordml/symex" xmlns:wpg="http://schemas.microsoft.com/office/word/2010/wordprocessingGroup" xmlns:wpi="http://schemas.microsoft.com/office/word/2010/wordprocessingInk" xmlns:wne="http://schemas.microsoft.com/office/word/2006/wordml" xmlns:wps="http://schemas.microsoft.com/office/word/2010/wordprocessingShape" mc:Ignorable="w14 w15 w16se w16cid w16 w16cex w16sdtdh wp14">
   <w16cex:commentExtensible w16cex:durableId="262E26F7" w16cex:dateUtc="2022-05-17T18:51:00Z"/>
-  <w16cex:commentExtensible w16cex:durableId="25E706AB" w16cex:dateUtc="2022-03-24T20:03:00Z"/>
 </w16cex:commentsExtensible>
 </file>
 
 <file path=word/commentsIds.xml><?xml version="1.0" encoding="utf-8"?>
 <w16cid:commentsIds xmlns:wpc="http://schemas.microsoft.com/office/word/2010/wordprocessingCanvas" xmlns:cx="http://schemas.microsoft.com/office/drawing/2014/chartex" xmlns:cx1="http://schemas.microsoft.com/office/drawing/2015/9/8/chartex" xmlns:cx2="http://schemas.microsoft.com/office/drawing/2015/10/21/chartex" xmlns:cx3="http://schemas.microsoft.com/office/drawing/2016/5/9/chartex" xmlns:cx4="http://schemas.microsoft.com/office/drawing/2016/5/10/chartex" xmlns:cx5="http://schemas.microsoft.com/office/drawing/2016/5/11/chartex" xmlns:cx6="http://schemas.microsoft.com/office/drawing/2016/5/12/chartex" xmlns:cx7="http://schemas.microsoft.com/office/drawing/2016/5/13/chartex" xmlns:cx8="http://schemas.microsoft.com/office/drawing/2016/5/14/chartex" xmlns:mc="http://schemas.openxmlformats.org/markup-compatibility/2006" xmlns:aink="http://schemas.microsoft.com/office/drawing/2016/ink" xmlns:am3d="http://schemas.microsoft.com/office/drawing/2017/model3d" xmlns:o="urn:schemas-microsoft-com:office:office" xmlns:oel="http://schemas.microsoft.com/office/2019/extlst" xmlns:r="http://schemas.openxmlformats.org/officeDocument/2006/relationships" xmlns:m="http://schemas.openxmlformats.org/officeDocument/2006/math" xmlns:v="urn:schemas-microsoft-com:vml" xmlns:wp14="http://schemas.microsoft.com/office/word/2010/wordprocessingDrawing" xmlns:wp="http://schemas.openxmlformats.org/drawingml/2006/wordprocessingDrawing" xmlns:w10="urn:schemas-microsoft-com:office:word" xmlns:w="http://schemas.openxmlformats.org/wordprocessingml/2006/main" xmlns:w14="http://schemas.microsoft.com/office/word/2010/wordml" xmlns:w15="http://schemas.microsoft.com/office/word/2012/wordml" xmlns:w16cex="http://schemas.microsoft.com/office/word/2018/wordml/cex" xmlns:w16cid="http://schemas.microsoft.com/office/word/2016/wordml/cid" xmlns:w16="http://schemas.microsoft.com/office/word/2018/wordml" xmlns:w16sdtdh="http://schemas.microsoft.com/office/word/2020/wordml/sdtdatahash" xmlns:w16se="http://schemas.microsoft.com/office/word/2015/wordml/symex" xmlns:wpg="http://schemas.microsoft.com/office/word/2010/wordprocessingGroup" xmlns:wpi="http://schemas.microsoft.com/office/word/2010/wordprocessingInk" xmlns:wne="http://schemas.microsoft.com/office/word/2006/wordml" xmlns:wps="http://schemas.microsoft.com/office/word/2010/wordprocessingShape" mc:Ignorable="w14 w15 w16se w16cid w16 w16cex w16sdtdh wp14">
   <w16cid:commentId w16cid:paraId="3E9C5A26" w16cid:durableId="262E26F7"/>
-  <w16cid:commentId w16cid:paraId="69A7EC25" w16cid:durableId="25E706AB"/>
 </w16cid:commentsIds>
 </file>
 

</xml_diff>

<commit_message>
update analysis scripts and write rough results section for Narea and Nmass
</commit_message>
<xml_diff>
--- a/working_drafts/TXeco_ms_v0.1.docx
+++ b/working_drafts/TXeco_ms_v0.1.docx
@@ -444,338 +444,6 @@
         <w:spacing w:line="480" w:lineRule="auto"/>
         <w:ind w:firstLine="720"/>
       </w:pPr>
-      <w:r>
-        <w:t>Terrestrial biosphere models, which comprise the land surface component of Earth system models, are sensitive to the formulation of photosynthetic processes</w:t>
-      </w:r>
-      <w:r>
-        <w:t xml:space="preserve"> ()</w:t>
-      </w:r>
-      <w:r>
-        <w:t>. This is because photosynthesis is the largest carbon flux between the atmosphere</w:t>
-      </w:r>
-      <w:r>
-        <w:t xml:space="preserve"> and terrestrial biosphere</w:t>
-      </w:r>
-      <w:r>
-        <w:t>,</w:t>
-      </w:r>
-      <w:r>
-        <w:t xml:space="preserve"> and is constrained by</w:t>
-      </w:r>
-      <w:r>
-        <w:t xml:space="preserve"> ecosystem</w:t>
-      </w:r>
-      <w:r>
-        <w:t xml:space="preserve"> carbon and nutrient biogeochemical cycles</w:t>
-      </w:r>
-      <w:r>
-        <w:t xml:space="preserve"> </w:t>
-      </w:r>
-      <w:r>
-        <w:fldChar w:fldCharType="begin" w:fldLock="1"/>
-      </w:r>
-      <w:r>
-        <w:instrText>ADDIN CSL_CITATION {"citationItems":[{"id":"ITEM-1","itemData":{"author":[{"dropping-particle":"","family":"IPCC","given":"","non-dropping-particle":"","parse-names":false,"suffix":""}],"id":"ITEM-1","issued":{"date-parts":[["2013"]]},"title":"Climate Change 2013: The Physical Science Basis. Contribution of Working Group I to the Fifth Assessment Report of the Intergovernmental Panel on Climate Change","type":"report"},"uris":["http://www.mendeley.com/documents/?uuid=e29664ea-7c72-41ce-9b14-f487ba00dbc9"]},{"id":"ITEM-2","itemData":{"DOI":"10.1126/science.1091390","ISSN":"0036-8075","abstract":"To develop low-energy architecture, designers need knowledge about passive cooling techniques and shading devices. This paper focuses on the impact of management strategies for external mobile shadings and cooling by natural ventilation. Various control rules are simulated for both techniques. Resulting energy demand and comfort conditions are discussed. For shadings, strategies based on both internal temperature and solar irradiation set points are shown to be more efficient than strategies based on solar irradiation or internal temperature alone. For natural ventilation, strategies limiting the flow rate when outside temperature exceeds internal temperature are found to have no major impact on comfort conditions for the Belgian weather. A flow rate limitation when external temperature drops is found to be efficient to save energy. Objectives of this paper are to show that management choices have a real impact on energy and comfort criteria and to help designers to choose the adequate management rules for their projects. © 2005 Elsevier Ltd. All rights reserved.","author":[{"dropping-particle":"","family":"Hungate","given":"Bruce A","non-dropping-particle":"","parse-names":false,"suffix":""},{"dropping-particle":"","family":"Dukes","given":"Jeffrey S","non-dropping-particle":"","parse-names":false,"suffix":""},{"dropping-particle":"","family":"Shaw","given":"M Rebecca","non-dropping-particle":"","parse-names":false,"suffix":""},{"dropping-particle":"","family":"Luo","given":"Yiqi","non-dropping-particle":"","parse-names":false,"suffix":""},{"dropping-particle":"","family":"Field","given":"Christopher B","non-dropping-particle":"","parse-names":false,"suffix":""}],"container-title":"Science","id":"ITEM-2","issue":"5650","issued":{"date-parts":[["2003","11","28"]]},"note":"Models that incorporate nutrient cycling predict much less CO2 sequestration (i.e. uptake via photosynthesis) than models that lack these feedbacks. \n\nTherefore, models that do not include nutrient feedbacks tend to overestimate carbon uptake under CO2, and may not be as realistic as those that include nutrient cycling","page":"1512-1513","title":"Nitrogen and climate change","type":"article-journal","volume":"302"},"uris":["http://www.mendeley.com/documents/?uuid=27d5f9a2-ef0f-4622-8624-6b2e99d109bc"]},{"id":"ITEM-3","itemData":{"DOI":"10.1890/06-2057.1","abstract":"Our meta-analysis of 126 nitrogen addition experiments evaluated nitrogen (N) limitation of net primary production (NPP) in terrestrial ecosystems. We tested the hypothesis that N limitation is widespread among biomes and influenced by geography and climate. We used the response ratio (R ffi ANPPN/ANPPctrl) of aboveground plant growth in fertilized to control plots and found that most ecosystems are nitrogen limited with an average 29% growth response to nitrogen (i.e., R ¼ 1.29). The response ratio was significant within temperate forests (R ¼ 1.19), tropical forests (R ¼ 1.60), temperate grasslands (R ¼ 1.53), tropical grasslands (R ¼ 1.26), wetlands (R ¼ 1.16), and tundra (R ¼ 1.35), but not deserts. Eight tropical forest studies had been conducted on very young volcanic soils in Hawaii, and this subgroup was strongly N limited (R ¼ 2.13), which resulted in a negative correlation between forest R and latitude. The degree of N limitation in the remainder of the tropical forest studies (R ¼ 1.20) was comparable to that of temperate forests, and when the young Hawaiian subgroup was excluded, forest R did not vary with latitude. Grassland response increased with latitude, but was independent of temperature and precipitation. These results suggest that the global N and C cycles interact strongly and that geography can mediate ecosystem response to N within certain biome types.","author":[{"dropping-particle":"","family":"LeBauer","given":"David S","non-dropping-particle":"","parse-names":false,"suffix":""},{"dropping-particle":"","family":"Treseder","given":"Kathleen","non-dropping-particle":"","parse-names":false,"suffix":""}],"container-title":"Ecology","id":"ITEM-3","issue":"2","issued":{"date-parts":[["2008"]]},"page":"371-379","title":"Nitrogen limitation of net primary productivity","type":"article-journal","volume":"89"},"uris":["http://www.mendeley.com/documents/?uuid=9a0f3748-3fb9-483a-aeb3-fcaab5fa4acc"]},{"id":"ITEM-4","itemData":{"DOI":"10.1038/nplants.2015.80","ISSN":"2055-0278","author":[{"dropping-particle":"","family":"Fay","given":"Philip A","non-dropping-particle":"","parse-names":false,"suffix":""},{"dropping-particle":"","family":"Prober","given":"Suzanne M","non-dropping-particle":"","parse-names":false,"suffix":""},{"dropping-particle":"","family":"Harpole","given":"W Stanley","non-dropping-particle":"","parse-names":false,"suffix":""},{"dropping-particle":"","family":"Knops","given":"Johannes M H","non-dropping-particle":"","parse-names":false,"suffix":""},{"dropping-particle":"","family":"Bakker","given":"Jonathan D","non-dropping-particle":"","parse-names":false,"suffix":""},{"dropping-particle":"","family":"Borer","given":"Elizabeth T","non-dropping-particle":"","parse-names":false,"suffix":""},{"dropping-particle":"","family":"Lind","given":"Eric M","non-dropping-particle":"","parse-names":false,"suffix":""},{"dropping-particle":"","family":"MacDougall","given":"Andrew S","non-dropping-particle":"","parse-names":false,"suffix":""},{"dropping-particle":"","family":"Seabloom","given":"Eric W","non-dropping-particle":"","parse-names":false,"suffix":""},{"dropping-particle":"","family":"Wragg","given":"Peter D","non-dropping-particle":"","parse-names":false,"suffix":""},{"dropping-particle":"","family":"Adler","given":"Peter B","non-dropping-particle":"","parse-names":false,"suffix":""},{"dropping-particle":"","family":"Blumenthal","given":"Dana M","non-dropping-particle":"","parse-names":false,"suffix":""},{"dropping-particle":"","family":"Buckley","given":"Yvonne M","non-dropping-particle":"","parse-names":false,"suffix":""},{"dropping-particle":"","family":"Chu","given":"Chengjin","non-dropping-particle":"","parse-names":false,"suffix":""},{"dropping-particle":"","family":"Cleland","given":"Elsa E","non-dropping-particle":"","parse-names":false,"suffix":""},{"dropping-particle":"","family":"Collins","given":"Scott L","non-dropping-particle":"","parse-names":false,"suffix":""},{"dropping-particle":"","family":"Davies","given":"Kendi F","non-dropping-particle":"","parse-names":false,"suffix":""},{"dropping-particle":"","family":"Du","given":"Guozhen","non-dropping-particle":"","parse-names":false,"suffix":""},{"dropping-particle":"","family":"Feng","given":"Xiaohui","non-dropping-particle":"","parse-names":false,"suffix":""},{"dropping-particle":"","family":"Firn","given":"Jennifer","non-dropping-particle":"","parse-names":false,"suffix":""},{"dropping-particle":"","family":"Gruner","given":"Daniel S","non-dropping-particle":"","parse-names":false,"suffix":""},{"dropping-particle":"","family":"Hagenah","given":"Nicole","non-dropping-particle":"","parse-names":false,"suffix":""},{"dropping-particle":"","family":"Hautier","given":"Yann","non-dropping-particle":"","parse-names":false,"suffix":""},{"dropping-particle":"","family":"Heckman","given":"Robert W","non-dropping-particle":"","parse-names":false,"suffix":""},{"dropping-particle":"","family":"Jin","given":"Virginia L","non-dropping-particle":"","parse-names":false,"suffix":""},{"dropping-particle":"","family":"Kirkman","given":"Kevin P","non-dropping-particle":"","parse-names":false,"suffix":""},{"dropping-particle":"","family":"Klein","given":"Julia A","non-dropping-particle":"","parse-names":false,"suffix":""},{"dropping-particle":"","family":"Ladwig","given":"Laura M","non-dropping-particle":"","parse-names":false,"suffix":""},{"dropping-particle":"","family":"Li","given":"Qi","non-dropping-particle":"","parse-names":false,"suffix":""},{"dropping-particle":"","family":"McCulley","given":"Rebecca L","non-dropping-particle":"","parse-names":false,"suffix":""},{"dropping-particle":"","family":"Melbourne","given":"Brett A","non-dropping-particle":"","parse-names":false,"suffix":""},{"dropping-particle":"","family":"Mitchell","given":"Charles E","non-dropping-particle":"","parse-names":false,"suffix":""},{"dropping-particle":"","family":"Moore","given":"Joslin L","non-dropping-particle":"","parse-names":false,"suffix":""},{"dropping-particle":"","family":"Morgan","given":"John W","non-dropping-particle":"","parse-names":false,"suffix":""},{"dropping-particle":"","family":"Risch","given":"Anita C","non-dropping-particle":"","parse-names":false,"suffix":""},{"dropping-particle":"","family":"Schütz","given":"Martin","non-dropping-particle":"","parse-names":false,"suffix":""},{"dropping-particle":"","family":"Stevens","given":"Carly J","non-dropping-particle":"","parse-names":false,"suffix":""},{"dropping-particle":"","family":"Wedin","given":"David A","non-dropping-particle":"","parse-names":false,"suffix":""},{"dropping-particle":"","family":"Yang","given":"Louie H","non-dropping-particle":"","parse-names":false,"suffix":""}],"container-title":"Nature Plants","id":"ITEM-4","issue":"7","issued":{"date-parts":[["2015","7","6"]]},"page":"15080","title":"Grassland productivity limited by multiple nutrients","type":"article-journal","volume":"1"},"uris":["http://www.mendeley.com/documents/?uuid=a62c0db7-4b0d-43d0-870c-34311e8a7ebe"]}],"mendeley":{"formattedCitation":"(Hungate &lt;i&gt;et al.&lt;/i&gt;, 2003; LeBauer &amp; Treseder, 2008; IPCC, 2013; Fay &lt;i&gt;et al.&lt;/i&gt;, 2015)","plainTextFormattedCitation":"(Hungate et al., 2003; LeBauer &amp; Treseder, 2008; IPCC, 2013; Fay et al., 2015)","previouslyFormattedCitation":"(Hungate &lt;i&gt;et al.&lt;/i&gt;, 2003; LeBauer &amp; Treseder, 2008; IPCC, 2013; Fay &lt;i&gt;et al.&lt;/i&gt;, 2015)"},"properties":{"noteIndex":0},"schema":"https://github.com/citation-style-language/schema/raw/master/csl-citation.json"}</w:instrText>
-      </w:r>
-      <w:r>
-        <w:fldChar w:fldCharType="separate"/>
-      </w:r>
-      <w:r>
-        <w:rPr>
-          <w:noProof/>
-        </w:rPr>
-        <w:t xml:space="preserve">(Hungate </w:t>
-      </w:r>
-      <w:r>
-        <w:rPr>
-          <w:i/>
-          <w:noProof/>
-        </w:rPr>
-        <w:t>et al.</w:t>
-      </w:r>
-      <w:r>
-        <w:rPr>
-          <w:noProof/>
-        </w:rPr>
-        <w:t xml:space="preserve">, 2003; LeBauer &amp; Treseder, 2008; IPCC, 2013; Fay </w:t>
-      </w:r>
-      <w:r>
-        <w:rPr>
-          <w:i/>
-          <w:noProof/>
-        </w:rPr>
-        <w:t>et al.</w:t>
-      </w:r>
-      <w:r>
-        <w:rPr>
-          <w:noProof/>
-        </w:rPr>
-        <w:t>, 2015)</w:t>
-      </w:r>
-      <w:r>
-        <w:fldChar w:fldCharType="end"/>
-      </w:r>
-      <w:r>
-        <w:t xml:space="preserve">. </w:t>
-      </w:r>
-      <w:r>
-        <w:t xml:space="preserve">Many </w:t>
-      </w:r>
-      <w:r>
-        <w:t xml:space="preserve">terrestrial biosphere models formulate photosynthesis by </w:t>
-      </w:r>
-      <w:r>
-        <w:t>parameterizing</w:t>
-      </w:r>
-      <w:r>
-        <w:t xml:space="preserve"> photosynthetic capacity within plant functional types through positive relationships between soil n</w:t>
-      </w:r>
-      <w:r>
-        <w:t>itrogen</w:t>
-      </w:r>
-      <w:r>
-        <w:t xml:space="preserve"> availability, leaf n</w:t>
-      </w:r>
-      <w:r>
-        <w:t>itrogen</w:t>
-      </w:r>
-      <w:r>
-        <w:t xml:space="preserve"> allocation, and photosynthetic capacity</w:t>
-      </w:r>
-      <w:r>
-        <w:t xml:space="preserve"> </w:t>
-      </w:r>
-      <w:r>
-        <w:fldChar w:fldCharType="begin" w:fldLock="1"/>
-      </w:r>
-      <w:r>
-        <w:instrText>ADDIN CSL_CITATION {"citationItems":[{"id":"ITEM-1","itemData":{"DOI":"10.1007/s11120-013-9818-1","ISSN":"0166-8595","author":[{"dropping-particle":"","family":"Rogers","given":"Alistair","non-dropping-particle":"","parse-names":false,"suffix":""}],"container-title":"Photosynthesis Research","id":"ITEM-1","issue":"1-2","issued":{"date-parts":[["2014","2","7"]]},"page":"15-29","title":"The use and misuse of V&lt;sub&gt;c,max&lt;/sub&gt; in Earth System Models","type":"article-journal","volume":"119"},"uris":["http://www.mendeley.com/documents/?uuid=25f28ff1-7c62-46f2-9b1d-60fafb9797ef"]},{"id":"ITEM-2","itemData":{"DOI":"10.1111/nph.14283","ISSN":"0028646X","author":[{"dropping-particle":"","family":"Rogers","given":"Alistair","non-dropping-particle":"","parse-names":false,"suffix":""},{"dropping-particle":"","family":"Medlyn","given":"Belinda E","non-dropping-particle":"","parse-names":false,"suffix":""},{"dropping-particle":"","family":"Dukes","given":"Jeffrey S","non-dropping-particle":"","parse-names":false,"suffix":""},{"dropping-particle":"","family":"Bonan","given":"Gordon","non-dropping-particle":"","parse-names":false,"suffix":""},{"dropping-particle":"","family":"Caemmerer","given":"Susanne","non-dropping-particle":"von","parse-names":false,"suffix":""},{"dropping-particle":"","family":"Dietze","given":"Michael C","non-dropping-particle":"","parse-names":false,"suffix":""},{"dropping-particle":"","family":"Kattge","given":"Jens","non-dropping-particle":"","parse-names":false,"suffix":""},{"dropping-particle":"","family":"Leakey","given":"Andrew D B","non-dropping-particle":"","parse-names":false,"suffix":""},{"dropping-particle":"","family":"Mercado","given":"Lina M","non-dropping-particle":"","parse-names":false,"suffix":""},{"dropping-particle":"","family":"Niinemets","given":"Ülo","non-dropping-particle":"","parse-names":false,"suffix":""},{"dropping-particle":"","family":"Prentice","given":"I Colin","non-dropping-particle":"","parse-names":false,"suffix":""},{"dropping-particle":"","family":"Serbin","given":"Shawn P","non-dropping-particle":"","parse-names":false,"suffix":""},{"dropping-particle":"","family":"Sitch","given":"Stephen","non-dropping-particle":"","parse-names":false,"suffix":""},{"dropping-particle":"","family":"Way","given":"Danielle A","non-dropping-particle":"","parse-names":false,"suffix":""},{"dropping-particle":"","family":"Zaehle","given":"Sönke","non-dropping-particle":"","parse-names":false,"suffix":""}],"container-title":"New Phytologist","id":"ITEM-2","issue":"1","issued":{"date-parts":[["2017","1"]]},"page":"22-42","title":"A roadmap for improving the representation of photosynthesis in Earth system models","type":"article-journal","volume":"213"},"uris":["http://www.mendeley.com/documents/?uuid=2b8771ac-5f1d-4259-ab38-c0c6999be44d"]}],"mendeley":{"formattedCitation":"(Rogers, 2014; Rogers &lt;i&gt;et al.&lt;/i&gt;, 2017)","plainTextFormattedCitation":"(Rogers, 2014; Rogers et al., 2017)","previouslyFormattedCitation":"(Rogers, 2014; Rogers &lt;i&gt;et al.&lt;/i&gt;, 2017)"},"properties":{"noteIndex":0},"schema":"https://github.com/citation-style-language/schema/raw/master/csl-citation.json"}</w:instrText>
-      </w:r>
-      <w:r>
-        <w:fldChar w:fldCharType="separate"/>
-      </w:r>
-      <w:r>
-        <w:rPr>
-          <w:noProof/>
-        </w:rPr>
-        <w:t xml:space="preserve">(Rogers, 2014; Rogers </w:t>
-      </w:r>
-      <w:r>
-        <w:rPr>
-          <w:i/>
-          <w:noProof/>
-        </w:rPr>
-        <w:t>et al.</w:t>
-      </w:r>
-      <w:r>
-        <w:rPr>
-          <w:noProof/>
-        </w:rPr>
-        <w:t>, 2017)</w:t>
-      </w:r>
-      <w:r>
-        <w:fldChar w:fldCharType="end"/>
-      </w:r>
-      <w:r>
-        <w:t>.</w:t>
-      </w:r>
-      <w:r>
-        <w:t xml:space="preserve"> While empirical support for these relationships is abundan</w:t>
-      </w:r>
-      <w:r>
-        <w:t>t</w:t>
-      </w:r>
-      <w:r>
-        <w:t xml:space="preserve"> </w:t>
-      </w:r>
-      <w:r>
-        <w:fldChar w:fldCharType="begin" w:fldLock="1"/>
-      </w:r>
-      <w:r>
-        <w:instrText>ADDIN CSL_CITATION {"citationItems":[{"id":"ITEM-1","itemData":{"author":[{"dropping-particle":"","family":"Brix","given":"H","non-dropping-particle":"","parse-names":false,"suffix":""}],"container-title":"Forest Science","id":"ITEM-1","issue":"4","issued":{"date-parts":[["1971"]]},"page":"407-414","title":"Effects of nitrogen fertilization on photosynthesis and respiration in Douglas-fir","type":"article-journal","volume":"17"},"uris":["http://www.mendeley.com/documents/?uuid=0d816862-8b2e-4a7d-a608-cc70ebf504cb"]},{"id":"ITEM-2","itemData":{"DOI":"10.1002/ece3.1173","ISSN":"20457758","author":[{"dropping-particle":"","family":"Walker","given":"Anthony P","non-dropping-particle":"","parse-names":false,"suffix":""},{"dropping-particle":"","family":"Beckerman","given":"Andrew P","non-dropping-particle":"","parse-names":false,"suffix":""},{"dropping-particle":"","family":"Gu","given":"Lianhong","non-dropping-particle":"","parse-names":false,"suffix":""},{"dropping-particle":"","family":"Kattge","given":"Jens","non-dropping-particle":"","parse-names":false,"suffix":""},{"dropping-particle":"","family":"Cernusak","given":"Lucas A","non-dropping-particle":"","parse-names":false,"suffix":""},{"dropping-particle":"","family":"Domingues","given":"Tomas F","non-dropping-particle":"","parse-names":false,"suffix":""},{"dropping-particle":"","family":"Scales","given":"Joanna C","non-dropping-particle":"","parse-names":false,"suffix":""},{"dropping-particle":"","family":"Wohlfahrt","given":"Georg","non-dropping-particle":"","parse-names":false,"suffix":""},{"dropping-particle":"","family":"Wullschleger","given":"Stan D","non-dropping-particle":"","parse-names":false,"suffix":""},{"dropping-particle":"","family":"Woodward","given":"F. Ian","non-dropping-particle":"","parse-names":false,"suffix":""}],"container-title":"Ecology and Evolution","id":"ITEM-2","issue":"16","issued":{"date-parts":[["2014","8"]]},"page":"3218-3235","title":"The relationship of leaf photosynthetic traits - Vcmax and Jmax - to leaf nitrogen, leaf phosphorus, and specific leaf area: a meta-analysis and modeling study","type":"article-journal","volume":"4"},"uris":["http://www.mendeley.com/documents/?uuid=f2d11739-e7fe-4603-a9bb-fc59ddb6a65c"]},{"id":"ITEM-3","itemData":{"author":[{"dropping-particle":"","family":"Evans","given":"John R","non-dropping-particle":"","parse-names":false,"suffix":""},{"dropping-particle":"","family":"Seemann","given":"Jeffrey R","non-dropping-particle":"","parse-names":false,"suffix":""}],"container-title":"Photosynthesis","id":"ITEM-3","issued":{"date-parts":[["1989"]]},"page":"183-205","title":"The allocation of protein nitrogen in the photosynthetic apparatus: costs, consequences, and control","type":"article-journal","volume":"8"},"uris":["http://www.mendeley.com/documents/?uuid=b85d6cb6-b3cb-471b-9b1b-d018e804566a"]},{"id":"ITEM-4","itemData":{"DOI":"10.1007/BF00377192","ISSN":"0029-8549","author":[{"dropping-particle":"","family":"Evans","given":"John R","non-dropping-particle":"","parse-names":false,"suffix":""}],"container-title":"Oecologia","id":"ITEM-4","issue":"1","issued":{"date-parts":[["1989","1"]]},"page":"9-19","title":"Photosynthesis and nitrogen relationships in leaves of C3 plants","type":"article-journal","volume":"78"},"uris":["http://www.mendeley.com/documents/?uuid=20ca2eec-0707-46d9-b95a-10c6371d8aab"]},{"id":"ITEM-5","itemData":{"DOI":"10.1038/s41559-018-0790-1","ISSN":"2397-334X","author":[{"dropping-particle":"","family":"Firn","given":"Jennifer","non-dropping-particle":"","parse-names":false,"suffix":""},{"dropping-particle":"","family":"McGree","given":"James M","non-dropping-particle":"","parse-names":false,"suffix":""},{"dropping-particle":"","family":"Harvey","given":"Eric","non-dropping-particle":"","parse-names":false,"suffix":""},{"dropping-particle":"","family":"Flores-Moreno","given":"Habacuc","non-dropping-particle":"","parse-names":false,"suffix":""},{"dropping-particle":"","family":"Schütz","given":"Martin","non-dropping-particle":"","parse-names":false,"suffix":""},{"dropping-particle":"","family":"Buckley","given":"Yvonne M","non-dropping-particle":"","parse-names":false,"suffix":""},{"dropping-particle":"","family":"Borer","given":"Elizabeth T","non-dropping-particle":"","parse-names":false,"suffix":""},{"dropping-particle":"","family":"Seabloom","given":"Eric W","non-dropping-particle":"","parse-names":false,"suffix":""},{"dropping-particle":"","family":"Pierre","given":"Kimberly J","non-dropping-particle":"La","parse-names":false,"suffix":""},{"dropping-particle":"","family":"MacDougall","given":"Andrew S","non-dropping-particle":"","parse-names":false,"suffix":""},{"dropping-particle":"","family":"Prober","given":"Suzanne M","non-dropping-particle":"","parse-names":false,"suffix":""},{"dropping-particle":"","family":"Stevens","given":"Carly J","non-dropping-particle":"","parse-names":false,"suffix":""},{"dropping-particle":"","family":"Sullivan","given":"Lauren L","non-dropping-particle":"","parse-names":false,"suffix":""},{"dropping-particle":"","family":"Porter","given":"Erica","non-dropping-particle":"","parse-names":false,"suffix":""},{"dropping-particle":"","family":"Ladouceur","given":"Emma","non-dropping-particle":"","parse-names":false,"suffix":""},{"dropping-particle":"","family":"Allen","given":"Charlotte","non-dropping-particle":"","parse-names":false,"suffix":""},{"dropping-particle":"","family":"Moromizato","given":"Karine H","non-dropping-particle":"","parse-names":false,"suffix":""},{"dropping-particle":"","family":"Morgan","given":"John W","non-dropping-particle":"","parse-names":false,"suffix":""},{"dropping-particle":"","family":"Harpole","given":"W Stanley","non-dropping-particle":"","parse-names":false,"suffix":""},{"dropping-particle":"","family":"Hautier","given":"Yann","non-dropping-particle":"","parse-names":false,"suffix":""},{"dropping-particle":"","family":"Eisenhauer","given":"Nico","non-dropping-particle":"","parse-names":false,"suffix":""},{"dropping-particle":"","family":"Wright","given":"Justin P","non-dropping-particle":"","parse-names":false,"suffix":""},{"dropping-particle":"","family":"Adler","given":"Peter B","non-dropping-particle":"","parse-names":false,"suffix":""},{"dropping-particle":"","family":"Arnillas","given":"Carlos Alberto","non-dropping-particle":"","parse-names":false,"suffix":""},{"dropping-particle":"","family":"Bakker","given":"Jonathan D","non-dropping-particle":"","parse-names":false,"suffix":""},{"dropping-particle":"","family":"Biederman","given":"Lori","non-dropping-particle":"","parse-names":false,"suffix":""},{"dropping-particle":"","family":"Broadbent","given":"Arthur A D","non-dropping-particle":"","parse-names":false,"suffix":""},{"dropping-particle":"","family":"Brown","given":"Cynthia S","non-dropping-particle":"","parse-names":false,"suffix":""},{"dropping-particle":"","family":"Bugalho","given":"Miguel N","non-dropping-particle":"","parse-names":false,"suffix":""},{"dropping-particle":"","family":"Caldeira","given":"Maria C","non-dropping-particle":"","parse-names":false,"suffix":""},{"dropping-particle":"","family":"Cleland","given":"Elsa E","non-dropping-particle":"","parse-names":false,"suffix":""},{"dropping-particle":"","family":"Ebeling","given":"Anne","non-dropping-particle":"","parse-names":false,"suffix":""},{"dropping-particle":"","family":"Fay","given":"Philip A","non-dropping-particle":"","parse-names":false,"suffix":""},{"dropping-particle":"","family":"Hagenah","given":"Nicole","non-dropping-particle":"","parse-names":false,"suffix":""},{"dropping-particle":"","family":"Kleinhesselink","given":"Andrew R","non-dropping-particle":"","parse-names":false,"suffix":""},{"dropping-particle":"","family":"Mitchell","given":"Rachel","non-dropping-particle":"","parse-names":false,"suffix":""},{"dropping-particle":"","family":"Moore","given":"Joslin L","non-dropping-particle":"","parse-names":false,"suffix":""},{"dropping-particle":"","family":"Nogueira","given":"Carla","non-dropping-particle":"","parse-names":false,"suffix":""},{"dropping-particle":"","family":"Peri","given":"Pablo Luis","non-dropping-particle":"","parse-names":false,"suffix":""},{"dropping-particle":"","family":"Roscher","given":"Christiane","non-dropping-particle":"","parse-names":false,"suffix":""},{"dropping-particle":"","family":"Smith","given":"Melinda D","non-dropping-particle":"","parse-names":false,"suffix":""},{"dropping-particle":"","family":"Wragg","given":"Peter D","non-dropping-particle":"","parse-names":false,"suffix":""},{"dropping-particle":"","family":"Risch","given":"Anita C","non-dropping-particle":"","parse-names":false,"suffix":""}],"container-title":"Nature Ecology &amp; Evolution","id":"ITEM-5","issue":"3","issued":{"date-parts":[["2019","3","4"]]},"page":"400-406","title":"Leaf nutrients, not specific leaf area, are consistent indicators of elevated nutrient inputs","type":"article-journal","volume":"3"},"uris":["http://www.mendeley.com/documents/?uuid=aa4fd087-f2a3-4dc4-b20c-8e5dbc931ba3"]}],"mendeley":{"formattedCitation":"(Brix, 1971; Evans &amp; Seemann, 1989; Evans, 1989; Walker &lt;i&gt;et al.&lt;/i&gt;, 2014; Firn &lt;i&gt;et al.&lt;/i&gt;, 2019)","plainTextFormattedCitation":"(Brix, 1971; Evans &amp; Seemann, 1989; Evans, 1989; Walker et al., 2014; Firn et al., 2019)","previouslyFormattedCitation":"(Brix, 1971; Evans &amp; Seemann, 1989; Evans, 1989; Walker &lt;i&gt;et al.&lt;/i&gt;, 2014; Firn &lt;i&gt;et al.&lt;/i&gt;, 2019)"},"properties":{"noteIndex":0},"schema":"https://github.com/citation-style-language/schema/raw/master/csl-citation.json"}</w:instrText>
-      </w:r>
-      <w:r>
-        <w:fldChar w:fldCharType="separate"/>
-      </w:r>
-      <w:r>
-        <w:rPr>
-          <w:noProof/>
-        </w:rPr>
-        <w:t xml:space="preserve">(Brix, 1971; Evans &amp; Seemann, 1989; Evans, 1989; Walker </w:t>
-      </w:r>
-      <w:r>
-        <w:rPr>
-          <w:i/>
-          <w:noProof/>
-        </w:rPr>
-        <w:t>et al.</w:t>
-      </w:r>
-      <w:r>
-        <w:rPr>
-          <w:noProof/>
-        </w:rPr>
-        <w:t xml:space="preserve">, 2014; Firn </w:t>
-      </w:r>
-      <w:r>
-        <w:rPr>
-          <w:i/>
-          <w:noProof/>
-        </w:rPr>
-        <w:t>et al.</w:t>
-      </w:r>
-      <w:r>
-        <w:rPr>
-          <w:noProof/>
-        </w:rPr>
-        <w:t>, 2019)</w:t>
-      </w:r>
-      <w:r>
-        <w:fldChar w:fldCharType="end"/>
-      </w:r>
-      <w:r>
-        <w:t xml:space="preserve">, </w:t>
-      </w:r>
-      <w:r>
-        <w:t>plant</w:t>
-      </w:r>
-      <w:r>
-        <w:t xml:space="preserve"> acclimation responses to </w:t>
-      </w:r>
-      <w:r>
-        <w:t>changing</w:t>
-      </w:r>
-      <w:r>
-        <w:t xml:space="preserve"> environment</w:t>
-      </w:r>
-      <w:r>
-        <w:t>s (e.g., increasing CO</w:t>
-      </w:r>
-      <w:r>
-        <w:rPr>
-          <w:vertAlign w:val="subscript"/>
-        </w:rPr>
-        <w:t>2</w:t>
-      </w:r>
-      <w:r>
-        <w:t>,</w:t>
-      </w:r>
-      <w:r>
-        <w:t xml:space="preserve"> light availability,</w:t>
-      </w:r>
-      <w:r>
-        <w:t xml:space="preserve"> temperature, precipitation variability, etc.) can</w:t>
-      </w:r>
-      <w:r>
-        <w:t xml:space="preserve"> </w:t>
-      </w:r>
-      <w:r>
-        <w:t>alter leaf n</w:t>
-      </w:r>
-      <w:r>
-        <w:t xml:space="preserve">itrogen </w:t>
-      </w:r>
-      <w:r>
-        <w:t>allocation and photosynthetic capacity independent of soil nutrient availability</w:t>
-      </w:r>
-      <w:r>
-        <w:t xml:space="preserve"> </w:t>
-      </w:r>
-      <w:r>
-        <w:fldChar w:fldCharType="begin" w:fldLock="1"/>
-      </w:r>
-      <w:r>
-        <w:instrText>ADDIN CSL_CITATION {"citationItems":[{"id":"ITEM-1","itemData":{"DOI":"10.1111/nph.15754","ISSN":"14698137","PMID":"30802971","abstract":"By means of meta-analyses we determined how 70 traits related to plant anatomy, morphology, chemistry, physiology, growth and reproduction are affected by daily light integral (DLI; mol photons m−2 d−1). A large database including 500 experiments with 760 plant species enabled us to determine generalized dose–response curves. Many traits increase with DLI in a saturating fashion. Some showed a more than 10-fold increase over the DLI range of 1–50 mol m−2 d−1, such as the number of seeds produced per plant and the actual rate of photosynthesis. Strong decreases with DLI (up to three-fold) were observed for leaf area ratio and leaf payback time. Plasticity differences among species groups were generally small compared with the overall responses to DLI. However, for a number of traits, including photosynthetic capacity and realized growth, we found woody and shade-tolerant species to have lower plasticity. We further conclude that the direction and degree of trait changes adheres with responses to plant density and to vertical light gradients within plant canopies. This synthesis provides a strong quantitative basis for understanding plant acclimation to light, from molecular to whole plant responses, but also identifies the variables that currently form weak spots in our knowledge, such as respiration and reproductive characteristics.","author":[{"dropping-particle":"","family":"Poorter","given":"Hendrik","non-dropping-particle":"","parse-names":false,"suffix":""},{"dropping-particle":"","family":"Niinemets","given":"Ülo","non-dropping-particle":"","parse-names":false,"suffix":""},{"dropping-particle":"","family":"Ntagkas","given":"Nikolaos","non-dropping-particle":"","parse-names":false,"suffix":""},{"dropping-particle":"","family":"Siebenkäs","given":"Alrun","non-dropping-particle":"","parse-names":false,"suffix":""},{"dropping-particle":"","family":"Mäenpää","given":"Maarit","non-dropping-particle":"","parse-names":false,"suffix":""},{"dropping-particle":"","family":"Matsubara","given":"Shizue","non-dropping-particle":"","parse-names":false,"suffix":""},{"dropping-particle":"","family":"Pons","given":"Thijs L.","non-dropping-particle":"","parse-names":false,"suffix":""}],"container-title":"New Phytologist","id":"ITEM-1","issue":"3","issued":{"date-parts":[["2019"]]},"page":"1073-1105","title":"A meta-analysis of plant responses to light intensity for 70 traits ranging from molecules to whole plant performance","type":"article-journal","volume":"223"},"uris":["http://www.mendeley.com/documents/?uuid=86a18846-91e4-4117-9a34-18208cff398a"]},{"id":"ITEM-2","itemData":{"DOI":"10.1111/nph.17802","ISSN":"14698137","PMID":"34657301","abstract":"Generalised dose–response curves are essential to understand how plants acclimate to atmospheric CO2. We carried out a meta-analysis of 630 experiments in which C3 plants were experimentally grown at different [CO2] under relatively benign conditions, and derived dose–response curves for 85 phenotypic traits. These curves were characterised by form, plasticity, consistency and reliability. Considered over a range of 200–1200 µmol mol−1 CO2, some traits more than doubled (e.g. area-based photosynthesis; intrinsic water-use efficiency), whereas others more than halved (area-based transpiration). At current atmospheric [CO2], 64% of the total stimulation in biomass over the 200–1200 µmol mol−1 range has already been realised. We also mapped the trait responses of plants to [CO2] against those we have quantified before for light intensity. For most traits, CO2 and light responses were of similar direction. However, some traits (such as reproductive effort) only responded to light, others (such as plant height) only to [CO2], and some traits (such as area-based transpiration) responded in opposite directions. This synthesis provides a comprehensive picture of plant responses to [CO2] at different integration levels and offers the quantitative dose–response curves that can be used to improve global change simulation models.","author":[{"dropping-particle":"","family":"Poorter","given":"Hendrik","non-dropping-particle":"","parse-names":false,"suffix":""},{"dropping-particle":"","family":"Knopf","given":"Oliver","non-dropping-particle":"","parse-names":false,"suffix":""},{"dropping-particle":"","family":"Wright","given":"Ian J","non-dropping-particle":"","parse-names":false,"suffix":""},{"dropping-particle":"","family":"Temme","given":"Andries A","non-dropping-particle":"","parse-names":false,"suffix":""},{"dropping-particle":"","family":"Hogewoning","given":"Sander W","non-dropping-particle":"","parse-names":false,"suffix":""},{"dropping-particle":"","family":"Graf","given":"Alexander","non-dropping-particle":"","parse-names":false,"suffix":""},{"dropping-particle":"","family":"Cernusak","given":"Lucas A","non-dropping-particle":"","parse-names":false,"suffix":""},{"dropping-particle":"","family":"Pons","given":"Thijs L","non-dropping-particle":"","parse-names":false,"suffix":""}],"container-title":"New Phytologist","id":"ITEM-2","issue":"4","issued":{"date-parts":[["2022"]]},"page":"1560-1596","title":"A meta-analysis of responses of C3 plants to atmospheric CO2: dose–response curves for 85 traits ranging from the molecular to the whole-plant level","type":"article-journal","volume":"233"},"uris":["http://www.mendeley.com/documents/?uuid=e206fbac-5f81-4b6c-b009-89d7b2066fdb"]},{"id":"ITEM-3","itemData":{"DOI":"10.1038/s41467-021-25163-9","ISSN":"2041-1723","abstract":"Plants invest a considerable amount of leaf nitrogen in the photosynthetic enzyme ribulose-1,5-bisphosphate carboxylase-oxygenase (RuBisCO), forming a strong coupling of nitrogen and photosynthetic capacity. Variability in the nitrogen-photosynthesis relationship indicates different nitrogen use strategies of plants (i.e., the fraction nitrogen allocated to RuBisCO; fLNR), however, the reason for this remains unclear as widely different nitrogen use strategies are adopted in photosynthesis models. Here, we use a comprehensive database of in situ observations, a remote sensing product of leaf chlorophyll and ancillary climate and soil data, to examine the global distribution in fLNR using a random forest model. We find global fLNR is 18.2 ± 6.2%, with its variation largely driven by negative dependence on leaf mass per area and positive dependence on leaf phosphorus. Some climate and soil factors (i.e., light, atmospheric dryness, soil pH, and sand) have considerable positive influences on fLNR regionally. This study provides insight into the nitrogen-photosynthesis relationship of plants globally and an improved understanding of the global distribution of photosynthetic potential.","author":[{"dropping-particle":"","family":"Luo","given":"Xiangzhong","non-dropping-particle":"","parse-names":false,"suffix":""},{"dropping-particle":"","family":"Keenan","given":"Trevor F","non-dropping-particle":"","parse-names":false,"suffix":""},{"dropping-particle":"","family":"Chen","given":"Jing M","non-dropping-particle":"","parse-names":false,"suffix":""},{"dropping-particle":"","family":"Croft","given":"Holly","non-dropping-particle":"","parse-names":false,"suffix":""},{"dropping-particle":"","family":"Prentice","given":"I Colin","non-dropping-particle":"","parse-names":false,"suffix":""},{"dropping-particle":"","family":"Smith","given":"Nicholas G","non-dropping-particle":"","parse-names":false,"suffix":""},{"dropping-particle":"","family":"Walker","given":"Anthony P","non-dropping-particle":"","parse-names":false,"suffix":""},{"dropping-particle":"","family":"Wang","given":"Han","non-dropping-particle":"","parse-names":false,"suffix":""},{"dropping-particle":"","family":"Wang","given":"Rong","non-dropping-particle":"","parse-names":false,"suffix":""},{"dropping-particle":"","family":"Xu","given":"Chonggang","non-dropping-particle":"","parse-names":false,"suffix":""},{"dropping-particle":"","family":"Zhang","given":"Yao","non-dropping-particle":"","parse-names":false,"suffix":""}],"container-title":"Nature Communications","id":"ITEM-3","issue":"1","issued":{"date-parts":[["2021","12","11"]]},"page":"4866","title":"Global variation in the fraction of leaf nitrogen allocated to photosynthesis","type":"article-journal","volume":"12"},"uris":["http://www.mendeley.com/documents/?uuid=62a830f1-e0ca-44ad-b8d0-98375daf280e"]}],"mendeley":{"formattedCitation":"(Poorter &lt;i&gt;et al.&lt;/i&gt;, 2019, 2022; Luo &lt;i&gt;et al.&lt;/i&gt;, 2021)","plainTextFormattedCitation":"(Poorter et al., 2019, 2022; Luo et al., 2021)","previouslyFormattedCitation":"(Poorter &lt;i&gt;et al.&lt;/i&gt;, 2019, 2022; Luo &lt;i&gt;et al.&lt;/i&gt;, 2021)"},"properties":{"noteIndex":0},"schema":"https://github.com/citation-style-language/schema/raw/master/csl-citation.json"}</w:instrText>
-      </w:r>
-      <w:r>
-        <w:fldChar w:fldCharType="separate"/>
-      </w:r>
-      <w:r>
-        <w:rPr>
-          <w:noProof/>
-        </w:rPr>
-        <w:t xml:space="preserve">(Poorter </w:t>
-      </w:r>
-      <w:r>
-        <w:rPr>
-          <w:i/>
-          <w:noProof/>
-        </w:rPr>
-        <w:t>et al.</w:t>
-      </w:r>
-      <w:r>
-        <w:rPr>
-          <w:noProof/>
-        </w:rPr>
-        <w:t xml:space="preserve">, 2019, 2022; Luo </w:t>
-      </w:r>
-      <w:r>
-        <w:rPr>
-          <w:i/>
-          <w:noProof/>
-        </w:rPr>
-        <w:t>et al.</w:t>
-      </w:r>
-      <w:r>
-        <w:rPr>
-          <w:noProof/>
-        </w:rPr>
-        <w:t>, 2021)</w:t>
-      </w:r>
-      <w:r>
-        <w:fldChar w:fldCharType="end"/>
-      </w:r>
-      <w:r>
-        <w:t>. The inability of</w:t>
-      </w:r>
-      <w:r>
-        <w:t xml:space="preserve"> terrestrial biosphere </w:t>
-      </w:r>
-      <w:r>
-        <w:t xml:space="preserve">models to capture such acclimation responses to environmental change casts uncertainty in the ability of these models to accurately simulate </w:t>
-      </w:r>
-      <w:r>
-        <w:t xml:space="preserve">accurate and </w:t>
-      </w:r>
-      <w:r>
-        <w:t>robust photosynthetic responses to global change</w:t>
-      </w:r>
-      <w:r>
-        <w:t xml:space="preserve"> </w:t>
-      </w:r>
-      <w:r>
-        <w:fldChar w:fldCharType="begin" w:fldLock="1"/>
-      </w:r>
-      <w:r>
-        <w:instrText>ADDIN CSL_CITATION {"citationItems":[{"id":"ITEM-1","itemData":{"DOI":"10.1111/j.1365-2486.2012.02797.x","ISSN":"13541013","PMID":"23504720","abstract":"To realistically simulate climate feedbacks from the land surface to the atmosphere, models must replicate the responses of plants to environmental changes. Several processes, operating at various scales, cause the responses of photosynthesis and plant respiration to temperature and CO2 to change over time of exposure to new or changing environmental conditions. Here, we review the latest empirical evidence that short-term responses of plant carbon exchange rates to temperature and CO2 are modified by plant photosynthetic and respiratory acclimation as well as biogeochemical feedbacks. We assess the frequency with which these responses have been incorporated into vegetation models, and highlight recently designed algorithms that can facilitate their incorporation. Few models currently include representations of the long-term plant responses that have been recorded by empirical studies, likely because these responses are still poorly understood at scales relevant for models. Studies show that, at a regional scale, simulated carbon flux between the atmosphere and vegetation can dramatically differ between versions of models that do and do not include acclimation. However, the realism of these results is difficult to evaluate, as algorithm development is still in an early stage, and a limited number of data are available. We provide a series of recommendations that suggest how a combination of empirical and modeling studies can produce mechanistic algorithms that will realistically simulate longer term responses within global-scale models. © 2012 Blackwell Publishing Ltd.","author":[{"dropping-particle":"","family":"Smith","given":"Nicholas G","non-dropping-particle":"","parse-names":false,"suffix":""},{"dropping-particle":"","family":"Dukes","given":"Jeffrey S","non-dropping-particle":"","parse-names":false,"suffix":""}],"container-title":"Global Change Biology","id":"ITEM-1","issue":"1","issued":{"date-parts":[["2013"]]},"page":"45-63","title":"Plant respiration and photosynthesis in global-scale models: Incorporating acclimation to temperature and CO&lt;sub&gt;2&lt;/sub&gt;","type":"article-journal","volume":"19"},"uris":["http://www.mendeley.com/documents/?uuid=b45ebbbe-9cfa-41ef-9337-8bc2bfdfb16b"]},{"id":"ITEM-2","itemData":{"DOI":"10.1111/nph.17558","ISSN":"14698137","PMID":"34131932","abstract":"Global vegetation and land-surface models embody interdisciplinary scientific understanding of the behaviour of plants and ecosystems, and are indispensable to project the impacts of environmental change on vegetation and the interactions between vegetation and climate. However, systematic errors and persistently large differences among carbon and water cycle projections by different models highlight the limitations of current process formulations. In this review, focusing on core plant functions in the terrestrial carbon and water cycles, we show how unifying hypotheses derived from eco-evolutionary optimality (EEO) principles can provide novel, parameter-sparse representations of plant and vegetation processes. We present case studies that demonstrate how EEO generates parsimonious representations of core, leaf-level processes that are individually testable and supported by evidence. EEO approaches to photosynthesis and primary production, dark respiration and stomatal behaviour are ripe for implementation in global models. EEO approaches to other important traits, including the leaf economics spectrum and applications of EEO at the community level are active research areas. Independently tested modules emerging from EEO studies could profitably be integrated into modelling frameworks that account for the multiple time scales on which plants and plant communities adjust to environmental change.","author":[{"dropping-particle":"","family":"Harrison","given":"Sandy P","non-dropping-particle":"","parse-names":false,"suffix":""},{"dropping-particle":"","family":"Cramer","given":"Wolfgang","non-dropping-particle":"","parse-names":false,"suffix":""},{"dropping-particle":"","family":"Franklin","given":"Oskar","non-dropping-particle":"","parse-names":false,"suffix":""},{"dropping-particle":"","family":"Prentice","given":"Iain Colin","non-dropping-particle":"","parse-names":false,"suffix":""},{"dropping-particle":"","family":"Wang","given":"Han","non-dropping-particle":"","parse-names":false,"suffix":""},{"dropping-particle":"","family":"Brännström","given":"Åke","non-dropping-particle":"","parse-names":false,"suffix":""},{"dropping-particle":"","family":"Boer","given":"Hugo","non-dropping-particle":"de","parse-names":false,"suffix":""},{"dropping-particle":"","family":"Dieckmann","given":"Ulf","non-dropping-particle":"","parse-names":false,"suffix":""},{"dropping-particle":"","family":"Joshi","given":"Jaideep","non-dropping-particle":"","parse-names":false,"suffix":""},{"dropping-particle":"","family":"Keenan","given":"Trevor F","non-dropping-particle":"","parse-names":false,"suffix":""},{"dropping-particle":"","family":"Lavergne","given":"Aliénor","non-dropping-particle":"","parse-names":false,"suffix":""},{"dropping-particle":"","family":"Manzoni","given":"Stefano","non-dropping-particle":"","parse-names":false,"suffix":""},{"dropping-particle":"","family":"Mengoli","given":"Giulia","non-dropping-particle":"","parse-names":false,"suffix":""},{"dropping-particle":"","family":"Morfopoulos","given":"Catherine","non-dropping-particle":"","parse-names":false,"suffix":""},{"dropping-particle":"","family":"Peñuelas","given":"Josep","non-dropping-particle":"","parse-names":false,"suffix":""},{"dropping-particle":"","family":"Pietsch","given":"Stephan","non-dropping-particle":"","parse-names":false,"suffix":""},{"dropping-particle":"","family":"Rebel","given":"Karin T","non-dropping-particle":"","parse-names":false,"suffix":""},{"dropping-particle":"","family":"Ryu","given":"Youngryel","non-dropping-particle":"","parse-names":false,"suffix":""},{"dropping-particle":"","family":"Smith","given":"Nicholas G","non-dropping-particle":"","parse-names":false,"suffix":""},{"dropping-particle":"","family":"Stocker","given":"Benjamin D","non-dropping-particle":"","parse-names":false,"suffix":""},{"dropping-particle":"","family":"Wright","given":"Ian J","non-dropping-particle":"","parse-names":false,"suffix":""}],"container-title":"New Phytologist","id":"ITEM-2","issue":"6","issued":{"date-parts":[["2021"]]},"page":"2125-2141","title":"Eco-evolutionary optimality as a means to improve vegetation and land-surface models","type":"article-journal","volume":"231"},"uris":["http://www.mendeley.com/documents/?uuid=2837baf0-53ee-43fe-941a-4c071cdb25c8"]}],"mendeley":{"formattedCitation":"(Smith &amp; Dukes, 2013; Harrison &lt;i&gt;et al.&lt;/i&gt;, 2021)","plainTextFormattedCitation":"(Smith &amp; Dukes, 2013; Harrison et al., 2021)","previouslyFormattedCitation":"(Smith &amp; Dukes, 2013; Harrison &lt;i&gt;et al.&lt;/i&gt;, 2021)"},"properties":{"noteIndex":0},"schema":"https://github.com/citation-style-language/schema/raw/master/csl-citation.json"}</w:instrText>
-      </w:r>
-      <w:r>
-        <w:fldChar w:fldCharType="separate"/>
-      </w:r>
-      <w:r>
-        <w:rPr>
-          <w:noProof/>
-        </w:rPr>
-        <w:t xml:space="preserve">(Smith &amp; Dukes, 2013; Harrison </w:t>
-      </w:r>
-      <w:r>
-        <w:rPr>
-          <w:i/>
-          <w:noProof/>
-        </w:rPr>
-        <w:t>et al.</w:t>
-      </w:r>
-      <w:r>
-        <w:rPr>
-          <w:noProof/>
-        </w:rPr>
-        <w:t>, 2021)</w:t>
-      </w:r>
-      <w:r>
-        <w:fldChar w:fldCharType="end"/>
-      </w:r>
-      <w:r>
-        <w:t>.</w:t>
-      </w:r>
     </w:p>
     <w:p>
       <w:pPr>
@@ -783,16 +451,336 @@
         <w:ind w:firstLine="720"/>
       </w:pPr>
       <w:r>
-        <w:rPr>
-          <w:highlight w:val="yellow"/>
-        </w:rPr>
-        <w:t>[why leaf nitrogen allocation? What does it tell us and</w:t>
-      </w:r>
-      <w:r>
-        <w:rPr>
-          <w:highlight w:val="yellow"/>
-        </w:rPr>
-        <w:t xml:space="preserve"> what do we need to understand about its plasticity in response to environmental change across time and space?]</w:t>
+        <w:t>Terrestrial biosphere models, which comprise the land surface component of Earth system models, are sensitive to the formulation of photosynthetic processes</w:t>
+      </w:r>
+      <w:r>
+        <w:t xml:space="preserve"> ()</w:t>
+      </w:r>
+      <w:r>
+        <w:t>. This is because photosynthesis is the largest carbon flux between the atmosphere</w:t>
+      </w:r>
+      <w:r>
+        <w:t xml:space="preserve"> and terrestrial biosphere</w:t>
+      </w:r>
+      <w:r>
+        <w:t>,</w:t>
+      </w:r>
+      <w:r>
+        <w:t xml:space="preserve"> and is constrained by</w:t>
+      </w:r>
+      <w:r>
+        <w:t xml:space="preserve"> ecosystem</w:t>
+      </w:r>
+      <w:r>
+        <w:t xml:space="preserve"> carbon and nutrient biogeochemical cycles</w:t>
+      </w:r>
+      <w:r>
+        <w:t xml:space="preserve"> </w:t>
+      </w:r>
+      <w:r>
+        <w:fldChar w:fldCharType="begin" w:fldLock="1"/>
+      </w:r>
+      <w:r>
+        <w:instrText>ADDIN CSL_CITATION {"citationItems":[{"id":"ITEM-1","itemData":{"author":[{"dropping-particle":"","family":"IPCC","given":"","non-dropping-particle":"","parse-names":false,"suffix":""}],"id":"ITEM-1","issued":{"date-parts":[["2013"]]},"title":"Climate Change 2013: The Physical Science Basis. Contribution of Working Group I to the Fifth Assessment Report of the Intergovernmental Panel on Climate Change","type":"report"},"uris":["http://www.mendeley.com/documents/?uuid=e29664ea-7c72-41ce-9b14-f487ba00dbc9"]},{"id":"ITEM-2","itemData":{"DOI":"10.1126/science.1091390","ISSN":"0036-8075","abstract":"To develop low-energy architecture, designers need knowledge about passive cooling techniques and shading devices. This paper focuses on the impact of management strategies for external mobile shadings and cooling by natural ventilation. Various control rules are simulated for both techniques. Resulting energy demand and comfort conditions are discussed. For shadings, strategies based on both internal temperature and solar irradiation set points are shown to be more efficient than strategies based on solar irradiation or internal temperature alone. For natural ventilation, strategies limiting the flow rate when outside temperature exceeds internal temperature are found to have no major impact on comfort conditions for the Belgian weather. A flow rate limitation when external temperature drops is found to be efficient to save energy. Objectives of this paper are to show that management choices have a real impact on energy and comfort criteria and to help designers to choose the adequate management rules for their projects. © 2005 Elsevier Ltd. All rights reserved.","author":[{"dropping-particle":"","family":"Hungate","given":"Bruce A","non-dropping-particle":"","parse-names":false,"suffix":""},{"dropping-particle":"","family":"Dukes","given":"Jeffrey S","non-dropping-particle":"","parse-names":false,"suffix":""},{"dropping-particle":"","family":"Shaw","given":"M Rebecca","non-dropping-particle":"","parse-names":false,"suffix":""},{"dropping-particle":"","family":"Luo","given":"Yiqi","non-dropping-particle":"","parse-names":false,"suffix":""},{"dropping-particle":"","family":"Field","given":"Christopher B","non-dropping-particle":"","parse-names":false,"suffix":""}],"container-title":"Science","id":"ITEM-2","issue":"5650","issued":{"date-parts":[["2003","11","28"]]},"note":"Models that incorporate nutrient cycling predict much less CO2 sequestration (i.e. uptake via photosynthesis) than models that lack these feedbacks. \n\nTherefore, models that do not include nutrient feedbacks tend to overestimate carbon uptake under CO2, and may not be as realistic as those that include nutrient cycling","page":"1512-1513","title":"Nitrogen and climate change","type":"article-journal","volume":"302"},"uris":["http://www.mendeley.com/documents/?uuid=27d5f9a2-ef0f-4622-8624-6b2e99d109bc"]},{"id":"ITEM-3","itemData":{"DOI":"10.1890/06-2057.1","abstract":"Our meta-analysis of 126 nitrogen addition experiments evaluated nitrogen (N) limitation of net primary production (NPP) in terrestrial ecosystems. We tested the hypothesis that N limitation is widespread among biomes and influenced by geography and climate. We used the response ratio (R ffi ANPPN/ANPPctrl) of aboveground plant growth in fertilized to control plots and found that most ecosystems are nitrogen limited with an average 29% growth response to nitrogen (i.e., R ¼ 1.29). The response ratio was significant within temperate forests (R ¼ 1.19), tropical forests (R ¼ 1.60), temperate grasslands (R ¼ 1.53), tropical grasslands (R ¼ 1.26), wetlands (R ¼ 1.16), and tundra (R ¼ 1.35), but not deserts. Eight tropical forest studies had been conducted on very young volcanic soils in Hawaii, and this subgroup was strongly N limited (R ¼ 2.13), which resulted in a negative correlation between forest R and latitude. The degree of N limitation in the remainder of the tropical forest studies (R ¼ 1.20) was comparable to that of temperate forests, and when the young Hawaiian subgroup was excluded, forest R did not vary with latitude. Grassland response increased with latitude, but was independent of temperature and precipitation. These results suggest that the global N and C cycles interact strongly and that geography can mediate ecosystem response to N within certain biome types.","author":[{"dropping-particle":"","family":"LeBauer","given":"David S","non-dropping-particle":"","parse-names":false,"suffix":""},{"dropping-particle":"","family":"Treseder","given":"Kathleen","non-dropping-particle":"","parse-names":false,"suffix":""}],"container-title":"Ecology","id":"ITEM-3","issue":"2","issued":{"date-parts":[["2008"]]},"page":"371-379","title":"Nitrogen limitation of net primary productivity","type":"article-journal","volume":"89"},"uris":["http://www.mendeley.com/documents/?uuid=9a0f3748-3fb9-483a-aeb3-fcaab5fa4acc"]},{"id":"ITEM-4","itemData":{"DOI":"10.1038/nplants.2015.80","ISSN":"2055-0278","author":[{"dropping-particle":"","family":"Fay","given":"Philip A","non-dropping-particle":"","parse-names":false,"suffix":""},{"dropping-particle":"","family":"Prober","given":"Suzanne M","non-dropping-particle":"","parse-names":false,"suffix":""},{"dropping-particle":"","family":"Harpole","given":"W Stanley","non-dropping-particle":"","parse-names":false,"suffix":""},{"dropping-particle":"","family":"Knops","given":"Johannes M H","non-dropping-particle":"","parse-names":false,"suffix":""},{"dropping-particle":"","family":"Bakker","given":"Jonathan D","non-dropping-particle":"","parse-names":false,"suffix":""},{"dropping-particle":"","family":"Borer","given":"Elizabeth T","non-dropping-particle":"","parse-names":false,"suffix":""},{"dropping-particle":"","family":"Lind","given":"Eric M","non-dropping-particle":"","parse-names":false,"suffix":""},{"dropping-particle":"","family":"MacDougall","given":"Andrew S","non-dropping-particle":"","parse-names":false,"suffix":""},{"dropping-particle":"","family":"Seabloom","given":"Eric W","non-dropping-particle":"","parse-names":false,"suffix":""},{"dropping-particle":"","family":"Wragg","given":"Peter D","non-dropping-particle":"","parse-names":false,"suffix":""},{"dropping-particle":"","family":"Adler","given":"Peter B","non-dropping-particle":"","parse-names":false,"suffix":""},{"dropping-particle":"","family":"Blumenthal","given":"Dana M","non-dropping-particle":"","parse-names":false,"suffix":""},{"dropping-particle":"","family":"Buckley","given":"Yvonne M","non-dropping-particle":"","parse-names":false,"suffix":""},{"dropping-particle":"","family":"Chu","given":"Chengjin","non-dropping-particle":"","parse-names":false,"suffix":""},{"dropping-particle":"","family":"Cleland","given":"Elsa E","non-dropping-particle":"","parse-names":false,"suffix":""},{"dropping-particle":"","family":"Collins","given":"Scott L","non-dropping-particle":"","parse-names":false,"suffix":""},{"dropping-particle":"","family":"Davies","given":"Kendi F","non-dropping-particle":"","parse-names":false,"suffix":""},{"dropping-particle":"","family":"Du","given":"Guozhen","non-dropping-particle":"","parse-names":false,"suffix":""},{"dropping-particle":"","family":"Feng","given":"Xiaohui","non-dropping-particle":"","parse-names":false,"suffix":""},{"dropping-particle":"","family":"Firn","given":"Jennifer","non-dropping-particle":"","parse-names":false,"suffix":""},{"dropping-particle":"","family":"Gruner","given":"Daniel S","non-dropping-particle":"","parse-names":false,"suffix":""},{"dropping-particle":"","family":"Hagenah","given":"Nicole","non-dropping-particle":"","parse-names":false,"suffix":""},{"dropping-particle":"","family":"Hautier","given":"Yann","non-dropping-particle":"","parse-names":false,"suffix":""},{"dropping-particle":"","family":"Heckman","given":"Robert W","non-dropping-particle":"","parse-names":false,"suffix":""},{"dropping-particle":"","family":"Jin","given":"Virginia L","non-dropping-particle":"","parse-names":false,"suffix":""},{"dropping-particle":"","family":"Kirkman","given":"Kevin P","non-dropping-particle":"","parse-names":false,"suffix":""},{"dropping-particle":"","family":"Klein","given":"Julia A","non-dropping-particle":"","parse-names":false,"suffix":""},{"dropping-particle":"","family":"Ladwig","given":"Laura M","non-dropping-particle":"","parse-names":false,"suffix":""},{"dropping-particle":"","family":"Li","given":"Qi","non-dropping-particle":"","parse-names":false,"suffix":""},{"dropping-particle":"","family":"McCulley","given":"Rebecca L","non-dropping-particle":"","parse-names":false,"suffix":""},{"dropping-particle":"","family":"Melbourne","given":"Brett A","non-dropping-particle":"","parse-names":false,"suffix":""},{"dropping-particle":"","family":"Mitchell","given":"Charles E","non-dropping-particle":"","parse-names":false,"suffix":""},{"dropping-particle":"","family":"Moore","given":"Joslin L","non-dropping-particle":"","parse-names":false,"suffix":""},{"dropping-particle":"","family":"Morgan","given":"John W","non-dropping-particle":"","parse-names":false,"suffix":""},{"dropping-particle":"","family":"Risch","given":"Anita C","non-dropping-particle":"","parse-names":false,"suffix":""},{"dropping-particle":"","family":"Schütz","given":"Martin","non-dropping-particle":"","parse-names":false,"suffix":""},{"dropping-particle":"","family":"Stevens","given":"Carly J","non-dropping-particle":"","parse-names":false,"suffix":""},{"dropping-particle":"","family":"Wedin","given":"David A","non-dropping-particle":"","parse-names":false,"suffix":""},{"dropping-particle":"","family":"Yang","given":"Louie H","non-dropping-particle":"","parse-names":false,"suffix":""}],"container-title":"Nature Plants","id":"ITEM-4","issue":"7","issued":{"date-parts":[["2015","7","6"]]},"page":"15080","title":"Grassland productivity limited by multiple nutrients","type":"article-journal","volume":"1"},"uris":["http://www.mendeley.com/documents/?uuid=a62c0db7-4b0d-43d0-870c-34311e8a7ebe"]}],"mendeley":{"formattedCitation":"(Hungate &lt;i&gt;et al.&lt;/i&gt;, 2003; LeBauer &amp; Treseder, 2008; IPCC, 2013; Fay &lt;i&gt;et al.&lt;/i&gt;, 2015)","plainTextFormattedCitation":"(Hungate et al., 2003; LeBauer &amp; Treseder, 2008; IPCC, 2013; Fay et al., 2015)","previouslyFormattedCitation":"(Hungate &lt;i&gt;et al.&lt;/i&gt;, 2003; LeBauer &amp; Treseder, 2008; IPCC, 2013; Fay &lt;i&gt;et al.&lt;/i&gt;, 2015)"},"properties":{"noteIndex":0},"schema":"https://github.com/citation-style-language/schema/raw/master/csl-citation.json"}</w:instrText>
+      </w:r>
+      <w:r>
+        <w:fldChar w:fldCharType="separate"/>
+      </w:r>
+      <w:r>
+        <w:rPr>
+          <w:noProof/>
+        </w:rPr>
+        <w:t xml:space="preserve">(Hungate </w:t>
+      </w:r>
+      <w:r>
+        <w:rPr>
+          <w:i/>
+          <w:noProof/>
+        </w:rPr>
+        <w:t>et al.</w:t>
+      </w:r>
+      <w:r>
+        <w:rPr>
+          <w:noProof/>
+        </w:rPr>
+        <w:t xml:space="preserve">, 2003; LeBauer &amp; Treseder, 2008; IPCC, 2013; Fay </w:t>
+      </w:r>
+      <w:r>
+        <w:rPr>
+          <w:i/>
+          <w:noProof/>
+        </w:rPr>
+        <w:t>et al.</w:t>
+      </w:r>
+      <w:r>
+        <w:rPr>
+          <w:noProof/>
+        </w:rPr>
+        <w:t>, 2015)</w:t>
+      </w:r>
+      <w:r>
+        <w:fldChar w:fldCharType="end"/>
+      </w:r>
+      <w:r>
+        <w:t xml:space="preserve">. </w:t>
+      </w:r>
+      <w:r>
+        <w:t xml:space="preserve">Many </w:t>
+      </w:r>
+      <w:r>
+        <w:t xml:space="preserve">terrestrial biosphere models formulate photosynthesis by </w:t>
+      </w:r>
+      <w:r>
+        <w:t>parameterizing</w:t>
+      </w:r>
+      <w:r>
+        <w:t xml:space="preserve"> photosynthetic capacity within plant functional types through positive relationships between soil n</w:t>
+      </w:r>
+      <w:r>
+        <w:t>itrogen</w:t>
+      </w:r>
+      <w:r>
+        <w:t xml:space="preserve"> availability, leaf n</w:t>
+      </w:r>
+      <w:r>
+        <w:t>itrogen</w:t>
+      </w:r>
+      <w:r>
+        <w:t xml:space="preserve"> allocation, and photosynthetic capacity</w:t>
+      </w:r>
+      <w:r>
+        <w:t xml:space="preserve"> </w:t>
+      </w:r>
+      <w:r>
+        <w:fldChar w:fldCharType="begin" w:fldLock="1"/>
+      </w:r>
+      <w:r>
+        <w:instrText>ADDIN CSL_CITATION {"citationItems":[{"id":"ITEM-1","itemData":{"DOI":"10.1007/s11120-013-9818-1","ISSN":"0166-8595","author":[{"dropping-particle":"","family":"Rogers","given":"Alistair","non-dropping-particle":"","parse-names":false,"suffix":""}],"container-title":"Photosynthesis Research","id":"ITEM-1","issue":"1-2","issued":{"date-parts":[["2014","2","7"]]},"page":"15-29","title":"The use and misuse of V&lt;sub&gt;c,max&lt;/sub&gt; in Earth System Models","type":"article-journal","volume":"119"},"uris":["http://www.mendeley.com/documents/?uuid=25f28ff1-7c62-46f2-9b1d-60fafb9797ef"]},{"id":"ITEM-2","itemData":{"DOI":"10.1111/nph.14283","ISSN":"0028646X","author":[{"dropping-particle":"","family":"Rogers","given":"Alistair","non-dropping-particle":"","parse-names":false,"suffix":""},{"dropping-particle":"","family":"Medlyn","given":"Belinda E","non-dropping-particle":"","parse-names":false,"suffix":""},{"dropping-particle":"","family":"Dukes","given":"Jeffrey S","non-dropping-particle":"","parse-names":false,"suffix":""},{"dropping-particle":"","family":"Bonan","given":"Gordon","non-dropping-particle":"","parse-names":false,"suffix":""},{"dropping-particle":"","family":"Caemmerer","given":"Susanne","non-dropping-particle":"von","parse-names":false,"suffix":""},{"dropping-particle":"","family":"Dietze","given":"Michael C","non-dropping-particle":"","parse-names":false,"suffix":""},{"dropping-particle":"","family":"Kattge","given":"Jens","non-dropping-particle":"","parse-names":false,"suffix":""},{"dropping-particle":"","family":"Leakey","given":"Andrew D B","non-dropping-particle":"","parse-names":false,"suffix":""},{"dropping-particle":"","family":"Mercado","given":"Lina M","non-dropping-particle":"","parse-names":false,"suffix":""},{"dropping-particle":"","family":"Niinemets","given":"Ülo","non-dropping-particle":"","parse-names":false,"suffix":""},{"dropping-particle":"","family":"Prentice","given":"I Colin","non-dropping-particle":"","parse-names":false,"suffix":""},{"dropping-particle":"","family":"Serbin","given":"Shawn P","non-dropping-particle":"","parse-names":false,"suffix":""},{"dropping-particle":"","family":"Sitch","given":"Stephen","non-dropping-particle":"","parse-names":false,"suffix":""},{"dropping-particle":"","family":"Way","given":"Danielle A","non-dropping-particle":"","parse-names":false,"suffix":""},{"dropping-particle":"","family":"Zaehle","given":"Sönke","non-dropping-particle":"","parse-names":false,"suffix":""}],"container-title":"New Phytologist","id":"ITEM-2","issue":"1","issued":{"date-parts":[["2017","1"]]},"page":"22-42","title":"A roadmap for improving the representation of photosynthesis in Earth system models","type":"article-journal","volume":"213"},"uris":["http://www.mendeley.com/documents/?uuid=2b8771ac-5f1d-4259-ab38-c0c6999be44d"]}],"mendeley":{"formattedCitation":"(Rogers, 2014; Rogers &lt;i&gt;et al.&lt;/i&gt;, 2017)","plainTextFormattedCitation":"(Rogers, 2014; Rogers et al., 2017)","previouslyFormattedCitation":"(Rogers, 2014; Rogers &lt;i&gt;et al.&lt;/i&gt;, 2017)"},"properties":{"noteIndex":0},"schema":"https://github.com/citation-style-language/schema/raw/master/csl-citation.json"}</w:instrText>
+      </w:r>
+      <w:r>
+        <w:fldChar w:fldCharType="separate"/>
+      </w:r>
+      <w:r>
+        <w:rPr>
+          <w:noProof/>
+        </w:rPr>
+        <w:t xml:space="preserve">(Rogers, 2014; Rogers </w:t>
+      </w:r>
+      <w:r>
+        <w:rPr>
+          <w:i/>
+          <w:noProof/>
+        </w:rPr>
+        <w:t>et al.</w:t>
+      </w:r>
+      <w:r>
+        <w:rPr>
+          <w:noProof/>
+        </w:rPr>
+        <w:t>, 2017)</w:t>
+      </w:r>
+      <w:r>
+        <w:fldChar w:fldCharType="end"/>
+      </w:r>
+      <w:r>
+        <w:t>.</w:t>
+      </w:r>
+      <w:r>
+        <w:t xml:space="preserve"> While empirical support for these relationships is abundan</w:t>
+      </w:r>
+      <w:r>
+        <w:t>t</w:t>
+      </w:r>
+      <w:r>
+        <w:t xml:space="preserve"> </w:t>
+      </w:r>
+      <w:r>
+        <w:fldChar w:fldCharType="begin" w:fldLock="1"/>
+      </w:r>
+      <w:r>
+        <w:instrText>ADDIN CSL_CITATION {"citationItems":[{"id":"ITEM-1","itemData":{"author":[{"dropping-particle":"","family":"Brix","given":"H","non-dropping-particle":"","parse-names":false,"suffix":""}],"container-title":"Forest Science","id":"ITEM-1","issue":"4","issued":{"date-parts":[["1971"]]},"page":"407-414","title":"Effects of nitrogen fertilization on photosynthesis and respiration in Douglas-fir","type":"article-journal","volume":"17"},"uris":["http://www.mendeley.com/documents/?uuid=0d816862-8b2e-4a7d-a608-cc70ebf504cb"]},{"id":"ITEM-2","itemData":{"DOI":"10.1002/ece3.1173","ISSN":"20457758","author":[{"dropping-particle":"","family":"Walker","given":"Anthony P","non-dropping-particle":"","parse-names":false,"suffix":""},{"dropping-particle":"","family":"Beckerman","given":"Andrew P","non-dropping-particle":"","parse-names":false,"suffix":""},{"dropping-particle":"","family":"Gu","given":"Lianhong","non-dropping-particle":"","parse-names":false,"suffix":""},{"dropping-particle":"","family":"Kattge","given":"Jens","non-dropping-particle":"","parse-names":false,"suffix":""},{"dropping-particle":"","family":"Cernusak","given":"Lucas A","non-dropping-particle":"","parse-names":false,"suffix":""},{"dropping-particle":"","family":"Domingues","given":"Tomas F","non-dropping-particle":"","parse-names":false,"suffix":""},{"dropping-particle":"","family":"Scales","given":"Joanna C","non-dropping-particle":"","parse-names":false,"suffix":""},{"dropping-particle":"","family":"Wohlfahrt","given":"Georg","non-dropping-particle":"","parse-names":false,"suffix":""},{"dropping-particle":"","family":"Wullschleger","given":"Stan D","non-dropping-particle":"","parse-names":false,"suffix":""},{"dropping-particle":"","family":"Woodward","given":"F. Ian","non-dropping-particle":"","parse-names":false,"suffix":""}],"container-title":"Ecology and Evolution","id":"ITEM-2","issue":"16","issued":{"date-parts":[["2014","8"]]},"page":"3218-3235","title":"The relationship of leaf photosynthetic traits - Vcmax and Jmax - to leaf nitrogen, leaf phosphorus, and specific leaf area: a meta-analysis and modeling study","type":"article-journal","volume":"4"},"uris":["http://www.mendeley.com/documents/?uuid=f2d11739-e7fe-4603-a9bb-fc59ddb6a65c"]},{"id":"ITEM-3","itemData":{"author":[{"dropping-particle":"","family":"Evans","given":"John R","non-dropping-particle":"","parse-names":false,"suffix":""},{"dropping-particle":"","family":"Seemann","given":"Jeffrey R","non-dropping-particle":"","parse-names":false,"suffix":""}],"container-title":"Photosynthesis","id":"ITEM-3","issued":{"date-parts":[["1989"]]},"page":"183-205","title":"The allocation of protein nitrogen in the photosynthetic apparatus: costs, consequences, and control","type":"article-journal","volume":"8"},"uris":["http://www.mendeley.com/documents/?uuid=b85d6cb6-b3cb-471b-9b1b-d018e804566a"]},{"id":"ITEM-4","itemData":{"DOI":"10.1007/BF00377192","ISSN":"0029-8549","author":[{"dropping-particle":"","family":"Evans","given":"John R","non-dropping-particle":"","parse-names":false,"suffix":""}],"container-title":"Oecologia","id":"ITEM-4","issue":"1","issued":{"date-parts":[["1989","1"]]},"page":"9-19","title":"Photosynthesis and nitrogen relationships in leaves of C3 plants","type":"article-journal","volume":"78"},"uris":["http://www.mendeley.com/documents/?uuid=20ca2eec-0707-46d9-b95a-10c6371d8aab"]},{"id":"ITEM-5","itemData":{"DOI":"10.1038/s41559-018-0790-1","ISSN":"2397-334X","author":[{"dropping-particle":"","family":"Firn","given":"Jennifer","non-dropping-particle":"","parse-names":false,"suffix":""},{"dropping-particle":"","family":"McGree","given":"James M","non-dropping-particle":"","parse-names":false,"suffix":""},{"dropping-particle":"","family":"Harvey","given":"Eric","non-dropping-particle":"","parse-names":false,"suffix":""},{"dropping-particle":"","family":"Flores-Moreno","given":"Habacuc","non-dropping-particle":"","parse-names":false,"suffix":""},{"dropping-particle":"","family":"Schütz","given":"Martin","non-dropping-particle":"","parse-names":false,"suffix":""},{"dropping-particle":"","family":"Buckley","given":"Yvonne M","non-dropping-particle":"","parse-names":false,"suffix":""},{"dropping-particle":"","family":"Borer","given":"Elizabeth T","non-dropping-particle":"","parse-names":false,"suffix":""},{"dropping-particle":"","family":"Seabloom","given":"Eric W","non-dropping-particle":"","parse-names":false,"suffix":""},{"dropping-particle":"","family":"Pierre","given":"Kimberly J","non-dropping-particle":"La","parse-names":false,"suffix":""},{"dropping-particle":"","family":"MacDougall","given":"Andrew S","non-dropping-particle":"","parse-names":false,"suffix":""},{"dropping-particle":"","family":"Prober","given":"Suzanne M","non-dropping-particle":"","parse-names":false,"suffix":""},{"dropping-particle":"","family":"Stevens","given":"Carly J","non-dropping-particle":"","parse-names":false,"suffix":""},{"dropping-particle":"","family":"Sullivan","given":"Lauren L","non-dropping-particle":"","parse-names":false,"suffix":""},{"dropping-particle":"","family":"Porter","given":"Erica","non-dropping-particle":"","parse-names":false,"suffix":""},{"dropping-particle":"","family":"Ladouceur","given":"Emma","non-dropping-particle":"","parse-names":false,"suffix":""},{"dropping-particle":"","family":"Allen","given":"Charlotte","non-dropping-particle":"","parse-names":false,"suffix":""},{"dropping-particle":"","family":"Moromizato","given":"Karine H","non-dropping-particle":"","parse-names":false,"suffix":""},{"dropping-particle":"","family":"Morgan","given":"John W","non-dropping-particle":"","parse-names":false,"suffix":""},{"dropping-particle":"","family":"Harpole","given":"W Stanley","non-dropping-particle":"","parse-names":false,"suffix":""},{"dropping-particle":"","family":"Hautier","given":"Yann","non-dropping-particle":"","parse-names":false,"suffix":""},{"dropping-particle":"","family":"Eisenhauer","given":"Nico","non-dropping-particle":"","parse-names":false,"suffix":""},{"dropping-particle":"","family":"Wright","given":"Justin P","non-dropping-particle":"","parse-names":false,"suffix":""},{"dropping-particle":"","family":"Adler","given":"Peter B","non-dropping-particle":"","parse-names":false,"suffix":""},{"dropping-particle":"","family":"Arnillas","given":"Carlos Alberto","non-dropping-particle":"","parse-names":false,"suffix":""},{"dropping-particle":"","family":"Bakker","given":"Jonathan D","non-dropping-particle":"","parse-names":false,"suffix":""},{"dropping-particle":"","family":"Biederman","given":"Lori","non-dropping-particle":"","parse-names":false,"suffix":""},{"dropping-particle":"","family":"Broadbent","given":"Arthur A D","non-dropping-particle":"","parse-names":false,"suffix":""},{"dropping-particle":"","family":"Brown","given":"Cynthia S","non-dropping-particle":"","parse-names":false,"suffix":""},{"dropping-particle":"","family":"Bugalho","given":"Miguel N","non-dropping-particle":"","parse-names":false,"suffix":""},{"dropping-particle":"","family":"Caldeira","given":"Maria C","non-dropping-particle":"","parse-names":false,"suffix":""},{"dropping-particle":"","family":"Cleland","given":"Elsa E","non-dropping-particle":"","parse-names":false,"suffix":""},{"dropping-particle":"","family":"Ebeling","given":"Anne","non-dropping-particle":"","parse-names":false,"suffix":""},{"dropping-particle":"","family":"Fay","given":"Philip A","non-dropping-particle":"","parse-names":false,"suffix":""},{"dropping-particle":"","family":"Hagenah","given":"Nicole","non-dropping-particle":"","parse-names":false,"suffix":""},{"dropping-particle":"","family":"Kleinhesselink","given":"Andrew R","non-dropping-particle":"","parse-names":false,"suffix":""},{"dropping-particle":"","family":"Mitchell","given":"Rachel","non-dropping-particle":"","parse-names":false,"suffix":""},{"dropping-particle":"","family":"Moore","given":"Joslin L","non-dropping-particle":"","parse-names":false,"suffix":""},{"dropping-particle":"","family":"Nogueira","given":"Carla","non-dropping-particle":"","parse-names":false,"suffix":""},{"dropping-particle":"","family":"Peri","given":"Pablo Luis","non-dropping-particle":"","parse-names":false,"suffix":""},{"dropping-particle":"","family":"Roscher","given":"Christiane","non-dropping-particle":"","parse-names":false,"suffix":""},{"dropping-particle":"","family":"Smith","given":"Melinda D","non-dropping-particle":"","parse-names":false,"suffix":""},{"dropping-particle":"","family":"Wragg","given":"Peter D","non-dropping-particle":"","parse-names":false,"suffix":""},{"dropping-particle":"","family":"Risch","given":"Anita C","non-dropping-particle":"","parse-names":false,"suffix":""}],"container-title":"Nature Ecology &amp; Evolution","id":"ITEM-5","issue":"3","issued":{"date-parts":[["2019","3","4"]]},"page":"400-406","title":"Leaf nutrients, not specific leaf area, are consistent indicators of elevated nutrient inputs","type":"article-journal","volume":"3"},"uris":["http://www.mendeley.com/documents/?uuid=aa4fd087-f2a3-4dc4-b20c-8e5dbc931ba3"]}],"mendeley":{"formattedCitation":"(Brix, 1971; Evans &amp; Seemann, 1989; Evans, 1989; Walker &lt;i&gt;et al.&lt;/i&gt;, 2014; Firn &lt;i&gt;et al.&lt;/i&gt;, 2019)","plainTextFormattedCitation":"(Brix, 1971; Evans &amp; Seemann, 1989; Evans, 1989; Walker et al., 2014; Firn et al., 2019)","previouslyFormattedCitation":"(Brix, 1971; Evans &amp; Seemann, 1989; Evans, 1989; Walker &lt;i&gt;et al.&lt;/i&gt;, 2014; Firn &lt;i&gt;et al.&lt;/i&gt;, 2019)"},"properties":{"noteIndex":0},"schema":"https://github.com/citation-style-language/schema/raw/master/csl-citation.json"}</w:instrText>
+      </w:r>
+      <w:r>
+        <w:fldChar w:fldCharType="separate"/>
+      </w:r>
+      <w:r>
+        <w:rPr>
+          <w:noProof/>
+        </w:rPr>
+        <w:t xml:space="preserve">(Brix, 1971; Evans &amp; Seemann, 1989; Evans, 1989; Walker </w:t>
+      </w:r>
+      <w:r>
+        <w:rPr>
+          <w:i/>
+          <w:noProof/>
+        </w:rPr>
+        <w:t>et al.</w:t>
+      </w:r>
+      <w:r>
+        <w:rPr>
+          <w:noProof/>
+        </w:rPr>
+        <w:t xml:space="preserve">, 2014; Firn </w:t>
+      </w:r>
+      <w:r>
+        <w:rPr>
+          <w:i/>
+          <w:noProof/>
+        </w:rPr>
+        <w:t>et al.</w:t>
+      </w:r>
+      <w:r>
+        <w:rPr>
+          <w:noProof/>
+        </w:rPr>
+        <w:t>, 2019)</w:t>
+      </w:r>
+      <w:r>
+        <w:fldChar w:fldCharType="end"/>
+      </w:r>
+      <w:r>
+        <w:t xml:space="preserve">, </w:t>
+      </w:r>
+      <w:r>
+        <w:t>plant</w:t>
+      </w:r>
+      <w:r>
+        <w:t xml:space="preserve"> acclimation responses to </w:t>
+      </w:r>
+      <w:r>
+        <w:t>changing</w:t>
+      </w:r>
+      <w:r>
+        <w:t xml:space="preserve"> environment</w:t>
+      </w:r>
+      <w:r>
+        <w:t>s (e.g., increasing CO</w:t>
+      </w:r>
+      <w:r>
+        <w:rPr>
+          <w:vertAlign w:val="subscript"/>
+        </w:rPr>
+        <w:t>2</w:t>
+      </w:r>
+      <w:r>
+        <w:t>,</w:t>
+      </w:r>
+      <w:r>
+        <w:t xml:space="preserve"> light availability,</w:t>
+      </w:r>
+      <w:r>
+        <w:t xml:space="preserve"> temperature, precipitation variability, etc.) can</w:t>
+      </w:r>
+      <w:r>
+        <w:t xml:space="preserve"> </w:t>
+      </w:r>
+      <w:r>
+        <w:t>alter leaf n</w:t>
+      </w:r>
+      <w:r>
+        <w:t xml:space="preserve">itrogen </w:t>
+      </w:r>
+      <w:r>
+        <w:t>allocation and photosynthetic capacity independent of soil nutrient availability</w:t>
+      </w:r>
+      <w:r>
+        <w:t xml:space="preserve"> </w:t>
+      </w:r>
+      <w:r>
+        <w:fldChar w:fldCharType="begin" w:fldLock="1"/>
+      </w:r>
+      <w:r>
+        <w:instrText>ADDIN CSL_CITATION {"citationItems":[{"id":"ITEM-1","itemData":{"DOI":"10.1111/nph.15754","ISSN":"14698137","PMID":"30802971","abstract":"By means of meta-analyses we determined how 70 traits related to plant anatomy, morphology, chemistry, physiology, growth and reproduction are affected by daily light integral (DLI; mol photons m−2 d−1). A large database including 500 experiments with 760 plant species enabled us to determine generalized dose–response curves. Many traits increase with DLI in a saturating fashion. Some showed a more than 10-fold increase over the DLI range of 1–50 mol m−2 d−1, such as the number of seeds produced per plant and the actual rate of photosynthesis. Strong decreases with DLI (up to three-fold) were observed for leaf area ratio and leaf payback time. Plasticity differences among species groups were generally small compared with the overall responses to DLI. However, for a number of traits, including photosynthetic capacity and realized growth, we found woody and shade-tolerant species to have lower plasticity. We further conclude that the direction and degree of trait changes adheres with responses to plant density and to vertical light gradients within plant canopies. This synthesis provides a strong quantitative basis for understanding plant acclimation to light, from molecular to whole plant responses, but also identifies the variables that currently form weak spots in our knowledge, such as respiration and reproductive characteristics.","author":[{"dropping-particle":"","family":"Poorter","given":"Hendrik","non-dropping-particle":"","parse-names":false,"suffix":""},{"dropping-particle":"","family":"Niinemets","given":"Ülo","non-dropping-particle":"","parse-names":false,"suffix":""},{"dropping-particle":"","family":"Ntagkas","given":"Nikolaos","non-dropping-particle":"","parse-names":false,"suffix":""},{"dropping-particle":"","family":"Siebenkäs","given":"Alrun","non-dropping-particle":"","parse-names":false,"suffix":""},{"dropping-particle":"","family":"Mäenpää","given":"Maarit","non-dropping-particle":"","parse-names":false,"suffix":""},{"dropping-particle":"","family":"Matsubara","given":"Shizue","non-dropping-particle":"","parse-names":false,"suffix":""},{"dropping-particle":"","family":"Pons","given":"Thijs L.","non-dropping-particle":"","parse-names":false,"suffix":""}],"container-title":"New Phytologist","id":"ITEM-1","issue":"3","issued":{"date-parts":[["2019"]]},"page":"1073-1105","title":"A meta-analysis of plant responses to light intensity for 70 traits ranging from molecules to whole plant performance","type":"article-journal","volume":"223"},"uris":["http://www.mendeley.com/documents/?uuid=86a18846-91e4-4117-9a34-18208cff398a"]},{"id":"ITEM-2","itemData":{"DOI":"10.1111/nph.17802","ISSN":"14698137","PMID":"34657301","abstract":"Generalised dose–response curves are essential to understand how plants acclimate to atmospheric CO2. We carried out a meta-analysis of 630 experiments in which C3 plants were experimentally grown at different [CO2] under relatively benign conditions, and derived dose–response curves for 85 phenotypic traits. These curves were characterised by form, plasticity, consistency and reliability. Considered over a range of 200–1200 µmol mol−1 CO2, some traits more than doubled (e.g. area-based photosynthesis; intrinsic water-use efficiency), whereas others more than halved (area-based transpiration). At current atmospheric [CO2], 64% of the total stimulation in biomass over the 200–1200 µmol mol−1 range has already been realised. We also mapped the trait responses of plants to [CO2] against those we have quantified before for light intensity. For most traits, CO2 and light responses were of similar direction. However, some traits (such as reproductive effort) only responded to light, others (such as plant height) only to [CO2], and some traits (such as area-based transpiration) responded in opposite directions. This synthesis provides a comprehensive picture of plant responses to [CO2] at different integration levels and offers the quantitative dose–response curves that can be used to improve global change simulation models.","author":[{"dropping-particle":"","family":"Poorter","given":"Hendrik","non-dropping-particle":"","parse-names":false,"suffix":""},{"dropping-particle":"","family":"Knopf","given":"Oliver","non-dropping-particle":"","parse-names":false,"suffix":""},{"dropping-particle":"","family":"Wright","given":"Ian J","non-dropping-particle":"","parse-names":false,"suffix":""},{"dropping-particle":"","family":"Temme","given":"Andries A","non-dropping-particle":"","parse-names":false,"suffix":""},{"dropping-particle":"","family":"Hogewoning","given":"Sander W","non-dropping-particle":"","parse-names":false,"suffix":""},{"dropping-particle":"","family":"Graf","given":"Alexander","non-dropping-particle":"","parse-names":false,"suffix":""},{"dropping-particle":"","family":"Cernusak","given":"Lucas A","non-dropping-particle":"","parse-names":false,"suffix":""},{"dropping-particle":"","family":"Pons","given":"Thijs L","non-dropping-particle":"","parse-names":false,"suffix":""}],"container-title":"New Phytologist","id":"ITEM-2","issue":"4","issued":{"date-parts":[["2022"]]},"page":"1560-1596","title":"A meta-analysis of responses of C3 plants to atmospheric CO2: dose–response curves for 85 traits ranging from the molecular to the whole-plant level","type":"article-journal","volume":"233"},"uris":["http://www.mendeley.com/documents/?uuid=e206fbac-5f81-4b6c-b009-89d7b2066fdb"]},{"id":"ITEM-3","itemData":{"DOI":"10.1038/s41467-021-25163-9","ISSN":"2041-1723","abstract":"Plants invest a considerable amount of leaf nitrogen in the photosynthetic enzyme ribulose-1,5-bisphosphate carboxylase-oxygenase (RuBisCO), forming a strong coupling of nitrogen and photosynthetic capacity. Variability in the nitrogen-photosynthesis relationship indicates different nitrogen use strategies of plants (i.e., the fraction nitrogen allocated to RuBisCO; fLNR), however, the reason for this remains unclear as widely different nitrogen use strategies are adopted in photosynthesis models. Here, we use a comprehensive database of in situ observations, a remote sensing product of leaf chlorophyll and ancillary climate and soil data, to examine the global distribution in fLNR using a random forest model. We find global fLNR is 18.2 ± 6.2%, with its variation largely driven by negative dependence on leaf mass per area and positive dependence on leaf phosphorus. Some climate and soil factors (i.e., light, atmospheric dryness, soil pH, and sand) have considerable positive influences on fLNR regionally. This study provides insight into the nitrogen-photosynthesis relationship of plants globally and an improved understanding of the global distribution of photosynthetic potential.","author":[{"dropping-particle":"","family":"Luo","given":"Xiangzhong","non-dropping-particle":"","parse-names":false,"suffix":""},{"dropping-particle":"","family":"Keenan","given":"Trevor F","non-dropping-particle":"","parse-names":false,"suffix":""},{"dropping-particle":"","family":"Chen","given":"Jing M","non-dropping-particle":"","parse-names":false,"suffix":""},{"dropping-particle":"","family":"Croft","given":"Holly","non-dropping-particle":"","parse-names":false,"suffix":""},{"dropping-particle":"","family":"Prentice","given":"I Colin","non-dropping-particle":"","parse-names":false,"suffix":""},{"dropping-particle":"","family":"Smith","given":"Nicholas G","non-dropping-particle":"","parse-names":false,"suffix":""},{"dropping-particle":"","family":"Walker","given":"Anthony P","non-dropping-particle":"","parse-names":false,"suffix":""},{"dropping-particle":"","family":"Wang","given":"Han","non-dropping-particle":"","parse-names":false,"suffix":""},{"dropping-particle":"","family":"Wang","given":"Rong","non-dropping-particle":"","parse-names":false,"suffix":""},{"dropping-particle":"","family":"Xu","given":"Chonggang","non-dropping-particle":"","parse-names":false,"suffix":""},{"dropping-particle":"","family":"Zhang","given":"Yao","non-dropping-particle":"","parse-names":false,"suffix":""}],"container-title":"Nature Communications","id":"ITEM-3","issue":"1","issued":{"date-parts":[["2021","12","11"]]},"page":"4866","title":"Global variation in the fraction of leaf nitrogen allocated to photosynthesis","type":"article-journal","volume":"12"},"uris":["http://www.mendeley.com/documents/?uuid=62a830f1-e0ca-44ad-b8d0-98375daf280e"]}],"mendeley":{"formattedCitation":"(Poorter &lt;i&gt;et al.&lt;/i&gt;, 2019, 2022; Luo &lt;i&gt;et al.&lt;/i&gt;, 2021)","plainTextFormattedCitation":"(Poorter et al., 2019, 2022; Luo et al., 2021)","previouslyFormattedCitation":"(Poorter &lt;i&gt;et al.&lt;/i&gt;, 2019, 2022; Luo &lt;i&gt;et al.&lt;/i&gt;, 2021)"},"properties":{"noteIndex":0},"schema":"https://github.com/citation-style-language/schema/raw/master/csl-citation.json"}</w:instrText>
+      </w:r>
+      <w:r>
+        <w:fldChar w:fldCharType="separate"/>
+      </w:r>
+      <w:r>
+        <w:rPr>
+          <w:noProof/>
+        </w:rPr>
+        <w:t xml:space="preserve">(Poorter </w:t>
+      </w:r>
+      <w:r>
+        <w:rPr>
+          <w:i/>
+          <w:noProof/>
+        </w:rPr>
+        <w:t>et al.</w:t>
+      </w:r>
+      <w:r>
+        <w:rPr>
+          <w:noProof/>
+        </w:rPr>
+        <w:t xml:space="preserve">, 2019, 2022; Luo </w:t>
+      </w:r>
+      <w:r>
+        <w:rPr>
+          <w:i/>
+          <w:noProof/>
+        </w:rPr>
+        <w:t>et al.</w:t>
+      </w:r>
+      <w:r>
+        <w:rPr>
+          <w:noProof/>
+        </w:rPr>
+        <w:t>, 2021)</w:t>
+      </w:r>
+      <w:r>
+        <w:fldChar w:fldCharType="end"/>
+      </w:r>
+      <w:r>
+        <w:t>. The inability of</w:t>
+      </w:r>
+      <w:r>
+        <w:t xml:space="preserve"> terrestrial biosphere </w:t>
+      </w:r>
+      <w:r>
+        <w:t xml:space="preserve">models to capture such acclimation responses to environmental change casts uncertainty in the ability of these models to accurately simulate </w:t>
+      </w:r>
+      <w:r>
+        <w:t xml:space="preserve">accurate and </w:t>
+      </w:r>
+      <w:r>
+        <w:t>robust photosynthetic responses to global change</w:t>
+      </w:r>
+      <w:r>
+        <w:t xml:space="preserve"> </w:t>
+      </w:r>
+      <w:r>
+        <w:fldChar w:fldCharType="begin" w:fldLock="1"/>
+      </w:r>
+      <w:r>
+        <w:instrText>ADDIN CSL_CITATION {"citationItems":[{"id":"ITEM-1","itemData":{"DOI":"10.1111/j.1365-2486.2012.02797.x","ISSN":"13541013","PMID":"23504720","abstract":"To realistically simulate climate feedbacks from the land surface to the atmosphere, models must replicate the responses of plants to environmental changes. Several processes, operating at various scales, cause the responses of photosynthesis and plant respiration to temperature and CO2 to change over time of exposure to new or changing environmental conditions. Here, we review the latest empirical evidence that short-term responses of plant carbon exchange rates to temperature and CO2 are modified by plant photosynthetic and respiratory acclimation as well as biogeochemical feedbacks. We assess the frequency with which these responses have been incorporated into vegetation models, and highlight recently designed algorithms that can facilitate their incorporation. Few models currently include representations of the long-term plant responses that have been recorded by empirical studies, likely because these responses are still poorly understood at scales relevant for models. Studies show that, at a regional scale, simulated carbon flux between the atmosphere and vegetation can dramatically differ between versions of models that do and do not include acclimation. However, the realism of these results is difficult to evaluate, as algorithm development is still in an early stage, and a limited number of data are available. We provide a series of recommendations that suggest how a combination of empirical and modeling studies can produce mechanistic algorithms that will realistically simulate longer term responses within global-scale models. © 2012 Blackwell Publishing Ltd.","author":[{"dropping-particle":"","family":"Smith","given":"Nicholas G","non-dropping-particle":"","parse-names":false,"suffix":""},{"dropping-particle":"","family":"Dukes","given":"Jeffrey S","non-dropping-particle":"","parse-names":false,"suffix":""}],"container-title":"Global Change Biology","id":"ITEM-1","issue":"1","issued":{"date-parts":[["2013"]]},"page":"45-63","title":"Plant respiration and photosynthesis in global-scale models: Incorporating acclimation to temperature and CO&lt;sub&gt;2&lt;/sub&gt;","type":"article-journal","volume":"19"},"uris":["http://www.mendeley.com/documents/?uuid=b45ebbbe-9cfa-41ef-9337-8bc2bfdfb16b"]},{"id":"ITEM-2","itemData":{"DOI":"10.1111/nph.17558","ISSN":"14698137","PMID":"34131932","abstract":"Global vegetation and land-surface models embody interdisciplinary scientific understanding of the behaviour of plants and ecosystems, and are indispensable to project the impacts of environmental change on vegetation and the interactions between vegetation and climate. However, systematic errors and persistently large differences among carbon and water cycle projections by different models highlight the limitations of current process formulations. In this review, focusing on core plant functions in the terrestrial carbon and water cycles, we show how unifying hypotheses derived from eco-evolutionary optimality (EEO) principles can provide novel, parameter-sparse representations of plant and vegetation processes. We present case studies that demonstrate how EEO generates parsimonious representations of core, leaf-level processes that are individually testable and supported by evidence. EEO approaches to photosynthesis and primary production, dark respiration and stomatal behaviour are ripe for implementation in global models. EEO approaches to other important traits, including the leaf economics spectrum and applications of EEO at the community level are active research areas. Independently tested modules emerging from EEO studies could profitably be integrated into modelling frameworks that account for the multiple time scales on which plants and plant communities adjust to environmental change.","author":[{"dropping-particle":"","family":"Harrison","given":"Sandy P","non-dropping-particle":"","parse-names":false,"suffix":""},{"dropping-particle":"","family":"Cramer","given":"Wolfgang","non-dropping-particle":"","parse-names":false,"suffix":""},{"dropping-particle":"","family":"Franklin","given":"Oskar","non-dropping-particle":"","parse-names":false,"suffix":""},{"dropping-particle":"","family":"Prentice","given":"Iain Colin","non-dropping-particle":"","parse-names":false,"suffix":""},{"dropping-particle":"","family":"Wang","given":"Han","non-dropping-particle":"","parse-names":false,"suffix":""},{"dropping-particle":"","family":"Brännström","given":"Åke","non-dropping-particle":"","parse-names":false,"suffix":""},{"dropping-particle":"","family":"Boer","given":"Hugo","non-dropping-particle":"de","parse-names":false,"suffix":""},{"dropping-particle":"","family":"Dieckmann","given":"Ulf","non-dropping-particle":"","parse-names":false,"suffix":""},{"dropping-particle":"","family":"Joshi","given":"Jaideep","non-dropping-particle":"","parse-names":false,"suffix":""},{"dropping-particle":"","family":"Keenan","given":"Trevor F","non-dropping-particle":"","parse-names":false,"suffix":""},{"dropping-particle":"","family":"Lavergne","given":"Aliénor","non-dropping-particle":"","parse-names":false,"suffix":""},{"dropping-particle":"","family":"Manzoni","given":"Stefano","non-dropping-particle":"","parse-names":false,"suffix":""},{"dropping-particle":"","family":"Mengoli","given":"Giulia","non-dropping-particle":"","parse-names":false,"suffix":""},{"dropping-particle":"","family":"Morfopoulos","given":"Catherine","non-dropping-particle":"","parse-names":false,"suffix":""},{"dropping-particle":"","family":"Peñuelas","given":"Josep","non-dropping-particle":"","parse-names":false,"suffix":""},{"dropping-particle":"","family":"Pietsch","given":"Stephan","non-dropping-particle":"","parse-names":false,"suffix":""},{"dropping-particle":"","family":"Rebel","given":"Karin T","non-dropping-particle":"","parse-names":false,"suffix":""},{"dropping-particle":"","family":"Ryu","given":"Youngryel","non-dropping-particle":"","parse-names":false,"suffix":""},{"dropping-particle":"","family":"Smith","given":"Nicholas G","non-dropping-particle":"","parse-names":false,"suffix":""},{"dropping-particle":"","family":"Stocker","given":"Benjamin D","non-dropping-particle":"","parse-names":false,"suffix":""},{"dropping-particle":"","family":"Wright","given":"Ian J","non-dropping-particle":"","parse-names":false,"suffix":""}],"container-title":"New Phytologist","id":"ITEM-2","issue":"6","issued":{"date-parts":[["2021"]]},"page":"2125-2141","title":"Eco-evolutionary optimality as a means to improve vegetation and land-surface models","type":"article-journal","volume":"231"},"uris":["http://www.mendeley.com/documents/?uuid=2837baf0-53ee-43fe-941a-4c071cdb25c8"]}],"mendeley":{"formattedCitation":"(Smith &amp; Dukes, 2013; Harrison &lt;i&gt;et al.&lt;/i&gt;, 2021)","plainTextFormattedCitation":"(Smith &amp; Dukes, 2013; Harrison et al., 2021)","previouslyFormattedCitation":"(Smith &amp; Dukes, 2013; Harrison &lt;i&gt;et al.&lt;/i&gt;, 2021)"},"properties":{"noteIndex":0},"schema":"https://github.com/citation-style-language/schema/raw/master/csl-citation.json"}</w:instrText>
+      </w:r>
+      <w:r>
+        <w:fldChar w:fldCharType="separate"/>
+      </w:r>
+      <w:r>
+        <w:rPr>
+          <w:noProof/>
+        </w:rPr>
+        <w:t xml:space="preserve">(Smith &amp; Dukes, 2013; Harrison </w:t>
+      </w:r>
+      <w:r>
+        <w:rPr>
+          <w:i/>
+          <w:noProof/>
+        </w:rPr>
+        <w:t>et al.</w:t>
+      </w:r>
+      <w:r>
+        <w:rPr>
+          <w:noProof/>
+        </w:rPr>
+        <w:t>, 2021)</w:t>
+      </w:r>
+      <w:r>
+        <w:fldChar w:fldCharType="end"/>
+      </w:r>
+      <w:r>
+        <w:t>.</w:t>
       </w:r>
     </w:p>
     <w:p>
@@ -804,7 +792,13 @@
         <w:rPr>
           <w:highlight w:val="yellow"/>
         </w:rPr>
-        <w:t>[existing frameworks for predicting leaf nitrogen allocation across time and space]</w:t>
+        <w:t>[why leaf nitrogen allocation? What does it tell us and</w:t>
+      </w:r>
+      <w:r>
+        <w:rPr>
+          <w:highlight w:val="yellow"/>
+        </w:rPr>
+        <w:t xml:space="preserve"> what do we need to understand about its plasticity in response to environmental change across time and space?]</w:t>
       </w:r>
     </w:p>
     <w:p>
@@ -813,149 +807,10 @@
         <w:ind w:firstLine="720"/>
       </w:pPr>
       <w:r>
-        <w:t xml:space="preserve">Contemporary analyses using photosynthetic least-cost theory suggest that leaf nutrient allocation, photosynthetic capacity, and relationships between leaf nutrient allocation and photosynthetic capacity may be better predicted through factors that influence leaf nutrient </w:t>
-      </w:r>
-      <w:r>
-        <w:lastRenderedPageBreak/>
-        <w:t xml:space="preserve">demand to build and maintain photosynthetic machinery </w:t>
-      </w:r>
-      <w:r>
-        <w:fldChar w:fldCharType="begin" w:fldLock="1"/>
-      </w:r>
-      <w:r>
-        <w:instrText>ADDIN CSL_CITATION {"citationItems":[{"id":"ITEM-1","itemData":{"DOI":"10.1111/nph.16558","ISSN":"0028-646X","author":[{"dropping-particle":"","family":"Dong","given":"Ning","non-dropping-particle":"","parse-names":false,"suffix":""},{"dropping-particle":"","family":"Prentice","given":"Iain Colin","non-dropping-particle":"","parse-names":false,"suffix":""},{"dropping-particle":"","family":"Wright","given":"Ian J","non-dropping-particle":"","parse-names":false,"suffix":""},{"dropping-particle":"","family":"Evans","given":"Bradley J","non-dropping-particle":"","parse-names":false,"suffix":""},{"dropping-particle":"","family":"Togashi","given":"Henrique F","non-dropping-particle":"","parse-names":false,"suffix":""},{"dropping-particle":"","family":"Caddy-Retalic","given":"Stefan","non-dropping-particle":"","parse-names":false,"suffix":""},{"dropping-particle":"","family":"McInerney","given":"Francesca A","non-dropping-particle":"","parse-names":false,"suffix":""},{"dropping-particle":"","family":"Sparrow","given":"Ben","non-dropping-particle":"","parse-names":false,"suffix":""},{"dropping-particle":"","family":"Leitch","given":"Emrys","non-dropping-particle":"","parse-names":false,"suffix":""},{"dropping-particle":"","family":"Lowe","given":"Andrew J","non-dropping-particle":"","parse-names":false,"suffix":""}],"container-title":"New Phytologist","id":"ITEM-1","issue":"1","issued":{"date-parts":[["2020","10","24"]]},"page":"82-94","title":"Components of leaf‐trait variation along environmental gradients","type":"article-journal","volume":"228"},"uris":["http://www.mendeley.com/documents/?uuid=665ee559-637a-4c3e-ab28-1c199c696d00"]},{"id":"ITEM-2","itemData":{"DOI":"10.5194/bg-14-481-2017","ISSN":"1726-4189","abstract":"Abstract. Nitrogen content per unit leaf area (Narea) is a key variable in plant functional ecology and biogeochemistry. Narea comprises a structural component, which scales with leaf mass per area (LMA), and a metabolic component, which scales with Rubisco capacity. The co-ordination hypothesis, as implemented in LPJ and related global vegetation models, predicts that Rubisco capacity should be directly proportional to irradiance but should decrease with increases in ci : ca and temperature because the amount of Rubisco required to achieve a given assimilation rate declines with increases in both. We tested these predictions using LMA, leaf δ13C, and leaf N measurements on complete species assemblages sampled at sites on a north–south transect from tropical to temperate Australia. Partial effects of mean canopy irradiance, mean annual temperature, and ci : ca (from δ13C) on Narea were all significant and their directions and magnitudes were in line with predictions. Over 80 % of the variance in community-mean (ln) Narea was accounted for by these predictors plus LMA. Moreover, Narea could be decomposed into two components, one proportional to LMA (slightly steeper in N-fixers), and the other to Rubisco capacity as predicted by the co-ordination hypothesis. Trait gradient analysis revealed ci : ca to be perfectly plastic, while species turnover contributed about half the variation in LMA and Narea. Interest has surged in methods to predict continuous leaf-trait variation from environmental factors, in order to improve ecosystem models. Coupled carbon–nitrogen models require a method to predict Narea that is more realistic than the widespread assumptions that Narea is proportional to photosynthetic capacity, and/or that Narea (and photosynthetic capacity) are determined by N supply from the soil. Our results indicate that Narea has a useful degree of predictability, from a combination of LMA and ci : ca – themselves in part environmentally determined – with Rubisco activity, as predicted from local growing conditions. This finding is consistent with a plant-centred approach to modelling, emphasizing the adaptive regulation of traits. Models that account for biodiversity will also need to partition community-level trait variation into components due to phenotypic plasticity and/or genotypic differentiation within species vs. progressive species replacement, along environmental gradients. Our analysis suggests that variation in Narea is about evenly split …","author":[{"dropping-particle":"","family":"Dong","given":"Ning","non-dropping-particle":"","parse-names":false,"suffix":""},{"dropping-particle":"","family":"Prentice","given":"Iain Colin","non-dropping-particle":"","parse-names":false,"suffix":""},{"dropping-particle":"","family":"Evans","given":"Bradley J","non-dropping-particle":"","parse-names":false,"suffix":""},{"dropping-particle":"","family":"Caddy-Retalic","given":"Stefan","non-dropping-particle":"","parse-names":false,"suffix":""},{"dropping-particle":"","family":"Lowe","given":"Andrew J","non-dropping-particle":"","parse-names":false,"suffix":""},{"dropping-particle":"","family":"Wright","given":"Ian J","non-dropping-particle":"","parse-names":false,"suffix":""}],"container-title":"Biogeosciences","id":"ITEM-2","issue":"2","issued":{"date-parts":[["2017","1","30"]]},"page":"481-495","title":"Leaf nitrogen from first principles: field evidence for adaptive variation with climate","type":"article-journal","volume":"14"},"uris":["http://www.mendeley.com/documents/?uuid=d26886a5-de26-4a8d-afa2-a17d2a28ee6e"]},{"id":"ITEM-3","itemData":{"DOI":"10.1111/ele.13210","ISSN":"1461-023X","abstract":"Earth system models (ESMs) use photosynthetic capacity, indexed by the maximum Rubisco car- boxylation rate (Vcmax), to simulate carbon assimilation and typically rely on empirical estimates, including an assumed dependence on leaf nitrogen determined from soil fertility. In contrast, new theory, based on biochemical coordination and co-optimization of carboxylation and water costs for photosynthesis, suggests that optimal Vcmax can be predicted from climate alone, irrespective of soil fertility. Here, we develop this theory and find it captures 64% of observed variability in a global, field-measured Vcmax dataset for C3 plants. Soil fertility indices explained substantially less variation (32%). These results indicate that environmentally regulated biophysical constraints and light availability are the first-order drivers of global photosynthetic capacity. Through acclimation and adaptation, plants efficiently utilize resources at the leaf level, thus maximizing potential resource use for growth and reproduction. Our theory offers a robust strategy for dynamically predicting photosynthetic capacity in ESMs.","author":[{"dropping-particle":"","family":"Smith","given":"Nicholas G","non-dropping-particle":"","parse-names":false,"suffix":""},{"dropping-particle":"","family":"Keenan","given":"Trevor F","non-dropping-particle":"","parse-names":false,"suffix":""},{"dropping-particle":"","family":"Prentice","given":"I C","non-dropping-particle":"","parse-names":false,"suffix":""},{"dropping-particle":"","family":"Wang","given":"Han","non-dropping-particle":"","parse-names":false,"suffix":""},{"dropping-particle":"","family":"Wright","given":"Ian J","non-dropping-particle":"","parse-names":false,"suffix":""},{"dropping-particle":"","family":"Niinemets","given":"Ülo","non-dropping-particle":"","parse-names":false,"suffix":""},{"dropping-particle":"","family":"Crous","given":"Kristine Y","non-dropping-particle":"","parse-names":false,"suffix":""},{"dropping-particle":"","family":"Domingues","given":"Tomas F","non-dropping-particle":"","parse-names":false,"suffix":""},{"dropping-particle":"","family":"Guerrieri","given":"Rossella","non-dropping-particle":"","parse-names":false,"suffix":""},{"dropping-particle":"","family":"Ishida","given":"FY oko","non-dropping-particle":"","parse-names":false,"suffix":""},{"dropping-particle":"","family":"Kattge","given":"Jens","non-dropping-particle":"","parse-names":false,"suffix":""},{"dropping-particle":"","family":"Kruger","given":"Eric L","non-dropping-particle":"","parse-names":false,"suffix":""},{"dropping-particle":"","family":"Maire","given":"Vincent","non-dropping-particle":"","parse-names":false,"suffix":""},{"dropping-particle":"","family":"Rogers","given":"Alistair","non-dropping-particle":"","parse-names":false,"suffix":""},{"dropping-particle":"","family":"Serbin","given":"Shawn P","non-dropping-particle":"","parse-names":false,"suffix":""},{"dropping-particle":"","family":"Tarvainen","given":"Lasse","non-dropping-particle":"","parse-names":false,"suffix":""},{"dropping-particle":"","family":"Togashi","given":"Henrique F","non-dropping-particle":"","parse-names":false,"suffix":""},{"dropping-particle":"","family":"Townsend","given":"Philip A","non-dropping-particle":"","parse-names":false,"suffix":""},{"dropping-particle":"","family":"Wang","given":"Meng","non-dropping-particle":"","parse-names":false,"suffix":""},{"dropping-particle":"","family":"Weerasinghe","given":"Lasantha K","non-dropping-particle":"","parse-names":false,"suffix":""},{"dropping-particle":"","family":"Zhou","given":"Shuang-Xi","non-dropping-particle":"","parse-names":false,"suffix":""}],"container-title":"Ecology Letters","editor":[{"dropping-particle":"","family":"Niu","given":"Shuli","non-dropping-particle":"","parse-names":false,"suffix":""}],"id":"ITEM-3","issue":"3","issued":{"date-parts":[["2019","3","4"]]},"page":"506-517","title":"Global photosynthetic capacity is optimized to the environment","type":"article-journal","volume":"22"},"uris":["http://www.mendeley.com/documents/?uuid=de810a7b-b01e-4be3-a228-03946531e91d"]},{"id":"ITEM-4","itemData":{"DOI":"10.1111/nph.16702","ISSN":"0028-646X","abstract":"\u000f Photosynthetic ‘least-cost’ theory posits that the optimal trait combination for a given envi- ronment is that where the summed costs of photosynthetic water and nutrient acquisition/ use are minimised. The effects of soil water and nutrient availability on photosynthesis should be stronger as climate-related costs for both resources increase. \u000f Two independent datasets of photosynthetic traits, Globamax (1509 species, 288 sites) and Glob13C (3645 species, 594 sites), were used to quantify biophysical and biochemical limita- tions of photosynthesis and the key variable Ci /Ca (CO 2 drawdown during photosynthesis). Climate and soil variables were associated with both datasets. \u000f The biochemical photosynthetic capacity was higher on alkaline soils. This effect was strongest at more arid sites, where water unit-costs are presumably higher. Higher values of soil silt and depth increased Ci /Ca, likely by providing greater H 2O supply, alleviating biophys- ical photosynthetic limitation when soil water is scarce. \u000f Climate is important in controlling the optimal balance of H 2 O and N costs for photosynthe- sis, but soil properties change these costs, both directly and indirectly. In total, soil properties modify the climate-demand driven predictions of Ci /Ca by up to 30% at a global scale.","author":[{"dropping-particle":"","family":"Paillassa","given":"Jennifer","non-dropping-particle":"","parse-names":false,"suffix":""},{"dropping-particle":"","family":"Wright","given":"Ian J","non-dropping-particle":"","parse-names":false,"suffix":""},{"dropping-particle":"","family":"Prentice","given":"I Colin","non-dropping-particle":"","parse-names":false,"suffix":""},{"dropping-particle":"","family":"Pepin","given":"Steeve","non-dropping-particle":"","parse-names":false,"suffix":""},{"dropping-particle":"","family":"Smith","given":"Nicholas G","non-dropping-particle":"","parse-names":false,"suffix":""},{"dropping-particle":"","family":"Ethier","given":"Gilbert","non-dropping-particle":"","parse-names":false,"suffix":""},{"dropping-particle":"","family":"Westerband","given":"Andrea C","non-dropping-particle":"","parse-names":false,"suffix":""},{"dropping-particle":"","family":"Lamarque","given":"Laurent J","non-dropping-particle":"","parse-names":false,"suffix":""},{"dropping-particle":"","family":"Wang","given":"Han","non-dropping-particle":"","parse-names":false,"suffix":""},{"dropping-particle":"","family":"Cornwell","given":"William K","non-dropping-particle":"","parse-names":false,"suffix":""},{"dropping-particle":"","family":"Maire","given":"Vincent","non-dropping-particle":"","parse-names":false,"suffix":""}],"container-title":"New Phytologist","id":"ITEM-4","issue":"1","issued":{"date-parts":[["2020","10","9"]]},"page":"121-135","title":"When and where soil is important to modify the carbon and water economy of leaves","type":"article-journal","volume":"228"},"uris":["http://www.mendeley.com/documents/?uuid=7a979be5-4341-4431-bd38-7ceeeada2df2"]},{"id":"ITEM-5","itemData":{"DOI":"10.1111/nph.18076","ISSN":"0028-646X","abstract":"Nitrogen (N) limitation has been considered as a constraint on terrestrial carbon uptake in response to rising CO 2 and climate change. By extension, it has been suggested that declining carboxylation capacity (V cmax) and leaf N content in enhanced-CO 2 experiments and satellite records signify increasing N limitation of primary production. We predicted V cmax using the coordination hypothesis, and estimated changes in leaf-level photosynthetic N for 1982-2016 assuming proportionality with leaf-level V cmax at 25˚C. Whole-canopy photosynthetic N was derived using satellite-based leaf area index (LAI) data and an empirical extinction coefficient for V cmax , and converted to annual N demand using estimated leaf turnover times. The predicted spatial pattern of V cmax shares key features with an independent reconstruction from remotely-sensed leaf chlorophyll content. Predicted leaf photosynthetic N declined by 0.27 % yr-1 , while observed leaf (total) N declined by 0.2-0.25 % yr-1. Predicted global canopy N (and N demand) declined from 1996 onwards, despite increasing LAI. Leaf-level responses to rising CO 2 , and to a lesser extent temperature, may have reduced the canopy requirement for N by more than rising LAI has increased it. This finding provides an alternative explanation for declining leaf N that does not depend on increasing N limitation.","author":[{"dropping-particle":"","family":"Dong","given":"Ning","non-dropping-particle":"","parse-names":false,"suffix":""},{"dropping-particle":"","family":"Wright","given":"Ian J","non-dropping-particle":"","parse-names":false,"suffix":""},{"dropping-particle":"","family":"Chen","given":"Jing M","non-dropping-particle":"","parse-names":false,"suffix":""},{"dropping-particle":"","family":"Luo","given":"Xiangzhong","non-dropping-particle":"","parse-names":false,"suffix":""},{"dropping-particle":"","family":"Wang","given":"Han","non-dropping-particle":"","parse-names":false,"suffix":""},{"dropping-particle":"","family":"Keenan","given":"Trevor F","non-dropping-particle":"","parse-names":false,"suffix":""},{"dropping-particle":"","family":"Smith","given":"Nicholas G","non-dropping-particle":"","parse-names":false,"suffix":""},{"dropping-particle":"","family":"Prentice","given":"Iain Colin","non-dropping-particle":"","parse-names":false,"suffix":""}],"container-title":"New Phytologist","id":"ITEM-5","issued":{"date-parts":[["2022","4","22"]]},"title":"Rising CO2 and warming reduce global canopy demand for nitrogen","type":"article-journal"},"uris":["http://www.mendeley.com/documents/?uuid=8f26b717-0c63-4a11-b766-e27b90eb396f"]}],"mendeley":{"formattedCitation":"(Dong &lt;i&gt;et al.&lt;/i&gt;, 2017, 2020, 2022; Smith &lt;i&gt;et al.&lt;/i&gt;, 2019; Paillassa &lt;i&gt;et al.&lt;/i&gt;, 2020)","plainTextFormattedCitation":"(Dong et al., 2017, 2020, 2022; Smith et al., 2019; Paillassa et al., 2020)","previouslyFormattedCitation":"(Dong &lt;i&gt;et al.&lt;/i&gt;, 2017, 2020, 2022; Smith &lt;i&gt;et al.&lt;/i&gt;, 2019; Paillassa &lt;i&gt;et al.&lt;/i&gt;, 2020)"},"properties":{"noteIndex":0},"schema":"https://github.com/citation-style-language/schema/raw/master/csl-citation.json"}</w:instrText>
-      </w:r>
-      <w:r>
-        <w:fldChar w:fldCharType="separate"/>
-      </w:r>
-      <w:r>
-        <w:rPr>
-          <w:noProof/>
-        </w:rPr>
-        <w:t xml:space="preserve">(Dong </w:t>
-      </w:r>
-      <w:r>
-        <w:rPr>
-          <w:i/>
-          <w:noProof/>
-        </w:rPr>
-        <w:t>et al.</w:t>
-      </w:r>
-      <w:r>
-        <w:rPr>
-          <w:noProof/>
-        </w:rPr>
-        <w:t xml:space="preserve">, 2017, 2020, 2022; Smith </w:t>
-      </w:r>
-      <w:r>
-        <w:rPr>
-          <w:i/>
-          <w:noProof/>
-        </w:rPr>
-        <w:t>et al.</w:t>
-      </w:r>
-      <w:r>
-        <w:rPr>
-          <w:noProof/>
-        </w:rPr>
-        <w:t xml:space="preserve">, 2019; Paillassa </w:t>
-      </w:r>
-      <w:r>
-        <w:rPr>
-          <w:i/>
-          <w:noProof/>
-        </w:rPr>
-        <w:t>et al.</w:t>
-      </w:r>
-      <w:r>
-        <w:rPr>
-          <w:noProof/>
-        </w:rPr>
-        <w:t>, 2020)</w:t>
-      </w:r>
-      <w:r>
-        <w:fldChar w:fldCharType="end"/>
-      </w:r>
-      <w:r>
-        <w:t xml:space="preserve">. Indeed, studies show that leaf nitrogen and photosynthetic capacity can be reliably predicted through mean growing season irradiance, growing season temperature, growing season vapor pressure deficit, or edaphic characteristics such as soil pH </w:t>
-      </w:r>
-      <w:r>
-        <w:fldChar w:fldCharType="begin" w:fldLock="1"/>
-      </w:r>
-      <w:r>
-        <w:instrText>ADDIN CSL_CITATION {"citationItems":[{"id":"ITEM-1","itemData":{"DOI":"10.5194/bg-14-481-2017","ISSN":"1726-4189","abstract":"Abstract. Nitrogen content per unit leaf area (Narea) is a key variable in plant functional ecology and biogeochemistry. Narea comprises a structural component, which scales with leaf mass per area (LMA), and a metabolic component, which scales with Rubisco capacity. The co-ordination hypothesis, as implemented in LPJ and related global vegetation models, predicts that Rubisco capacity should be directly proportional to irradiance but should decrease with increases in ci : ca and temperature because the amount of Rubisco required to achieve a given assimilation rate declines with increases in both. We tested these predictions using LMA, leaf δ13C, and leaf N measurements on complete species assemblages sampled at sites on a north–south transect from tropical to temperate Australia. Partial effects of mean canopy irradiance, mean annual temperature, and ci : ca (from δ13C) on Narea were all significant and their directions and magnitudes were in line with predictions. Over 80 % of the variance in community-mean (ln) Narea was accounted for by these predictors plus LMA. Moreover, Narea could be decomposed into two components, one proportional to LMA (slightly steeper in N-fixers), and the other to Rubisco capacity as predicted by the co-ordination hypothesis. Trait gradient analysis revealed ci : ca to be perfectly plastic, while species turnover contributed about half the variation in LMA and Narea. Interest has surged in methods to predict continuous leaf-trait variation from environmental factors, in order to improve ecosystem models. Coupled carbon–nitrogen models require a method to predict Narea that is more realistic than the widespread assumptions that Narea is proportional to photosynthetic capacity, and/or that Narea (and photosynthetic capacity) are determined by N supply from the soil. Our results indicate that Narea has a useful degree of predictability, from a combination of LMA and ci : ca – themselves in part environmentally determined – with Rubisco activity, as predicted from local growing conditions. This finding is consistent with a plant-centred approach to modelling, emphasizing the adaptive regulation of traits. Models that account for biodiversity will also need to partition community-level trait variation into components due to phenotypic plasticity and/or genotypic differentiation within species vs. progressive species replacement, along environmental gradients. Our analysis suggests that variation in Narea is about evenly split …","author":[{"dropping-particle":"","family":"Dong","given":"Ning","non-dropping-particle":"","parse-names":false,"suffix":""},{"dropping-particle":"","family":"Prentice","given":"Iain Colin","non-dropping-particle":"","parse-names":false,"suffix":""},{"dropping-particle":"","family":"Evans","given":"Bradley J","non-dropping-particle":"","parse-names":false,"suffix":""},{"dropping-particle":"","family":"Caddy-Retalic","given":"Stefan","non-dropping-particle":"","parse-names":false,"suffix":""},{"dropping-particle":"","family":"Lowe","given":"Andrew J","non-dropping-particle":"","parse-names":false,"suffix":""},{"dropping-particle":"","family":"Wright","given":"Ian J","non-dropping-particle":"","parse-names":false,"suffix":""}],"container-title":"Biogeosciences","id":"ITEM-1","issue":"2","issued":{"date-parts":[["2017","1","30"]]},"page":"481-495","title":"Leaf nitrogen from first principles: field evidence for adaptive variation with climate","type":"article-journal","volume":"14"},"uris":["http://www.mendeley.com/documents/?uuid=d26886a5-de26-4a8d-afa2-a17d2a28ee6e"]},{"id":"ITEM-2","itemData":{"DOI":"10.1111/nph.16558","ISSN":"0028-646X","author":[{"dropping-particle":"","family":"Dong","given":"Ning","non-dropping-particle":"","parse-names":false,"suffix":""},{"dropping-particle":"","family":"Prentice","given":"Iain Colin","non-dropping-particle":"","parse-names":false,"suffix":""},{"dropping-particle":"","family":"Wright","given":"Ian J","non-dropping-particle":"","parse-names":false,"suffix":""},{"dropping-particle":"","family":"Evans","given":"Bradley J","non-dropping-particle":"","parse-names":false,"suffix":""},{"dropping-particle":"","family":"Togashi","given":"Henrique F","non-dropping-particle":"","parse-names":false,"suffix":""},{"dropping-particle":"","family":"Caddy-Retalic","given":"Stefan","non-dropping-particle":"","parse-names":false,"suffix":""},{"dropping-particle":"","family":"McInerney","given":"Francesca A","non-dropping-particle":"","parse-names":false,"suffix":""},{"dropping-particle":"","family":"Sparrow","given":"Ben","non-dropping-particle":"","parse-names":false,"suffix":""},{"dropping-particle":"","family":"Leitch","given":"Emrys","non-dropping-particle":"","parse-names":false,"suffix":""},{"dropping-particle":"","family":"Lowe","given":"Andrew J","non-dropping-particle":"","parse-names":false,"suffix":""}],"container-title":"New Phytologist","id":"ITEM-2","issue":"1","issued":{"date-parts":[["2020","10","24"]]},"page":"82-94","title":"Components of leaf‐trait variation along environmental gradients","type":"article-journal","volume":"228"},"uris":["http://www.mendeley.com/documents/?uuid=665ee559-637a-4c3e-ab28-1c199c696d00"]},{"id":"ITEM-3","itemData":{"DOI":"10.1111/nph.16702","ISSN":"0028-646X","abstract":"\u000f Photosynthetic ‘least-cost’ theory posits that the optimal trait combination for a given envi- ronment is that where the summed costs of photosynthetic water and nutrient acquisition/ use are minimised. The effects of soil water and nutrient availability on photosynthesis should be stronger as climate-related costs for both resources increase. \u000f Two independent datasets of photosynthetic traits, Globamax (1509 species, 288 sites) and Glob13C (3645 species, 594 sites), were used to quantify biophysical and biochemical limita- tions of photosynthesis and the key variable Ci /Ca (CO 2 drawdown during photosynthesis). Climate and soil variables were associated with both datasets. \u000f The biochemical photosynthetic capacity was higher on alkaline soils. This effect was strongest at more arid sites, where water unit-costs are presumably higher. Higher values of soil silt and depth increased Ci /Ca, likely by providing greater H 2O supply, alleviating biophys- ical photosynthetic limitation when soil water is scarce. \u000f Climate is important in controlling the optimal balance of H 2 O and N costs for photosynthe- sis, but soil properties change these costs, both directly and indirectly. In total, soil properties modify the climate-demand driven predictions of Ci /Ca by up to 30% at a global scale.","author":[{"dropping-particle":"","family":"Paillassa","given":"Jennifer","non-dropping-particle":"","parse-names":false,"suffix":""},{"dropping-particle":"","family":"Wright","given":"Ian J","non-dropping-particle":"","parse-names":false,"suffix":""},{"dropping-particle":"","family":"Prentice","given":"I Colin","non-dropping-particle":"","parse-names":false,"suffix":""},{"dropping-particle":"","family":"Pepin","given":"Steeve","non-dropping-particle":"","parse-names":false,"suffix":""},{"dropping-particle":"","family":"Smith","given":"Nicholas G","non-dropping-particle":"","parse-names":false,"suffix":""},{"dropping-particle":"","family":"Ethier","given":"Gilbert","non-dropping-particle":"","parse-names":false,"suffix":""},{"dropping-particle":"","family":"Westerband","given":"Andrea C","non-dropping-particle":"","parse-names":false,"suffix":""},{"dropping-particle":"","family":"Lamarque","given":"Laurent J","non-dropping-particle":"","parse-names":false,"suffix":""},{"dropping-particle":"","family":"Wang","given":"Han","non-dropping-particle":"","parse-names":false,"suffix":""},{"dropping-particle":"","family":"Cornwell","given":"William K","non-dropping-particle":"","parse-names":false,"suffix":""},{"dropping-particle":"","family":"Maire","given":"Vincent","non-dropping-particle":"","parse-names":false,"suffix":""}],"container-title":"New Phytologist","id":"ITEM-3","issue":"1","issued":{"date-parts":[["2020","10","9"]]},"page":"121-135","title":"When and where soil is important to modify the carbon and water economy of leaves","type":"article-journal","volume":"228"},"uris":["http://www.mendeley.com/documents/?uuid=7a979be5-4341-4431-bd38-7ceeeada2df2"]}],"mendeley":{"formattedCitation":"(Dong &lt;i&gt;et al.&lt;/i&gt;, 2017, 2020; Paillassa &lt;i&gt;et al.&lt;/i&gt;, 2020)","plainTextFormattedCitation":"(Dong et al., 2017, 2020; Paillassa et al., 2020)","previouslyFormattedCitation":"(Dong &lt;i&gt;et al.&lt;/i&gt;, 2017, 2020; Paillassa &lt;i&gt;et al.&lt;/i&gt;, 2020)"},"properties":{"noteIndex":0},"schema":"https://github.com/citation-style-language/schema/raw/master/csl-citation.json"}</w:instrText>
-      </w:r>
-      <w:r>
-        <w:fldChar w:fldCharType="separate"/>
-      </w:r>
-      <w:r>
-        <w:rPr>
-          <w:noProof/>
-        </w:rPr>
-        <w:t xml:space="preserve">(Dong </w:t>
-      </w:r>
-      <w:r>
-        <w:rPr>
-          <w:i/>
-          <w:noProof/>
-        </w:rPr>
-        <w:t>et al.</w:t>
-      </w:r>
-      <w:r>
-        <w:rPr>
-          <w:noProof/>
-        </w:rPr>
-        <w:t xml:space="preserve">, 2017, 2020; Paillassa </w:t>
-      </w:r>
-      <w:r>
-        <w:rPr>
-          <w:i/>
-          <w:noProof/>
-        </w:rPr>
-        <w:t>et al.</w:t>
-      </w:r>
-      <w:r>
-        <w:rPr>
-          <w:noProof/>
-        </w:rPr>
-        <w:t>, 2020)</w:t>
-      </w:r>
-      <w:r>
-        <w:fldChar w:fldCharType="end"/>
-      </w:r>
-      <w:r>
-        <w:t xml:space="preserve">. However, relationships between leaf nitrogen and photosynthetic capacity may also be determined through costs of leaf construction, commonly evidenced through leaf mass per area, or other species identity traits, such as whether a species associated with nitrogen-fixing bacteria </w:t>
-      </w:r>
-      <w:r>
-        <w:fldChar w:fldCharType="begin" w:fldLock="1"/>
-      </w:r>
-      <w:r>
-        <w:instrText>ADDIN CSL_CITATION {"citationItems":[{"id":"ITEM-1","itemData":{"DOI":"10.5194/bg-14-481-2017","ISSN":"1726-4189","abstract":"Abstract. Nitrogen content per unit leaf area (Narea) is a key variable in plant functional ecology and biogeochemistry. Narea comprises a structural component, which scales with leaf mass per area (LMA), and a metabolic component, which scales with Rubisco capacity. The co-ordination hypothesis, as implemented in LPJ and related global vegetation models, predicts that Rubisco capacity should be directly proportional to irradiance but should decrease with increases in ci : ca and temperature because the amount of Rubisco required to achieve a given assimilation rate declines with increases in both. We tested these predictions using LMA, leaf δ13C, and leaf N measurements on complete species assemblages sampled at sites on a north–south transect from tropical to temperate Australia. Partial effects of mean canopy irradiance, mean annual temperature, and ci : ca (from δ13C) on Narea were all significant and their directions and magnitudes were in line with predictions. Over 80 % of the variance in community-mean (ln) Narea was accounted for by these predictors plus LMA. Moreover, Narea could be decomposed into two components, one proportional to LMA (slightly steeper in N-fixers), and the other to Rubisco capacity as predicted by the co-ordination hypothesis. Trait gradient analysis revealed ci : ca to be perfectly plastic, while species turnover contributed about half the variation in LMA and Narea. Interest has surged in methods to predict continuous leaf-trait variation from environmental factors, in order to improve ecosystem models. Coupled carbon–nitrogen models require a method to predict Narea that is more realistic than the widespread assumptions that Narea is proportional to photosynthetic capacity, and/or that Narea (and photosynthetic capacity) are determined by N supply from the soil. Our results indicate that Narea has a useful degree of predictability, from a combination of LMA and ci : ca – themselves in part environmentally determined – with Rubisco activity, as predicted from local growing conditions. This finding is consistent with a plant-centred approach to modelling, emphasizing the adaptive regulation of traits. Models that account for biodiversity will also need to partition community-level trait variation into components due to phenotypic plasticity and/or genotypic differentiation within species vs. progressive species replacement, along environmental gradients. Our analysis suggests that variation in Narea is about evenly split …","author":[{"dropping-particle":"","family":"Dong","given":"Ning","non-dropping-particle":"","parse-names":false,"suffix":""},{"dropping-particle":"","family":"Prentice","given":"Iain Colin","non-dropping-particle":"","parse-names":false,"suffix":""},{"dropping-particle":"","family":"Evans","given":"Bradley J","non-dropping-particle":"","parse-names":false,"suffix":""},{"dropping-particle":"","family":"Caddy-Retalic","given":"Stefan","non-dropping-particle":"","parse-names":false,"suffix":""},{"dropping-particle":"","family":"Lowe","given":"Andrew J","non-dropping-particle":"","parse-names":false,"suffix":""},{"dropping-particle":"","family":"Wright","given":"Ian J","non-dropping-particle":"","parse-names":false,"suffix":""}],"container-title":"Biogeosciences","id":"ITEM-1","issue":"2","issued":{"date-parts":[["2017","1","30"]]},"page":"481-495","title":"Leaf nitrogen from first principles: field evidence for adaptive variation with climate","type":"article-journal","volume":"14"},"uris":["http://www.mendeley.com/documents/?uuid=d26886a5-de26-4a8d-afa2-a17d2a28ee6e"]}],"mendeley":{"formattedCitation":"(Dong &lt;i&gt;et al.&lt;/i&gt;, 2017)","plainTextFormattedCitation":"(Dong et al., 2017)","previouslyFormattedCitation":"(Dong &lt;i&gt;et al.&lt;/i&gt;, 2017)"},"properties":{"noteIndex":0},"schema":"https://github.com/citation-style-language/schema/raw/master/csl-citation.json"}</w:instrText>
-      </w:r>
-      <w:r>
-        <w:fldChar w:fldCharType="separate"/>
-      </w:r>
-      <w:r>
-        <w:rPr>
-          <w:noProof/>
-        </w:rPr>
-        <w:t xml:space="preserve">(Dong </w:t>
-      </w:r>
-      <w:r>
-        <w:rPr>
-          <w:i/>
-          <w:noProof/>
-        </w:rPr>
-        <w:t>et al.</w:t>
-      </w:r>
-      <w:r>
-        <w:rPr>
-          <w:noProof/>
-        </w:rPr>
-        <w:t>, 2017)</w:t>
-      </w:r>
-      <w:r>
-        <w:fldChar w:fldCharType="end"/>
+        <w:rPr>
+          <w:highlight w:val="yellow"/>
+        </w:rPr>
+        <w:t>[existing frameworks for predicting leaf nitrogen allocation across time and space]</w:t>
       </w:r>
     </w:p>
     <w:p>
@@ -964,19 +819,17 @@
         <w:ind w:firstLine="720"/>
       </w:pPr>
       <w:r>
-        <w:t>Photosynthetic least-cost theory provides a useful framework for understanding when and where factors that influence leaf nutrient demand to build and maintain photosynthesis modify leaf nitrogen allocation and photosynthetic capacity.</w:t>
-      </w:r>
-      <w:r>
-        <w:t xml:space="preserve"> </w:t>
-      </w:r>
-      <w:r>
-        <w:t xml:space="preserve">The theory predicts that plants acclimate to their environment by maximizing photosynthetic carbon gain at the lowest summed cost of nitrogen and water usage </w:t>
+        <w:t xml:space="preserve">Contemporary analyses using photosynthetic least-cost theory suggest that leaf nutrient allocation, photosynthetic capacity, and relationships between leaf nutrient allocation and </w:t>
+      </w:r>
+      <w:r>
+        <w:lastRenderedPageBreak/>
+        <w:t xml:space="preserve">photosynthetic capacity may be better predicted through factors that influence leaf nutrient demand to build and maintain photosynthetic machinery </w:t>
       </w:r>
       <w:r>
         <w:fldChar w:fldCharType="begin" w:fldLock="1"/>
       </w:r>
       <w:r>
-        <w:instrText>ADDIN CSL_CITATION {"citationItems":[{"id":"ITEM-1","itemData":{"DOI":"0003-0147/2003/16101-010387","author":[{"dropping-particle":"","family":"Wright","given":"Ian J","non-dropping-particle":"","parse-names":false,"suffix":""},{"dropping-particle":"","family":"Reich","given":"Peter B","non-dropping-particle":"","parse-names":false,"suffix":""},{"dropping-particle":"","family":"Westoby","given":"Mark","non-dropping-particle":"","parse-names":false,"suffix":""}],"container-title":"The American Naturalist","id":"ITEM-1","issue":"1","issued":{"date-parts":[["2003"]]},"page":"98-111","title":"Least-cost input mixtures of water and nitrogen for photosynthesis","type":"article-journal","volume":"161"},"uris":["http://www.mendeley.com/documents/?uuid=e792122e-1fd1-4c1a-9d09-7bd7a13fee68"]},{"id":"ITEM-2","itemData":{"DOI":"10.1111/ele.12211","ISSN":"1461023X","abstract":"A novel framework is presented for the analysis of ecophysiological field measurements and modelling. The hypothesis ‘leaves minimise the summed unit costs of transpiration and carboxylation’ predicts leaf-internal/ambient CO 2 ratios (c i/c a) and slopes of maximum carboxylation rate (Vcmax ) or leaf nitrogen (Narea ) vs. stomatal conductance. Analysis of data on woody species from contrasting climates (cold-hot, dry-wet) yielded steeper slopes and lower mean c i /c a ratios at the dry or cold sites than at the wet or hot sites. High atmospheric vapour pressure deficit implies low c i / c a in dry climates. High water viscosity (more costly transport) and low photorespiration (less costly photosynthesis) imply low c i /ca in cold climates. Observed site-mean c i /c a shifts are pre- dicted quantitatively for temperature contrasts (by photorespiration plus viscosity effects) and approximately for aridity contrasts. The theory explains the dependency of c i /ca ratios on temper- ature and vapour pressure deficit, and observed relationships of leaf d13 C and Narea to aridity","author":[{"dropping-particle":"","family":"Prentice","given":"I Colin","non-dropping-particle":"","parse-names":false,"suffix":""},{"dropping-particle":"","family":"Dong","given":"Ning","non-dropping-particle":"","parse-names":false,"suffix":""},{"dropping-particle":"","family":"Gleason","given":"Sean M","non-dropping-particle":"","parse-names":false,"suffix":""},{"dropping-particle":"","family":"Maire","given":"Vincent","non-dropping-particle":"","parse-names":false,"suffix":""},{"dropping-particle":"","family":"Wright","given":"Ian J","non-dropping-particle":"","parse-names":false,"suffix":""}],"container-title":"Ecology Letters","id":"ITEM-2","issue":"1","issued":{"date-parts":[["2014","1"]]},"page":"82-91","title":"Balancing the costs of carbon gain and water transport: testing a new theoretical framework for plant functional ecology","type":"article-journal","volume":"17"},"uris":["http://www.mendeley.com/documents/?uuid=e847e008-126f-46c3-a215-d3160662c7ab"]}],"mendeley":{"formattedCitation":"(Wright &lt;i&gt;et al.&lt;/i&gt;, 2003; Prentice &lt;i&gt;et al.&lt;/i&gt;, 2014)","plainTextFormattedCitation":"(Wright et al., 2003; Prentice et al., 2014)","previouslyFormattedCitation":"(Wright &lt;i&gt;et al.&lt;/i&gt;, 2003; Prentice &lt;i&gt;et al.&lt;/i&gt;, 2014)"},"properties":{"noteIndex":0},"schema":"https://github.com/citation-style-language/schema/raw/master/csl-citation.json"}</w:instrText>
+        <w:instrText>ADDIN CSL_CITATION {"citationItems":[{"id":"ITEM-1","itemData":{"DOI":"10.1111/nph.16558","ISSN":"0028-646X","author":[{"dropping-particle":"","family":"Dong","given":"Ning","non-dropping-particle":"","parse-names":false,"suffix":""},{"dropping-particle":"","family":"Prentice","given":"Iain Colin","non-dropping-particle":"","parse-names":false,"suffix":""},{"dropping-particle":"","family":"Wright","given":"Ian J","non-dropping-particle":"","parse-names":false,"suffix":""},{"dropping-particle":"","family":"Evans","given":"Bradley J","non-dropping-particle":"","parse-names":false,"suffix":""},{"dropping-particle":"","family":"Togashi","given":"Henrique F","non-dropping-particle":"","parse-names":false,"suffix":""},{"dropping-particle":"","family":"Caddy-Retalic","given":"Stefan","non-dropping-particle":"","parse-names":false,"suffix":""},{"dropping-particle":"","family":"McInerney","given":"Francesca A","non-dropping-particle":"","parse-names":false,"suffix":""},{"dropping-particle":"","family":"Sparrow","given":"Ben","non-dropping-particle":"","parse-names":false,"suffix":""},{"dropping-particle":"","family":"Leitch","given":"Emrys","non-dropping-particle":"","parse-names":false,"suffix":""},{"dropping-particle":"","family":"Lowe","given":"Andrew J","non-dropping-particle":"","parse-names":false,"suffix":""}],"container-title":"New Phytologist","id":"ITEM-1","issue":"1","issued":{"date-parts":[["2020","10","24"]]},"page":"82-94","title":"Components of leaf‐trait variation along environmental gradients","type":"article-journal","volume":"228"},"uris":["http://www.mendeley.com/documents/?uuid=665ee559-637a-4c3e-ab28-1c199c696d00"]},{"id":"ITEM-2","itemData":{"DOI":"10.5194/bg-14-481-2017","ISSN":"1726-4189","abstract":"Abstract. Nitrogen content per unit leaf area (Narea) is a key variable in plant functional ecology and biogeochemistry. Narea comprises a structural component, which scales with leaf mass per area (LMA), and a metabolic component, which scales with Rubisco capacity. The co-ordination hypothesis, as implemented in LPJ and related global vegetation models, predicts that Rubisco capacity should be directly proportional to irradiance but should decrease with increases in ci : ca and temperature because the amount of Rubisco required to achieve a given assimilation rate declines with increases in both. We tested these predictions using LMA, leaf δ13C, and leaf N measurements on complete species assemblages sampled at sites on a north–south transect from tropical to temperate Australia. Partial effects of mean canopy irradiance, mean annual temperature, and ci : ca (from δ13C) on Narea were all significant and their directions and magnitudes were in line with predictions. Over 80 % of the variance in community-mean (ln) Narea was accounted for by these predictors plus LMA. Moreover, Narea could be decomposed into two components, one proportional to LMA (slightly steeper in N-fixers), and the other to Rubisco capacity as predicted by the co-ordination hypothesis. Trait gradient analysis revealed ci : ca to be perfectly plastic, while species turnover contributed about half the variation in LMA and Narea. Interest has surged in methods to predict continuous leaf-trait variation from environmental factors, in order to improve ecosystem models. Coupled carbon–nitrogen models require a method to predict Narea that is more realistic than the widespread assumptions that Narea is proportional to photosynthetic capacity, and/or that Narea (and photosynthetic capacity) are determined by N supply from the soil. Our results indicate that Narea has a useful degree of predictability, from a combination of LMA and ci : ca – themselves in part environmentally determined – with Rubisco activity, as predicted from local growing conditions. This finding is consistent with a plant-centred approach to modelling, emphasizing the adaptive regulation of traits. Models that account for biodiversity will also need to partition community-level trait variation into components due to phenotypic plasticity and/or genotypic differentiation within species vs. progressive species replacement, along environmental gradients. Our analysis suggests that variation in Narea is about evenly split …","author":[{"dropping-particle":"","family":"Dong","given":"Ning","non-dropping-particle":"","parse-names":false,"suffix":""},{"dropping-particle":"","family":"Prentice","given":"Iain Colin","non-dropping-particle":"","parse-names":false,"suffix":""},{"dropping-particle":"","family":"Evans","given":"Bradley J","non-dropping-particle":"","parse-names":false,"suffix":""},{"dropping-particle":"","family":"Caddy-Retalic","given":"Stefan","non-dropping-particle":"","parse-names":false,"suffix":""},{"dropping-particle":"","family":"Lowe","given":"Andrew J","non-dropping-particle":"","parse-names":false,"suffix":""},{"dropping-particle":"","family":"Wright","given":"Ian J","non-dropping-particle":"","parse-names":false,"suffix":""}],"container-title":"Biogeosciences","id":"ITEM-2","issue":"2","issued":{"date-parts":[["2017","1","30"]]},"page":"481-495","title":"Leaf nitrogen from first principles: field evidence for adaptive variation with climate","type":"article-journal","volume":"14"},"uris":["http://www.mendeley.com/documents/?uuid=d26886a5-de26-4a8d-afa2-a17d2a28ee6e"]},{"id":"ITEM-3","itemData":{"DOI":"10.1111/ele.13210","ISSN":"1461-023X","abstract":"Earth system models (ESMs) use photosynthetic capacity, indexed by the maximum Rubisco car- boxylation rate (Vcmax), to simulate carbon assimilation and typically rely on empirical estimates, including an assumed dependence on leaf nitrogen determined from soil fertility. In contrast, new theory, based on biochemical coordination and co-optimization of carboxylation and water costs for photosynthesis, suggests that optimal Vcmax can be predicted from climate alone, irrespective of soil fertility. Here, we develop this theory and find it captures 64% of observed variability in a global, field-measured Vcmax dataset for C3 plants. Soil fertility indices explained substantially less variation (32%). These results indicate that environmentally regulated biophysical constraints and light availability are the first-order drivers of global photosynthetic capacity. Through acclimation and adaptation, plants efficiently utilize resources at the leaf level, thus maximizing potential resource use for growth and reproduction. Our theory offers a robust strategy for dynamically predicting photosynthetic capacity in ESMs.","author":[{"dropping-particle":"","family":"Smith","given":"Nicholas G","non-dropping-particle":"","parse-names":false,"suffix":""},{"dropping-particle":"","family":"Keenan","given":"Trevor F","non-dropping-particle":"","parse-names":false,"suffix":""},{"dropping-particle":"","family":"Prentice","given":"I C","non-dropping-particle":"","parse-names":false,"suffix":""},{"dropping-particle":"","family":"Wang","given":"Han","non-dropping-particle":"","parse-names":false,"suffix":""},{"dropping-particle":"","family":"Wright","given":"Ian J","non-dropping-particle":"","parse-names":false,"suffix":""},{"dropping-particle":"","family":"Niinemets","given":"Ülo","non-dropping-particle":"","parse-names":false,"suffix":""},{"dropping-particle":"","family":"Crous","given":"Kristine Y","non-dropping-particle":"","parse-names":false,"suffix":""},{"dropping-particle":"","family":"Domingues","given":"Tomas F","non-dropping-particle":"","parse-names":false,"suffix":""},{"dropping-particle":"","family":"Guerrieri","given":"Rossella","non-dropping-particle":"","parse-names":false,"suffix":""},{"dropping-particle":"","family":"Ishida","given":"FY oko","non-dropping-particle":"","parse-names":false,"suffix":""},{"dropping-particle":"","family":"Kattge","given":"Jens","non-dropping-particle":"","parse-names":false,"suffix":""},{"dropping-particle":"","family":"Kruger","given":"Eric L","non-dropping-particle":"","parse-names":false,"suffix":""},{"dropping-particle":"","family":"Maire","given":"Vincent","non-dropping-particle":"","parse-names":false,"suffix":""},{"dropping-particle":"","family":"Rogers","given":"Alistair","non-dropping-particle":"","parse-names":false,"suffix":""},{"dropping-particle":"","family":"Serbin","given":"Shawn P","non-dropping-particle":"","parse-names":false,"suffix":""},{"dropping-particle":"","family":"Tarvainen","given":"Lasse","non-dropping-particle":"","parse-names":false,"suffix":""},{"dropping-particle":"","family":"Togashi","given":"Henrique F","non-dropping-particle":"","parse-names":false,"suffix":""},{"dropping-particle":"","family":"Townsend","given":"Philip A","non-dropping-particle":"","parse-names":false,"suffix":""},{"dropping-particle":"","family":"Wang","given":"Meng","non-dropping-particle":"","parse-names":false,"suffix":""},{"dropping-particle":"","family":"Weerasinghe","given":"Lasantha K","non-dropping-particle":"","parse-names":false,"suffix":""},{"dropping-particle":"","family":"Zhou","given":"Shuang-Xi","non-dropping-particle":"","parse-names":false,"suffix":""}],"container-title":"Ecology Letters","editor":[{"dropping-particle":"","family":"Niu","given":"Shuli","non-dropping-particle":"","parse-names":false,"suffix":""}],"id":"ITEM-3","issue":"3","issued":{"date-parts":[["2019","3","4"]]},"page":"506-517","title":"Global photosynthetic capacity is optimized to the environment","type":"article-journal","volume":"22"},"uris":["http://www.mendeley.com/documents/?uuid=de810a7b-b01e-4be3-a228-03946531e91d"]},{"id":"ITEM-4","itemData":{"DOI":"10.1111/nph.16702","ISSN":"0028-646X","abstract":"\u000f Photosynthetic ‘least-cost’ theory posits that the optimal trait combination for a given envi- ronment is that where the summed costs of photosynthetic water and nutrient acquisition/ use are minimised. The effects of soil water and nutrient availability on photosynthesis should be stronger as climate-related costs for both resources increase. \u000f Two independent datasets of photosynthetic traits, Globamax (1509 species, 288 sites) and Glob13C (3645 species, 594 sites), were used to quantify biophysical and biochemical limita- tions of photosynthesis and the key variable Ci /Ca (CO 2 drawdown during photosynthesis). Climate and soil variables were associated with both datasets. \u000f The biochemical photosynthetic capacity was higher on alkaline soils. This effect was strongest at more arid sites, where water unit-costs are presumably higher. Higher values of soil silt and depth increased Ci /Ca, likely by providing greater H 2O supply, alleviating biophys- ical photosynthetic limitation when soil water is scarce. \u000f Climate is important in controlling the optimal balance of H 2 O and N costs for photosynthe- sis, but soil properties change these costs, both directly and indirectly. In total, soil properties modify the climate-demand driven predictions of Ci /Ca by up to 30% at a global scale.","author":[{"dropping-particle":"","family":"Paillassa","given":"Jennifer","non-dropping-particle":"","parse-names":false,"suffix":""},{"dropping-particle":"","family":"Wright","given":"Ian J","non-dropping-particle":"","parse-names":false,"suffix":""},{"dropping-particle":"","family":"Prentice","given":"I Colin","non-dropping-particle":"","parse-names":false,"suffix":""},{"dropping-particle":"","family":"Pepin","given":"Steeve","non-dropping-particle":"","parse-names":false,"suffix":""},{"dropping-particle":"","family":"Smith","given":"Nicholas G","non-dropping-particle":"","parse-names":false,"suffix":""},{"dropping-particle":"","family":"Ethier","given":"Gilbert","non-dropping-particle":"","parse-names":false,"suffix":""},{"dropping-particle":"","family":"Westerband","given":"Andrea C","non-dropping-particle":"","parse-names":false,"suffix":""},{"dropping-particle":"","family":"Lamarque","given":"Laurent J","non-dropping-particle":"","parse-names":false,"suffix":""},{"dropping-particle":"","family":"Wang","given":"Han","non-dropping-particle":"","parse-names":false,"suffix":""},{"dropping-particle":"","family":"Cornwell","given":"William K","non-dropping-particle":"","parse-names":false,"suffix":""},{"dropping-particle":"","family":"Maire","given":"Vincent","non-dropping-particle":"","parse-names":false,"suffix":""}],"container-title":"New Phytologist","id":"ITEM-4","issue":"1","issued":{"date-parts":[["2020","10","9"]]},"page":"121-135","title":"When and where soil is important to modify the carbon and water economy of leaves","type":"article-journal","volume":"228"},"uris":["http://www.mendeley.com/documents/?uuid=7a979be5-4341-4431-bd38-7ceeeada2df2"]},{"id":"ITEM-5","itemData":{"DOI":"10.1111/nph.18076","ISSN":"0028-646X","abstract":"Nitrogen (N) limitation has been considered as a constraint on terrestrial carbon uptake in response to rising CO 2 and climate change. By extension, it has been suggested that declining carboxylation capacity (V cmax) and leaf N content in enhanced-CO 2 experiments and satellite records signify increasing N limitation of primary production. We predicted V cmax using the coordination hypothesis, and estimated changes in leaf-level photosynthetic N for 1982-2016 assuming proportionality with leaf-level V cmax at 25˚C. Whole-canopy photosynthetic N was derived using satellite-based leaf area index (LAI) data and an empirical extinction coefficient for V cmax , and converted to annual N demand using estimated leaf turnover times. The predicted spatial pattern of V cmax shares key features with an independent reconstruction from remotely-sensed leaf chlorophyll content. Predicted leaf photosynthetic N declined by 0.27 % yr-1 , while observed leaf (total) N declined by 0.2-0.25 % yr-1. Predicted global canopy N (and N demand) declined from 1996 onwards, despite increasing LAI. Leaf-level responses to rising CO 2 , and to a lesser extent temperature, may have reduced the canopy requirement for N by more than rising LAI has increased it. This finding provides an alternative explanation for declining leaf N that does not depend on increasing N limitation.","author":[{"dropping-particle":"","family":"Dong","given":"Ning","non-dropping-particle":"","parse-names":false,"suffix":""},{"dropping-particle":"","family":"Wright","given":"Ian J","non-dropping-particle":"","parse-names":false,"suffix":""},{"dropping-particle":"","family":"Chen","given":"Jing M","non-dropping-particle":"","parse-names":false,"suffix":""},{"dropping-particle":"","family":"Luo","given":"Xiangzhong","non-dropping-particle":"","parse-names":false,"suffix":""},{"dropping-particle":"","family":"Wang","given":"Han","non-dropping-particle":"","parse-names":false,"suffix":""},{"dropping-particle":"","family":"Keenan","given":"Trevor F","non-dropping-particle":"","parse-names":false,"suffix":""},{"dropping-particle":"","family":"Smith","given":"Nicholas G","non-dropping-particle":"","parse-names":false,"suffix":""},{"dropping-particle":"","family":"Prentice","given":"Iain Colin","non-dropping-particle":"","parse-names":false,"suffix":""}],"container-title":"New Phytologist","id":"ITEM-5","issued":{"date-parts":[["2022","4","22"]]},"title":"Rising CO2 and warming reduce global canopy demand for nitrogen","type":"article-journal"},"uris":["http://www.mendeley.com/documents/?uuid=8f26b717-0c63-4a11-b766-e27b90eb396f"]}],"mendeley":{"formattedCitation":"(Dong &lt;i&gt;et al.&lt;/i&gt;, 2017, 2020, 2022; Smith &lt;i&gt;et al.&lt;/i&gt;, 2019; Paillassa &lt;i&gt;et al.&lt;/i&gt;, 2020)","plainTextFormattedCitation":"(Dong et al., 2017, 2020, 2022; Smith et al., 2019; Paillassa et al., 2020)","previouslyFormattedCitation":"(Dong &lt;i&gt;et al.&lt;/i&gt;, 2017, 2020, 2022; Smith &lt;i&gt;et al.&lt;/i&gt;, 2019; Paillassa &lt;i&gt;et al.&lt;/i&gt;, 2020)"},"properties":{"noteIndex":0},"schema":"https://github.com/citation-style-language/schema/raw/master/csl-citation.json"}</w:instrText>
       </w:r>
       <w:r>
         <w:fldChar w:fldCharType="separate"/>
@@ -985,7 +838,7 @@
         <w:rPr>
           <w:noProof/>
         </w:rPr>
-        <w:t xml:space="preserve">(Wright </w:t>
+        <w:t xml:space="preserve">(Dong </w:t>
       </w:r>
       <w:r>
         <w:rPr>
@@ -998,7 +851,7 @@
         <w:rPr>
           <w:noProof/>
         </w:rPr>
-        <w:t xml:space="preserve">, 2003; Prentice </w:t>
+        <w:t xml:space="preserve">, 2017, 2020, 2022; Smith </w:t>
       </w:r>
       <w:r>
         <w:rPr>
@@ -1011,19 +864,32 @@
         <w:rPr>
           <w:noProof/>
         </w:rPr>
-        <w:t>, 2014)</w:t>
+        <w:t xml:space="preserve">, 2019; Paillassa </w:t>
+      </w:r>
+      <w:r>
+        <w:rPr>
+          <w:i/>
+          <w:noProof/>
+        </w:rPr>
+        <w:t>et al.</w:t>
+      </w:r>
+      <w:r>
+        <w:rPr>
+          <w:noProof/>
+        </w:rPr>
+        <w:t>, 2020)</w:t>
       </w:r>
       <w:r>
         <w:fldChar w:fldCharType="end"/>
       </w:r>
       <w:r>
-        <w:t xml:space="preserve">. Nitrogen and water use can be substituted for each other to maintain the lowest summed cost of nitrogen and water use, such that less efficient use of a relatively more abundant resource should be traded for more efficient use of a relatively less abundant resource. For example, plants growing in arid or semiarid systems should acclimate to their growing conditions by increasing leaf nitrogen allocation and decreasing stomatal conductance, allowing a given photosynthetic rate to be maintained with less efficient nitrogen use and more efficient water use. This strategy is particularly useful in arid or semiarid systems because it allows for plants to save water without needing to sacrifice productivity </w:t>
+        <w:t xml:space="preserve">. Indeed, studies show that leaf nitrogen and photosynthetic capacity can be reliably predicted through mean growing season irradiance, growing season temperature, growing season vapor pressure deficit, or edaphic characteristics such as soil pH </w:t>
       </w:r>
       <w:r>
         <w:fldChar w:fldCharType="begin" w:fldLock="1"/>
       </w:r>
       <w:r>
-        <w:instrText>ADDIN CSL_CITATION {"citationItems":[{"id":"ITEM-1","itemData":{"DOI":"10.1111/nph.16702","ISSN":"0028-646X","abstract":"\u000f Photosynthetic ‘least-cost’ theory posits that the optimal trait combination for a given envi- ronment is that where the summed costs of photosynthetic water and nutrient acquisition/ use are minimised. The effects of soil water and nutrient availability on photosynthesis should be stronger as climate-related costs for both resources increase. \u000f Two independent datasets of photosynthetic traits, Globamax (1509 species, 288 sites) and Glob13C (3645 species, 594 sites), were used to quantify biophysical and biochemical limita- tions of photosynthesis and the key variable Ci /Ca (CO 2 drawdown during photosynthesis). Climate and soil variables were associated with both datasets. \u000f The biochemical photosynthetic capacity was higher on alkaline soils. This effect was strongest at more arid sites, where water unit-costs are presumably higher. Higher values of soil silt and depth increased Ci /Ca, likely by providing greater H 2O supply, alleviating biophys- ical photosynthetic limitation when soil water is scarce. \u000f Climate is important in controlling the optimal balance of H 2 O and N costs for photosynthe- sis, but soil properties change these costs, both directly and indirectly. In total, soil properties modify the climate-demand driven predictions of Ci /Ca by up to 30% at a global scale.","author":[{"dropping-particle":"","family":"Paillassa","given":"Jennifer","non-dropping-particle":"","parse-names":false,"suffix":""},{"dropping-particle":"","family":"Wright","given":"Ian J","non-dropping-particle":"","parse-names":false,"suffix":""},{"dropping-particle":"","family":"Prentice","given":"I Colin","non-dropping-particle":"","parse-names":false,"suffix":""},{"dropping-particle":"","family":"Pepin","given":"Steeve","non-dropping-particle":"","parse-names":false,"suffix":""},{"dropping-particle":"","family":"Smith","given":"Nicholas G","non-dropping-particle":"","parse-names":false,"suffix":""},{"dropping-particle":"","family":"Ethier","given":"Gilbert","non-dropping-particle":"","parse-names":false,"suffix":""},{"dropping-particle":"","family":"Westerband","given":"Andrea C","non-dropping-particle":"","parse-names":false,"suffix":""},{"dropping-particle":"","family":"Lamarque","given":"Laurent J","non-dropping-particle":"","parse-names":false,"suffix":""},{"dropping-particle":"","family":"Wang","given":"Han","non-dropping-particle":"","parse-names":false,"suffix":""},{"dropping-particle":"","family":"Cornwell","given":"William K","non-dropping-particle":"","parse-names":false,"suffix":""},{"dropping-particle":"","family":"Maire","given":"Vincent","non-dropping-particle":"","parse-names":false,"suffix":""}],"container-title":"New Phytologist","id":"ITEM-1","issue":"1","issued":{"date-parts":[["2020","10","9"]]},"page":"121-135","title":"When and where soil is important to modify the carbon and water economy of leaves","type":"article-journal","volume":"228"},"uris":["http://www.mendeley.com/documents/?uuid=7a979be5-4341-4431-bd38-7ceeeada2df2"]}],"mendeley":{"formattedCitation":"(Paillassa &lt;i&gt;et al.&lt;/i&gt;, 2020)","plainTextFormattedCitation":"(Paillassa et al., 2020)","previouslyFormattedCitation":"(Paillassa &lt;i&gt;et al.&lt;/i&gt;, 2020)"},"properties":{"noteIndex":0},"schema":"https://github.com/citation-style-language/schema/raw/master/csl-citation.json"}</w:instrText>
+        <w:instrText>ADDIN CSL_CITATION {"citationItems":[{"id":"ITEM-1","itemData":{"DOI":"10.5194/bg-14-481-2017","ISSN":"1726-4189","abstract":"Abstract. Nitrogen content per unit leaf area (Narea) is a key variable in plant functional ecology and biogeochemistry. Narea comprises a structural component, which scales with leaf mass per area (LMA), and a metabolic component, which scales with Rubisco capacity. The co-ordination hypothesis, as implemented in LPJ and related global vegetation models, predicts that Rubisco capacity should be directly proportional to irradiance but should decrease with increases in ci : ca and temperature because the amount of Rubisco required to achieve a given assimilation rate declines with increases in both. We tested these predictions using LMA, leaf δ13C, and leaf N measurements on complete species assemblages sampled at sites on a north–south transect from tropical to temperate Australia. Partial effects of mean canopy irradiance, mean annual temperature, and ci : ca (from δ13C) on Narea were all significant and their directions and magnitudes were in line with predictions. Over 80 % of the variance in community-mean (ln) Narea was accounted for by these predictors plus LMA. Moreover, Narea could be decomposed into two components, one proportional to LMA (slightly steeper in N-fixers), and the other to Rubisco capacity as predicted by the co-ordination hypothesis. Trait gradient analysis revealed ci : ca to be perfectly plastic, while species turnover contributed about half the variation in LMA and Narea. Interest has surged in methods to predict continuous leaf-trait variation from environmental factors, in order to improve ecosystem models. Coupled carbon–nitrogen models require a method to predict Narea that is more realistic than the widespread assumptions that Narea is proportional to photosynthetic capacity, and/or that Narea (and photosynthetic capacity) are determined by N supply from the soil. Our results indicate that Narea has a useful degree of predictability, from a combination of LMA and ci : ca – themselves in part environmentally determined – with Rubisco activity, as predicted from local growing conditions. This finding is consistent with a plant-centred approach to modelling, emphasizing the adaptive regulation of traits. Models that account for biodiversity will also need to partition community-level trait variation into components due to phenotypic plasticity and/or genotypic differentiation within species vs. progressive species replacement, along environmental gradients. Our analysis suggests that variation in Narea is about evenly split …","author":[{"dropping-particle":"","family":"Dong","given":"Ning","non-dropping-particle":"","parse-names":false,"suffix":""},{"dropping-particle":"","family":"Prentice","given":"Iain Colin","non-dropping-particle":"","parse-names":false,"suffix":""},{"dropping-particle":"","family":"Evans","given":"Bradley J","non-dropping-particle":"","parse-names":false,"suffix":""},{"dropping-particle":"","family":"Caddy-Retalic","given":"Stefan","non-dropping-particle":"","parse-names":false,"suffix":""},{"dropping-particle":"","family":"Lowe","given":"Andrew J","non-dropping-particle":"","parse-names":false,"suffix":""},{"dropping-particle":"","family":"Wright","given":"Ian J","non-dropping-particle":"","parse-names":false,"suffix":""}],"container-title":"Biogeosciences","id":"ITEM-1","issue":"2","issued":{"date-parts":[["2017","1","30"]]},"page":"481-495","title":"Leaf nitrogen from first principles: field evidence for adaptive variation with climate","type":"article-journal","volume":"14"},"uris":["http://www.mendeley.com/documents/?uuid=d26886a5-de26-4a8d-afa2-a17d2a28ee6e"]},{"id":"ITEM-2","itemData":{"DOI":"10.1111/nph.16558","ISSN":"0028-646X","author":[{"dropping-particle":"","family":"Dong","given":"Ning","non-dropping-particle":"","parse-names":false,"suffix":""},{"dropping-particle":"","family":"Prentice","given":"Iain Colin","non-dropping-particle":"","parse-names":false,"suffix":""},{"dropping-particle":"","family":"Wright","given":"Ian J","non-dropping-particle":"","parse-names":false,"suffix":""},{"dropping-particle":"","family":"Evans","given":"Bradley J","non-dropping-particle":"","parse-names":false,"suffix":""},{"dropping-particle":"","family":"Togashi","given":"Henrique F","non-dropping-particle":"","parse-names":false,"suffix":""},{"dropping-particle":"","family":"Caddy-Retalic","given":"Stefan","non-dropping-particle":"","parse-names":false,"suffix":""},{"dropping-particle":"","family":"McInerney","given":"Francesca A","non-dropping-particle":"","parse-names":false,"suffix":""},{"dropping-particle":"","family":"Sparrow","given":"Ben","non-dropping-particle":"","parse-names":false,"suffix":""},{"dropping-particle":"","family":"Leitch","given":"Emrys","non-dropping-particle":"","parse-names":false,"suffix":""},{"dropping-particle":"","family":"Lowe","given":"Andrew J","non-dropping-particle":"","parse-names":false,"suffix":""}],"container-title":"New Phytologist","id":"ITEM-2","issue":"1","issued":{"date-parts":[["2020","10","24"]]},"page":"82-94","title":"Components of leaf‐trait variation along environmental gradients","type":"article-journal","volume":"228"},"uris":["http://www.mendeley.com/documents/?uuid=665ee559-637a-4c3e-ab28-1c199c696d00"]},{"id":"ITEM-3","itemData":{"DOI":"10.1111/nph.16702","ISSN":"0028-646X","abstract":"\u000f Photosynthetic ‘least-cost’ theory posits that the optimal trait combination for a given envi- ronment is that where the summed costs of photosynthetic water and nutrient acquisition/ use are minimised. The effects of soil water and nutrient availability on photosynthesis should be stronger as climate-related costs for both resources increase. \u000f Two independent datasets of photosynthetic traits, Globamax (1509 species, 288 sites) and Glob13C (3645 species, 594 sites), were used to quantify biophysical and biochemical limita- tions of photosynthesis and the key variable Ci /Ca (CO 2 drawdown during photosynthesis). Climate and soil variables were associated with both datasets. \u000f The biochemical photosynthetic capacity was higher on alkaline soils. This effect was strongest at more arid sites, where water unit-costs are presumably higher. Higher values of soil silt and depth increased Ci /Ca, likely by providing greater H 2O supply, alleviating biophys- ical photosynthetic limitation when soil water is scarce. \u000f Climate is important in controlling the optimal balance of H 2 O and N costs for photosynthe- sis, but soil properties change these costs, both directly and indirectly. In total, soil properties modify the climate-demand driven predictions of Ci /Ca by up to 30% at a global scale.","author":[{"dropping-particle":"","family":"Paillassa","given":"Jennifer","non-dropping-particle":"","parse-names":false,"suffix":""},{"dropping-particle":"","family":"Wright","given":"Ian J","non-dropping-particle":"","parse-names":false,"suffix":""},{"dropping-particle":"","family":"Prentice","given":"I Colin","non-dropping-particle":"","parse-names":false,"suffix":""},{"dropping-particle":"","family":"Pepin","given":"Steeve","non-dropping-particle":"","parse-names":false,"suffix":""},{"dropping-particle":"","family":"Smith","given":"Nicholas G","non-dropping-particle":"","parse-names":false,"suffix":""},{"dropping-particle":"","family":"Ethier","given":"Gilbert","non-dropping-particle":"","parse-names":false,"suffix":""},{"dropping-particle":"","family":"Westerband","given":"Andrea C","non-dropping-particle":"","parse-names":false,"suffix":""},{"dropping-particle":"","family":"Lamarque","given":"Laurent J","non-dropping-particle":"","parse-names":false,"suffix":""},{"dropping-particle":"","family":"Wang","given":"Han","non-dropping-particle":"","parse-names":false,"suffix":""},{"dropping-particle":"","family":"Cornwell","given":"William K","non-dropping-particle":"","parse-names":false,"suffix":""},{"dropping-particle":"","family":"Maire","given":"Vincent","non-dropping-particle":"","parse-names":false,"suffix":""}],"container-title":"New Phytologist","id":"ITEM-3","issue":"1","issued":{"date-parts":[["2020","10","9"]]},"page":"121-135","title":"When and where soil is important to modify the carbon and water economy of leaves","type":"article-journal","volume":"228"},"uris":["http://www.mendeley.com/documents/?uuid=7a979be5-4341-4431-bd38-7ceeeada2df2"]}],"mendeley":{"formattedCitation":"(Dong &lt;i&gt;et al.&lt;/i&gt;, 2017, 2020; Paillassa &lt;i&gt;et al.&lt;/i&gt;, 2020)","plainTextFormattedCitation":"(Dong et al., 2017, 2020; Paillassa et al., 2020)","previouslyFormattedCitation":"(Dong &lt;i&gt;et al.&lt;/i&gt;, 2017, 2020; Paillassa &lt;i&gt;et al.&lt;/i&gt;, 2020)"},"properties":{"noteIndex":0},"schema":"https://github.com/citation-style-language/schema/raw/master/csl-citation.json"}</w:instrText>
       </w:r>
       <w:r>
         <w:fldChar w:fldCharType="separate"/>
@@ -1032,7 +898,7 @@
         <w:rPr>
           <w:noProof/>
         </w:rPr>
-        <w:t xml:space="preserve">(Paillassa </w:t>
+        <w:t xml:space="preserve">(Dong </w:t>
       </w:r>
       <w:r>
         <w:rPr>
@@ -1045,13 +911,57 @@
         <w:rPr>
           <w:noProof/>
         </w:rPr>
+        <w:t xml:space="preserve">, 2017, 2020; Paillassa </w:t>
+      </w:r>
+      <w:r>
+        <w:rPr>
+          <w:i/>
+          <w:noProof/>
+        </w:rPr>
+        <w:t>et al.</w:t>
+      </w:r>
+      <w:r>
+        <w:rPr>
+          <w:noProof/>
+        </w:rPr>
         <w:t>, 2020)</w:t>
       </w:r>
       <w:r>
         <w:fldChar w:fldCharType="end"/>
       </w:r>
       <w:r>
-        <w:t>.</w:t>
+        <w:t xml:space="preserve">. However, relationships between leaf nitrogen and photosynthetic capacity may also be determined through costs of leaf construction, commonly evidenced through leaf mass per area, or other species identity traits, such as whether a species associated with nitrogen-fixing bacteria </w:t>
+      </w:r>
+      <w:r>
+        <w:fldChar w:fldCharType="begin" w:fldLock="1"/>
+      </w:r>
+      <w:r>
+        <w:instrText>ADDIN CSL_CITATION {"citationItems":[{"id":"ITEM-1","itemData":{"DOI":"10.5194/bg-14-481-2017","ISSN":"1726-4189","abstract":"Abstract. Nitrogen content per unit leaf area (Narea) is a key variable in plant functional ecology and biogeochemistry. Narea comprises a structural component, which scales with leaf mass per area (LMA), and a metabolic component, which scales with Rubisco capacity. The co-ordination hypothesis, as implemented in LPJ and related global vegetation models, predicts that Rubisco capacity should be directly proportional to irradiance but should decrease with increases in ci : ca and temperature because the amount of Rubisco required to achieve a given assimilation rate declines with increases in both. We tested these predictions using LMA, leaf δ13C, and leaf N measurements on complete species assemblages sampled at sites on a north–south transect from tropical to temperate Australia. Partial effects of mean canopy irradiance, mean annual temperature, and ci : ca (from δ13C) on Narea were all significant and their directions and magnitudes were in line with predictions. Over 80 % of the variance in community-mean (ln) Narea was accounted for by these predictors plus LMA. Moreover, Narea could be decomposed into two components, one proportional to LMA (slightly steeper in N-fixers), and the other to Rubisco capacity as predicted by the co-ordination hypothesis. Trait gradient analysis revealed ci : ca to be perfectly plastic, while species turnover contributed about half the variation in LMA and Narea. Interest has surged in methods to predict continuous leaf-trait variation from environmental factors, in order to improve ecosystem models. Coupled carbon–nitrogen models require a method to predict Narea that is more realistic than the widespread assumptions that Narea is proportional to photosynthetic capacity, and/or that Narea (and photosynthetic capacity) are determined by N supply from the soil. Our results indicate that Narea has a useful degree of predictability, from a combination of LMA and ci : ca – themselves in part environmentally determined – with Rubisco activity, as predicted from local growing conditions. This finding is consistent with a plant-centred approach to modelling, emphasizing the adaptive regulation of traits. Models that account for biodiversity will also need to partition community-level trait variation into components due to phenotypic plasticity and/or genotypic differentiation within species vs. progressive species replacement, along environmental gradients. Our analysis suggests that variation in Narea is about evenly split …","author":[{"dropping-particle":"","family":"Dong","given":"Ning","non-dropping-particle":"","parse-names":false,"suffix":""},{"dropping-particle":"","family":"Prentice","given":"Iain Colin","non-dropping-particle":"","parse-names":false,"suffix":""},{"dropping-particle":"","family":"Evans","given":"Bradley J","non-dropping-particle":"","parse-names":false,"suffix":""},{"dropping-particle":"","family":"Caddy-Retalic","given":"Stefan","non-dropping-particle":"","parse-names":false,"suffix":""},{"dropping-particle":"","family":"Lowe","given":"Andrew J","non-dropping-particle":"","parse-names":false,"suffix":""},{"dropping-particle":"","family":"Wright","given":"Ian J","non-dropping-particle":"","parse-names":false,"suffix":""}],"container-title":"Biogeosciences","id":"ITEM-1","issue":"2","issued":{"date-parts":[["2017","1","30"]]},"page":"481-495","title":"Leaf nitrogen from first principles: field evidence for adaptive variation with climate","type":"article-journal","volume":"14"},"uris":["http://www.mendeley.com/documents/?uuid=d26886a5-de26-4a8d-afa2-a17d2a28ee6e"]}],"mendeley":{"formattedCitation":"(Dong &lt;i&gt;et al.&lt;/i&gt;, 2017)","plainTextFormattedCitation":"(Dong et al., 2017)","previouslyFormattedCitation":"(Dong &lt;i&gt;et al.&lt;/i&gt;, 2017)"},"properties":{"noteIndex":0},"schema":"https://github.com/citation-style-language/schema/raw/master/csl-citation.json"}</w:instrText>
+      </w:r>
+      <w:r>
+        <w:fldChar w:fldCharType="separate"/>
+      </w:r>
+      <w:r>
+        <w:rPr>
+          <w:noProof/>
+        </w:rPr>
+        <w:t xml:space="preserve">(Dong </w:t>
+      </w:r>
+      <w:r>
+        <w:rPr>
+          <w:i/>
+          <w:noProof/>
+        </w:rPr>
+        <w:t>et al.</w:t>
+      </w:r>
+      <w:r>
+        <w:rPr>
+          <w:noProof/>
+        </w:rPr>
+        <w:t>, 2017)</w:t>
+      </w:r>
+      <w:r>
+        <w:fldChar w:fldCharType="end"/>
       </w:r>
     </w:p>
     <w:p>
@@ -1060,10 +970,106 @@
         <w:ind w:firstLine="720"/>
       </w:pPr>
       <w:r>
+        <w:t>Photosynthetic least-cost theory provides a useful framework for understanding when and where factors that influence leaf nutrient demand to build and maintain photosynthesis modify leaf nitrogen allocation and photosynthetic capacity.</w:t>
+      </w:r>
+      <w:r>
+        <w:t xml:space="preserve"> </w:t>
+      </w:r>
+      <w:r>
+        <w:t xml:space="preserve">The theory predicts that plants acclimate to their environment by maximizing photosynthetic carbon gain at the lowest summed cost of nitrogen and water usage </w:t>
+      </w:r>
+      <w:r>
+        <w:fldChar w:fldCharType="begin" w:fldLock="1"/>
+      </w:r>
+      <w:r>
+        <w:instrText>ADDIN CSL_CITATION {"citationItems":[{"id":"ITEM-1","itemData":{"DOI":"0003-0147/2003/16101-010387","author":[{"dropping-particle":"","family":"Wright","given":"Ian J","non-dropping-particle":"","parse-names":false,"suffix":""},{"dropping-particle":"","family":"Reich","given":"Peter B","non-dropping-particle":"","parse-names":false,"suffix":""},{"dropping-particle":"","family":"Westoby","given":"Mark","non-dropping-particle":"","parse-names":false,"suffix":""}],"container-title":"The American Naturalist","id":"ITEM-1","issue":"1","issued":{"date-parts":[["2003"]]},"page":"98-111","title":"Least-cost input mixtures of water and nitrogen for photosynthesis","type":"article-journal","volume":"161"},"uris":["http://www.mendeley.com/documents/?uuid=e792122e-1fd1-4c1a-9d09-7bd7a13fee68"]},{"id":"ITEM-2","itemData":{"DOI":"10.1111/ele.12211","ISSN":"1461023X","abstract":"A novel framework is presented for the analysis of ecophysiological field measurements and modelling. The hypothesis ‘leaves minimise the summed unit costs of transpiration and carboxylation’ predicts leaf-internal/ambient CO 2 ratios (c i/c a) and slopes of maximum carboxylation rate (Vcmax ) or leaf nitrogen (Narea ) vs. stomatal conductance. Analysis of data on woody species from contrasting climates (cold-hot, dry-wet) yielded steeper slopes and lower mean c i /c a ratios at the dry or cold sites than at the wet or hot sites. High atmospheric vapour pressure deficit implies low c i / c a in dry climates. High water viscosity (more costly transport) and low photorespiration (less costly photosynthesis) imply low c i /ca in cold climates. Observed site-mean c i /c a shifts are pre- dicted quantitatively for temperature contrasts (by photorespiration plus viscosity effects) and approximately for aridity contrasts. The theory explains the dependency of c i /ca ratios on temper- ature and vapour pressure deficit, and observed relationships of leaf d13 C and Narea to aridity","author":[{"dropping-particle":"","family":"Prentice","given":"I Colin","non-dropping-particle":"","parse-names":false,"suffix":""},{"dropping-particle":"","family":"Dong","given":"Ning","non-dropping-particle":"","parse-names":false,"suffix":""},{"dropping-particle":"","family":"Gleason","given":"Sean M","non-dropping-particle":"","parse-names":false,"suffix":""},{"dropping-particle":"","family":"Maire","given":"Vincent","non-dropping-particle":"","parse-names":false,"suffix":""},{"dropping-particle":"","family":"Wright","given":"Ian J","non-dropping-particle":"","parse-names":false,"suffix":""}],"container-title":"Ecology Letters","id":"ITEM-2","issue":"1","issued":{"date-parts":[["2014","1"]]},"page":"82-91","title":"Balancing the costs of carbon gain and water transport: testing a new theoretical framework for plant functional ecology","type":"article-journal","volume":"17"},"uris":["http://www.mendeley.com/documents/?uuid=e847e008-126f-46c3-a215-d3160662c7ab"]}],"mendeley":{"formattedCitation":"(Wright &lt;i&gt;et al.&lt;/i&gt;, 2003; Prentice &lt;i&gt;et al.&lt;/i&gt;, 2014)","plainTextFormattedCitation":"(Wright et al., 2003; Prentice et al., 2014)","previouslyFormattedCitation":"(Wright &lt;i&gt;et al.&lt;/i&gt;, 2003; Prentice &lt;i&gt;et al.&lt;/i&gt;, 2014)"},"properties":{"noteIndex":0},"schema":"https://github.com/citation-style-language/schema/raw/master/csl-citation.json"}</w:instrText>
+      </w:r>
+      <w:r>
+        <w:fldChar w:fldCharType="separate"/>
+      </w:r>
+      <w:r>
+        <w:rPr>
+          <w:noProof/>
+        </w:rPr>
+        <w:t xml:space="preserve">(Wright </w:t>
+      </w:r>
+      <w:r>
+        <w:rPr>
+          <w:i/>
+          <w:noProof/>
+        </w:rPr>
+        <w:t>et al.</w:t>
+      </w:r>
+      <w:r>
+        <w:rPr>
+          <w:noProof/>
+        </w:rPr>
+        <w:t xml:space="preserve">, 2003; Prentice </w:t>
+      </w:r>
+      <w:r>
+        <w:rPr>
+          <w:i/>
+          <w:noProof/>
+        </w:rPr>
+        <w:t>et al.</w:t>
+      </w:r>
+      <w:r>
+        <w:rPr>
+          <w:noProof/>
+        </w:rPr>
+        <w:t>, 2014)</w:t>
+      </w:r>
+      <w:r>
+        <w:fldChar w:fldCharType="end"/>
+      </w:r>
+      <w:r>
+        <w:t xml:space="preserve">. Nitrogen and water use can be substituted for each other to maintain the lowest summed cost of nitrogen and water use, such that less efficient use of a relatively more abundant resource should be traded for more efficient use of a relatively less abundant resource. For example, plants growing in arid or semiarid systems should acclimate to their growing conditions by increasing leaf nitrogen allocation and decreasing stomatal conductance, allowing a given photosynthetic rate to be maintained with less efficient nitrogen use and more efficient water use. This strategy is particularly useful in arid or semiarid systems because it allows for plants to save water without needing to sacrifice productivity </w:t>
+      </w:r>
+      <w:r>
+        <w:fldChar w:fldCharType="begin" w:fldLock="1"/>
+      </w:r>
+      <w:r>
+        <w:instrText>ADDIN CSL_CITATION {"citationItems":[{"id":"ITEM-1","itemData":{"DOI":"10.1111/nph.16702","ISSN":"0028-646X","abstract":"\u000f Photosynthetic ‘least-cost’ theory posits that the optimal trait combination for a given envi- ronment is that where the summed costs of photosynthetic water and nutrient acquisition/ use are minimised. The effects of soil water and nutrient availability on photosynthesis should be stronger as climate-related costs for both resources increase. \u000f Two independent datasets of photosynthetic traits, Globamax (1509 species, 288 sites) and Glob13C (3645 species, 594 sites), were used to quantify biophysical and biochemical limita- tions of photosynthesis and the key variable Ci /Ca (CO 2 drawdown during photosynthesis). Climate and soil variables were associated with both datasets. \u000f The biochemical photosynthetic capacity was higher on alkaline soils. This effect was strongest at more arid sites, where water unit-costs are presumably higher. Higher values of soil silt and depth increased Ci /Ca, likely by providing greater H 2O supply, alleviating biophys- ical photosynthetic limitation when soil water is scarce. \u000f Climate is important in controlling the optimal balance of H 2 O and N costs for photosynthe- sis, but soil properties change these costs, both directly and indirectly. In total, soil properties modify the climate-demand driven predictions of Ci /Ca by up to 30% at a global scale.","author":[{"dropping-particle":"","family":"Paillassa","given":"Jennifer","non-dropping-particle":"","parse-names":false,"suffix":""},{"dropping-particle":"","family":"Wright","given":"Ian J","non-dropping-particle":"","parse-names":false,"suffix":""},{"dropping-particle":"","family":"Prentice","given":"I Colin","non-dropping-particle":"","parse-names":false,"suffix":""},{"dropping-particle":"","family":"Pepin","given":"Steeve","non-dropping-particle":"","parse-names":false,"suffix":""},{"dropping-particle":"","family":"Smith","given":"Nicholas G","non-dropping-particle":"","parse-names":false,"suffix":""},{"dropping-particle":"","family":"Ethier","given":"Gilbert","non-dropping-particle":"","parse-names":false,"suffix":""},{"dropping-particle":"","family":"Westerband","given":"Andrea C","non-dropping-particle":"","parse-names":false,"suffix":""},{"dropping-particle":"","family":"Lamarque","given":"Laurent J","non-dropping-particle":"","parse-names":false,"suffix":""},{"dropping-particle":"","family":"Wang","given":"Han","non-dropping-particle":"","parse-names":false,"suffix":""},{"dropping-particle":"","family":"Cornwell","given":"William K","non-dropping-particle":"","parse-names":false,"suffix":""},{"dropping-particle":"","family":"Maire","given":"Vincent","non-dropping-particle":"","parse-names":false,"suffix":""}],"container-title":"New Phytologist","id":"ITEM-1","issue":"1","issued":{"date-parts":[["2020","10","9"]]},"page":"121-135","title":"When and where soil is important to modify the carbon and water economy of leaves","type":"article-journal","volume":"228"},"uris":["http://www.mendeley.com/documents/?uuid=7a979be5-4341-4431-bd38-7ceeeada2df2"]}],"mendeley":{"formattedCitation":"(Paillassa &lt;i&gt;et al.&lt;/i&gt;, 2020)","plainTextFormattedCitation":"(Paillassa et al., 2020)","previouslyFormattedCitation":"(Paillassa &lt;i&gt;et al.&lt;/i&gt;, 2020)"},"properties":{"noteIndex":0},"schema":"https://github.com/citation-style-language/schema/raw/master/csl-citation.json"}</w:instrText>
+      </w:r>
+      <w:r>
+        <w:fldChar w:fldCharType="separate"/>
+      </w:r>
+      <w:r>
+        <w:rPr>
+          <w:noProof/>
+        </w:rPr>
+        <w:t xml:space="preserve">(Paillassa </w:t>
+      </w:r>
+      <w:r>
+        <w:rPr>
+          <w:i/>
+          <w:noProof/>
+        </w:rPr>
+        <w:t>et al.</w:t>
+      </w:r>
+      <w:r>
+        <w:rPr>
+          <w:noProof/>
+        </w:rPr>
+        <w:t>, 2020)</w:t>
+      </w:r>
+      <w:r>
+        <w:fldChar w:fldCharType="end"/>
+      </w:r>
+      <w:r>
+        <w:t>.</w:t>
+      </w:r>
+    </w:p>
+    <w:p>
+      <w:pPr>
+        <w:spacing w:line="480" w:lineRule="auto"/>
+        <w:ind w:firstLine="720"/>
+      </w:pPr>
+      <w:r>
+        <w:lastRenderedPageBreak/>
         <w:t xml:space="preserve">While there is a clear need to understand when and where factors influence leaf nutrient demand to build and maintain photosynthetic machinery, it is also imperative that we understand </w:t>
       </w:r>
       <w:r>
-        <w:lastRenderedPageBreak/>
         <w:t>the relevant timescales plants use to acclimate to their environment</w:t>
       </w:r>
       <w:r>
@@ -9961,6 +9967,733 @@
         <w:adjustRightInd w:val="0"/>
         <w:spacing w:line="480" w:lineRule="auto"/>
         <w:rPr>
+          <w:i/>
+          <w:iCs/>
+          <w:color w:val="000000" w:themeColor="text1"/>
+          <w:vertAlign w:val="subscript"/>
+        </w:rPr>
+      </w:pPr>
+      <w:r>
+        <w:rPr>
+          <w:i/>
+          <w:iCs/>
+          <w:color w:val="000000" w:themeColor="text1"/>
+        </w:rPr>
+        <w:t>Leaf nitrogen per leaf area</w:t>
+      </w:r>
+    </w:p>
+    <w:p>
+      <w:pPr>
+        <w:autoSpaceDE w:val="0"/>
+        <w:autoSpaceDN w:val="0"/>
+        <w:adjustRightInd w:val="0"/>
+        <w:spacing w:line="480" w:lineRule="auto"/>
+        <w:rPr>
+          <w:color w:val="000000" w:themeColor="text1"/>
+        </w:rPr>
+      </w:pPr>
+      <w:r>
+        <w:rPr>
+          <w:color w:val="000000" w:themeColor="text1"/>
+        </w:rPr>
+        <w:tab/>
+      </w:r>
+      <w:proofErr w:type="spellStart"/>
+      <w:r>
+        <w:rPr>
+          <w:i/>
+          <w:iCs/>
+          <w:color w:val="000000" w:themeColor="text1"/>
+        </w:rPr>
+        <w:t>N</w:t>
+      </w:r>
+      <w:r>
+        <w:rPr>
+          <w:color w:val="000000" w:themeColor="text1"/>
+          <w:vertAlign w:val="subscript"/>
+        </w:rPr>
+        <w:t>area</w:t>
+      </w:r>
+      <w:proofErr w:type="spellEnd"/>
+      <w:r>
+        <w:rPr>
+          <w:color w:val="000000" w:themeColor="text1"/>
+        </w:rPr>
+        <w:t xml:space="preserve"> was driven by a two-way interaction between long-term aridity and plant functional type. This interaction indicated that </w:t>
+      </w:r>
+      <w:proofErr w:type="spellStart"/>
+      <w:r>
+        <w:rPr>
+          <w:i/>
+          <w:iCs/>
+          <w:color w:val="000000" w:themeColor="text1"/>
+        </w:rPr>
+        <w:t>N</w:t>
+      </w:r>
+      <w:r>
+        <w:rPr>
+          <w:color w:val="000000" w:themeColor="text1"/>
+          <w:vertAlign w:val="subscript"/>
+        </w:rPr>
+        <w:t>area</w:t>
+      </w:r>
+      <w:proofErr w:type="spellEnd"/>
+      <w:r>
+        <w:rPr>
+          <w:color w:val="000000" w:themeColor="text1"/>
+        </w:rPr>
+        <w:t xml:space="preserve"> generally increased with long-term aridity in C</w:t>
+      </w:r>
+      <w:r>
+        <w:rPr>
+          <w:color w:val="000000" w:themeColor="text1"/>
+          <w:vertAlign w:val="subscript"/>
+        </w:rPr>
+        <w:t>4</w:t>
+      </w:r>
+      <w:r>
+        <w:rPr>
+          <w:color w:val="000000" w:themeColor="text1"/>
+        </w:rPr>
+        <w:t xml:space="preserve"> graminoids, C</w:t>
+      </w:r>
+      <w:r>
+        <w:rPr>
+          <w:color w:val="000000" w:themeColor="text1"/>
+          <w:vertAlign w:val="subscript"/>
+        </w:rPr>
+        <w:t>3</w:t>
+      </w:r>
+      <w:r>
+        <w:rPr>
+          <w:color w:val="000000" w:themeColor="text1"/>
+        </w:rPr>
+        <w:t xml:space="preserve"> forbs, but decreased with long-term aridity in legumes. Despite this, there was no overall effect of long-term aridity on </w:t>
+      </w:r>
+      <w:proofErr w:type="spellStart"/>
+      <w:r>
+        <w:rPr>
+          <w:i/>
+          <w:iCs/>
+          <w:color w:val="000000" w:themeColor="text1"/>
+        </w:rPr>
+        <w:t>N</w:t>
+      </w:r>
+      <w:r>
+        <w:rPr>
+          <w:color w:val="000000" w:themeColor="text1"/>
+          <w:vertAlign w:val="subscript"/>
+        </w:rPr>
+        <w:t>area</w:t>
+      </w:r>
+      <w:proofErr w:type="spellEnd"/>
+      <w:r>
+        <w:rPr>
+          <w:color w:val="000000" w:themeColor="text1"/>
+        </w:rPr>
+        <w:t xml:space="preserve"> when plant functional types were pooled (). There was </w:t>
+      </w:r>
+      <w:r>
+        <w:rPr>
+          <w:color w:val="000000" w:themeColor="text1"/>
+        </w:rPr>
+        <w:lastRenderedPageBreak/>
+        <w:t>also a two-way interaction between short-term aridity and plant functional type</w:t>
+      </w:r>
+      <w:r>
+        <w:rPr>
+          <w:color w:val="000000" w:themeColor="text1"/>
+        </w:rPr>
+        <w:t xml:space="preserve"> on </w:t>
+      </w:r>
+      <w:proofErr w:type="spellStart"/>
+      <w:r>
+        <w:rPr>
+          <w:i/>
+          <w:iCs/>
+          <w:color w:val="000000" w:themeColor="text1"/>
+        </w:rPr>
+        <w:t>N</w:t>
+      </w:r>
+      <w:r>
+        <w:rPr>
+          <w:color w:val="000000" w:themeColor="text1"/>
+          <w:vertAlign w:val="subscript"/>
+        </w:rPr>
+        <w:t>area</w:t>
+      </w:r>
+      <w:proofErr w:type="spellEnd"/>
+      <w:r>
+        <w:rPr>
+          <w:color w:val="000000" w:themeColor="text1"/>
+        </w:rPr>
+        <w:t xml:space="preserve">, which revealed </w:t>
+      </w:r>
+      <w:r>
+        <w:rPr>
+          <w:color w:val="000000" w:themeColor="text1"/>
+        </w:rPr>
+        <w:t xml:space="preserve">no effect of short-term aridity in any plant functional groups aside from an increase in </w:t>
+      </w:r>
+      <w:proofErr w:type="spellStart"/>
+      <w:r>
+        <w:rPr>
+          <w:i/>
+          <w:iCs/>
+          <w:color w:val="000000" w:themeColor="text1"/>
+        </w:rPr>
+        <w:t>N</w:t>
+      </w:r>
+      <w:r>
+        <w:rPr>
+          <w:color w:val="000000" w:themeColor="text1"/>
+          <w:vertAlign w:val="subscript"/>
+        </w:rPr>
+        <w:t>area</w:t>
+      </w:r>
+      <w:proofErr w:type="spellEnd"/>
+      <w:r>
+        <w:rPr>
+          <w:color w:val="000000" w:themeColor="text1"/>
+          <w:vertAlign w:val="subscript"/>
+        </w:rPr>
+        <w:t xml:space="preserve"> </w:t>
+      </w:r>
+      <w:r>
+        <w:rPr>
+          <w:color w:val="000000" w:themeColor="text1"/>
+        </w:rPr>
+        <w:t>with increasing aridity in legume</w:t>
+      </w:r>
+      <w:commentRangeStart w:id="1"/>
+      <w:r>
+        <w:rPr>
+          <w:color w:val="000000" w:themeColor="text1"/>
+        </w:rPr>
+        <w:t>s</w:t>
+      </w:r>
+      <w:commentRangeEnd w:id="1"/>
+      <w:r>
+        <w:rPr>
+          <w:rStyle w:val="CommentReference"/>
+        </w:rPr>
+        <w:commentReference w:id="1"/>
+      </w:r>
+      <w:r>
+        <w:rPr>
+          <w:color w:val="000000" w:themeColor="text1"/>
+        </w:rPr>
+        <w:t>. There was no overall effect of short-term aridity on</w:t>
+      </w:r>
+      <w:r>
+        <w:rPr>
+          <w:i/>
+          <w:iCs/>
+          <w:color w:val="000000" w:themeColor="text1"/>
+        </w:rPr>
+        <w:t xml:space="preserve"> </w:t>
+      </w:r>
+      <w:proofErr w:type="spellStart"/>
+      <w:r>
+        <w:rPr>
+          <w:i/>
+          <w:iCs/>
+          <w:color w:val="000000" w:themeColor="text1"/>
+        </w:rPr>
+        <w:t>N</w:t>
+      </w:r>
+      <w:r>
+        <w:rPr>
+          <w:color w:val="000000" w:themeColor="text1"/>
+          <w:vertAlign w:val="subscript"/>
+        </w:rPr>
+        <w:t>area</w:t>
+      </w:r>
+      <w:proofErr w:type="spellEnd"/>
+      <w:r>
+        <w:rPr>
+          <w:color w:val="000000" w:themeColor="text1"/>
+        </w:rPr>
+        <w:t xml:space="preserve"> </w:t>
+      </w:r>
+      <w:r>
+        <w:rPr>
+          <w:color w:val="000000" w:themeColor="text1"/>
+        </w:rPr>
+        <w:t>when plant functional types were pooled ().</w:t>
+      </w:r>
+    </w:p>
+    <w:p>
+      <w:pPr>
+        <w:autoSpaceDE w:val="0"/>
+        <w:autoSpaceDN w:val="0"/>
+        <w:adjustRightInd w:val="0"/>
+        <w:spacing w:line="480" w:lineRule="auto"/>
+        <w:rPr>
+          <w:color w:val="000000" w:themeColor="text1"/>
+        </w:rPr>
+      </w:pPr>
+      <w:r>
+        <w:rPr>
+          <w:color w:val="000000" w:themeColor="text1"/>
+        </w:rPr>
+        <w:t xml:space="preserve">Finally, there was a two-way interaction between plant functional type and soil nitrogen availability, which revealed a null effect of soil nitrogen availability in all plant functional types except for an increase in </w:t>
+      </w:r>
+      <w:proofErr w:type="spellStart"/>
+      <w:r>
+        <w:rPr>
+          <w:i/>
+          <w:iCs/>
+          <w:color w:val="000000" w:themeColor="text1"/>
+        </w:rPr>
+        <w:t>N</w:t>
+      </w:r>
+      <w:r>
+        <w:rPr>
+          <w:color w:val="000000" w:themeColor="text1"/>
+          <w:vertAlign w:val="subscript"/>
+        </w:rPr>
+        <w:t>area</w:t>
+      </w:r>
+      <w:proofErr w:type="spellEnd"/>
+      <w:r>
+        <w:rPr>
+          <w:color w:val="000000" w:themeColor="text1"/>
+        </w:rPr>
+        <w:t xml:space="preserve"> in legumes. Nonetheless, soil nitrogen availability had an individual positive effect on </w:t>
+      </w:r>
+      <w:proofErr w:type="spellStart"/>
+      <w:r>
+        <w:rPr>
+          <w:i/>
+          <w:iCs/>
+          <w:color w:val="000000" w:themeColor="text1"/>
+        </w:rPr>
+        <w:t>N</w:t>
+      </w:r>
+      <w:r>
+        <w:rPr>
+          <w:color w:val="000000" w:themeColor="text1"/>
+          <w:vertAlign w:val="subscript"/>
+        </w:rPr>
+        <w:t>area</w:t>
+      </w:r>
+      <w:proofErr w:type="spellEnd"/>
+      <w:r>
+        <w:rPr>
+          <w:color w:val="000000" w:themeColor="text1"/>
+        </w:rPr>
+        <w:t xml:space="preserve"> when pooled across plant functional types.</w:t>
+      </w:r>
+    </w:p>
+    <w:p>
+      <w:pPr>
+        <w:rPr>
+          <w:color w:val="000000" w:themeColor="text1"/>
+        </w:rPr>
+      </w:pPr>
+      <w:r>
+        <w:rPr>
+          <w:color w:val="000000" w:themeColor="text1"/>
+        </w:rPr>
+        <w:br w:type="page"/>
+      </w:r>
+    </w:p>
+    <w:p>
+      <w:pPr>
+        <w:autoSpaceDE w:val="0"/>
+        <w:autoSpaceDN w:val="0"/>
+        <w:adjustRightInd w:val="0"/>
+        <w:spacing w:line="480" w:lineRule="auto"/>
+        <w:rPr>
+          <w:i/>
+          <w:iCs/>
+          <w:color w:val="000000" w:themeColor="text1"/>
+        </w:rPr>
+      </w:pPr>
+      <w:r>
+        <w:rPr>
+          <w:i/>
+          <w:iCs/>
+          <w:color w:val="000000" w:themeColor="text1"/>
+        </w:rPr>
+        <w:lastRenderedPageBreak/>
+        <w:t>Leaf nitrogen content</w:t>
+      </w:r>
+    </w:p>
+    <w:p>
+      <w:pPr>
+        <w:autoSpaceDE w:val="0"/>
+        <w:autoSpaceDN w:val="0"/>
+        <w:adjustRightInd w:val="0"/>
+        <w:spacing w:line="480" w:lineRule="auto"/>
+        <w:rPr>
+          <w:color w:val="000000" w:themeColor="text1"/>
+        </w:rPr>
+      </w:pPr>
+      <w:r>
+        <w:rPr>
+          <w:color w:val="000000" w:themeColor="text1"/>
+        </w:rPr>
+        <w:tab/>
+      </w:r>
+      <w:proofErr w:type="spellStart"/>
+      <w:r>
+        <w:rPr>
+          <w:i/>
+          <w:iCs/>
+          <w:color w:val="000000" w:themeColor="text1"/>
+        </w:rPr>
+        <w:t>N</w:t>
+      </w:r>
+      <w:r>
+        <w:rPr>
+          <w:color w:val="000000" w:themeColor="text1"/>
+          <w:vertAlign w:val="subscript"/>
+        </w:rPr>
+        <w:t>mass</w:t>
+      </w:r>
+      <w:proofErr w:type="spellEnd"/>
+      <w:r>
+        <w:rPr>
+          <w:color w:val="000000" w:themeColor="text1"/>
+        </w:rPr>
+        <w:t xml:space="preserve"> was driven by a two-way interaction between 90-day aridity and soil nitrogen availability, indicating that increasing soil nitrogen availability decreased the negative effect of aridity on </w:t>
+      </w:r>
+      <w:proofErr w:type="spellStart"/>
+      <w:r>
+        <w:rPr>
+          <w:i/>
+          <w:iCs/>
+          <w:color w:val="000000" w:themeColor="text1"/>
+        </w:rPr>
+        <w:t>N</w:t>
+      </w:r>
+      <w:r>
+        <w:rPr>
+          <w:color w:val="000000" w:themeColor="text1"/>
+          <w:vertAlign w:val="subscript"/>
+        </w:rPr>
+        <w:t>mass</w:t>
+      </w:r>
+      <w:proofErr w:type="spellEnd"/>
+      <w:r>
+        <w:rPr>
+          <w:color w:val="000000" w:themeColor="text1"/>
+        </w:rPr>
+        <w:t xml:space="preserve">. </w:t>
+      </w:r>
+      <w:r>
+        <w:rPr>
+          <w:color w:val="000000" w:themeColor="text1"/>
+        </w:rPr>
+        <w:t xml:space="preserve">Extracting slopes when soils had 0 ppm, 10 ppm, 20 ppm, 40 ppm, or </w:t>
+      </w:r>
+      <w:r>
+        <w:rPr>
+          <w:color w:val="000000" w:themeColor="text1"/>
+        </w:rPr>
+        <w:t>80 ppm</w:t>
+      </w:r>
+      <w:r>
+        <w:rPr>
+          <w:color w:val="000000" w:themeColor="text1"/>
+        </w:rPr>
+        <w:t xml:space="preserve"> </w:t>
+      </w:r>
+      <w:r>
+        <w:rPr>
+          <w:color w:val="000000" w:themeColor="text1"/>
+        </w:rPr>
+        <w:t>NO</w:t>
+      </w:r>
+      <w:r>
+        <w:rPr>
+          <w:color w:val="000000" w:themeColor="text1"/>
+          <w:vertAlign w:val="subscript"/>
+        </w:rPr>
+        <w:t>3</w:t>
+      </w:r>
+      <w:r>
+        <w:rPr>
+          <w:color w:val="000000" w:themeColor="text1"/>
+        </w:rPr>
+        <w:t>-N</w:t>
+      </w:r>
+      <w:r>
+        <w:rPr>
+          <w:color w:val="000000" w:themeColor="text1"/>
+        </w:rPr>
+        <w:t xml:space="preserve"> revealed a negative effect of 90-day aridity on </w:t>
+      </w:r>
+      <w:proofErr w:type="spellStart"/>
+      <w:r>
+        <w:rPr>
+          <w:i/>
+          <w:iCs/>
+          <w:color w:val="000000" w:themeColor="text1"/>
+        </w:rPr>
+        <w:t>N</w:t>
+      </w:r>
+      <w:r>
+        <w:rPr>
+          <w:color w:val="000000" w:themeColor="text1"/>
+          <w:vertAlign w:val="subscript"/>
+        </w:rPr>
+        <w:t>mass</w:t>
+      </w:r>
+      <w:proofErr w:type="spellEnd"/>
+      <w:r>
+        <w:rPr>
+          <w:color w:val="000000" w:themeColor="text1"/>
+        </w:rPr>
+        <w:t xml:space="preserve"> when soils had 0 ppm (Tukey: p=0.022) or 10 ppm NO</w:t>
+      </w:r>
+      <w:r>
+        <w:rPr>
+          <w:color w:val="000000" w:themeColor="text1"/>
+          <w:vertAlign w:val="subscript"/>
+        </w:rPr>
+        <w:t>3</w:t>
+      </w:r>
+      <w:r>
+        <w:rPr>
+          <w:color w:val="000000" w:themeColor="text1"/>
+        </w:rPr>
+        <w:t xml:space="preserve">-N (Tukey: p=0.046), with no effect of 90-day aridity when soils had 20 ppm (), 40 ppm (), or 80 ppm </w:t>
+      </w:r>
+      <w:r>
+        <w:rPr>
+          <w:color w:val="000000" w:themeColor="text1"/>
+        </w:rPr>
+        <w:t>NO</w:t>
+      </w:r>
+      <w:r>
+        <w:rPr>
+          <w:color w:val="000000" w:themeColor="text1"/>
+          <w:vertAlign w:val="subscript"/>
+        </w:rPr>
+        <w:t>3</w:t>
+      </w:r>
+      <w:r>
+        <w:rPr>
+          <w:color w:val="000000" w:themeColor="text1"/>
+        </w:rPr>
+        <w:t>-N</w:t>
+      </w:r>
+      <w:r>
+        <w:rPr>
+          <w:color w:val="000000" w:themeColor="text1"/>
+        </w:rPr>
+        <w:t xml:space="preserve"> ().</w:t>
+      </w:r>
+      <w:r>
+        <w:rPr>
+          <w:color w:val="000000" w:themeColor="text1"/>
+        </w:rPr>
+        <w:t xml:space="preserve"> </w:t>
+      </w:r>
+      <w:r>
+        <w:rPr>
+          <w:color w:val="000000" w:themeColor="text1"/>
+        </w:rPr>
+        <w:t>We also observed a two-way interaction between 15-year aridity and plant functional type</w:t>
+      </w:r>
+      <w:r>
+        <w:rPr>
+          <w:color w:val="000000" w:themeColor="text1"/>
+        </w:rPr>
+        <w:t xml:space="preserve">. This interaction </w:t>
+      </w:r>
+      <w:r>
+        <w:rPr>
+          <w:color w:val="000000" w:themeColor="text1"/>
+        </w:rPr>
+        <w:t xml:space="preserve">indicated that </w:t>
+      </w:r>
+      <w:proofErr w:type="spellStart"/>
+      <w:r>
+        <w:rPr>
+          <w:i/>
+          <w:iCs/>
+          <w:color w:val="000000" w:themeColor="text1"/>
+        </w:rPr>
+        <w:t>N</w:t>
+      </w:r>
+      <w:r>
+        <w:rPr>
+          <w:color w:val="000000" w:themeColor="text1"/>
+          <w:vertAlign w:val="subscript"/>
+        </w:rPr>
+        <w:t>mass</w:t>
+      </w:r>
+      <w:proofErr w:type="spellEnd"/>
+      <w:r>
+        <w:rPr>
+          <w:color w:val="000000" w:themeColor="text1"/>
+        </w:rPr>
+        <w:t xml:space="preserve"> increased with increasing aridity in C</w:t>
+      </w:r>
+      <w:r>
+        <w:rPr>
+          <w:color w:val="000000" w:themeColor="text1"/>
+          <w:vertAlign w:val="subscript"/>
+        </w:rPr>
+        <w:t>3</w:t>
+      </w:r>
+      <w:r>
+        <w:rPr>
+          <w:color w:val="000000" w:themeColor="text1"/>
+        </w:rPr>
+        <w:t xml:space="preserve"> forbs (Tukey: p&lt;0.001) and C</w:t>
+      </w:r>
+      <w:r>
+        <w:rPr>
+          <w:color w:val="000000" w:themeColor="text1"/>
+          <w:vertAlign w:val="subscript"/>
+        </w:rPr>
+        <w:t>4</w:t>
+      </w:r>
+      <w:r>
+        <w:rPr>
+          <w:color w:val="000000" w:themeColor="text1"/>
+        </w:rPr>
+        <w:t xml:space="preserve"> graminoids (Tukey: p=0.030</w:t>
+      </w:r>
+      <w:proofErr w:type="gramStart"/>
+      <w:r>
+        <w:rPr>
+          <w:color w:val="000000" w:themeColor="text1"/>
+        </w:rPr>
+        <w:t>), but</w:t>
+      </w:r>
+      <w:proofErr w:type="gramEnd"/>
+      <w:r>
+        <w:rPr>
+          <w:color w:val="000000" w:themeColor="text1"/>
+        </w:rPr>
+        <w:t xml:space="preserve"> did not change in C</w:t>
+      </w:r>
+      <w:r>
+        <w:rPr>
+          <w:color w:val="000000" w:themeColor="text1"/>
+          <w:vertAlign w:val="subscript"/>
+        </w:rPr>
+        <w:t>3</w:t>
+      </w:r>
+      <w:r>
+        <w:rPr>
+          <w:color w:val="000000" w:themeColor="text1"/>
+        </w:rPr>
+        <w:t xml:space="preserve"> graminoids </w:t>
+      </w:r>
+      <w:r>
+        <w:rPr>
+          <w:color w:val="000000" w:themeColor="text1"/>
+        </w:rPr>
+        <w:t>(Tukey: p=0.299)</w:t>
+      </w:r>
+      <w:r>
+        <w:rPr>
+          <w:color w:val="000000" w:themeColor="text1"/>
+        </w:rPr>
+        <w:t xml:space="preserve"> or legumes (Tukey: p=0.852).</w:t>
+      </w:r>
+      <w:r>
+        <w:rPr>
+          <w:color w:val="000000" w:themeColor="text1"/>
+        </w:rPr>
+        <w:t xml:space="preserve"> Finally, we observed an individual effect of 90-day aridity, 15-year aridity, and soil nitrogen availability on </w:t>
+      </w:r>
+      <w:proofErr w:type="spellStart"/>
+      <w:r>
+        <w:rPr>
+          <w:i/>
+          <w:iCs/>
+          <w:color w:val="000000" w:themeColor="text1"/>
+        </w:rPr>
+        <w:t>N</w:t>
+      </w:r>
+      <w:r>
+        <w:rPr>
+          <w:color w:val="000000" w:themeColor="text1"/>
+          <w:vertAlign w:val="subscript"/>
+        </w:rPr>
+        <w:t>mass</w:t>
+      </w:r>
+      <w:proofErr w:type="spellEnd"/>
+      <w:r>
+        <w:rPr>
+          <w:color w:val="000000" w:themeColor="text1"/>
+        </w:rPr>
+        <w:t xml:space="preserve"> (Table XX). These patterns indicated a general positive effect of 15-year aridity, a general negative effect of 90-day aridity, and a general positive effect of increasing soil nitrogen availability on </w:t>
+      </w:r>
+      <w:proofErr w:type="spellStart"/>
+      <w:r>
+        <w:rPr>
+          <w:i/>
+          <w:iCs/>
+          <w:color w:val="000000" w:themeColor="text1"/>
+        </w:rPr>
+        <w:t>N</w:t>
+      </w:r>
+      <w:r>
+        <w:rPr>
+          <w:color w:val="000000" w:themeColor="text1"/>
+          <w:vertAlign w:val="subscript"/>
+        </w:rPr>
+        <w:t>mass</w:t>
+      </w:r>
+      <w:proofErr w:type="spellEnd"/>
+      <w:r>
+        <w:rPr>
+          <w:color w:val="000000" w:themeColor="text1"/>
+        </w:rPr>
+        <w:t>.</w:t>
+      </w:r>
+    </w:p>
+    <w:p>
+      <w:pPr>
+        <w:rPr>
+          <w:color w:val="000000" w:themeColor="text1"/>
+        </w:rPr>
+      </w:pPr>
+      <w:r>
+        <w:rPr>
+          <w:color w:val="000000" w:themeColor="text1"/>
+        </w:rPr>
+        <w:br w:type="page"/>
+      </w:r>
+    </w:p>
+    <w:p>
+      <w:pPr>
+        <w:autoSpaceDE w:val="0"/>
+        <w:autoSpaceDN w:val="0"/>
+        <w:adjustRightInd w:val="0"/>
+        <w:spacing w:line="480" w:lineRule="auto"/>
+        <w:rPr>
+          <w:i/>
+          <w:iCs/>
+          <w:color w:val="000000" w:themeColor="text1"/>
+        </w:rPr>
+      </w:pPr>
+      <w:r>
+        <w:rPr>
+          <w:i/>
+          <w:iCs/>
+          <w:color w:val="000000" w:themeColor="text1"/>
+        </w:rPr>
+        <w:lastRenderedPageBreak/>
+        <w:t>Leaf mass per area</w:t>
+      </w:r>
+    </w:p>
+    <w:p>
+      <w:pPr>
+        <w:autoSpaceDE w:val="0"/>
+        <w:autoSpaceDN w:val="0"/>
+        <w:adjustRightInd w:val="0"/>
+        <w:spacing w:line="480" w:lineRule="auto"/>
+        <w:rPr>
           <w:color w:val="000000" w:themeColor="text1"/>
         </w:rPr>
       </w:pPr>
@@ -9978,6 +10711,23 @@
     </w:p>
     <w:p>
       <w:pPr>
+        <w:rPr>
+          <w:i/>
+          <w:iCs/>
+          <w:color w:val="000000" w:themeColor="text1"/>
+        </w:rPr>
+      </w:pPr>
+      <w:r>
+        <w:rPr>
+          <w:i/>
+          <w:iCs/>
+          <w:color w:val="000000" w:themeColor="text1"/>
+        </w:rPr>
+        <w:br w:type="page"/>
+      </w:r>
+    </w:p>
+    <w:p>
+      <w:pPr>
         <w:autoSpaceDE w:val="0"/>
         <w:autoSpaceDN w:val="0"/>
         <w:adjustRightInd w:val="0"/>
@@ -9988,11 +10738,80 @@
       </w:pPr>
       <w:r>
         <w:rPr>
-          <w:b/>
-          <w:bCs/>
+          <w:i/>
+          <w:iCs/>
           <w:color w:val="000000" w:themeColor="text1"/>
         </w:rPr>
-        <w:t>Discussion</w:t>
+        <w:lastRenderedPageBreak/>
+        <w:t>Chi</w:t>
+      </w:r>
+    </w:p>
+    <w:p>
+      <w:pPr>
+        <w:autoSpaceDE w:val="0"/>
+        <w:autoSpaceDN w:val="0"/>
+        <w:adjustRightInd w:val="0"/>
+        <w:spacing w:line="480" w:lineRule="auto"/>
+        <w:rPr>
+          <w:color w:val="000000" w:themeColor="text1"/>
+        </w:rPr>
+      </w:pPr>
+    </w:p>
+    <w:p>
+      <w:pPr>
+        <w:rPr>
+          <w:i/>
+          <w:iCs/>
+          <w:color w:val="000000" w:themeColor="text1"/>
+        </w:rPr>
+      </w:pPr>
+      <w:r>
+        <w:rPr>
+          <w:i/>
+          <w:iCs/>
+          <w:color w:val="000000" w:themeColor="text1"/>
+        </w:rPr>
+        <w:br w:type="page"/>
+      </w:r>
+    </w:p>
+    <w:p>
+      <w:pPr>
+        <w:autoSpaceDE w:val="0"/>
+        <w:autoSpaceDN w:val="0"/>
+        <w:adjustRightInd w:val="0"/>
+        <w:spacing w:line="480" w:lineRule="auto"/>
+        <w:rPr>
+          <w:i/>
+          <w:iCs/>
+          <w:color w:val="000000" w:themeColor="text1"/>
+        </w:rPr>
+      </w:pPr>
+      <w:r>
+        <w:rPr>
+          <w:i/>
+          <w:iCs/>
+          <w:color w:val="000000" w:themeColor="text1"/>
+        </w:rPr>
+        <w:lastRenderedPageBreak/>
+        <w:t xml:space="preserve">Leaf nitrogen per leaf </w:t>
+      </w:r>
+      <w:proofErr w:type="gramStart"/>
+      <w:r>
+        <w:rPr>
+          <w:i/>
+          <w:iCs/>
+          <w:color w:val="000000" w:themeColor="text1"/>
+        </w:rPr>
+        <w:t>area :</w:t>
+      </w:r>
+      <w:proofErr w:type="gramEnd"/>
+      <w:r>
+        <w:rPr>
+          <w:i/>
+          <w:iCs/>
+          <w:color w:val="000000" w:themeColor="text1"/>
+        </w:rPr>
+        <w:t xml:space="preserve"> chi</w:t>
       </w:r>
     </w:p>
     <w:p>
@@ -10019,6 +10838,26 @@
     </w:p>
     <w:p>
       <w:pPr>
+        <w:rPr>
+          <w:b/>
+          <w:bCs/>
+          <w:color w:val="000000" w:themeColor="text1"/>
+        </w:rPr>
+      </w:pPr>
+      <w:r>
+        <w:rPr>
+          <w:b/>
+          <w:bCs/>
+          <w:color w:val="000000" w:themeColor="text1"/>
+        </w:rPr>
+        <w:br w:type="page"/>
+      </w:r>
+    </w:p>
+    <w:p>
+      <w:pPr>
+        <w:autoSpaceDE w:val="0"/>
+        <w:autoSpaceDN w:val="0"/>
+        <w:adjustRightInd w:val="0"/>
         <w:spacing w:line="480" w:lineRule="auto"/>
         <w:rPr>
           <w:color w:val="000000" w:themeColor="text1"/>
@@ -10026,9 +10865,47 @@
       </w:pPr>
       <w:r>
         <w:rPr>
+          <w:b/>
+          <w:bCs/>
           <w:color w:val="000000" w:themeColor="text1"/>
         </w:rPr>
         <w:lastRenderedPageBreak/>
+        <w:t>Discussion</w:t>
+      </w:r>
+    </w:p>
+    <w:p>
+      <w:pPr>
+        <w:autoSpaceDE w:val="0"/>
+        <w:autoSpaceDN w:val="0"/>
+        <w:adjustRightInd w:val="0"/>
+        <w:spacing w:line="480" w:lineRule="auto"/>
+        <w:rPr>
+          <w:color w:val="000000" w:themeColor="text1"/>
+        </w:rPr>
+      </w:pPr>
+    </w:p>
+    <w:p>
+      <w:pPr>
+        <w:autoSpaceDE w:val="0"/>
+        <w:autoSpaceDN w:val="0"/>
+        <w:adjustRightInd w:val="0"/>
+        <w:spacing w:line="480" w:lineRule="auto"/>
+        <w:rPr>
+          <w:color w:val="000000" w:themeColor="text1"/>
+        </w:rPr>
+      </w:pPr>
+    </w:p>
+    <w:p>
+      <w:pPr>
+        <w:spacing w:line="480" w:lineRule="auto"/>
+        <w:rPr>
+          <w:color w:val="000000" w:themeColor="text1"/>
+        </w:rPr>
+      </w:pPr>
+      <w:r>
+        <w:rPr>
+          <w:color w:val="000000" w:themeColor="text1"/>
+        </w:rPr>
         <w:br w:type="page"/>
       </w:r>
     </w:p>
@@ -13050,24 +13927,51 @@
       </w:r>
     </w:p>
   </w:comment>
+  <w:comment w:id="1" w:author="Perkowski, Evan A" w:date="2022-07-20T14:21:00Z" w:initials="PEA">
+    <w:p>
+      <w:pPr>
+        <w:pStyle w:val="CommentText"/>
+      </w:pPr>
+      <w:r>
+        <w:rPr>
+          <w:rStyle w:val="CommentReference"/>
+        </w:rPr>
+        <w:annotationRef/>
+      </w:r>
+      <w:r>
+        <w:t xml:space="preserve">For discussion: this could indicate that leguminous species are more responsive to short-term environmental c </w:t>
+      </w:r>
+      <w:proofErr w:type="spellStart"/>
+      <w:r>
+        <w:t>hanges</w:t>
+      </w:r>
+      <w:proofErr w:type="spellEnd"/>
+      <w:r>
+        <w:t xml:space="preserve"> than forbs or grasses</w:t>
+      </w:r>
+    </w:p>
+  </w:comment>
 </w:comments>
 </file>
 
 <file path=word/commentsExtended.xml><?xml version="1.0" encoding="utf-8"?>
 <w15:commentsEx xmlns:wpc="http://schemas.microsoft.com/office/word/2010/wordprocessingCanvas" xmlns:cx="http://schemas.microsoft.com/office/drawing/2014/chartex" xmlns:cx1="http://schemas.microsoft.com/office/drawing/2015/9/8/chartex" xmlns:cx2="http://schemas.microsoft.com/office/drawing/2015/10/21/chartex" xmlns:cx3="http://schemas.microsoft.com/office/drawing/2016/5/9/chartex" xmlns:cx4="http://schemas.microsoft.com/office/drawing/2016/5/10/chartex" xmlns:cx5="http://schemas.microsoft.com/office/drawing/2016/5/11/chartex" xmlns:cx6="http://schemas.microsoft.com/office/drawing/2016/5/12/chartex" xmlns:cx7="http://schemas.microsoft.com/office/drawing/2016/5/13/chartex" xmlns:cx8="http://schemas.microsoft.com/office/drawing/2016/5/14/chartex" xmlns:mc="http://schemas.openxmlformats.org/markup-compatibility/2006" xmlns:aink="http://schemas.microsoft.com/office/drawing/2016/ink" xmlns:am3d="http://schemas.microsoft.com/office/drawing/2017/model3d" xmlns:o="urn:schemas-microsoft-com:office:office" xmlns:oel="http://schemas.microsoft.com/office/2019/extlst" xmlns:r="http://schemas.openxmlformats.org/officeDocument/2006/relationships" xmlns:m="http://schemas.openxmlformats.org/officeDocument/2006/math" xmlns:v="urn:schemas-microsoft-com:vml" xmlns:wp14="http://schemas.microsoft.com/office/word/2010/wordprocessingDrawing" xmlns:wp="http://schemas.openxmlformats.org/drawingml/2006/wordprocessingDrawing" xmlns:w10="urn:schemas-microsoft-com:office:word" xmlns:w="http://schemas.openxmlformats.org/wordprocessingml/2006/main" xmlns:w14="http://schemas.microsoft.com/office/word/2010/wordml" xmlns:w15="http://schemas.microsoft.com/office/word/2012/wordml" xmlns:w16cex="http://schemas.microsoft.com/office/word/2018/wordml/cex" xmlns:w16cid="http://schemas.microsoft.com/office/word/2016/wordml/cid" xmlns:w16="http://schemas.microsoft.com/office/word/2018/wordml" xmlns:w16sdtdh="http://schemas.microsoft.com/office/word/2020/wordml/sdtdatahash" xmlns:w16se="http://schemas.microsoft.com/office/word/2015/wordml/symex" xmlns:wpg="http://schemas.microsoft.com/office/word/2010/wordprocessingGroup" xmlns:wpi="http://schemas.microsoft.com/office/word/2010/wordprocessingInk" xmlns:wne="http://schemas.microsoft.com/office/word/2006/wordml" xmlns:wps="http://schemas.microsoft.com/office/word/2010/wordprocessingShape" mc:Ignorable="w14 w15 w16se w16cid w16 w16cex w16sdtdh wp14">
   <w15:commentEx w15:paraId="3E9C5A26" w15:done="0"/>
+  <w15:commentEx w15:paraId="7E9B49A9" w15:done="0"/>
 </w15:commentsEx>
 </file>
 
 <file path=word/commentsExtensible.xml><?xml version="1.0" encoding="utf-8"?>
 <w16cex:commentsExtensible xmlns:wpc="http://schemas.microsoft.com/office/word/2010/wordprocessingCanvas" xmlns:cx="http://schemas.microsoft.com/office/drawing/2014/chartex" xmlns:cx1="http://schemas.microsoft.com/office/drawing/2015/9/8/chartex" xmlns:cx2="http://schemas.microsoft.com/office/drawing/2015/10/21/chartex" xmlns:cx3="http://schemas.microsoft.com/office/drawing/2016/5/9/chartex" xmlns:cx4="http://schemas.microsoft.com/office/drawing/2016/5/10/chartex" xmlns:cx5="http://schemas.microsoft.com/office/drawing/2016/5/11/chartex" xmlns:cx6="http://schemas.microsoft.com/office/drawing/2016/5/12/chartex" xmlns:cx7="http://schemas.microsoft.com/office/drawing/2016/5/13/chartex" xmlns:cx8="http://schemas.microsoft.com/office/drawing/2016/5/14/chartex" xmlns:mc="http://schemas.openxmlformats.org/markup-compatibility/2006" xmlns:aink="http://schemas.microsoft.com/office/drawing/2016/ink" xmlns:am3d="http://schemas.microsoft.com/office/drawing/2017/model3d" xmlns:o="urn:schemas-microsoft-com:office:office" xmlns:oel="http://schemas.microsoft.com/office/2019/extlst" xmlns:r="http://schemas.openxmlformats.org/officeDocument/2006/relationships" xmlns:m="http://schemas.openxmlformats.org/officeDocument/2006/math" xmlns:v="urn:schemas-microsoft-com:vml" xmlns:wp14="http://schemas.microsoft.com/office/word/2010/wordprocessingDrawing" xmlns:wp="http://schemas.openxmlformats.org/drawingml/2006/wordprocessingDrawing" xmlns:w10="urn:schemas-microsoft-com:office:word" xmlns:w="http://schemas.openxmlformats.org/wordprocessingml/2006/main" xmlns:w14="http://schemas.microsoft.com/office/word/2010/wordml" xmlns:w15="http://schemas.microsoft.com/office/word/2012/wordml" xmlns:w16cex="http://schemas.microsoft.com/office/word/2018/wordml/cex" xmlns:w16cid="http://schemas.microsoft.com/office/word/2016/wordml/cid" xmlns:w16="http://schemas.microsoft.com/office/word/2018/wordml" xmlns:w16sdtdh="http://schemas.microsoft.com/office/word/2020/wordml/sdtdatahash" xmlns:w16se="http://schemas.microsoft.com/office/word/2015/wordml/symex" xmlns:wpg="http://schemas.microsoft.com/office/word/2010/wordprocessingGroup" xmlns:wpi="http://schemas.microsoft.com/office/word/2010/wordprocessingInk" xmlns:wne="http://schemas.microsoft.com/office/word/2006/wordml" xmlns:wps="http://schemas.microsoft.com/office/word/2010/wordprocessingShape" mc:Ignorable="w14 w15 w16se w16cid w16 w16cex w16sdtdh wp14">
   <w16cex:commentExtensible w16cex:durableId="262E26F7" w16cex:dateUtc="2022-05-17T18:51:00Z"/>
+  <w16cex:commentExtensible w16cex:durableId="26828DDE" w16cex:dateUtc="2022-07-20T19:21:00Z"/>
 </w16cex:commentsExtensible>
 </file>
 
 <file path=word/commentsIds.xml><?xml version="1.0" encoding="utf-8"?>
 <w16cid:commentsIds xmlns:wpc="http://schemas.microsoft.com/office/word/2010/wordprocessingCanvas" xmlns:cx="http://schemas.microsoft.com/office/drawing/2014/chartex" xmlns:cx1="http://schemas.microsoft.com/office/drawing/2015/9/8/chartex" xmlns:cx2="http://schemas.microsoft.com/office/drawing/2015/10/21/chartex" xmlns:cx3="http://schemas.microsoft.com/office/drawing/2016/5/9/chartex" xmlns:cx4="http://schemas.microsoft.com/office/drawing/2016/5/10/chartex" xmlns:cx5="http://schemas.microsoft.com/office/drawing/2016/5/11/chartex" xmlns:cx6="http://schemas.microsoft.com/office/drawing/2016/5/12/chartex" xmlns:cx7="http://schemas.microsoft.com/office/drawing/2016/5/13/chartex" xmlns:cx8="http://schemas.microsoft.com/office/drawing/2016/5/14/chartex" xmlns:mc="http://schemas.openxmlformats.org/markup-compatibility/2006" xmlns:aink="http://schemas.microsoft.com/office/drawing/2016/ink" xmlns:am3d="http://schemas.microsoft.com/office/drawing/2017/model3d" xmlns:o="urn:schemas-microsoft-com:office:office" xmlns:oel="http://schemas.microsoft.com/office/2019/extlst" xmlns:r="http://schemas.openxmlformats.org/officeDocument/2006/relationships" xmlns:m="http://schemas.openxmlformats.org/officeDocument/2006/math" xmlns:v="urn:schemas-microsoft-com:vml" xmlns:wp14="http://schemas.microsoft.com/office/word/2010/wordprocessingDrawing" xmlns:wp="http://schemas.openxmlformats.org/drawingml/2006/wordprocessingDrawing" xmlns:w10="urn:schemas-microsoft-com:office:word" xmlns:w="http://schemas.openxmlformats.org/wordprocessingml/2006/main" xmlns:w14="http://schemas.microsoft.com/office/word/2010/wordml" xmlns:w15="http://schemas.microsoft.com/office/word/2012/wordml" xmlns:w16cex="http://schemas.microsoft.com/office/word/2018/wordml/cex" xmlns:w16cid="http://schemas.microsoft.com/office/word/2016/wordml/cid" xmlns:w16="http://schemas.microsoft.com/office/word/2018/wordml" xmlns:w16sdtdh="http://schemas.microsoft.com/office/word/2020/wordml/sdtdatahash" xmlns:w16se="http://schemas.microsoft.com/office/word/2015/wordml/symex" xmlns:wpg="http://schemas.microsoft.com/office/word/2010/wordprocessingGroup" xmlns:wpi="http://schemas.microsoft.com/office/word/2010/wordprocessingInk" xmlns:wne="http://schemas.microsoft.com/office/word/2006/wordml" xmlns:wps="http://schemas.microsoft.com/office/word/2010/wordprocessingShape" mc:Ignorable="w14 w15 w16se w16cid w16 w16cex w16sdtdh wp14">
   <w16cid:commentId w16cid:paraId="3E9C5A26" w16cid:durableId="262E26F7"/>
+  <w16cid:commentId w16cid:paraId="7E9B49A9" w16cid:durableId="26828DDE"/>
 </w16cid:commentsIds>
 </file>
 

</xml_diff>